<commit_message>
Much elaboration upon peer reviewers' comments.
</commit_message>
<xml_diff>
--- a/peer_reviews/Reply1.docx
+++ b/peer_reviews/Reply1.docx
@@ -3,244 +3,1613 @@
 <w:document xmlns:wpc="http://schemas.microsoft.com/office/word/2010/wordprocessingCanvas" xmlns:mc="http://schemas.openxmlformats.org/markup-compatibility/2006" xmlns:o="urn:schemas-microsoft-com:office:office" xmlns:r="http://schemas.openxmlformats.org/officeDocument/2006/relationships" xmlns:m="http://schemas.openxmlformats.org/officeDocument/2006/math" xmlns:v="urn:schemas-microsoft-com:vml" xmlns:wp14="http://schemas.microsoft.com/office/word/2010/wordprocessingDrawing" xmlns:wp="http://schemas.openxmlformats.org/drawingml/2006/wordprocessingDrawing" xmlns:w10="urn:schemas-microsoft-com:office:word" xmlns:w="http://schemas.openxmlformats.org/wordprocessingml/2006/main" xmlns:w14="http://schemas.microsoft.com/office/word/2010/wordml" xmlns:w15="http://schemas.microsoft.com/office/word/2012/wordml" xmlns:wpg="http://schemas.microsoft.com/office/word/2010/wordprocessingGroup" xmlns:wpi="http://schemas.microsoft.com/office/word/2010/wordprocessingInk" xmlns:wne="http://schemas.microsoft.com/office/word/2006/wordml" xmlns:wps="http://schemas.microsoft.com/office/word/2010/wordprocessingShape" mc:Ignorable="w14 w15 wp14">
   <w:body>
     <w:p>
-      <w:r>
+      <w:pPr>
+        <w:rPr>
+          <w:rFonts w:ascii="Times New Roman" w:hAnsi="Times New Roman" w:cs="Times New Roman"/>
+        </w:rPr>
+      </w:pPr>
+      <w:r>
+        <w:rPr>
+          <w:rFonts w:ascii="Times New Roman" w:hAnsi="Times New Roman" w:cs="Times New Roman"/>
+        </w:rPr>
+        <w:t>Editor:</w:t>
+      </w:r>
+    </w:p>
+    <w:p>
+      <w:pPr>
+        <w:rPr>
+          <w:rFonts w:ascii="Times New Roman" w:hAnsi="Times New Roman" w:cs="Times New Roman"/>
+        </w:rPr>
+      </w:pPr>
+      <w:r>
+        <w:rPr>
+          <w:rFonts w:ascii="Times New Roman" w:hAnsi="Times New Roman" w:cs="Times New Roman"/>
+        </w:rPr>
+        <w:t xml:space="preserve">We thank </w:t>
+      </w:r>
+      <w:r>
+        <w:rPr>
+          <w:rFonts w:ascii="Times New Roman" w:hAnsi="Times New Roman" w:cs="Times New Roman"/>
+        </w:rPr>
+        <w:t xml:space="preserve">the editor for </w:t>
+      </w:r>
+      <w:r>
+        <w:rPr>
+          <w:rFonts w:ascii="Times New Roman" w:hAnsi="Times New Roman" w:cs="Times New Roman"/>
+        </w:rPr>
+        <w:t xml:space="preserve">the reference to </w:t>
+      </w:r>
+      <w:r>
+        <w:rPr>
+          <w:rFonts w:ascii="Times New Roman" w:hAnsi="Times New Roman" w:cs="Times New Roman"/>
+        </w:rPr>
+        <w:t>McGrath and Meyer, 2006.</w:t>
+      </w:r>
+      <w:r>
+        <w:rPr>
+          <w:rFonts w:ascii="Times New Roman" w:hAnsi="Times New Roman" w:cs="Times New Roman"/>
+        </w:rPr>
+        <w:t xml:space="preserve"> It’s our impression that most of the outcomes in this literature are either continuous or at least treated as such. </w:t>
+      </w:r>
+      <w:r>
+        <w:rPr>
+          <w:rFonts w:ascii="Times New Roman" w:hAnsi="Times New Roman" w:cs="Times New Roman"/>
+        </w:rPr>
+        <w:t>Thus, with studies generally using equal cell sizes and continuous outcomes, the concerns about base rate mentioned by McGrath and Meyer have only minimal effect.</w:t>
+      </w:r>
+    </w:p>
+    <w:p>
+      <w:pPr>
+        <w:rPr>
+          <w:rFonts w:ascii="Times New Roman" w:hAnsi="Times New Roman" w:cs="Times New Roman"/>
+        </w:rPr>
+      </w:pPr>
+      <w:r>
+        <w:rPr>
+          <w:rFonts w:ascii="Times New Roman" w:hAnsi="Times New Roman" w:cs="Times New Roman"/>
+        </w:rPr>
+        <w:t xml:space="preserve">We went back to the literature and performed a spot check. Measures of aggressive behavior are chiefly continuous: counts or means of Competitive Reaction Time Task intensity and/or duration, </w:t>
+      </w:r>
+      <w:r>
+        <w:rPr>
+          <w:rFonts w:ascii="Times New Roman" w:hAnsi="Times New Roman" w:cs="Times New Roman"/>
+        </w:rPr>
+        <w:t xml:space="preserve">quantities of hot sauce administered, duration of cold-water exposure, </w:t>
+      </w:r>
+      <w:r>
+        <w:rPr>
+          <w:rFonts w:ascii="Times New Roman" w:hAnsi="Times New Roman" w:cs="Times New Roman"/>
+        </w:rPr>
+        <w:t>the Buss-Perry Aggression Question</w:t>
+      </w:r>
+      <w:r>
+        <w:rPr>
+          <w:rFonts w:ascii="Times New Roman" w:hAnsi="Times New Roman" w:cs="Times New Roman"/>
+        </w:rPr>
+        <w:t>naire</w:t>
+      </w:r>
+      <w:r>
+        <w:rPr>
+          <w:rFonts w:ascii="Times New Roman" w:hAnsi="Times New Roman" w:cs="Times New Roman"/>
+        </w:rPr>
+        <w:t xml:space="preserve">, </w:t>
+      </w:r>
+      <w:r>
+        <w:rPr>
+          <w:rFonts w:ascii="Times New Roman" w:hAnsi="Times New Roman" w:cs="Times New Roman"/>
+        </w:rPr>
+        <w:t xml:space="preserve">[ETC ETC]. Measures of aggressive cognition are </w:t>
+      </w:r>
+      <w:r>
+        <w:rPr>
+          <w:rFonts w:ascii="Times New Roman" w:hAnsi="Times New Roman" w:cs="Times New Roman"/>
+        </w:rPr>
+        <w:t>treated as continuous: counts of word stems</w:t>
+      </w:r>
+      <w:r>
+        <w:rPr>
+          <w:rFonts w:ascii="Times New Roman" w:hAnsi="Times New Roman" w:cs="Times New Roman"/>
+        </w:rPr>
+        <w:t xml:space="preserve"> </w:t>
+      </w:r>
+      <w:r>
+        <w:rPr>
+          <w:rFonts w:ascii="Times New Roman" w:hAnsi="Times New Roman" w:cs="Times New Roman"/>
+        </w:rPr>
+        <w:t xml:space="preserve">completed with aggressive words, </w:t>
+      </w:r>
+      <w:r>
+        <w:rPr>
+          <w:rFonts w:ascii="Times New Roman" w:hAnsi="Times New Roman" w:cs="Times New Roman"/>
+        </w:rPr>
+        <w:t xml:space="preserve">reaction times to read aggressive words, scales of attitudes towards violence, </w:t>
+      </w:r>
+      <w:r>
+        <w:rPr>
+          <w:rFonts w:ascii="Times New Roman" w:hAnsi="Times New Roman" w:cs="Times New Roman"/>
+        </w:rPr>
+        <w:t>[ETC ETC]. Measures of aggressive affect are continuous, measured by scales of Likert-type questions, [ETC ETC].</w:t>
+      </w:r>
+    </w:p>
+    <w:p>
+      <w:pPr>
+        <w:rPr>
+          <w:rFonts w:ascii="Times New Roman" w:hAnsi="Times New Roman" w:cs="Times New Roman"/>
+        </w:rPr>
+      </w:pPr>
+      <w:r>
+        <w:rPr>
+          <w:rFonts w:ascii="Times New Roman" w:hAnsi="Times New Roman" w:cs="Times New Roman"/>
+        </w:rPr>
+        <w:t>[CHECK ON THIS FOR THE CROSS-SECTIONAL LITERATURE]</w:t>
+      </w:r>
+    </w:p>
+    <w:p>
+      <w:pPr>
+        <w:rPr>
+          <w:rFonts w:ascii="Times New Roman" w:hAnsi="Times New Roman" w:cs="Times New Roman"/>
+        </w:rPr>
+      </w:pPr>
+      <w:r>
+        <w:rPr>
+          <w:rFonts w:ascii="Times New Roman" w:hAnsi="Times New Roman" w:cs="Times New Roman"/>
+        </w:rPr>
+        <w:t xml:space="preserve">We recognize that some loss of fidelity is likely inflicted by the modeling of all such effect sizes in terms of </w:t>
+      </w:r>
+      <w:r>
+        <w:rPr>
+          <w:rFonts w:ascii="Times New Roman" w:hAnsi="Times New Roman" w:cs="Times New Roman"/>
+          <w:i/>
+        </w:rPr>
+        <w:t>r</w:t>
+      </w:r>
+      <w:r>
+        <w:rPr>
+          <w:rFonts w:ascii="Times New Roman" w:hAnsi="Times New Roman" w:cs="Times New Roman"/>
+        </w:rPr>
+        <w:t xml:space="preserve"> and </w:t>
+      </w:r>
+      <w:r>
+        <w:rPr>
+          <w:rFonts w:ascii="Times New Roman" w:hAnsi="Times New Roman" w:cs="Times New Roman"/>
+          <w:i/>
+        </w:rPr>
+        <w:t>z</w:t>
+      </w:r>
+      <w:r>
+        <w:rPr>
+          <w:rFonts w:ascii="Times New Roman" w:hAnsi="Times New Roman" w:cs="Times New Roman"/>
+        </w:rPr>
+        <w:t xml:space="preserve">. </w:t>
+      </w:r>
+      <w:r>
+        <w:rPr>
+          <w:rFonts w:ascii="Times New Roman" w:hAnsi="Times New Roman" w:cs="Times New Roman"/>
+        </w:rPr>
+        <w:t xml:space="preserve">For example, counts might best be modeled as negative binomials rather than as normal distributions. </w:t>
+      </w:r>
+      <w:r>
+        <w:rPr>
+          <w:rFonts w:ascii="Times New Roman" w:hAnsi="Times New Roman" w:cs="Times New Roman"/>
+        </w:rPr>
+        <w:t>However, the detail of statistical report in the published record does not allow for greater precision</w:t>
+      </w:r>
+      <w:r>
+        <w:rPr>
+          <w:rFonts w:ascii="Times New Roman" w:hAnsi="Times New Roman" w:cs="Times New Roman"/>
+        </w:rPr>
+        <w:t>, and it seems that such compromises are inherent to meta-analysis</w:t>
+      </w:r>
+      <w:r>
+        <w:rPr>
+          <w:rFonts w:ascii="Times New Roman" w:hAnsi="Times New Roman" w:cs="Times New Roman"/>
+        </w:rPr>
+        <w:t xml:space="preserve">. At the least, we expect the loss of fidelity should not inflict </w:t>
+      </w:r>
+      <w:r>
+        <w:rPr>
+          <w:rFonts w:ascii="Times New Roman" w:hAnsi="Times New Roman" w:cs="Times New Roman"/>
+        </w:rPr>
+        <w:t>system</w:t>
+      </w:r>
+      <w:r>
+        <w:rPr>
+          <w:rFonts w:ascii="Times New Roman" w:hAnsi="Times New Roman" w:cs="Times New Roman"/>
+        </w:rPr>
+        <w:t>ic bias within our analyses of subgroups.</w:t>
+      </w:r>
+    </w:p>
+    <w:p>
+      <w:pPr>
+        <w:rPr>
+          <w:rFonts w:ascii="Times New Roman" w:hAnsi="Times New Roman" w:cs="Times New Roman"/>
+        </w:rPr>
+      </w:pPr>
+      <w:r>
+        <w:rPr>
+          <w:rFonts w:ascii="Times New Roman" w:hAnsi="Times New Roman" w:cs="Times New Roman"/>
+        </w:rPr>
+        <w:t>[SECTION ABOUT HETEROGENEITY GOES HERE. As requested, we have added I^2</w:t>
+      </w:r>
+      <w:r>
+        <w:rPr>
+          <w:rFonts w:ascii="Times New Roman" w:hAnsi="Times New Roman" w:cs="Times New Roman"/>
+        </w:rPr>
+        <w:t xml:space="preserve"> and its 95% CI to the current report. We describe in the introduction the hazards posed by heterogeneity and mention appropriate cautions in the discussion.</w:t>
+      </w:r>
+      <w:r>
+        <w:rPr>
+          <w:rFonts w:ascii="Times New Roman" w:hAnsi="Times New Roman" w:cs="Times New Roman"/>
+        </w:rPr>
+        <w:t xml:space="preserve"> </w:t>
+      </w:r>
+    </w:p>
+    <w:p>
+      <w:pPr>
+        <w:rPr>
+          <w:rFonts w:ascii="Times New Roman" w:hAnsi="Times New Roman" w:cs="Times New Roman"/>
+        </w:rPr>
+      </w:pPr>
+      <w:r>
+        <w:rPr>
+          <w:rFonts w:ascii="Times New Roman" w:hAnsi="Times New Roman" w:cs="Times New Roman"/>
+        </w:rPr>
+        <w:t xml:space="preserve">We elaborate on our conclusions regarding publication bias. </w:t>
+      </w:r>
+      <w:r>
+        <w:rPr>
+          <w:rFonts w:ascii="Times New Roman" w:hAnsi="Times New Roman" w:cs="Times New Roman"/>
+        </w:rPr>
+        <w:t>We consider publication bias to include not only journals’ preference for significant results, but the tendency of researchers to submit for consideration only the significant results. W</w:t>
+      </w:r>
+      <w:r>
+        <w:rPr>
+          <w:rFonts w:ascii="Times New Roman" w:hAnsi="Times New Roman" w:cs="Times New Roman"/>
+        </w:rPr>
+        <w:t>e expect that publication bias is probabilistic, rather than absolute; null results will therefore sometimes be published, albeit less frequently than are significant results. Furthermore, significant findings appear in prestigious journals (</w:t>
+      </w:r>
+      <w:r>
+        <w:rPr>
+          <w:rFonts w:ascii="Times New Roman" w:hAnsi="Times New Roman" w:cs="Times New Roman"/>
+          <w:i/>
+        </w:rPr>
+        <w:t xml:space="preserve">Psychological Science, Journal of Personality and Social </w:t>
+      </w:r>
+      <w:r>
+        <w:rPr>
+          <w:rFonts w:ascii="Times New Roman" w:hAnsi="Times New Roman" w:cs="Times New Roman"/>
+          <w:i/>
+        </w:rPr>
+        <w:t>Psychology</w:t>
+      </w:r>
+      <w:r>
+        <w:rPr>
+          <w:rFonts w:ascii="Times New Roman" w:hAnsi="Times New Roman" w:cs="Times New Roman"/>
+        </w:rPr>
+        <w:t>) whereas null results are published in less prestigious journals (</w:t>
+      </w:r>
+      <w:r>
+        <w:rPr>
+          <w:rFonts w:ascii="Times New Roman" w:hAnsi="Times New Roman" w:cs="Times New Roman"/>
+          <w:i/>
+        </w:rPr>
+        <w:t>Journal of Applied Social Psychology</w:t>
+      </w:r>
+      <w:r>
+        <w:rPr>
+          <w:rFonts w:ascii="Times New Roman" w:hAnsi="Times New Roman" w:cs="Times New Roman"/>
+        </w:rPr>
+        <w:t xml:space="preserve">, </w:t>
+      </w:r>
+      <w:r>
+        <w:rPr>
+          <w:rFonts w:ascii="Times New Roman" w:hAnsi="Times New Roman" w:cs="Times New Roman"/>
+          <w:i/>
+        </w:rPr>
+        <w:t xml:space="preserve">Journal of Broadcasting and Electronic Media, Criminal Justice and Behavior, </w:t>
+      </w:r>
+      <w:r>
+        <w:rPr>
+          <w:rFonts w:ascii="Times New Roman" w:hAnsi="Times New Roman" w:cs="Times New Roman"/>
+        </w:rPr>
+        <w:t xml:space="preserve">or </w:t>
+      </w:r>
+      <w:r>
+        <w:rPr>
+          <w:rFonts w:ascii="Times New Roman" w:hAnsi="Times New Roman" w:cs="Times New Roman"/>
+        </w:rPr>
+        <w:t>Japanese conference proc</w:t>
+      </w:r>
+      <w:r>
+        <w:rPr>
+          <w:rFonts w:ascii="Times New Roman" w:hAnsi="Times New Roman" w:cs="Times New Roman"/>
+        </w:rPr>
+        <w:t>e</w:t>
+      </w:r>
+      <w:r>
+        <w:rPr>
+          <w:rFonts w:ascii="Times New Roman" w:hAnsi="Times New Roman" w:cs="Times New Roman"/>
+        </w:rPr>
+        <w:t xml:space="preserve">edings). </w:t>
+      </w:r>
+      <w:r>
+        <w:rPr>
+          <w:rFonts w:ascii="Times New Roman" w:hAnsi="Times New Roman" w:cs="Times New Roman"/>
+        </w:rPr>
+        <w:t>Researchers may be incentivized to find significant results for a more prestigious publication. Finally,</w:t>
+      </w:r>
+      <w:r>
+        <w:rPr>
+          <w:rFonts w:ascii="Times New Roman" w:hAnsi="Times New Roman" w:cs="Times New Roman"/>
+        </w:rPr>
+        <w:t xml:space="preserve"> </w:t>
+      </w:r>
+      <w:r>
+        <w:rPr>
+          <w:rFonts w:ascii="Times New Roman" w:hAnsi="Times New Roman" w:cs="Times New Roman"/>
+        </w:rPr>
+        <w:t xml:space="preserve">in the case that a student’s post-graduation job does not expect scholarly achievement, we suspect that significant results are more likely to be prepared for publication by </w:t>
+      </w:r>
+      <w:r>
+        <w:rPr>
+          <w:rFonts w:ascii="Times New Roman" w:hAnsi="Times New Roman" w:cs="Times New Roman"/>
+        </w:rPr>
+        <w:t>advisors</w:t>
+      </w:r>
+      <w:r>
+        <w:rPr>
+          <w:rFonts w:ascii="Times New Roman" w:hAnsi="Times New Roman" w:cs="Times New Roman"/>
+        </w:rPr>
+        <w:t xml:space="preserve">, </w:t>
+      </w:r>
+      <w:r>
+        <w:rPr>
+          <w:rFonts w:ascii="Times New Roman" w:hAnsi="Times New Roman" w:cs="Times New Roman"/>
+        </w:rPr>
+        <w:t xml:space="preserve">post-docs, </w:t>
+      </w:r>
+      <w:r>
+        <w:rPr>
+          <w:rFonts w:ascii="Times New Roman" w:hAnsi="Times New Roman" w:cs="Times New Roman"/>
+        </w:rPr>
+        <w:t xml:space="preserve">or other grad students, whereas null results are less likely to be passed on for preparation. For example, when Nicholas Carnagey left academia, </w:t>
+      </w:r>
+      <w:r>
+        <w:rPr>
+          <w:rFonts w:ascii="Times New Roman" w:hAnsi="Times New Roman" w:cs="Times New Roman"/>
+        </w:rPr>
+        <w:t>his dissertation</w:t>
+      </w:r>
+      <w:r>
+        <w:rPr>
+          <w:rFonts w:ascii="Times New Roman" w:hAnsi="Times New Roman" w:cs="Times New Roman"/>
+        </w:rPr>
+        <w:t xml:space="preserve"> </w:t>
+      </w:r>
+      <w:r>
+        <w:rPr>
+          <w:rFonts w:ascii="Times New Roman" w:hAnsi="Times New Roman" w:cs="Times New Roman"/>
+        </w:rPr>
+        <w:t>became the 2009 journal publicati</w:t>
+      </w:r>
+      <w:r>
+        <w:rPr>
+          <w:rFonts w:ascii="Times New Roman" w:hAnsi="Times New Roman" w:cs="Times New Roman"/>
+        </w:rPr>
+        <w:t>o</w:t>
+      </w:r>
+      <w:r>
+        <w:rPr>
+          <w:rFonts w:ascii="Times New Roman" w:hAnsi="Times New Roman" w:cs="Times New Roman"/>
+        </w:rPr>
+        <w:t xml:space="preserve">n Anderson and Carnagey (2009). </w:t>
+      </w:r>
+      <w:commentRangeStart w:id="0"/>
+      <w:r>
+        <w:rPr>
+          <w:rFonts w:ascii="Times New Roman" w:hAnsi="Times New Roman" w:cs="Times New Roman"/>
+        </w:rPr>
+        <w:t>We note that in the process of publication, one experiment lost one outcome and a subgroup of approximately 50 subjects that failed to show the desired effect, while another experiment changed outcomes to one that showed a stronger effect.</w:t>
+      </w:r>
+      <w:commentRangeEnd w:id="0"/>
+      <w:r>
+        <w:rPr>
+          <w:rStyle w:val="CommentReference"/>
+        </w:rPr>
+        <w:commentReference w:id="0"/>
+      </w:r>
+    </w:p>
+    <w:p>
+      <w:pPr>
+        <w:rPr>
+          <w:rFonts w:ascii="Times New Roman" w:hAnsi="Times New Roman" w:cs="Times New Roman"/>
+        </w:rPr>
+      </w:pPr>
+      <w:r>
+        <w:rPr>
+          <w:rFonts w:ascii="Times New Roman" w:hAnsi="Times New Roman" w:cs="Times New Roman"/>
+        </w:rPr>
+        <w:t>We have revised the section describing each technique. We omit Figures 1 and 2</w:t>
+      </w:r>
+      <w:r>
+        <w:rPr>
+          <w:rFonts w:ascii="Times New Roman" w:hAnsi="Times New Roman" w:cs="Times New Roman"/>
+        </w:rPr>
+        <w:t xml:space="preserve"> and have shortened the text</w:t>
+      </w:r>
+      <w:r>
+        <w:rPr>
+          <w:rFonts w:ascii="Times New Roman" w:hAnsi="Times New Roman" w:cs="Times New Roman"/>
+        </w:rPr>
+        <w:t xml:space="preserve">. </w:t>
+      </w:r>
+    </w:p>
+    <w:p>
+      <w:pPr>
+        <w:rPr>
+          <w:rFonts w:ascii="Times New Roman" w:hAnsi="Times New Roman" w:cs="Times New Roman"/>
+        </w:rPr>
+      </w:pPr>
+      <w:r>
+        <w:rPr>
+          <w:rFonts w:ascii="Times New Roman" w:hAnsi="Times New Roman" w:cs="Times New Roman"/>
+        </w:rPr>
         <w:t>Reviewer 1:</w:t>
       </w:r>
     </w:p>
     <w:p>
-      <w:r>
-        <w:t xml:space="preserve">We ask Reviewer 1 to reconsider. The PEESE estimate Reviewer 1 considers is the single most optimistic estimator of the effect and is known to be upwardly biased when the null is true. </w:t>
-      </w:r>
-      <w:r>
-        <w:t xml:space="preserve">Even so, Reviewer 1 may find it important that a decrease from </w:t>
-      </w:r>
-      <w:r>
-        <w:rPr>
+      <w:pPr>
+        <w:rPr>
+          <w:rFonts w:ascii="Times New Roman" w:hAnsi="Times New Roman" w:cs="Times New Roman"/>
+        </w:rPr>
+      </w:pPr>
+      <w:r>
+        <w:rPr>
+          <w:rFonts w:ascii="Times New Roman" w:hAnsi="Times New Roman" w:cs="Times New Roman"/>
+        </w:rPr>
+        <w:lastRenderedPageBreak/>
+        <w:t xml:space="preserve">We ask Reviewer 1 to reconsider. The PEESE estimate Reviewer 1 considers is the single most optimistic estimator of the effect and is known to be upwardly biased when the null is true. Even so, Reviewer 1 may find it important that a decrease from </w:t>
+      </w:r>
+      <w:r>
+        <w:rPr>
+          <w:rFonts w:ascii="Times New Roman" w:hAnsi="Times New Roman" w:cs="Times New Roman"/>
           <w:i/>
         </w:rPr>
         <w:t xml:space="preserve">r </w:t>
       </w:r>
       <w:r>
+        <w:rPr>
+          <w:rFonts w:ascii="Times New Roman" w:hAnsi="Times New Roman" w:cs="Times New Roman"/>
+        </w:rPr>
         <w:t xml:space="preserve">= .21 to </w:t>
       </w:r>
       <w:r>
         <w:rPr>
+          <w:rFonts w:ascii="Times New Roman" w:hAnsi="Times New Roman" w:cs="Times New Roman"/>
           <w:i/>
         </w:rPr>
         <w:t xml:space="preserve">r </w:t>
       </w:r>
       <w:r>
-        <w:t>= .15 implies a twofold loss of explanatory power (R</w:t>
-      </w:r>
-      <w:r>
+        <w:rPr>
+          <w:rFonts w:ascii="Times New Roman" w:hAnsi="Times New Roman" w:cs="Times New Roman"/>
+        </w:rPr>
+        <w:t>= .15 implies a twofold loss of explanatory power (</w:t>
+      </w:r>
+      <w:r>
+        <w:rPr>
+          <w:rFonts w:ascii="Times New Roman" w:hAnsi="Times New Roman" w:cs="Times New Roman"/>
+          <w:i/>
+        </w:rPr>
+        <w:t>R</w:t>
+      </w:r>
+      <w:r>
+        <w:rPr>
+          <w:rFonts w:ascii="Times New Roman" w:hAnsi="Times New Roman" w:cs="Times New Roman"/>
+        </w:rPr>
         <w:softHyphen/>
       </w:r>
       <w:r>
         <w:rPr>
+          <w:rFonts w:ascii="Times New Roman" w:hAnsi="Times New Roman" w:cs="Times New Roman"/>
           <w:vertAlign w:val="superscript"/>
         </w:rPr>
         <w:t>2</w:t>
       </w:r>
       <w:r>
-        <w:t xml:space="preserve"> falls from 4.4% to 2.3%) and the need for a twofold increase in sample size (80% one-tailed power at 136 vs. 270). </w:t>
-      </w:r>
-    </w:p>
-    <w:p>
-      <w:r>
+        <w:rPr>
+          <w:rFonts w:ascii="Times New Roman" w:hAnsi="Times New Roman" w:cs="Times New Roman"/>
+        </w:rPr>
+        <w:t xml:space="preserve"> falls from 4.4% to 2.3%) and the need for a twofold increase in sample size (80% one-tailed power at </w:t>
+      </w:r>
+      <w:r>
+        <w:rPr>
+          <w:rFonts w:ascii="Times New Roman" w:hAnsi="Times New Roman" w:cs="Times New Roman"/>
+          <w:i/>
+        </w:rPr>
+        <w:t xml:space="preserve">n </w:t>
+      </w:r>
+      <w:r>
+        <w:rPr>
+          <w:rFonts w:ascii="Times New Roman" w:hAnsi="Times New Roman" w:cs="Times New Roman"/>
+        </w:rPr>
+        <w:t xml:space="preserve">= </w:t>
+      </w:r>
+      <w:r>
+        <w:rPr>
+          <w:rFonts w:ascii="Times New Roman" w:hAnsi="Times New Roman" w:cs="Times New Roman"/>
+        </w:rPr>
+        <w:t xml:space="preserve">136 vs. </w:t>
+      </w:r>
+      <w:r>
+        <w:rPr>
+          <w:rFonts w:ascii="Times New Roman" w:hAnsi="Times New Roman" w:cs="Times New Roman"/>
+          <w:i/>
+        </w:rPr>
+        <w:t>n</w:t>
+      </w:r>
+      <w:r>
+        <w:rPr>
+          <w:rFonts w:ascii="Times New Roman" w:hAnsi="Times New Roman" w:cs="Times New Roman"/>
+        </w:rPr>
+        <w:t xml:space="preserve"> = </w:t>
+      </w:r>
+      <w:r>
+        <w:rPr>
+          <w:rFonts w:ascii="Times New Roman" w:hAnsi="Times New Roman" w:cs="Times New Roman"/>
+        </w:rPr>
+        <w:t xml:space="preserve">270). </w:t>
+      </w:r>
+    </w:p>
+    <w:p>
+      <w:pPr>
+        <w:rPr>
+          <w:rFonts w:ascii="Times New Roman" w:hAnsi="Times New Roman" w:cs="Times New Roman"/>
+        </w:rPr>
+      </w:pPr>
+      <w:r>
+        <w:rPr>
+          <w:rFonts w:ascii="Times New Roman" w:hAnsi="Times New Roman" w:cs="Times New Roman"/>
+        </w:rPr>
         <w:t>We recognize that the current findings would be inconsistent with contemporary theories of human aggression. However, to discard the evidence because it does not support the current theory would seem to be an unfortunate inversion of the scientific method.</w:t>
       </w:r>
     </w:p>
     <w:p>
-      <w:r>
+      <w:pPr>
+        <w:rPr>
+          <w:rFonts w:ascii="Times New Roman" w:hAnsi="Times New Roman" w:cs="Times New Roman"/>
+        </w:rPr>
+      </w:pPr>
+      <w:r>
+        <w:rPr>
+          <w:rFonts w:ascii="Times New Roman" w:hAnsi="Times New Roman" w:cs="Times New Roman"/>
+        </w:rPr>
         <w:t xml:space="preserve">It was not our intention to argue that the effects are necessarily minimal; rather, we meant to say that the adjusted effect size estimates are close to zero. We do not mean to argue that this is strong evidence that there is no effect. Instead, we interpret this as a sign of uncertainty and the need for a strong preregistered replication effort. </w:t>
       </w:r>
       <w:r>
+        <w:rPr>
+          <w:rFonts w:ascii="Times New Roman" w:hAnsi="Times New Roman" w:cs="Times New Roman"/>
+        </w:rPr>
         <w:t xml:space="preserve">We </w:t>
       </w:r>
       <w:r>
+        <w:rPr>
+          <w:rFonts w:ascii="Times New Roman" w:hAnsi="Times New Roman" w:cs="Times New Roman"/>
+        </w:rPr>
         <w:t>thank Reviewer 1 for pointing out the inconsistencies in our language and have made appropriate edits.</w:t>
       </w:r>
     </w:p>
     <w:p>
-      <w:r>
+      <w:pPr>
+        <w:rPr>
+          <w:rFonts w:ascii="Times New Roman" w:hAnsi="Times New Roman" w:cs="Times New Roman"/>
+        </w:rPr>
+      </w:pPr>
+      <w:r>
+        <w:rPr>
+          <w:rFonts w:ascii="Times New Roman" w:hAnsi="Times New Roman" w:cs="Times New Roman"/>
+        </w:rPr>
         <w:t>Reviewer 2:</w:t>
       </w:r>
     </w:p>
     <w:p>
-      <w:r>
+      <w:pPr>
+        <w:rPr>
+          <w:rFonts w:ascii="Times New Roman" w:hAnsi="Times New Roman" w:cs="Times New Roman"/>
+        </w:rPr>
+      </w:pPr>
+      <w:r>
+        <w:rPr>
+          <w:rFonts w:ascii="Times New Roman" w:hAnsi="Times New Roman" w:cs="Times New Roman"/>
+        </w:rPr>
         <w:t>Reviewer</w:t>
       </w:r>
       <w:r>
+        <w:rPr>
+          <w:rFonts w:ascii="Times New Roman" w:hAnsi="Times New Roman" w:cs="Times New Roman"/>
+        </w:rPr>
         <w:t xml:space="preserve"> 2 made a number of valuable suggestions where our rhetoric grew sloppy, e.g., in our unqualified claim that PET, PEESE, and </w:t>
       </w:r>
       <w:r>
         <w:rPr>
+          <w:rFonts w:ascii="Times New Roman" w:hAnsi="Times New Roman" w:cs="Times New Roman"/>
           <w:i/>
         </w:rPr>
         <w:t>p</w:t>
       </w:r>
       <w:r>
+        <w:rPr>
+          <w:rFonts w:ascii="Times New Roman" w:hAnsi="Times New Roman" w:cs="Times New Roman"/>
+        </w:rPr>
         <w:t>-curve “provide better adjustments” for publication bias. We have softened such claims and used more precise rhetoric as advised.</w:t>
       </w:r>
     </w:p>
     <w:p>
-      <w:r>
+      <w:pPr>
+        <w:rPr>
+          <w:rFonts w:ascii="Times New Roman" w:hAnsi="Times New Roman" w:cs="Times New Roman"/>
+        </w:rPr>
+      </w:pPr>
+      <w:r>
+        <w:rPr>
+          <w:rFonts w:ascii="Times New Roman" w:hAnsi="Times New Roman" w:cs="Times New Roman"/>
+        </w:rPr>
         <w:t xml:space="preserve">We have </w:t>
       </w:r>
       <w:r>
+        <w:rPr>
+          <w:rFonts w:ascii="Times New Roman" w:hAnsi="Times New Roman" w:cs="Times New Roman"/>
+        </w:rPr>
         <w:t>elaborated a bit more on the problem of outcome-switching, as requested. Indeed, the flexible quantification of the Competitive Reaction Time Task</w:t>
       </w:r>
       <w:r>
+        <w:rPr>
+          <w:rFonts w:ascii="Times New Roman" w:hAnsi="Times New Roman" w:cs="Times New Roman"/>
+        </w:rPr>
         <w:t xml:space="preserve"> (see Elson et al., 2014)</w:t>
       </w:r>
       <w:r>
+        <w:rPr>
+          <w:rFonts w:ascii="Times New Roman" w:hAnsi="Times New Roman" w:cs="Times New Roman"/>
+        </w:rPr>
         <w:t xml:space="preserve"> may constitute </w:t>
       </w:r>
       <w:r>
+        <w:rPr>
+          <w:rFonts w:ascii="Times New Roman" w:hAnsi="Times New Roman" w:cs="Times New Roman"/>
+        </w:rPr>
         <w:t>a form of outcome switching.</w:t>
       </w:r>
     </w:p>
     <w:p>
-      <w:r>
+      <w:pPr>
+        <w:rPr>
+          <w:rFonts w:ascii="Times New Roman" w:hAnsi="Times New Roman" w:cs="Times New Roman"/>
+        </w:rPr>
+      </w:pPr>
+      <w:r>
+        <w:rPr>
+          <w:rFonts w:ascii="Times New Roman" w:hAnsi="Times New Roman" w:cs="Times New Roman"/>
+        </w:rPr>
         <w:t>TODO: STUFF ABOUT TRIM-AND-FILL</w:t>
       </w:r>
     </w:p>
     <w:p>
-      <w:r>
+      <w:pPr>
+        <w:rPr>
+          <w:rFonts w:ascii="Times New Roman" w:hAnsi="Times New Roman" w:cs="Times New Roman"/>
+        </w:rPr>
+      </w:pPr>
+      <w:r>
+        <w:rPr>
+          <w:rFonts w:ascii="Times New Roman" w:hAnsi="Times New Roman" w:cs="Times New Roman"/>
+        </w:rPr>
         <w:t>We have added a section cautioning the reader as to the potential influence of heterogeneity in meta-analysis in general and the degradation of trim-and-fill results in particular. We caution the reader that such heterogeneity can also influence conclusions drawn from meta-regression and p-curve techniques.</w:t>
       </w:r>
     </w:p>
     <w:p>
-      <w:r>
+      <w:pPr>
+        <w:rPr>
+          <w:rFonts w:ascii="Times New Roman" w:hAnsi="Times New Roman" w:cs="Times New Roman"/>
+        </w:rPr>
+      </w:pPr>
+      <w:r>
+        <w:rPr>
+          <w:rFonts w:ascii="Times New Roman" w:hAnsi="Times New Roman" w:cs="Times New Roman"/>
+        </w:rPr>
         <w:t>TODO: VEVEA &amp; HEDGES 1995</w:t>
       </w:r>
     </w:p>
     <w:p>
-      <w:r>
+      <w:pPr>
+        <w:rPr>
+          <w:rFonts w:ascii="Times New Roman" w:hAnsi="Times New Roman" w:cs="Times New Roman"/>
+        </w:rPr>
+      </w:pPr>
+      <w:r>
+        <w:rPr>
+          <w:rFonts w:ascii="Times New Roman" w:hAnsi="Times New Roman" w:cs="Times New Roman"/>
+        </w:rPr>
         <w:t xml:space="preserve">TODO: </w:t>
       </w:r>
       <w:r>
+        <w:rPr>
+          <w:rFonts w:ascii="Times New Roman" w:hAnsi="Times New Roman" w:cs="Times New Roman"/>
+        </w:rPr>
         <w:t>USE RANDOM EFFECTS FOR EVERYTHING, EXPLICATE RE MODEL (E.G. “REML”), REPORT I</w:t>
       </w:r>
       <w:r>
         <w:rPr>
+          <w:rFonts w:ascii="Times New Roman" w:hAnsi="Times New Roman" w:cs="Times New Roman"/>
           <w:vertAlign w:val="superscript"/>
         </w:rPr>
         <w:t>2</w:t>
       </w:r>
       <w:r>
+        <w:rPr>
+          <w:rFonts w:ascii="Times New Roman" w:hAnsi="Times New Roman" w:cs="Times New Roman"/>
+        </w:rPr>
         <w:t xml:space="preserve"> </w:t>
       </w:r>
     </w:p>
     <w:p>
-      <w:r>
+      <w:pPr>
+        <w:rPr>
+          <w:rFonts w:ascii="Times New Roman" w:hAnsi="Times New Roman" w:cs="Times New Roman"/>
+        </w:rPr>
+      </w:pPr>
+      <w:r>
+        <w:rPr>
+          <w:rFonts w:ascii="Times New Roman" w:hAnsi="Times New Roman" w:cs="Times New Roman"/>
+        </w:rPr>
         <w:t>Reviewer 3:</w:t>
       </w:r>
     </w:p>
     <w:p>
-      <w:r>
+      <w:pPr>
+        <w:rPr>
+          <w:rFonts w:ascii="Times New Roman" w:hAnsi="Times New Roman" w:cs="Times New Roman"/>
+        </w:rPr>
+      </w:pPr>
+      <w:r>
+        <w:rPr>
+          <w:rFonts w:ascii="Times New Roman" w:hAnsi="Times New Roman" w:cs="Times New Roman"/>
+        </w:rPr>
         <w:t>Reviewer 3 similarly indicated a number of places where our rhetoric was too strident. We thank Reviewer 3 for these constructive critiques and have amended our language as appropriate.</w:t>
       </w:r>
     </w:p>
     <w:p>
-      <w:r>
-        <w:t xml:space="preserve">In our analysis, we ignored the partial effect sizes as collected by Anderson et al. We were most interested in the effects in experiments, for which the “best partials” estimates are the same as the “best raw” estimates in Anderson et al. (2010). The “best partials” in cross-sectional studies are difficult </w:t>
-      </w:r>
-      <w:r>
+      <w:pPr>
+        <w:rPr>
+          <w:rFonts w:ascii="Times New Roman" w:hAnsi="Times New Roman" w:cs="Times New Roman"/>
+        </w:rPr>
+      </w:pPr>
+      <w:r>
+        <w:rPr>
+          <w:rFonts w:ascii="Times New Roman" w:hAnsi="Times New Roman" w:cs="Times New Roman"/>
+        </w:rPr>
+        <w:t>We have clarified the nature of the effect sizes being synthesized. First</w:t>
+      </w:r>
+      <w:r>
+        <w:rPr>
+          <w:rFonts w:ascii="Times New Roman" w:hAnsi="Times New Roman" w:cs="Times New Roman"/>
+        </w:rPr>
+        <w:t xml:space="preserve">, we </w:t>
+      </w:r>
+      <w:r>
+        <w:rPr>
+          <w:rFonts w:ascii="Times New Roman" w:hAnsi="Times New Roman" w:cs="Times New Roman"/>
+        </w:rPr>
+        <w:t xml:space="preserve">clarify that we </w:t>
+      </w:r>
+      <w:r>
+        <w:rPr>
+          <w:rFonts w:ascii="Times New Roman" w:hAnsi="Times New Roman" w:cs="Times New Roman"/>
+        </w:rPr>
+        <w:t>ignored the partial effect sizes as collected by Anderson et al. We were most interested in the effects in experiments, for which the “best partials” estimates are the same as the “best raw” estimates in Anderson et al. (2010). The “best partials” in cross-sectional studies are difficult to interpret and the source of much controversy</w:t>
+      </w:r>
+      <w:r>
+        <w:rPr>
+          <w:rFonts w:ascii="Times New Roman" w:hAnsi="Times New Roman" w:cs="Times New Roman"/>
+        </w:rPr>
+        <w:t xml:space="preserve"> (see, e.g., Ferguson, </w:t>
+      </w:r>
+      <w:r>
+        <w:rPr>
+          <w:rFonts w:ascii="Times New Roman" w:hAnsi="Times New Roman" w:cs="Times New Roman"/>
+        </w:rPr>
+        <w:t>2015</w:t>
+      </w:r>
+      <w:r>
+        <w:rPr>
+          <w:rFonts w:ascii="Times New Roman" w:hAnsi="Times New Roman" w:cs="Times New Roman"/>
+        </w:rPr>
+        <w:t>;</w:t>
+      </w:r>
+      <w:r>
+        <w:rPr>
+          <w:rFonts w:ascii="Times New Roman" w:hAnsi="Times New Roman" w:cs="Times New Roman"/>
+        </w:rPr>
+        <w:t xml:space="preserve"> Rothstein &amp; Bushman, 2015</w:t>
+      </w:r>
+      <w:r>
+        <w:rPr>
+          <w:rFonts w:ascii="Times New Roman" w:hAnsi="Times New Roman" w:cs="Times New Roman"/>
+        </w:rPr>
+        <w:t>)</w:t>
+      </w:r>
+      <w:r>
+        <w:rPr>
+          <w:rFonts w:ascii="Times New Roman" w:hAnsi="Times New Roman" w:cs="Times New Roman"/>
+        </w:rPr>
+        <w:t xml:space="preserve">. We thought it best not to touch these. </w:t>
+      </w:r>
+    </w:p>
+    <w:p>
+      <w:pPr>
+        <w:rPr>
+          <w:rFonts w:ascii="Times New Roman" w:hAnsi="Times New Roman" w:cs="Times New Roman"/>
+        </w:rPr>
+      </w:pPr>
+      <w:r>
+        <w:rPr>
+          <w:rFonts w:ascii="Times New Roman" w:hAnsi="Times New Roman" w:cs="Times New Roman"/>
+        </w:rPr>
         <w:lastRenderedPageBreak/>
-        <w:t xml:space="preserve">to interpret and the source of much controversy--see, e.g., Ferguson (2015), Rothstein &amp; Bushman, (2015). We thought it best not to touch these. We now </w:t>
-      </w:r>
-      <w:r>
-        <w:t>explicate this decision in the text so that it is clear we only analyze the raw effect sizes.</w:t>
-      </w:r>
-    </w:p>
-    <w:p>
-      <w:r>
+        <w:t xml:space="preserve">Similarly, we do not combine Pearson product-moment correlations and point-biserial correlations. </w:t>
+      </w:r>
+      <w:r>
+        <w:rPr>
+          <w:rFonts w:ascii="Times New Roman" w:hAnsi="Times New Roman" w:cs="Times New Roman"/>
+        </w:rPr>
+        <w:t>We now make this clearer in the revised manuscript.</w:t>
+      </w:r>
+    </w:p>
+    <w:p>
+      <w:pPr>
+        <w:rPr>
+          <w:rFonts w:ascii="Times New Roman" w:hAnsi="Times New Roman" w:cs="Times New Roman"/>
+        </w:rPr>
+      </w:pPr>
+      <w:commentRangeStart w:id="1"/>
+      <w:r>
+        <w:rPr>
+          <w:rFonts w:ascii="Times New Roman" w:hAnsi="Times New Roman" w:cs="Times New Roman"/>
+        </w:rPr>
+        <w:t>Also with attention to the computation and synthesis of effect size estimates, we thank Reviewer 3 for bringing the work of Pustejovsky (2014) to our attention. Because the original Anderson et al. meta-analysis was performed with Borenstein’s software, Comprehensive Meta-Analysis, we had attempted to mirror its approach as closely as possible. This lead us to adopt the Borenstein perspective that, as Pustejovsky says, frames conversion formulas as “applying across entire categories of effect size measure and as being reversible […] as if it were an algebraic identity.”</w:t>
+      </w:r>
+    </w:p>
+    <w:p>
+      <w:pPr>
+        <w:rPr>
+          <w:rFonts w:ascii="Times New Roman" w:hAnsi="Times New Roman" w:cs="Times New Roman"/>
+        </w:rPr>
+      </w:pPr>
+      <w:r>
+        <w:rPr>
+          <w:rFonts w:ascii="Times New Roman" w:hAnsi="Times New Roman" w:cs="Times New Roman"/>
+        </w:rPr>
+        <w:t>There are a number of reasons we are reluctant to implement the refinements suggested by Reviewer 3. First, i</w:t>
+      </w:r>
+      <w:r>
+        <w:rPr>
+          <w:rFonts w:ascii="Times New Roman" w:hAnsi="Times New Roman" w:cs="Times New Roman"/>
+        </w:rPr>
+        <w:t xml:space="preserve">t is our impression that the concerns raised by Pustejovsky apply chiefly when attempting to synthesize </w:t>
+      </w:r>
+      <w:r>
+        <w:rPr>
+          <w:rFonts w:ascii="Times New Roman" w:hAnsi="Times New Roman" w:cs="Times New Roman"/>
+        </w:rPr>
+        <w:t>correlational designs with experimental designs.</w:t>
+      </w:r>
+      <w:r>
+        <w:rPr>
+          <w:rFonts w:ascii="Times New Roman" w:hAnsi="Times New Roman" w:cs="Times New Roman"/>
+        </w:rPr>
+        <w:t xml:space="preserve"> As we maintain separate meta-analyses for controlled experiments and cross-sectional designs, Pustejovsky’s suggestions would appear to be relevant only when trying to interpret the relative magnitude of the synthetized effects in experiments against those in cross-sections. We avoid making such interpretation in our manuscript, noting only that the cross-sectional research seems comparatively less compromised by small-study effects than does the experimental research. </w:t>
+      </w:r>
+    </w:p>
+    <w:p>
+      <w:pPr>
+        <w:rPr>
+          <w:rFonts w:ascii="Times New Roman" w:hAnsi="Times New Roman" w:cs="Times New Roman"/>
+        </w:rPr>
+      </w:pPr>
+      <w:r>
+        <w:rPr>
+          <w:rFonts w:ascii="Times New Roman" w:hAnsi="Times New Roman" w:cs="Times New Roman"/>
+        </w:rPr>
+        <w:t xml:space="preserve">Second, the controlled-experiment correlation estimator proposed by Pustejovsky does not seem appropriate to the current research. In correlational research, researchers inspect the correlation between some aggressive outcome (e.g., behavior) and some measure of chronic violent game exposure (e.g., hours of violent video games played in </w:t>
+      </w:r>
+      <w:r>
+        <w:rPr>
+          <w:rFonts w:ascii="Times New Roman" w:hAnsi="Times New Roman" w:cs="Times New Roman"/>
+        </w:rPr>
+        <w:t xml:space="preserve">the past 5-6 years, Anderson &amp; Dill, 2000). In experiments, researchers inspect the relationship between an aggressive outcome and a brief measure of violent game exposure (e.g., fifteen minutes with a violent game). The two paradigms consider very different mechanisms and make very different assumptions about the underlying relationship. </w:t>
+      </w:r>
+    </w:p>
+    <w:p>
+      <w:pPr>
+        <w:rPr>
+          <w:rFonts w:ascii="Times New Roman" w:hAnsi="Times New Roman" w:cs="Times New Roman"/>
+        </w:rPr>
+      </w:pPr>
+      <w:r>
+        <w:rPr>
+          <w:rFonts w:ascii="Times New Roman" w:hAnsi="Times New Roman" w:cs="Times New Roman"/>
+        </w:rPr>
+        <w:t xml:space="preserve">But if one were to use Pustejovsky’s equation 4 to synthesize these results, we submit that the results would be insensible. Recall that Pustejovsky’s equation suggests the assumption that observations in the control group have </w:t>
+      </w:r>
+      <w:r>
+        <w:rPr>
+          <w:rFonts w:ascii="Times New Roman" w:hAnsi="Times New Roman" w:cs="Times New Roman"/>
+          <w:i/>
+        </w:rPr>
+        <w:t>x</w:t>
+      </w:r>
+      <w:r>
+        <w:rPr>
+          <w:rFonts w:ascii="Times New Roman" w:hAnsi="Times New Roman" w:cs="Times New Roman"/>
+          <w:i/>
+          <w:vertAlign w:val="subscript"/>
+        </w:rPr>
+        <w:t>i</w:t>
+      </w:r>
+      <w:r>
+        <w:rPr>
+          <w:rFonts w:ascii="Times New Roman" w:hAnsi="Times New Roman" w:cs="Times New Roman"/>
+          <w:i/>
+        </w:rPr>
+        <w:t xml:space="preserve"> </w:t>
+      </w:r>
+      <w:r>
+        <w:rPr>
+          <w:rFonts w:ascii="Times New Roman" w:hAnsi="Times New Roman" w:cs="Times New Roman"/>
+        </w:rPr>
+        <w:t xml:space="preserve">= </w:t>
+      </w:r>
+      <w:r>
+        <w:rPr>
+          <w:rFonts w:ascii="Times New Roman" w:hAnsi="Times New Roman" w:cs="Times New Roman"/>
+          <w:i/>
+        </w:rPr>
+        <w:t>q</w:t>
+      </w:r>
+      <w:r>
+        <w:rPr>
+          <w:rFonts w:ascii="Times New Roman" w:hAnsi="Times New Roman" w:cs="Times New Roman"/>
+        </w:rPr>
+        <w:t xml:space="preserve"> for </w:t>
+      </w:r>
+      <w:r>
+        <w:rPr>
+          <w:rFonts w:ascii="Times New Roman" w:hAnsi="Times New Roman" w:cs="Times New Roman"/>
+          <w:i/>
+        </w:rPr>
+        <w:t xml:space="preserve">i </w:t>
+      </w:r>
+      <w:r>
+        <w:rPr>
+          <w:rFonts w:ascii="Times New Roman" w:hAnsi="Times New Roman" w:cs="Times New Roman"/>
+        </w:rPr>
+        <w:t xml:space="preserve">= 1, …, </w:t>
+      </w:r>
+      <w:r>
+        <w:rPr>
+          <w:rFonts w:ascii="Times New Roman" w:hAnsi="Times New Roman" w:cs="Times New Roman"/>
+          <w:i/>
+        </w:rPr>
+        <w:t>n</w:t>
+      </w:r>
+      <w:r>
+        <w:rPr>
+          <w:rFonts w:ascii="Times New Roman" w:hAnsi="Times New Roman" w:cs="Times New Roman"/>
+          <w:i/>
+          <w:vertAlign w:val="subscript"/>
+        </w:rPr>
+        <w:t>1</w:t>
+      </w:r>
+      <w:r>
+        <w:rPr>
+          <w:rFonts w:ascii="Times New Roman" w:hAnsi="Times New Roman" w:cs="Times New Roman"/>
+        </w:rPr>
+        <w:t xml:space="preserve">, whereas the observations in the treatment group all have </w:t>
+      </w:r>
+      <w:r>
+        <w:rPr>
+          <w:rFonts w:ascii="Times New Roman" w:hAnsi="Times New Roman" w:cs="Times New Roman"/>
+          <w:i/>
+        </w:rPr>
+        <w:t>x</w:t>
+      </w:r>
+      <w:r>
+        <w:rPr>
+          <w:rFonts w:ascii="Times New Roman" w:hAnsi="Times New Roman" w:cs="Times New Roman"/>
+          <w:i/>
+          <w:vertAlign w:val="subscript"/>
+        </w:rPr>
+        <w:t>i</w:t>
+      </w:r>
+      <w:r>
+        <w:rPr>
+          <w:rFonts w:ascii="Times New Roman" w:hAnsi="Times New Roman" w:cs="Times New Roman"/>
+        </w:rPr>
+        <w:t xml:space="preserve"> = </w:t>
+      </w:r>
+      <w:r>
+        <w:rPr>
+          <w:rFonts w:ascii="Times New Roman" w:hAnsi="Times New Roman" w:cs="Times New Roman"/>
+          <w:i/>
+        </w:rPr>
+        <w:t>q + w</w:t>
+      </w:r>
+      <w:r>
+        <w:rPr>
+          <w:rFonts w:ascii="Times New Roman" w:hAnsi="Times New Roman" w:cs="Times New Roman"/>
+        </w:rPr>
+        <w:t xml:space="preserve"> for </w:t>
+      </w:r>
+      <w:r>
+        <w:rPr>
+          <w:rFonts w:ascii="Times New Roman" w:hAnsi="Times New Roman" w:cs="Times New Roman"/>
+          <w:i/>
+        </w:rPr>
+        <w:t xml:space="preserve">i </w:t>
+      </w:r>
+      <w:r>
+        <w:rPr>
+          <w:rFonts w:ascii="Times New Roman" w:hAnsi="Times New Roman" w:cs="Times New Roman"/>
+        </w:rPr>
+        <w:t xml:space="preserve">= 1, …, </w:t>
+      </w:r>
+      <w:r>
+        <w:rPr>
+          <w:rFonts w:ascii="Times New Roman" w:hAnsi="Times New Roman" w:cs="Times New Roman"/>
+          <w:i/>
+        </w:rPr>
+        <w:t>n</w:t>
+      </w:r>
+      <w:r>
+        <w:rPr>
+          <w:rFonts w:ascii="Times New Roman" w:hAnsi="Times New Roman" w:cs="Times New Roman"/>
+          <w:i/>
+          <w:vertAlign w:val="subscript"/>
+        </w:rPr>
+        <w:t>2</w:t>
+      </w:r>
+      <w:r>
+        <w:rPr>
+          <w:rFonts w:ascii="Times New Roman" w:hAnsi="Times New Roman" w:cs="Times New Roman"/>
+        </w:rPr>
+        <w:t xml:space="preserve">. Here </w:t>
+      </w:r>
+      <w:r>
+        <w:rPr>
+          <w:rFonts w:ascii="Times New Roman" w:hAnsi="Times New Roman" w:cs="Times New Roman"/>
+          <w:i/>
+        </w:rPr>
+        <w:t>w</w:t>
+      </w:r>
+      <w:r>
+        <w:rPr>
+          <w:rFonts w:ascii="Times New Roman" w:hAnsi="Times New Roman" w:cs="Times New Roman"/>
+        </w:rPr>
+        <w:t xml:space="preserve"> indicates the displacement in</w:t>
+      </w:r>
+      <w:r>
+        <w:rPr>
+          <w:rFonts w:ascii="Times New Roman" w:hAnsi="Times New Roman" w:cs="Times New Roman"/>
+        </w:rPr>
+        <w:t xml:space="preserve"> </w:t>
+      </w:r>
+      <w:r>
+        <w:rPr>
+          <w:rFonts w:ascii="Times New Roman" w:hAnsi="Times New Roman" w:cs="Times New Roman"/>
+          <w:i/>
+        </w:rPr>
+        <w:t>x</w:t>
+      </w:r>
+      <w:r>
+        <w:rPr>
+          <w:rFonts w:ascii="Times New Roman" w:hAnsi="Times New Roman" w:cs="Times New Roman"/>
+        </w:rPr>
+        <w:t xml:space="preserve"> from the control mean </w:t>
+      </w:r>
+      <w:r>
+        <w:rPr>
+          <w:rFonts w:ascii="Times New Roman" w:hAnsi="Times New Roman" w:cs="Times New Roman"/>
+          <w:i/>
+        </w:rPr>
+        <w:t>q</w:t>
+      </w:r>
+      <w:r>
+        <w:rPr>
+          <w:rFonts w:ascii="Times New Roman" w:hAnsi="Times New Roman" w:cs="Times New Roman"/>
+        </w:rPr>
+        <w:t xml:space="preserve">. If we were to consider </w:t>
+      </w:r>
+      <w:r>
+        <w:rPr>
+          <w:rFonts w:ascii="Times New Roman" w:hAnsi="Times New Roman" w:cs="Times New Roman"/>
+          <w:i/>
+        </w:rPr>
+        <w:t>x</w:t>
+      </w:r>
+      <w:r>
+        <w:rPr>
+          <w:rFonts w:ascii="Times New Roman" w:hAnsi="Times New Roman" w:cs="Times New Roman"/>
+        </w:rPr>
+        <w:t xml:space="preserve"> some measure of months or even years of violent game exposure, as used in correlational research, the displacement </w:t>
+      </w:r>
+      <w:r>
+        <w:rPr>
+          <w:rFonts w:ascii="Times New Roman" w:hAnsi="Times New Roman" w:cs="Times New Roman"/>
+          <w:i/>
+        </w:rPr>
+        <w:t>w</w:t>
+      </w:r>
+      <w:r>
+        <w:rPr>
+          <w:rFonts w:ascii="Times New Roman" w:hAnsi="Times New Roman" w:cs="Times New Roman"/>
+        </w:rPr>
+        <w:t xml:space="preserve"> inflicted by 15 minutes of play must be perishingly small. As </w:t>
+      </w:r>
+      <w:r>
+        <w:rPr>
+          <w:rFonts w:ascii="Times New Roman" w:hAnsi="Times New Roman" w:cs="Times New Roman"/>
+          <w:i/>
+        </w:rPr>
+        <w:t>w</w:t>
+      </w:r>
+      <w:r>
+        <w:rPr>
+          <w:rFonts w:ascii="Times New Roman" w:hAnsi="Times New Roman" w:cs="Times New Roman"/>
+        </w:rPr>
+        <w:t xml:space="preserve"> tends towards zero, the equation </w:t>
+      </w:r>
+      <w:r>
+        <w:rPr>
+          <w:rFonts w:ascii="Times New Roman" w:hAnsi="Times New Roman" w:cs="Times New Roman"/>
+          <w:i/>
+        </w:rPr>
+        <w:t>r</w:t>
+      </w:r>
+      <w:r>
+        <w:rPr>
+          <w:rFonts w:ascii="Times New Roman" w:hAnsi="Times New Roman" w:cs="Times New Roman"/>
+          <w:i/>
+          <w:vertAlign w:val="subscript"/>
+        </w:rPr>
+        <w:t>ce</w:t>
+      </w:r>
+      <w:r>
+        <w:rPr>
+          <w:rFonts w:ascii="Times New Roman" w:hAnsi="Times New Roman" w:cs="Times New Roman"/>
+        </w:rPr>
+        <w:t xml:space="preserve"> = </w:t>
+      </w:r>
+      <m:oMath>
+        <m:f>
+          <m:fPr>
+            <m:ctrlPr>
+              <w:rPr>
+                <w:rFonts w:ascii="Cambria Math" w:hAnsi="Cambria Math" w:cs="Times New Roman"/>
+                <w:i/>
+              </w:rPr>
+            </m:ctrlPr>
+          </m:fPr>
+          <m:num>
+            <m:r>
+              <w:rPr>
+                <w:rFonts w:ascii="Cambria Math" w:hAnsi="Cambria Math" w:cs="Times New Roman"/>
+              </w:rPr>
+              <m:t>d</m:t>
+            </m:r>
+          </m:num>
+          <m:den>
+            <m:rad>
+              <m:radPr>
+                <m:degHide m:val="1"/>
+                <m:ctrlPr>
+                  <w:rPr>
+                    <w:rFonts w:ascii="Cambria Math" w:hAnsi="Cambria Math" w:cs="Times New Roman"/>
+                    <w:i/>
+                  </w:rPr>
+                </m:ctrlPr>
+              </m:radPr>
+              <m:deg/>
+              <m:e>
+                <m:sSup>
+                  <m:sSupPr>
+                    <m:ctrlPr>
+                      <w:rPr>
+                        <w:rFonts w:ascii="Cambria Math" w:hAnsi="Cambria Math" w:cs="Times New Roman"/>
+                        <w:i/>
+                      </w:rPr>
+                    </m:ctrlPr>
+                  </m:sSupPr>
+                  <m:e>
+                    <m:r>
+                      <w:rPr>
+                        <w:rFonts w:ascii="Cambria Math" w:hAnsi="Cambria Math" w:cs="Times New Roman"/>
+                      </w:rPr>
+                      <m:t>d</m:t>
+                    </m:r>
+                  </m:e>
+                  <m:sup>
+                    <m:r>
+                      <w:rPr>
+                        <w:rFonts w:ascii="Cambria Math" w:hAnsi="Cambria Math" w:cs="Times New Roman"/>
+                      </w:rPr>
+                      <m:t>2</m:t>
+                    </m:r>
+                  </m:sup>
+                </m:sSup>
+                <m:r>
+                  <w:rPr>
+                    <w:rFonts w:ascii="Cambria Math" w:hAnsi="Cambria Math" w:cs="Times New Roman"/>
+                  </w:rPr>
+                  <m:t>+</m:t>
+                </m:r>
+                <m:sSup>
+                  <m:sSupPr>
+                    <m:ctrlPr>
+                      <w:rPr>
+                        <w:rFonts w:ascii="Cambria Math" w:hAnsi="Cambria Math" w:cs="Times New Roman"/>
+                        <w:i/>
+                      </w:rPr>
+                    </m:ctrlPr>
+                  </m:sSupPr>
+                  <m:e>
+                    <m:r>
+                      <w:rPr>
+                        <w:rFonts w:ascii="Cambria Math" w:hAnsi="Cambria Math" w:cs="Times New Roman"/>
+                      </w:rPr>
+                      <m:t>w</m:t>
+                    </m:r>
+                  </m:e>
+                  <m:sup>
+                    <m:r>
+                      <w:rPr>
+                        <w:rFonts w:ascii="Cambria Math" w:hAnsi="Cambria Math" w:cs="Times New Roman"/>
+                      </w:rPr>
+                      <m:t>2</m:t>
+                    </m:r>
+                  </m:sup>
+                </m:sSup>
+              </m:e>
+            </m:rad>
+          </m:den>
+        </m:f>
+      </m:oMath>
+      <w:r>
+        <w:rPr>
+          <w:rFonts w:ascii="Times New Roman" w:hAnsi="Times New Roman" w:cs="Times New Roman"/>
+        </w:rPr>
+        <w:t xml:space="preserve">  </w:t>
+      </w:r>
+      <w:r>
+        <w:rPr>
+          <w:rFonts w:ascii="Times New Roman" w:hAnsi="Times New Roman" w:cs="Times New Roman"/>
+        </w:rPr>
+        <w:t xml:space="preserve">tends towards 1. That is, under these assumptions, if fifteen minutes of violent game exposure can inflict any change in aggressive behavior, then the effect of fifty hours or more over some years would be nothing short of titanic. </w:t>
+      </w:r>
+      <w:r>
+        <w:rPr>
+          <w:rFonts w:ascii="Times New Roman" w:hAnsi="Times New Roman" w:cs="Times New Roman"/>
+        </w:rPr>
+        <w:t xml:space="preserve">Similar concerns apply to the formula for large-sample variance of </w:t>
+      </w:r>
+      <w:r>
+        <w:rPr>
+          <w:rFonts w:ascii="Times New Roman" w:hAnsi="Times New Roman" w:cs="Times New Roman"/>
+          <w:i/>
+        </w:rPr>
+        <w:t>z</w:t>
+      </w:r>
+      <w:r>
+        <w:rPr>
+          <w:rFonts w:ascii="Times New Roman" w:hAnsi="Times New Roman" w:cs="Times New Roman"/>
+          <w:i/>
+          <w:vertAlign w:val="subscript"/>
+        </w:rPr>
+        <w:t>ce</w:t>
+      </w:r>
+      <w:r>
+        <w:rPr>
+          <w:rFonts w:ascii="Times New Roman" w:hAnsi="Times New Roman" w:cs="Times New Roman"/>
+        </w:rPr>
+        <w:t>.</w:t>
+      </w:r>
+      <w:r>
+        <w:rPr>
+          <w:rFonts w:ascii="Times New Roman" w:hAnsi="Times New Roman" w:cs="Times New Roman"/>
+          <w:i/>
+        </w:rPr>
+        <w:t xml:space="preserve"> </w:t>
+      </w:r>
+      <w:r>
+        <w:rPr>
+          <w:rFonts w:ascii="Times New Roman" w:hAnsi="Times New Roman" w:cs="Times New Roman"/>
+        </w:rPr>
+        <w:t xml:space="preserve">These would seem to reflect a fundamental “apples and oranges” problem that forbids direct comparison of the experimental and cross-sectional phenomena synthesized in this literature. We </w:t>
+      </w:r>
+      <w:r>
+        <w:rPr>
+          <w:rFonts w:ascii="Times New Roman" w:hAnsi="Times New Roman" w:cs="Times New Roman"/>
+        </w:rPr>
+        <w:t>think that this is a valuable and interesting insight, but feel that it is beyond the scope of the current manuscript.</w:t>
+      </w:r>
+      <w:commentRangeEnd w:id="1"/>
+      <w:r>
+        <w:rPr>
+          <w:rStyle w:val="CommentReference"/>
+        </w:rPr>
+        <w:commentReference w:id="1"/>
+      </w:r>
+    </w:p>
+    <w:p>
+      <w:pPr>
+        <w:rPr>
+          <w:rFonts w:ascii="Times New Roman" w:hAnsi="Times New Roman" w:cs="Times New Roman"/>
+        </w:rPr>
+      </w:pPr>
+      <w:r>
+        <w:rPr>
+          <w:rFonts w:ascii="Times New Roman" w:hAnsi="Times New Roman" w:cs="Times New Roman"/>
+        </w:rPr>
         <w:t xml:space="preserve">We wish to point out some reasons why we think it unlikely that the funnel plot asymmetry is caused by a combination of heterogeneity and </w:t>
       </w:r>
       <w:r>
         <w:rPr>
+          <w:rFonts w:ascii="Times New Roman" w:hAnsi="Times New Roman" w:cs="Times New Roman"/>
           <w:i/>
         </w:rPr>
         <w:t>a priori</w:t>
       </w:r>
       <w:r>
-        <w:t xml:space="preserve"> power analysis. First, we understand the use of power analysis to be quite uncommon in 2010 and earlier. Reforms that placed an emphasis on power calculation did not happen until some years later, e.g. Simmons, Nelson, &amp; Simonsohn’s (2012) 21-word solution. Second, we doubt researchers could have known the causes of heterogeneity in effect size. The Anderson et al. (2010) meta-analysis looked for many suspected moderators of the effect (e.g., sex, age, game perspective) and found none. Additionally, if Anderson knew what </w:t>
-      </w:r>
-      <w:r>
-        <w:t xml:space="preserve">would permit acceptable statistical power at both N = 515 (Anderson, Gentile, &amp; Buckley, 2007) and N = 39 (Bartholow &amp; Anderson, 2002), then we expect he would have mentioned such moderators in the 2010 meta-analysis. Finally, </w:t>
-      </w:r>
-      <w:r>
-        <w:t xml:space="preserve">whereas this sort of power analysis will create an asymmetrical funnel plot, it will still lead to a right-skewed </w:t>
-      </w:r>
-      <w:r>
-        <w:rPr>
+        <w:rPr>
+          <w:rFonts w:ascii="Times New Roman" w:hAnsi="Times New Roman" w:cs="Times New Roman"/>
+        </w:rPr>
+        <w:t xml:space="preserve"> power analysis. First, we understand the use of power analysis to be quite uncommon in 2010 and earlier. Reforms that placed an emphasis on power calculation did not happen until some years later, e.g. Simmons, Nelson, &amp; Simonsohn’s (2012) 21-word solution. Second, </w:t>
+      </w:r>
+      <w:r>
+        <w:rPr>
+          <w:rFonts w:ascii="Times New Roman" w:hAnsi="Times New Roman" w:cs="Times New Roman"/>
+        </w:rPr>
+        <w:lastRenderedPageBreak/>
+        <w:t xml:space="preserve">we doubt researchers could have known the causes of heterogeneity in effect size. The Anderson et al. (2010) meta-analysis looked for many suspected moderators of the effect (e.g., sex, age, game perspective) and found none. Additionally, if Anderson knew what </w:t>
+      </w:r>
+      <w:r>
+        <w:rPr>
+          <w:rFonts w:ascii="Times New Roman" w:hAnsi="Times New Roman" w:cs="Times New Roman"/>
+        </w:rPr>
+        <w:t xml:space="preserve">would permit acceptable statistical power at both N = 515 (Anderson, Gentile, &amp; Buckley, 2007) and N = 39 (Bartholow &amp; Anderson, 2002), then we expect he would have mentioned such moderators in the 2010 meta-analysis. </w:t>
+      </w:r>
+      <w:r>
+        <w:rPr>
+          <w:rFonts w:ascii="Times New Roman" w:hAnsi="Times New Roman" w:cs="Times New Roman"/>
+        </w:rPr>
+        <w:t xml:space="preserve">Such precision in a priori power analysis would have required knowledge yet unavailable to researchers. </w:t>
+      </w:r>
+      <w:r>
+        <w:rPr>
+          <w:rFonts w:ascii="Times New Roman" w:hAnsi="Times New Roman" w:cs="Times New Roman"/>
+        </w:rPr>
+        <w:t xml:space="preserve">Finally, </w:t>
+      </w:r>
+      <w:r>
+        <w:rPr>
+          <w:rFonts w:ascii="Times New Roman" w:hAnsi="Times New Roman" w:cs="Times New Roman"/>
+        </w:rPr>
+        <w:t xml:space="preserve">whereas this </w:t>
+      </w:r>
+      <w:r>
+        <w:rPr>
+          <w:rFonts w:ascii="Times New Roman" w:hAnsi="Times New Roman" w:cs="Times New Roman"/>
+        </w:rPr>
+        <w:t xml:space="preserve">combination of heterogeneity and </w:t>
+      </w:r>
+      <w:r>
+        <w:rPr>
+          <w:rFonts w:ascii="Times New Roman" w:hAnsi="Times New Roman" w:cs="Times New Roman"/>
+        </w:rPr>
+        <w:t xml:space="preserve">power analysis will create an asymmetrical funnel plot, it will still lead to a right-skewed </w:t>
+      </w:r>
+      <w:r>
+        <w:rPr>
+          <w:rFonts w:ascii="Times New Roman" w:hAnsi="Times New Roman" w:cs="Times New Roman"/>
           <w:i/>
         </w:rPr>
         <w:t>p</w:t>
       </w:r>
       <w:r>
+        <w:rPr>
+          <w:rFonts w:ascii="Times New Roman" w:hAnsi="Times New Roman" w:cs="Times New Roman"/>
+        </w:rPr>
         <w:t xml:space="preserve">-curve, as </w:t>
       </w:r>
       <w:r>
         <w:rPr>
+          <w:rFonts w:ascii="Times New Roman" w:hAnsi="Times New Roman" w:cs="Times New Roman"/>
           <w:i/>
         </w:rPr>
         <w:t>p</w:t>
       </w:r>
       <w:r>
-        <w:t xml:space="preserve">-curve is a function of statistical power alone. We have uploaded a simulation demonstrating this to the OSF repo at </w:t>
-      </w:r>
-      <w:hyperlink r:id="rId4" w:history="1">
+        <w:rPr>
+          <w:rFonts w:ascii="Times New Roman" w:hAnsi="Times New Roman" w:cs="Times New Roman"/>
+        </w:rPr>
+        <w:t xml:space="preserve">-curve is a function of statistical power alone. </w:t>
+      </w:r>
+      <w:r>
+        <w:rPr>
+          <w:rFonts w:ascii="Times New Roman" w:hAnsi="Times New Roman" w:cs="Times New Roman"/>
+        </w:rPr>
+        <w:t xml:space="preserve">It is therefore sobering that the </w:t>
+      </w:r>
+      <w:r>
+        <w:rPr>
+          <w:rFonts w:ascii="Times New Roman" w:hAnsi="Times New Roman" w:cs="Times New Roman"/>
+          <w:i/>
+        </w:rPr>
+        <w:t>p</w:t>
+      </w:r>
+      <w:r>
+        <w:rPr>
+          <w:rFonts w:ascii="Times New Roman" w:hAnsi="Times New Roman" w:cs="Times New Roman"/>
+        </w:rPr>
+        <w:t xml:space="preserve">-curve for effects on behavior in experiments is essentially flat. </w:t>
+      </w:r>
+      <w:r>
+        <w:rPr>
+          <w:rFonts w:ascii="Times New Roman" w:hAnsi="Times New Roman" w:cs="Times New Roman"/>
+        </w:rPr>
+        <w:t>We</w:t>
+      </w:r>
+      <w:r>
+        <w:rPr>
+          <w:rFonts w:ascii="Times New Roman" w:hAnsi="Times New Roman" w:cs="Times New Roman"/>
+        </w:rPr>
+        <w:t xml:space="preserve"> have uploaded a simulation demonstrating this to the OSF repo at </w:t>
+      </w:r>
+      <w:hyperlink r:id="rId6" w:history="1">
         <w:r>
           <w:rPr>
             <w:rStyle w:val="Hyperlink"/>
+            <w:rFonts w:ascii="Times New Roman" w:hAnsi="Times New Roman" w:cs="Times New Roman"/>
           </w:rPr>
           <w:t>https://osf.io/y2jc6/</w:t>
         </w:r>
       </w:hyperlink>
       <w:r>
+        <w:rPr>
+          <w:rFonts w:ascii="Times New Roman" w:hAnsi="Times New Roman" w:cs="Times New Roman"/>
+        </w:rPr>
         <w:t>.</w:t>
       </w:r>
     </w:p>
-    <w:p/>
-    <w:p>
-      <w:r>
+    <w:p>
+      <w:pPr>
+        <w:rPr>
+          <w:rFonts w:ascii="Times New Roman" w:hAnsi="Times New Roman" w:cs="Times New Roman"/>
+        </w:rPr>
+      </w:pPr>
+    </w:p>
+    <w:p>
+      <w:pPr>
+        <w:rPr>
+          <w:rFonts w:ascii="Times New Roman" w:hAnsi="Times New Roman" w:cs="Times New Roman"/>
+        </w:rPr>
+      </w:pPr>
+      <w:r>
+        <w:rPr>
+          <w:rFonts w:ascii="Times New Roman" w:hAnsi="Times New Roman" w:cs="Times New Roman"/>
+        </w:rPr>
         <w:t xml:space="preserve">Reviewer 4: </w:t>
       </w:r>
     </w:p>
     <w:p>
-      <w:r>
+      <w:pPr>
+        <w:rPr>
+          <w:rFonts w:ascii="Times New Roman" w:hAnsi="Times New Roman" w:cs="Times New Roman"/>
+        </w:rPr>
+      </w:pPr>
+      <w:r>
+        <w:rPr>
+          <w:rFonts w:ascii="Times New Roman" w:hAnsi="Times New Roman" w:cs="Times New Roman"/>
+        </w:rPr>
         <w:t>We were previously using the weighted regressi</w:t>
       </w:r>
       <w:r>
+        <w:rPr>
+          <w:rFonts w:ascii="Times New Roman" w:hAnsi="Times New Roman" w:cs="Times New Roman"/>
+        </w:rPr>
         <w:t xml:space="preserve">on, unaware of the distinction between the Sterne &amp; Egger (2005) method and the Egger 1997 method. Thus, </w:t>
       </w:r>
       <w:r>
+        <w:rPr>
+          <w:rFonts w:ascii="Times New Roman" w:hAnsi="Times New Roman" w:cs="Times New Roman"/>
+        </w:rPr>
         <w:t>the results have not changed</w:t>
       </w:r>
       <w:r>
+        <w:rPr>
+          <w:rFonts w:ascii="Times New Roman" w:hAnsi="Times New Roman" w:cs="Times New Roman"/>
+        </w:rPr>
         <w:t>, but the citation has</w:t>
       </w:r>
       <w:r>
+        <w:rPr>
+          <w:rFonts w:ascii="Times New Roman" w:hAnsi="Times New Roman" w:cs="Times New Roman"/>
+        </w:rPr>
         <w:t>.</w:t>
       </w:r>
     </w:p>
     <w:p>
-      <w:r>
-        <w:t>Per the reviewer’s suggestions, we have added p-uniform and the Test for Excess Significance. We have also switched to zero-centered, contour-enhanced funnel plots to better illustrate the p = .05 threshold.</w:t>
-      </w:r>
-    </w:p>
-    <w:p>
-      <w:r>
+      <w:pPr>
+        <w:rPr>
+          <w:rFonts w:ascii="Times New Roman" w:hAnsi="Times New Roman" w:cs="Times New Roman"/>
+        </w:rPr>
+      </w:pPr>
+      <w:r>
+        <w:rPr>
+          <w:rFonts w:ascii="Times New Roman" w:hAnsi="Times New Roman" w:cs="Times New Roman"/>
+        </w:rPr>
+        <w:t xml:space="preserve">Per the reviewer’s suggestions, we have added </w:t>
+      </w:r>
+      <w:r>
+        <w:rPr>
+          <w:rFonts w:ascii="Times New Roman" w:hAnsi="Times New Roman" w:cs="Times New Roman"/>
+          <w:i/>
+        </w:rPr>
+        <w:t>p</w:t>
+      </w:r>
+      <w:r>
+        <w:rPr>
+          <w:rFonts w:ascii="Times New Roman" w:hAnsi="Times New Roman" w:cs="Times New Roman"/>
+        </w:rPr>
+        <w:t>-uniform and the Test for Excess Significance. We have also switched to zero-centered, contour-enhanced funnel plots to better illustrate the p = .05 threshold.</w:t>
+      </w:r>
+    </w:p>
+    <w:p>
+      <w:pPr>
+        <w:rPr>
+          <w:rFonts w:ascii="Times New Roman" w:hAnsi="Times New Roman" w:cs="Times New Roman"/>
+        </w:rPr>
+      </w:pPr>
+      <w:r>
+        <w:rPr>
+          <w:rFonts w:ascii="Times New Roman" w:hAnsi="Times New Roman" w:cs="Times New Roman"/>
+        </w:rPr>
+        <w:t>[STUFF ABOUT HETEROGENEITY AND MODERATORS GOES HERE]</w:t>
+      </w:r>
+      <w:bookmarkStart w:id="2" w:name="_GoBack"/>
+      <w:bookmarkEnd w:id="2"/>
+    </w:p>
+    <w:p>
+      <w:pPr>
+        <w:rPr>
+          <w:rFonts w:ascii="Times New Roman" w:hAnsi="Times New Roman" w:cs="Times New Roman"/>
+        </w:rPr>
+      </w:pPr>
+      <w:r>
+        <w:rPr>
+          <w:rFonts w:ascii="Times New Roman" w:hAnsi="Times New Roman" w:cs="Times New Roman"/>
+        </w:rPr>
         <w:t xml:space="preserve">We are deeply sympathetic to the reviewer’s request for data. We feel that it is very important that the data be publicly available so that readers and reviewers can better scrutinize our analyses and results. However, Dr. Anderson made it clear when he sent us his data that we did not have his permission to share it with anybody else. Prior to our original submission, we emailed him to request permission to add the data to the online repository, but he has yet to reply. We are reluctant to hector Dr. Anderson any further ourselves, but suggest Reviewer 4 </w:t>
       </w:r>
       <w:r>
+        <w:rPr>
+          <w:rFonts w:ascii="Times New Roman" w:hAnsi="Times New Roman" w:cs="Times New Roman"/>
+        </w:rPr>
         <w:t xml:space="preserve">might </w:t>
       </w:r>
-      <w:bookmarkStart w:id="0" w:name="_GoBack"/>
-      <w:bookmarkEnd w:id="0"/>
-      <w:r>
+      <w:r>
+        <w:rPr>
+          <w:rFonts w:ascii="Times New Roman" w:hAnsi="Times New Roman" w:cs="Times New Roman"/>
+        </w:rPr>
         <w:t xml:space="preserve">contact him directly. </w:t>
       </w:r>
     </w:p>
@@ -252,6 +1621,58 @@
     </w:sectPr>
   </w:body>
 </w:document>
+</file>
+
+<file path=word/comments.xml><?xml version="1.0" encoding="utf-8"?>
+<w:comments xmlns:wpc="http://schemas.microsoft.com/office/word/2010/wordprocessingCanvas" xmlns:mc="http://schemas.openxmlformats.org/markup-compatibility/2006" xmlns:o="urn:schemas-microsoft-com:office:office" xmlns:r="http://schemas.openxmlformats.org/officeDocument/2006/relationships" xmlns:m="http://schemas.openxmlformats.org/officeDocument/2006/math" xmlns:v="urn:schemas-microsoft-com:vml" xmlns:wp14="http://schemas.microsoft.com/office/word/2010/wordprocessingDrawing" xmlns:wp="http://schemas.openxmlformats.org/drawingml/2006/wordprocessingDrawing" xmlns:w10="urn:schemas-microsoft-com:office:word" xmlns:w="http://schemas.openxmlformats.org/wordprocessingml/2006/main" xmlns:w14="http://schemas.microsoft.com/office/word/2010/wordml" xmlns:w15="http://schemas.microsoft.com/office/word/2012/wordml" xmlns:wpg="http://schemas.microsoft.com/office/word/2010/wordprocessingGroup" xmlns:wpi="http://schemas.microsoft.com/office/word/2010/wordprocessingInk" xmlns:wne="http://schemas.microsoft.com/office/word/2006/wordml" xmlns:wps="http://schemas.microsoft.com/office/word/2010/wordprocessingShape" mc:Ignorable="w14 w15 wp14">
+  <w:comment w:id="0" w:author="Joseph Hilgard" w:date="2016-02-10T17:40:00Z" w:initials="JH">
+    <w:p>
+      <w:pPr>
+        <w:pStyle w:val="CommentText"/>
+      </w:pPr>
+      <w:r>
+        <w:rPr>
+          <w:rStyle w:val="CommentReference"/>
+        </w:rPr>
+        <w:annotationRef/>
+      </w:r>
+      <w:r>
+        <w:t>Should I share this?</w:t>
+      </w:r>
+    </w:p>
+  </w:comment>
+  <w:comment w:id="1" w:author="Joseph Hilgard" w:date="2016-02-10T18:17:00Z" w:initials="JH">
+    <w:p>
+      <w:pPr>
+        <w:pStyle w:val="CommentText"/>
+      </w:pPr>
+      <w:r>
+        <w:rPr>
+          <w:rStyle w:val="CommentReference"/>
+        </w:rPr>
+        <w:annotationRef/>
+      </w:r>
+      <w:r>
+        <w:t>This is a lot of words for something that is, in the end, irrelevant.</w:t>
+      </w:r>
+    </w:p>
+  </w:comment>
+</w:comments>
+</file>
+
+<file path=word/commentsExtended.xml><?xml version="1.0" encoding="utf-8"?>
+<w15:commentsEx xmlns:wpc="http://schemas.microsoft.com/office/word/2010/wordprocessingCanvas" xmlns:mc="http://schemas.openxmlformats.org/markup-compatibility/2006" xmlns:o="urn:schemas-microsoft-com:office:office" xmlns:r="http://schemas.openxmlformats.org/officeDocument/2006/relationships" xmlns:m="http://schemas.openxmlformats.org/officeDocument/2006/math" xmlns:v="urn:schemas-microsoft-com:vml" xmlns:wp14="http://schemas.microsoft.com/office/word/2010/wordprocessingDrawing" xmlns:wp="http://schemas.openxmlformats.org/drawingml/2006/wordprocessingDrawing" xmlns:w10="urn:schemas-microsoft-com:office:word" xmlns:w="http://schemas.openxmlformats.org/wordprocessingml/2006/main" xmlns:w14="http://schemas.microsoft.com/office/word/2010/wordml" xmlns:w15="http://schemas.microsoft.com/office/word/2012/wordml" xmlns:wpg="http://schemas.microsoft.com/office/word/2010/wordprocessingGroup" xmlns:wpi="http://schemas.microsoft.com/office/word/2010/wordprocessingInk" xmlns:wne="http://schemas.microsoft.com/office/word/2006/wordml" xmlns:wps="http://schemas.microsoft.com/office/word/2010/wordprocessingShape" mc:Ignorable="w14 w15 wp14">
+  <w15:commentEx w15:paraId="6EEDCE0D" w15:done="0"/>
+  <w15:commentEx w15:paraId="10DB44AA" w15:done="0"/>
+</w15:commentsEx>
+</file>
+
+<file path=word/people.xml><?xml version="1.0" encoding="utf-8"?>
+<w15:people xmlns:wpc="http://schemas.microsoft.com/office/word/2010/wordprocessingCanvas" xmlns:mc="http://schemas.openxmlformats.org/markup-compatibility/2006" xmlns:o="urn:schemas-microsoft-com:office:office" xmlns:r="http://schemas.openxmlformats.org/officeDocument/2006/relationships" xmlns:m="http://schemas.openxmlformats.org/officeDocument/2006/math" xmlns:v="urn:schemas-microsoft-com:vml" xmlns:wp14="http://schemas.microsoft.com/office/word/2010/wordprocessingDrawing" xmlns:wp="http://schemas.openxmlformats.org/drawingml/2006/wordprocessingDrawing" xmlns:w10="urn:schemas-microsoft-com:office:word" xmlns:w="http://schemas.openxmlformats.org/wordprocessingml/2006/main" xmlns:w14="http://schemas.microsoft.com/office/word/2010/wordml" xmlns:w15="http://schemas.microsoft.com/office/word/2012/wordml" xmlns:wpg="http://schemas.microsoft.com/office/word/2010/wordprocessingGroup" xmlns:wpi="http://schemas.microsoft.com/office/word/2010/wordprocessingInk" xmlns:wne="http://schemas.microsoft.com/office/word/2006/wordml" xmlns:wps="http://schemas.microsoft.com/office/word/2010/wordprocessingShape" mc:Ignorable="w14 w15 wp14">
+  <w15:person w15:author="Joseph Hilgard">
+    <w15:presenceInfo w15:providerId="AD" w15:userId="S-1-5-21-2360013893-2977618200-151297559-36703"/>
+  </w15:person>
+</w15:people>
 </file>
 
 <file path=word/styles.xml><?xml version="1.0" encoding="utf-8"?>
@@ -686,6 +2107,114 @@
       <w:u w:val="single"/>
     </w:rPr>
   </w:style>
+  <w:style w:type="character" w:styleId="PlaceholderText">
+    <w:name w:val="Placeholder Text"/>
+    <w:basedOn w:val="DefaultParagraphFont"/>
+    <w:uiPriority w:val="99"/>
+    <w:semiHidden/>
+    <w:rsid w:val="000C136D"/>
+    <w:rPr>
+      <w:color w:val="808080"/>
+    </w:rPr>
+  </w:style>
+  <w:style w:type="character" w:styleId="CommentReference">
+    <w:name w:val="annotation reference"/>
+    <w:basedOn w:val="DefaultParagraphFont"/>
+    <w:uiPriority w:val="99"/>
+    <w:semiHidden/>
+    <w:unhideWhenUsed/>
+    <w:rsid w:val="00302F2B"/>
+    <w:rPr>
+      <w:sz w:val="16"/>
+      <w:szCs w:val="16"/>
+    </w:rPr>
+  </w:style>
+  <w:style w:type="paragraph" w:styleId="CommentText">
+    <w:name w:val="annotation text"/>
+    <w:basedOn w:val="Normal"/>
+    <w:link w:val="CommentTextChar"/>
+    <w:uiPriority w:val="99"/>
+    <w:semiHidden/>
+    <w:unhideWhenUsed/>
+    <w:rsid w:val="00302F2B"/>
+    <w:pPr>
+      <w:spacing w:line="240" w:lineRule="auto"/>
+    </w:pPr>
+    <w:rPr>
+      <w:sz w:val="20"/>
+      <w:szCs w:val="20"/>
+    </w:rPr>
+  </w:style>
+  <w:style w:type="character" w:customStyle="1" w:styleId="CommentTextChar">
+    <w:name w:val="Comment Text Char"/>
+    <w:basedOn w:val="DefaultParagraphFont"/>
+    <w:link w:val="CommentText"/>
+    <w:uiPriority w:val="99"/>
+    <w:semiHidden/>
+    <w:rsid w:val="00302F2B"/>
+    <w:rPr>
+      <w:sz w:val="20"/>
+      <w:szCs w:val="20"/>
+    </w:rPr>
+  </w:style>
+  <w:style w:type="paragraph" w:styleId="CommentSubject">
+    <w:name w:val="annotation subject"/>
+    <w:basedOn w:val="CommentText"/>
+    <w:next w:val="CommentText"/>
+    <w:link w:val="CommentSubjectChar"/>
+    <w:uiPriority w:val="99"/>
+    <w:semiHidden/>
+    <w:unhideWhenUsed/>
+    <w:rsid w:val="00302F2B"/>
+    <w:rPr>
+      <w:b/>
+      <w:bCs/>
+    </w:rPr>
+  </w:style>
+  <w:style w:type="character" w:customStyle="1" w:styleId="CommentSubjectChar">
+    <w:name w:val="Comment Subject Char"/>
+    <w:basedOn w:val="CommentTextChar"/>
+    <w:link w:val="CommentSubject"/>
+    <w:uiPriority w:val="99"/>
+    <w:semiHidden/>
+    <w:rsid w:val="00302F2B"/>
+    <w:rPr>
+      <w:b/>
+      <w:bCs/>
+      <w:sz w:val="20"/>
+      <w:szCs w:val="20"/>
+    </w:rPr>
+  </w:style>
+  <w:style w:type="paragraph" w:styleId="BalloonText">
+    <w:name w:val="Balloon Text"/>
+    <w:basedOn w:val="Normal"/>
+    <w:link w:val="BalloonTextChar"/>
+    <w:uiPriority w:val="99"/>
+    <w:semiHidden/>
+    <w:unhideWhenUsed/>
+    <w:rsid w:val="00302F2B"/>
+    <w:pPr>
+      <w:spacing w:after="0" w:line="240" w:lineRule="auto"/>
+    </w:pPr>
+    <w:rPr>
+      <w:rFonts w:ascii="Segoe UI" w:hAnsi="Segoe UI" w:cs="Segoe UI"/>
+      <w:sz w:val="18"/>
+      <w:szCs w:val="18"/>
+    </w:rPr>
+  </w:style>
+  <w:style w:type="character" w:customStyle="1" w:styleId="BalloonTextChar">
+    <w:name w:val="Balloon Text Char"/>
+    <w:basedOn w:val="DefaultParagraphFont"/>
+    <w:link w:val="BalloonText"/>
+    <w:uiPriority w:val="99"/>
+    <w:semiHidden/>
+    <w:rsid w:val="00302F2B"/>
+    <w:rPr>
+      <w:rFonts w:ascii="Segoe UI" w:hAnsi="Segoe UI" w:cs="Segoe UI"/>
+      <w:sz w:val="18"/>
+      <w:szCs w:val="18"/>
+    </w:rPr>
+  </w:style>
 </w:styles>
 </file>
 

</xml_diff>

<commit_message>
Changed t-value calculation. -Lots of minor edits -updated dissertation tables --they were changed by addressing Austin full ref typo --they were changed by calculation of p-values -minor changes to legibility of code.
</commit_message>
<xml_diff>
--- a/peer_reviews/Reply1.docx
+++ b/peer_reviews/Reply1.docx
@@ -1,6 +1,6 @@
 
 <file path=word/document.xml><?xml version="1.0" encoding="utf-8"?>
-<w:document xmlns:wpc="http://schemas.microsoft.com/office/word/2010/wordprocessingCanvas" xmlns:mc="http://schemas.openxmlformats.org/markup-compatibility/2006" xmlns:o="urn:schemas-microsoft-com:office:office" xmlns:r="http://schemas.openxmlformats.org/officeDocument/2006/relationships" xmlns:m="http://schemas.openxmlformats.org/officeDocument/2006/math" xmlns:v="urn:schemas-microsoft-com:vml" xmlns:wp14="http://schemas.microsoft.com/office/word/2010/wordprocessingDrawing" xmlns:wp="http://schemas.openxmlformats.org/drawingml/2006/wordprocessingDrawing" xmlns:w10="urn:schemas-microsoft-com:office:word" xmlns:w="http://schemas.openxmlformats.org/wordprocessingml/2006/main" xmlns:w14="http://schemas.microsoft.com/office/word/2010/wordml" xmlns:wpg="http://schemas.microsoft.com/office/word/2010/wordprocessingGroup" xmlns:wpi="http://schemas.microsoft.com/office/word/2010/wordprocessingInk" xmlns:wne="http://schemas.microsoft.com/office/word/2006/wordml" xmlns:wps="http://schemas.microsoft.com/office/word/2010/wordprocessingShape" mc:Ignorable="w14 wp14">
+<w:document xmlns:wpc="http://schemas.microsoft.com/office/word/2010/wordprocessingCanvas" xmlns:mc="http://schemas.openxmlformats.org/markup-compatibility/2006" xmlns:o="urn:schemas-microsoft-com:office:office" xmlns:r="http://schemas.openxmlformats.org/officeDocument/2006/relationships" xmlns:m="http://schemas.openxmlformats.org/officeDocument/2006/math" xmlns:v="urn:schemas-microsoft-com:vml" xmlns:wp14="http://schemas.microsoft.com/office/word/2010/wordprocessingDrawing" xmlns:wp="http://schemas.openxmlformats.org/drawingml/2006/wordprocessingDrawing" xmlns:w10="urn:schemas-microsoft-com:office:word" xmlns:w="http://schemas.openxmlformats.org/wordprocessingml/2006/main" xmlns:w14="http://schemas.microsoft.com/office/word/2010/wordml" xmlns:w15="http://schemas.microsoft.com/office/word/2012/wordml" xmlns:wpg="http://schemas.microsoft.com/office/word/2010/wordprocessingGroup" xmlns:wpi="http://schemas.microsoft.com/office/word/2010/wordprocessingInk" xmlns:wne="http://schemas.microsoft.com/office/word/2006/wordml" xmlns:wps="http://schemas.microsoft.com/office/word/2010/wordprocessingShape" mc:Ignorable="w14 w15 wp14">
   <w:body>
     <w:p>
       <w:pPr>
@@ -46,21 +46,7 @@
         <w:rPr>
           <w:rFonts w:ascii="Times New Roman" w:hAnsi="Times New Roman" w:cs="Times New Roman"/>
         </w:rPr>
-        <w:t xml:space="preserve">, 2014). Although both are interesting and thought-provoking reads, neither has much influence on our effect size estimates. McGrath and Meyer (2006) point out </w:t>
-      </w:r>
-      <w:proofErr w:type="gramStart"/>
-      <w:r>
-        <w:rPr>
-          <w:rFonts w:ascii="Times New Roman" w:hAnsi="Times New Roman" w:cs="Times New Roman"/>
-        </w:rPr>
-        <w:t>that differences</w:t>
-      </w:r>
-      <w:proofErr w:type="gramEnd"/>
-      <w:r>
-        <w:rPr>
-          <w:rFonts w:ascii="Times New Roman" w:hAnsi="Times New Roman" w:cs="Times New Roman"/>
-        </w:rPr>
-        <w:t xml:space="preserve"> in the base rates of a dichotomous outcome can inflict differences between </w:t>
+        <w:t xml:space="preserve">, 2014). Although both are interesting and thought-provoking reads, neither has much influence on our effect size estimates. McGrath and Meyer (2006) point out that differences in the base rates of a dichotomous outcome can inflict differences between </w:t>
       </w:r>
       <w:r>
         <w:rPr>
@@ -326,8 +312,6 @@
           <w:rFonts w:ascii="Times New Roman" w:hAnsi="Times New Roman" w:cs="Times New Roman"/>
         </w:rPr>
       </w:pPr>
-      <w:bookmarkStart w:id="0" w:name="_GoBack"/>
-      <w:bookmarkEnd w:id="0"/>
     </w:p>
     <w:p>
       <w:pPr>
@@ -432,16 +416,8 @@
         <w:rPr>
           <w:rFonts w:ascii="Times New Roman" w:hAnsi="Times New Roman" w:cs="Times New Roman"/>
         </w:rPr>
-        <w:t xml:space="preserve">[ETC ETC]. Measures of aggressive affect are continuous, measured by scales of Likert-type questions, [ETC </w:t>
-      </w:r>
-      <w:proofErr w:type="gramStart"/>
-      <w:r>
-        <w:rPr>
-          <w:rFonts w:ascii="Times New Roman" w:hAnsi="Times New Roman" w:cs="Times New Roman"/>
-        </w:rPr>
-        <w:t>ETC].</w:t>
-      </w:r>
-      <w:proofErr w:type="gramEnd"/>
+        <w:t>[ETC ETC]. Measures of aggressive affect are continuous, measured by scales of Likert-type questions, [ETC ETC].</w:t>
+      </w:r>
     </w:p>
     <w:p>
       <w:pPr>
@@ -720,19 +696,19 @@
         </w:rPr>
         <w:t xml:space="preserve"> (2009). </w:t>
       </w:r>
-      <w:commentRangeStart w:id="1"/>
+      <w:commentRangeStart w:id="0"/>
       <w:r>
         <w:rPr>
           <w:rFonts w:ascii="Times New Roman" w:hAnsi="Times New Roman" w:cs="Times New Roman"/>
         </w:rPr>
         <w:t>We note that in the process of publication, one experiment lost one outcome and a subgroup of approximately 50 subjects that failed to show the desired effect, while another experiment changed outcomes to one that showed a stronger effect.</w:t>
       </w:r>
-      <w:commentRangeEnd w:id="1"/>
+      <w:commentRangeEnd w:id="0"/>
       <w:r>
         <w:rPr>
           <w:rStyle w:val="CommentReference"/>
         </w:rPr>
-        <w:commentReference w:id="1"/>
+        <w:commentReference w:id="0"/>
       </w:r>
     </w:p>
     <w:p>
@@ -1200,7 +1176,7 @@
           <w:rFonts w:ascii="Times New Roman" w:hAnsi="Times New Roman" w:cs="Times New Roman"/>
         </w:rPr>
       </w:pPr>
-      <w:commentRangeStart w:id="2"/>
+      <w:commentRangeStart w:id="1"/>
       <w:r>
         <w:rPr>
           <w:rFonts w:ascii="Times New Roman" w:hAnsi="Times New Roman" w:cs="Times New Roman"/>
@@ -1867,12 +1843,12 @@
         </w:rPr>
         <w:t>think that this is a valuable and interesting insight, but feel that it is beyond the scope of the current manuscript.</w:t>
       </w:r>
-      <w:commentRangeEnd w:id="2"/>
+      <w:commentRangeEnd w:id="1"/>
       <w:r>
         <w:rPr>
           <w:rStyle w:val="CommentReference"/>
         </w:rPr>
-        <w:commentReference w:id="2"/>
+        <w:commentReference w:id="1"/>
       </w:r>
     </w:p>
     <w:p>
@@ -2097,6 +2073,14 @@
           <w:rFonts w:ascii="Times New Roman" w:hAnsi="Times New Roman" w:cs="Times New Roman"/>
         </w:rPr>
       </w:pPr>
+      <w:r>
+        <w:rPr>
+          <w:rFonts w:ascii="Times New Roman" w:hAnsi="Times New Roman" w:cs="Times New Roman"/>
+        </w:rPr>
+        <w:t>We changed our method of t-value and p-value calculation as requested by Reviewer 3. All analyses are updated in light of these new t-values.</w:t>
+      </w:r>
+      <w:bookmarkStart w:id="2" w:name="_GoBack"/>
+      <w:bookmarkEnd w:id="2"/>
     </w:p>
     <w:p>
       <w:pPr>
@@ -2135,14 +2119,14 @@
         <w:rPr>
           <w:rFonts w:ascii="Times New Roman" w:hAnsi="Times New Roman" w:cs="Times New Roman"/>
         </w:rPr>
-        <w:t xml:space="preserve"> (2012) 21-word solution. Second, we doubt researchers could have known the causes of heterogeneity in effect size. The Anderson et al. </w:t>
+        <w:t xml:space="preserve"> (2012) 21-word solution. Second, </w:t>
       </w:r>
       <w:r>
         <w:rPr>
           <w:rFonts w:ascii="Times New Roman" w:hAnsi="Times New Roman" w:cs="Times New Roman"/>
         </w:rPr>
         <w:lastRenderedPageBreak/>
-        <w:t xml:space="preserve">(2010) meta-analysis looked for many suspected moderators of the effect (e.g., sex, age, game perspective) and found none. Additionally, if Anderson knew what </w:t>
+        <w:t xml:space="preserve">we doubt researchers could have known the causes of heterogeneity in effect size. The Anderson et al. (2010) meta-analysis looked for many suspected moderators of the effect (e.g., sex, age, game perspective) and found none. Additionally, if Anderson knew what </w:t>
       </w:r>
       <w:r>
         <w:rPr>
@@ -2399,8 +2383,8 @@
 </file>
 
 <file path=word/comments.xml><?xml version="1.0" encoding="utf-8"?>
-<w:comments xmlns:wpc="http://schemas.microsoft.com/office/word/2010/wordprocessingCanvas" xmlns:mc="http://schemas.openxmlformats.org/markup-compatibility/2006" xmlns:o="urn:schemas-microsoft-com:office:office" xmlns:r="http://schemas.openxmlformats.org/officeDocument/2006/relationships" xmlns:m="http://schemas.openxmlformats.org/officeDocument/2006/math" xmlns:v="urn:schemas-microsoft-com:vml" xmlns:wp14="http://schemas.microsoft.com/office/word/2010/wordprocessingDrawing" xmlns:wp="http://schemas.openxmlformats.org/drawingml/2006/wordprocessingDrawing" xmlns:w10="urn:schemas-microsoft-com:office:word" xmlns:w="http://schemas.openxmlformats.org/wordprocessingml/2006/main" xmlns:w14="http://schemas.microsoft.com/office/word/2010/wordml" xmlns:wpg="http://schemas.microsoft.com/office/word/2010/wordprocessingGroup" xmlns:wpi="http://schemas.microsoft.com/office/word/2010/wordprocessingInk" xmlns:wne="http://schemas.microsoft.com/office/word/2006/wordml" xmlns:wps="http://schemas.microsoft.com/office/word/2010/wordprocessingShape" mc:Ignorable="w14 wp14">
-  <w:comment w:id="1" w:author="Joseph Hilgard" w:date="2016-02-10T17:40:00Z" w:initials="JH">
+<w:comments xmlns:wpc="http://schemas.microsoft.com/office/word/2010/wordprocessingCanvas" xmlns:mc="http://schemas.openxmlformats.org/markup-compatibility/2006" xmlns:o="urn:schemas-microsoft-com:office:office" xmlns:r="http://schemas.openxmlformats.org/officeDocument/2006/relationships" xmlns:m="http://schemas.openxmlformats.org/officeDocument/2006/math" xmlns:v="urn:schemas-microsoft-com:vml" xmlns:wp14="http://schemas.microsoft.com/office/word/2010/wordprocessingDrawing" xmlns:wp="http://schemas.openxmlformats.org/drawingml/2006/wordprocessingDrawing" xmlns:w10="urn:schemas-microsoft-com:office:word" xmlns:w="http://schemas.openxmlformats.org/wordprocessingml/2006/main" xmlns:w14="http://schemas.microsoft.com/office/word/2010/wordml" xmlns:w15="http://schemas.microsoft.com/office/word/2012/wordml" xmlns:wpg="http://schemas.microsoft.com/office/word/2010/wordprocessingGroup" xmlns:wpi="http://schemas.microsoft.com/office/word/2010/wordprocessingInk" xmlns:wne="http://schemas.microsoft.com/office/word/2006/wordml" xmlns:wps="http://schemas.microsoft.com/office/word/2010/wordprocessingShape" mc:Ignorable="w14 w15 wp14">
+  <w:comment w:id="0" w:author="Joseph Hilgard" w:date="2016-02-10T17:40:00Z" w:initials="JH">
     <w:p>
       <w:pPr>
         <w:pStyle w:val="CommentText"/>
@@ -2416,7 +2400,7 @@
       </w:r>
     </w:p>
   </w:comment>
-  <w:comment w:id="2" w:author="Joseph Hilgard" w:date="2016-02-10T18:17:00Z" w:initials="JH">
+  <w:comment w:id="1" w:author="Joseph Hilgard" w:date="2016-02-10T18:17:00Z" w:initials="JH">
     <w:p>
       <w:pPr>
         <w:pStyle w:val="CommentText"/>
@@ -2451,7 +2435,7 @@
 </file>
 
 <file path=word/styles.xml><?xml version="1.0" encoding="utf-8"?>
-<w:styles xmlns:mc="http://schemas.openxmlformats.org/markup-compatibility/2006" xmlns:r="http://schemas.openxmlformats.org/officeDocument/2006/relationships" xmlns:w="http://schemas.openxmlformats.org/wordprocessingml/2006/main" xmlns:w14="http://schemas.microsoft.com/office/word/2010/wordml" mc:Ignorable="w14">
+<w:styles xmlns:mc="http://schemas.openxmlformats.org/markup-compatibility/2006" xmlns:r="http://schemas.openxmlformats.org/officeDocument/2006/relationships" xmlns:w="http://schemas.openxmlformats.org/wordprocessingml/2006/main" xmlns:w14="http://schemas.microsoft.com/office/word/2010/wordml" xmlns:w15="http://schemas.microsoft.com/office/word/2012/wordml" mc:Ignorable="w14 w15">
   <w:docDefaults>
     <w:rPrDefault>
       <w:rPr>
@@ -2467,453 +2451,378 @@
       </w:pPr>
     </w:pPrDefault>
   </w:docDefaults>
-  <w:latentStyles w:defLockedState="0" w:defUIPriority="99" w:defSemiHidden="1" w:defUnhideWhenUsed="1" w:defQFormat="0" w:count="267">
-    <w:lsdException w:name="Normal" w:semiHidden="0" w:uiPriority="0" w:unhideWhenUsed="0" w:qFormat="1"/>
-    <w:lsdException w:name="heading 1" w:semiHidden="0" w:uiPriority="9" w:unhideWhenUsed="0" w:qFormat="1"/>
-    <w:lsdException w:name="heading 2" w:uiPriority="9" w:qFormat="1"/>
-    <w:lsdException w:name="heading 3" w:uiPriority="9" w:qFormat="1"/>
-    <w:lsdException w:name="heading 4" w:uiPriority="9" w:qFormat="1"/>
-    <w:lsdException w:name="heading 5" w:uiPriority="9" w:qFormat="1"/>
-    <w:lsdException w:name="heading 6" w:uiPriority="9" w:qFormat="1"/>
-    <w:lsdException w:name="heading 7" w:uiPriority="9" w:qFormat="1"/>
-    <w:lsdException w:name="heading 8" w:uiPriority="9" w:qFormat="1"/>
-    <w:lsdException w:name="heading 9" w:uiPriority="9" w:qFormat="1"/>
-    <w:lsdException w:name="toc 1" w:uiPriority="39"/>
-    <w:lsdException w:name="toc 2" w:uiPriority="39"/>
-    <w:lsdException w:name="toc 3" w:uiPriority="39"/>
-    <w:lsdException w:name="toc 4" w:uiPriority="39"/>
-    <w:lsdException w:name="toc 5" w:uiPriority="39"/>
-    <w:lsdException w:name="toc 6" w:uiPriority="39"/>
-    <w:lsdException w:name="toc 7" w:uiPriority="39"/>
-    <w:lsdException w:name="toc 8" w:uiPriority="39"/>
-    <w:lsdException w:name="toc 9" w:uiPriority="39"/>
-    <w:lsdException w:name="caption" w:uiPriority="35" w:qFormat="1"/>
-    <w:lsdException w:name="Title" w:semiHidden="0" w:uiPriority="10" w:unhideWhenUsed="0" w:qFormat="1"/>
-    <w:lsdException w:name="Default Paragraph Font" w:uiPriority="1"/>
-    <w:lsdException w:name="Subtitle" w:semiHidden="0" w:uiPriority="11" w:unhideWhenUsed="0" w:qFormat="1"/>
-    <w:lsdException w:name="Strong" w:semiHidden="0" w:uiPriority="22" w:unhideWhenUsed="0" w:qFormat="1"/>
-    <w:lsdException w:name="Emphasis" w:semiHidden="0" w:uiPriority="20" w:unhideWhenUsed="0" w:qFormat="1"/>
-    <w:lsdException w:name="Table Grid" w:semiHidden="0" w:uiPriority="59" w:unhideWhenUsed="0"/>
-    <w:lsdException w:name="Placeholder Text" w:unhideWhenUsed="0"/>
-    <w:lsdException w:name="No Spacing" w:semiHidden="0" w:uiPriority="1" w:unhideWhenUsed="0" w:qFormat="1"/>
-    <w:lsdException w:name="Light Shading" w:semiHidden="0" w:uiPriority="60" w:unhideWhenUsed="0"/>
-    <w:lsdException w:name="Light List" w:semiHidden="0" w:uiPriority="61" w:unhideWhenUsed="0"/>
-    <w:lsdException w:name="Light Grid" w:semiHidden="0" w:uiPriority="62" w:unhideWhenUsed="0"/>
-    <w:lsdException w:name="Medium Shading 1" w:semiHidden="0" w:uiPriority="63" w:unhideWhenUsed="0"/>
-    <w:lsdException w:name="Medium Shading 2" w:semiHidden="0" w:uiPriority="64" w:unhideWhenUsed="0"/>
-    <w:lsdException w:name="Medium List 1" w:semiHidden="0" w:uiPriority="65" w:unhideWhenUsed="0"/>
-    <w:lsdException w:name="Medium List 2" w:semiHidden="0" w:uiPriority="66" w:unhideWhenUsed="0"/>
-    <w:lsdException w:name="Medium Grid 1" w:semiHidden="0" w:uiPriority="67" w:unhideWhenUsed="0"/>
-    <w:lsdException w:name="Medium Grid 2" w:semiHidden="0" w:uiPriority="68" w:unhideWhenUsed="0"/>
-    <w:lsdException w:name="Medium Grid 3" w:semiHidden="0" w:uiPriority="69" w:unhideWhenUsed="0"/>
-    <w:lsdException w:name="Dark List" w:semiHidden="0" w:uiPriority="70" w:unhideWhenUsed="0"/>
-    <w:lsdException w:name="Colorful Shading" w:semiHidden="0" w:uiPriority="71" w:unhideWhenUsed="0"/>
-    <w:lsdException w:name="Colorful List" w:semiHidden="0" w:uiPriority="72" w:unhideWhenUsed="0"/>
-    <w:lsdException w:name="Colorful Grid" w:semiHidden="0" w:uiPriority="73" w:unhideWhenUsed="0"/>
-    <w:lsdException w:name="Light Shading Accent 1" w:semiHidden="0" w:uiPriority="60" w:unhideWhenUsed="0"/>
-    <w:lsdException w:name="Light List Accent 1" w:semiHidden="0" w:uiPriority="61" w:unhideWhenUsed="0"/>
-    <w:lsdException w:name="Light Grid Accent 1" w:semiHidden="0" w:uiPriority="62" w:unhideWhenUsed="0"/>
-    <w:lsdException w:name="Medium Shading 1 Accent 1" w:semiHidden="0" w:uiPriority="63" w:unhideWhenUsed="0"/>
-    <w:lsdException w:name="Medium Shading 2 Accent 1" w:semiHidden="0" w:uiPriority="64" w:unhideWhenUsed="0"/>
-    <w:lsdException w:name="Medium List 1 Accent 1" w:semiHidden="0" w:uiPriority="65" w:unhideWhenUsed="0"/>
-    <w:lsdException w:name="Revision" w:unhideWhenUsed="0"/>
-    <w:lsdException w:name="List Paragraph" w:semiHidden="0" w:uiPriority="34" w:unhideWhenUsed="0" w:qFormat="1"/>
-    <w:lsdException w:name="Quote" w:semiHidden="0" w:uiPriority="29" w:unhideWhenUsed="0" w:qFormat="1"/>
-    <w:lsdException w:name="Intense Quote" w:semiHidden="0" w:uiPriority="30" w:unhideWhenUsed="0" w:qFormat="1"/>
-    <w:lsdException w:name="Medium List 2 Accent 1" w:semiHidden="0" w:uiPriority="66" w:unhideWhenUsed="0"/>
-    <w:lsdException w:name="Medium Grid 1 Accent 1" w:semiHidden="0" w:uiPriority="67" w:unhideWhenUsed="0"/>
-    <w:lsdException w:name="Medium Grid 2 Accent 1" w:semiHidden="0" w:uiPriority="68" w:unhideWhenUsed="0"/>
-    <w:lsdException w:name="Medium Grid 3 Accent 1" w:semiHidden="0" w:uiPriority="69" w:unhideWhenUsed="0"/>
-    <w:lsdException w:name="Dark List Accent 1" w:semiHidden="0" w:uiPriority="70" w:unhideWhenUsed="0"/>
-    <w:lsdException w:name="Colorful Shading Accent 1" w:semiHidden="0" w:uiPriority="71" w:unhideWhenUsed="0"/>
-    <w:lsdException w:name="Colorful List Accent 1" w:semiHidden="0" w:uiPriority="72" w:unhideWhenUsed="0"/>
-    <w:lsdException w:name="Colorful Grid Accent 1" w:semiHidden="0" w:uiPriority="73" w:unhideWhenUsed="0"/>
-    <w:lsdException w:name="Light Shading Accent 2" w:semiHidden="0" w:uiPriority="60" w:unhideWhenUsed="0"/>
-    <w:lsdException w:name="Light List Accent 2" w:semiHidden="0" w:uiPriority="61" w:unhideWhenUsed="0"/>
-    <w:lsdException w:name="Light Grid Accent 2" w:semiHidden="0" w:uiPriority="62" w:unhideWhenUsed="0"/>
-    <w:lsdException w:name="Medium Shading 1 Accent 2" w:semiHidden="0" w:uiPriority="63" w:unhideWhenUsed="0"/>
-    <w:lsdException w:name="Medium Shading 2 Accent 2" w:semiHidden="0" w:uiPriority="64" w:unhideWhenUsed="0"/>
-    <w:lsdException w:name="Medium List 1 Accent 2" w:semiHidden="0" w:uiPriority="65" w:unhideWhenUsed="0"/>
-    <w:lsdException w:name="Medium List 2 Accent 2" w:semiHidden="0" w:uiPriority="66" w:unhideWhenUsed="0"/>
-    <w:lsdException w:name="Medium Grid 1 Accent 2" w:semiHidden="0" w:uiPriority="67" w:unhideWhenUsed="0"/>
-    <w:lsdException w:name="Medium Grid 2 Accent 2" w:semiHidden="0" w:uiPriority="68" w:unhideWhenUsed="0"/>
-    <w:lsdException w:name="Medium Grid 3 Accent 2" w:semiHidden="0" w:uiPriority="69" w:unhideWhenUsed="0"/>
-    <w:lsdException w:name="Dark List Accent 2" w:semiHidden="0" w:uiPriority="70" w:unhideWhenUsed="0"/>
-    <w:lsdException w:name="Colorful Shading Accent 2" w:semiHidden="0" w:uiPriority="71" w:unhideWhenUsed="0"/>
-    <w:lsdException w:name="Colorful List Accent 2" w:semiHidden="0" w:uiPriority="72" w:unhideWhenUsed="0"/>
-    <w:lsdException w:name="Colorful Grid Accent 2" w:semiHidden="0" w:uiPriority="73" w:unhideWhenUsed="0"/>
-    <w:lsdException w:name="Light Shading Accent 3" w:semiHidden="0" w:uiPriority="60" w:unhideWhenUsed="0"/>
-    <w:lsdException w:name="Light List Accent 3" w:semiHidden="0" w:uiPriority="61" w:unhideWhenUsed="0"/>
-    <w:lsdException w:name="Light Grid Accent 3" w:semiHidden="0" w:uiPriority="62" w:unhideWhenUsed="0"/>
-    <w:lsdException w:name="Medium Shading 1 Accent 3" w:semiHidden="0" w:uiPriority="63" w:unhideWhenUsed="0"/>
-    <w:lsdException w:name="Medium Shading 2 Accent 3" w:semiHidden="0" w:uiPriority="64" w:unhideWhenUsed="0"/>
-    <w:lsdException w:name="Medium List 1 Accent 3" w:semiHidden="0" w:uiPriority="65" w:unhideWhenUsed="0"/>
-    <w:lsdException w:name="Medium List 2 Accent 3" w:semiHidden="0" w:uiPriority="66" w:unhideWhenUsed="0"/>
-    <w:lsdException w:name="Medium Grid 1 Accent 3" w:semiHidden="0" w:uiPriority="67" w:unhideWhenUsed="0"/>
-    <w:lsdException w:name="Medium Grid 2 Accent 3" w:semiHidden="0" w:uiPriority="68" w:unhideWhenUsed="0"/>
-    <w:lsdException w:name="Medium Grid 3 Accent 3" w:semiHidden="0" w:uiPriority="69" w:unhideWhenUsed="0"/>
-    <w:lsdException w:name="Dark List Accent 3" w:semiHidden="0" w:uiPriority="70" w:unhideWhenUsed="0"/>
-    <w:lsdException w:name="Colorful Shading Accent 3" w:semiHidden="0" w:uiPriority="71" w:unhideWhenUsed="0"/>
-    <w:lsdException w:name="Colorful List Accent 3" w:semiHidden="0" w:uiPriority="72" w:unhideWhenUsed="0"/>
-    <w:lsdException w:name="Colorful Grid Accent 3" w:semiHidden="0" w:uiPriority="73" w:unhideWhenUsed="0"/>
-    <w:lsdException w:name="Light Shading Accent 4" w:semiHidden="0" w:uiPriority="60" w:unhideWhenUsed="0"/>
-    <w:lsdException w:name="Light List Accent 4" w:semiHidden="0" w:uiPriority="61" w:unhideWhenUsed="0"/>
-    <w:lsdException w:name="Light Grid Accent 4" w:semiHidden="0" w:uiPriority="62" w:unhideWhenUsed="0"/>
-    <w:lsdException w:name="Medium Shading 1 Accent 4" w:semiHidden="0" w:uiPriority="63" w:unhideWhenUsed="0"/>
-    <w:lsdException w:name="Medium Shading 2 Accent 4" w:semiHidden="0" w:uiPriority="64" w:unhideWhenUsed="0"/>
-    <w:lsdException w:name="Medium List 1 Accent 4" w:semiHidden="0" w:uiPriority="65" w:unhideWhenUsed="0"/>
-    <w:lsdException w:name="Medium List 2 Accent 4" w:semiHidden="0" w:uiPriority="66" w:unhideWhenUsed="0"/>
-    <w:lsdException w:name="Medium Grid 1 Accent 4" w:semiHidden="0" w:uiPriority="67" w:unhideWhenUsed="0"/>
-    <w:lsdException w:name="Medium Grid 2 Accent 4" w:semiHidden="0" w:uiPriority="68" w:unhideWhenUsed="0"/>
-    <w:lsdException w:name="Medium Grid 3 Accent 4" w:semiHidden="0" w:uiPriority="69" w:unhideWhenUsed="0"/>
-    <w:lsdException w:name="Dark List Accent 4" w:semiHidden="0" w:uiPriority="70" w:unhideWhenUsed="0"/>
-    <w:lsdException w:name="Colorful Shading Accent 4" w:semiHidden="0" w:uiPriority="71" w:unhideWhenUsed="0"/>
-    <w:lsdException w:name="Colorful List Accent 4" w:semiHidden="0" w:uiPriority="72" w:unhideWhenUsed="0"/>
-    <w:lsdException w:name="Colorful Grid Accent 4" w:semiHidden="0" w:uiPriority="73" w:unhideWhenUsed="0"/>
-    <w:lsdException w:name="Light Shading Accent 5" w:semiHidden="0" w:uiPriority="60" w:unhideWhenUsed="0"/>
-    <w:lsdException w:name="Light List Accent 5" w:semiHidden="0" w:uiPriority="61" w:unhideWhenUsed="0"/>
-    <w:lsdException w:name="Light Grid Accent 5" w:semiHidden="0" w:uiPriority="62" w:unhideWhenUsed="0"/>
-    <w:lsdException w:name="Medium Shading 1 Accent 5" w:semiHidden="0" w:uiPriority="63" w:unhideWhenUsed="0"/>
-    <w:lsdException w:name="Medium Shading 2 Accent 5" w:semiHidden="0" w:uiPriority="64" w:unhideWhenUsed="0"/>
-    <w:lsdException w:name="Medium List 1 Accent 5" w:semiHidden="0" w:uiPriority="65" w:unhideWhenUsed="0"/>
-    <w:lsdException w:name="Medium List 2 Accent 5" w:semiHidden="0" w:uiPriority="66" w:unhideWhenUsed="0"/>
-    <w:lsdException w:name="Medium Grid 1 Accent 5" w:semiHidden="0" w:uiPriority="67" w:unhideWhenUsed="0"/>
-    <w:lsdException w:name="Medium Grid 2 Accent 5" w:semiHidden="0" w:uiPriority="68" w:unhideWhenUsed="0"/>
-    <w:lsdException w:name="Medium Grid 3 Accent 5" w:semiHidden="0" w:uiPriority="69" w:unhideWhenUsed="0"/>
-    <w:lsdException w:name="Dark List Accent 5" w:semiHidden="0" w:uiPriority="70" w:unhideWhenUsed="0"/>
-    <w:lsdException w:name="Colorful Shading Accent 5" w:semiHidden="0" w:uiPriority="71" w:unhideWhenUsed="0"/>
-    <w:lsdException w:name="Colorful List Accent 5" w:semiHidden="0" w:uiPriority="72" w:unhideWhenUsed="0"/>
-    <w:lsdException w:name="Colorful Grid Accent 5" w:semiHidden="0" w:uiPriority="73" w:unhideWhenUsed="0"/>
-    <w:lsdException w:name="Light Shading Accent 6" w:semiHidden="0" w:uiPriority="60" w:unhideWhenUsed="0"/>
-    <w:lsdException w:name="Light List Accent 6" w:semiHidden="0" w:uiPriority="61" w:unhideWhenUsed="0"/>
-    <w:lsdException w:name="Light Grid Accent 6" w:semiHidden="0" w:uiPriority="62" w:unhideWhenUsed="0"/>
-    <w:lsdException w:name="Medium Shading 1 Accent 6" w:semiHidden="0" w:uiPriority="63" w:unhideWhenUsed="0"/>
-    <w:lsdException w:name="Medium Shading 2 Accent 6" w:semiHidden="0" w:uiPriority="64" w:unhideWhenUsed="0"/>
-    <w:lsdException w:name="Medium List 1 Accent 6" w:semiHidden="0" w:uiPriority="65" w:unhideWhenUsed="0"/>
-    <w:lsdException w:name="Medium List 2 Accent 6" w:semiHidden="0" w:uiPriority="66" w:unhideWhenUsed="0"/>
-    <w:lsdException w:name="Medium Grid 1 Accent 6" w:semiHidden="0" w:uiPriority="67" w:unhideWhenUsed="0"/>
-    <w:lsdException w:name="Medium Grid 2 Accent 6" w:semiHidden="0" w:uiPriority="68" w:unhideWhenUsed="0"/>
-    <w:lsdException w:name="Medium Grid 3 Accent 6" w:semiHidden="0" w:uiPriority="69" w:unhideWhenUsed="0"/>
-    <w:lsdException w:name="Dark List Accent 6" w:semiHidden="0" w:uiPriority="70" w:unhideWhenUsed="0"/>
-    <w:lsdException w:name="Colorful Shading Accent 6" w:semiHidden="0" w:uiPriority="71" w:unhideWhenUsed="0"/>
-    <w:lsdException w:name="Colorful List Accent 6" w:semiHidden="0" w:uiPriority="72" w:unhideWhenUsed="0"/>
-    <w:lsdException w:name="Colorful Grid Accent 6" w:semiHidden="0" w:uiPriority="73" w:unhideWhenUsed="0"/>
-    <w:lsdException w:name="Subtle Emphasis" w:semiHidden="0" w:uiPriority="19" w:unhideWhenUsed="0" w:qFormat="1"/>
-    <w:lsdException w:name="Intense Emphasis" w:semiHidden="0" w:uiPriority="21" w:unhideWhenUsed="0" w:qFormat="1"/>
-    <w:lsdException w:name="Subtle Reference" w:semiHidden="0" w:uiPriority="31" w:unhideWhenUsed="0" w:qFormat="1"/>
-    <w:lsdException w:name="Intense Reference" w:semiHidden="0" w:uiPriority="32" w:unhideWhenUsed="0" w:qFormat="1"/>
-    <w:lsdException w:name="Book Title" w:semiHidden="0" w:uiPriority="33" w:unhideWhenUsed="0" w:qFormat="1"/>
-    <w:lsdException w:name="Bibliography" w:uiPriority="37"/>
-    <w:lsdException w:name="TOC Heading" w:uiPriority="39" w:qFormat="1"/>
-  </w:latentStyles>
-  <w:style w:type="paragraph" w:default="1" w:styleId="Normal">
-    <w:name w:val="Normal"/>
-    <w:qFormat/>
-  </w:style>
-  <w:style w:type="character" w:default="1" w:styleId="DefaultParagraphFont">
-    <w:name w:val="Default Paragraph Font"/>
-    <w:uiPriority w:val="1"/>
-    <w:semiHidden/>
-    <w:unhideWhenUsed/>
-  </w:style>
-  <w:style w:type="table" w:default="1" w:styleId="TableNormal">
-    <w:name w:val="Normal Table"/>
-    <w:uiPriority w:val="99"/>
-    <w:semiHidden/>
-    <w:unhideWhenUsed/>
-    <w:tblPr>
-      <w:tblInd w:w="0" w:type="dxa"/>
-      <w:tblCellMar>
-        <w:top w:w="0" w:type="dxa"/>
-        <w:left w:w="108" w:type="dxa"/>
-        <w:bottom w:w="0" w:type="dxa"/>
-        <w:right w:w="108" w:type="dxa"/>
-      </w:tblCellMar>
-    </w:tblPr>
-  </w:style>
-  <w:style w:type="numbering" w:default="1" w:styleId="NoList">
-    <w:name w:val="No List"/>
-    <w:uiPriority w:val="99"/>
-    <w:semiHidden/>
-    <w:unhideWhenUsed/>
-  </w:style>
-  <w:style w:type="character" w:styleId="Hyperlink">
-    <w:name w:val="Hyperlink"/>
-    <w:basedOn w:val="DefaultParagraphFont"/>
-    <w:uiPriority w:val="99"/>
-    <w:unhideWhenUsed/>
-    <w:rsid w:val="002002A3"/>
-    <w:rPr>
-      <w:color w:val="0000FF" w:themeColor="hyperlink"/>
-      <w:u w:val="single"/>
-    </w:rPr>
-  </w:style>
-  <w:style w:type="character" w:styleId="PlaceholderText">
-    <w:name w:val="Placeholder Text"/>
-    <w:basedOn w:val="DefaultParagraphFont"/>
-    <w:uiPriority w:val="99"/>
-    <w:semiHidden/>
-    <w:rsid w:val="000C136D"/>
-    <w:rPr>
-      <w:color w:val="808080"/>
-    </w:rPr>
-  </w:style>
-  <w:style w:type="character" w:styleId="CommentReference">
-    <w:name w:val="annotation reference"/>
-    <w:basedOn w:val="DefaultParagraphFont"/>
-    <w:uiPriority w:val="99"/>
-    <w:semiHidden/>
-    <w:unhideWhenUsed/>
-    <w:rsid w:val="00302F2B"/>
-    <w:rPr>
-      <w:sz w:val="16"/>
-      <w:szCs w:val="16"/>
-    </w:rPr>
-  </w:style>
-  <w:style w:type="paragraph" w:styleId="CommentText">
-    <w:name w:val="annotation text"/>
-    <w:basedOn w:val="Normal"/>
-    <w:link w:val="CommentTextChar"/>
-    <w:uiPriority w:val="99"/>
-    <w:semiHidden/>
-    <w:unhideWhenUsed/>
-    <w:rsid w:val="00302F2B"/>
-    <w:pPr>
-      <w:spacing w:line="240" w:lineRule="auto"/>
-    </w:pPr>
-    <w:rPr>
-      <w:sz w:val="20"/>
-      <w:szCs w:val="20"/>
-    </w:rPr>
-  </w:style>
-  <w:style w:type="character" w:customStyle="1" w:styleId="CommentTextChar">
-    <w:name w:val="Comment Text Char"/>
-    <w:basedOn w:val="DefaultParagraphFont"/>
-    <w:link w:val="CommentText"/>
-    <w:uiPriority w:val="99"/>
-    <w:semiHidden/>
-    <w:rsid w:val="00302F2B"/>
-    <w:rPr>
-      <w:sz w:val="20"/>
-      <w:szCs w:val="20"/>
-    </w:rPr>
-  </w:style>
-  <w:style w:type="paragraph" w:styleId="CommentSubject">
-    <w:name w:val="annotation subject"/>
-    <w:basedOn w:val="CommentText"/>
-    <w:next w:val="CommentText"/>
-    <w:link w:val="CommentSubjectChar"/>
-    <w:uiPriority w:val="99"/>
-    <w:semiHidden/>
-    <w:unhideWhenUsed/>
-    <w:rsid w:val="00302F2B"/>
-    <w:rPr>
-      <w:b/>
-      <w:bCs/>
-    </w:rPr>
-  </w:style>
-  <w:style w:type="character" w:customStyle="1" w:styleId="CommentSubjectChar">
-    <w:name w:val="Comment Subject Char"/>
-    <w:basedOn w:val="CommentTextChar"/>
-    <w:link w:val="CommentSubject"/>
-    <w:uiPriority w:val="99"/>
-    <w:semiHidden/>
-    <w:rsid w:val="00302F2B"/>
-    <w:rPr>
-      <w:b/>
-      <w:bCs/>
-      <w:sz w:val="20"/>
-      <w:szCs w:val="20"/>
-    </w:rPr>
-  </w:style>
-  <w:style w:type="paragraph" w:styleId="BalloonText">
-    <w:name w:val="Balloon Text"/>
-    <w:basedOn w:val="Normal"/>
-    <w:link w:val="BalloonTextChar"/>
-    <w:uiPriority w:val="99"/>
-    <w:semiHidden/>
-    <w:unhideWhenUsed/>
-    <w:rsid w:val="00302F2B"/>
-    <w:pPr>
-      <w:spacing w:after="0" w:line="240" w:lineRule="auto"/>
-    </w:pPr>
-    <w:rPr>
-      <w:rFonts w:ascii="Segoe UI" w:hAnsi="Segoe UI" w:cs="Segoe UI"/>
-      <w:sz w:val="18"/>
-      <w:szCs w:val="18"/>
-    </w:rPr>
-  </w:style>
-  <w:style w:type="character" w:customStyle="1" w:styleId="BalloonTextChar">
-    <w:name w:val="Balloon Text Char"/>
-    <w:basedOn w:val="DefaultParagraphFont"/>
-    <w:link w:val="BalloonText"/>
-    <w:uiPriority w:val="99"/>
-    <w:semiHidden/>
-    <w:rsid w:val="00302F2B"/>
-    <w:rPr>
-      <w:rFonts w:ascii="Segoe UI" w:hAnsi="Segoe UI" w:cs="Segoe UI"/>
-      <w:sz w:val="18"/>
-      <w:szCs w:val="18"/>
-    </w:rPr>
-  </w:style>
-</w:styles>
-</file>
-
-<file path=word/stylesWithEffects.xml><?xml version="1.0" encoding="utf-8"?>
-<w:styles xmlns:wpc="http://schemas.microsoft.com/office/word/2010/wordprocessingCanvas" xmlns:mc="http://schemas.openxmlformats.org/markup-compatibility/2006" xmlns:o="urn:schemas-microsoft-com:office:office" xmlns:r="http://schemas.openxmlformats.org/officeDocument/2006/relationships" xmlns:m="http://schemas.openxmlformats.org/officeDocument/2006/math" xmlns:v="urn:schemas-microsoft-com:vml" xmlns:wp14="http://schemas.microsoft.com/office/word/2010/wordprocessingDrawing" xmlns:wp="http://schemas.openxmlformats.org/drawingml/2006/wordprocessingDrawing" xmlns:w10="urn:schemas-microsoft-com:office:word" xmlns:w="http://schemas.openxmlformats.org/wordprocessingml/2006/main" xmlns:w14="http://schemas.microsoft.com/office/word/2010/wordml" xmlns:wpg="http://schemas.microsoft.com/office/word/2010/wordprocessingGroup" xmlns:wpi="http://schemas.microsoft.com/office/word/2010/wordprocessingInk" xmlns:wne="http://schemas.microsoft.com/office/word/2006/wordml" xmlns:wps="http://schemas.microsoft.com/office/word/2010/wordprocessingShape" mc:Ignorable="w14 wp14">
-  <w:docDefaults>
-    <w:rPrDefault>
-      <w:rPr>
-        <w:rFonts w:asciiTheme="minorHAnsi" w:eastAsiaTheme="minorHAnsi" w:hAnsiTheme="minorHAnsi" w:cstheme="minorBidi"/>
-        <w:sz w:val="22"/>
-        <w:szCs w:val="22"/>
-        <w:lang w:val="en-US" w:eastAsia="en-US" w:bidi="ar-SA"/>
-      </w:rPr>
-    </w:rPrDefault>
-    <w:pPrDefault>
-      <w:pPr>
-        <w:spacing w:after="200" w:line="276" w:lineRule="auto"/>
-      </w:pPr>
-    </w:pPrDefault>
-  </w:docDefaults>
-  <w:latentStyles w:defLockedState="0" w:defUIPriority="99" w:defSemiHidden="1" w:defUnhideWhenUsed="1" w:defQFormat="0" w:count="267">
-    <w:lsdException w:name="Normal" w:semiHidden="0" w:uiPriority="0" w:unhideWhenUsed="0" w:qFormat="1"/>
-    <w:lsdException w:name="heading 1" w:semiHidden="0" w:uiPriority="9" w:unhideWhenUsed="0" w:qFormat="1"/>
-    <w:lsdException w:name="heading 2" w:uiPriority="9" w:qFormat="1"/>
-    <w:lsdException w:name="heading 3" w:uiPriority="9" w:qFormat="1"/>
-    <w:lsdException w:name="heading 4" w:uiPriority="9" w:qFormat="1"/>
-    <w:lsdException w:name="heading 5" w:uiPriority="9" w:qFormat="1"/>
-    <w:lsdException w:name="heading 6" w:uiPriority="9" w:qFormat="1"/>
-    <w:lsdException w:name="heading 7" w:uiPriority="9" w:qFormat="1"/>
-    <w:lsdException w:name="heading 8" w:uiPriority="9" w:qFormat="1"/>
-    <w:lsdException w:name="heading 9" w:uiPriority="9" w:qFormat="1"/>
-    <w:lsdException w:name="toc 1" w:uiPriority="39"/>
-    <w:lsdException w:name="toc 2" w:uiPriority="39"/>
-    <w:lsdException w:name="toc 3" w:uiPriority="39"/>
-    <w:lsdException w:name="toc 4" w:uiPriority="39"/>
-    <w:lsdException w:name="toc 5" w:uiPriority="39"/>
-    <w:lsdException w:name="toc 6" w:uiPriority="39"/>
-    <w:lsdException w:name="toc 7" w:uiPriority="39"/>
-    <w:lsdException w:name="toc 8" w:uiPriority="39"/>
-    <w:lsdException w:name="toc 9" w:uiPriority="39"/>
-    <w:lsdException w:name="caption" w:uiPriority="35" w:qFormat="1"/>
-    <w:lsdException w:name="Title" w:semiHidden="0" w:uiPriority="10" w:unhideWhenUsed="0" w:qFormat="1"/>
-    <w:lsdException w:name="Default Paragraph Font" w:uiPriority="1"/>
-    <w:lsdException w:name="Subtitle" w:semiHidden="0" w:uiPriority="11" w:unhideWhenUsed="0" w:qFormat="1"/>
-    <w:lsdException w:name="Strong" w:semiHidden="0" w:uiPriority="22" w:unhideWhenUsed="0" w:qFormat="1"/>
-    <w:lsdException w:name="Emphasis" w:semiHidden="0" w:uiPriority="20" w:unhideWhenUsed="0" w:qFormat="1"/>
-    <w:lsdException w:name="Table Grid" w:semiHidden="0" w:uiPriority="59" w:unhideWhenUsed="0"/>
-    <w:lsdException w:name="Placeholder Text" w:unhideWhenUsed="0"/>
-    <w:lsdException w:name="No Spacing" w:semiHidden="0" w:uiPriority="1" w:unhideWhenUsed="0" w:qFormat="1"/>
-    <w:lsdException w:name="Light Shading" w:semiHidden="0" w:uiPriority="60" w:unhideWhenUsed="0"/>
-    <w:lsdException w:name="Light List" w:semiHidden="0" w:uiPriority="61" w:unhideWhenUsed="0"/>
-    <w:lsdException w:name="Light Grid" w:semiHidden="0" w:uiPriority="62" w:unhideWhenUsed="0"/>
-    <w:lsdException w:name="Medium Shading 1" w:semiHidden="0" w:uiPriority="63" w:unhideWhenUsed="0"/>
-    <w:lsdException w:name="Medium Shading 2" w:semiHidden="0" w:uiPriority="64" w:unhideWhenUsed="0"/>
-    <w:lsdException w:name="Medium List 1" w:semiHidden="0" w:uiPriority="65" w:unhideWhenUsed="0"/>
-    <w:lsdException w:name="Medium List 2" w:semiHidden="0" w:uiPriority="66" w:unhideWhenUsed="0"/>
-    <w:lsdException w:name="Medium Grid 1" w:semiHidden="0" w:uiPriority="67" w:unhideWhenUsed="0"/>
-    <w:lsdException w:name="Medium Grid 2" w:semiHidden="0" w:uiPriority="68" w:unhideWhenUsed="0"/>
-    <w:lsdException w:name="Medium Grid 3" w:semiHidden="0" w:uiPriority="69" w:unhideWhenUsed="0"/>
-    <w:lsdException w:name="Dark List" w:semiHidden="0" w:uiPriority="70" w:unhideWhenUsed="0"/>
-    <w:lsdException w:name="Colorful Shading" w:semiHidden="0" w:uiPriority="71" w:unhideWhenUsed="0"/>
-    <w:lsdException w:name="Colorful List" w:semiHidden="0" w:uiPriority="72" w:unhideWhenUsed="0"/>
-    <w:lsdException w:name="Colorful Grid" w:semiHidden="0" w:uiPriority="73" w:unhideWhenUsed="0"/>
-    <w:lsdException w:name="Light Shading Accent 1" w:semiHidden="0" w:uiPriority="60" w:unhideWhenUsed="0"/>
-    <w:lsdException w:name="Light List Accent 1" w:semiHidden="0" w:uiPriority="61" w:unhideWhenUsed="0"/>
-    <w:lsdException w:name="Light Grid Accent 1" w:semiHidden="0" w:uiPriority="62" w:unhideWhenUsed="0"/>
-    <w:lsdException w:name="Medium Shading 1 Accent 1" w:semiHidden="0" w:uiPriority="63" w:unhideWhenUsed="0"/>
-    <w:lsdException w:name="Medium Shading 2 Accent 1" w:semiHidden="0" w:uiPriority="64" w:unhideWhenUsed="0"/>
-    <w:lsdException w:name="Medium List 1 Accent 1" w:semiHidden="0" w:uiPriority="65" w:unhideWhenUsed="0"/>
-    <w:lsdException w:name="Revision" w:unhideWhenUsed="0"/>
-    <w:lsdException w:name="List Paragraph" w:semiHidden="0" w:uiPriority="34" w:unhideWhenUsed="0" w:qFormat="1"/>
-    <w:lsdException w:name="Quote" w:semiHidden="0" w:uiPriority="29" w:unhideWhenUsed="0" w:qFormat="1"/>
-    <w:lsdException w:name="Intense Quote" w:semiHidden="0" w:uiPriority="30" w:unhideWhenUsed="0" w:qFormat="1"/>
-    <w:lsdException w:name="Medium List 2 Accent 1" w:semiHidden="0" w:uiPriority="66" w:unhideWhenUsed="0"/>
-    <w:lsdException w:name="Medium Grid 1 Accent 1" w:semiHidden="0" w:uiPriority="67" w:unhideWhenUsed="0"/>
-    <w:lsdException w:name="Medium Grid 2 Accent 1" w:semiHidden="0" w:uiPriority="68" w:unhideWhenUsed="0"/>
-    <w:lsdException w:name="Medium Grid 3 Accent 1" w:semiHidden="0" w:uiPriority="69" w:unhideWhenUsed="0"/>
-    <w:lsdException w:name="Dark List Accent 1" w:semiHidden="0" w:uiPriority="70" w:unhideWhenUsed="0"/>
-    <w:lsdException w:name="Colorful Shading Accent 1" w:semiHidden="0" w:uiPriority="71" w:unhideWhenUsed="0"/>
-    <w:lsdException w:name="Colorful List Accent 1" w:semiHidden="0" w:uiPriority="72" w:unhideWhenUsed="0"/>
-    <w:lsdException w:name="Colorful Grid Accent 1" w:semiHidden="0" w:uiPriority="73" w:unhideWhenUsed="0"/>
-    <w:lsdException w:name="Light Shading Accent 2" w:semiHidden="0" w:uiPriority="60" w:unhideWhenUsed="0"/>
-    <w:lsdException w:name="Light List Accent 2" w:semiHidden="0" w:uiPriority="61" w:unhideWhenUsed="0"/>
-    <w:lsdException w:name="Light Grid Accent 2" w:semiHidden="0" w:uiPriority="62" w:unhideWhenUsed="0"/>
-    <w:lsdException w:name="Medium Shading 1 Accent 2" w:semiHidden="0" w:uiPriority="63" w:unhideWhenUsed="0"/>
-    <w:lsdException w:name="Medium Shading 2 Accent 2" w:semiHidden="0" w:uiPriority="64" w:unhideWhenUsed="0"/>
-    <w:lsdException w:name="Medium List 1 Accent 2" w:semiHidden="0" w:uiPriority="65" w:unhideWhenUsed="0"/>
-    <w:lsdException w:name="Medium List 2 Accent 2" w:semiHidden="0" w:uiPriority="66" w:unhideWhenUsed="0"/>
-    <w:lsdException w:name="Medium Grid 1 Accent 2" w:semiHidden="0" w:uiPriority="67" w:unhideWhenUsed="0"/>
-    <w:lsdException w:name="Medium Grid 2 Accent 2" w:semiHidden="0" w:uiPriority="68" w:unhideWhenUsed="0"/>
-    <w:lsdException w:name="Medium Grid 3 Accent 2" w:semiHidden="0" w:uiPriority="69" w:unhideWhenUsed="0"/>
-    <w:lsdException w:name="Dark List Accent 2" w:semiHidden="0" w:uiPriority="70" w:unhideWhenUsed="0"/>
-    <w:lsdException w:name="Colorful Shading Accent 2" w:semiHidden="0" w:uiPriority="71" w:unhideWhenUsed="0"/>
-    <w:lsdException w:name="Colorful List Accent 2" w:semiHidden="0" w:uiPriority="72" w:unhideWhenUsed="0"/>
-    <w:lsdException w:name="Colorful Grid Accent 2" w:semiHidden="0" w:uiPriority="73" w:unhideWhenUsed="0"/>
-    <w:lsdException w:name="Light Shading Accent 3" w:semiHidden="0" w:uiPriority="60" w:unhideWhenUsed="0"/>
-    <w:lsdException w:name="Light List Accent 3" w:semiHidden="0" w:uiPriority="61" w:unhideWhenUsed="0"/>
-    <w:lsdException w:name="Light Grid Accent 3" w:semiHidden="0" w:uiPriority="62" w:unhideWhenUsed="0"/>
-    <w:lsdException w:name="Medium Shading 1 Accent 3" w:semiHidden="0" w:uiPriority="63" w:unhideWhenUsed="0"/>
-    <w:lsdException w:name="Medium Shading 2 Accent 3" w:semiHidden="0" w:uiPriority="64" w:unhideWhenUsed="0"/>
-    <w:lsdException w:name="Medium List 1 Accent 3" w:semiHidden="0" w:uiPriority="65" w:unhideWhenUsed="0"/>
-    <w:lsdException w:name="Medium List 2 Accent 3" w:semiHidden="0" w:uiPriority="66" w:unhideWhenUsed="0"/>
-    <w:lsdException w:name="Medium Grid 1 Accent 3" w:semiHidden="0" w:uiPriority="67" w:unhideWhenUsed="0"/>
-    <w:lsdException w:name="Medium Grid 2 Accent 3" w:semiHidden="0" w:uiPriority="68" w:unhideWhenUsed="0"/>
-    <w:lsdException w:name="Medium Grid 3 Accent 3" w:semiHidden="0" w:uiPriority="69" w:unhideWhenUsed="0"/>
-    <w:lsdException w:name="Dark List Accent 3" w:semiHidden="0" w:uiPriority="70" w:unhideWhenUsed="0"/>
-    <w:lsdException w:name="Colorful Shading Accent 3" w:semiHidden="0" w:uiPriority="71" w:unhideWhenUsed="0"/>
-    <w:lsdException w:name="Colorful List Accent 3" w:semiHidden="0" w:uiPriority="72" w:unhideWhenUsed="0"/>
-    <w:lsdException w:name="Colorful Grid Accent 3" w:semiHidden="0" w:uiPriority="73" w:unhideWhenUsed="0"/>
-    <w:lsdException w:name="Light Shading Accent 4" w:semiHidden="0" w:uiPriority="60" w:unhideWhenUsed="0"/>
-    <w:lsdException w:name="Light List Accent 4" w:semiHidden="0" w:uiPriority="61" w:unhideWhenUsed="0"/>
-    <w:lsdException w:name="Light Grid Accent 4" w:semiHidden="0" w:uiPriority="62" w:unhideWhenUsed="0"/>
-    <w:lsdException w:name="Medium Shading 1 Accent 4" w:semiHidden="0" w:uiPriority="63" w:unhideWhenUsed="0"/>
-    <w:lsdException w:name="Medium Shading 2 Accent 4" w:semiHidden="0" w:uiPriority="64" w:unhideWhenUsed="0"/>
-    <w:lsdException w:name="Medium List 1 Accent 4" w:semiHidden="0" w:uiPriority="65" w:unhideWhenUsed="0"/>
-    <w:lsdException w:name="Medium List 2 Accent 4" w:semiHidden="0" w:uiPriority="66" w:unhideWhenUsed="0"/>
-    <w:lsdException w:name="Medium Grid 1 Accent 4" w:semiHidden="0" w:uiPriority="67" w:unhideWhenUsed="0"/>
-    <w:lsdException w:name="Medium Grid 2 Accent 4" w:semiHidden="0" w:uiPriority="68" w:unhideWhenUsed="0"/>
-    <w:lsdException w:name="Medium Grid 3 Accent 4" w:semiHidden="0" w:uiPriority="69" w:unhideWhenUsed="0"/>
-    <w:lsdException w:name="Dark List Accent 4" w:semiHidden="0" w:uiPriority="70" w:unhideWhenUsed="0"/>
-    <w:lsdException w:name="Colorful Shading Accent 4" w:semiHidden="0" w:uiPriority="71" w:unhideWhenUsed="0"/>
-    <w:lsdException w:name="Colorful List Accent 4" w:semiHidden="0" w:uiPriority="72" w:unhideWhenUsed="0"/>
-    <w:lsdException w:name="Colorful Grid Accent 4" w:semiHidden="0" w:uiPriority="73" w:unhideWhenUsed="0"/>
-    <w:lsdException w:name="Light Shading Accent 5" w:semiHidden="0" w:uiPriority="60" w:unhideWhenUsed="0"/>
-    <w:lsdException w:name="Light List Accent 5" w:semiHidden="0" w:uiPriority="61" w:unhideWhenUsed="0"/>
-    <w:lsdException w:name="Light Grid Accent 5" w:semiHidden="0" w:uiPriority="62" w:unhideWhenUsed="0"/>
-    <w:lsdException w:name="Medium Shading 1 Accent 5" w:semiHidden="0" w:uiPriority="63" w:unhideWhenUsed="0"/>
-    <w:lsdException w:name="Medium Shading 2 Accent 5" w:semiHidden="0" w:uiPriority="64" w:unhideWhenUsed="0"/>
-    <w:lsdException w:name="Medium List 1 Accent 5" w:semiHidden="0" w:uiPriority="65" w:unhideWhenUsed="0"/>
-    <w:lsdException w:name="Medium List 2 Accent 5" w:semiHidden="0" w:uiPriority="66" w:unhideWhenUsed="0"/>
-    <w:lsdException w:name="Medium Grid 1 Accent 5" w:semiHidden="0" w:uiPriority="67" w:unhideWhenUsed="0"/>
-    <w:lsdException w:name="Medium Grid 2 Accent 5" w:semiHidden="0" w:uiPriority="68" w:unhideWhenUsed="0"/>
-    <w:lsdException w:name="Medium Grid 3 Accent 5" w:semiHidden="0" w:uiPriority="69" w:unhideWhenUsed="0"/>
-    <w:lsdException w:name="Dark List Accent 5" w:semiHidden="0" w:uiPriority="70" w:unhideWhenUsed="0"/>
-    <w:lsdException w:name="Colorful Shading Accent 5" w:semiHidden="0" w:uiPriority="71" w:unhideWhenUsed="0"/>
-    <w:lsdException w:name="Colorful List Accent 5" w:semiHidden="0" w:uiPriority="72" w:unhideWhenUsed="0"/>
-    <w:lsdException w:name="Colorful Grid Accent 5" w:semiHidden="0" w:uiPriority="73" w:unhideWhenUsed="0"/>
-    <w:lsdException w:name="Light Shading Accent 6" w:semiHidden="0" w:uiPriority="60" w:unhideWhenUsed="0"/>
-    <w:lsdException w:name="Light List Accent 6" w:semiHidden="0" w:uiPriority="61" w:unhideWhenUsed="0"/>
-    <w:lsdException w:name="Light Grid Accent 6" w:semiHidden="0" w:uiPriority="62" w:unhideWhenUsed="0"/>
-    <w:lsdException w:name="Medium Shading 1 Accent 6" w:semiHidden="0" w:uiPriority="63" w:unhideWhenUsed="0"/>
-    <w:lsdException w:name="Medium Shading 2 Accent 6" w:semiHidden="0" w:uiPriority="64" w:unhideWhenUsed="0"/>
-    <w:lsdException w:name="Medium List 1 Accent 6" w:semiHidden="0" w:uiPriority="65" w:unhideWhenUsed="0"/>
-    <w:lsdException w:name="Medium List 2 Accent 6" w:semiHidden="0" w:uiPriority="66" w:unhideWhenUsed="0"/>
-    <w:lsdException w:name="Medium Grid 1 Accent 6" w:semiHidden="0" w:uiPriority="67" w:unhideWhenUsed="0"/>
-    <w:lsdException w:name="Medium Grid 2 Accent 6" w:semiHidden="0" w:uiPriority="68" w:unhideWhenUsed="0"/>
-    <w:lsdException w:name="Medium Grid 3 Accent 6" w:semiHidden="0" w:uiPriority="69" w:unhideWhenUsed="0"/>
-    <w:lsdException w:name="Dark List Accent 6" w:semiHidden="0" w:uiPriority="70" w:unhideWhenUsed="0"/>
-    <w:lsdException w:name="Colorful Shading Accent 6" w:semiHidden="0" w:uiPriority="71" w:unhideWhenUsed="0"/>
-    <w:lsdException w:name="Colorful List Accent 6" w:semiHidden="0" w:uiPriority="72" w:unhideWhenUsed="0"/>
-    <w:lsdException w:name="Colorful Grid Accent 6" w:semiHidden="0" w:uiPriority="73" w:unhideWhenUsed="0"/>
-    <w:lsdException w:name="Subtle Emphasis" w:semiHidden="0" w:uiPriority="19" w:unhideWhenUsed="0" w:qFormat="1"/>
-    <w:lsdException w:name="Intense Emphasis" w:semiHidden="0" w:uiPriority="21" w:unhideWhenUsed="0" w:qFormat="1"/>
-    <w:lsdException w:name="Subtle Reference" w:semiHidden="0" w:uiPriority="31" w:unhideWhenUsed="0" w:qFormat="1"/>
-    <w:lsdException w:name="Intense Reference" w:semiHidden="0" w:uiPriority="32" w:unhideWhenUsed="0" w:qFormat="1"/>
-    <w:lsdException w:name="Book Title" w:semiHidden="0" w:uiPriority="33" w:unhideWhenUsed="0" w:qFormat="1"/>
-    <w:lsdException w:name="Bibliography" w:uiPriority="37"/>
-    <w:lsdException w:name="TOC Heading" w:uiPriority="39" w:qFormat="1"/>
+  <w:latentStyles w:defLockedState="0" w:defUIPriority="99" w:defSemiHidden="0" w:defUnhideWhenUsed="0" w:defQFormat="0" w:count="371">
+    <w:lsdException w:name="Normal" w:uiPriority="0" w:qFormat="1"/>
+    <w:lsdException w:name="heading 1" w:uiPriority="9" w:qFormat="1"/>
+    <w:lsdException w:name="heading 2" w:semiHidden="1" w:uiPriority="9" w:unhideWhenUsed="1" w:qFormat="1"/>
+    <w:lsdException w:name="heading 3" w:semiHidden="1" w:uiPriority="9" w:unhideWhenUsed="1" w:qFormat="1"/>
+    <w:lsdException w:name="heading 4" w:semiHidden="1" w:uiPriority="9" w:unhideWhenUsed="1" w:qFormat="1"/>
+    <w:lsdException w:name="heading 5" w:semiHidden="1" w:uiPriority="9" w:unhideWhenUsed="1" w:qFormat="1"/>
+    <w:lsdException w:name="heading 6" w:semiHidden="1" w:uiPriority="9" w:unhideWhenUsed="1" w:qFormat="1"/>
+    <w:lsdException w:name="heading 7" w:semiHidden="1" w:uiPriority="9" w:unhideWhenUsed="1" w:qFormat="1"/>
+    <w:lsdException w:name="heading 8" w:semiHidden="1" w:uiPriority="9" w:unhideWhenUsed="1" w:qFormat="1"/>
+    <w:lsdException w:name="heading 9" w:semiHidden="1" w:uiPriority="9" w:unhideWhenUsed="1" w:qFormat="1"/>
+    <w:lsdException w:name="index 1" w:semiHidden="1" w:unhideWhenUsed="1"/>
+    <w:lsdException w:name="index 2" w:semiHidden="1" w:unhideWhenUsed="1"/>
+    <w:lsdException w:name="index 3" w:semiHidden="1" w:unhideWhenUsed="1"/>
+    <w:lsdException w:name="index 4" w:semiHidden="1" w:unhideWhenUsed="1"/>
+    <w:lsdException w:name="index 5" w:semiHidden="1" w:unhideWhenUsed="1"/>
+    <w:lsdException w:name="index 6" w:semiHidden="1" w:unhideWhenUsed="1"/>
+    <w:lsdException w:name="index 7" w:semiHidden="1" w:unhideWhenUsed="1"/>
+    <w:lsdException w:name="index 8" w:semiHidden="1" w:unhideWhenUsed="1"/>
+    <w:lsdException w:name="index 9" w:semiHidden="1" w:unhideWhenUsed="1"/>
+    <w:lsdException w:name="toc 1" w:semiHidden="1" w:uiPriority="39" w:unhideWhenUsed="1"/>
+    <w:lsdException w:name="toc 2" w:semiHidden="1" w:uiPriority="39" w:unhideWhenUsed="1"/>
+    <w:lsdException w:name="toc 3" w:semiHidden="1" w:uiPriority="39" w:unhideWhenUsed="1"/>
+    <w:lsdException w:name="toc 4" w:semiHidden="1" w:uiPriority="39" w:unhideWhenUsed="1"/>
+    <w:lsdException w:name="toc 5" w:semiHidden="1" w:uiPriority="39" w:unhideWhenUsed="1"/>
+    <w:lsdException w:name="toc 6" w:semiHidden="1" w:uiPriority="39" w:unhideWhenUsed="1"/>
+    <w:lsdException w:name="toc 7" w:semiHidden="1" w:uiPriority="39" w:unhideWhenUsed="1"/>
+    <w:lsdException w:name="toc 8" w:semiHidden="1" w:uiPriority="39" w:unhideWhenUsed="1"/>
+    <w:lsdException w:name="toc 9" w:semiHidden="1" w:uiPriority="39" w:unhideWhenUsed="1"/>
+    <w:lsdException w:name="Normal Indent" w:semiHidden="1" w:unhideWhenUsed="1"/>
+    <w:lsdException w:name="footnote text" w:semiHidden="1" w:unhideWhenUsed="1"/>
+    <w:lsdException w:name="annotation text" w:semiHidden="1" w:unhideWhenUsed="1"/>
+    <w:lsdException w:name="header" w:semiHidden="1" w:unhideWhenUsed="1"/>
+    <w:lsdException w:name="footer" w:semiHidden="1" w:unhideWhenUsed="1"/>
+    <w:lsdException w:name="index heading" w:semiHidden="1" w:unhideWhenUsed="1"/>
+    <w:lsdException w:name="caption" w:semiHidden="1" w:uiPriority="35" w:unhideWhenUsed="1" w:qFormat="1"/>
+    <w:lsdException w:name="table of figures" w:semiHidden="1" w:unhideWhenUsed="1"/>
+    <w:lsdException w:name="envelope address" w:semiHidden="1" w:unhideWhenUsed="1"/>
+    <w:lsdException w:name="envelope return" w:semiHidden="1" w:unhideWhenUsed="1"/>
+    <w:lsdException w:name="footnote reference" w:semiHidden="1" w:unhideWhenUsed="1"/>
+    <w:lsdException w:name="annotation reference" w:semiHidden="1" w:unhideWhenUsed="1"/>
+    <w:lsdException w:name="line number" w:semiHidden="1" w:unhideWhenUsed="1"/>
+    <w:lsdException w:name="page number" w:semiHidden="1" w:unhideWhenUsed="1"/>
+    <w:lsdException w:name="endnote reference" w:semiHidden="1" w:unhideWhenUsed="1"/>
+    <w:lsdException w:name="endnote text" w:semiHidden="1" w:unhideWhenUsed="1"/>
+    <w:lsdException w:name="table of authorities" w:semiHidden="1" w:unhideWhenUsed="1"/>
+    <w:lsdException w:name="macro" w:semiHidden="1" w:unhideWhenUsed="1"/>
+    <w:lsdException w:name="toa heading" w:semiHidden="1" w:unhideWhenUsed="1"/>
+    <w:lsdException w:name="List" w:semiHidden="1" w:unhideWhenUsed="1"/>
+    <w:lsdException w:name="List Bullet" w:semiHidden="1" w:unhideWhenUsed="1"/>
+    <w:lsdException w:name="List Number" w:semiHidden="1" w:unhideWhenUsed="1"/>
+    <w:lsdException w:name="List 2" w:semiHidden="1" w:unhideWhenUsed="1"/>
+    <w:lsdException w:name="List 3" w:semiHidden="1" w:unhideWhenUsed="1"/>
+    <w:lsdException w:name="List 4" w:semiHidden="1" w:unhideWhenUsed="1"/>
+    <w:lsdException w:name="List 5" w:semiHidden="1" w:unhideWhenUsed="1"/>
+    <w:lsdException w:name="List Bullet 2" w:semiHidden="1" w:unhideWhenUsed="1"/>
+    <w:lsdException w:name="List Bullet 3" w:semiHidden="1" w:unhideWhenUsed="1"/>
+    <w:lsdException w:name="List Bullet 4" w:semiHidden="1" w:unhideWhenUsed="1"/>
+    <w:lsdException w:name="List Bullet 5" w:semiHidden="1" w:unhideWhenUsed="1"/>
+    <w:lsdException w:name="List Number 2" w:semiHidden="1" w:unhideWhenUsed="1"/>
+    <w:lsdException w:name="List Number 3" w:semiHidden="1" w:unhideWhenUsed="1"/>
+    <w:lsdException w:name="List Number 4" w:semiHidden="1" w:unhideWhenUsed="1"/>
+    <w:lsdException w:name="List Number 5" w:semiHidden="1" w:unhideWhenUsed="1"/>
+    <w:lsdException w:name="Title" w:uiPriority="10" w:qFormat="1"/>
+    <w:lsdException w:name="Closing" w:semiHidden="1" w:unhideWhenUsed="1"/>
+    <w:lsdException w:name="Signature" w:semiHidden="1" w:unhideWhenUsed="1"/>
+    <w:lsdException w:name="Default Paragraph Font" w:semiHidden="1" w:uiPriority="1" w:unhideWhenUsed="1"/>
+    <w:lsdException w:name="Body Text" w:semiHidden="1" w:unhideWhenUsed="1"/>
+    <w:lsdException w:name="Body Text Indent" w:semiHidden="1" w:unhideWhenUsed="1"/>
+    <w:lsdException w:name="List Continue" w:semiHidden="1" w:unhideWhenUsed="1"/>
+    <w:lsdException w:name="List Continue 2" w:semiHidden="1" w:unhideWhenUsed="1"/>
+    <w:lsdException w:name="List Continue 3" w:semiHidden="1" w:unhideWhenUsed="1"/>
+    <w:lsdException w:name="List Continue 4" w:semiHidden="1" w:unhideWhenUsed="1"/>
+    <w:lsdException w:name="List Continue 5" w:semiHidden="1" w:unhideWhenUsed="1"/>
+    <w:lsdException w:name="Message Header" w:semiHidden="1" w:unhideWhenUsed="1"/>
+    <w:lsdException w:name="Subtitle" w:uiPriority="11" w:qFormat="1"/>
+    <w:lsdException w:name="Salutation" w:semiHidden="1" w:unhideWhenUsed="1"/>
+    <w:lsdException w:name="Date" w:semiHidden="1" w:unhideWhenUsed="1"/>
+    <w:lsdException w:name="Body Text First Indent" w:semiHidden="1" w:unhideWhenUsed="1"/>
+    <w:lsdException w:name="Body Text First Indent 2" w:semiHidden="1" w:unhideWhenUsed="1"/>
+    <w:lsdException w:name="Note Heading" w:semiHidden="1" w:unhideWhenUsed="1"/>
+    <w:lsdException w:name="Body Text 2" w:semiHidden="1" w:unhideWhenUsed="1"/>
+    <w:lsdException w:name="Body Text 3" w:semiHidden="1" w:unhideWhenUsed="1"/>
+    <w:lsdException w:name="Body Text Indent 2" w:semiHidden="1" w:unhideWhenUsed="1"/>
+    <w:lsdException w:name="Body Text Indent 3" w:semiHidden="1" w:unhideWhenUsed="1"/>
+    <w:lsdException w:name="Block Text" w:semiHidden="1" w:unhideWhenUsed="1"/>
+    <w:lsdException w:name="Hyperlink" w:semiHidden="1" w:unhideWhenUsed="1"/>
+    <w:lsdException w:name="FollowedHyperlink" w:semiHidden="1" w:unhideWhenUsed="1"/>
+    <w:lsdException w:name="Strong" w:uiPriority="22" w:qFormat="1"/>
+    <w:lsdException w:name="Emphasis" w:uiPriority="20" w:qFormat="1"/>
+    <w:lsdException w:name="Document Map" w:semiHidden="1" w:unhideWhenUsed="1"/>
+    <w:lsdException w:name="Plain Text" w:semiHidden="1" w:unhideWhenUsed="1"/>
+    <w:lsdException w:name="E-mail Signature" w:semiHidden="1" w:unhideWhenUsed="1"/>
+    <w:lsdException w:name="HTML Top of Form" w:semiHidden="1" w:unhideWhenUsed="1"/>
+    <w:lsdException w:name="HTML Bottom of Form" w:semiHidden="1" w:unhideWhenUsed="1"/>
+    <w:lsdException w:name="Normal (Web)" w:semiHidden="1" w:unhideWhenUsed="1"/>
+    <w:lsdException w:name="HTML Acronym" w:semiHidden="1" w:unhideWhenUsed="1"/>
+    <w:lsdException w:name="HTML Address" w:semiHidden="1" w:unhideWhenUsed="1"/>
+    <w:lsdException w:name="HTML Cite" w:semiHidden="1" w:unhideWhenUsed="1"/>
+    <w:lsdException w:name="HTML Code" w:semiHidden="1" w:unhideWhenUsed="1"/>
+    <w:lsdException w:name="HTML Definition" w:semiHidden="1" w:unhideWhenUsed="1"/>
+    <w:lsdException w:name="HTML Keyboard" w:semiHidden="1" w:unhideWhenUsed="1"/>
+    <w:lsdException w:name="HTML Preformatted" w:semiHidden="1" w:unhideWhenUsed="1"/>
+    <w:lsdException w:name="HTML Sample" w:semiHidden="1" w:unhideWhenUsed="1"/>
+    <w:lsdException w:name="HTML Typewriter" w:semiHidden="1" w:unhideWhenUsed="1"/>
+    <w:lsdException w:name="HTML Variable" w:semiHidden="1" w:unhideWhenUsed="1"/>
+    <w:lsdException w:name="Normal Table" w:semiHidden="1" w:unhideWhenUsed="1"/>
+    <w:lsdException w:name="annotation subject" w:semiHidden="1" w:unhideWhenUsed="1"/>
+    <w:lsdException w:name="No List" w:semiHidden="1" w:unhideWhenUsed="1"/>
+    <w:lsdException w:name="Outline List 1" w:semiHidden="1" w:unhideWhenUsed="1"/>
+    <w:lsdException w:name="Outline List 2" w:semiHidden="1" w:unhideWhenUsed="1"/>
+    <w:lsdException w:name="Outline List 3" w:semiHidden="1" w:unhideWhenUsed="1"/>
+    <w:lsdException w:name="Table Simple 1" w:semiHidden="1" w:unhideWhenUsed="1"/>
+    <w:lsdException w:name="Table Simple 2" w:semiHidden="1" w:unhideWhenUsed="1"/>
+    <w:lsdException w:name="Table Simple 3" w:semiHidden="1" w:unhideWhenUsed="1"/>
+    <w:lsdException w:name="Table Classic 1" w:semiHidden="1" w:unhideWhenUsed="1"/>
+    <w:lsdException w:name="Table Classic 2" w:semiHidden="1" w:unhideWhenUsed="1"/>
+    <w:lsdException w:name="Table Classic 3" w:semiHidden="1" w:unhideWhenUsed="1"/>
+    <w:lsdException w:name="Table Classic 4" w:semiHidden="1" w:unhideWhenUsed="1"/>
+    <w:lsdException w:name="Table Colorful 1" w:semiHidden="1" w:unhideWhenUsed="1"/>
+    <w:lsdException w:name="Table Colorful 2" w:semiHidden="1" w:unhideWhenUsed="1"/>
+    <w:lsdException w:name="Table Colorful 3" w:semiHidden="1" w:unhideWhenUsed="1"/>
+    <w:lsdException w:name="Table Columns 1" w:semiHidden="1" w:unhideWhenUsed="1"/>
+    <w:lsdException w:name="Table Columns 2" w:semiHidden="1" w:unhideWhenUsed="1"/>
+    <w:lsdException w:name="Table Columns 3" w:semiHidden="1" w:unhideWhenUsed="1"/>
+    <w:lsdException w:name="Table Columns 4" w:semiHidden="1" w:unhideWhenUsed="1"/>
+    <w:lsdException w:name="Table Columns 5" w:semiHidden="1" w:unhideWhenUsed="1"/>
+    <w:lsdException w:name="Table Grid 1" w:semiHidden="1" w:unhideWhenUsed="1"/>
+    <w:lsdException w:name="Table Grid 2" w:semiHidden="1" w:unhideWhenUsed="1"/>
+    <w:lsdException w:name="Table Grid 3" w:semiHidden="1" w:unhideWhenUsed="1"/>
+    <w:lsdException w:name="Table Grid 4" w:semiHidden="1" w:unhideWhenUsed="1"/>
+    <w:lsdException w:name="Table Grid 5" w:semiHidden="1" w:unhideWhenUsed="1"/>
+    <w:lsdException w:name="Table Grid 6" w:semiHidden="1" w:unhideWhenUsed="1"/>
+    <w:lsdException w:name="Table Grid 7" w:semiHidden="1" w:unhideWhenUsed="1"/>
+    <w:lsdException w:name="Table Grid 8" w:semiHidden="1" w:unhideWhenUsed="1"/>
+    <w:lsdException w:name="Table List 1" w:semiHidden="1" w:unhideWhenUsed="1"/>
+    <w:lsdException w:name="Table List 2" w:semiHidden="1" w:unhideWhenUsed="1"/>
+    <w:lsdException w:name="Table List 3" w:semiHidden="1" w:unhideWhenUsed="1"/>
+    <w:lsdException w:name="Table List 4" w:semiHidden="1" w:unhideWhenUsed="1"/>
+    <w:lsdException w:name="Table List 5" w:semiHidden="1" w:unhideWhenUsed="1"/>
+    <w:lsdException w:name="Table List 6" w:semiHidden="1" w:unhideWhenUsed="1"/>
+    <w:lsdException w:name="Table List 7" w:semiHidden="1" w:unhideWhenUsed="1"/>
+    <w:lsdException w:name="Table List 8" w:semiHidden="1" w:unhideWhenUsed="1"/>
+    <w:lsdException w:name="Table 3D effects 1" w:semiHidden="1" w:unhideWhenUsed="1"/>
+    <w:lsdException w:name="Table 3D effects 2" w:semiHidden="1" w:unhideWhenUsed="1"/>
+    <w:lsdException w:name="Table 3D effects 3" w:semiHidden="1" w:unhideWhenUsed="1"/>
+    <w:lsdException w:name="Table Contemporary" w:semiHidden="1" w:unhideWhenUsed="1"/>
+    <w:lsdException w:name="Table Elegant" w:semiHidden="1" w:unhideWhenUsed="1"/>
+    <w:lsdException w:name="Table Professional" w:semiHidden="1" w:unhideWhenUsed="1"/>
+    <w:lsdException w:name="Table Subtle 1" w:semiHidden="1" w:unhideWhenUsed="1"/>
+    <w:lsdException w:name="Table Subtle 2" w:semiHidden="1" w:unhideWhenUsed="1"/>
+    <w:lsdException w:name="Table Web 1" w:semiHidden="1" w:unhideWhenUsed="1"/>
+    <w:lsdException w:name="Table Web 2" w:semiHidden="1" w:unhideWhenUsed="1"/>
+    <w:lsdException w:name="Table Web 3" w:semiHidden="1" w:unhideWhenUsed="1"/>
+    <w:lsdException w:name="Balloon Text" w:semiHidden="1" w:unhideWhenUsed="1"/>
+    <w:lsdException w:name="Table Grid" w:uiPriority="59"/>
+    <w:lsdException w:name="Table Theme" w:semiHidden="1" w:unhideWhenUsed="1"/>
+    <w:lsdException w:name="Placeholder Text" w:semiHidden="1"/>
+    <w:lsdException w:name="No Spacing" w:uiPriority="1" w:qFormat="1"/>
+    <w:lsdException w:name="Light Shading" w:uiPriority="60"/>
+    <w:lsdException w:name="Light List" w:uiPriority="61"/>
+    <w:lsdException w:name="Light Grid" w:uiPriority="62"/>
+    <w:lsdException w:name="Medium Shading 1" w:uiPriority="63"/>
+    <w:lsdException w:name="Medium Shading 2" w:uiPriority="64"/>
+    <w:lsdException w:name="Medium List 1" w:uiPriority="65"/>
+    <w:lsdException w:name="Medium List 2" w:uiPriority="66"/>
+    <w:lsdException w:name="Medium Grid 1" w:uiPriority="67"/>
+    <w:lsdException w:name="Medium Grid 2" w:uiPriority="68"/>
+    <w:lsdException w:name="Medium Grid 3" w:uiPriority="69"/>
+    <w:lsdException w:name="Dark List" w:uiPriority="70"/>
+    <w:lsdException w:name="Colorful Shading" w:uiPriority="71"/>
+    <w:lsdException w:name="Colorful List" w:uiPriority="72"/>
+    <w:lsdException w:name="Colorful Grid" w:uiPriority="73"/>
+    <w:lsdException w:name="Light Shading Accent 1" w:uiPriority="60"/>
+    <w:lsdException w:name="Light List Accent 1" w:uiPriority="61"/>
+    <w:lsdException w:name="Light Grid Accent 1" w:uiPriority="62"/>
+    <w:lsdException w:name="Medium Shading 1 Accent 1" w:uiPriority="63"/>
+    <w:lsdException w:name="Medium Shading 2 Accent 1" w:uiPriority="64"/>
+    <w:lsdException w:name="Medium List 1 Accent 1" w:uiPriority="65"/>
+    <w:lsdException w:name="Revision" w:semiHidden="1"/>
+    <w:lsdException w:name="List Paragraph" w:uiPriority="34" w:qFormat="1"/>
+    <w:lsdException w:name="Quote" w:uiPriority="29" w:qFormat="1"/>
+    <w:lsdException w:name="Intense Quote" w:uiPriority="30" w:qFormat="1"/>
+    <w:lsdException w:name="Medium List 2 Accent 1" w:uiPriority="66"/>
+    <w:lsdException w:name="Medium Grid 1 Accent 1" w:uiPriority="67"/>
+    <w:lsdException w:name="Medium Grid 2 Accent 1" w:uiPriority="68"/>
+    <w:lsdException w:name="Medium Grid 3 Accent 1" w:uiPriority="69"/>
+    <w:lsdException w:name="Dark List Accent 1" w:uiPriority="70"/>
+    <w:lsdException w:name="Colorful Shading Accent 1" w:uiPriority="71"/>
+    <w:lsdException w:name="Colorful List Accent 1" w:uiPriority="72"/>
+    <w:lsdException w:name="Colorful Grid Accent 1" w:uiPriority="73"/>
+    <w:lsdException w:name="Light Shading Accent 2" w:uiPriority="60"/>
+    <w:lsdException w:name="Light List Accent 2" w:uiPriority="61"/>
+    <w:lsdException w:name="Light Grid Accent 2" w:uiPriority="62"/>
+    <w:lsdException w:name="Medium Shading 1 Accent 2" w:uiPriority="63"/>
+    <w:lsdException w:name="Medium Shading 2 Accent 2" w:uiPriority="64"/>
+    <w:lsdException w:name="Medium List 1 Accent 2" w:uiPriority="65"/>
+    <w:lsdException w:name="Medium List 2 Accent 2" w:uiPriority="66"/>
+    <w:lsdException w:name="Medium Grid 1 Accent 2" w:uiPriority="67"/>
+    <w:lsdException w:name="Medium Grid 2 Accent 2" w:uiPriority="68"/>
+    <w:lsdException w:name="Medium Grid 3 Accent 2" w:uiPriority="69"/>
+    <w:lsdException w:name="Dark List Accent 2" w:uiPriority="70"/>
+    <w:lsdException w:name="Colorful Shading Accent 2" w:uiPriority="71"/>
+    <w:lsdException w:name="Colorful List Accent 2" w:uiPriority="72"/>
+    <w:lsdException w:name="Colorful Grid Accent 2" w:uiPriority="73"/>
+    <w:lsdException w:name="Light Shading Accent 3" w:uiPriority="60"/>
+    <w:lsdException w:name="Light List Accent 3" w:uiPriority="61"/>
+    <w:lsdException w:name="Light Grid Accent 3" w:uiPriority="62"/>
+    <w:lsdException w:name="Medium Shading 1 Accent 3" w:uiPriority="63"/>
+    <w:lsdException w:name="Medium Shading 2 Accent 3" w:uiPriority="64"/>
+    <w:lsdException w:name="Medium List 1 Accent 3" w:uiPriority="65"/>
+    <w:lsdException w:name="Medium List 2 Accent 3" w:uiPriority="66"/>
+    <w:lsdException w:name="Medium Grid 1 Accent 3" w:uiPriority="67"/>
+    <w:lsdException w:name="Medium Grid 2 Accent 3" w:uiPriority="68"/>
+    <w:lsdException w:name="Medium Grid 3 Accent 3" w:uiPriority="69"/>
+    <w:lsdException w:name="Dark List Accent 3" w:uiPriority="70"/>
+    <w:lsdException w:name="Colorful Shading Accent 3" w:uiPriority="71"/>
+    <w:lsdException w:name="Colorful List Accent 3" w:uiPriority="72"/>
+    <w:lsdException w:name="Colorful Grid Accent 3" w:uiPriority="73"/>
+    <w:lsdException w:name="Light Shading Accent 4" w:uiPriority="60"/>
+    <w:lsdException w:name="Light List Accent 4" w:uiPriority="61"/>
+    <w:lsdException w:name="Light Grid Accent 4" w:uiPriority="62"/>
+    <w:lsdException w:name="Medium Shading 1 Accent 4" w:uiPriority="63"/>
+    <w:lsdException w:name="Medium Shading 2 Accent 4" w:uiPriority="64"/>
+    <w:lsdException w:name="Medium List 1 Accent 4" w:uiPriority="65"/>
+    <w:lsdException w:name="Medium List 2 Accent 4" w:uiPriority="66"/>
+    <w:lsdException w:name="Medium Grid 1 Accent 4" w:uiPriority="67"/>
+    <w:lsdException w:name="Medium Grid 2 Accent 4" w:uiPriority="68"/>
+    <w:lsdException w:name="Medium Grid 3 Accent 4" w:uiPriority="69"/>
+    <w:lsdException w:name="Dark List Accent 4" w:uiPriority="70"/>
+    <w:lsdException w:name="Colorful Shading Accent 4" w:uiPriority="71"/>
+    <w:lsdException w:name="Colorful List Accent 4" w:uiPriority="72"/>
+    <w:lsdException w:name="Colorful Grid Accent 4" w:uiPriority="73"/>
+    <w:lsdException w:name="Light Shading Accent 5" w:uiPriority="60"/>
+    <w:lsdException w:name="Light List Accent 5" w:uiPriority="61"/>
+    <w:lsdException w:name="Light Grid Accent 5" w:uiPriority="62"/>
+    <w:lsdException w:name="Medium Shading 1 Accent 5" w:uiPriority="63"/>
+    <w:lsdException w:name="Medium Shading 2 Accent 5" w:uiPriority="64"/>
+    <w:lsdException w:name="Medium List 1 Accent 5" w:uiPriority="65"/>
+    <w:lsdException w:name="Medium List 2 Accent 5" w:uiPriority="66"/>
+    <w:lsdException w:name="Medium Grid 1 Accent 5" w:uiPriority="67"/>
+    <w:lsdException w:name="Medium Grid 2 Accent 5" w:uiPriority="68"/>
+    <w:lsdException w:name="Medium Grid 3 Accent 5" w:uiPriority="69"/>
+    <w:lsdException w:name="Dark List Accent 5" w:uiPriority="70"/>
+    <w:lsdException w:name="Colorful Shading Accent 5" w:uiPriority="71"/>
+    <w:lsdException w:name="Colorful List Accent 5" w:uiPriority="72"/>
+    <w:lsdException w:name="Colorful Grid Accent 5" w:uiPriority="73"/>
+    <w:lsdException w:name="Light Shading Accent 6" w:uiPriority="60"/>
+    <w:lsdException w:name="Light List Accent 6" w:uiPriority="61"/>
+    <w:lsdException w:name="Light Grid Accent 6" w:uiPriority="62"/>
+    <w:lsdException w:name="Medium Shading 1 Accent 6" w:uiPriority="63"/>
+    <w:lsdException w:name="Medium Shading 2 Accent 6" w:uiPriority="64"/>
+    <w:lsdException w:name="Medium List 1 Accent 6" w:uiPriority="65"/>
+    <w:lsdException w:name="Medium List 2 Accent 6" w:uiPriority="66"/>
+    <w:lsdException w:name="Medium Grid 1 Accent 6" w:uiPriority="67"/>
+    <w:lsdException w:name="Medium Grid 2 Accent 6" w:uiPriority="68"/>
+    <w:lsdException w:name="Medium Grid 3 Accent 6" w:uiPriority="69"/>
+    <w:lsdException w:name="Dark List Accent 6" w:uiPriority="70"/>
+    <w:lsdException w:name="Colorful Shading Accent 6" w:uiPriority="71"/>
+    <w:lsdException w:name="Colorful List Accent 6" w:uiPriority="72"/>
+    <w:lsdException w:name="Colorful Grid Accent 6" w:uiPriority="73"/>
+    <w:lsdException w:name="Subtle Emphasis" w:uiPriority="19" w:qFormat="1"/>
+    <w:lsdException w:name="Intense Emphasis" w:uiPriority="21" w:qFormat="1"/>
+    <w:lsdException w:name="Subtle Reference" w:uiPriority="31" w:qFormat="1"/>
+    <w:lsdException w:name="Intense Reference" w:uiPriority="32" w:qFormat="1"/>
+    <w:lsdException w:name="Book Title" w:uiPriority="33" w:qFormat="1"/>
+    <w:lsdException w:name="Bibliography" w:semiHidden="1" w:uiPriority="37" w:unhideWhenUsed="1"/>
+    <w:lsdException w:name="TOC Heading" w:semiHidden="1" w:uiPriority="39" w:unhideWhenUsed="1" w:qFormat="1"/>
+    <w:lsdException w:name="Plain Table 1" w:uiPriority="41"/>
+    <w:lsdException w:name="Plain Table 2" w:uiPriority="42"/>
+    <w:lsdException w:name="Plain Table 3" w:uiPriority="43"/>
+    <w:lsdException w:name="Plain Table 4" w:uiPriority="44"/>
+    <w:lsdException w:name="Plain Table 5" w:uiPriority="45"/>
+    <w:lsdException w:name="Grid Table Light" w:uiPriority="40"/>
+    <w:lsdException w:name="Grid Table 1 Light" w:uiPriority="46"/>
+    <w:lsdException w:name="Grid Table 2" w:uiPriority="47"/>
+    <w:lsdException w:name="Grid Table 3" w:uiPriority="48"/>
+    <w:lsdException w:name="Grid Table 4" w:uiPriority="49"/>
+    <w:lsdException w:name="Grid Table 5 Dark" w:uiPriority="50"/>
+    <w:lsdException w:name="Grid Table 6 Colorful" w:uiPriority="51"/>
+    <w:lsdException w:name="Grid Table 7 Colorful" w:uiPriority="52"/>
+    <w:lsdException w:name="Grid Table 1 Light Accent 1" w:uiPriority="46"/>
+    <w:lsdException w:name="Grid Table 2 Accent 1" w:uiPriority="47"/>
+    <w:lsdException w:name="Grid Table 3 Accent 1" w:uiPriority="48"/>
+    <w:lsdException w:name="Grid Table 4 Accent 1" w:uiPriority="49"/>
+    <w:lsdException w:name="Grid Table 5 Dark Accent 1" w:uiPriority="50"/>
+    <w:lsdException w:name="Grid Table 6 Colorful Accent 1" w:uiPriority="51"/>
+    <w:lsdException w:name="Grid Table 7 Colorful Accent 1" w:uiPriority="52"/>
+    <w:lsdException w:name="Grid Table 1 Light Accent 2" w:uiPriority="46"/>
+    <w:lsdException w:name="Grid Table 2 Accent 2" w:uiPriority="47"/>
+    <w:lsdException w:name="Grid Table 3 Accent 2" w:uiPriority="48"/>
+    <w:lsdException w:name="Grid Table 4 Accent 2" w:uiPriority="49"/>
+    <w:lsdException w:name="Grid Table 5 Dark Accent 2" w:uiPriority="50"/>
+    <w:lsdException w:name="Grid Table 6 Colorful Accent 2" w:uiPriority="51"/>
+    <w:lsdException w:name="Grid Table 7 Colorful Accent 2" w:uiPriority="52"/>
+    <w:lsdException w:name="Grid Table 1 Light Accent 3" w:uiPriority="46"/>
+    <w:lsdException w:name="Grid Table 2 Accent 3" w:uiPriority="47"/>
+    <w:lsdException w:name="Grid Table 3 Accent 3" w:uiPriority="48"/>
+    <w:lsdException w:name="Grid Table 4 Accent 3" w:uiPriority="49"/>
+    <w:lsdException w:name="Grid Table 5 Dark Accent 3" w:uiPriority="50"/>
+    <w:lsdException w:name="Grid Table 6 Colorful Accent 3" w:uiPriority="51"/>
+    <w:lsdException w:name="Grid Table 7 Colorful Accent 3" w:uiPriority="52"/>
+    <w:lsdException w:name="Grid Table 1 Light Accent 4" w:uiPriority="46"/>
+    <w:lsdException w:name="Grid Table 2 Accent 4" w:uiPriority="47"/>
+    <w:lsdException w:name="Grid Table 3 Accent 4" w:uiPriority="48"/>
+    <w:lsdException w:name="Grid Table 4 Accent 4" w:uiPriority="49"/>
+    <w:lsdException w:name="Grid Table 5 Dark Accent 4" w:uiPriority="50"/>
+    <w:lsdException w:name="Grid Table 6 Colorful Accent 4" w:uiPriority="51"/>
+    <w:lsdException w:name="Grid Table 7 Colorful Accent 4" w:uiPriority="52"/>
+    <w:lsdException w:name="Grid Table 1 Light Accent 5" w:uiPriority="46"/>
+    <w:lsdException w:name="Grid Table 2 Accent 5" w:uiPriority="47"/>
+    <w:lsdException w:name="Grid Table 3 Accent 5" w:uiPriority="48"/>
+    <w:lsdException w:name="Grid Table 4 Accent 5" w:uiPriority="49"/>
+    <w:lsdException w:name="Grid Table 5 Dark Accent 5" w:uiPriority="50"/>
+    <w:lsdException w:name="Grid Table 6 Colorful Accent 5" w:uiPriority="51"/>
+    <w:lsdException w:name="Grid Table 7 Colorful Accent 5" w:uiPriority="52"/>
+    <w:lsdException w:name="Grid Table 1 Light Accent 6" w:uiPriority="46"/>
+    <w:lsdException w:name="Grid Table 2 Accent 6" w:uiPriority="47"/>
+    <w:lsdException w:name="Grid Table 3 Accent 6" w:uiPriority="48"/>
+    <w:lsdException w:name="Grid Table 4 Accent 6" w:uiPriority="49"/>
+    <w:lsdException w:name="Grid Table 5 Dark Accent 6" w:uiPriority="50"/>
+    <w:lsdException w:name="Grid Table 6 Colorful Accent 6" w:uiPriority="51"/>
+    <w:lsdException w:name="Grid Table 7 Colorful Accent 6" w:uiPriority="52"/>
+    <w:lsdException w:name="List Table 1 Light" w:uiPriority="46"/>
+    <w:lsdException w:name="List Table 2" w:uiPriority="47"/>
+    <w:lsdException w:name="List Table 3" w:uiPriority="48"/>
+    <w:lsdException w:name="List Table 4" w:uiPriority="49"/>
+    <w:lsdException w:name="List Table 5 Dark" w:uiPriority="50"/>
+    <w:lsdException w:name="List Table 6 Colorful" w:uiPriority="51"/>
+    <w:lsdException w:name="List Table 7 Colorful" w:uiPriority="52"/>
+    <w:lsdException w:name="List Table 1 Light Accent 1" w:uiPriority="46"/>
+    <w:lsdException w:name="List Table 2 Accent 1" w:uiPriority="47"/>
+    <w:lsdException w:name="List Table 3 Accent 1" w:uiPriority="48"/>
+    <w:lsdException w:name="List Table 4 Accent 1" w:uiPriority="49"/>
+    <w:lsdException w:name="List Table 5 Dark Accent 1" w:uiPriority="50"/>
+    <w:lsdException w:name="List Table 6 Colorful Accent 1" w:uiPriority="51"/>
+    <w:lsdException w:name="List Table 7 Colorful Accent 1" w:uiPriority="52"/>
+    <w:lsdException w:name="List Table 1 Light Accent 2" w:uiPriority="46"/>
+    <w:lsdException w:name="List Table 2 Accent 2" w:uiPriority="47"/>
+    <w:lsdException w:name="List Table 3 Accent 2" w:uiPriority="48"/>
+    <w:lsdException w:name="List Table 4 Accent 2" w:uiPriority="49"/>
+    <w:lsdException w:name="List Table 5 Dark Accent 2" w:uiPriority="50"/>
+    <w:lsdException w:name="List Table 6 Colorful Accent 2" w:uiPriority="51"/>
+    <w:lsdException w:name="List Table 7 Colorful Accent 2" w:uiPriority="52"/>
+    <w:lsdException w:name="List Table 1 Light Accent 3" w:uiPriority="46"/>
+    <w:lsdException w:name="List Table 2 Accent 3" w:uiPriority="47"/>
+    <w:lsdException w:name="List Table 3 Accent 3" w:uiPriority="48"/>
+    <w:lsdException w:name="List Table 4 Accent 3" w:uiPriority="49"/>
+    <w:lsdException w:name="List Table 5 Dark Accent 3" w:uiPriority="50"/>
+    <w:lsdException w:name="List Table 6 Colorful Accent 3" w:uiPriority="51"/>
+    <w:lsdException w:name="List Table 7 Colorful Accent 3" w:uiPriority="52"/>
+    <w:lsdException w:name="List Table 1 Light Accent 4" w:uiPriority="46"/>
+    <w:lsdException w:name="List Table 2 Accent 4" w:uiPriority="47"/>
+    <w:lsdException w:name="List Table 3 Accent 4" w:uiPriority="48"/>
+    <w:lsdException w:name="List Table 4 Accent 4" w:uiPriority="49"/>
+    <w:lsdException w:name="List Table 5 Dark Accent 4" w:uiPriority="50"/>
+    <w:lsdException w:name="List Table 6 Colorful Accent 4" w:uiPriority="51"/>
+    <w:lsdException w:name="List Table 7 Colorful Accent 4" w:uiPriority="52"/>
+    <w:lsdException w:name="List Table 1 Light Accent 5" w:uiPriority="46"/>
+    <w:lsdException w:name="List Table 2 Accent 5" w:uiPriority="47"/>
+    <w:lsdException w:name="List Table 3 Accent 5" w:uiPriority="48"/>
+    <w:lsdException w:name="List Table 4 Accent 5" w:uiPriority="49"/>
+    <w:lsdException w:name="List Table 5 Dark Accent 5" w:uiPriority="50"/>
+    <w:lsdException w:name="List Table 6 Colorful Accent 5" w:uiPriority="51"/>
+    <w:lsdException w:name="List Table 7 Colorful Accent 5" w:uiPriority="52"/>
+    <w:lsdException w:name="List Table 1 Light Accent 6" w:uiPriority="46"/>
+    <w:lsdException w:name="List Table 2 Accent 6" w:uiPriority="47"/>
+    <w:lsdException w:name="List Table 3 Accent 6" w:uiPriority="48"/>
+    <w:lsdException w:name="List Table 4 Accent 6" w:uiPriority="49"/>
+    <w:lsdException w:name="List Table 5 Dark Accent 6" w:uiPriority="50"/>
+    <w:lsdException w:name="List Table 6 Colorful Accent 6" w:uiPriority="51"/>
+    <w:lsdException w:name="List Table 7 Colorful Accent 6" w:uiPriority="52"/>
   </w:latentStyles>
   <w:style w:type="paragraph" w:default="1" w:styleId="Normal">
     <w:name w:val="Normal"/>

</xml_diff>

<commit_message>
Further edits to Jeff's edits.
</commit_message>
<xml_diff>
--- a/peer_reviews/Reply1.docx
+++ b/peer_reviews/Reply1.docx
@@ -1,6 +1,6 @@
 
 <file path=word/document.xml><?xml version="1.0" encoding="utf-8"?>
-<w:document xmlns:wpc="http://schemas.microsoft.com/office/word/2010/wordprocessingCanvas" xmlns:mo="http://schemas.microsoft.com/office/mac/office/2008/main" xmlns:mc="http://schemas.openxmlformats.org/markup-compatibility/2006" xmlns:mv="urn:schemas-microsoft-com:mac:vml" xmlns:o="urn:schemas-microsoft-com:office:office" xmlns:r="http://schemas.openxmlformats.org/officeDocument/2006/relationships" xmlns:m="http://schemas.openxmlformats.org/officeDocument/2006/math" xmlns:v="urn:schemas-microsoft-com:vml" xmlns:wp14="http://schemas.microsoft.com/office/word/2010/wordprocessingDrawing" xmlns:wp="http://schemas.openxmlformats.org/drawingml/2006/wordprocessingDrawing" xmlns:w10="urn:schemas-microsoft-com:office:word" xmlns:w="http://schemas.openxmlformats.org/wordprocessingml/2006/main" xmlns:w14="http://schemas.microsoft.com/office/word/2010/wordml" xmlns:wpg="http://schemas.microsoft.com/office/word/2010/wordprocessingGroup" xmlns:wpi="http://schemas.microsoft.com/office/word/2010/wordprocessingInk" xmlns:wne="http://schemas.microsoft.com/office/word/2006/wordml" xmlns:wps="http://schemas.microsoft.com/office/word/2010/wordprocessingShape" mc:Ignorable="w14 wp14">
+<w:document xmlns:wpc="http://schemas.microsoft.com/office/word/2010/wordprocessingCanvas" xmlns:mc="http://schemas.openxmlformats.org/markup-compatibility/2006" xmlns:o="urn:schemas-microsoft-com:office:office" xmlns:r="http://schemas.openxmlformats.org/officeDocument/2006/relationships" xmlns:m="http://schemas.openxmlformats.org/officeDocument/2006/math" xmlns:v="urn:schemas-microsoft-com:vml" xmlns:wp14="http://schemas.microsoft.com/office/word/2010/wordprocessingDrawing" xmlns:wp="http://schemas.openxmlformats.org/drawingml/2006/wordprocessingDrawing" xmlns:w10="urn:schemas-microsoft-com:office:word" xmlns:w="http://schemas.openxmlformats.org/wordprocessingml/2006/main" xmlns:w14="http://schemas.microsoft.com/office/word/2010/wordml" xmlns:wpg="http://schemas.microsoft.com/office/word/2010/wordprocessingGroup" xmlns:wpi="http://schemas.microsoft.com/office/word/2010/wordprocessingInk" xmlns:wne="http://schemas.microsoft.com/office/word/2006/wordml" xmlns:wps="http://schemas.microsoft.com/office/word/2010/wordprocessingShape" mc:Ignorable="w14 wp14">
   <w:body>
     <w:p>
       <w:pPr>
@@ -545,7 +545,23 @@
           <w:sz w:val="24"/>
           <w:szCs w:val="24"/>
         </w:rPr>
-        <w:t xml:space="preserve"> is not what we think, and, therefore, the funnel plots are distortions.  Such an argument has the potential to threaten the validity of the message of the manuscript, and as such, we put a lot of time into exploring it</w:t>
+        <w:t xml:space="preserve"> is not what we think, and, therefore, the funnel plots</w:t>
+      </w:r>
+      <w:r>
+        <w:rPr>
+          <w:rFonts w:ascii="Times New Roman" w:hAnsi="Times New Roman" w:cs="Times New Roman"/>
+          <w:sz w:val="24"/>
+          <w:szCs w:val="24"/>
+        </w:rPr>
+        <w:t xml:space="preserve"> do not accurately represent the relationship between effect size and precision</w:t>
+      </w:r>
+      <w:r>
+        <w:rPr>
+          <w:rFonts w:ascii="Times New Roman" w:hAnsi="Times New Roman" w:cs="Times New Roman"/>
+          <w:sz w:val="24"/>
+          <w:szCs w:val="24"/>
+        </w:rPr>
+        <w:t>.  Such an argument has the potential to threaten the validity of the message of the manuscript, and as such, we put a lot of time into exploring it</w:t>
       </w:r>
       <w:r>
         <w:rPr>
@@ -561,7 +577,23 @@
           <w:sz w:val="24"/>
           <w:szCs w:val="24"/>
         </w:rPr>
-        <w:t>.   For the following reasons, we now believe the argument is not right, and that our treatment of variance, though not exact, is exceedingly accurate.   Please consider the following:</w:t>
+        <w:t xml:space="preserve">.   For the following reasons, we now believe the argument is not right, and that our treatment of variance, though not exact, is </w:t>
+      </w:r>
+      <w:r>
+        <w:rPr>
+          <w:rFonts w:ascii="Times New Roman" w:hAnsi="Times New Roman" w:cs="Times New Roman"/>
+          <w:sz w:val="24"/>
+          <w:szCs w:val="24"/>
+        </w:rPr>
+        <w:t xml:space="preserve">quite </w:t>
+      </w:r>
+      <w:r>
+        <w:rPr>
+          <w:rFonts w:ascii="Times New Roman" w:hAnsi="Times New Roman" w:cs="Times New Roman"/>
+          <w:sz w:val="24"/>
+          <w:szCs w:val="24"/>
+        </w:rPr>
+        <w:t>accurate.   Please consider the following:</w:t>
       </w:r>
     </w:p>
     <w:p>
@@ -619,7 +651,16 @@
           <w:sz w:val="24"/>
           <w:szCs w:val="24"/>
         </w:rPr>
-        <w:t xml:space="preserve">, we use </w:t>
+        <w:t xml:space="preserve">, we </w:t>
+      </w:r>
+      <w:proofErr w:type="spellStart"/>
+      <w:r>
+        <w:rPr>
+          <w:rFonts w:ascii="Times New Roman" w:hAnsi="Times New Roman" w:cs="Times New Roman"/>
+          <w:sz w:val="24"/>
+          <w:szCs w:val="24"/>
+        </w:rPr>
+        <w:t xml:space="preserve">use </w:t>
       </w:r>
       <w:r>
         <w:rPr>
@@ -630,21 +671,71 @@
         </w:rPr>
         <w:t>r</w:t>
       </w:r>
-      <w:r>
-        <w:rPr>
-          <w:rFonts w:ascii="Times New Roman" w:hAnsi="Times New Roman" w:cs="Times New Roman"/>
-          <w:sz w:val="24"/>
-          <w:szCs w:val="24"/>
-        </w:rPr>
-        <w:t xml:space="preserve"> because Anderson et al., our target paper, did so.  Consequently, we can compare our results to Anderson et al.'s, which is critical. </w:t>
-      </w:r>
-      <w:r>
-        <w:rPr>
-          <w:rFonts w:ascii="Times New Roman" w:hAnsi="Times New Roman" w:cs="Times New Roman"/>
-          <w:sz w:val="24"/>
-          <w:szCs w:val="24"/>
-        </w:rPr>
-        <w:t xml:space="preserve"> To draw funnel plots, we </w:t>
+      <w:proofErr w:type="spellEnd"/>
+      <w:r>
+        <w:rPr>
+          <w:rFonts w:ascii="Times New Roman" w:hAnsi="Times New Roman" w:cs="Times New Roman"/>
+          <w:sz w:val="24"/>
+          <w:szCs w:val="24"/>
+        </w:rPr>
+        <w:t xml:space="preserve"> because </w:t>
+      </w:r>
+      <w:r>
+        <w:rPr>
+          <w:rFonts w:ascii="Times New Roman" w:hAnsi="Times New Roman" w:cs="Times New Roman"/>
+          <w:sz w:val="24"/>
+          <w:szCs w:val="24"/>
+        </w:rPr>
+        <w:t>the original Anderson et al.</w:t>
+      </w:r>
+      <w:r>
+        <w:rPr>
+          <w:rFonts w:ascii="Times New Roman" w:hAnsi="Times New Roman" w:cs="Times New Roman"/>
+          <w:sz w:val="24"/>
+          <w:szCs w:val="24"/>
+        </w:rPr>
+        <w:t xml:space="preserve"> paper did so.  </w:t>
+      </w:r>
+      <w:r>
+        <w:rPr>
+          <w:rFonts w:ascii="Times New Roman" w:hAnsi="Times New Roman" w:cs="Times New Roman"/>
+          <w:sz w:val="24"/>
+          <w:szCs w:val="24"/>
+        </w:rPr>
+        <w:t xml:space="preserve">Use of </w:t>
+      </w:r>
+      <w:r>
+        <w:rPr>
+          <w:rFonts w:ascii="Times New Roman" w:hAnsi="Times New Roman" w:cs="Times New Roman"/>
+          <w:i/>
+          <w:sz w:val="24"/>
+          <w:szCs w:val="24"/>
+        </w:rPr>
+        <w:t>r</w:t>
+      </w:r>
+      <w:r>
+        <w:rPr>
+          <w:rFonts w:ascii="Times New Roman" w:hAnsi="Times New Roman" w:cs="Times New Roman"/>
+          <w:sz w:val="24"/>
+          <w:szCs w:val="24"/>
+        </w:rPr>
+        <w:t xml:space="preserve"> allows direct comparison of our results to Anderson et al.’s,</w:t>
+      </w:r>
+      <w:r>
+        <w:rPr>
+          <w:rFonts w:ascii="Times New Roman" w:hAnsi="Times New Roman" w:cs="Times New Roman"/>
+          <w:sz w:val="24"/>
+          <w:szCs w:val="24"/>
+        </w:rPr>
+        <w:t xml:space="preserve"> which is critical. </w:t>
+      </w:r>
+      <w:r>
+        <w:rPr>
+          <w:rFonts w:ascii="Times New Roman" w:hAnsi="Times New Roman" w:cs="Times New Roman"/>
+          <w:sz w:val="24"/>
+          <w:szCs w:val="24"/>
+        </w:rPr>
+        <w:t xml:space="preserve"> To draw funnel </w:t>
       </w:r>
       <w:r>
         <w:rPr>
@@ -653,7 +744,7 @@
           <w:szCs w:val="24"/>
         </w:rPr>
         <w:lastRenderedPageBreak/>
-        <w:t>transformed these point-</w:t>
+        <w:t>plots, we transformed these point-</w:t>
       </w:r>
       <w:proofErr w:type="spellStart"/>
       <w:r>
@@ -688,7 +779,49 @@
           <w:sz w:val="24"/>
           <w:szCs w:val="24"/>
         </w:rPr>
-        <w:t xml:space="preserve">-scores, and used the Bornstein approximation of the variance.   If this approximation is either wrong, too coarse, or inapplicable, our work would indeed be threatened.  </w:t>
+        <w:t>-scores</w:t>
+      </w:r>
+      <w:r>
+        <w:rPr>
+          <w:rFonts w:ascii="Times New Roman" w:hAnsi="Times New Roman" w:cs="Times New Roman"/>
+          <w:sz w:val="24"/>
+          <w:szCs w:val="24"/>
+        </w:rPr>
+        <w:t xml:space="preserve"> and used the </w:t>
+      </w:r>
+      <w:proofErr w:type="spellStart"/>
+      <w:r>
+        <w:rPr>
+          <w:rFonts w:ascii="Times New Roman" w:hAnsi="Times New Roman" w:cs="Times New Roman"/>
+          <w:sz w:val="24"/>
+          <w:szCs w:val="24"/>
+        </w:rPr>
+        <w:t>Bor</w:t>
+      </w:r>
+      <w:r>
+        <w:rPr>
+          <w:rFonts w:ascii="Times New Roman" w:hAnsi="Times New Roman" w:cs="Times New Roman"/>
+          <w:sz w:val="24"/>
+          <w:szCs w:val="24"/>
+        </w:rPr>
+        <w:t>e</w:t>
+      </w:r>
+      <w:r>
+        <w:rPr>
+          <w:rFonts w:ascii="Times New Roman" w:hAnsi="Times New Roman" w:cs="Times New Roman"/>
+          <w:sz w:val="24"/>
+          <w:szCs w:val="24"/>
+        </w:rPr>
+        <w:t>nstein</w:t>
+      </w:r>
+      <w:proofErr w:type="spellEnd"/>
+      <w:r>
+        <w:rPr>
+          <w:rFonts w:ascii="Times New Roman" w:hAnsi="Times New Roman" w:cs="Times New Roman"/>
+          <w:sz w:val="24"/>
+          <w:szCs w:val="24"/>
+        </w:rPr>
+        <w:t xml:space="preserve"> approximation of the variance.   If this approximation is either wrong, too coarse, or inapplicable, our work would indeed be threatened.  </w:t>
       </w:r>
     </w:p>
     <w:p>
@@ -852,7 +985,39 @@
           <w:sz w:val="24"/>
           <w:szCs w:val="24"/>
         </w:rPr>
-        <w:t xml:space="preserve">the correspondence between the theoretical values and simulated values is quite good.  There is a slight discrepancy, for very small sample sizes, but overall the </w:t>
+        <w:t>the correspondence between the theoretical values and simulated values is quite good.</w:t>
+      </w:r>
+      <w:r>
+        <w:rPr>
+          <w:rFonts w:ascii="Times New Roman" w:hAnsi="Times New Roman" w:cs="Times New Roman"/>
+          <w:sz w:val="24"/>
+          <w:szCs w:val="24"/>
+        </w:rPr>
+        <w:t xml:space="preserve">  There is a slight discrepancy</w:t>
+      </w:r>
+      <w:r>
+        <w:rPr>
+          <w:rFonts w:ascii="Times New Roman" w:hAnsi="Times New Roman" w:cs="Times New Roman"/>
+          <w:sz w:val="24"/>
+          <w:szCs w:val="24"/>
+        </w:rPr>
+        <w:t xml:space="preserve"> for small sample sizes</w:t>
+      </w:r>
+      <w:r>
+        <w:rPr>
+          <w:rFonts w:ascii="Times New Roman" w:hAnsi="Times New Roman" w:cs="Times New Roman"/>
+          <w:sz w:val="24"/>
+          <w:szCs w:val="24"/>
+        </w:rPr>
+        <w:t xml:space="preserve"> with large effects</w:t>
+      </w:r>
+      <w:r>
+        <w:rPr>
+          <w:rFonts w:ascii="Times New Roman" w:hAnsi="Times New Roman" w:cs="Times New Roman"/>
+          <w:sz w:val="24"/>
+          <w:szCs w:val="24"/>
+        </w:rPr>
+        <w:t xml:space="preserve">, but overall the </w:t>
       </w:r>
       <w:proofErr w:type="spellStart"/>
       <w:r>
@@ -870,8 +1035,18 @@
           <w:sz w:val="24"/>
           <w:szCs w:val="24"/>
         </w:rPr>
-        <w:t xml:space="preserve"> theoretical approximation is more than adequate.  </w:t>
-      </w:r>
+        <w:t xml:space="preserve"> theoretical approximation is more than adequate.</w:t>
+      </w:r>
+      <w:r>
+        <w:rPr>
+          <w:rFonts w:ascii="Times New Roman" w:hAnsi="Times New Roman" w:cs="Times New Roman"/>
+          <w:sz w:val="24"/>
+          <w:szCs w:val="24"/>
+        </w:rPr>
+        <w:t xml:space="preserve"> </w:t>
+      </w:r>
+      <w:bookmarkStart w:id="0" w:name="_GoBack"/>
+      <w:bookmarkEnd w:id="0"/>
     </w:p>
     <w:p>
       <w:pPr>
@@ -881,6 +1056,7 @@
           <w:szCs w:val="24"/>
         </w:rPr>
       </w:pPr>
+      <w:commentRangeStart w:id="1"/>
       <w:r>
         <w:rPr>
           <w:rFonts w:ascii="Times New Roman" w:hAnsi="Times New Roman" w:cs="Times New Roman"/>
@@ -924,6 +1100,22 @@
         </w:rPr>
         <w:t>Pustejovsky</w:t>
       </w:r>
+      <w:r>
+        <w:rPr>
+          <w:rFonts w:ascii="Times New Roman" w:hAnsi="Times New Roman" w:cs="Times New Roman"/>
+          <w:sz w:val="24"/>
+          <w:szCs w:val="24"/>
+        </w:rPr>
+        <w:t>’</w:t>
+      </w:r>
+      <w:r>
+        <w:rPr>
+          <w:rFonts w:ascii="Times New Roman" w:hAnsi="Times New Roman" w:cs="Times New Roman"/>
+          <w:sz w:val="24"/>
+          <w:szCs w:val="24"/>
+        </w:rPr>
+        <w:t>s</w:t>
+      </w:r>
       <w:proofErr w:type="spellEnd"/>
       <w:r>
         <w:rPr>
@@ -931,14 +1123,6 @@
           <w:sz w:val="24"/>
           <w:szCs w:val="24"/>
         </w:rPr>
-        <w:t xml:space="preserve"> is an excellent paper, but in our opinion, his treatment of controlled experiments on p. 96 is non-standard and objectionable.  </w:t>
-      </w:r>
-      <w:r>
-        <w:rPr>
-          <w:rFonts w:ascii="Times New Roman" w:hAnsi="Times New Roman" w:cs="Times New Roman"/>
-          <w:sz w:val="24"/>
-          <w:szCs w:val="24"/>
-        </w:rPr>
         <w:t xml:space="preserve"> </w:t>
       </w:r>
       <w:r>
@@ -947,7 +1131,30 @@
           <w:sz w:val="24"/>
           <w:szCs w:val="24"/>
         </w:rPr>
-        <w:t xml:space="preserve">He is trying to treat </w:t>
+        <w:t xml:space="preserve">is </w:t>
+      </w:r>
+      <w:r>
+        <w:rPr>
+          <w:rFonts w:ascii="Times New Roman" w:hAnsi="Times New Roman" w:cs="Times New Roman"/>
+          <w:sz w:val="24"/>
+          <w:szCs w:val="24"/>
+        </w:rPr>
+        <w:t>an excellent paper, but in our opinion, his treatment of controlled experiments on p. 96 is non</w:t>
+      </w:r>
+      <w:commentRangeEnd w:id="1"/>
+      <w:r>
+        <w:rPr>
+          <w:rStyle w:val="CommentReference"/>
+        </w:rPr>
+        <w:commentReference w:id="1"/>
+      </w:r>
+      <w:r>
+        <w:rPr>
+          <w:rFonts w:ascii="Times New Roman" w:hAnsi="Times New Roman" w:cs="Times New Roman"/>
+          <w:sz w:val="24"/>
+          <w:szCs w:val="24"/>
+        </w:rPr>
+        <w:t xml:space="preserve">-standard and objectionable.  He is trying to treat </w:t>
       </w:r>
       <w:r>
         <w:rPr>
@@ -1118,13 +1325,29 @@
           <w:szCs w:val="24"/>
         </w:rPr>
       </w:pPr>
-      <w:r>
-        <w:rPr>
-          <w:rFonts w:ascii="Times New Roman" w:hAnsi="Times New Roman" w:cs="Times New Roman"/>
-          <w:sz w:val="24"/>
-          <w:szCs w:val="24"/>
-        </w:rPr>
-        <w:t xml:space="preserve">As an aside, the senior author, Jeff Rouder, is sensitive to the issue.  He develops Bayes factor solutions for common designs.  </w:t>
+      <w:commentRangeStart w:id="2"/>
+      <w:r>
+        <w:rPr>
+          <w:rFonts w:ascii="Times New Roman" w:hAnsi="Times New Roman" w:cs="Times New Roman"/>
+          <w:sz w:val="24"/>
+          <w:szCs w:val="24"/>
+        </w:rPr>
+        <w:t xml:space="preserve">As an aside, the senior author, Jeff Rouder, is sensitive to the issue.  He develops Bayes factor </w:t>
+      </w:r>
+      <w:commentRangeEnd w:id="2"/>
+      <w:r>
+        <w:rPr>
+          <w:rStyle w:val="CommentReference"/>
+        </w:rPr>
+        <w:commentReference w:id="2"/>
+      </w:r>
+      <w:r>
+        <w:rPr>
+          <w:rFonts w:ascii="Times New Roman" w:hAnsi="Times New Roman" w:cs="Times New Roman"/>
+          <w:sz w:val="24"/>
+          <w:szCs w:val="24"/>
+        </w:rPr>
+        <w:t xml:space="preserve">solutions for common designs.  </w:t>
       </w:r>
       <w:proofErr w:type="spellStart"/>
       <w:r>
@@ -1142,25 +1365,23 @@
           <w:sz w:val="24"/>
           <w:szCs w:val="24"/>
         </w:rPr>
-        <w:t xml:space="preserve"> group recommends scaling the priors on </w:t>
-      </w:r>
-      <w:proofErr w:type="gramStart"/>
-      <w:r>
-        <w:rPr>
-          <w:rFonts w:ascii="Times New Roman" w:hAnsi="Times New Roman" w:cs="Times New Roman"/>
-          <w:sz w:val="24"/>
-          <w:szCs w:val="24"/>
-        </w:rPr>
-        <w:t>slopes  by</w:t>
-      </w:r>
-      <w:proofErr w:type="gramEnd"/>
-      <w:r>
-        <w:rPr>
-          <w:rFonts w:ascii="Times New Roman" w:hAnsi="Times New Roman" w:cs="Times New Roman"/>
-          <w:sz w:val="24"/>
-          <w:szCs w:val="24"/>
-        </w:rPr>
-        <w:t xml:space="preserve"> the covariance of the dependent measures in regression contexts but not in ANOVA contexts.  This different treatment reflects that the fact that continuous covariates have a unit of measure while categorical ones do not.  (</w:t>
+        <w:t xml:space="preserve"> group recommen</w:t>
+      </w:r>
+      <w:r>
+        <w:rPr>
+          <w:rFonts w:ascii="Times New Roman" w:hAnsi="Times New Roman" w:cs="Times New Roman"/>
+          <w:sz w:val="24"/>
+          <w:szCs w:val="24"/>
+        </w:rPr>
+        <w:t>ds scaling the priors on slopes</w:t>
+      </w:r>
+      <w:r>
+        <w:rPr>
+          <w:rFonts w:ascii="Times New Roman" w:hAnsi="Times New Roman" w:cs="Times New Roman"/>
+          <w:sz w:val="24"/>
+          <w:szCs w:val="24"/>
+        </w:rPr>
+        <w:t xml:space="preserve"> by the covariance of the dependent measures in regression contexts but not in ANOVA contexts.  This different treatment reflects that the fact that continuous covariates have a unit of measure while categorical ones do not.  (</w:t>
       </w:r>
       <w:proofErr w:type="gramStart"/>
       <w:r>
@@ -1249,7 +1470,23 @@
           <w:sz w:val="24"/>
           <w:szCs w:val="24"/>
         </w:rPr>
-        <w:t xml:space="preserve">The concern about the chain of transforms, their meaning, and the variance of Fisher's Z has led to the following revisions.  </w:t>
+        <w:t>The concern about the chain of transforms, their meaning, and the variance of Fisher's Z has led to the following revisions.</w:t>
+      </w:r>
+      <w:r>
+        <w:rPr>
+          <w:rFonts w:ascii="Times New Roman" w:hAnsi="Times New Roman" w:cs="Times New Roman"/>
+          <w:sz w:val="24"/>
+          <w:szCs w:val="24"/>
+        </w:rPr>
+        <w:t xml:space="preserve"> [REVISIONS GO HERE]</w:t>
+      </w:r>
+      <w:r>
+        <w:rPr>
+          <w:rFonts w:ascii="Times New Roman" w:hAnsi="Times New Roman" w:cs="Times New Roman"/>
+          <w:sz w:val="24"/>
+          <w:szCs w:val="24"/>
+        </w:rPr>
+        <w:t xml:space="preserve">  </w:t>
       </w:r>
     </w:p>
     <w:p>
@@ -1308,7 +1545,16 @@
           <w:sz w:val="24"/>
           <w:szCs w:val="24"/>
         </w:rPr>
-        <w:t xml:space="preserve"> statistic and its 95% CI are reported for all models.</w:t>
+        <w:t xml:space="preserve"> statistic and its 95% CI are </w:t>
+      </w:r>
+      <w:r>
+        <w:rPr>
+          <w:rFonts w:ascii="Times New Roman" w:hAnsi="Times New Roman" w:cs="Times New Roman"/>
+          <w:sz w:val="24"/>
+          <w:szCs w:val="24"/>
+        </w:rPr>
+        <w:lastRenderedPageBreak/>
+        <w:t>reported for all models.</w:t>
       </w:r>
       <w:r>
         <w:rPr>
@@ -1332,16 +1578,7 @@
           <w:sz w:val="24"/>
           <w:szCs w:val="24"/>
         </w:rPr>
-        <w:t>our central argument that violent-</w:t>
-      </w:r>
-      <w:r>
-        <w:rPr>
-          <w:rFonts w:ascii="Times New Roman" w:hAnsi="Times New Roman" w:cs="Times New Roman"/>
-          <w:sz w:val="24"/>
-          <w:szCs w:val="24"/>
-        </w:rPr>
-        <w:lastRenderedPageBreak/>
-        <w:t xml:space="preserve">game effects on behavior are overestimated; indeed, studies </w:t>
+        <w:t xml:space="preserve">our central argument that violent-game effects on behavior are overestimated; indeed, studies </w:t>
       </w:r>
       <w:r>
         <w:rPr>
@@ -1359,7 +1596,7 @@
         </w:rPr>
         <w:t xml:space="preserve">may be </w:t>
       </w:r>
-      <w:commentRangeStart w:id="0"/>
+      <w:commentRangeStart w:id="3"/>
       <w:r>
         <w:rPr>
           <w:rFonts w:ascii="Times New Roman" w:hAnsi="Times New Roman" w:cs="Times New Roman"/>
@@ -1369,12 +1606,12 @@
         </w:rPr>
         <w:t xml:space="preserve">excessively homogeneous </w:t>
       </w:r>
-      <w:commentRangeEnd w:id="0"/>
+      <w:commentRangeEnd w:id="3"/>
       <w:r>
         <w:rPr>
           <w:rStyle w:val="CommentReference"/>
         </w:rPr>
-        <w:commentReference w:id="0"/>
+        <w:commentReference w:id="3"/>
       </w:r>
       <w:r>
         <w:rPr>
@@ -1384,13 +1621,23 @@
         </w:rPr>
         <w:t>after adjusting for small-study effects.</w:t>
       </w:r>
-      <w:r>
-        <w:rPr>
-          <w:rFonts w:ascii="Times New Roman" w:hAnsi="Times New Roman" w:cs="Times New Roman"/>
-          <w:sz w:val="24"/>
-          <w:szCs w:val="24"/>
-        </w:rPr>
-        <w:t xml:space="preserve">  </w:t>
+      <w:del w:id="4" w:author="Joe" w:date="2016-03-05T20:36:00Z">
+        <w:r>
+          <w:rPr>
+            <w:rFonts w:ascii="Times New Roman" w:hAnsi="Times New Roman" w:cs="Times New Roman"/>
+            <w:sz w:val="24"/>
+            <w:szCs w:val="24"/>
+          </w:rPr>
+          <w:delText xml:space="preserve"> </w:delText>
+        </w:r>
+      </w:del>
+      <w:r>
+        <w:rPr>
+          <w:rFonts w:ascii="Times New Roman" w:hAnsi="Times New Roman" w:cs="Times New Roman"/>
+          <w:sz w:val="24"/>
+          <w:szCs w:val="24"/>
+        </w:rPr>
+        <w:t xml:space="preserve"> </w:t>
       </w:r>
     </w:p>
     <w:p>
@@ -1549,7 +1796,49 @@
           <w:sz w:val="24"/>
           <w:szCs w:val="24"/>
         </w:rPr>
-        <w:t xml:space="preserve">  JOE, What did we do?</w:t>
+        <w:t xml:space="preserve">  </w:t>
+      </w:r>
+      <w:r>
+        <w:rPr>
+          <w:rFonts w:ascii="Times New Roman" w:hAnsi="Times New Roman" w:cs="Times New Roman"/>
+          <w:sz w:val="24"/>
+          <w:szCs w:val="24"/>
+        </w:rPr>
+        <w:t>[</w:t>
+      </w:r>
+      <w:r>
+        <w:rPr>
+          <w:rFonts w:ascii="Times New Roman" w:hAnsi="Times New Roman" w:cs="Times New Roman"/>
+          <w:sz w:val="24"/>
+          <w:szCs w:val="24"/>
+        </w:rPr>
+        <w:t xml:space="preserve">JOE, </w:t>
+      </w:r>
+      <w:proofErr w:type="gramStart"/>
+      <w:r>
+        <w:rPr>
+          <w:rFonts w:ascii="Times New Roman" w:hAnsi="Times New Roman" w:cs="Times New Roman"/>
+          <w:sz w:val="24"/>
+          <w:szCs w:val="24"/>
+        </w:rPr>
+        <w:t>What</w:t>
+      </w:r>
+      <w:proofErr w:type="gramEnd"/>
+      <w:r>
+        <w:rPr>
+          <w:rFonts w:ascii="Times New Roman" w:hAnsi="Times New Roman" w:cs="Times New Roman"/>
+          <w:sz w:val="24"/>
+          <w:szCs w:val="24"/>
+        </w:rPr>
+        <w:t xml:space="preserve"> did we do?</w:t>
+      </w:r>
+      <w:r>
+        <w:rPr>
+          <w:rFonts w:ascii="Times New Roman" w:hAnsi="Times New Roman" w:cs="Times New Roman"/>
+          <w:sz w:val="24"/>
+          <w:szCs w:val="24"/>
+        </w:rPr>
+        <w:t>] [GOTTA MENTION SOME KIND OF REVISION]</w:t>
       </w:r>
     </w:p>
     <w:p>
@@ -1700,25 +1989,7 @@
           <w:sz w:val="24"/>
           <w:szCs w:val="24"/>
         </w:rPr>
-        <w:t xml:space="preserve">We consider publication bias to include not only journals’ preference for significant results, </w:t>
-      </w:r>
-      <w:proofErr w:type="gramStart"/>
-      <w:r>
-        <w:rPr>
-          <w:rFonts w:ascii="Times New Roman" w:hAnsi="Times New Roman" w:cs="Times New Roman"/>
-          <w:sz w:val="24"/>
-          <w:szCs w:val="24"/>
-        </w:rPr>
-        <w:t>but</w:t>
-      </w:r>
-      <w:proofErr w:type="gramEnd"/>
-      <w:r>
-        <w:rPr>
-          <w:rFonts w:ascii="Times New Roman" w:hAnsi="Times New Roman" w:cs="Times New Roman"/>
-          <w:sz w:val="24"/>
-          <w:szCs w:val="24"/>
-        </w:rPr>
-        <w:t xml:space="preserve"> the tendency of researchers to submit for consideration only the significant results. W</w:t>
+        <w:t>We consider publication bias to include not only journals’ preference for significant results, but the tendency of researchers to submit for consideration only the significant results. W</w:t>
       </w:r>
       <w:r>
         <w:rPr>
@@ -1929,25 +2200,7 @@
           <w:sz w:val="24"/>
           <w:szCs w:val="24"/>
         </w:rPr>
-        <w:t>file-</w:t>
-      </w:r>
-      <w:proofErr w:type="spellStart"/>
-      <w:r>
-        <w:rPr>
-          <w:rFonts w:ascii="Times New Roman" w:hAnsi="Times New Roman" w:cs="Times New Roman"/>
-          <w:sz w:val="24"/>
-          <w:szCs w:val="24"/>
-        </w:rPr>
-        <w:t>drawered</w:t>
-      </w:r>
-      <w:proofErr w:type="spellEnd"/>
-      <w:r>
-        <w:rPr>
-          <w:rFonts w:ascii="Times New Roman" w:hAnsi="Times New Roman" w:cs="Times New Roman"/>
-          <w:sz w:val="24"/>
-          <w:szCs w:val="24"/>
-        </w:rPr>
-        <w:t xml:space="preserve"> and forgotten</w:t>
+        <w:t>file-drawered and forgotten</w:t>
       </w:r>
       <w:r>
         <w:rPr>
@@ -2030,8 +2283,6 @@
         </w:rPr>
         <w:t xml:space="preserve"> in the previous ms).</w:t>
       </w:r>
-      <w:bookmarkStart w:id="1" w:name="_GoBack"/>
-      <w:bookmarkEnd w:id="1"/>
       <w:r>
         <w:rPr>
           <w:rFonts w:ascii="Times New Roman" w:hAnsi="Times New Roman" w:cs="Times New Roman"/>
@@ -2072,34 +2323,16 @@
           <w:sz w:val="24"/>
           <w:szCs w:val="24"/>
         </w:rPr>
-        <w:t xml:space="preserve">We ask Reviewer 1 to reconsider. The PEESE estimate Reviewer 1 considers is the single most optimistic estimator of the effect and </w:t>
-      </w:r>
-      <w:proofErr w:type="gramStart"/>
-      <w:r>
-        <w:rPr>
-          <w:rFonts w:ascii="Times New Roman" w:hAnsi="Times New Roman" w:cs="Times New Roman"/>
-          <w:sz w:val="24"/>
-          <w:szCs w:val="24"/>
-        </w:rPr>
-        <w:t>is known to be upwardly biased</w:t>
-      </w:r>
-      <w:proofErr w:type="gramEnd"/>
-      <w:r>
-        <w:rPr>
-          <w:rFonts w:ascii="Times New Roman" w:hAnsi="Times New Roman" w:cs="Times New Roman"/>
-          <w:sz w:val="24"/>
-          <w:szCs w:val="24"/>
-        </w:rPr>
-        <w:t xml:space="preserve"> when the null is true. Even </w:t>
-      </w:r>
-      <w:r>
-        <w:rPr>
-          <w:rFonts w:ascii="Times New Roman" w:hAnsi="Times New Roman" w:cs="Times New Roman"/>
-          <w:sz w:val="24"/>
-          <w:szCs w:val="24"/>
-        </w:rPr>
         <w:lastRenderedPageBreak/>
-        <w:t xml:space="preserve">so, Reviewer 1 may find it important that a decrease from </w:t>
+        <w:t xml:space="preserve">1. Reviewer 1 says that he is sure there are some biases in the literature, but that the biases are likely not strong enough that there is no relationship between violent game exposure and aggression at all. </w:t>
+      </w:r>
+      <w:r>
+        <w:rPr>
+          <w:rFonts w:ascii="Times New Roman" w:hAnsi="Times New Roman" w:cs="Times New Roman"/>
+          <w:sz w:val="24"/>
+          <w:szCs w:val="24"/>
+        </w:rPr>
+        <w:t xml:space="preserve">It was not our intention to argue that the effects are necessarily minimal; rather, we meant to say that the </w:t>
       </w:r>
       <w:r>
         <w:rPr>
@@ -2108,15 +2341,15 @@
           <w:sz w:val="24"/>
           <w:szCs w:val="24"/>
         </w:rPr>
-        <w:t xml:space="preserve">r </w:t>
-      </w:r>
-      <w:r>
-        <w:rPr>
-          <w:rFonts w:ascii="Times New Roman" w:hAnsi="Times New Roman" w:cs="Times New Roman"/>
-          <w:sz w:val="24"/>
-          <w:szCs w:val="24"/>
-        </w:rPr>
-        <w:t xml:space="preserve">= .21 to </w:t>
+        <w:t>adjusted</w:t>
+      </w:r>
+      <w:r>
+        <w:rPr>
+          <w:rFonts w:ascii="Times New Roman" w:hAnsi="Times New Roman" w:cs="Times New Roman"/>
+          <w:sz w:val="24"/>
+          <w:szCs w:val="24"/>
+        </w:rPr>
+        <w:t xml:space="preserve"> effect size </w:t>
       </w:r>
       <w:r>
         <w:rPr>
@@ -2125,99 +2358,31 @@
           <w:sz w:val="24"/>
           <w:szCs w:val="24"/>
         </w:rPr>
-        <w:t xml:space="preserve">r </w:t>
-      </w:r>
-      <w:r>
-        <w:rPr>
-          <w:rFonts w:ascii="Times New Roman" w:hAnsi="Times New Roman" w:cs="Times New Roman"/>
-          <w:sz w:val="24"/>
-          <w:szCs w:val="24"/>
-        </w:rPr>
-        <w:t>= .15 implies a twofold loss of explanatory power (</w:t>
-      </w:r>
-      <w:r>
-        <w:rPr>
-          <w:rFonts w:ascii="Times New Roman" w:hAnsi="Times New Roman" w:cs="Times New Roman"/>
-          <w:i/>
-          <w:sz w:val="24"/>
-          <w:szCs w:val="24"/>
-        </w:rPr>
-        <w:t>R</w:t>
-      </w:r>
-      <w:r>
-        <w:rPr>
-          <w:rFonts w:ascii="Times New Roman" w:hAnsi="Times New Roman" w:cs="Times New Roman"/>
-          <w:sz w:val="24"/>
-          <w:szCs w:val="24"/>
-        </w:rPr>
-        <w:softHyphen/>
-      </w:r>
-      <w:r>
-        <w:rPr>
-          <w:rFonts w:ascii="Times New Roman" w:hAnsi="Times New Roman" w:cs="Times New Roman"/>
-          <w:sz w:val="24"/>
-          <w:szCs w:val="24"/>
-          <w:vertAlign w:val="superscript"/>
-        </w:rPr>
-        <w:t>2</w:t>
-      </w:r>
-      <w:r>
-        <w:rPr>
-          <w:rFonts w:ascii="Times New Roman" w:hAnsi="Times New Roman" w:cs="Times New Roman"/>
-          <w:sz w:val="24"/>
-          <w:szCs w:val="24"/>
-        </w:rPr>
-        <w:t xml:space="preserve"> falls from 4.4% to 2.3%) and the need for a twofold increase in sample size (80% one-tailed power at </w:t>
-      </w:r>
-      <w:r>
-        <w:rPr>
-          <w:rFonts w:ascii="Times New Roman" w:hAnsi="Times New Roman" w:cs="Times New Roman"/>
-          <w:i/>
-          <w:sz w:val="24"/>
-          <w:szCs w:val="24"/>
-        </w:rPr>
-        <w:t xml:space="preserve">n </w:t>
-      </w:r>
-      <w:r>
-        <w:rPr>
-          <w:rFonts w:ascii="Times New Roman" w:hAnsi="Times New Roman" w:cs="Times New Roman"/>
-          <w:sz w:val="24"/>
-          <w:szCs w:val="24"/>
-        </w:rPr>
-        <w:t xml:space="preserve">= </w:t>
-      </w:r>
-      <w:r>
-        <w:rPr>
-          <w:rFonts w:ascii="Times New Roman" w:hAnsi="Times New Roman" w:cs="Times New Roman"/>
-          <w:sz w:val="24"/>
-          <w:szCs w:val="24"/>
-        </w:rPr>
-        <w:t xml:space="preserve">136 vs. </w:t>
-      </w:r>
-      <w:r>
-        <w:rPr>
-          <w:rFonts w:ascii="Times New Roman" w:hAnsi="Times New Roman" w:cs="Times New Roman"/>
-          <w:i/>
-          <w:sz w:val="24"/>
-          <w:szCs w:val="24"/>
-        </w:rPr>
-        <w:t>n</w:t>
-      </w:r>
-      <w:r>
-        <w:rPr>
-          <w:rFonts w:ascii="Times New Roman" w:hAnsi="Times New Roman" w:cs="Times New Roman"/>
-          <w:sz w:val="24"/>
-          <w:szCs w:val="24"/>
-        </w:rPr>
-        <w:t xml:space="preserve"> = </w:t>
-      </w:r>
-      <w:r>
-        <w:rPr>
-          <w:rFonts w:ascii="Times New Roman" w:hAnsi="Times New Roman" w:cs="Times New Roman"/>
-          <w:sz w:val="24"/>
-          <w:szCs w:val="24"/>
-        </w:rPr>
-        <w:t xml:space="preserve">270). </w:t>
+        <w:t>estimates</w:t>
+      </w:r>
+      <w:r>
+        <w:rPr>
+          <w:rFonts w:ascii="Times New Roman" w:hAnsi="Times New Roman" w:cs="Times New Roman"/>
+          <w:sz w:val="24"/>
+          <w:szCs w:val="24"/>
+        </w:rPr>
+        <w:t xml:space="preserve"> are close to zero. We do not mean to argue that this is strong evidence that there is no effect. Instead, we interpret this as a sign of uncertainty and the need for a strong preregistered replication effort. We thank Reviewer 1 for pointing out the inconsistencies in our language and have made appropriate edits</w:t>
+      </w:r>
+      <w:r>
+        <w:rPr>
+          <w:rFonts w:ascii="Times New Roman" w:hAnsi="Times New Roman" w:cs="Times New Roman"/>
+          <w:sz w:val="24"/>
+          <w:szCs w:val="24"/>
+        </w:rPr>
+        <w:t>, most saliently to the abstract</w:t>
+      </w:r>
+      <w:r>
+        <w:rPr>
+          <w:rFonts w:ascii="Times New Roman" w:hAnsi="Times New Roman" w:cs="Times New Roman"/>
+          <w:sz w:val="24"/>
+          <w:szCs w:val="24"/>
+        </w:rPr>
+        <w:t>.</w:t>
       </w:r>
     </w:p>
     <w:p>
@@ -2234,23 +2399,247 @@
           <w:sz w:val="24"/>
           <w:szCs w:val="24"/>
         </w:rPr>
-        <w:t xml:space="preserve">It was not our intention to argue that the effects are necessarily minimal; rather, we meant to say that the adjusted effect size estimates are close to zero. We do not mean to argue that this is strong evidence that there is no effect. Instead, we interpret this as a sign of uncertainty and the need for a strong preregistered replication effort. </w:t>
-      </w:r>
-      <w:r>
-        <w:rPr>
-          <w:rFonts w:ascii="Times New Roman" w:hAnsi="Times New Roman" w:cs="Times New Roman"/>
-          <w:sz w:val="24"/>
-          <w:szCs w:val="24"/>
-        </w:rPr>
-        <w:t xml:space="preserve">We </w:t>
-      </w:r>
-      <w:r>
-        <w:rPr>
-          <w:rFonts w:ascii="Times New Roman" w:hAnsi="Times New Roman" w:cs="Times New Roman"/>
-          <w:sz w:val="24"/>
-          <w:szCs w:val="24"/>
-        </w:rPr>
-        <w:t>thank Reviewer 1 for pointing out the inconsistencies in our language and have made appropriate edits.</w:t>
+        <w:t>2. Reviewer 1 suggests that the PEESE estimate (</w:t>
+      </w:r>
+      <w:r>
+        <w:rPr>
+          <w:rFonts w:ascii="Times New Roman" w:hAnsi="Times New Roman" w:cs="Times New Roman"/>
+          <w:i/>
+          <w:sz w:val="24"/>
+          <w:szCs w:val="24"/>
+        </w:rPr>
+        <w:t>r</w:t>
+      </w:r>
+      <w:r>
+        <w:rPr>
+          <w:rFonts w:ascii="Times New Roman" w:hAnsi="Times New Roman" w:cs="Times New Roman"/>
+          <w:sz w:val="24"/>
+          <w:szCs w:val="24"/>
+        </w:rPr>
+        <w:t xml:space="preserve"> = .15)</w:t>
+      </w:r>
+      <w:r>
+        <w:rPr>
+          <w:rFonts w:ascii="Times New Roman" w:hAnsi="Times New Roman" w:cs="Times New Roman"/>
+          <w:sz w:val="24"/>
+          <w:szCs w:val="24"/>
+        </w:rPr>
+        <w:t xml:space="preserve"> is close enough to the Anderson et al. estimate (</w:t>
+      </w:r>
+      <w:r>
+        <w:rPr>
+          <w:rFonts w:ascii="Times New Roman" w:hAnsi="Times New Roman" w:cs="Times New Roman"/>
+          <w:i/>
+          <w:sz w:val="24"/>
+          <w:szCs w:val="24"/>
+        </w:rPr>
+        <w:t>r</w:t>
+      </w:r>
+      <w:r>
+        <w:rPr>
+          <w:rFonts w:ascii="Times New Roman" w:hAnsi="Times New Roman" w:cs="Times New Roman"/>
+          <w:sz w:val="24"/>
+          <w:szCs w:val="24"/>
+        </w:rPr>
+        <w:t xml:space="preserve"> = .21) that the </w:t>
+      </w:r>
+      <w:r>
+        <w:rPr>
+          <w:rFonts w:ascii="Times New Roman" w:hAnsi="Times New Roman" w:cs="Times New Roman"/>
+          <w:sz w:val="24"/>
+          <w:szCs w:val="24"/>
+        </w:rPr>
+        <w:t>results</w:t>
+      </w:r>
+      <w:r>
+        <w:rPr>
+          <w:rFonts w:ascii="Times New Roman" w:hAnsi="Times New Roman" w:cs="Times New Roman"/>
+          <w:sz w:val="24"/>
+          <w:szCs w:val="24"/>
+        </w:rPr>
+        <w:t xml:space="preserve"> </w:t>
+      </w:r>
+      <w:r>
+        <w:rPr>
+          <w:rFonts w:ascii="Times New Roman" w:hAnsi="Times New Roman" w:cs="Times New Roman"/>
+          <w:sz w:val="24"/>
+          <w:szCs w:val="24"/>
+        </w:rPr>
+        <w:t>are</w:t>
+      </w:r>
+      <w:r>
+        <w:rPr>
+          <w:rFonts w:ascii="Times New Roman" w:hAnsi="Times New Roman" w:cs="Times New Roman"/>
+          <w:sz w:val="24"/>
+          <w:szCs w:val="24"/>
+        </w:rPr>
+        <w:t xml:space="preserve"> not remarkable. We disagree for the following reasons. First, t</w:t>
+      </w:r>
+      <w:r>
+        <w:rPr>
+          <w:rFonts w:ascii="Times New Roman" w:hAnsi="Times New Roman" w:cs="Times New Roman"/>
+          <w:sz w:val="24"/>
+          <w:szCs w:val="24"/>
+        </w:rPr>
+        <w:t xml:space="preserve">he PEESE estimate Reviewer 1 considers is the most optimistic estimator of the effect and is known to be upwardly biased when the null </w:t>
+      </w:r>
+      <w:r>
+        <w:rPr>
+          <w:rFonts w:ascii="Times New Roman" w:hAnsi="Times New Roman" w:cs="Times New Roman"/>
+          <w:sz w:val="24"/>
+          <w:szCs w:val="24"/>
+        </w:rPr>
+        <w:t xml:space="preserve">hypothesis </w:t>
+      </w:r>
+      <w:r>
+        <w:rPr>
+          <w:rFonts w:ascii="Times New Roman" w:hAnsi="Times New Roman" w:cs="Times New Roman"/>
+          <w:sz w:val="24"/>
+          <w:szCs w:val="24"/>
+        </w:rPr>
+        <w:t xml:space="preserve">is true. </w:t>
+      </w:r>
+      <w:r>
+        <w:rPr>
+          <w:rFonts w:ascii="Times New Roman" w:hAnsi="Times New Roman" w:cs="Times New Roman"/>
+          <w:sz w:val="24"/>
+          <w:szCs w:val="24"/>
+        </w:rPr>
+        <w:t xml:space="preserve">Thus, PEESE may overestimate the effect. Second, even if the null hypothesis is false, </w:t>
+      </w:r>
+      <w:r>
+        <w:rPr>
+          <w:rFonts w:ascii="Times New Roman" w:hAnsi="Times New Roman" w:cs="Times New Roman"/>
+          <w:sz w:val="24"/>
+          <w:szCs w:val="24"/>
+        </w:rPr>
+        <w:t xml:space="preserve">a decrease from </w:t>
+      </w:r>
+      <w:r>
+        <w:rPr>
+          <w:rFonts w:ascii="Times New Roman" w:hAnsi="Times New Roman" w:cs="Times New Roman"/>
+          <w:i/>
+          <w:sz w:val="24"/>
+          <w:szCs w:val="24"/>
+        </w:rPr>
+        <w:t xml:space="preserve">r </w:t>
+      </w:r>
+      <w:r>
+        <w:rPr>
+          <w:rFonts w:ascii="Times New Roman" w:hAnsi="Times New Roman" w:cs="Times New Roman"/>
+          <w:sz w:val="24"/>
+          <w:szCs w:val="24"/>
+        </w:rPr>
+        <w:t xml:space="preserve">= .21 to </w:t>
+      </w:r>
+      <w:r>
+        <w:rPr>
+          <w:rFonts w:ascii="Times New Roman" w:hAnsi="Times New Roman" w:cs="Times New Roman"/>
+          <w:i/>
+          <w:sz w:val="24"/>
+          <w:szCs w:val="24"/>
+        </w:rPr>
+        <w:t xml:space="preserve">r </w:t>
+      </w:r>
+      <w:r>
+        <w:rPr>
+          <w:rFonts w:ascii="Times New Roman" w:hAnsi="Times New Roman" w:cs="Times New Roman"/>
+          <w:sz w:val="24"/>
+          <w:szCs w:val="24"/>
+        </w:rPr>
+        <w:t>= .15 implies a twofold loss of explanatory power (</w:t>
+      </w:r>
+      <w:r>
+        <w:rPr>
+          <w:rFonts w:ascii="Times New Roman" w:hAnsi="Times New Roman" w:cs="Times New Roman"/>
+          <w:i/>
+          <w:sz w:val="24"/>
+          <w:szCs w:val="24"/>
+        </w:rPr>
+        <w:t>R</w:t>
+      </w:r>
+      <w:r>
+        <w:rPr>
+          <w:rFonts w:ascii="Times New Roman" w:hAnsi="Times New Roman" w:cs="Times New Roman"/>
+          <w:sz w:val="24"/>
+          <w:szCs w:val="24"/>
+        </w:rPr>
+        <w:softHyphen/>
+      </w:r>
+      <w:r>
+        <w:rPr>
+          <w:rFonts w:ascii="Times New Roman" w:hAnsi="Times New Roman" w:cs="Times New Roman"/>
+          <w:sz w:val="24"/>
+          <w:szCs w:val="24"/>
+          <w:vertAlign w:val="superscript"/>
+        </w:rPr>
+        <w:t>2</w:t>
+      </w:r>
+      <w:r>
+        <w:rPr>
+          <w:rFonts w:ascii="Times New Roman" w:hAnsi="Times New Roman" w:cs="Times New Roman"/>
+          <w:sz w:val="24"/>
+          <w:szCs w:val="24"/>
+        </w:rPr>
+        <w:t xml:space="preserve"> falls from 4.4% to 2.3%) and the need for a twofold increase in sample size (80% one-tailed power at </w:t>
+      </w:r>
+      <w:r>
+        <w:rPr>
+          <w:rFonts w:ascii="Times New Roman" w:hAnsi="Times New Roman" w:cs="Times New Roman"/>
+          <w:i/>
+          <w:sz w:val="24"/>
+          <w:szCs w:val="24"/>
+        </w:rPr>
+        <w:t xml:space="preserve">n </w:t>
+      </w:r>
+      <w:r>
+        <w:rPr>
+          <w:rFonts w:ascii="Times New Roman" w:hAnsi="Times New Roman" w:cs="Times New Roman"/>
+          <w:sz w:val="24"/>
+          <w:szCs w:val="24"/>
+        </w:rPr>
+        <w:t xml:space="preserve">= </w:t>
+      </w:r>
+      <w:r>
+        <w:rPr>
+          <w:rFonts w:ascii="Times New Roman" w:hAnsi="Times New Roman" w:cs="Times New Roman"/>
+          <w:sz w:val="24"/>
+          <w:szCs w:val="24"/>
+        </w:rPr>
+        <w:t xml:space="preserve">136 vs. </w:t>
+      </w:r>
+      <w:r>
+        <w:rPr>
+          <w:rFonts w:ascii="Times New Roman" w:hAnsi="Times New Roman" w:cs="Times New Roman"/>
+          <w:i/>
+          <w:sz w:val="24"/>
+          <w:szCs w:val="24"/>
+        </w:rPr>
+        <w:t>n</w:t>
+      </w:r>
+      <w:r>
+        <w:rPr>
+          <w:rFonts w:ascii="Times New Roman" w:hAnsi="Times New Roman" w:cs="Times New Roman"/>
+          <w:sz w:val="24"/>
+          <w:szCs w:val="24"/>
+        </w:rPr>
+        <w:t xml:space="preserve"> = </w:t>
+      </w:r>
+      <w:r>
+        <w:rPr>
+          <w:rFonts w:ascii="Times New Roman" w:hAnsi="Times New Roman" w:cs="Times New Roman"/>
+          <w:sz w:val="24"/>
+          <w:szCs w:val="24"/>
+        </w:rPr>
+        <w:t xml:space="preserve">270). </w:t>
+      </w:r>
+      <w:r>
+        <w:rPr>
+          <w:rFonts w:ascii="Times New Roman" w:hAnsi="Times New Roman" w:cs="Times New Roman"/>
+          <w:sz w:val="24"/>
+          <w:szCs w:val="24"/>
+        </w:rPr>
+        <w:t>This is practical knowledge, even if the null is false. We now make note of this in the manuscript (p. xx).</w:t>
       </w:r>
     </w:p>
     <w:p>
@@ -2267,7 +2656,31 @@
           <w:sz w:val="24"/>
           <w:szCs w:val="24"/>
         </w:rPr>
-        <w:t xml:space="preserve">We recognize that the current findings would be inconsistent with contemporary theories of human aggression. However, to </w:t>
+        <w:t xml:space="preserve">3. Reviewer 1 suggests that our results are not credible given that they are inconsistent with theory. </w:t>
+      </w:r>
+      <w:r>
+        <w:rPr>
+          <w:rFonts w:ascii="Times New Roman" w:hAnsi="Times New Roman" w:cs="Times New Roman"/>
+          <w:sz w:val="24"/>
+          <w:szCs w:val="24"/>
+        </w:rPr>
+        <w:t>We recognize that the current findings would be inconsistent with contemporary theories of human aggression</w:t>
+      </w:r>
+      <w:r>
+        <w:rPr>
+          <w:rFonts w:ascii="Times New Roman" w:hAnsi="Times New Roman" w:cs="Times New Roman"/>
+          <w:sz w:val="24"/>
+          <w:szCs w:val="24"/>
+        </w:rPr>
+        <w:t xml:space="preserve"> and media influence</w:t>
+      </w:r>
+      <w:r>
+        <w:rPr>
+          <w:rFonts w:ascii="Times New Roman" w:hAnsi="Times New Roman" w:cs="Times New Roman"/>
+          <w:sz w:val="24"/>
+          <w:szCs w:val="24"/>
+        </w:rPr>
+        <w:t xml:space="preserve">. However, to </w:t>
       </w:r>
       <w:r>
         <w:rPr>
@@ -2333,6 +2746,14 @@
           <w:sz w:val="24"/>
           <w:szCs w:val="24"/>
         </w:rPr>
+        <w:t xml:space="preserve">1. </w:t>
+      </w:r>
+      <w:r>
+        <w:rPr>
+          <w:rFonts w:ascii="Times New Roman" w:hAnsi="Times New Roman" w:cs="Times New Roman"/>
+          <w:sz w:val="24"/>
+          <w:szCs w:val="24"/>
+        </w:rPr>
         <w:t>Reviewer</w:t>
       </w:r>
       <w:r>
@@ -2341,7 +2762,23 @@
           <w:sz w:val="24"/>
           <w:szCs w:val="24"/>
         </w:rPr>
-        <w:t xml:space="preserve"> 2 made a number of valuable suggestions where our rhetoric grew sloppy, e.g., in our unqualified claim that PET, PEESE, and </w:t>
+        <w:t xml:space="preserve"> 2 </w:t>
+      </w:r>
+      <w:r>
+        <w:rPr>
+          <w:rFonts w:ascii="Times New Roman" w:hAnsi="Times New Roman" w:cs="Times New Roman"/>
+          <w:sz w:val="24"/>
+          <w:szCs w:val="24"/>
+        </w:rPr>
+        <w:t>found we made an</w:t>
+      </w:r>
+      <w:r>
+        <w:rPr>
+          <w:rFonts w:ascii="Times New Roman" w:hAnsi="Times New Roman" w:cs="Times New Roman"/>
+          <w:sz w:val="24"/>
+          <w:szCs w:val="24"/>
+        </w:rPr>
+        <w:t xml:space="preserve"> unqualified claim that PET, PEESE, and </w:t>
       </w:r>
       <w:r>
         <w:rPr>
@@ -2358,7 +2795,31 @@
           <w:sz w:val="24"/>
           <w:szCs w:val="24"/>
         </w:rPr>
-        <w:t>-curve “provide better adjustments” for publication bias. We have softened such claims and used more precise rhetoric as advised.</w:t>
+        <w:t xml:space="preserve">-curve “provide better adjustments” for publication bias. </w:t>
+      </w:r>
+      <w:r>
+        <w:rPr>
+          <w:rFonts w:ascii="Times New Roman" w:hAnsi="Times New Roman" w:cs="Times New Roman"/>
+          <w:sz w:val="24"/>
+          <w:szCs w:val="24"/>
+        </w:rPr>
+        <w:t>We have softened such</w:t>
+      </w:r>
+      <w:r>
+        <w:rPr>
+          <w:rFonts w:ascii="Times New Roman" w:hAnsi="Times New Roman" w:cs="Times New Roman"/>
+          <w:sz w:val="24"/>
+          <w:szCs w:val="24"/>
+        </w:rPr>
+        <w:t xml:space="preserve"> claims (see p. xx)</w:t>
+      </w:r>
+      <w:r>
+        <w:rPr>
+          <w:rFonts w:ascii="Times New Roman" w:hAnsi="Times New Roman" w:cs="Times New Roman"/>
+          <w:sz w:val="24"/>
+          <w:szCs w:val="24"/>
+        </w:rPr>
+        <w:t>.</w:t>
       </w:r>
     </w:p>
     <w:p>
@@ -2375,15 +2836,56 @@
           <w:sz w:val="24"/>
           <w:szCs w:val="24"/>
         </w:rPr>
-        <w:t xml:space="preserve">We have </w:t>
-      </w:r>
-      <w:r>
-        <w:rPr>
-          <w:rFonts w:ascii="Times New Roman" w:hAnsi="Times New Roman" w:cs="Times New Roman"/>
-          <w:sz w:val="24"/>
-          <w:szCs w:val="24"/>
-        </w:rPr>
-        <w:t xml:space="preserve">elaborated a bit more on the problem of </w:t>
+        <w:t xml:space="preserve">2. Reviewer 2 asked that we pay closer attention to outcome-switching as a form of </w:t>
+      </w:r>
+      <w:r>
+        <w:rPr>
+          <w:rFonts w:ascii="Times New Roman" w:hAnsi="Times New Roman" w:cs="Times New Roman"/>
+          <w:i/>
+          <w:sz w:val="24"/>
+          <w:szCs w:val="24"/>
+        </w:rPr>
+        <w:t>p</w:t>
+      </w:r>
+      <w:r>
+        <w:rPr>
+          <w:rFonts w:ascii="Times New Roman" w:hAnsi="Times New Roman" w:cs="Times New Roman"/>
+          <w:sz w:val="24"/>
+          <w:szCs w:val="24"/>
+        </w:rPr>
+        <w:t xml:space="preserve">-hacking. </w:t>
+      </w:r>
+      <w:r>
+        <w:rPr>
+          <w:rFonts w:ascii="Times New Roman" w:hAnsi="Times New Roman" w:cs="Times New Roman"/>
+          <w:sz w:val="24"/>
+          <w:szCs w:val="24"/>
+        </w:rPr>
+        <w:t>We</w:t>
+      </w:r>
+      <w:r>
+        <w:rPr>
+          <w:rFonts w:ascii="Times New Roman" w:hAnsi="Times New Roman" w:cs="Times New Roman"/>
+          <w:sz w:val="24"/>
+          <w:szCs w:val="24"/>
+        </w:rPr>
+        <w:t xml:space="preserve"> have </w:t>
+      </w:r>
+      <w:r>
+        <w:rPr>
+          <w:rFonts w:ascii="Times New Roman" w:hAnsi="Times New Roman" w:cs="Times New Roman"/>
+          <w:sz w:val="24"/>
+          <w:szCs w:val="24"/>
+        </w:rPr>
+        <w:t>elaborated a bit more on the problem of outcome-switching, as requested.</w:t>
+      </w:r>
+      <w:r>
+        <w:rPr>
+          <w:rFonts w:ascii="Times New Roman" w:hAnsi="Times New Roman" w:cs="Times New Roman"/>
+          <w:sz w:val="24"/>
+          <w:szCs w:val="24"/>
+        </w:rPr>
+        <w:t xml:space="preserve"> (</w:t>
       </w:r>
       <w:proofErr w:type="gramStart"/>
       <w:r>
@@ -2392,7 +2894,7 @@
           <w:sz w:val="24"/>
           <w:szCs w:val="24"/>
         </w:rPr>
-        <w:t>outcome-switching</w:t>
+        <w:t>p</w:t>
       </w:r>
       <w:proofErr w:type="gramEnd"/>
       <w:r>
@@ -2401,7 +2903,15 @@
           <w:sz w:val="24"/>
           <w:szCs w:val="24"/>
         </w:rPr>
-        <w:t>, as requested. Indeed, the flexible quantification of the Competitive Reaction Time Task</w:t>
+        <w:t>. xx)</w:t>
+      </w:r>
+      <w:r>
+        <w:rPr>
+          <w:rFonts w:ascii="Times New Roman" w:hAnsi="Times New Roman" w:cs="Times New Roman"/>
+          <w:sz w:val="24"/>
+          <w:szCs w:val="24"/>
+        </w:rPr>
+        <w:t xml:space="preserve"> Indeed, the flexible quantification of the Competitive Reaction Time Task</w:t>
       </w:r>
       <w:r>
         <w:rPr>
@@ -2442,15 +2952,33 @@
           <w:sz w:val="24"/>
           <w:szCs w:val="24"/>
         </w:rPr>
-        <w:t>We have added a section cautioning the reader as to the potential influence of heterogeneity in meta-analysis. We caution the reader that such heterogeneity can also influence conclusions drawn from meta-regression and p-curve techniques.</w:t>
-      </w:r>
-      <w:r>
-        <w:rPr>
-          <w:rFonts w:ascii="Times New Roman" w:hAnsi="Times New Roman" w:cs="Times New Roman"/>
-          <w:sz w:val="24"/>
-          <w:szCs w:val="24"/>
-        </w:rPr>
-        <w:t xml:space="preserve"> We omit the unjustified criticism of the trim-and-fill technique.</w:t>
+        <w:t>3. Reviewer 2 pointed out that our criticism of trim-and-fill as being simply based on effect sizes was inaccurate. We have omitted this unjustified criticism.</w:t>
+      </w:r>
+      <w:r>
+        <w:rPr>
+          <w:rFonts w:ascii="Times New Roman" w:hAnsi="Times New Roman" w:cs="Times New Roman"/>
+          <w:sz w:val="24"/>
+          <w:szCs w:val="24"/>
+        </w:rPr>
+        <w:t xml:space="preserve"> (</w:t>
+      </w:r>
+      <w:proofErr w:type="gramStart"/>
+      <w:r>
+        <w:rPr>
+          <w:rFonts w:ascii="Times New Roman" w:hAnsi="Times New Roman" w:cs="Times New Roman"/>
+          <w:sz w:val="24"/>
+          <w:szCs w:val="24"/>
+        </w:rPr>
+        <w:t>p</w:t>
+      </w:r>
+      <w:proofErr w:type="gramEnd"/>
+      <w:r>
+        <w:rPr>
+          <w:rFonts w:ascii="Times New Roman" w:hAnsi="Times New Roman" w:cs="Times New Roman"/>
+          <w:sz w:val="24"/>
+          <w:szCs w:val="24"/>
+        </w:rPr>
+        <w:t>. xx)</w:t>
       </w:r>
     </w:p>
     <w:p>
@@ -2467,63 +2995,24 @@
           <w:sz w:val="24"/>
           <w:szCs w:val="24"/>
         </w:rPr>
-        <w:t>[</w:t>
-      </w:r>
-      <w:r>
-        <w:rPr>
-          <w:rFonts w:ascii="Times New Roman" w:hAnsi="Times New Roman" w:cs="Times New Roman"/>
-          <w:sz w:val="24"/>
-          <w:szCs w:val="24"/>
-        </w:rPr>
-        <w:t xml:space="preserve">TODO: </w:t>
-      </w:r>
-      <w:r>
-        <w:rPr>
-          <w:rFonts w:ascii="Times New Roman" w:hAnsi="Times New Roman" w:cs="Times New Roman"/>
-          <w:sz w:val="24"/>
-          <w:szCs w:val="24"/>
-        </w:rPr>
-        <w:t xml:space="preserve">REVIEWER 2 ASKED THAT WE TALK ABOUT AND APPLY THE </w:t>
-      </w:r>
-      <w:r>
-        <w:rPr>
-          <w:rFonts w:ascii="Times New Roman" w:hAnsi="Times New Roman" w:cs="Times New Roman"/>
-          <w:sz w:val="24"/>
-          <w:szCs w:val="24"/>
-        </w:rPr>
-        <w:t>VEVEA &amp; HEDGES 1995</w:t>
-      </w:r>
-      <w:r>
-        <w:rPr>
-          <w:rFonts w:ascii="Times New Roman" w:hAnsi="Times New Roman" w:cs="Times New Roman"/>
-          <w:sz w:val="24"/>
-          <w:szCs w:val="24"/>
-        </w:rPr>
-        <w:t xml:space="preserve"> METHOD. I DON’T REALLY WANT TO DO THAT – THE PAPER IS ALREADY HUGE</w:t>
-      </w:r>
-      <w:r>
-        <w:rPr>
-          <w:rFonts w:ascii="Times New Roman" w:hAnsi="Times New Roman" w:cs="Times New Roman"/>
-          <w:sz w:val="24"/>
-          <w:szCs w:val="24"/>
-        </w:rPr>
-        <w:t>. I ALSO CAN’T UNDERSTAND THE DAMN METHOD.</w:t>
-      </w:r>
-      <w:r>
-        <w:rPr>
-          <w:rFonts w:ascii="Times New Roman" w:hAnsi="Times New Roman" w:cs="Times New Roman"/>
-          <w:sz w:val="24"/>
-          <w:szCs w:val="24"/>
-        </w:rPr>
-        <w:t xml:space="preserve"> I FOUND A SHINY APP ONLINE AND IT DOESN’T WORK WITH OUR DATA SET.</w:t>
-      </w:r>
-      <w:r>
-        <w:rPr>
-          <w:rFonts w:ascii="Times New Roman" w:hAnsi="Times New Roman" w:cs="Times New Roman"/>
-          <w:sz w:val="24"/>
-          <w:szCs w:val="24"/>
-        </w:rPr>
-        <w:t>]</w:t>
+        <w:t xml:space="preserve">4. Reviewer 2 suggested that we do more to model and describe heterogeneity. See our reply above in </w:t>
+      </w:r>
+      <w:r>
+        <w:rPr>
+          <w:rFonts w:ascii="Times New Roman" w:hAnsi="Times New Roman" w:cs="Times New Roman"/>
+          <w:b/>
+          <w:sz w:val="24"/>
+          <w:szCs w:val="24"/>
+        </w:rPr>
+        <w:t>II</w:t>
+      </w:r>
+      <w:r>
+        <w:rPr>
+          <w:rFonts w:ascii="Times New Roman" w:hAnsi="Times New Roman" w:cs="Times New Roman"/>
+          <w:sz w:val="24"/>
+          <w:szCs w:val="24"/>
+        </w:rPr>
+        <w:t xml:space="preserve">. </w:t>
       </w:r>
     </w:p>
     <w:p>
@@ -2540,7 +3029,7 @@
           <w:sz w:val="24"/>
           <w:szCs w:val="24"/>
         </w:rPr>
-        <w:t xml:space="preserve">We have researched the </w:t>
+        <w:t xml:space="preserve">5. Reviewer 2 suggested that we apply the </w:t>
       </w:r>
       <w:proofErr w:type="spellStart"/>
       <w:r>
@@ -2558,7 +3047,7 @@
           <w:sz w:val="24"/>
           <w:szCs w:val="24"/>
         </w:rPr>
-        <w:t xml:space="preserve"> and Hedges (1995) method but are having considerable trouble performing it. I know nothing of the Newton-</w:t>
+        <w:t xml:space="preserve"> and Hedges (1995) selection model and consider its estimates. The first author admits that he lacks the degree of expertise necessary to apply this method. He knows nothing of the Newton-Raphson method. He found a Shiny app online, but it crashed when given the dataset. Given the challenges involved in applying the </w:t>
       </w:r>
       <w:proofErr w:type="spellStart"/>
       <w:r>
@@ -2567,7 +3056,8 @@
           <w:sz w:val="24"/>
           <w:szCs w:val="24"/>
         </w:rPr>
-        <w:t>Raphson</w:t>
+        <w:lastRenderedPageBreak/>
+        <w:t>Vevea</w:t>
       </w:r>
       <w:proofErr w:type="spellEnd"/>
       <w:r>
@@ -2576,7 +3066,7 @@
           <w:sz w:val="24"/>
           <w:szCs w:val="24"/>
         </w:rPr>
-        <w:t xml:space="preserve"> method and cannot implement it. We found an online Shiny application for performing the </w:t>
+        <w:t xml:space="preserve"> and Hedges model, we leave it as an exercise for the reader. We mention the </w:t>
       </w:r>
       <w:proofErr w:type="spellStart"/>
       <w:r>
@@ -2594,7 +3084,25 @@
           <w:sz w:val="24"/>
           <w:szCs w:val="24"/>
         </w:rPr>
-        <w:t xml:space="preserve"> and Hedges method, but it only yielded error messages when given our data. Given the considerable challenge in implementing this method, we respectfully suggest that it is beyond the scope of the current manuscript.</w:t>
+        <w:t xml:space="preserve"> and Hedges method alongside the Guan and </w:t>
+      </w:r>
+      <w:proofErr w:type="spellStart"/>
+      <w:r>
+        <w:rPr>
+          <w:rFonts w:ascii="Times New Roman" w:hAnsi="Times New Roman" w:cs="Times New Roman"/>
+          <w:sz w:val="24"/>
+          <w:szCs w:val="24"/>
+        </w:rPr>
+        <w:t>Vandekerkhove</w:t>
+      </w:r>
+      <w:proofErr w:type="spellEnd"/>
+      <w:r>
+        <w:rPr>
+          <w:rFonts w:ascii="Times New Roman" w:hAnsi="Times New Roman" w:cs="Times New Roman"/>
+          <w:sz w:val="24"/>
+          <w:szCs w:val="24"/>
+        </w:rPr>
+        <w:t xml:space="preserve"> method as potential future directions.</w:t>
       </w:r>
     </w:p>
     <w:p>
@@ -2611,24 +3119,7 @@
           <w:sz w:val="24"/>
           <w:szCs w:val="24"/>
         </w:rPr>
-        <w:t>As requested, we now use random-effects models wherever possible. We report our choice of random-effects estimator (restricted maximum likelihood) and the I</w:t>
-      </w:r>
-      <w:r>
-        <w:rPr>
-          <w:rFonts w:ascii="Times New Roman" w:hAnsi="Times New Roman" w:cs="Times New Roman"/>
-          <w:sz w:val="24"/>
-          <w:szCs w:val="24"/>
-          <w:vertAlign w:val="superscript"/>
-        </w:rPr>
-        <w:t>2</w:t>
-      </w:r>
-      <w:r>
-        <w:rPr>
-          <w:rFonts w:ascii="Times New Roman" w:hAnsi="Times New Roman" w:cs="Times New Roman"/>
-          <w:sz w:val="24"/>
-          <w:szCs w:val="24"/>
-        </w:rPr>
-        <w:t xml:space="preserve"> statistic and its confidence interval. </w:t>
+        <w:t>Reviewer 3:</w:t>
       </w:r>
     </w:p>
     <w:p>
@@ -2645,8 +3136,49 @@
           <w:sz w:val="24"/>
           <w:szCs w:val="24"/>
         </w:rPr>
-        <w:lastRenderedPageBreak/>
-        <w:t>Reviewer 3:</w:t>
+        <w:t xml:space="preserve">1. </w:t>
+      </w:r>
+      <w:r>
+        <w:rPr>
+          <w:rFonts w:ascii="Times New Roman" w:hAnsi="Times New Roman" w:cs="Times New Roman"/>
+          <w:sz w:val="24"/>
+          <w:szCs w:val="24"/>
+        </w:rPr>
+        <w:t xml:space="preserve">Reviewer </w:t>
+      </w:r>
+      <w:r>
+        <w:rPr>
+          <w:rFonts w:ascii="Times New Roman" w:hAnsi="Times New Roman" w:cs="Times New Roman"/>
+          <w:sz w:val="24"/>
+          <w:szCs w:val="24"/>
+        </w:rPr>
+        <w:t>3 asks that we not attempt to influence the reader’s priors by referring to the omnipresence of publication bias. We now omit this argument.</w:t>
+      </w:r>
+      <w:r>
+        <w:rPr>
+          <w:rFonts w:ascii="Times New Roman" w:hAnsi="Times New Roman" w:cs="Times New Roman"/>
+          <w:sz w:val="24"/>
+          <w:szCs w:val="24"/>
+        </w:rPr>
+        <w:t xml:space="preserve"> (</w:t>
+      </w:r>
+      <w:proofErr w:type="gramStart"/>
+      <w:r>
+        <w:rPr>
+          <w:rFonts w:ascii="Times New Roman" w:hAnsi="Times New Roman" w:cs="Times New Roman"/>
+          <w:sz w:val="24"/>
+          <w:szCs w:val="24"/>
+        </w:rPr>
+        <w:t>p</w:t>
+      </w:r>
+      <w:proofErr w:type="gramEnd"/>
+      <w:r>
+        <w:rPr>
+          <w:rFonts w:ascii="Times New Roman" w:hAnsi="Times New Roman" w:cs="Times New Roman"/>
+          <w:sz w:val="24"/>
+          <w:szCs w:val="24"/>
+        </w:rPr>
+        <w:t>. xx)</w:t>
       </w:r>
     </w:p>
     <w:p>
@@ -2663,7 +3195,48 @@
           <w:sz w:val="24"/>
           <w:szCs w:val="24"/>
         </w:rPr>
-        <w:t>Reviewer 3 similarly indicated a number of places where our rhetoric was too strident. We thank Reviewer 3 for these constructive critiques and have amended our language as appropriate.</w:t>
+        <w:t xml:space="preserve">2. Reviewer 3 points out that publication bias is threatening for all forms of scientific review, not just meta-analysis; that funnel plots do not summarize the quality of a meta-analysis; that PET meta-regression is not similar to, but rather identical to, the Egger regression; </w:t>
+      </w:r>
+      <w:r>
+        <w:rPr>
+          <w:rFonts w:ascii="Times New Roman" w:hAnsi="Times New Roman" w:cs="Times New Roman"/>
+          <w:sz w:val="24"/>
+          <w:szCs w:val="24"/>
+        </w:rPr>
+        <w:t xml:space="preserve">and that funnel plot symmetry requires the absence of both small-study effects </w:t>
+      </w:r>
+      <w:r>
+        <w:rPr>
+          <w:rFonts w:ascii="Times New Roman" w:hAnsi="Times New Roman" w:cs="Times New Roman"/>
+          <w:i/>
+          <w:sz w:val="24"/>
+          <w:szCs w:val="24"/>
+        </w:rPr>
+        <w:t xml:space="preserve">and </w:t>
+      </w:r>
+      <w:r>
+        <w:rPr>
+          <w:rFonts w:ascii="Times New Roman" w:hAnsi="Times New Roman" w:cs="Times New Roman"/>
+          <w:sz w:val="24"/>
+          <w:szCs w:val="24"/>
+        </w:rPr>
+        <w:t>heterogeneity.</w:t>
+      </w:r>
+      <w:r>
+        <w:rPr>
+          <w:rFonts w:ascii="Times New Roman" w:hAnsi="Times New Roman" w:cs="Times New Roman"/>
+          <w:sz w:val="24"/>
+          <w:szCs w:val="24"/>
+        </w:rPr>
+        <w:t xml:space="preserve"> </w:t>
+      </w:r>
+      <w:r>
+        <w:rPr>
+          <w:rFonts w:ascii="Times New Roman" w:hAnsi="Times New Roman" w:cs="Times New Roman"/>
+          <w:sz w:val="24"/>
+          <w:szCs w:val="24"/>
+        </w:rPr>
+        <w:t>We have amended these statements.</w:t>
       </w:r>
     </w:p>
     <w:p>
@@ -2680,79 +3253,7 @@
           <w:sz w:val="24"/>
           <w:szCs w:val="24"/>
         </w:rPr>
-        <w:t>We have clarified the nature of the effect sizes being synthesized. First</w:t>
-      </w:r>
-      <w:r>
-        <w:rPr>
-          <w:rFonts w:ascii="Times New Roman" w:hAnsi="Times New Roman" w:cs="Times New Roman"/>
-          <w:sz w:val="24"/>
-          <w:szCs w:val="24"/>
-        </w:rPr>
-        <w:t xml:space="preserve">, we </w:t>
-      </w:r>
-      <w:r>
-        <w:rPr>
-          <w:rFonts w:ascii="Times New Roman" w:hAnsi="Times New Roman" w:cs="Times New Roman"/>
-          <w:sz w:val="24"/>
-          <w:szCs w:val="24"/>
-        </w:rPr>
-        <w:t xml:space="preserve">clarify that we </w:t>
-      </w:r>
-      <w:r>
-        <w:rPr>
-          <w:rFonts w:ascii="Times New Roman" w:hAnsi="Times New Roman" w:cs="Times New Roman"/>
-          <w:sz w:val="24"/>
-          <w:szCs w:val="24"/>
-        </w:rPr>
-        <w:t>ignored the partial effect sizes as collected by Anderson et al. We were most interested in the effects in experiments, for which the “best partials” estimates are the same as the “best raw” estimates in Anderson et al. (2010). The “best partials” in cross-sectional studies are difficult to interpret and the source of much controversy</w:t>
-      </w:r>
-      <w:r>
-        <w:rPr>
-          <w:rFonts w:ascii="Times New Roman" w:hAnsi="Times New Roman" w:cs="Times New Roman"/>
-          <w:sz w:val="24"/>
-          <w:szCs w:val="24"/>
-        </w:rPr>
-        <w:t xml:space="preserve"> (see, e.g., Ferguson, </w:t>
-      </w:r>
-      <w:r>
-        <w:rPr>
-          <w:rFonts w:ascii="Times New Roman" w:hAnsi="Times New Roman" w:cs="Times New Roman"/>
-          <w:sz w:val="24"/>
-          <w:szCs w:val="24"/>
-        </w:rPr>
-        <w:t>2015</w:t>
-      </w:r>
-      <w:r>
-        <w:rPr>
-          <w:rFonts w:ascii="Times New Roman" w:hAnsi="Times New Roman" w:cs="Times New Roman"/>
-          <w:sz w:val="24"/>
-          <w:szCs w:val="24"/>
-        </w:rPr>
-        <w:t>;</w:t>
-      </w:r>
-      <w:r>
-        <w:rPr>
-          <w:rFonts w:ascii="Times New Roman" w:hAnsi="Times New Roman" w:cs="Times New Roman"/>
-          <w:sz w:val="24"/>
-          <w:szCs w:val="24"/>
-        </w:rPr>
-        <w:t xml:space="preserve"> Rothstein &amp; Bushman, 2015</w:t>
-      </w:r>
-      <w:r>
-        <w:rPr>
-          <w:rFonts w:ascii="Times New Roman" w:hAnsi="Times New Roman" w:cs="Times New Roman"/>
-          <w:sz w:val="24"/>
-          <w:szCs w:val="24"/>
-        </w:rPr>
-        <w:t>)</w:t>
-      </w:r>
-      <w:r>
-        <w:rPr>
-          <w:rFonts w:ascii="Times New Roman" w:hAnsi="Times New Roman" w:cs="Times New Roman"/>
-          <w:sz w:val="24"/>
-          <w:szCs w:val="24"/>
-        </w:rPr>
-        <w:t xml:space="preserve">. We thought it best not to touch these. </w:t>
+        <w:t>3. Reviewer 3 noticed we cannot support the claim that “dissertations likely represent a minority of all studies conducted on violent games.” We now omit this unsubstantiated claim.</w:t>
       </w:r>
     </w:p>
     <w:p>
@@ -2769,25 +3270,103 @@
           <w:sz w:val="24"/>
           <w:szCs w:val="24"/>
         </w:rPr>
-        <w:t>Similarly, we do not combine Pearson product-moment correlations and point-</w:t>
-      </w:r>
-      <w:proofErr w:type="spellStart"/>
-      <w:r>
-        <w:rPr>
-          <w:rFonts w:ascii="Times New Roman" w:hAnsi="Times New Roman" w:cs="Times New Roman"/>
-          <w:sz w:val="24"/>
-          <w:szCs w:val="24"/>
-        </w:rPr>
-        <w:t>biserial</w:t>
-      </w:r>
-      <w:proofErr w:type="spellEnd"/>
-      <w:r>
-        <w:rPr>
-          <w:rFonts w:ascii="Times New Roman" w:hAnsi="Times New Roman" w:cs="Times New Roman"/>
-          <w:sz w:val="24"/>
-          <w:szCs w:val="24"/>
-        </w:rPr>
-        <w:t xml:space="preserve"> correlations. We now make this clearer in the revised manuscript.</w:t>
+        <w:t xml:space="preserve">4. Reviewer 3 was concerned about the </w:t>
+      </w:r>
+      <w:r>
+        <w:rPr>
+          <w:rFonts w:ascii="Times New Roman" w:hAnsi="Times New Roman" w:cs="Times New Roman"/>
+          <w:sz w:val="24"/>
+          <w:szCs w:val="24"/>
+        </w:rPr>
+        <w:t>nature of the effect sizes being synthesized. First</w:t>
+      </w:r>
+      <w:r>
+        <w:rPr>
+          <w:rFonts w:ascii="Times New Roman" w:hAnsi="Times New Roman" w:cs="Times New Roman"/>
+          <w:sz w:val="24"/>
+          <w:szCs w:val="24"/>
+        </w:rPr>
+        <w:t xml:space="preserve">, we </w:t>
+      </w:r>
+      <w:r>
+        <w:rPr>
+          <w:rFonts w:ascii="Times New Roman" w:hAnsi="Times New Roman" w:cs="Times New Roman"/>
+          <w:sz w:val="24"/>
+          <w:szCs w:val="24"/>
+        </w:rPr>
+        <w:t xml:space="preserve">clarify that we </w:t>
+      </w:r>
+      <w:r>
+        <w:rPr>
+          <w:rFonts w:ascii="Times New Roman" w:hAnsi="Times New Roman" w:cs="Times New Roman"/>
+          <w:sz w:val="24"/>
+          <w:szCs w:val="24"/>
+        </w:rPr>
+        <w:t>ignored the partial effect sizes as collected by Anderson et al. We were most interested in the effects in experiments, for which the “best partials” estimates are the same as the “best raw” estimates in Anderson et al. (2010). The “best partials” in cross-sectional studies are difficult to interpret and the source of much controversy</w:t>
+      </w:r>
+      <w:r>
+        <w:rPr>
+          <w:rFonts w:ascii="Times New Roman" w:hAnsi="Times New Roman" w:cs="Times New Roman"/>
+          <w:sz w:val="24"/>
+          <w:szCs w:val="24"/>
+        </w:rPr>
+        <w:t xml:space="preserve"> (see, e.g., Ferguson, </w:t>
+      </w:r>
+      <w:r>
+        <w:rPr>
+          <w:rFonts w:ascii="Times New Roman" w:hAnsi="Times New Roman" w:cs="Times New Roman"/>
+          <w:sz w:val="24"/>
+          <w:szCs w:val="24"/>
+        </w:rPr>
+        <w:t>2015</w:t>
+      </w:r>
+      <w:r>
+        <w:rPr>
+          <w:rFonts w:ascii="Times New Roman" w:hAnsi="Times New Roman" w:cs="Times New Roman"/>
+          <w:sz w:val="24"/>
+          <w:szCs w:val="24"/>
+        </w:rPr>
+        <w:t>;</w:t>
+      </w:r>
+      <w:r>
+        <w:rPr>
+          <w:rFonts w:ascii="Times New Roman" w:hAnsi="Times New Roman" w:cs="Times New Roman"/>
+          <w:sz w:val="24"/>
+          <w:szCs w:val="24"/>
+        </w:rPr>
+        <w:t xml:space="preserve"> Rothstein &amp; Bushman, 2015</w:t>
+      </w:r>
+      <w:r>
+        <w:rPr>
+          <w:rFonts w:ascii="Times New Roman" w:hAnsi="Times New Roman" w:cs="Times New Roman"/>
+          <w:sz w:val="24"/>
+          <w:szCs w:val="24"/>
+        </w:rPr>
+        <w:t>)</w:t>
+      </w:r>
+      <w:r>
+        <w:rPr>
+          <w:rFonts w:ascii="Times New Roman" w:hAnsi="Times New Roman" w:cs="Times New Roman"/>
+          <w:sz w:val="24"/>
+          <w:szCs w:val="24"/>
+        </w:rPr>
+        <w:t>. We thought it</w:t>
+      </w:r>
+      <w:r>
+        <w:rPr>
+          <w:rFonts w:ascii="Times New Roman" w:hAnsi="Times New Roman" w:cs="Times New Roman"/>
+          <w:sz w:val="24"/>
+          <w:szCs w:val="24"/>
+        </w:rPr>
+        <w:t xml:space="preserve"> best not to analyze these. We now make this decision explicit; see p. xx.</w:t>
+      </w:r>
+      <w:r>
+        <w:rPr>
+          <w:rFonts w:ascii="Times New Roman" w:hAnsi="Times New Roman" w:cs="Times New Roman"/>
+          <w:sz w:val="24"/>
+          <w:szCs w:val="24"/>
+        </w:rPr>
+        <w:t xml:space="preserve"> </w:t>
       </w:r>
     </w:p>
     <w:p>
@@ -2798,14 +3377,13 @@
           <w:szCs w:val="24"/>
         </w:rPr>
       </w:pPr>
-      <w:commentRangeStart w:id="2"/>
-      <w:r>
-        <w:rPr>
-          <w:rFonts w:ascii="Times New Roman" w:hAnsi="Times New Roman" w:cs="Times New Roman"/>
-          <w:sz w:val="24"/>
-          <w:szCs w:val="24"/>
-        </w:rPr>
-        <w:t xml:space="preserve">Also with attention to the computation and synthesis of effect size estimates, we thank Reviewer 3 for bringing the work of </w:t>
+      <w:r>
+        <w:rPr>
+          <w:rFonts w:ascii="Times New Roman" w:hAnsi="Times New Roman" w:cs="Times New Roman"/>
+          <w:sz w:val="24"/>
+          <w:szCs w:val="24"/>
+        </w:rPr>
+        <w:t>5. Reviewer 3 was concerned that we were combining product-moment and point-</w:t>
       </w:r>
       <w:proofErr w:type="spellStart"/>
       <w:r>
@@ -2814,7 +3392,7 @@
           <w:sz w:val="24"/>
           <w:szCs w:val="24"/>
         </w:rPr>
-        <w:t>Pustejovsky</w:t>
+        <w:t>biserial</w:t>
       </w:r>
       <w:proofErr w:type="spellEnd"/>
       <w:r>
@@ -2823,85 +3401,31 @@
           <w:sz w:val="24"/>
           <w:szCs w:val="24"/>
         </w:rPr>
-        <w:t xml:space="preserve"> (2014) to our attention. Because the original Anderson et al. meta-analysis was performed with </w:t>
-      </w:r>
-      <w:proofErr w:type="spellStart"/>
-      <w:r>
-        <w:rPr>
-          <w:rFonts w:ascii="Times New Roman" w:hAnsi="Times New Roman" w:cs="Times New Roman"/>
-          <w:sz w:val="24"/>
-          <w:szCs w:val="24"/>
-        </w:rPr>
-        <w:t>Borenstein’s</w:t>
-      </w:r>
-      <w:proofErr w:type="spellEnd"/>
-      <w:r>
-        <w:rPr>
-          <w:rFonts w:ascii="Times New Roman" w:hAnsi="Times New Roman" w:cs="Times New Roman"/>
-          <w:sz w:val="24"/>
-          <w:szCs w:val="24"/>
-        </w:rPr>
-        <w:t xml:space="preserve"> software, Comprehensive Meta-Analysis, we had attempted to mirror its approach as closely as possible. This </w:t>
-      </w:r>
-      <w:proofErr w:type="gramStart"/>
-      <w:r>
-        <w:rPr>
-          <w:rFonts w:ascii="Times New Roman" w:hAnsi="Times New Roman" w:cs="Times New Roman"/>
-          <w:sz w:val="24"/>
-          <w:szCs w:val="24"/>
-        </w:rPr>
-        <w:t>lead</w:t>
-      </w:r>
-      <w:proofErr w:type="gramEnd"/>
-      <w:r>
-        <w:rPr>
-          <w:rFonts w:ascii="Times New Roman" w:hAnsi="Times New Roman" w:cs="Times New Roman"/>
-          <w:sz w:val="24"/>
-          <w:szCs w:val="24"/>
-        </w:rPr>
-        <w:t xml:space="preserve"> us to adopt the </w:t>
-      </w:r>
-      <w:proofErr w:type="spellStart"/>
-      <w:r>
-        <w:rPr>
-          <w:rFonts w:ascii="Times New Roman" w:hAnsi="Times New Roman" w:cs="Times New Roman"/>
-          <w:sz w:val="24"/>
-          <w:szCs w:val="24"/>
-        </w:rPr>
-        <w:t>Borenstein</w:t>
-      </w:r>
-      <w:proofErr w:type="spellEnd"/>
-      <w:r>
-        <w:rPr>
-          <w:rFonts w:ascii="Times New Roman" w:hAnsi="Times New Roman" w:cs="Times New Roman"/>
-          <w:sz w:val="24"/>
-          <w:szCs w:val="24"/>
-        </w:rPr>
-        <w:t xml:space="preserve"> perspective that, as </w:t>
-      </w:r>
-      <w:proofErr w:type="spellStart"/>
-      <w:r>
-        <w:rPr>
-          <w:rFonts w:ascii="Times New Roman" w:hAnsi="Times New Roman" w:cs="Times New Roman"/>
-          <w:sz w:val="24"/>
-          <w:szCs w:val="24"/>
-        </w:rPr>
-        <w:t>Pustejovsky</w:t>
-      </w:r>
-      <w:proofErr w:type="spellEnd"/>
-      <w:r>
-        <w:rPr>
-          <w:rFonts w:ascii="Times New Roman" w:hAnsi="Times New Roman" w:cs="Times New Roman"/>
-          <w:sz w:val="24"/>
-          <w:szCs w:val="24"/>
-        </w:rPr>
-        <w:t xml:space="preserve"> says, frames conversion formulas as “applying across entire categories of effect size measure and as being reversible […] as if it were an algebraic identity.”</w:t>
+        <w:t xml:space="preserve"> correlations. We have clarified that we do not; see our reply above under </w:t>
+      </w:r>
+      <w:r>
+        <w:rPr>
+          <w:rFonts w:ascii="Times New Roman" w:hAnsi="Times New Roman" w:cs="Times New Roman"/>
+          <w:b/>
+          <w:sz w:val="24"/>
+          <w:szCs w:val="24"/>
+        </w:rPr>
+        <w:t>II</w:t>
+      </w:r>
+      <w:r>
+        <w:rPr>
+          <w:rFonts w:ascii="Times New Roman" w:hAnsi="Times New Roman" w:cs="Times New Roman"/>
+          <w:sz w:val="24"/>
+          <w:szCs w:val="24"/>
+        </w:rPr>
+        <w:t>.</w:t>
       </w:r>
     </w:p>
     <w:p>
       <w:pPr>
         <w:rPr>
           <w:rFonts w:ascii="Times New Roman" w:hAnsi="Times New Roman" w:cs="Times New Roman"/>
+          <w:strike/>
           <w:sz w:val="24"/>
           <w:szCs w:val="24"/>
         </w:rPr>
@@ -2912,15 +3436,7 @@
           <w:sz w:val="24"/>
           <w:szCs w:val="24"/>
         </w:rPr>
-        <w:t>There are a number of reasons we are reluctant to implement the refinements suggested by Reviewer 3. First, i</w:t>
-      </w:r>
-      <w:r>
-        <w:rPr>
-          <w:rFonts w:ascii="Times New Roman" w:hAnsi="Times New Roman" w:cs="Times New Roman"/>
-          <w:sz w:val="24"/>
-          <w:szCs w:val="24"/>
-        </w:rPr>
-        <w:t xml:space="preserve">t is our impression that the concerns raised by </w:t>
+        <w:t xml:space="preserve">6. Reviewer 3 suggests that we have misestimated the variance of Fisher’s Z, and that we should be using the equations given in </w:t>
       </w:r>
       <w:proofErr w:type="spellStart"/>
       <w:r>
@@ -2938,23 +3454,7 @@
           <w:sz w:val="24"/>
           <w:szCs w:val="24"/>
         </w:rPr>
-        <w:t xml:space="preserve"> apply chiefly when attempting to synthesize </w:t>
-      </w:r>
-      <w:r>
-        <w:rPr>
-          <w:rFonts w:ascii="Times New Roman" w:hAnsi="Times New Roman" w:cs="Times New Roman"/>
-          <w:sz w:val="24"/>
-          <w:szCs w:val="24"/>
-        </w:rPr>
-        <w:t>correlational designs with experimental designs.</w:t>
-      </w:r>
-      <w:r>
-        <w:rPr>
-          <w:rFonts w:ascii="Times New Roman" w:hAnsi="Times New Roman" w:cs="Times New Roman"/>
-          <w:sz w:val="24"/>
-          <w:szCs w:val="24"/>
-        </w:rPr>
-        <w:t xml:space="preserve"> As we maintain separate meta-analyses for controlled experiments and cross-sectional designs, </w:t>
+        <w:t xml:space="preserve"> (2014). We have given very careful consideration to the </w:t>
       </w:r>
       <w:proofErr w:type="spellStart"/>
       <w:r>
@@ -2963,7 +3463,7 @@
           <w:sz w:val="24"/>
           <w:szCs w:val="24"/>
         </w:rPr>
-        <w:t>Pustejovsky’s</w:t>
+        <w:t>Pustejovsky</w:t>
       </w:r>
       <w:proofErr w:type="spellEnd"/>
       <w:r>
@@ -2972,119 +3472,7 @@
           <w:sz w:val="24"/>
           <w:szCs w:val="24"/>
         </w:rPr>
-        <w:t xml:space="preserve"> suggestions would appear to be relevant only when trying to interpret the relative magnitude of the synthetized effects in experiments against those in cross-sections. We avoid making such interpretation</w:t>
-      </w:r>
-      <w:r>
-        <w:rPr>
-          <w:rFonts w:ascii="Times New Roman" w:hAnsi="Times New Roman" w:cs="Times New Roman"/>
-          <w:sz w:val="24"/>
-          <w:szCs w:val="24"/>
-        </w:rPr>
-        <w:t>s</w:t>
-      </w:r>
-      <w:r>
-        <w:rPr>
-          <w:rFonts w:ascii="Times New Roman" w:hAnsi="Times New Roman" w:cs="Times New Roman"/>
-          <w:sz w:val="24"/>
-          <w:szCs w:val="24"/>
-        </w:rPr>
-        <w:t xml:space="preserve"> in our manuscript. </w:t>
-      </w:r>
-    </w:p>
-    <w:p>
-      <w:pPr>
-        <w:rPr>
-          <w:rFonts w:ascii="Times New Roman" w:hAnsi="Times New Roman" w:cs="Times New Roman"/>
-          <w:sz w:val="24"/>
-          <w:szCs w:val="24"/>
-        </w:rPr>
-      </w:pPr>
-      <w:r>
-        <w:rPr>
-          <w:rFonts w:ascii="Times New Roman" w:hAnsi="Times New Roman" w:cs="Times New Roman"/>
-          <w:sz w:val="24"/>
-          <w:szCs w:val="24"/>
-        </w:rPr>
-        <w:t xml:space="preserve">Second, the controlled-experiment correlation estimator proposed by </w:t>
-      </w:r>
-      <w:proofErr w:type="spellStart"/>
-      <w:r>
-        <w:rPr>
-          <w:rFonts w:ascii="Times New Roman" w:hAnsi="Times New Roman" w:cs="Times New Roman"/>
-          <w:sz w:val="24"/>
-          <w:szCs w:val="24"/>
-        </w:rPr>
-        <w:t>Pustejovsky</w:t>
-      </w:r>
-      <w:proofErr w:type="spellEnd"/>
-      <w:r>
-        <w:rPr>
-          <w:rFonts w:ascii="Times New Roman" w:hAnsi="Times New Roman" w:cs="Times New Roman"/>
-          <w:sz w:val="24"/>
-          <w:szCs w:val="24"/>
-        </w:rPr>
-        <w:t xml:space="preserve"> does not seem appropriate to the current research. In correlational research, researchers inspect the correlation between some aggressive outcome (e.g., behavior) and some measure of chronic violent game exposure (e.g., hours of violent video games played in </w:t>
-      </w:r>
-      <w:r>
-        <w:rPr>
-          <w:rFonts w:ascii="Times New Roman" w:hAnsi="Times New Roman" w:cs="Times New Roman"/>
-          <w:sz w:val="24"/>
-          <w:szCs w:val="24"/>
-        </w:rPr>
-        <w:t xml:space="preserve">the past 5-6 years, Anderson &amp; Dill, 2000). In experiments, researchers inspect the relationship between an aggressive outcome and a brief measure of violent game exposure (e.g., fifteen minutes with a violent game). The two paradigms consider very different mechanisms and make very different assumptions about the underlying relationship. </w:t>
-      </w:r>
-    </w:p>
-    <w:p>
-      <w:pPr>
-        <w:rPr>
-          <w:rFonts w:ascii="Times New Roman" w:hAnsi="Times New Roman" w:cs="Times New Roman"/>
-          <w:sz w:val="24"/>
-          <w:szCs w:val="24"/>
-        </w:rPr>
-      </w:pPr>
-      <w:r>
-        <w:rPr>
-          <w:rFonts w:ascii="Times New Roman" w:hAnsi="Times New Roman" w:cs="Times New Roman"/>
-          <w:sz w:val="24"/>
-          <w:szCs w:val="24"/>
-        </w:rPr>
-        <w:t xml:space="preserve">But if one were to use </w:t>
-      </w:r>
-      <w:proofErr w:type="spellStart"/>
-      <w:r>
-        <w:rPr>
-          <w:rFonts w:ascii="Times New Roman" w:hAnsi="Times New Roman" w:cs="Times New Roman"/>
-          <w:sz w:val="24"/>
-          <w:szCs w:val="24"/>
-        </w:rPr>
-        <w:t>Pustejovsky’s</w:t>
-      </w:r>
-      <w:proofErr w:type="spellEnd"/>
-      <w:r>
-        <w:rPr>
-          <w:rFonts w:ascii="Times New Roman" w:hAnsi="Times New Roman" w:cs="Times New Roman"/>
-          <w:sz w:val="24"/>
-          <w:szCs w:val="24"/>
-        </w:rPr>
-        <w:t xml:space="preserve"> equation 4 to synthesize these results, we submit that the results would be insensible. Recall that </w:t>
-      </w:r>
-      <w:proofErr w:type="spellStart"/>
-      <w:r>
-        <w:rPr>
-          <w:rFonts w:ascii="Times New Roman" w:hAnsi="Times New Roman" w:cs="Times New Roman"/>
-          <w:sz w:val="24"/>
-          <w:szCs w:val="24"/>
-        </w:rPr>
-        <w:t>Pustejovsky’s</w:t>
-      </w:r>
-      <w:proofErr w:type="spellEnd"/>
-      <w:r>
-        <w:rPr>
-          <w:rFonts w:ascii="Times New Roman" w:hAnsi="Times New Roman" w:cs="Times New Roman"/>
-          <w:sz w:val="24"/>
-          <w:szCs w:val="24"/>
-        </w:rPr>
-        <w:t xml:space="preserve"> equation suggests the assumption that observations in the control group have </w:t>
+        <w:t xml:space="preserve"> (2014) manuscript but found it irrelevant to the current manuscript. We note that </w:t>
       </w:r>
       <w:r>
         <w:rPr>
@@ -3093,213 +3481,14 @@
           <w:sz w:val="24"/>
           <w:szCs w:val="24"/>
         </w:rPr>
-        <w:t>x</w:t>
-      </w:r>
-      <w:r>
-        <w:rPr>
-          <w:rFonts w:ascii="Times New Roman" w:hAnsi="Times New Roman" w:cs="Times New Roman"/>
-          <w:i/>
-          <w:sz w:val="24"/>
-          <w:szCs w:val="24"/>
-          <w:vertAlign w:val="subscript"/>
-        </w:rPr>
-        <w:t>i</w:t>
-      </w:r>
-      <w:r>
-        <w:rPr>
-          <w:rFonts w:ascii="Times New Roman" w:hAnsi="Times New Roman" w:cs="Times New Roman"/>
-          <w:i/>
-          <w:sz w:val="24"/>
-          <w:szCs w:val="24"/>
-        </w:rPr>
-        <w:t xml:space="preserve"> </w:t>
-      </w:r>
-      <w:r>
-        <w:rPr>
-          <w:rFonts w:ascii="Times New Roman" w:hAnsi="Times New Roman" w:cs="Times New Roman"/>
-          <w:sz w:val="24"/>
-          <w:szCs w:val="24"/>
-        </w:rPr>
-        <w:t xml:space="preserve">= </w:t>
-      </w:r>
-      <w:r>
-        <w:rPr>
-          <w:rFonts w:ascii="Times New Roman" w:hAnsi="Times New Roman" w:cs="Times New Roman"/>
-          <w:i/>
-          <w:sz w:val="24"/>
-          <w:szCs w:val="24"/>
-        </w:rPr>
-        <w:t>q</w:t>
-      </w:r>
-      <w:r>
-        <w:rPr>
-          <w:rFonts w:ascii="Times New Roman" w:hAnsi="Times New Roman" w:cs="Times New Roman"/>
-          <w:sz w:val="24"/>
-          <w:szCs w:val="24"/>
-        </w:rPr>
-        <w:t xml:space="preserve"> for </w:t>
-      </w:r>
-      <w:proofErr w:type="spellStart"/>
-      <w:r>
-        <w:rPr>
-          <w:rFonts w:ascii="Times New Roman" w:hAnsi="Times New Roman" w:cs="Times New Roman"/>
-          <w:i/>
-          <w:sz w:val="24"/>
-          <w:szCs w:val="24"/>
-        </w:rPr>
-        <w:t>i</w:t>
-      </w:r>
-      <w:proofErr w:type="spellEnd"/>
-      <w:r>
-        <w:rPr>
-          <w:rFonts w:ascii="Times New Roman" w:hAnsi="Times New Roman" w:cs="Times New Roman"/>
-          <w:i/>
-          <w:sz w:val="24"/>
-          <w:szCs w:val="24"/>
-        </w:rPr>
-        <w:t xml:space="preserve"> </w:t>
-      </w:r>
-      <w:r>
-        <w:rPr>
-          <w:rFonts w:ascii="Times New Roman" w:hAnsi="Times New Roman" w:cs="Times New Roman"/>
-          <w:sz w:val="24"/>
-          <w:szCs w:val="24"/>
-        </w:rPr>
-        <w:t>= 1</w:t>
-      </w:r>
-      <w:proofErr w:type="gramStart"/>
-      <w:r>
-        <w:rPr>
-          <w:rFonts w:ascii="Times New Roman" w:hAnsi="Times New Roman" w:cs="Times New Roman"/>
-          <w:sz w:val="24"/>
-          <w:szCs w:val="24"/>
-        </w:rPr>
-        <w:t>, …,</w:t>
-      </w:r>
-      <w:proofErr w:type="gramEnd"/>
-      <w:r>
-        <w:rPr>
-          <w:rFonts w:ascii="Times New Roman" w:hAnsi="Times New Roman" w:cs="Times New Roman"/>
-          <w:sz w:val="24"/>
-          <w:szCs w:val="24"/>
-        </w:rPr>
-        <w:t xml:space="preserve"> </w:t>
-      </w:r>
-      <w:r>
-        <w:rPr>
-          <w:rFonts w:ascii="Times New Roman" w:hAnsi="Times New Roman" w:cs="Times New Roman"/>
-          <w:i/>
-          <w:sz w:val="24"/>
-          <w:szCs w:val="24"/>
-        </w:rPr>
-        <w:t>n</w:t>
-      </w:r>
-      <w:r>
-        <w:rPr>
-          <w:rFonts w:ascii="Times New Roman" w:hAnsi="Times New Roman" w:cs="Times New Roman"/>
-          <w:i/>
-          <w:sz w:val="24"/>
-          <w:szCs w:val="24"/>
-          <w:vertAlign w:val="subscript"/>
-        </w:rPr>
-        <w:t>1</w:t>
-      </w:r>
-      <w:r>
-        <w:rPr>
-          <w:rFonts w:ascii="Times New Roman" w:hAnsi="Times New Roman" w:cs="Times New Roman"/>
-          <w:sz w:val="24"/>
-          <w:szCs w:val="24"/>
-        </w:rPr>
-        <w:t xml:space="preserve">, whereas the observations in the treatment group all have </w:t>
-      </w:r>
-      <w:r>
-        <w:rPr>
-          <w:rFonts w:ascii="Times New Roman" w:hAnsi="Times New Roman" w:cs="Times New Roman"/>
-          <w:i/>
-          <w:sz w:val="24"/>
-          <w:szCs w:val="24"/>
-        </w:rPr>
-        <w:t>x</w:t>
-      </w:r>
-      <w:r>
-        <w:rPr>
-          <w:rFonts w:ascii="Times New Roman" w:hAnsi="Times New Roman" w:cs="Times New Roman"/>
-          <w:i/>
-          <w:sz w:val="24"/>
-          <w:szCs w:val="24"/>
-          <w:vertAlign w:val="subscript"/>
-        </w:rPr>
-        <w:t>i</w:t>
-      </w:r>
-      <w:r>
-        <w:rPr>
-          <w:rFonts w:ascii="Times New Roman" w:hAnsi="Times New Roman" w:cs="Times New Roman"/>
-          <w:sz w:val="24"/>
-          <w:szCs w:val="24"/>
-        </w:rPr>
-        <w:t xml:space="preserve"> = </w:t>
-      </w:r>
-      <w:r>
-        <w:rPr>
-          <w:rFonts w:ascii="Times New Roman" w:hAnsi="Times New Roman" w:cs="Times New Roman"/>
-          <w:i/>
-          <w:sz w:val="24"/>
-          <w:szCs w:val="24"/>
-        </w:rPr>
-        <w:t>q + w</w:t>
-      </w:r>
-      <w:r>
-        <w:rPr>
-          <w:rFonts w:ascii="Times New Roman" w:hAnsi="Times New Roman" w:cs="Times New Roman"/>
-          <w:sz w:val="24"/>
-          <w:szCs w:val="24"/>
-        </w:rPr>
-        <w:t xml:space="preserve"> for </w:t>
-      </w:r>
-      <w:proofErr w:type="spellStart"/>
-      <w:r>
-        <w:rPr>
-          <w:rFonts w:ascii="Times New Roman" w:hAnsi="Times New Roman" w:cs="Times New Roman"/>
-          <w:i/>
-          <w:sz w:val="24"/>
-          <w:szCs w:val="24"/>
-        </w:rPr>
-        <w:t>i</w:t>
-      </w:r>
-      <w:proofErr w:type="spellEnd"/>
-      <w:r>
-        <w:rPr>
-          <w:rFonts w:ascii="Times New Roman" w:hAnsi="Times New Roman" w:cs="Times New Roman"/>
-          <w:i/>
-          <w:sz w:val="24"/>
-          <w:szCs w:val="24"/>
-        </w:rPr>
-        <w:t xml:space="preserve"> </w:t>
-      </w:r>
-      <w:r>
-        <w:rPr>
-          <w:rFonts w:ascii="Times New Roman" w:hAnsi="Times New Roman" w:cs="Times New Roman"/>
-          <w:sz w:val="24"/>
-          <w:szCs w:val="24"/>
-        </w:rPr>
-        <w:t xml:space="preserve">= 1, …, </w:t>
-      </w:r>
-      <w:r>
-        <w:rPr>
-          <w:rFonts w:ascii="Times New Roman" w:hAnsi="Times New Roman" w:cs="Times New Roman"/>
-          <w:i/>
-          <w:sz w:val="24"/>
-          <w:szCs w:val="24"/>
-        </w:rPr>
-        <w:t>n</w:t>
-      </w:r>
-      <w:r>
-        <w:rPr>
-          <w:rFonts w:ascii="Times New Roman" w:hAnsi="Times New Roman" w:cs="Times New Roman"/>
-          <w:i/>
-          <w:sz w:val="24"/>
-          <w:szCs w:val="24"/>
-          <w:vertAlign w:val="subscript"/>
+        <w:t>w</w:t>
+      </w:r>
+      <w:r>
+        <w:rPr>
+          <w:rFonts w:ascii="Times New Roman" w:hAnsi="Times New Roman" w:cs="Times New Roman"/>
+          <w:sz w:val="24"/>
+          <w:szCs w:val="24"/>
+          <w:vertAlign w:val="superscript"/>
         </w:rPr>
         <w:t>2</w:t>
       </w:r>
@@ -3309,180 +3498,8 @@
           <w:sz w:val="24"/>
           <w:szCs w:val="24"/>
         </w:rPr>
-        <w:t xml:space="preserve">. Here </w:t>
-      </w:r>
-      <w:r>
-        <w:rPr>
-          <w:rFonts w:ascii="Times New Roman" w:hAnsi="Times New Roman" w:cs="Times New Roman"/>
-          <w:i/>
-          <w:sz w:val="24"/>
-          <w:szCs w:val="24"/>
-        </w:rPr>
-        <w:t>w</w:t>
-      </w:r>
-      <w:r>
-        <w:rPr>
-          <w:rFonts w:ascii="Times New Roman" w:hAnsi="Times New Roman" w:cs="Times New Roman"/>
-          <w:sz w:val="24"/>
-          <w:szCs w:val="24"/>
-        </w:rPr>
-        <w:t xml:space="preserve"> indicates the displacement in</w:t>
-      </w:r>
-      <w:r>
-        <w:rPr>
-          <w:rFonts w:ascii="Times New Roman" w:hAnsi="Times New Roman" w:cs="Times New Roman"/>
-          <w:sz w:val="24"/>
-          <w:szCs w:val="24"/>
-        </w:rPr>
-        <w:t xml:space="preserve"> </w:t>
-      </w:r>
-      <w:r>
-        <w:rPr>
-          <w:rFonts w:ascii="Times New Roman" w:hAnsi="Times New Roman" w:cs="Times New Roman"/>
-          <w:i/>
-          <w:sz w:val="24"/>
-          <w:szCs w:val="24"/>
-        </w:rPr>
-        <w:t>x</w:t>
-      </w:r>
-      <w:r>
-        <w:rPr>
-          <w:rFonts w:ascii="Times New Roman" w:hAnsi="Times New Roman" w:cs="Times New Roman"/>
-          <w:sz w:val="24"/>
-          <w:szCs w:val="24"/>
-        </w:rPr>
-        <w:t xml:space="preserve"> from </w:t>
-      </w:r>
-      <w:r>
-        <w:rPr>
-          <w:rFonts w:ascii="Times New Roman" w:hAnsi="Times New Roman" w:cs="Times New Roman"/>
-          <w:sz w:val="24"/>
-          <w:szCs w:val="24"/>
-        </w:rPr>
-        <w:lastRenderedPageBreak/>
-        <w:t xml:space="preserve">the control mean </w:t>
-      </w:r>
-      <w:r>
-        <w:rPr>
-          <w:rFonts w:ascii="Times New Roman" w:hAnsi="Times New Roman" w:cs="Times New Roman"/>
-          <w:i/>
-          <w:sz w:val="24"/>
-          <w:szCs w:val="24"/>
-        </w:rPr>
-        <w:t>q</w:t>
-      </w:r>
-      <w:r>
-        <w:rPr>
-          <w:rFonts w:ascii="Times New Roman" w:hAnsi="Times New Roman" w:cs="Times New Roman"/>
-          <w:sz w:val="24"/>
-          <w:szCs w:val="24"/>
-        </w:rPr>
-        <w:t xml:space="preserve">. If we were to consider </w:t>
-      </w:r>
-      <w:r>
-        <w:rPr>
-          <w:rFonts w:ascii="Times New Roman" w:hAnsi="Times New Roman" w:cs="Times New Roman"/>
-          <w:i/>
-          <w:sz w:val="24"/>
-          <w:szCs w:val="24"/>
-        </w:rPr>
-        <w:t>x</w:t>
-      </w:r>
-      <w:r>
-        <w:rPr>
-          <w:rFonts w:ascii="Times New Roman" w:hAnsi="Times New Roman" w:cs="Times New Roman"/>
-          <w:sz w:val="24"/>
-          <w:szCs w:val="24"/>
-        </w:rPr>
-        <w:t xml:space="preserve"> some measure of months or even years of violent game exposure, as used in correlational research, the displacement </w:t>
-      </w:r>
-      <w:r>
-        <w:rPr>
-          <w:rFonts w:ascii="Times New Roman" w:hAnsi="Times New Roman" w:cs="Times New Roman"/>
-          <w:i/>
-          <w:sz w:val="24"/>
-          <w:szCs w:val="24"/>
-        </w:rPr>
-        <w:t>w</w:t>
-      </w:r>
-      <w:r>
-        <w:rPr>
-          <w:rFonts w:ascii="Times New Roman" w:hAnsi="Times New Roman" w:cs="Times New Roman"/>
-          <w:sz w:val="24"/>
-          <w:szCs w:val="24"/>
-        </w:rPr>
-        <w:t xml:space="preserve"> inflicted by 15 minutes of play must be </w:t>
-      </w:r>
-      <w:proofErr w:type="spellStart"/>
-      <w:r>
-        <w:rPr>
-          <w:rFonts w:ascii="Times New Roman" w:hAnsi="Times New Roman" w:cs="Times New Roman"/>
-          <w:sz w:val="24"/>
-          <w:szCs w:val="24"/>
-        </w:rPr>
-        <w:t>perishingly</w:t>
-      </w:r>
-      <w:proofErr w:type="spellEnd"/>
-      <w:r>
-        <w:rPr>
-          <w:rFonts w:ascii="Times New Roman" w:hAnsi="Times New Roman" w:cs="Times New Roman"/>
-          <w:sz w:val="24"/>
-          <w:szCs w:val="24"/>
-        </w:rPr>
-        <w:t xml:space="preserve"> small. </w:t>
-      </w:r>
-      <w:r>
-        <w:rPr>
-          <w:rFonts w:ascii="Times New Roman" w:hAnsi="Times New Roman" w:cs="Times New Roman"/>
-          <w:sz w:val="24"/>
-          <w:szCs w:val="24"/>
-        </w:rPr>
-        <w:t>(</w:t>
-      </w:r>
-      <w:r>
-        <w:rPr>
-          <w:rFonts w:ascii="Times New Roman" w:hAnsi="Times New Roman" w:cs="Times New Roman"/>
-          <w:sz w:val="24"/>
-          <w:szCs w:val="24"/>
-        </w:rPr>
-        <w:t xml:space="preserve">Note that </w:t>
-      </w:r>
-      <w:r>
-        <w:rPr>
-          <w:rFonts w:ascii="Times New Roman" w:hAnsi="Times New Roman" w:cs="Times New Roman"/>
-          <w:i/>
-          <w:sz w:val="24"/>
-          <w:szCs w:val="24"/>
-        </w:rPr>
-        <w:t>w</w:t>
-      </w:r>
-      <w:r>
-        <w:rPr>
-          <w:rFonts w:ascii="Times New Roman" w:hAnsi="Times New Roman" w:cs="Times New Roman"/>
-          <w:sz w:val="24"/>
-          <w:szCs w:val="24"/>
-          <w:vertAlign w:val="superscript"/>
-        </w:rPr>
-        <w:t>2</w:t>
-      </w:r>
-      <w:r>
-        <w:rPr>
-          <w:rFonts w:ascii="Times New Roman" w:hAnsi="Times New Roman" w:cs="Times New Roman"/>
-          <w:sz w:val="24"/>
-          <w:szCs w:val="24"/>
-        </w:rPr>
-        <w:t xml:space="preserve"> does not </w:t>
-      </w:r>
-      <w:proofErr w:type="gramStart"/>
-      <w:r>
-        <w:rPr>
-          <w:rFonts w:ascii="Times New Roman" w:hAnsi="Times New Roman" w:cs="Times New Roman"/>
-          <w:sz w:val="24"/>
-          <w:szCs w:val="24"/>
-        </w:rPr>
-        <w:t xml:space="preserve">represent  </w:t>
-      </w:r>
-      <w:proofErr w:type="gramEnd"/>
+        <w:t xml:space="preserve"> does not represent  </w:t>
+      </w:r>
       <m:oMath>
         <m:f>
           <m:fPr>
@@ -3724,20 +3741,395 @@
           <w:sz w:val="24"/>
           <w:szCs w:val="24"/>
         </w:rPr>
-        <w:t xml:space="preserve">) </w:t>
-      </w:r>
-      <w:r>
-        <w:rPr>
-          <w:rFonts w:ascii="Times New Roman" w:hAnsi="Times New Roman" w:cs="Times New Roman"/>
-          <w:sz w:val="24"/>
-          <w:szCs w:val="24"/>
-        </w:rPr>
-        <w:t xml:space="preserve">As </w:t>
+        <w:t xml:space="preserve"> </w:t>
+      </w:r>
+      <w:r>
+        <w:rPr>
+          <w:rFonts w:ascii="Times New Roman" w:eastAsiaTheme="minorEastAsia" w:hAnsi="Times New Roman" w:cs="Times New Roman"/>
+          <w:sz w:val="24"/>
+          <w:szCs w:val="24"/>
+        </w:rPr>
+        <w:t xml:space="preserve">For more, see </w:t>
+      </w:r>
+      <w:r>
+        <w:rPr>
+          <w:rFonts w:ascii="Times New Roman" w:eastAsiaTheme="minorEastAsia" w:hAnsi="Times New Roman" w:cs="Times New Roman"/>
+          <w:b/>
+          <w:sz w:val="24"/>
+          <w:szCs w:val="24"/>
+        </w:rPr>
+        <w:t xml:space="preserve">IC </w:t>
+      </w:r>
+      <w:r>
+        <w:rPr>
+          <w:rFonts w:ascii="Times New Roman" w:eastAsiaTheme="minorEastAsia" w:hAnsi="Times New Roman" w:cs="Times New Roman"/>
+          <w:sz w:val="24"/>
+          <w:szCs w:val="24"/>
+        </w:rPr>
+        <w:t>above</w:t>
+      </w:r>
+      <w:r>
+        <w:rPr>
+          <w:rFonts w:ascii="Times New Roman" w:eastAsiaTheme="minorEastAsia" w:hAnsi="Times New Roman" w:cs="Times New Roman"/>
+          <w:b/>
+          <w:sz w:val="24"/>
+          <w:szCs w:val="24"/>
+        </w:rPr>
+        <w:t>.</w:t>
+      </w:r>
+    </w:p>
+    <w:p>
+      <w:pPr>
+        <w:rPr>
+          <w:rFonts w:ascii="Times New Roman" w:hAnsi="Times New Roman" w:cs="Times New Roman"/>
+          <w:strike/>
+          <w:sz w:val="24"/>
+          <w:szCs w:val="24"/>
+        </w:rPr>
+      </w:pPr>
+      <w:commentRangeStart w:id="5"/>
+      <w:r>
+        <w:rPr>
+          <w:rFonts w:ascii="Times New Roman" w:hAnsi="Times New Roman" w:cs="Times New Roman"/>
+          <w:strike/>
+          <w:sz w:val="24"/>
+          <w:szCs w:val="24"/>
+        </w:rPr>
+        <w:t xml:space="preserve">In correlational research, researchers inspect the correlation between some aggressive outcome (e.g., behavior) and some measure of chronic violent game exposure (e.g., hours of violent video games played in </w:t>
+      </w:r>
+      <w:r>
+        <w:rPr>
+          <w:rFonts w:ascii="Times New Roman" w:hAnsi="Times New Roman" w:cs="Times New Roman"/>
+          <w:strike/>
+          <w:sz w:val="24"/>
+          <w:szCs w:val="24"/>
+        </w:rPr>
+        <w:t xml:space="preserve">the past 5-6 years, Anderson &amp; Dill, 2000). In experiments, researchers inspect the relationship between an aggressive outcome and a brief measure of violent game exposure (e.g., fifteen minutes with a violent game). The two paradigms consider very different mechanisms and make very different assumptions about the underlying relationship. </w:t>
+      </w:r>
+    </w:p>
+    <w:p>
+      <w:pPr>
+        <w:rPr>
+          <w:rFonts w:ascii="Times New Roman" w:hAnsi="Times New Roman" w:cs="Times New Roman"/>
+          <w:strike/>
+          <w:sz w:val="24"/>
+          <w:szCs w:val="24"/>
+        </w:rPr>
+      </w:pPr>
+      <w:r>
+        <w:rPr>
+          <w:rFonts w:ascii="Times New Roman" w:hAnsi="Times New Roman" w:cs="Times New Roman"/>
+          <w:strike/>
+          <w:sz w:val="24"/>
+          <w:szCs w:val="24"/>
+        </w:rPr>
+        <w:t xml:space="preserve">But if one were to use </w:t>
+      </w:r>
+      <w:proofErr w:type="spellStart"/>
+      <w:r>
+        <w:rPr>
+          <w:rFonts w:ascii="Times New Roman" w:hAnsi="Times New Roman" w:cs="Times New Roman"/>
+          <w:strike/>
+          <w:sz w:val="24"/>
+          <w:szCs w:val="24"/>
+        </w:rPr>
+        <w:t>Pustejovsky’s</w:t>
+      </w:r>
+      <w:proofErr w:type="spellEnd"/>
+      <w:r>
+        <w:rPr>
+          <w:rFonts w:ascii="Times New Roman" w:hAnsi="Times New Roman" w:cs="Times New Roman"/>
+          <w:strike/>
+          <w:sz w:val="24"/>
+          <w:szCs w:val="24"/>
+        </w:rPr>
+        <w:t xml:space="preserve"> equation 4 to synthesize these results, we submit that the results would be insensible. Recall that </w:t>
+      </w:r>
+      <w:proofErr w:type="spellStart"/>
+      <w:r>
+        <w:rPr>
+          <w:rFonts w:ascii="Times New Roman" w:hAnsi="Times New Roman" w:cs="Times New Roman"/>
+          <w:strike/>
+          <w:sz w:val="24"/>
+          <w:szCs w:val="24"/>
+        </w:rPr>
+        <w:t>Pustejovsky’s</w:t>
+      </w:r>
+      <w:proofErr w:type="spellEnd"/>
+      <w:r>
+        <w:rPr>
+          <w:rFonts w:ascii="Times New Roman" w:hAnsi="Times New Roman" w:cs="Times New Roman"/>
+          <w:strike/>
+          <w:sz w:val="24"/>
+          <w:szCs w:val="24"/>
+        </w:rPr>
+        <w:t xml:space="preserve"> equation suggests the assumption that </w:t>
+      </w:r>
+      <w:r>
+        <w:rPr>
+          <w:rFonts w:ascii="Times New Roman" w:hAnsi="Times New Roman" w:cs="Times New Roman"/>
+          <w:strike/>
+          <w:sz w:val="24"/>
+          <w:szCs w:val="24"/>
+        </w:rPr>
+        <w:lastRenderedPageBreak/>
+        <w:t xml:space="preserve">observations in the control group have </w:t>
       </w:r>
       <w:r>
         <w:rPr>
           <w:rFonts w:ascii="Times New Roman" w:hAnsi="Times New Roman" w:cs="Times New Roman"/>
           <w:i/>
+          <w:strike/>
+          <w:sz w:val="24"/>
+          <w:szCs w:val="24"/>
+        </w:rPr>
+        <w:t>x</w:t>
+      </w:r>
+      <w:r>
+        <w:rPr>
+          <w:rFonts w:ascii="Times New Roman" w:hAnsi="Times New Roman" w:cs="Times New Roman"/>
+          <w:i/>
+          <w:strike/>
+          <w:sz w:val="24"/>
+          <w:szCs w:val="24"/>
+          <w:vertAlign w:val="subscript"/>
+        </w:rPr>
+        <w:t>i</w:t>
+      </w:r>
+      <w:r>
+        <w:rPr>
+          <w:rFonts w:ascii="Times New Roman" w:hAnsi="Times New Roman" w:cs="Times New Roman"/>
+          <w:i/>
+          <w:strike/>
+          <w:sz w:val="24"/>
+          <w:szCs w:val="24"/>
+        </w:rPr>
+        <w:t xml:space="preserve"> </w:t>
+      </w:r>
+      <w:r>
+        <w:rPr>
+          <w:rFonts w:ascii="Times New Roman" w:hAnsi="Times New Roman" w:cs="Times New Roman"/>
+          <w:strike/>
+          <w:sz w:val="24"/>
+          <w:szCs w:val="24"/>
+        </w:rPr>
+        <w:t xml:space="preserve">= </w:t>
+      </w:r>
+      <w:r>
+        <w:rPr>
+          <w:rFonts w:ascii="Times New Roman" w:hAnsi="Times New Roman" w:cs="Times New Roman"/>
+          <w:i/>
+          <w:strike/>
+          <w:sz w:val="24"/>
+          <w:szCs w:val="24"/>
+        </w:rPr>
+        <w:t>q</w:t>
+      </w:r>
+      <w:r>
+        <w:rPr>
+          <w:rFonts w:ascii="Times New Roman" w:hAnsi="Times New Roman" w:cs="Times New Roman"/>
+          <w:strike/>
+          <w:sz w:val="24"/>
+          <w:szCs w:val="24"/>
+        </w:rPr>
+        <w:t xml:space="preserve"> for </w:t>
+      </w:r>
+      <w:proofErr w:type="spellStart"/>
+      <w:r>
+        <w:rPr>
+          <w:rFonts w:ascii="Times New Roman" w:hAnsi="Times New Roman" w:cs="Times New Roman"/>
+          <w:i/>
+          <w:strike/>
+          <w:sz w:val="24"/>
+          <w:szCs w:val="24"/>
+        </w:rPr>
+        <w:t>i</w:t>
+      </w:r>
+      <w:proofErr w:type="spellEnd"/>
+      <w:r>
+        <w:rPr>
+          <w:rFonts w:ascii="Times New Roman" w:hAnsi="Times New Roman" w:cs="Times New Roman"/>
+          <w:i/>
+          <w:strike/>
+          <w:sz w:val="24"/>
+          <w:szCs w:val="24"/>
+        </w:rPr>
+        <w:t xml:space="preserve"> </w:t>
+      </w:r>
+      <w:r>
+        <w:rPr>
+          <w:rFonts w:ascii="Times New Roman" w:hAnsi="Times New Roman" w:cs="Times New Roman"/>
+          <w:strike/>
+          <w:sz w:val="24"/>
+          <w:szCs w:val="24"/>
+        </w:rPr>
+        <w:t>= 1</w:t>
+      </w:r>
+      <w:proofErr w:type="gramStart"/>
+      <w:r>
+        <w:rPr>
+          <w:rFonts w:ascii="Times New Roman" w:hAnsi="Times New Roman" w:cs="Times New Roman"/>
+          <w:strike/>
+          <w:sz w:val="24"/>
+          <w:szCs w:val="24"/>
+        </w:rPr>
+        <w:t>, …,</w:t>
+      </w:r>
+      <w:proofErr w:type="gramEnd"/>
+      <w:r>
+        <w:rPr>
+          <w:rFonts w:ascii="Times New Roman" w:hAnsi="Times New Roman" w:cs="Times New Roman"/>
+          <w:strike/>
+          <w:sz w:val="24"/>
+          <w:szCs w:val="24"/>
+        </w:rPr>
+        <w:t xml:space="preserve"> </w:t>
+      </w:r>
+      <w:r>
+        <w:rPr>
+          <w:rFonts w:ascii="Times New Roman" w:hAnsi="Times New Roman" w:cs="Times New Roman"/>
+          <w:i/>
+          <w:strike/>
+          <w:sz w:val="24"/>
+          <w:szCs w:val="24"/>
+        </w:rPr>
+        <w:t>n</w:t>
+      </w:r>
+      <w:r>
+        <w:rPr>
+          <w:rFonts w:ascii="Times New Roman" w:hAnsi="Times New Roman" w:cs="Times New Roman"/>
+          <w:i/>
+          <w:strike/>
+          <w:sz w:val="24"/>
+          <w:szCs w:val="24"/>
+          <w:vertAlign w:val="subscript"/>
+        </w:rPr>
+        <w:t>1</w:t>
+      </w:r>
+      <w:r>
+        <w:rPr>
+          <w:rFonts w:ascii="Times New Roman" w:hAnsi="Times New Roman" w:cs="Times New Roman"/>
+          <w:strike/>
+          <w:sz w:val="24"/>
+          <w:szCs w:val="24"/>
+        </w:rPr>
+        <w:t xml:space="preserve">, whereas the observations in the treatment group all have </w:t>
+      </w:r>
+      <w:r>
+        <w:rPr>
+          <w:rFonts w:ascii="Times New Roman" w:hAnsi="Times New Roman" w:cs="Times New Roman"/>
+          <w:i/>
+          <w:strike/>
+          <w:sz w:val="24"/>
+          <w:szCs w:val="24"/>
+        </w:rPr>
+        <w:t>x</w:t>
+      </w:r>
+      <w:r>
+        <w:rPr>
+          <w:rFonts w:ascii="Times New Roman" w:hAnsi="Times New Roman" w:cs="Times New Roman"/>
+          <w:i/>
+          <w:strike/>
+          <w:sz w:val="24"/>
+          <w:szCs w:val="24"/>
+          <w:vertAlign w:val="subscript"/>
+        </w:rPr>
+        <w:t>i</w:t>
+      </w:r>
+      <w:r>
+        <w:rPr>
+          <w:rFonts w:ascii="Times New Roman" w:hAnsi="Times New Roman" w:cs="Times New Roman"/>
+          <w:strike/>
+          <w:sz w:val="24"/>
+          <w:szCs w:val="24"/>
+        </w:rPr>
+        <w:t xml:space="preserve"> = </w:t>
+      </w:r>
+      <w:r>
+        <w:rPr>
+          <w:rFonts w:ascii="Times New Roman" w:hAnsi="Times New Roman" w:cs="Times New Roman"/>
+          <w:i/>
+          <w:strike/>
+          <w:sz w:val="24"/>
+          <w:szCs w:val="24"/>
+        </w:rPr>
+        <w:t>q + w</w:t>
+      </w:r>
+      <w:r>
+        <w:rPr>
+          <w:rFonts w:ascii="Times New Roman" w:hAnsi="Times New Roman" w:cs="Times New Roman"/>
+          <w:strike/>
+          <w:sz w:val="24"/>
+          <w:szCs w:val="24"/>
+        </w:rPr>
+        <w:t xml:space="preserve"> for </w:t>
+      </w:r>
+      <w:proofErr w:type="spellStart"/>
+      <w:r>
+        <w:rPr>
+          <w:rFonts w:ascii="Times New Roman" w:hAnsi="Times New Roman" w:cs="Times New Roman"/>
+          <w:i/>
+          <w:strike/>
+          <w:sz w:val="24"/>
+          <w:szCs w:val="24"/>
+        </w:rPr>
+        <w:t>i</w:t>
+      </w:r>
+      <w:proofErr w:type="spellEnd"/>
+      <w:r>
+        <w:rPr>
+          <w:rFonts w:ascii="Times New Roman" w:hAnsi="Times New Roman" w:cs="Times New Roman"/>
+          <w:i/>
+          <w:strike/>
+          <w:sz w:val="24"/>
+          <w:szCs w:val="24"/>
+        </w:rPr>
+        <w:t xml:space="preserve"> </w:t>
+      </w:r>
+      <w:r>
+        <w:rPr>
+          <w:rFonts w:ascii="Times New Roman" w:hAnsi="Times New Roman" w:cs="Times New Roman"/>
+          <w:strike/>
+          <w:sz w:val="24"/>
+          <w:szCs w:val="24"/>
+        </w:rPr>
+        <w:t xml:space="preserve">= 1, …, </w:t>
+      </w:r>
+      <w:r>
+        <w:rPr>
+          <w:rFonts w:ascii="Times New Roman" w:hAnsi="Times New Roman" w:cs="Times New Roman"/>
+          <w:i/>
+          <w:strike/>
+          <w:sz w:val="24"/>
+          <w:szCs w:val="24"/>
+        </w:rPr>
+        <w:t>n</w:t>
+      </w:r>
+      <w:r>
+        <w:rPr>
+          <w:rFonts w:ascii="Times New Roman" w:hAnsi="Times New Roman" w:cs="Times New Roman"/>
+          <w:i/>
+          <w:strike/>
+          <w:sz w:val="24"/>
+          <w:szCs w:val="24"/>
+          <w:vertAlign w:val="subscript"/>
+        </w:rPr>
+        <w:t>2</w:t>
+      </w:r>
+      <w:r>
+        <w:rPr>
+          <w:rFonts w:ascii="Times New Roman" w:hAnsi="Times New Roman" w:cs="Times New Roman"/>
+          <w:strike/>
+          <w:sz w:val="24"/>
+          <w:szCs w:val="24"/>
+        </w:rPr>
+        <w:t xml:space="preserve">. Here </w:t>
+      </w:r>
+      <w:r>
+        <w:rPr>
+          <w:rFonts w:ascii="Times New Roman" w:hAnsi="Times New Roman" w:cs="Times New Roman"/>
+          <w:i/>
+          <w:strike/>
           <w:sz w:val="24"/>
           <w:szCs w:val="24"/>
         </w:rPr>
@@ -3746,39 +4138,154 @@
       <w:r>
         <w:rPr>
           <w:rFonts w:ascii="Times New Roman" w:hAnsi="Times New Roman" w:cs="Times New Roman"/>
-          <w:sz w:val="24"/>
-          <w:szCs w:val="24"/>
-        </w:rPr>
-        <w:t xml:space="preserve"> tends towards zero, the equation </w:t>
+          <w:strike/>
+          <w:sz w:val="24"/>
+          <w:szCs w:val="24"/>
+        </w:rPr>
+        <w:t xml:space="preserve"> indicates the displacement in</w:t>
+      </w:r>
+      <w:r>
+        <w:rPr>
+          <w:rFonts w:ascii="Times New Roman" w:hAnsi="Times New Roman" w:cs="Times New Roman"/>
+          <w:strike/>
+          <w:sz w:val="24"/>
+          <w:szCs w:val="24"/>
+        </w:rPr>
+        <w:t xml:space="preserve"> </w:t>
+      </w:r>
+      <w:r>
+        <w:rPr>
+          <w:rFonts w:ascii="Times New Roman" w:hAnsi="Times New Roman" w:cs="Times New Roman"/>
+          <w:i/>
+          <w:strike/>
+          <w:sz w:val="24"/>
+          <w:szCs w:val="24"/>
+        </w:rPr>
+        <w:t>x</w:t>
+      </w:r>
+      <w:r>
+        <w:rPr>
+          <w:rFonts w:ascii="Times New Roman" w:hAnsi="Times New Roman" w:cs="Times New Roman"/>
+          <w:strike/>
+          <w:sz w:val="24"/>
+          <w:szCs w:val="24"/>
+        </w:rPr>
+        <w:t xml:space="preserve"> from the control mean </w:t>
+      </w:r>
+      <w:r>
+        <w:rPr>
+          <w:rFonts w:ascii="Times New Roman" w:hAnsi="Times New Roman" w:cs="Times New Roman"/>
+          <w:i/>
+          <w:strike/>
+          <w:sz w:val="24"/>
+          <w:szCs w:val="24"/>
+        </w:rPr>
+        <w:t>q</w:t>
+      </w:r>
+      <w:r>
+        <w:rPr>
+          <w:rFonts w:ascii="Times New Roman" w:hAnsi="Times New Roman" w:cs="Times New Roman"/>
+          <w:strike/>
+          <w:sz w:val="24"/>
+          <w:szCs w:val="24"/>
+        </w:rPr>
+        <w:t xml:space="preserve">. If we were to consider </w:t>
+      </w:r>
+      <w:r>
+        <w:rPr>
+          <w:rFonts w:ascii="Times New Roman" w:hAnsi="Times New Roman" w:cs="Times New Roman"/>
+          <w:i/>
+          <w:strike/>
+          <w:sz w:val="24"/>
+          <w:szCs w:val="24"/>
+        </w:rPr>
+        <w:t>x</w:t>
+      </w:r>
+      <w:r>
+        <w:rPr>
+          <w:rFonts w:ascii="Times New Roman" w:hAnsi="Times New Roman" w:cs="Times New Roman"/>
+          <w:strike/>
+          <w:sz w:val="24"/>
+          <w:szCs w:val="24"/>
+        </w:rPr>
+        <w:t xml:space="preserve"> some measure of months or even years of violent game exposure, as used in correlational research, the displacement </w:t>
+      </w:r>
+      <w:r>
+        <w:rPr>
+          <w:rFonts w:ascii="Times New Roman" w:hAnsi="Times New Roman" w:cs="Times New Roman"/>
+          <w:i/>
+          <w:strike/>
+          <w:sz w:val="24"/>
+          <w:szCs w:val="24"/>
+        </w:rPr>
+        <w:t>w</w:t>
+      </w:r>
+      <w:r>
+        <w:rPr>
+          <w:rFonts w:ascii="Times New Roman" w:hAnsi="Times New Roman" w:cs="Times New Roman"/>
+          <w:strike/>
+          <w:sz w:val="24"/>
+          <w:szCs w:val="24"/>
+        </w:rPr>
+        <w:t xml:space="preserve"> inflicted by 15 minutes of play must be </w:t>
       </w:r>
       <w:proofErr w:type="spellStart"/>
       <w:r>
         <w:rPr>
           <w:rFonts w:ascii="Times New Roman" w:hAnsi="Times New Roman" w:cs="Times New Roman"/>
+          <w:strike/>
+          <w:sz w:val="24"/>
+          <w:szCs w:val="24"/>
+        </w:rPr>
+        <w:t>perishingly</w:t>
+      </w:r>
+      <w:proofErr w:type="spellEnd"/>
+      <w:r>
+        <w:rPr>
+          <w:rFonts w:ascii="Times New Roman" w:hAnsi="Times New Roman" w:cs="Times New Roman"/>
+          <w:strike/>
+          <w:sz w:val="24"/>
+          <w:szCs w:val="24"/>
+        </w:rPr>
+        <w:t xml:space="preserve"> small. </w:t>
+      </w:r>
+      <w:r>
+        <w:rPr>
+          <w:rFonts w:ascii="Times New Roman" w:hAnsi="Times New Roman" w:cs="Times New Roman"/>
+          <w:strike/>
+          <w:sz w:val="24"/>
+          <w:szCs w:val="24"/>
+        </w:rPr>
+        <w:t xml:space="preserve">(Note that </w:t>
+      </w:r>
+      <w:r>
+        <w:rPr>
+          <w:rFonts w:ascii="Times New Roman" w:hAnsi="Times New Roman" w:cs="Times New Roman"/>
           <w:i/>
-          <w:sz w:val="24"/>
-          <w:szCs w:val="24"/>
-        </w:rPr>
-        <w:t>r</w:t>
-      </w:r>
-      <w:r>
-        <w:rPr>
-          <w:rFonts w:ascii="Times New Roman" w:hAnsi="Times New Roman" w:cs="Times New Roman"/>
-          <w:i/>
-          <w:sz w:val="24"/>
-          <w:szCs w:val="24"/>
-          <w:vertAlign w:val="subscript"/>
-        </w:rPr>
-        <w:t>ce</w:t>
-      </w:r>
-      <w:proofErr w:type="spellEnd"/>
-      <w:r>
-        <w:rPr>
-          <w:rFonts w:ascii="Times New Roman" w:hAnsi="Times New Roman" w:cs="Times New Roman"/>
-          <w:sz w:val="24"/>
-          <w:szCs w:val="24"/>
-        </w:rPr>
-        <w:t xml:space="preserve"> = </w:t>
+          <w:strike/>
+          <w:sz w:val="24"/>
+          <w:szCs w:val="24"/>
+        </w:rPr>
+        <w:t>w</w:t>
+      </w:r>
+      <w:r>
+        <w:rPr>
+          <w:rFonts w:ascii="Times New Roman" w:hAnsi="Times New Roman" w:cs="Times New Roman"/>
+          <w:strike/>
+          <w:sz w:val="24"/>
+          <w:szCs w:val="24"/>
+          <w:vertAlign w:val="superscript"/>
+        </w:rPr>
+        <w:t>2</w:t>
+      </w:r>
+      <w:r>
+        <w:rPr>
+          <w:rFonts w:ascii="Times New Roman" w:hAnsi="Times New Roman" w:cs="Times New Roman"/>
+          <w:strike/>
+          <w:sz w:val="24"/>
+          <w:szCs w:val="24"/>
+        </w:rPr>
+        <w:t xml:space="preserve"> does not represent  </w:t>
       </w:r>
       <m:oMath>
         <m:f>
@@ -3787,6 +4294,307 @@
               <w:rPr>
                 <w:rFonts w:ascii="Cambria Math" w:hAnsi="Cambria Math" w:cs="Times New Roman"/>
                 <w:i/>
+                <w:strike/>
+                <w:sz w:val="24"/>
+                <w:szCs w:val="24"/>
+              </w:rPr>
+            </m:ctrlPr>
+          </m:fPr>
+          <m:num>
+            <m:sSup>
+              <m:sSupPr>
+                <m:ctrlPr>
+                  <w:rPr>
+                    <w:rFonts w:ascii="Cambria Math" w:hAnsi="Cambria Math" w:cs="Times New Roman"/>
+                    <w:i/>
+                    <w:strike/>
+                    <w:sz w:val="24"/>
+                    <w:szCs w:val="24"/>
+                  </w:rPr>
+                </m:ctrlPr>
+              </m:sSupPr>
+              <m:e>
+                <m:r>
+                  <w:rPr>
+                    <w:rFonts w:ascii="Cambria Math" w:hAnsi="Cambria Math" w:cs="Times New Roman"/>
+                    <w:strike/>
+                    <w:sz w:val="24"/>
+                    <w:szCs w:val="24"/>
+                  </w:rPr>
+                  <m:t>(</m:t>
+                </m:r>
+                <m:sSub>
+                  <m:sSubPr>
+                    <m:ctrlPr>
+                      <w:rPr>
+                        <w:rFonts w:ascii="Cambria Math" w:hAnsi="Cambria Math" w:cs="Times New Roman"/>
+                        <w:i/>
+                        <w:strike/>
+                        <w:sz w:val="24"/>
+                        <w:szCs w:val="24"/>
+                      </w:rPr>
+                    </m:ctrlPr>
+                  </m:sSubPr>
+                  <m:e>
+                    <m:r>
+                      <w:rPr>
+                        <w:rFonts w:ascii="Cambria Math" w:hAnsi="Cambria Math" w:cs="Times New Roman"/>
+                        <w:strike/>
+                        <w:sz w:val="24"/>
+                        <w:szCs w:val="24"/>
+                      </w:rPr>
+                      <m:t>n</m:t>
+                    </m:r>
+                  </m:e>
+                  <m:sub>
+                    <m:r>
+                      <w:rPr>
+                        <w:rFonts w:ascii="Cambria Math" w:hAnsi="Cambria Math" w:cs="Times New Roman"/>
+                        <w:strike/>
+                        <w:sz w:val="24"/>
+                        <w:szCs w:val="24"/>
+                      </w:rPr>
+                      <m:t>1</m:t>
+                    </m:r>
+                  </m:sub>
+                </m:sSub>
+                <m:r>
+                  <w:rPr>
+                    <w:rFonts w:ascii="Cambria Math" w:hAnsi="Cambria Math" w:cs="Times New Roman"/>
+                    <w:strike/>
+                    <w:sz w:val="24"/>
+                    <w:szCs w:val="24"/>
+                  </w:rPr>
+                  <m:t>+</m:t>
+                </m:r>
+                <m:sSub>
+                  <m:sSubPr>
+                    <m:ctrlPr>
+                      <w:rPr>
+                        <w:rFonts w:ascii="Cambria Math" w:hAnsi="Cambria Math" w:cs="Times New Roman"/>
+                        <w:i/>
+                        <w:strike/>
+                        <w:sz w:val="24"/>
+                        <w:szCs w:val="24"/>
+                      </w:rPr>
+                    </m:ctrlPr>
+                  </m:sSubPr>
+                  <m:e>
+                    <m:r>
+                      <w:rPr>
+                        <w:rFonts w:ascii="Cambria Math" w:hAnsi="Cambria Math" w:cs="Times New Roman"/>
+                        <w:strike/>
+                        <w:sz w:val="24"/>
+                        <w:szCs w:val="24"/>
+                      </w:rPr>
+                      <m:t>n</m:t>
+                    </m:r>
+                  </m:e>
+                  <m:sub>
+                    <m:r>
+                      <w:rPr>
+                        <w:rFonts w:ascii="Cambria Math" w:hAnsi="Cambria Math" w:cs="Times New Roman"/>
+                        <w:strike/>
+                        <w:sz w:val="24"/>
+                        <w:szCs w:val="24"/>
+                      </w:rPr>
+                      <m:t>2</m:t>
+                    </m:r>
+                  </m:sub>
+                </m:sSub>
+                <m:r>
+                  <w:rPr>
+                    <w:rFonts w:ascii="Cambria Math" w:hAnsi="Cambria Math" w:cs="Times New Roman"/>
+                    <w:strike/>
+                    <w:sz w:val="24"/>
+                    <w:szCs w:val="24"/>
+                  </w:rPr>
+                  <m:t>)</m:t>
+                </m:r>
+              </m:e>
+              <m:sup>
+                <m:r>
+                  <w:rPr>
+                    <w:rFonts w:ascii="Cambria Math" w:hAnsi="Cambria Math" w:cs="Times New Roman"/>
+                    <w:strike/>
+                    <w:sz w:val="24"/>
+                    <w:szCs w:val="24"/>
+                  </w:rPr>
+                  <m:t>2</m:t>
+                </m:r>
+              </m:sup>
+            </m:sSup>
+          </m:num>
+          <m:den>
+            <m:sSub>
+              <m:sSubPr>
+                <m:ctrlPr>
+                  <w:rPr>
+                    <w:rFonts w:ascii="Cambria Math" w:hAnsi="Cambria Math" w:cs="Times New Roman"/>
+                    <w:i/>
+                    <w:strike/>
+                    <w:sz w:val="24"/>
+                    <w:szCs w:val="24"/>
+                  </w:rPr>
+                </m:ctrlPr>
+              </m:sSubPr>
+              <m:e>
+                <m:r>
+                  <w:rPr>
+                    <w:rFonts w:ascii="Cambria Math" w:hAnsi="Cambria Math" w:cs="Times New Roman"/>
+                    <w:strike/>
+                    <w:sz w:val="24"/>
+                    <w:szCs w:val="24"/>
+                  </w:rPr>
+                  <m:t>n</m:t>
+                </m:r>
+              </m:e>
+              <m:sub>
+                <m:r>
+                  <w:rPr>
+                    <w:rFonts w:ascii="Cambria Math" w:hAnsi="Cambria Math" w:cs="Times New Roman"/>
+                    <w:strike/>
+                    <w:sz w:val="24"/>
+                    <w:szCs w:val="24"/>
+                  </w:rPr>
+                  <m:t>1</m:t>
+                </m:r>
+              </m:sub>
+            </m:sSub>
+            <m:sSub>
+              <m:sSubPr>
+                <m:ctrlPr>
+                  <w:rPr>
+                    <w:rFonts w:ascii="Cambria Math" w:hAnsi="Cambria Math" w:cs="Times New Roman"/>
+                    <w:i/>
+                    <w:strike/>
+                    <w:sz w:val="24"/>
+                    <w:szCs w:val="24"/>
+                  </w:rPr>
+                </m:ctrlPr>
+              </m:sSubPr>
+              <m:e>
+                <m:r>
+                  <w:rPr>
+                    <w:rFonts w:ascii="Cambria Math" w:hAnsi="Cambria Math" w:cs="Times New Roman"/>
+                    <w:strike/>
+                    <w:sz w:val="24"/>
+                    <w:szCs w:val="24"/>
+                  </w:rPr>
+                  <m:t>n</m:t>
+                </m:r>
+              </m:e>
+              <m:sub>
+                <m:r>
+                  <w:rPr>
+                    <w:rFonts w:ascii="Cambria Math" w:hAnsi="Cambria Math" w:cs="Times New Roman"/>
+                    <w:strike/>
+                    <w:sz w:val="24"/>
+                    <w:szCs w:val="24"/>
+                  </w:rPr>
+                  <m:t>2</m:t>
+                </m:r>
+              </m:sub>
+            </m:sSub>
+          </m:den>
+        </m:f>
+      </m:oMath>
+      <w:r>
+        <w:rPr>
+          <w:rFonts w:ascii="Times New Roman" w:eastAsiaTheme="minorEastAsia" w:hAnsi="Times New Roman" w:cs="Times New Roman"/>
+          <w:strike/>
+          <w:sz w:val="24"/>
+          <w:szCs w:val="24"/>
+        </w:rPr>
+        <w:t xml:space="preserve"> as suggested, but rather the assumed change in the predictor </w:t>
+      </w:r>
+      <w:r>
+        <w:rPr>
+          <w:rFonts w:ascii="Times New Roman" w:eastAsiaTheme="minorEastAsia" w:hAnsi="Times New Roman" w:cs="Times New Roman"/>
+          <w:i/>
+          <w:strike/>
+          <w:sz w:val="24"/>
+          <w:szCs w:val="24"/>
+        </w:rPr>
+        <w:t>x</w:t>
+      </w:r>
+      <w:r>
+        <w:rPr>
+          <w:rFonts w:ascii="Times New Roman" w:eastAsiaTheme="minorEastAsia" w:hAnsi="Times New Roman" w:cs="Times New Roman"/>
+          <w:strike/>
+          <w:sz w:val="24"/>
+          <w:szCs w:val="24"/>
+        </w:rPr>
+        <w:t xml:space="preserve"> inflicted by the experimental assignment.) </w:t>
+      </w:r>
+      <w:r>
+        <w:rPr>
+          <w:rFonts w:ascii="Times New Roman" w:hAnsi="Times New Roman" w:cs="Times New Roman"/>
+          <w:strike/>
+          <w:sz w:val="24"/>
+          <w:szCs w:val="24"/>
+        </w:rPr>
+        <w:t xml:space="preserve">As </w:t>
+      </w:r>
+      <w:r>
+        <w:rPr>
+          <w:rFonts w:ascii="Times New Roman" w:hAnsi="Times New Roman" w:cs="Times New Roman"/>
+          <w:i/>
+          <w:strike/>
+          <w:sz w:val="24"/>
+          <w:szCs w:val="24"/>
+        </w:rPr>
+        <w:t>w</w:t>
+      </w:r>
+      <w:r>
+        <w:rPr>
+          <w:rFonts w:ascii="Times New Roman" w:hAnsi="Times New Roman" w:cs="Times New Roman"/>
+          <w:strike/>
+          <w:sz w:val="24"/>
+          <w:szCs w:val="24"/>
+        </w:rPr>
+        <w:t xml:space="preserve"> tends towards zero, the equation </w:t>
+      </w:r>
+      <w:proofErr w:type="spellStart"/>
+      <w:r>
+        <w:rPr>
+          <w:rFonts w:ascii="Times New Roman" w:hAnsi="Times New Roman" w:cs="Times New Roman"/>
+          <w:i/>
+          <w:strike/>
+          <w:sz w:val="24"/>
+          <w:szCs w:val="24"/>
+        </w:rPr>
+        <w:t>r</w:t>
+      </w:r>
+      <w:r>
+        <w:rPr>
+          <w:rFonts w:ascii="Times New Roman" w:hAnsi="Times New Roman" w:cs="Times New Roman"/>
+          <w:i/>
+          <w:strike/>
+          <w:sz w:val="24"/>
+          <w:szCs w:val="24"/>
+          <w:vertAlign w:val="subscript"/>
+        </w:rPr>
+        <w:t>ce</w:t>
+      </w:r>
+      <w:proofErr w:type="spellEnd"/>
+      <w:r>
+        <w:rPr>
+          <w:rFonts w:ascii="Times New Roman" w:hAnsi="Times New Roman" w:cs="Times New Roman"/>
+          <w:strike/>
+          <w:sz w:val="24"/>
+          <w:szCs w:val="24"/>
+        </w:rPr>
+        <w:t xml:space="preserve"> = </w:t>
+      </w:r>
+      <m:oMath>
+        <m:f>
+          <m:fPr>
+            <m:ctrlPr>
+              <w:rPr>
+                <w:rFonts w:ascii="Cambria Math" w:hAnsi="Cambria Math" w:cs="Times New Roman"/>
+                <w:i/>
+                <w:strike/>
                 <w:sz w:val="24"/>
                 <w:szCs w:val="24"/>
               </w:rPr>
@@ -3796,6 +4604,7 @@
             <m:r>
               <w:rPr>
                 <w:rFonts w:ascii="Cambria Math" w:hAnsi="Cambria Math" w:cs="Times New Roman"/>
+                <w:strike/>
                 <w:sz w:val="24"/>
                 <w:szCs w:val="24"/>
               </w:rPr>
@@ -3810,6 +4619,7 @@
                   <w:rPr>
                     <w:rFonts w:ascii="Cambria Math" w:hAnsi="Cambria Math" w:cs="Times New Roman"/>
                     <w:i/>
+                    <w:strike/>
                     <w:sz w:val="24"/>
                     <w:szCs w:val="24"/>
                   </w:rPr>
@@ -3823,6 +4633,7 @@
                       <w:rPr>
                         <w:rFonts w:ascii="Cambria Math" w:hAnsi="Cambria Math" w:cs="Times New Roman"/>
                         <w:i/>
+                        <w:strike/>
                         <w:sz w:val="24"/>
                         <w:szCs w:val="24"/>
                       </w:rPr>
@@ -3832,6 +4643,7 @@
                     <m:r>
                       <w:rPr>
                         <w:rFonts w:ascii="Cambria Math" w:hAnsi="Cambria Math" w:cs="Times New Roman"/>
+                        <w:strike/>
                         <w:sz w:val="24"/>
                         <w:szCs w:val="24"/>
                       </w:rPr>
@@ -3842,6 +4654,7 @@
                     <m:r>
                       <w:rPr>
                         <w:rFonts w:ascii="Cambria Math" w:hAnsi="Cambria Math" w:cs="Times New Roman"/>
+                        <w:strike/>
                         <w:sz w:val="24"/>
                         <w:szCs w:val="24"/>
                       </w:rPr>
@@ -3852,6 +4665,7 @@
                 <m:r>
                   <w:rPr>
                     <w:rFonts w:ascii="Cambria Math" w:hAnsi="Cambria Math" w:cs="Times New Roman"/>
+                    <w:strike/>
                     <w:sz w:val="24"/>
                     <w:szCs w:val="24"/>
                   </w:rPr>
@@ -3863,6 +4677,7 @@
                       <w:rPr>
                         <w:rFonts w:ascii="Cambria Math" w:hAnsi="Cambria Math" w:cs="Times New Roman"/>
                         <w:i/>
+                        <w:strike/>
                         <w:sz w:val="24"/>
                         <w:szCs w:val="24"/>
                       </w:rPr>
@@ -3872,6 +4687,7 @@
                     <m:r>
                       <w:rPr>
                         <w:rFonts w:ascii="Cambria Math" w:hAnsi="Cambria Math" w:cs="Times New Roman"/>
+                        <w:strike/>
                         <w:sz w:val="24"/>
                         <w:szCs w:val="24"/>
                       </w:rPr>
@@ -3882,6 +4698,7 @@
                     <m:r>
                       <w:rPr>
                         <w:rFonts w:ascii="Cambria Math" w:hAnsi="Cambria Math" w:cs="Times New Roman"/>
+                        <w:strike/>
                         <w:sz w:val="24"/>
                         <w:szCs w:val="24"/>
                       </w:rPr>
@@ -3894,10 +4711,10 @@
           </m:den>
         </m:f>
       </m:oMath>
-      <w:proofErr w:type="gramStart"/>
-      <w:r>
-        <w:rPr>
-          <w:rFonts w:ascii="Times New Roman" w:hAnsi="Times New Roman" w:cs="Times New Roman"/>
+      <w:r>
+        <w:rPr>
+          <w:rFonts w:ascii="Times New Roman" w:hAnsi="Times New Roman" w:cs="Times New Roman"/>
+          <w:strike/>
           <w:sz w:val="24"/>
           <w:szCs w:val="24"/>
         </w:rPr>
@@ -3906,25 +4723,18 @@
       <w:r>
         <w:rPr>
           <w:rFonts w:ascii="Times New Roman" w:hAnsi="Times New Roman" w:cs="Times New Roman"/>
-          <w:sz w:val="24"/>
-          <w:szCs w:val="24"/>
-        </w:rPr>
-        <w:t>tends</w:t>
-      </w:r>
-      <w:proofErr w:type="gramEnd"/>
-      <w:r>
-        <w:rPr>
-          <w:rFonts w:ascii="Times New Roman" w:hAnsi="Times New Roman" w:cs="Times New Roman"/>
-          <w:sz w:val="24"/>
-          <w:szCs w:val="24"/>
-        </w:rPr>
-        <w:t xml:space="preserve"> towards 1. </w:t>
+          <w:strike/>
+          <w:sz w:val="24"/>
+          <w:szCs w:val="24"/>
+        </w:rPr>
+        <w:t xml:space="preserve">tends towards 1. </w:t>
       </w:r>
     </w:p>
     <w:p>
       <w:pPr>
         <w:rPr>
           <w:rFonts w:ascii="Times New Roman" w:hAnsi="Times New Roman" w:cs="Times New Roman"/>
+          <w:strike/>
           <w:sz w:val="24"/>
           <w:szCs w:val="24"/>
         </w:rPr>
@@ -3932,6 +4742,7 @@
       <w:r>
         <w:rPr>
           <w:rFonts w:ascii="Times New Roman" w:hAnsi="Times New Roman" w:cs="Times New Roman"/>
+          <w:strike/>
           <w:sz w:val="24"/>
           <w:szCs w:val="24"/>
         </w:rPr>
@@ -3940,6 +4751,7 @@
       <w:r>
         <w:rPr>
           <w:rFonts w:ascii="Times New Roman" w:hAnsi="Times New Roman" w:cs="Times New Roman"/>
+          <w:strike/>
           <w:sz w:val="24"/>
           <w:szCs w:val="24"/>
         </w:rPr>
@@ -3948,6 +4760,7 @@
       <w:r>
         <w:rPr>
           <w:rFonts w:ascii="Times New Roman" w:hAnsi="Times New Roman" w:cs="Times New Roman"/>
+          <w:strike/>
           <w:sz w:val="24"/>
           <w:szCs w:val="24"/>
         </w:rPr>
@@ -3956,23 +4769,26 @@
       <w:r>
         <w:rPr>
           <w:rFonts w:ascii="Times New Roman" w:hAnsi="Times New Roman" w:cs="Times New Roman"/>
+          <w:strike/>
           <w:sz w:val="24"/>
           <w:szCs w:val="24"/>
         </w:rPr>
         <w:t>think that this is a valuable and interesting insight, but feel that it is beyond the scope of the current manuscript.</w:t>
       </w:r>
-      <w:commentRangeEnd w:id="2"/>
+      <w:commentRangeEnd w:id="5"/>
       <w:r>
         <w:rPr>
           <w:rStyle w:val="CommentReference"/>
-          <w:sz w:val="24"/>
-          <w:szCs w:val="24"/>
-        </w:rPr>
-        <w:commentReference w:id="2"/>
-      </w:r>
-      <w:r>
-        <w:rPr>
-          <w:rFonts w:ascii="Times New Roman" w:hAnsi="Times New Roman" w:cs="Times New Roman"/>
+          <w:strike/>
+          <w:sz w:val="24"/>
+          <w:szCs w:val="24"/>
+        </w:rPr>
+        <w:commentReference w:id="5"/>
+      </w:r>
+      <w:r>
+        <w:rPr>
+          <w:rFonts w:ascii="Times New Roman" w:hAnsi="Times New Roman" w:cs="Times New Roman"/>
+          <w:strike/>
           <w:sz w:val="24"/>
           <w:szCs w:val="24"/>
         </w:rPr>
@@ -3982,6 +4798,7 @@
       <w:r>
         <w:rPr>
           <w:rFonts w:ascii="Times New Roman" w:hAnsi="Times New Roman" w:cs="Times New Roman"/>
+          <w:strike/>
           <w:sz w:val="24"/>
           <w:szCs w:val="24"/>
         </w:rPr>
@@ -3991,6 +4808,7 @@
       <w:r>
         <w:rPr>
           <w:rFonts w:ascii="Times New Roman" w:hAnsi="Times New Roman" w:cs="Times New Roman"/>
+          <w:strike/>
           <w:sz w:val="24"/>
           <w:szCs w:val="24"/>
         </w:rPr>
@@ -4000,6 +4818,7 @@
       <w:r>
         <w:rPr>
           <w:rFonts w:ascii="Times New Roman" w:hAnsi="Times New Roman" w:cs="Times New Roman"/>
+          <w:strike/>
           <w:sz w:val="24"/>
           <w:szCs w:val="24"/>
         </w:rPr>
@@ -4008,6 +4827,7 @@
       <w:r>
         <w:rPr>
           <w:rFonts w:ascii="Times New Roman" w:hAnsi="Times New Roman" w:cs="Times New Roman"/>
+          <w:strike/>
           <w:sz w:val="24"/>
           <w:szCs w:val="24"/>
           <w:vertAlign w:val="subscript"/>
@@ -4018,6 +4838,7 @@
       <w:r>
         <w:rPr>
           <w:rFonts w:ascii="Times New Roman" w:hAnsi="Times New Roman" w:cs="Times New Roman"/>
+          <w:strike/>
           <w:sz w:val="24"/>
           <w:szCs w:val="24"/>
           <w:vertAlign w:val="subscript"/>
@@ -4027,6 +4848,7 @@
       <w:r>
         <w:rPr>
           <w:rFonts w:ascii="Times New Roman" w:hAnsi="Times New Roman" w:cs="Times New Roman"/>
+          <w:strike/>
           <w:sz w:val="24"/>
           <w:szCs w:val="24"/>
         </w:rPr>
@@ -4047,7 +4869,48 @@
           <w:sz w:val="24"/>
           <w:szCs w:val="24"/>
         </w:rPr>
-        <w:t>We changed our method of t-value and p-value calculation as requested by Reviewer 3. All analyses are updated in light of these new t-values.</w:t>
+        <w:t xml:space="preserve">7. Reviewer 3 says we were using the wrong method to calculate </w:t>
+      </w:r>
+      <w:r>
+        <w:rPr>
+          <w:rFonts w:ascii="Times New Roman" w:hAnsi="Times New Roman" w:cs="Times New Roman"/>
+          <w:i/>
+          <w:sz w:val="24"/>
+          <w:szCs w:val="24"/>
+        </w:rPr>
+        <w:t xml:space="preserve">t </w:t>
+      </w:r>
+      <w:r>
+        <w:rPr>
+          <w:rFonts w:ascii="Times New Roman" w:hAnsi="Times New Roman" w:cs="Times New Roman"/>
+          <w:sz w:val="24"/>
+          <w:szCs w:val="24"/>
+        </w:rPr>
+        <w:t xml:space="preserve">and </w:t>
+      </w:r>
+      <w:r>
+        <w:rPr>
+          <w:rFonts w:ascii="Times New Roman" w:hAnsi="Times New Roman" w:cs="Times New Roman"/>
+          <w:sz w:val="24"/>
+          <w:szCs w:val="24"/>
+        </w:rPr>
+        <w:t>p</w:t>
+      </w:r>
+      <w:r>
+        <w:rPr>
+          <w:rFonts w:ascii="Times New Roman" w:hAnsi="Times New Roman" w:cs="Times New Roman"/>
+          <w:sz w:val="24"/>
+          <w:szCs w:val="24"/>
+        </w:rPr>
+        <w:t xml:space="preserve"> values. We now use the methods suggested by</w:t>
+      </w:r>
+      <w:r>
+        <w:rPr>
+          <w:rFonts w:ascii="Times New Roman" w:hAnsi="Times New Roman" w:cs="Times New Roman"/>
+          <w:sz w:val="24"/>
+          <w:szCs w:val="24"/>
+        </w:rPr>
+        <w:t xml:space="preserve"> Reviewer 3. All analyses are updated in light of these new t-values.</w:t>
       </w:r>
     </w:p>
     <w:p>
@@ -4064,7 +4927,23 @@
           <w:sz w:val="24"/>
           <w:szCs w:val="24"/>
         </w:rPr>
-        <w:t xml:space="preserve">We wish to point out some reasons why we think it unlikely that the funnel plot asymmetry is caused by a combination of heterogeneity and </w:t>
+        <w:t xml:space="preserve">8. Reviewer 3 suggests that the funnel-plot asymmetry could be the consequence of </w:t>
+      </w:r>
+      <w:r>
+        <w:rPr>
+          <w:rFonts w:ascii="Times New Roman" w:hAnsi="Times New Roman" w:cs="Times New Roman"/>
+          <w:sz w:val="24"/>
+          <w:szCs w:val="24"/>
+        </w:rPr>
+        <w:t xml:space="preserve">the combination of </w:t>
+      </w:r>
+      <w:r>
+        <w:rPr>
+          <w:rFonts w:ascii="Times New Roman" w:hAnsi="Times New Roman" w:cs="Times New Roman"/>
+          <w:sz w:val="24"/>
+          <w:szCs w:val="24"/>
+        </w:rPr>
+        <w:t xml:space="preserve">an unbiased research literature, heterogeneous effect sizes, and </w:t>
       </w:r>
       <w:r>
         <w:rPr>
@@ -4073,15 +4952,23 @@
           <w:sz w:val="24"/>
           <w:szCs w:val="24"/>
         </w:rPr>
-        <w:t>a priori</w:t>
-      </w:r>
-      <w:r>
-        <w:rPr>
-          <w:rFonts w:ascii="Times New Roman" w:hAnsi="Times New Roman" w:cs="Times New Roman"/>
-          <w:sz w:val="24"/>
-          <w:szCs w:val="24"/>
-        </w:rPr>
-        <w:t xml:space="preserve"> power analysis. First, we understand the use of power analysis to be quite uncommon in 2010 and earlier. Reforms that placed an emphasis on power calculation did not happen until some years later, e.g. Simmons, Nelson, &amp; </w:t>
+        <w:t xml:space="preserve">a priori </w:t>
+      </w:r>
+      <w:r>
+        <w:rPr>
+          <w:rFonts w:ascii="Times New Roman" w:hAnsi="Times New Roman" w:cs="Times New Roman"/>
+          <w:sz w:val="24"/>
+          <w:szCs w:val="24"/>
+        </w:rPr>
+        <w:t>power analysis. This is true, but unlikely in the present analysis for several reasons.</w:t>
+      </w:r>
+      <w:r>
+        <w:rPr>
+          <w:rFonts w:ascii="Times New Roman" w:hAnsi="Times New Roman" w:cs="Times New Roman"/>
+          <w:sz w:val="24"/>
+          <w:szCs w:val="24"/>
+        </w:rPr>
+        <w:t xml:space="preserve"> First, we understand the use of power analysis to be quite uncommon in 2010 and earlier. Reforms that placed an emphasis on power calculation did not happen until some years later, e.g. Simmons, Nelson, &amp; </w:t>
       </w:r>
       <w:proofErr w:type="spellStart"/>
       <w:r>
@@ -4107,6 +4994,14 @@
           <w:sz w:val="24"/>
           <w:szCs w:val="24"/>
         </w:rPr>
+        <w:t xml:space="preserve">moderators </w:t>
+      </w:r>
+      <w:r>
+        <w:rPr>
+          <w:rFonts w:ascii="Times New Roman" w:hAnsi="Times New Roman" w:cs="Times New Roman"/>
+          <w:sz w:val="24"/>
+          <w:szCs w:val="24"/>
+        </w:rPr>
         <w:t>would permit acceptable statistical power at both N = 515 (Anderson, Gentile, &amp; Buckley, 2007) and N = 39 (</w:t>
       </w:r>
       <w:proofErr w:type="spellStart"/>
@@ -4133,7 +5028,15 @@
           <w:sz w:val="24"/>
           <w:szCs w:val="24"/>
         </w:rPr>
-        <w:t xml:space="preserve">Such precision </w:t>
+        <w:t>Simply put, s</w:t>
+      </w:r>
+      <w:r>
+        <w:rPr>
+          <w:rFonts w:ascii="Times New Roman" w:hAnsi="Times New Roman" w:cs="Times New Roman"/>
+          <w:sz w:val="24"/>
+          <w:szCs w:val="24"/>
+        </w:rPr>
+        <w:t xml:space="preserve">uch precision </w:t>
       </w:r>
       <w:r>
         <w:rPr>
@@ -4302,6 +5205,30 @@
         </w:rPr>
         <w:t>.</w:t>
       </w:r>
+      <w:r>
+        <w:rPr>
+          <w:rFonts w:ascii="Times New Roman" w:hAnsi="Times New Roman" w:cs="Times New Roman"/>
+          <w:sz w:val="24"/>
+          <w:szCs w:val="24"/>
+        </w:rPr>
+        <w:t xml:space="preserve"> The manuscript now explains why we think heterogeneity and power analysis are not likely to explain the small-study effects</w:t>
+      </w:r>
+      <w:r>
+        <w:rPr>
+          <w:rFonts w:ascii="Times New Roman" w:hAnsi="Times New Roman" w:cs="Times New Roman"/>
+          <w:sz w:val="24"/>
+          <w:szCs w:val="24"/>
+        </w:rPr>
+        <w:t xml:space="preserve"> (p. xx)</w:t>
+      </w:r>
+      <w:r>
+        <w:rPr>
+          <w:rFonts w:ascii="Times New Roman" w:hAnsi="Times New Roman" w:cs="Times New Roman"/>
+          <w:sz w:val="24"/>
+          <w:szCs w:val="24"/>
+        </w:rPr>
+        <w:t>.</w:t>
+      </w:r>
     </w:p>
     <w:p>
       <w:pPr>
@@ -4317,7 +5244,15 @@
           <w:sz w:val="24"/>
           <w:szCs w:val="24"/>
         </w:rPr>
-        <w:t>Outliers are more clearly identified in Figures 3 and 5 so that the reader can examine their role in the leave-one-out sensitivity analyses.</w:t>
+        <w:t xml:space="preserve">9. Reviewer 3 asks about outliers in the funnel plots, particularly Figures 3 and 5. These outliers are now more clearly identified </w:t>
+      </w:r>
+      <w:r>
+        <w:rPr>
+          <w:rFonts w:ascii="Times New Roman" w:hAnsi="Times New Roman" w:cs="Times New Roman"/>
+          <w:sz w:val="24"/>
+          <w:szCs w:val="24"/>
+        </w:rPr>
+        <w:t>so that the reader can examine their role in the leave-one-out sensitivity analyses.</w:t>
       </w:r>
     </w:p>
     <w:p>
@@ -4334,7 +5269,32 @@
           <w:sz w:val="24"/>
           <w:szCs w:val="24"/>
         </w:rPr>
-        <w:t>We have replaced the confusing term “mixed” statistical significance. We meant to say that these studies have several outcomes, only some of which found statistical significance.</w:t>
+        <w:lastRenderedPageBreak/>
+        <w:t>10. Reviewer 3 asked what we meant by “mixed” statistical significance in a dissertation. We have replaced this</w:t>
+      </w:r>
+      <w:r>
+        <w:rPr>
+          <w:rFonts w:ascii="Times New Roman" w:hAnsi="Times New Roman" w:cs="Times New Roman"/>
+          <w:sz w:val="24"/>
+          <w:szCs w:val="24"/>
+        </w:rPr>
+        <w:t xml:space="preserve"> confusing term. We meant to say that these studies have several outcomes, only some of which found statistical significance.</w:t>
+      </w:r>
+      <w:r>
+        <w:rPr>
+          <w:rFonts w:ascii="Times New Roman" w:hAnsi="Times New Roman" w:cs="Times New Roman"/>
+          <w:sz w:val="24"/>
+          <w:szCs w:val="24"/>
+        </w:rPr>
+        <w:t xml:space="preserve"> We now refer to these studies as having all significant outcomes, some significant outcomes, or no significant outcomes.</w:t>
+      </w:r>
+      <w:r>
+        <w:rPr>
+          <w:rFonts w:ascii="Times New Roman" w:hAnsi="Times New Roman" w:cs="Times New Roman"/>
+          <w:sz w:val="24"/>
+          <w:szCs w:val="24"/>
+        </w:rPr>
+        <w:t xml:space="preserve"> (Table XX)</w:t>
       </w:r>
     </w:p>
     <w:p>
@@ -4368,72 +5328,31 @@
           <w:sz w:val="24"/>
           <w:szCs w:val="24"/>
         </w:rPr>
-        <w:lastRenderedPageBreak/>
-        <w:t>We were previously using the weighted regressi</w:t>
-      </w:r>
-      <w:r>
-        <w:rPr>
-          <w:rFonts w:ascii="Times New Roman" w:hAnsi="Times New Roman" w:cs="Times New Roman"/>
-          <w:sz w:val="24"/>
-          <w:szCs w:val="24"/>
-        </w:rPr>
-        <w:t xml:space="preserve">on, unaware of the distinction between the Sterne &amp; Egger (2005) method and the Egger </w:t>
-      </w:r>
-      <w:r>
-        <w:rPr>
-          <w:rFonts w:ascii="Times New Roman" w:hAnsi="Times New Roman" w:cs="Times New Roman"/>
-          <w:sz w:val="24"/>
-          <w:szCs w:val="24"/>
-        </w:rPr>
-        <w:t>(</w:t>
-      </w:r>
-      <w:r>
-        <w:rPr>
-          <w:rFonts w:ascii="Times New Roman" w:hAnsi="Times New Roman" w:cs="Times New Roman"/>
-          <w:sz w:val="24"/>
-          <w:szCs w:val="24"/>
-        </w:rPr>
-        <w:t>1997</w:t>
-      </w:r>
-      <w:r>
-        <w:rPr>
-          <w:rFonts w:ascii="Times New Roman" w:hAnsi="Times New Roman" w:cs="Times New Roman"/>
-          <w:sz w:val="24"/>
-          <w:szCs w:val="24"/>
-        </w:rPr>
-        <w:t>)</w:t>
-      </w:r>
-      <w:r>
-        <w:rPr>
-          <w:rFonts w:ascii="Times New Roman" w:hAnsi="Times New Roman" w:cs="Times New Roman"/>
-          <w:sz w:val="24"/>
-          <w:szCs w:val="24"/>
-        </w:rPr>
-        <w:t xml:space="preserve"> method. Thus, </w:t>
-      </w:r>
-      <w:r>
-        <w:rPr>
-          <w:rFonts w:ascii="Times New Roman" w:hAnsi="Times New Roman" w:cs="Times New Roman"/>
-          <w:sz w:val="24"/>
-          <w:szCs w:val="24"/>
-        </w:rPr>
-        <w:t>the results have not changed</w:t>
-      </w:r>
-      <w:r>
-        <w:rPr>
-          <w:rFonts w:ascii="Times New Roman" w:hAnsi="Times New Roman" w:cs="Times New Roman"/>
-          <w:sz w:val="24"/>
-          <w:szCs w:val="24"/>
-        </w:rPr>
-        <w:t>, but the citation has</w:t>
-      </w:r>
-      <w:r>
-        <w:rPr>
-          <w:rFonts w:ascii="Times New Roman" w:hAnsi="Times New Roman" w:cs="Times New Roman"/>
-          <w:sz w:val="24"/>
-          <w:szCs w:val="24"/>
-        </w:rPr>
-        <w:t>.</w:t>
+        <w:t xml:space="preserve">1. Reviewer 4 points out that the Egger (1997) regression has been replaced by a </w:t>
+      </w:r>
+      <w:r>
+        <w:rPr>
+          <w:rFonts w:ascii="Times New Roman" w:hAnsi="Times New Roman" w:cs="Times New Roman"/>
+          <w:sz w:val="24"/>
+          <w:szCs w:val="24"/>
+        </w:rPr>
+        <w:t>weighted regressi</w:t>
+      </w:r>
+      <w:r>
+        <w:rPr>
+          <w:rFonts w:ascii="Times New Roman" w:hAnsi="Times New Roman" w:cs="Times New Roman"/>
+          <w:sz w:val="24"/>
+          <w:szCs w:val="24"/>
+        </w:rPr>
+        <w:t>on (</w:t>
+      </w:r>
+      <w:r>
+        <w:rPr>
+          <w:rFonts w:ascii="Times New Roman" w:hAnsi="Times New Roman" w:cs="Times New Roman"/>
+          <w:sz w:val="24"/>
+          <w:szCs w:val="24"/>
+        </w:rPr>
+        <w:t>Sterne &amp; Egger, 2005). We were not aware of the distinction; we were using a weighted regression all along per Sterne and Egger (2005). We have amended the citation.</w:t>
       </w:r>
     </w:p>
     <w:p>
@@ -4450,12 +5369,11 @@
           <w:sz w:val="24"/>
           <w:szCs w:val="24"/>
         </w:rPr>
-        <w:t xml:space="preserve">Per the reviewer’s suggestions, we have added </w:t>
-      </w:r>
-      <w:r>
-        <w:rPr>
-          <w:rFonts w:ascii="Times New Roman" w:hAnsi="Times New Roman" w:cs="Times New Roman"/>
-          <w:i/>
+        <w:t xml:space="preserve">2. Reviewer 4 requested that we add </w:t>
+      </w:r>
+      <w:r>
+        <w:rPr>
+          <w:rFonts w:ascii="Times New Roman" w:hAnsi="Times New Roman" w:cs="Times New Roman"/>
           <w:sz w:val="24"/>
           <w:szCs w:val="24"/>
         </w:rPr>
@@ -4467,7 +5385,55 @@
           <w:sz w:val="24"/>
           <w:szCs w:val="24"/>
         </w:rPr>
-        <w:t>-uniform and the Test for Excess Significance. We have also switched to zero-centered, contour-enhanced funnel plots to better illustrate the p = .05 threshold.</w:t>
+        <w:t xml:space="preserve">-uniform estimates and </w:t>
+      </w:r>
+      <w:r>
+        <w:rPr>
+          <w:rFonts w:ascii="Times New Roman" w:hAnsi="Times New Roman" w:cs="Times New Roman"/>
+          <w:sz w:val="24"/>
+          <w:szCs w:val="24"/>
+        </w:rPr>
+        <w:t>the</w:t>
+      </w:r>
+      <w:r>
+        <w:rPr>
+          <w:rFonts w:ascii="Times New Roman" w:hAnsi="Times New Roman" w:cs="Times New Roman"/>
+          <w:sz w:val="24"/>
+          <w:szCs w:val="24"/>
+        </w:rPr>
+        <w:t xml:space="preserve"> Test for Excess Significance</w:t>
+      </w:r>
+      <w:r>
+        <w:rPr>
+          <w:rFonts w:ascii="Times New Roman" w:hAnsi="Times New Roman" w:cs="Times New Roman"/>
+          <w:sz w:val="24"/>
+          <w:szCs w:val="24"/>
+        </w:rPr>
+        <w:t>.</w:t>
+      </w:r>
+      <w:r>
+        <w:rPr>
+          <w:rFonts w:ascii="Times New Roman" w:hAnsi="Times New Roman" w:cs="Times New Roman"/>
+          <w:sz w:val="24"/>
+          <w:szCs w:val="24"/>
+        </w:rPr>
+        <w:t xml:space="preserve"> We now</w:t>
+      </w:r>
+      <w:r>
+        <w:rPr>
+          <w:rFonts w:ascii="Times New Roman" w:hAnsi="Times New Roman" w:cs="Times New Roman"/>
+          <w:sz w:val="24"/>
+          <w:szCs w:val="24"/>
+        </w:rPr>
+        <w:t xml:space="preserve"> provide the results of</w:t>
+      </w:r>
+      <w:r>
+        <w:rPr>
+          <w:rFonts w:ascii="Times New Roman" w:hAnsi="Times New Roman" w:cs="Times New Roman"/>
+          <w:sz w:val="24"/>
+          <w:szCs w:val="24"/>
+        </w:rPr>
+        <w:t xml:space="preserve"> these analyses.</w:t>
       </w:r>
     </w:p>
     <w:p>
@@ -4484,72 +5450,23 @@
           <w:sz w:val="24"/>
           <w:szCs w:val="24"/>
         </w:rPr>
-        <w:t>As requested, we report I</w:t>
-      </w:r>
-      <w:r>
-        <w:rPr>
-          <w:rFonts w:ascii="Times New Roman" w:hAnsi="Times New Roman" w:cs="Times New Roman"/>
-          <w:sz w:val="24"/>
-          <w:szCs w:val="24"/>
-          <w:vertAlign w:val="superscript"/>
-        </w:rPr>
-        <w:t>2</w:t>
-      </w:r>
-      <w:r>
-        <w:rPr>
-          <w:rFonts w:ascii="Times New Roman" w:hAnsi="Times New Roman" w:cs="Times New Roman"/>
-          <w:sz w:val="24"/>
-          <w:szCs w:val="24"/>
-        </w:rPr>
-        <w:t xml:space="preserve"> and its CI. A supplementary file inspects the correlations among moderators</w:t>
-      </w:r>
-      <w:r>
-        <w:rPr>
-          <w:rFonts w:ascii="Times New Roman" w:hAnsi="Times New Roman" w:cs="Times New Roman"/>
-          <w:sz w:val="24"/>
-          <w:szCs w:val="24"/>
-        </w:rPr>
-        <w:t xml:space="preserve"> and visually inspects for possible moderator accounts of funnel-plot asymmetry</w:t>
-      </w:r>
-      <w:r>
-        <w:rPr>
-          <w:rFonts w:ascii="Times New Roman" w:hAnsi="Times New Roman" w:cs="Times New Roman"/>
-          <w:sz w:val="24"/>
-          <w:szCs w:val="24"/>
-        </w:rPr>
-        <w:t xml:space="preserve">. </w:t>
-      </w:r>
-      <w:r>
-        <w:rPr>
-          <w:rFonts w:ascii="Times New Roman" w:hAnsi="Times New Roman" w:cs="Times New Roman"/>
-          <w:sz w:val="24"/>
-          <w:szCs w:val="24"/>
-        </w:rPr>
-        <w:t>Like Anderson et al. concluded, we do not think there are significant moderators of study features that explain differences between effect sizes. Moreover, f</w:t>
-      </w:r>
-      <w:r>
-        <w:rPr>
-          <w:rFonts w:ascii="Times New Roman" w:hAnsi="Times New Roman" w:cs="Times New Roman"/>
-          <w:sz w:val="24"/>
-          <w:szCs w:val="24"/>
-        </w:rPr>
-        <w:t>or experiments of aggressive affect and aggressive behavior, we find little heterogeneity remains after ad</w:t>
-      </w:r>
-      <w:r>
-        <w:rPr>
-          <w:rFonts w:ascii="Times New Roman" w:hAnsi="Times New Roman" w:cs="Times New Roman"/>
-          <w:sz w:val="24"/>
-          <w:szCs w:val="24"/>
-        </w:rPr>
-        <w:t xml:space="preserve">justing for small-study effects, implying that there is little </w:t>
-      </w:r>
-      <w:r>
-        <w:rPr>
-          <w:rFonts w:ascii="Times New Roman" w:hAnsi="Times New Roman" w:cs="Times New Roman"/>
-          <w:sz w:val="24"/>
-          <w:szCs w:val="24"/>
-        </w:rPr>
-        <w:t>residual variance to explain.</w:t>
+        <w:t>3. Reviewer 4 suggested that we change our funnel plots to be centered at zero with shaded contours to emphasize the .01 &lt; p &lt; .05 region.</w:t>
+      </w:r>
+      <w:r>
+        <w:rPr>
+          <w:rFonts w:ascii="Times New Roman" w:hAnsi="Times New Roman" w:cs="Times New Roman"/>
+          <w:sz w:val="24"/>
+          <w:szCs w:val="24"/>
+        </w:rPr>
+        <w:t xml:space="preserve"> </w:t>
+      </w:r>
+      <w:r>
+        <w:rPr>
+          <w:rFonts w:ascii="Times New Roman" w:hAnsi="Times New Roman" w:cs="Times New Roman"/>
+          <w:sz w:val="24"/>
+          <w:szCs w:val="24"/>
+        </w:rPr>
+        <w:t>We have adopted this style for our funnel plots.</w:t>
       </w:r>
     </w:p>
     <w:p>
@@ -4566,6 +5483,178 @@
           <w:sz w:val="24"/>
           <w:szCs w:val="24"/>
         </w:rPr>
+        <w:t xml:space="preserve">4. Reviewer 4 requests better attention to heterogeneity. </w:t>
+      </w:r>
+      <w:r>
+        <w:rPr>
+          <w:rFonts w:ascii="Times New Roman" w:hAnsi="Times New Roman" w:cs="Times New Roman"/>
+          <w:sz w:val="24"/>
+          <w:szCs w:val="24"/>
+        </w:rPr>
+        <w:t>As requested, we report I</w:t>
+      </w:r>
+      <w:r>
+        <w:rPr>
+          <w:rFonts w:ascii="Times New Roman" w:hAnsi="Times New Roman" w:cs="Times New Roman"/>
+          <w:sz w:val="24"/>
+          <w:szCs w:val="24"/>
+          <w:vertAlign w:val="superscript"/>
+        </w:rPr>
+        <w:t>2</w:t>
+      </w:r>
+      <w:r>
+        <w:rPr>
+          <w:rFonts w:ascii="Times New Roman" w:hAnsi="Times New Roman" w:cs="Times New Roman"/>
+          <w:sz w:val="24"/>
+          <w:szCs w:val="24"/>
+        </w:rPr>
+        <w:t xml:space="preserve"> and its CI</w:t>
+      </w:r>
+      <w:r>
+        <w:rPr>
+          <w:rFonts w:ascii="Times New Roman" w:hAnsi="Times New Roman" w:cs="Times New Roman"/>
+          <w:sz w:val="24"/>
+          <w:szCs w:val="24"/>
+        </w:rPr>
+        <w:t xml:space="preserve">; see </w:t>
+      </w:r>
+      <w:r>
+        <w:rPr>
+          <w:rFonts w:ascii="Times New Roman" w:hAnsi="Times New Roman" w:cs="Times New Roman"/>
+          <w:b/>
+          <w:sz w:val="24"/>
+          <w:szCs w:val="24"/>
+        </w:rPr>
+        <w:t>II</w:t>
+      </w:r>
+      <w:r>
+        <w:rPr>
+          <w:rFonts w:ascii="Times New Roman" w:hAnsi="Times New Roman" w:cs="Times New Roman"/>
+          <w:sz w:val="24"/>
+          <w:szCs w:val="24"/>
+        </w:rPr>
+        <w:t xml:space="preserve">. </w:t>
+      </w:r>
+    </w:p>
+    <w:p>
+      <w:pPr>
+        <w:rPr>
+          <w:rFonts w:ascii="Times New Roman" w:hAnsi="Times New Roman" w:cs="Times New Roman"/>
+          <w:sz w:val="24"/>
+          <w:szCs w:val="24"/>
+        </w:rPr>
+      </w:pPr>
+      <w:r>
+        <w:rPr>
+          <w:rFonts w:ascii="Times New Roman" w:hAnsi="Times New Roman" w:cs="Times New Roman"/>
+          <w:sz w:val="24"/>
+          <w:szCs w:val="24"/>
+        </w:rPr>
+        <w:t>5. Reviewer 4 requests that we consider other potential moderators and make sure that they are not responsible for the observed small-study effects. We uploaded a</w:t>
+      </w:r>
+      <w:r>
+        <w:rPr>
+          <w:rFonts w:ascii="Times New Roman" w:hAnsi="Times New Roman" w:cs="Times New Roman"/>
+          <w:sz w:val="24"/>
+          <w:szCs w:val="24"/>
+        </w:rPr>
+        <w:t xml:space="preserve"> supplementary file </w:t>
+      </w:r>
+      <w:r>
+        <w:rPr>
+          <w:rFonts w:ascii="Times New Roman" w:hAnsi="Times New Roman" w:cs="Times New Roman"/>
+          <w:sz w:val="24"/>
+          <w:szCs w:val="24"/>
+        </w:rPr>
+        <w:t xml:space="preserve">that </w:t>
+      </w:r>
+      <w:r>
+        <w:rPr>
+          <w:rFonts w:ascii="Times New Roman" w:hAnsi="Times New Roman" w:cs="Times New Roman"/>
+          <w:sz w:val="24"/>
+          <w:szCs w:val="24"/>
+        </w:rPr>
+        <w:t>inspects the correlations among moderators</w:t>
+      </w:r>
+      <w:r>
+        <w:rPr>
+          <w:rFonts w:ascii="Times New Roman" w:hAnsi="Times New Roman" w:cs="Times New Roman"/>
+          <w:sz w:val="24"/>
+          <w:szCs w:val="24"/>
+        </w:rPr>
+        <w:t>. This file also makes graphs to visually inspect</w:t>
+      </w:r>
+      <w:r>
+        <w:rPr>
+          <w:rFonts w:ascii="Times New Roman" w:hAnsi="Times New Roman" w:cs="Times New Roman"/>
+          <w:sz w:val="24"/>
+          <w:szCs w:val="24"/>
+        </w:rPr>
+        <w:t xml:space="preserve"> for possible moderator accounts of funnel-plot asymmetry</w:t>
+      </w:r>
+      <w:r>
+        <w:rPr>
+          <w:rFonts w:ascii="Times New Roman" w:hAnsi="Times New Roman" w:cs="Times New Roman"/>
+          <w:sz w:val="24"/>
+          <w:szCs w:val="24"/>
+        </w:rPr>
+        <w:t xml:space="preserve">. </w:t>
+      </w:r>
+      <w:r>
+        <w:rPr>
+          <w:rFonts w:ascii="Times New Roman" w:hAnsi="Times New Roman" w:cs="Times New Roman"/>
+          <w:sz w:val="24"/>
+          <w:szCs w:val="24"/>
+        </w:rPr>
+        <w:t>Like Anderson et al. concluded, we do not think there are significant moderators of study features that explain differences between effect sizes. Moreover, f</w:t>
+      </w:r>
+      <w:r>
+        <w:rPr>
+          <w:rFonts w:ascii="Times New Roman" w:hAnsi="Times New Roman" w:cs="Times New Roman"/>
+          <w:sz w:val="24"/>
+          <w:szCs w:val="24"/>
+        </w:rPr>
+        <w:t>or experiments of aggressive affect and aggressive behavior, we find little heterogeneity remains after ad</w:t>
+      </w:r>
+      <w:r>
+        <w:rPr>
+          <w:rFonts w:ascii="Times New Roman" w:hAnsi="Times New Roman" w:cs="Times New Roman"/>
+          <w:sz w:val="24"/>
+          <w:szCs w:val="24"/>
+        </w:rPr>
+        <w:t xml:space="preserve">justing for small-study effects, implying that there is little </w:t>
+      </w:r>
+      <w:r>
+        <w:rPr>
+          <w:rFonts w:ascii="Times New Roman" w:hAnsi="Times New Roman" w:cs="Times New Roman"/>
+          <w:sz w:val="24"/>
+          <w:szCs w:val="24"/>
+        </w:rPr>
+        <w:t>residual variance to explain.</w:t>
+      </w:r>
+    </w:p>
+    <w:p>
+      <w:pPr>
+        <w:rPr>
+          <w:rFonts w:ascii="Times New Roman" w:hAnsi="Times New Roman" w:cs="Times New Roman"/>
+          <w:sz w:val="24"/>
+          <w:szCs w:val="24"/>
+        </w:rPr>
+      </w:pPr>
+      <w:r>
+        <w:rPr>
+          <w:rFonts w:ascii="Times New Roman" w:hAnsi="Times New Roman" w:cs="Times New Roman"/>
+          <w:sz w:val="24"/>
+          <w:szCs w:val="24"/>
+        </w:rPr>
+        <w:t xml:space="preserve">6. Reviewer 4 asks that we post the raw data. </w:t>
+      </w:r>
+      <w:r>
+        <w:rPr>
+          <w:rFonts w:ascii="Times New Roman" w:hAnsi="Times New Roman" w:cs="Times New Roman"/>
+          <w:sz w:val="24"/>
+          <w:szCs w:val="24"/>
+        </w:rPr>
         <w:t>At the time of submission, we had asked Dr. Anderson for permission</w:t>
       </w:r>
       <w:r>
@@ -4582,7 +5671,23 @@
           <w:sz w:val="24"/>
           <w:szCs w:val="24"/>
         </w:rPr>
-        <w:t>, but not yet received a reply</w:t>
+        <w:t xml:space="preserve">, but </w:t>
+      </w:r>
+      <w:r>
+        <w:rPr>
+          <w:rFonts w:ascii="Times New Roman" w:hAnsi="Times New Roman" w:cs="Times New Roman"/>
+          <w:sz w:val="24"/>
+          <w:szCs w:val="24"/>
+        </w:rPr>
+        <w:t xml:space="preserve">had </w:t>
+      </w:r>
+      <w:r>
+        <w:rPr>
+          <w:rFonts w:ascii="Times New Roman" w:hAnsi="Times New Roman" w:cs="Times New Roman"/>
+          <w:sz w:val="24"/>
+          <w:szCs w:val="24"/>
+        </w:rPr>
+        <w:t>not yet received a reply</w:t>
       </w:r>
       <w:r>
         <w:rPr>
@@ -4628,8 +5733,8 @@
 </file>
 
 <file path=word/comments.xml><?xml version="1.0" encoding="utf-8"?>
-<w:comments xmlns:wpc="http://schemas.microsoft.com/office/word/2010/wordprocessingCanvas" xmlns:mo="http://schemas.microsoft.com/office/mac/office/2008/main" xmlns:mc="http://schemas.openxmlformats.org/markup-compatibility/2006" xmlns:mv="urn:schemas-microsoft-com:mac:vml" xmlns:o="urn:schemas-microsoft-com:office:office" xmlns:r="http://schemas.openxmlformats.org/officeDocument/2006/relationships" xmlns:m="http://schemas.openxmlformats.org/officeDocument/2006/math" xmlns:v="urn:schemas-microsoft-com:vml" xmlns:wp14="http://schemas.microsoft.com/office/word/2010/wordprocessingDrawing" xmlns:wp="http://schemas.openxmlformats.org/drawingml/2006/wordprocessingDrawing" xmlns:w10="urn:schemas-microsoft-com:office:word" xmlns:w="http://schemas.openxmlformats.org/wordprocessingml/2006/main" xmlns:w14="http://schemas.microsoft.com/office/word/2010/wordml" xmlns:wpg="http://schemas.microsoft.com/office/word/2010/wordprocessingGroup" xmlns:wpi="http://schemas.microsoft.com/office/word/2010/wordprocessingInk" xmlns:wne="http://schemas.microsoft.com/office/word/2006/wordml" xmlns:wps="http://schemas.microsoft.com/office/word/2010/wordprocessingShape" mc:Ignorable="w14 wp14">
-  <w:comment w:id="0" w:author="Jeff Rouder" w:date="2016-03-04T15:34:00Z" w:initials="JR">
+<w:comments xmlns:wpc="http://schemas.microsoft.com/office/word/2010/wordprocessingCanvas" xmlns:mc="http://schemas.openxmlformats.org/markup-compatibility/2006" xmlns:o="urn:schemas-microsoft-com:office:office" xmlns:r="http://schemas.openxmlformats.org/officeDocument/2006/relationships" xmlns:m="http://schemas.openxmlformats.org/officeDocument/2006/math" xmlns:v="urn:schemas-microsoft-com:vml" xmlns:wp14="http://schemas.microsoft.com/office/word/2010/wordprocessingDrawing" xmlns:wp="http://schemas.openxmlformats.org/drawingml/2006/wordprocessingDrawing" xmlns:w10="urn:schemas-microsoft-com:office:word" xmlns:w="http://schemas.openxmlformats.org/wordprocessingml/2006/main" xmlns:w14="http://schemas.microsoft.com/office/word/2010/wordml" xmlns:wpg="http://schemas.microsoft.com/office/word/2010/wordprocessingGroup" xmlns:wpi="http://schemas.microsoft.com/office/word/2010/wordprocessingInk" xmlns:wne="http://schemas.microsoft.com/office/word/2006/wordml" xmlns:wps="http://schemas.microsoft.com/office/word/2010/wordprocessingShape" mc:Ignorable="w14 wp14">
+  <w:comment w:id="1" w:author="Joe" w:date="2016-03-06T18:49:00Z" w:initials="J">
     <w:p>
       <w:pPr>
         <w:pStyle w:val="CommentText"/>
@@ -4640,17 +5745,49 @@
         </w:rPr>
         <w:annotationRef/>
       </w:r>
-      <w:proofErr w:type="gramStart"/>
-      <w:r>
-        <w:t>what</w:t>
-      </w:r>
-      <w:proofErr w:type="gramEnd"/>
-      <w:r>
-        <w:t xml:space="preserve"> does this mean</w:t>
+      <w:r>
+        <w:t>Surely I can write this much better.</w:t>
       </w:r>
     </w:p>
   </w:comment>
-  <w:comment w:id="2" w:author="Joseph Hilgard" w:date="2016-02-10T18:17:00Z" w:initials="JH">
+  <w:comment w:id="2" w:author="Joe" w:date="2016-03-06T18:50:00Z" w:initials="J">
+    <w:p>
+      <w:pPr>
+        <w:pStyle w:val="CommentText"/>
+      </w:pPr>
+      <w:r>
+        <w:rPr>
+          <w:rStyle w:val="CommentReference"/>
+        </w:rPr>
+        <w:annotationRef/>
+      </w:r>
+      <w:r>
+        <w:t>Is this worth it?</w:t>
+      </w:r>
+    </w:p>
+  </w:comment>
+  <w:comment w:id="3" w:author="Jeff Rouder" w:date="2016-03-04T15:34:00Z" w:initials="JR">
+    <w:p>
+      <w:pPr>
+        <w:pStyle w:val="CommentText"/>
+      </w:pPr>
+      <w:r>
+        <w:rPr>
+          <w:rStyle w:val="CommentReference"/>
+        </w:rPr>
+        <w:annotationRef/>
+      </w:r>
+      <w:proofErr w:type="gramStart"/>
+      <w:r>
+        <w:t>what</w:t>
+      </w:r>
+      <w:proofErr w:type="gramEnd"/>
+      <w:r>
+        <w:t xml:space="preserve"> does this mean</w:t>
+      </w:r>
+    </w:p>
+  </w:comment>
+  <w:comment w:id="5" w:author="Joseph Hilgard" w:date="2016-02-10T18:17:00Z" w:initials="JH">
     <w:p>
       <w:pPr>
         <w:pStyle w:val="CommentText"/>
@@ -4700,7 +5837,7 @@
       </w:pPr>
     </w:pPrDefault>
   </w:docDefaults>
-  <w:latentStyles w:defLockedState="0" w:defUIPriority="99" w:defSemiHidden="1" w:defUnhideWhenUsed="1" w:defQFormat="0" w:count="276">
+  <w:latentStyles w:defLockedState="0" w:defUIPriority="99" w:defSemiHidden="1" w:defUnhideWhenUsed="1" w:defQFormat="0" w:count="267">
     <w:lsdException w:name="Normal" w:semiHidden="0" w:uiPriority="0" w:unhideWhenUsed="0" w:qFormat="1"/>
     <w:lsdException w:name="heading 1" w:semiHidden="0" w:uiPriority="9" w:unhideWhenUsed="0" w:qFormat="1"/>
     <w:lsdException w:name="heading 2" w:uiPriority="9" w:qFormat="1"/>
@@ -4727,15 +5864,6 @@
     <w:lsdException w:name="Strong" w:semiHidden="0" w:uiPriority="22" w:unhideWhenUsed="0" w:qFormat="1"/>
     <w:lsdException w:name="Emphasis" w:semiHidden="0" w:uiPriority="20" w:unhideWhenUsed="0" w:qFormat="1"/>
     <w:lsdException w:name="Table Grid" w:semiHidden="0" w:uiPriority="59" w:unhideWhenUsed="0"/>
-    <w:lsdException w:name="Note Level 1" w:semiHidden="0" w:unhideWhenUsed="0"/>
-    <w:lsdException w:name="Note Level 2" w:semiHidden="0" w:unhideWhenUsed="0"/>
-    <w:lsdException w:name="Note Level 3" w:semiHidden="0" w:unhideWhenUsed="0"/>
-    <w:lsdException w:name="Note Level 4" w:semiHidden="0" w:unhideWhenUsed="0"/>
-    <w:lsdException w:name="Note Level 5" w:semiHidden="0" w:unhideWhenUsed="0"/>
-    <w:lsdException w:name="Note Level 6" w:semiHidden="0" w:unhideWhenUsed="0"/>
-    <w:lsdException w:name="Note Level 7" w:semiHidden="0" w:unhideWhenUsed="0"/>
-    <w:lsdException w:name="Note Level 8" w:semiHidden="0" w:unhideWhenUsed="0"/>
-    <w:lsdException w:name="Note Level 9" w:semiHidden="0" w:unhideWhenUsed="0"/>
     <w:lsdException w:name="Placeholder Text" w:unhideWhenUsed="0"/>
     <w:lsdException w:name="No Spacing" w:semiHidden="0" w:uiPriority="1" w:unhideWhenUsed="0" w:qFormat="1"/>
     <w:lsdException w:name="Light Shading" w:semiHidden="0" w:uiPriority="60" w:unhideWhenUsed="0"/>
@@ -4998,11 +6126,22 @@
       <w:szCs w:val="18"/>
     </w:rPr>
   </w:style>
+  <w:style w:type="paragraph" w:styleId="ListParagraph">
+    <w:name w:val="List Paragraph"/>
+    <w:basedOn w:val="Normal"/>
+    <w:uiPriority w:val="34"/>
+    <w:qFormat/>
+    <w:rsid w:val="000C45EB"/>
+    <w:pPr>
+      <w:ind w:left="720"/>
+      <w:contextualSpacing/>
+    </w:pPr>
+  </w:style>
 </w:styles>
 </file>
 
 <file path=word/stylesWithEffects.xml><?xml version="1.0" encoding="utf-8"?>
-<w:styles xmlns:wpc="http://schemas.microsoft.com/office/word/2010/wordprocessingCanvas" xmlns:mo="http://schemas.microsoft.com/office/mac/office/2008/main" xmlns:mc="http://schemas.openxmlformats.org/markup-compatibility/2006" xmlns:mv="urn:schemas-microsoft-com:mac:vml" xmlns:o="urn:schemas-microsoft-com:office:office" xmlns:r="http://schemas.openxmlformats.org/officeDocument/2006/relationships" xmlns:m="http://schemas.openxmlformats.org/officeDocument/2006/math" xmlns:v="urn:schemas-microsoft-com:vml" xmlns:wp14="http://schemas.microsoft.com/office/word/2010/wordprocessingDrawing" xmlns:wp="http://schemas.openxmlformats.org/drawingml/2006/wordprocessingDrawing" xmlns:w10="urn:schemas-microsoft-com:office:word" xmlns:w="http://schemas.openxmlformats.org/wordprocessingml/2006/main" xmlns:w14="http://schemas.microsoft.com/office/word/2010/wordml" xmlns:wpg="http://schemas.microsoft.com/office/word/2010/wordprocessingGroup" xmlns:wpi="http://schemas.microsoft.com/office/word/2010/wordprocessingInk" xmlns:wne="http://schemas.microsoft.com/office/word/2006/wordml" xmlns:wps="http://schemas.microsoft.com/office/word/2010/wordprocessingShape" mc:Ignorable="w14 wp14">
+<w:styles xmlns:wpc="http://schemas.microsoft.com/office/word/2010/wordprocessingCanvas" xmlns:mc="http://schemas.openxmlformats.org/markup-compatibility/2006" xmlns:o="urn:schemas-microsoft-com:office:office" xmlns:r="http://schemas.openxmlformats.org/officeDocument/2006/relationships" xmlns:m="http://schemas.openxmlformats.org/officeDocument/2006/math" xmlns:v="urn:schemas-microsoft-com:vml" xmlns:wp14="http://schemas.microsoft.com/office/word/2010/wordprocessingDrawing" xmlns:wp="http://schemas.openxmlformats.org/drawingml/2006/wordprocessingDrawing" xmlns:w10="urn:schemas-microsoft-com:office:word" xmlns:w="http://schemas.openxmlformats.org/wordprocessingml/2006/main" xmlns:w14="http://schemas.microsoft.com/office/word/2010/wordml" xmlns:wpg="http://schemas.microsoft.com/office/word/2010/wordprocessingGroup" xmlns:wpi="http://schemas.microsoft.com/office/word/2010/wordprocessingInk" xmlns:wne="http://schemas.microsoft.com/office/word/2006/wordml" xmlns:wps="http://schemas.microsoft.com/office/word/2010/wordprocessingShape" mc:Ignorable="w14 wp14">
   <w:docDefaults>
     <w:rPrDefault>
       <w:rPr>
@@ -5018,7 +6157,7 @@
       </w:pPr>
     </w:pPrDefault>
   </w:docDefaults>
-  <w:latentStyles w:defLockedState="0" w:defUIPriority="99" w:defSemiHidden="1" w:defUnhideWhenUsed="1" w:defQFormat="0" w:count="276">
+  <w:latentStyles w:defLockedState="0" w:defUIPriority="99" w:defSemiHidden="1" w:defUnhideWhenUsed="1" w:defQFormat="0" w:count="267">
     <w:lsdException w:name="Normal" w:semiHidden="0" w:uiPriority="0" w:unhideWhenUsed="0" w:qFormat="1"/>
     <w:lsdException w:name="heading 1" w:semiHidden="0" w:uiPriority="9" w:unhideWhenUsed="0" w:qFormat="1"/>
     <w:lsdException w:name="heading 2" w:uiPriority="9" w:qFormat="1"/>
@@ -5045,15 +6184,6 @@
     <w:lsdException w:name="Strong" w:semiHidden="0" w:uiPriority="22" w:unhideWhenUsed="0" w:qFormat="1"/>
     <w:lsdException w:name="Emphasis" w:semiHidden="0" w:uiPriority="20" w:unhideWhenUsed="0" w:qFormat="1"/>
     <w:lsdException w:name="Table Grid" w:semiHidden="0" w:uiPriority="59" w:unhideWhenUsed="0"/>
-    <w:lsdException w:name="Note Level 1" w:semiHidden="0" w:unhideWhenUsed="0"/>
-    <w:lsdException w:name="Note Level 2" w:semiHidden="0" w:unhideWhenUsed="0"/>
-    <w:lsdException w:name="Note Level 3" w:semiHidden="0" w:unhideWhenUsed="0"/>
-    <w:lsdException w:name="Note Level 4" w:semiHidden="0" w:unhideWhenUsed="0"/>
-    <w:lsdException w:name="Note Level 5" w:semiHidden="0" w:unhideWhenUsed="0"/>
-    <w:lsdException w:name="Note Level 6" w:semiHidden="0" w:unhideWhenUsed="0"/>
-    <w:lsdException w:name="Note Level 7" w:semiHidden="0" w:unhideWhenUsed="0"/>
-    <w:lsdException w:name="Note Level 8" w:semiHidden="0" w:unhideWhenUsed="0"/>
-    <w:lsdException w:name="Note Level 9" w:semiHidden="0" w:unhideWhenUsed="0"/>
     <w:lsdException w:name="Placeholder Text" w:unhideWhenUsed="0"/>
     <w:lsdException w:name="No Spacing" w:semiHidden="0" w:uiPriority="1" w:unhideWhenUsed="0" w:qFormat="1"/>
     <w:lsdException w:name="Light Shading" w:semiHidden="0" w:uiPriority="60" w:unhideWhenUsed="0"/>
@@ -5315,6 +6445,17 @@
       <w:sz w:val="18"/>
       <w:szCs w:val="18"/>
     </w:rPr>
+  </w:style>
+  <w:style w:type="paragraph" w:styleId="ListParagraph">
+    <w:name w:val="List Paragraph"/>
+    <w:basedOn w:val="Normal"/>
+    <w:uiPriority w:val="34"/>
+    <w:qFormat/>
+    <w:rsid w:val="000C45EB"/>
+    <w:pPr>
+      <w:ind w:left="720"/>
+      <w:contextualSpacing/>
+    </w:pPr>
   </w:style>
 </w:styles>
 </file>

</xml_diff>

<commit_message>
Added unsaved changes to reply letter. -Still need to add to letter our simulations, etc.
</commit_message>
<xml_diff>
--- a/peer_reviews/Reply1.docx
+++ b/peer_reviews/Reply1.docx
@@ -368,7 +368,16 @@
           <w:sz w:val="24"/>
           <w:szCs w:val="24"/>
         </w:rPr>
-        <w:t xml:space="preserve"> are either continuous or modeled by original authors as roughly continuous (e.g. scales, quantities of hot sauce or noise, counts of aggressive word completions or reaction times to read aggressive words.) Thus, base rate concerns for dichotomous outcomes do not </w:t>
+        <w:t xml:space="preserve"> are either continuous or modeled by original authors as roughly continuous (e.g. scales, quantities of hot sauce or noise, counts of aggressive word completions or reaction times to read aggressive words.) </w:t>
+      </w:r>
+      <w:commentRangeStart w:id="0"/>
+      <w:r>
+        <w:rPr>
+          <w:rFonts w:ascii="Times New Roman" w:hAnsi="Times New Roman" w:cs="Times New Roman"/>
+          <w:sz w:val="24"/>
+          <w:szCs w:val="24"/>
+        </w:rPr>
+        <w:t xml:space="preserve">Thus, base rate concerns for dichotomous outcomes do not </w:t>
       </w:r>
       <w:r>
         <w:rPr>
@@ -384,7 +393,22 @@
           <w:sz w:val="24"/>
           <w:szCs w:val="24"/>
         </w:rPr>
-        <w:t xml:space="preserve"> our effect sizes measures at all.  We now note in our revision that all outcome measures are either continuous or modeled as a continuous.</w:t>
+        <w:t xml:space="preserve"> our effect sizes measures at all. </w:t>
+      </w:r>
+      <w:commentRangeEnd w:id="0"/>
+      <w:r>
+        <w:rPr>
+          <w:rStyle w:val="CommentReference"/>
+        </w:rPr>
+        <w:commentReference w:id="0"/>
+      </w:r>
+      <w:r>
+        <w:rPr>
+          <w:rFonts w:ascii="Times New Roman" w:hAnsi="Times New Roman" w:cs="Times New Roman"/>
+          <w:sz w:val="24"/>
+          <w:szCs w:val="24"/>
+        </w:rPr>
+        <w:t xml:space="preserve"> We now note in our revision that all outcome measures are either continuous or modeled as a continuous.</w:t>
       </w:r>
       <w:r>
         <w:rPr>
@@ -475,7 +499,17 @@
           <w:sz w:val="24"/>
           <w:szCs w:val="24"/>
         </w:rPr>
-        <w:t>One issue is that some correlations are point-</w:t>
+        <w:t xml:space="preserve">One </w:t>
+      </w:r>
+      <w:bookmarkStart w:id="1" w:name="_GoBack"/>
+      <w:bookmarkEnd w:id="1"/>
+      <w:r>
+        <w:rPr>
+          <w:rFonts w:ascii="Times New Roman" w:hAnsi="Times New Roman" w:cs="Times New Roman"/>
+          <w:sz w:val="24"/>
+          <w:szCs w:val="24"/>
+        </w:rPr>
+        <w:t>issue is that some correlations are point-</w:t>
       </w:r>
       <w:proofErr w:type="spellStart"/>
       <w:r>
@@ -1433,7 +1467,7 @@
         </w:rPr>
         <w:t xml:space="preserve">may be </w:t>
       </w:r>
-      <w:commentRangeStart w:id="0"/>
+      <w:commentRangeStart w:id="2"/>
       <w:r>
         <w:rPr>
           <w:rFonts w:ascii="Times New Roman" w:hAnsi="Times New Roman" w:cs="Times New Roman"/>
@@ -1443,12 +1477,12 @@
         </w:rPr>
         <w:t xml:space="preserve">excessively homogeneous </w:t>
       </w:r>
-      <w:commentRangeEnd w:id="0"/>
+      <w:commentRangeEnd w:id="2"/>
       <w:r>
         <w:rPr>
           <w:rStyle w:val="CommentReference"/>
         </w:rPr>
-        <w:commentReference w:id="0"/>
+        <w:commentReference w:id="2"/>
       </w:r>
       <w:r>
         <w:rPr>
@@ -2541,17 +2575,7 @@
           <w:sz w:val="24"/>
           <w:szCs w:val="24"/>
         </w:rPr>
-        <w:t xml:space="preserve"> are close to zero. We do not mean to argue that this is strong evidence that there is no effect. Instead, we interpret this as a sign of uncertainty and the need for a strong preregistered repl</w:t>
-      </w:r>
-      <w:bookmarkStart w:id="1" w:name="_GoBack"/>
-      <w:bookmarkEnd w:id="1"/>
-      <w:r>
-        <w:rPr>
-          <w:rFonts w:ascii="Times New Roman" w:hAnsi="Times New Roman" w:cs="Times New Roman"/>
-          <w:sz w:val="24"/>
-          <w:szCs w:val="24"/>
-        </w:rPr>
-        <w:t>ication effort. We thank Reviewer 1 for pointing out the inconsistencies in our language and have made appropriate edits</w:t>
+        <w:t xml:space="preserve"> are close to zero. We do not mean to argue that this is strong evidence that there is no effect. Instead, we interpret this as a sign of uncertainty and the need for a strong preregistered replication effort. We thank Reviewer 1 for pointing out the inconsistencies in our language and have made appropriate edits</w:t>
       </w:r>
       <w:r>
         <w:rPr>
@@ -4844,7 +4868,57 @@
 
 <file path=word/comments.xml><?xml version="1.0" encoding="utf-8"?>
 <w:comments xmlns:wpc="http://schemas.microsoft.com/office/word/2010/wordprocessingCanvas" xmlns:mc="http://schemas.openxmlformats.org/markup-compatibility/2006" xmlns:o="urn:schemas-microsoft-com:office:office" xmlns:r="http://schemas.openxmlformats.org/officeDocument/2006/relationships" xmlns:m="http://schemas.openxmlformats.org/officeDocument/2006/math" xmlns:v="urn:schemas-microsoft-com:vml" xmlns:wp14="http://schemas.microsoft.com/office/word/2010/wordprocessingDrawing" xmlns:wp="http://schemas.openxmlformats.org/drawingml/2006/wordprocessingDrawing" xmlns:w10="urn:schemas-microsoft-com:office:word" xmlns:w="http://schemas.openxmlformats.org/wordprocessingml/2006/main" xmlns:w14="http://schemas.microsoft.com/office/word/2010/wordml" xmlns:w15="http://schemas.microsoft.com/office/word/2012/wordml" xmlns:wpg="http://schemas.microsoft.com/office/word/2010/wordprocessingGroup" xmlns:wpi="http://schemas.microsoft.com/office/word/2010/wordprocessingInk" xmlns:wne="http://schemas.microsoft.com/office/word/2006/wordml" xmlns:wps="http://schemas.microsoft.com/office/word/2010/wordprocessingShape" mc:Ignorable="w14 w15 wp14">
-  <w:comment w:id="0" w:author="Jeff Rouder" w:date="2016-03-04T15:34:00Z" w:initials="JR">
+  <w:comment w:id="0" w:author="Joseph Hilgard" w:date="2016-03-07T15:35:00Z" w:initials="JH">
+    <w:p>
+      <w:pPr>
+        <w:pStyle w:val="CommentText"/>
+      </w:pPr>
+      <w:r>
+        <w:rPr>
+          <w:rStyle w:val="CommentReference"/>
+        </w:rPr>
+        <w:annotationRef/>
+      </w:r>
+      <w:r>
+        <w:t xml:space="preserve">Found </w:t>
+      </w:r>
+      <w:r>
+        <w:t xml:space="preserve">some </w:t>
+      </w:r>
+      <w:r>
+        <w:t>exception</w:t>
+      </w:r>
+      <w:r>
+        <w:t>s</w:t>
+      </w:r>
+      <w:r>
+        <w:t xml:space="preserve">: Bushman and Anderson </w:t>
+      </w:r>
+      <w:r>
+        <w:t>(2009) decision</w:t>
+      </w:r>
+      <w:r>
+        <w:t xml:space="preserve"> to help somebody in need; </w:t>
+      </w:r>
+      <w:proofErr w:type="spellStart"/>
+      <w:r>
+        <w:t>Sheese</w:t>
+      </w:r>
+      <w:proofErr w:type="spellEnd"/>
+      <w:r>
+        <w:t xml:space="preserve"> &amp; </w:t>
+      </w:r>
+      <w:proofErr w:type="spellStart"/>
+      <w:r>
+        <w:t>Graziano</w:t>
+      </w:r>
+      <w:proofErr w:type="spellEnd"/>
+      <w:r>
+        <w:t xml:space="preserve"> (2005) decision to defect in prisoner’s dilemma.</w:t>
+      </w:r>
+    </w:p>
+  </w:comment>
+  <w:comment w:id="2" w:author="Jeff Rouder" w:date="2016-03-04T15:34:00Z" w:initials="JR">
     <w:p>
       <w:pPr>
         <w:pStyle w:val="CommentText"/>
@@ -4870,8 +4944,17 @@
 
 <file path=word/commentsExtended.xml><?xml version="1.0" encoding="utf-8"?>
 <w15:commentsEx xmlns:wpc="http://schemas.microsoft.com/office/word/2010/wordprocessingCanvas" xmlns:mc="http://schemas.openxmlformats.org/markup-compatibility/2006" xmlns:o="urn:schemas-microsoft-com:office:office" xmlns:r="http://schemas.openxmlformats.org/officeDocument/2006/relationships" xmlns:m="http://schemas.openxmlformats.org/officeDocument/2006/math" xmlns:v="urn:schemas-microsoft-com:vml" xmlns:wp14="http://schemas.microsoft.com/office/word/2010/wordprocessingDrawing" xmlns:wp="http://schemas.openxmlformats.org/drawingml/2006/wordprocessingDrawing" xmlns:w10="urn:schemas-microsoft-com:office:word" xmlns:w="http://schemas.openxmlformats.org/wordprocessingml/2006/main" xmlns:w14="http://schemas.microsoft.com/office/word/2010/wordml" xmlns:w15="http://schemas.microsoft.com/office/word/2012/wordml" xmlns:wpg="http://schemas.microsoft.com/office/word/2010/wordprocessingGroup" xmlns:wpi="http://schemas.microsoft.com/office/word/2010/wordprocessingInk" xmlns:wne="http://schemas.microsoft.com/office/word/2006/wordml" xmlns:wps="http://schemas.microsoft.com/office/word/2010/wordprocessingShape" mc:Ignorable="w14 w15 wp14">
+  <w15:commentEx w15:paraId="5B379AD8" w15:done="0"/>
   <w15:commentEx w15:paraId="7134645D" w15:done="0"/>
 </w15:commentsEx>
+</file>
+
+<file path=word/people.xml><?xml version="1.0" encoding="utf-8"?>
+<w15:people xmlns:wpc="http://schemas.microsoft.com/office/word/2010/wordprocessingCanvas" xmlns:mc="http://schemas.openxmlformats.org/markup-compatibility/2006" xmlns:o="urn:schemas-microsoft-com:office:office" xmlns:r="http://schemas.openxmlformats.org/officeDocument/2006/relationships" xmlns:m="http://schemas.openxmlformats.org/officeDocument/2006/math" xmlns:v="urn:schemas-microsoft-com:vml" xmlns:wp14="http://schemas.microsoft.com/office/word/2010/wordprocessingDrawing" xmlns:wp="http://schemas.openxmlformats.org/drawingml/2006/wordprocessingDrawing" xmlns:w10="urn:schemas-microsoft-com:office:word" xmlns:w="http://schemas.openxmlformats.org/wordprocessingml/2006/main" xmlns:w14="http://schemas.microsoft.com/office/word/2010/wordml" xmlns:w15="http://schemas.microsoft.com/office/word/2012/wordml" xmlns:wpg="http://schemas.microsoft.com/office/word/2010/wordprocessingGroup" xmlns:wpi="http://schemas.microsoft.com/office/word/2010/wordprocessingInk" xmlns:wne="http://schemas.microsoft.com/office/word/2006/wordml" xmlns:wps="http://schemas.microsoft.com/office/word/2010/wordprocessingShape" mc:Ignorable="w14 w15 wp14">
+  <w15:person w15:author="Joseph Hilgard">
+    <w15:presenceInfo w15:providerId="AD" w15:userId="S-1-5-21-2360013893-2977618200-151297559-36703"/>
+  </w15:person>
+</w15:people>
 </file>
 
 <file path=word/styles.xml><?xml version="1.0" encoding="utf-8"?>

</xml_diff>

<commit_message>
Finished SE of Z simulations.
</commit_message>
<xml_diff>
--- a/peer_reviews/Reply1.docx
+++ b/peer_reviews/Reply1.docx
@@ -1,6 +1,6 @@
 
 <file path=word/document.xml><?xml version="1.0" encoding="utf-8"?>
-<w:document xmlns:wpc="http://schemas.microsoft.com/office/word/2010/wordprocessingCanvas" xmlns:mc="http://schemas.openxmlformats.org/markup-compatibility/2006" xmlns:o="urn:schemas-microsoft-com:office:office" xmlns:r="http://schemas.openxmlformats.org/officeDocument/2006/relationships" xmlns:m="http://schemas.openxmlformats.org/officeDocument/2006/math" xmlns:v="urn:schemas-microsoft-com:vml" xmlns:wp14="http://schemas.microsoft.com/office/word/2010/wordprocessingDrawing" xmlns:wp="http://schemas.openxmlformats.org/drawingml/2006/wordprocessingDrawing" xmlns:w10="urn:schemas-microsoft-com:office:word" xmlns:w="http://schemas.openxmlformats.org/wordprocessingml/2006/main" xmlns:w14="http://schemas.microsoft.com/office/word/2010/wordml" xmlns:w15="http://schemas.microsoft.com/office/word/2012/wordml" xmlns:wpg="http://schemas.microsoft.com/office/word/2010/wordprocessingGroup" xmlns:wpi="http://schemas.microsoft.com/office/word/2010/wordprocessingInk" xmlns:wne="http://schemas.microsoft.com/office/word/2006/wordml" xmlns:wps="http://schemas.microsoft.com/office/word/2010/wordprocessingShape" mc:Ignorable="w14 w15 wp14">
+<w:document xmlns:wpc="http://schemas.microsoft.com/office/word/2010/wordprocessingCanvas" xmlns:mc="http://schemas.openxmlformats.org/markup-compatibility/2006" xmlns:o="urn:schemas-microsoft-com:office:office" xmlns:r="http://schemas.openxmlformats.org/officeDocument/2006/relationships" xmlns:m="http://schemas.openxmlformats.org/officeDocument/2006/math" xmlns:v="urn:schemas-microsoft-com:vml" xmlns:wp14="http://schemas.microsoft.com/office/word/2010/wordprocessingDrawing" xmlns:wp="http://schemas.openxmlformats.org/drawingml/2006/wordprocessingDrawing" xmlns:w10="urn:schemas-microsoft-com:office:word" xmlns:w="http://schemas.openxmlformats.org/wordprocessingml/2006/main" xmlns:w14="http://schemas.microsoft.com/office/word/2010/wordml" xmlns:wpg="http://schemas.microsoft.com/office/word/2010/wordprocessingGroup" xmlns:wpi="http://schemas.microsoft.com/office/word/2010/wordprocessingInk" xmlns:wne="http://schemas.microsoft.com/office/word/2006/wordml" xmlns:wps="http://schemas.microsoft.com/office/word/2010/wordprocessingShape" mc:Ignorable="w14 wp14">
   <w:body>
     <w:p>
       <w:pPr>
@@ -499,17 +499,7 @@
           <w:sz w:val="24"/>
           <w:szCs w:val="24"/>
         </w:rPr>
-        <w:t xml:space="preserve">One </w:t>
-      </w:r>
-      <w:bookmarkStart w:id="1" w:name="_GoBack"/>
-      <w:bookmarkEnd w:id="1"/>
-      <w:r>
-        <w:rPr>
-          <w:rFonts w:ascii="Times New Roman" w:hAnsi="Times New Roman" w:cs="Times New Roman"/>
-          <w:sz w:val="24"/>
-          <w:szCs w:val="24"/>
-        </w:rPr>
-        <w:t>issue is that some correlations are point-</w:t>
+        <w:t>One issue is that some correlations are point-</w:t>
       </w:r>
       <w:proofErr w:type="spellStart"/>
       <w:r>
@@ -583,23 +573,7 @@
           <w:sz w:val="24"/>
           <w:szCs w:val="24"/>
         </w:rPr>
-        <w:t xml:space="preserve"> </w:t>
-      </w:r>
-      <w:r>
-        <w:rPr>
-          <w:rFonts w:ascii="Times New Roman" w:hAnsi="Times New Roman" w:cs="Times New Roman"/>
-          <w:sz w:val="24"/>
-          <w:szCs w:val="24"/>
-        </w:rPr>
-        <w:t>separately</w:t>
-      </w:r>
-      <w:r>
-        <w:rPr>
-          <w:rFonts w:ascii="Times New Roman" w:hAnsi="Times New Roman" w:cs="Times New Roman"/>
-          <w:sz w:val="24"/>
-          <w:szCs w:val="24"/>
-        </w:rPr>
-        <w:t>.</w:t>
+        <w:t xml:space="preserve"> separately.</w:t>
       </w:r>
       <w:r>
         <w:rPr>
@@ -1153,7 +1127,23 @@
           <w:sz w:val="24"/>
           <w:szCs w:val="24"/>
         </w:rPr>
-        <w:t xml:space="preserve"> and compared it to the theoretical value, 1/</w:t>
+        <w:t xml:space="preserve"> and compared it to the</w:t>
+      </w:r>
+      <w:r>
+        <w:rPr>
+          <w:rFonts w:ascii="Times New Roman" w:hAnsi="Times New Roman" w:cs="Times New Roman"/>
+          <w:sz w:val="24"/>
+          <w:szCs w:val="24"/>
+        </w:rPr>
+        <w:t xml:space="preserve"> two theoretical approximations: the current </w:t>
+      </w:r>
+      <w:r>
+        <w:rPr>
+          <w:rFonts w:ascii="Times New Roman" w:hAnsi="Times New Roman" w:cs="Times New Roman"/>
+          <w:sz w:val="24"/>
+          <w:szCs w:val="24"/>
+        </w:rPr>
+        <w:t>1/</w:t>
       </w:r>
       <w:proofErr w:type="spellStart"/>
       <w:proofErr w:type="gramStart"/>
@@ -1190,47 +1180,15 @@
           <w:sz w:val="24"/>
           <w:szCs w:val="24"/>
         </w:rPr>
-        <w:t xml:space="preserve">-3), that we use to construct funnel plots.  As you can see, </w:t>
-      </w:r>
-      <w:r>
-        <w:rPr>
-          <w:rFonts w:ascii="Times New Roman" w:hAnsi="Times New Roman" w:cs="Times New Roman"/>
-          <w:sz w:val="24"/>
-          <w:szCs w:val="24"/>
-        </w:rPr>
-        <w:t>the correspondence between the theoretical values and simulated values is quite good.</w:t>
-      </w:r>
-      <w:r>
-        <w:rPr>
-          <w:rFonts w:ascii="Times New Roman" w:hAnsi="Times New Roman" w:cs="Times New Roman"/>
-          <w:sz w:val="24"/>
-          <w:szCs w:val="24"/>
-        </w:rPr>
-        <w:t xml:space="preserve">  There is a slight discrepancy</w:t>
-      </w:r>
-      <w:r>
-        <w:rPr>
-          <w:rFonts w:ascii="Times New Roman" w:hAnsi="Times New Roman" w:cs="Times New Roman"/>
-          <w:sz w:val="24"/>
-          <w:szCs w:val="24"/>
-        </w:rPr>
-        <w:t xml:space="preserve"> for small sample sizes</w:t>
-      </w:r>
-      <w:r>
-        <w:rPr>
-          <w:rFonts w:ascii="Times New Roman" w:hAnsi="Times New Roman" w:cs="Times New Roman"/>
-          <w:sz w:val="24"/>
-          <w:szCs w:val="24"/>
-        </w:rPr>
-        <w:t xml:space="preserve"> with large effects</w:t>
-      </w:r>
-      <w:r>
-        <w:rPr>
-          <w:rFonts w:ascii="Times New Roman" w:hAnsi="Times New Roman" w:cs="Times New Roman"/>
-          <w:sz w:val="24"/>
-          <w:szCs w:val="24"/>
-        </w:rPr>
-        <w:t xml:space="preserve">, but overall the </w:t>
+        <w:t>-3)</w:t>
+      </w:r>
+      <w:r>
+        <w:rPr>
+          <w:rFonts w:ascii="Times New Roman" w:hAnsi="Times New Roman" w:cs="Times New Roman"/>
+          <w:sz w:val="24"/>
+          <w:szCs w:val="24"/>
+        </w:rPr>
+        <w:t xml:space="preserve"> in </w:t>
       </w:r>
       <w:proofErr w:type="spellStart"/>
       <w:r>
@@ -1248,7 +1206,25 @@
           <w:sz w:val="24"/>
           <w:szCs w:val="24"/>
         </w:rPr>
-        <w:t xml:space="preserve"> theoretical approximation is more than adequate.</w:t>
+        <w:t xml:space="preserve"> et al. (2009) and the proposed Equation 16 in </w:t>
+      </w:r>
+      <w:proofErr w:type="spellStart"/>
+      <w:r>
+        <w:rPr>
+          <w:rFonts w:ascii="Times New Roman" w:hAnsi="Times New Roman" w:cs="Times New Roman"/>
+          <w:sz w:val="24"/>
+          <w:szCs w:val="24"/>
+        </w:rPr>
+        <w:t>Pustejovsky</w:t>
+      </w:r>
+      <w:proofErr w:type="spellEnd"/>
+      <w:r>
+        <w:rPr>
+          <w:rFonts w:ascii="Times New Roman" w:hAnsi="Times New Roman" w:cs="Times New Roman"/>
+          <w:sz w:val="24"/>
+          <w:szCs w:val="24"/>
+        </w:rPr>
+        <w:t xml:space="preserve"> (2014).</w:t>
       </w:r>
       <w:r>
         <w:rPr>
@@ -1273,51 +1249,23 @@
           <w:sz w:val="24"/>
           <w:szCs w:val="24"/>
         </w:rPr>
-        <w:t>(As an aside, w</w:t>
-      </w:r>
-      <w:r>
-        <w:rPr>
-          <w:rFonts w:ascii="Times New Roman" w:hAnsi="Times New Roman" w:cs="Times New Roman"/>
-          <w:sz w:val="24"/>
-          <w:szCs w:val="24"/>
-        </w:rPr>
-        <w:t>e note that the Comprehensive Meta-Analysis software is generally pretty carefree about which variance estimator is used for Fisher’s Z. Some macros for entering effect sizes will use the 1/</w:t>
-      </w:r>
-      <w:proofErr w:type="spellStart"/>
-      <w:proofErr w:type="gramStart"/>
-      <w:r>
-        <w:rPr>
-          <w:rFonts w:ascii="Times New Roman" w:hAnsi="Times New Roman" w:cs="Times New Roman"/>
-          <w:sz w:val="24"/>
-          <w:szCs w:val="24"/>
-        </w:rPr>
-        <w:t>sqrt</w:t>
-      </w:r>
-      <w:proofErr w:type="spellEnd"/>
-      <w:r>
-        <w:rPr>
-          <w:rFonts w:ascii="Times New Roman" w:hAnsi="Times New Roman" w:cs="Times New Roman"/>
-          <w:sz w:val="24"/>
-          <w:szCs w:val="24"/>
-        </w:rPr>
-        <w:t>(</w:t>
-      </w:r>
-      <w:proofErr w:type="gramEnd"/>
-      <w:r>
-        <w:rPr>
-          <w:rFonts w:ascii="Times New Roman" w:hAnsi="Times New Roman" w:cs="Times New Roman"/>
-          <w:sz w:val="24"/>
-          <w:szCs w:val="24"/>
-        </w:rPr>
-        <w:t>N-3) approximation, while others will use the equation suggested by Reviewer 3.</w:t>
-      </w:r>
-      <w:r>
-        <w:rPr>
-          <w:rFonts w:ascii="Times New Roman" w:hAnsi="Times New Roman" w:cs="Times New Roman"/>
-          <w:sz w:val="24"/>
-          <w:szCs w:val="24"/>
-        </w:rPr>
-        <w:t xml:space="preserve"> This is not to say that it is necessarily correct to use the approximation, but that the approximation is generally considered of sufficient quality that it can be used without notice.)</w:t>
+        <w:t xml:space="preserve">As you can see, </w:t>
+      </w:r>
+      <w:r>
+        <w:rPr>
+          <w:rFonts w:ascii="Times New Roman" w:hAnsi="Times New Roman" w:cs="Times New Roman"/>
+          <w:sz w:val="24"/>
+          <w:szCs w:val="24"/>
+        </w:rPr>
+        <w:t xml:space="preserve">the </w:t>
+      </w:r>
+      <w:r>
+        <w:rPr>
+          <w:rFonts w:ascii="Times New Roman" w:hAnsi="Times New Roman" w:cs="Times New Roman"/>
+          <w:sz w:val="24"/>
+          <w:szCs w:val="24"/>
+        </w:rPr>
+        <w:t>two equations differ little in their estimations of the standard error of Z, particularly for sample sizes of about 80 and greater. Both equations seem to overestimate the precision of Z when cell sizes are very lopsided, as they might be in a 3-vs-1 complex contrast.</w:t>
       </w:r>
     </w:p>
     <w:p>
@@ -1334,7 +1282,67 @@
           <w:sz w:val="24"/>
           <w:szCs w:val="24"/>
         </w:rPr>
-        <w:t>Second, we spot-checked several studies to investigate the magnitude of difference in the standard error across the two variance-estimation methods. [DO THIS]</w:t>
+        <w:t>(As an aside, w</w:t>
+      </w:r>
+      <w:r>
+        <w:rPr>
+          <w:rFonts w:ascii="Times New Roman" w:hAnsi="Times New Roman" w:cs="Times New Roman"/>
+          <w:sz w:val="24"/>
+          <w:szCs w:val="24"/>
+        </w:rPr>
+        <w:t>e note that the Comprehensive Meta-Analysis software is generally pretty carefree about which variance estimator is used for Fisher’s Z. Some macros for entering effect sizes will use the 1/</w:t>
+      </w:r>
+      <w:proofErr w:type="spellStart"/>
+      <w:proofErr w:type="gramStart"/>
+      <w:r>
+        <w:rPr>
+          <w:rFonts w:ascii="Times New Roman" w:hAnsi="Times New Roman" w:cs="Times New Roman"/>
+          <w:sz w:val="24"/>
+          <w:szCs w:val="24"/>
+        </w:rPr>
+        <w:t>sqrt</w:t>
+      </w:r>
+      <w:proofErr w:type="spellEnd"/>
+      <w:r>
+        <w:rPr>
+          <w:rFonts w:ascii="Times New Roman" w:hAnsi="Times New Roman" w:cs="Times New Roman"/>
+          <w:sz w:val="24"/>
+          <w:szCs w:val="24"/>
+        </w:rPr>
+        <w:t>(</w:t>
+      </w:r>
+      <w:proofErr w:type="gramEnd"/>
+      <w:r>
+        <w:rPr>
+          <w:rFonts w:ascii="Times New Roman" w:hAnsi="Times New Roman" w:cs="Times New Roman"/>
+          <w:sz w:val="24"/>
+          <w:szCs w:val="24"/>
+        </w:rPr>
+        <w:t>N-3) approximation, while others will use the equation suggested by Reviewer 3.</w:t>
+      </w:r>
+      <w:r>
+        <w:rPr>
+          <w:rFonts w:ascii="Times New Roman" w:hAnsi="Times New Roman" w:cs="Times New Roman"/>
+          <w:sz w:val="24"/>
+          <w:szCs w:val="24"/>
+        </w:rPr>
+        <w:t xml:space="preserve"> </w:t>
+      </w:r>
+      <w:r>
+        <w:rPr>
+          <w:rFonts w:ascii="Times New Roman" w:hAnsi="Times New Roman" w:cs="Times New Roman"/>
+          <w:sz w:val="24"/>
+          <w:szCs w:val="24"/>
+        </w:rPr>
+        <w:t xml:space="preserve">It seems that either </w:t>
+      </w:r>
+      <w:r>
+        <w:rPr>
+          <w:rFonts w:ascii="Times New Roman" w:hAnsi="Times New Roman" w:cs="Times New Roman"/>
+          <w:sz w:val="24"/>
+          <w:szCs w:val="24"/>
+        </w:rPr>
+        <w:t>approximation is generally considered of sufficient quality that it can be used without notice.)</w:t>
       </w:r>
     </w:p>
     <w:p>
@@ -1348,11 +1356,18 @@
       <w:r>
         <w:rPr>
           <w:rFonts w:ascii="Times New Roman" w:hAnsi="Times New Roman" w:cs="Times New Roman"/>
-          <w:b/>
-          <w:sz w:val="24"/>
-          <w:szCs w:val="24"/>
-        </w:rPr>
-        <w:t>II.</w:t>
+          <w:sz w:val="24"/>
+          <w:szCs w:val="24"/>
+        </w:rPr>
+        <w:t xml:space="preserve">Second, we </w:t>
+      </w:r>
+      <w:r>
+        <w:rPr>
+          <w:rFonts w:ascii="Times New Roman" w:hAnsi="Times New Roman" w:cs="Times New Roman"/>
+          <w:sz w:val="24"/>
+          <w:szCs w:val="24"/>
+        </w:rPr>
+        <w:t>planned to spot-check</w:t>
       </w:r>
       <w:r>
         <w:rPr>
@@ -1368,64 +1383,23 @@
           <w:sz w:val="24"/>
           <w:szCs w:val="24"/>
         </w:rPr>
-        <w:t xml:space="preserve">Regarding heterogeneity, we have made thorough additions to the manuscript to better handle and report heterogeneity. </w:t>
-      </w:r>
-      <w:r>
-        <w:rPr>
-          <w:rFonts w:ascii="Times New Roman" w:hAnsi="Times New Roman" w:cs="Times New Roman"/>
-          <w:sz w:val="24"/>
-          <w:szCs w:val="24"/>
-        </w:rPr>
-        <w:t xml:space="preserve"> Models were changed to use random-effects estimators when possible, the method of random effects estimation is reported, and the I</w:t>
-      </w:r>
-      <w:r>
-        <w:rPr>
-          <w:rFonts w:ascii="Times New Roman" w:hAnsi="Times New Roman" w:cs="Times New Roman"/>
-          <w:sz w:val="24"/>
-          <w:szCs w:val="24"/>
-          <w:vertAlign w:val="superscript"/>
-        </w:rPr>
-        <w:t>2</w:t>
-      </w:r>
-      <w:r>
-        <w:rPr>
-          <w:rFonts w:ascii="Times New Roman" w:hAnsi="Times New Roman" w:cs="Times New Roman"/>
-          <w:sz w:val="24"/>
-          <w:szCs w:val="24"/>
-        </w:rPr>
-        <w:t xml:space="preserve"> statistic and its 95% CI are reported for all models.</w:t>
-      </w:r>
-      <w:r>
-        <w:rPr>
-          <w:rFonts w:ascii="Times New Roman" w:hAnsi="Times New Roman" w:cs="Times New Roman"/>
-          <w:sz w:val="24"/>
-          <w:szCs w:val="24"/>
-        </w:rPr>
-        <w:t xml:space="preserve"> Heterogeneity does not seem to </w:t>
-      </w:r>
-      <w:r>
-        <w:rPr>
-          <w:rFonts w:ascii="Times New Roman" w:hAnsi="Times New Roman" w:cs="Times New Roman"/>
-          <w:sz w:val="24"/>
-          <w:szCs w:val="24"/>
-        </w:rPr>
-        <w:t xml:space="preserve">affect </w:t>
-      </w:r>
-      <w:r>
-        <w:rPr>
-          <w:rFonts w:ascii="Times New Roman" w:hAnsi="Times New Roman" w:cs="Times New Roman"/>
-          <w:sz w:val="24"/>
-          <w:szCs w:val="24"/>
-        </w:rPr>
-        <w:t>our central argument that violent-game effect</w:t>
-      </w:r>
-      <w:r>
-        <w:rPr>
-          <w:rFonts w:ascii="Times New Roman" w:hAnsi="Times New Roman" w:cs="Times New Roman"/>
-          <w:sz w:val="24"/>
-          <w:szCs w:val="24"/>
-        </w:rPr>
-        <w:t>s on behavior are overestimated.</w:t>
+        <w:t xml:space="preserve">a random sample of 15 experimental studies </w:t>
+      </w:r>
+      <w:r>
+        <w:rPr>
+          <w:rFonts w:ascii="Times New Roman" w:hAnsi="Times New Roman" w:cs="Times New Roman"/>
+          <w:sz w:val="24"/>
+          <w:szCs w:val="24"/>
+        </w:rPr>
+        <w:t>to investigate the magnitude of difference in the standard error across the two variance-estimation methods.</w:t>
+      </w:r>
+      <w:r>
+        <w:rPr>
+          <w:rFonts w:ascii="Times New Roman" w:hAnsi="Times New Roman" w:cs="Times New Roman"/>
+          <w:sz w:val="24"/>
+          <w:szCs w:val="24"/>
+        </w:rPr>
+        <w:t xml:space="preserve"> This proved difficult. Most articles did not report the per-cell sample sizes. One paper’s reported sample size did not match the degrees of freedom of its test statistic. </w:t>
       </w:r>
       <w:r>
         <w:rPr>
@@ -1441,73 +1415,18 @@
           <w:sz w:val="24"/>
           <w:szCs w:val="24"/>
         </w:rPr>
-        <w:t>I</w:t>
-      </w:r>
-      <w:r>
-        <w:rPr>
-          <w:rFonts w:ascii="Times New Roman" w:hAnsi="Times New Roman" w:cs="Times New Roman"/>
-          <w:sz w:val="24"/>
-          <w:szCs w:val="24"/>
-        </w:rPr>
-        <w:t xml:space="preserve">ndeed, studies </w:t>
-      </w:r>
-      <w:r>
-        <w:rPr>
-          <w:rFonts w:ascii="Times New Roman" w:hAnsi="Times New Roman" w:cs="Times New Roman"/>
-          <w:sz w:val="24"/>
-          <w:szCs w:val="24"/>
-        </w:rPr>
-        <w:t xml:space="preserve">in the best-practices subset </w:t>
-      </w:r>
-      <w:r>
-        <w:rPr>
-          <w:rFonts w:ascii="Times New Roman" w:hAnsi="Times New Roman" w:cs="Times New Roman"/>
-          <w:sz w:val="24"/>
-          <w:szCs w:val="24"/>
-        </w:rPr>
-        <w:t xml:space="preserve">may be </w:t>
-      </w:r>
-      <w:commentRangeStart w:id="2"/>
-      <w:r>
-        <w:rPr>
-          <w:rFonts w:ascii="Times New Roman" w:hAnsi="Times New Roman" w:cs="Times New Roman"/>
-          <w:i/>
-          <w:sz w:val="24"/>
-          <w:szCs w:val="24"/>
-        </w:rPr>
-        <w:t xml:space="preserve">excessively homogeneous </w:t>
-      </w:r>
-      <w:commentRangeEnd w:id="2"/>
-      <w:r>
-        <w:rPr>
-          <w:rStyle w:val="CommentReference"/>
-        </w:rPr>
-        <w:commentReference w:id="2"/>
-      </w:r>
-      <w:r>
-        <w:rPr>
-          <w:rFonts w:ascii="Times New Roman" w:hAnsi="Times New Roman" w:cs="Times New Roman"/>
-          <w:sz w:val="24"/>
-          <w:szCs w:val="24"/>
-        </w:rPr>
-        <w:t>after adjusting for small-study effects</w:t>
-      </w:r>
-      <w:r>
-        <w:rPr>
-          <w:rFonts w:ascii="Times New Roman" w:hAnsi="Times New Roman" w:cs="Times New Roman"/>
-          <w:sz w:val="24"/>
-          <w:szCs w:val="24"/>
-        </w:rPr>
-        <w:t>, having unusually little residual sampling variance</w:t>
-      </w:r>
-      <w:r>
-        <w:rPr>
-          <w:rFonts w:ascii="Times New Roman" w:hAnsi="Times New Roman" w:cs="Times New Roman"/>
-          <w:sz w:val="24"/>
-          <w:szCs w:val="24"/>
-        </w:rPr>
-        <w:t>.</w:t>
-      </w:r>
+        <w:t xml:space="preserve">We had difficulty determining how Anderson et al. extracted a single effect size from other manuscripts. </w:t>
+      </w:r>
+      <w:proofErr w:type="gramStart"/>
+      <w:r>
+        <w:rPr>
+          <w:rFonts w:ascii="Times New Roman" w:hAnsi="Times New Roman" w:cs="Times New Roman"/>
+          <w:sz w:val="24"/>
+          <w:szCs w:val="24"/>
+        </w:rPr>
+        <w:t>[SO WHAT, JOE?]</w:t>
+      </w:r>
+      <w:proofErr w:type="gramEnd"/>
       <w:r>
         <w:rPr>
           <w:rFonts w:ascii="Times New Roman" w:hAnsi="Times New Roman" w:cs="Times New Roman"/>
@@ -1515,31 +1434,6 @@
           <w:szCs w:val="24"/>
         </w:rPr>
         <w:t xml:space="preserve"> </w:t>
-      </w:r>
-      <w:r>
-        <w:rPr>
-          <w:rFonts w:ascii="Times New Roman" w:hAnsi="Times New Roman" w:cs="Times New Roman"/>
-          <w:sz w:val="24"/>
-          <w:szCs w:val="24"/>
-        </w:rPr>
-        <w:t xml:space="preserve">This is again consistent with a combination of analytic, publication, and/or selection biases: effect sizes in the aggressive behavior best-practices subset seem to reach the .01 &lt; </w:t>
-      </w:r>
-      <w:r>
-        <w:rPr>
-          <w:rFonts w:ascii="Times New Roman" w:hAnsi="Times New Roman" w:cs="Times New Roman"/>
-          <w:i/>
-          <w:sz w:val="24"/>
-          <w:szCs w:val="24"/>
-        </w:rPr>
-        <w:t>p</w:t>
-      </w:r>
-      <w:r>
-        <w:rPr>
-          <w:rFonts w:ascii="Times New Roman" w:hAnsi="Times New Roman" w:cs="Times New Roman"/>
-          <w:sz w:val="24"/>
-          <w:szCs w:val="24"/>
-        </w:rPr>
-        <w:t xml:space="preserve"> &lt; .05 region with uncanny regularity.</w:t>
       </w:r>
     </w:p>
     <w:p>
@@ -1557,7 +1451,7 @@
           <w:sz w:val="24"/>
           <w:szCs w:val="24"/>
         </w:rPr>
-        <w:t>III.</w:t>
+        <w:t>II.</w:t>
       </w:r>
       <w:r>
         <w:rPr>
@@ -1573,49 +1467,104 @@
           <w:sz w:val="24"/>
           <w:szCs w:val="24"/>
         </w:rPr>
-        <w:t>We have carefully considered the role of study quality in this literature. Despite this consideration, however,</w:t>
-      </w:r>
-      <w:r>
-        <w:rPr>
-          <w:rFonts w:ascii="Times New Roman" w:hAnsi="Times New Roman" w:cs="Times New Roman"/>
-          <w:sz w:val="24"/>
-          <w:szCs w:val="24"/>
-        </w:rPr>
-        <w:t xml:space="preserve"> we think it best not to make too many changes from the original Anderson et al. </w:t>
-      </w:r>
-      <w:proofErr w:type="spellStart"/>
-      <w:r>
-        <w:rPr>
-          <w:rFonts w:ascii="Times New Roman" w:hAnsi="Times New Roman" w:cs="Times New Roman"/>
-          <w:sz w:val="24"/>
-          <w:szCs w:val="24"/>
-        </w:rPr>
-        <w:t>codings</w:t>
-      </w:r>
-      <w:proofErr w:type="spellEnd"/>
-      <w:r>
-        <w:rPr>
-          <w:rFonts w:ascii="Times New Roman" w:hAnsi="Times New Roman" w:cs="Times New Roman"/>
-          <w:sz w:val="24"/>
-          <w:szCs w:val="24"/>
-        </w:rPr>
-        <w:t xml:space="preserve">. Our analyses are intended as a direct reexamination of the analyses and arguments provided by Anderson et al. We are concerned that performing a new analysis based on our own assessment of quality would </w:t>
-      </w:r>
-      <w:r>
-        <w:rPr>
-          <w:rFonts w:ascii="Times New Roman" w:hAnsi="Times New Roman" w:cs="Times New Roman"/>
-          <w:sz w:val="24"/>
-          <w:szCs w:val="24"/>
-        </w:rPr>
-        <w:t>seem</w:t>
-      </w:r>
-      <w:r>
-        <w:rPr>
-          <w:rFonts w:ascii="Times New Roman" w:hAnsi="Times New Roman" w:cs="Times New Roman"/>
-          <w:sz w:val="24"/>
-          <w:szCs w:val="24"/>
-        </w:rPr>
-        <w:t xml:space="preserve"> as though we are making </w:t>
+        <w:t xml:space="preserve">Regarding heterogeneity, we have made thorough additions to the manuscript to better handle and report heterogeneity. </w:t>
+      </w:r>
+      <w:r>
+        <w:rPr>
+          <w:rFonts w:ascii="Times New Roman" w:hAnsi="Times New Roman" w:cs="Times New Roman"/>
+          <w:sz w:val="24"/>
+          <w:szCs w:val="24"/>
+        </w:rPr>
+        <w:t xml:space="preserve"> Models were changed to use random-effects estimators when possible, the method of random effects estimation is reported, and the I</w:t>
+      </w:r>
+      <w:r>
+        <w:rPr>
+          <w:rFonts w:ascii="Times New Roman" w:hAnsi="Times New Roman" w:cs="Times New Roman"/>
+          <w:sz w:val="24"/>
+          <w:szCs w:val="24"/>
+          <w:vertAlign w:val="superscript"/>
+        </w:rPr>
+        <w:t>2</w:t>
+      </w:r>
+      <w:r>
+        <w:rPr>
+          <w:rFonts w:ascii="Times New Roman" w:hAnsi="Times New Roman" w:cs="Times New Roman"/>
+          <w:sz w:val="24"/>
+          <w:szCs w:val="24"/>
+        </w:rPr>
+        <w:t xml:space="preserve"> statistic and its 95% CI are reported for all models.</w:t>
+      </w:r>
+      <w:r>
+        <w:rPr>
+          <w:rFonts w:ascii="Times New Roman" w:hAnsi="Times New Roman" w:cs="Times New Roman"/>
+          <w:sz w:val="24"/>
+          <w:szCs w:val="24"/>
+        </w:rPr>
+        <w:t xml:space="preserve"> Heterogeneity does not seem to </w:t>
+      </w:r>
+      <w:r>
+        <w:rPr>
+          <w:rFonts w:ascii="Times New Roman" w:hAnsi="Times New Roman" w:cs="Times New Roman"/>
+          <w:sz w:val="24"/>
+          <w:szCs w:val="24"/>
+        </w:rPr>
+        <w:t xml:space="preserve">affect </w:t>
+      </w:r>
+      <w:r>
+        <w:rPr>
+          <w:rFonts w:ascii="Times New Roman" w:hAnsi="Times New Roman" w:cs="Times New Roman"/>
+          <w:sz w:val="24"/>
+          <w:szCs w:val="24"/>
+        </w:rPr>
+        <w:t>our central argument that violent-game effect</w:t>
+      </w:r>
+      <w:r>
+        <w:rPr>
+          <w:rFonts w:ascii="Times New Roman" w:hAnsi="Times New Roman" w:cs="Times New Roman"/>
+          <w:sz w:val="24"/>
+          <w:szCs w:val="24"/>
+        </w:rPr>
+        <w:t>s on behavior are overestimated.</w:t>
+      </w:r>
+      <w:r>
+        <w:rPr>
+          <w:rFonts w:ascii="Times New Roman" w:hAnsi="Times New Roman" w:cs="Times New Roman"/>
+          <w:sz w:val="24"/>
+          <w:szCs w:val="24"/>
+        </w:rPr>
+        <w:t xml:space="preserve"> </w:t>
+      </w:r>
+      <w:r>
+        <w:rPr>
+          <w:rFonts w:ascii="Times New Roman" w:hAnsi="Times New Roman" w:cs="Times New Roman"/>
+          <w:sz w:val="24"/>
+          <w:szCs w:val="24"/>
+        </w:rPr>
+        <w:t>I</w:t>
+      </w:r>
+      <w:r>
+        <w:rPr>
+          <w:rFonts w:ascii="Times New Roman" w:hAnsi="Times New Roman" w:cs="Times New Roman"/>
+          <w:sz w:val="24"/>
+          <w:szCs w:val="24"/>
+        </w:rPr>
+        <w:t xml:space="preserve">ndeed, studies </w:t>
+      </w:r>
+      <w:r>
+        <w:rPr>
+          <w:rFonts w:ascii="Times New Roman" w:hAnsi="Times New Roman" w:cs="Times New Roman"/>
+          <w:sz w:val="24"/>
+          <w:szCs w:val="24"/>
+        </w:rPr>
+        <w:t xml:space="preserve">in the best-practices subset </w:t>
+      </w:r>
+      <w:r>
+        <w:rPr>
+          <w:rFonts w:ascii="Times New Roman" w:hAnsi="Times New Roman" w:cs="Times New Roman"/>
+          <w:sz w:val="24"/>
+          <w:szCs w:val="24"/>
+        </w:rPr>
+        <w:t xml:space="preserve">may be </w:t>
       </w:r>
       <w:r>
         <w:rPr>
@@ -1624,92 +1573,64 @@
           <w:sz w:val="24"/>
           <w:szCs w:val="24"/>
         </w:rPr>
-        <w:t>post hoc</w:t>
-      </w:r>
-      <w:r>
-        <w:rPr>
-          <w:rFonts w:ascii="Times New Roman" w:hAnsi="Times New Roman" w:cs="Times New Roman"/>
-          <w:sz w:val="24"/>
-          <w:szCs w:val="24"/>
-        </w:rPr>
-        <w:t xml:space="preserve"> changes to the data to attempt to support a pet hypothesis. An earlier draft of the manuscript outlined inconsistencies in the original application of best-practices inclusion criteria, but we felt that such a discussion would lead to </w:t>
-      </w:r>
-      <w:r>
-        <w:rPr>
-          <w:rFonts w:ascii="Times New Roman" w:hAnsi="Times New Roman" w:cs="Times New Roman"/>
-          <w:sz w:val="24"/>
-          <w:szCs w:val="24"/>
-        </w:rPr>
-        <w:t xml:space="preserve">an </w:t>
-      </w:r>
-      <w:r>
-        <w:rPr>
-          <w:rFonts w:ascii="Times New Roman" w:hAnsi="Times New Roman" w:cs="Times New Roman"/>
-          <w:sz w:val="24"/>
-          <w:szCs w:val="24"/>
-        </w:rPr>
-        <w:t xml:space="preserve">intractable </w:t>
-      </w:r>
-      <w:r>
-        <w:rPr>
-          <w:rFonts w:ascii="Times New Roman" w:hAnsi="Times New Roman" w:cs="Times New Roman"/>
-          <w:sz w:val="24"/>
-          <w:szCs w:val="24"/>
-        </w:rPr>
-        <w:t>debate</w:t>
-      </w:r>
-      <w:r>
-        <w:rPr>
-          <w:rFonts w:ascii="Times New Roman" w:hAnsi="Times New Roman" w:cs="Times New Roman"/>
-          <w:sz w:val="24"/>
-          <w:szCs w:val="24"/>
-        </w:rPr>
-        <w:t xml:space="preserve"> about the subjectivities of inclusion criteria. </w:t>
-      </w:r>
-      <w:r>
-        <w:rPr>
-          <w:rFonts w:ascii="Times New Roman" w:hAnsi="Times New Roman" w:cs="Times New Roman"/>
-          <w:sz w:val="24"/>
-          <w:szCs w:val="24"/>
-        </w:rPr>
-        <w:lastRenderedPageBreak/>
-        <w:t>We do exclude two studies due to concerns over relevance (</w:t>
-      </w:r>
-      <w:proofErr w:type="spellStart"/>
-      <w:r>
-        <w:rPr>
-          <w:rFonts w:ascii="Times New Roman" w:hAnsi="Times New Roman" w:cs="Times New Roman"/>
-          <w:sz w:val="24"/>
-          <w:szCs w:val="24"/>
-        </w:rPr>
-        <w:t>Panee</w:t>
-      </w:r>
-      <w:proofErr w:type="spellEnd"/>
-      <w:r>
-        <w:rPr>
-          <w:rFonts w:ascii="Times New Roman" w:hAnsi="Times New Roman" w:cs="Times New Roman"/>
-          <w:sz w:val="24"/>
-          <w:szCs w:val="24"/>
-        </w:rPr>
-        <w:t xml:space="preserve"> &amp; Ballard, 2002; </w:t>
-      </w:r>
-      <w:proofErr w:type="spellStart"/>
-      <w:r>
-        <w:rPr>
-          <w:rFonts w:ascii="Times New Roman" w:hAnsi="Times New Roman" w:cs="Times New Roman"/>
-          <w:sz w:val="24"/>
-          <w:szCs w:val="24"/>
-        </w:rPr>
-        <w:t>Graybill</w:t>
-      </w:r>
-      <w:proofErr w:type="spellEnd"/>
-      <w:r>
-        <w:rPr>
-          <w:rFonts w:ascii="Times New Roman" w:hAnsi="Times New Roman" w:cs="Times New Roman"/>
-          <w:sz w:val="24"/>
-          <w:szCs w:val="24"/>
-        </w:rPr>
-        <w:t xml:space="preserve"> et al., 1985).</w:t>
+        <w:t xml:space="preserve">excessively homogeneous </w:t>
+      </w:r>
+      <w:r>
+        <w:rPr>
+          <w:rFonts w:ascii="Times New Roman" w:hAnsi="Times New Roman" w:cs="Times New Roman"/>
+          <w:sz w:val="24"/>
+          <w:szCs w:val="24"/>
+        </w:rPr>
+        <w:t>after adjusting for small-study effects</w:t>
+      </w:r>
+      <w:r>
+        <w:rPr>
+          <w:rFonts w:ascii="Times New Roman" w:hAnsi="Times New Roman" w:cs="Times New Roman"/>
+          <w:sz w:val="24"/>
+          <w:szCs w:val="24"/>
+        </w:rPr>
+        <w:t>, having unusually little residual sampling variance</w:t>
+      </w:r>
+      <w:r>
+        <w:rPr>
+          <w:rFonts w:ascii="Times New Roman" w:hAnsi="Times New Roman" w:cs="Times New Roman"/>
+          <w:sz w:val="24"/>
+          <w:szCs w:val="24"/>
+        </w:rPr>
+        <w:t>.</w:t>
+      </w:r>
+      <w:r>
+        <w:rPr>
+          <w:rFonts w:ascii="Times New Roman" w:hAnsi="Times New Roman" w:cs="Times New Roman"/>
+          <w:sz w:val="24"/>
+          <w:szCs w:val="24"/>
+        </w:rPr>
+        <w:t xml:space="preserve"> </w:t>
+      </w:r>
+      <w:r>
+        <w:rPr>
+          <w:rFonts w:ascii="Times New Roman" w:hAnsi="Times New Roman" w:cs="Times New Roman"/>
+          <w:sz w:val="24"/>
+          <w:szCs w:val="24"/>
+        </w:rPr>
+        <w:t xml:space="preserve">This is again consistent with a combination of analytic, publication, and/or selection biases: effect sizes in the aggressive behavior best-practices subset seem to reach the .01 &lt; </w:t>
+      </w:r>
+      <w:r>
+        <w:rPr>
+          <w:rFonts w:ascii="Times New Roman" w:hAnsi="Times New Roman" w:cs="Times New Roman"/>
+          <w:i/>
+          <w:sz w:val="24"/>
+          <w:szCs w:val="24"/>
+        </w:rPr>
+        <w:t>p</w:t>
+      </w:r>
+      <w:r>
+        <w:rPr>
+          <w:rFonts w:ascii="Times New Roman" w:hAnsi="Times New Roman" w:cs="Times New Roman"/>
+          <w:sz w:val="24"/>
+          <w:szCs w:val="24"/>
+        </w:rPr>
+        <w:t xml:space="preserve"> &lt; .05 region with uncanny regularity.</w:t>
       </w:r>
     </w:p>
     <w:p>
@@ -1723,42 +1644,35 @@
       <w:r>
         <w:rPr>
           <w:rFonts w:ascii="Times New Roman" w:hAnsi="Times New Roman" w:cs="Times New Roman"/>
-          <w:sz w:val="24"/>
-          <w:szCs w:val="24"/>
-        </w:rPr>
-        <w:t xml:space="preserve">Moreover, we feel </w:t>
-      </w:r>
-      <w:r>
-        <w:rPr>
-          <w:rFonts w:ascii="Times New Roman" w:hAnsi="Times New Roman" w:cs="Times New Roman"/>
-          <w:sz w:val="24"/>
-          <w:szCs w:val="24"/>
-        </w:rPr>
-        <w:t>t</w:t>
-      </w:r>
-      <w:r>
-        <w:rPr>
-          <w:rFonts w:ascii="Times New Roman" w:hAnsi="Times New Roman" w:cs="Times New Roman"/>
-          <w:sz w:val="24"/>
-          <w:szCs w:val="24"/>
-        </w:rPr>
-        <w:t xml:space="preserve">here is little to consider in terms of quality that Anderson did not already measure. </w:t>
-      </w:r>
-      <w:r>
-        <w:rPr>
-          <w:rFonts w:ascii="Times New Roman" w:hAnsi="Times New Roman" w:cs="Times New Roman"/>
-          <w:sz w:val="24"/>
-          <w:szCs w:val="24"/>
-        </w:rPr>
-        <w:t>Studies are already separated by study design</w:t>
-      </w:r>
-      <w:r>
-        <w:rPr>
-          <w:rFonts w:ascii="Times New Roman" w:hAnsi="Times New Roman" w:cs="Times New Roman"/>
-          <w:sz w:val="24"/>
-          <w:szCs w:val="24"/>
-        </w:rPr>
-        <w:t xml:space="preserve"> (experimental, </w:t>
+          <w:b/>
+          <w:sz w:val="24"/>
+          <w:szCs w:val="24"/>
+        </w:rPr>
+        <w:t>III.</w:t>
+      </w:r>
+      <w:r>
+        <w:rPr>
+          <w:rFonts w:ascii="Times New Roman" w:hAnsi="Times New Roman" w:cs="Times New Roman"/>
+          <w:sz w:val="24"/>
+          <w:szCs w:val="24"/>
+        </w:rPr>
+        <w:t xml:space="preserve"> </w:t>
+      </w:r>
+      <w:r>
+        <w:rPr>
+          <w:rFonts w:ascii="Times New Roman" w:hAnsi="Times New Roman" w:cs="Times New Roman"/>
+          <w:sz w:val="24"/>
+          <w:szCs w:val="24"/>
+        </w:rPr>
+        <w:t>We have carefully considered the role of study quality in this literature. Despite this consideration, however,</w:t>
+      </w:r>
+      <w:r>
+        <w:rPr>
+          <w:rFonts w:ascii="Times New Roman" w:hAnsi="Times New Roman" w:cs="Times New Roman"/>
+          <w:sz w:val="24"/>
+          <w:szCs w:val="24"/>
+        </w:rPr>
+        <w:t xml:space="preserve"> we think it best not to make too many changes from the original Anderson et al. </w:t>
       </w:r>
       <w:proofErr w:type="spellStart"/>
       <w:r>
@@ -1767,7 +1681,7 @@
           <w:sz w:val="24"/>
           <w:szCs w:val="24"/>
         </w:rPr>
-        <w:t>nonexperimental</w:t>
+        <w:t>codings</w:t>
       </w:r>
       <w:proofErr w:type="spellEnd"/>
       <w:r>
@@ -1776,127 +1690,125 @@
           <w:sz w:val="24"/>
           <w:szCs w:val="24"/>
         </w:rPr>
-        <w:t>).</w:t>
-      </w:r>
-      <w:r>
-        <w:rPr>
-          <w:rFonts w:ascii="Times New Roman" w:hAnsi="Times New Roman" w:cs="Times New Roman"/>
-          <w:sz w:val="24"/>
-          <w:szCs w:val="24"/>
-        </w:rPr>
-        <w:t xml:space="preserve"> Anderson et al. already </w:t>
-      </w:r>
-      <w:r>
-        <w:rPr>
-          <w:rFonts w:ascii="Times New Roman" w:hAnsi="Times New Roman" w:cs="Times New Roman"/>
-          <w:sz w:val="24"/>
-          <w:szCs w:val="24"/>
-        </w:rPr>
-        <w:t xml:space="preserve">consider the </w:t>
-      </w:r>
-      <w:r>
-        <w:rPr>
-          <w:rFonts w:ascii="Times New Roman" w:hAnsi="Times New Roman" w:cs="Times New Roman"/>
-          <w:sz w:val="24"/>
-          <w:szCs w:val="24"/>
-        </w:rPr>
-        <w:t>validity of the interventions and outcomes</w:t>
-      </w:r>
-      <w:r>
-        <w:rPr>
-          <w:rFonts w:ascii="Times New Roman" w:hAnsi="Times New Roman" w:cs="Times New Roman"/>
-          <w:sz w:val="24"/>
-          <w:szCs w:val="24"/>
-        </w:rPr>
-        <w:t xml:space="preserve"> in their best-practices criteria</w:t>
-      </w:r>
-      <w:r>
-        <w:rPr>
-          <w:rFonts w:ascii="Times New Roman" w:hAnsi="Times New Roman" w:cs="Times New Roman"/>
-          <w:sz w:val="24"/>
-          <w:szCs w:val="24"/>
-        </w:rPr>
-        <w:t xml:space="preserve">. </w:t>
-      </w:r>
-      <w:r>
-        <w:rPr>
-          <w:rFonts w:ascii="Times New Roman" w:hAnsi="Times New Roman" w:cs="Times New Roman"/>
-          <w:sz w:val="24"/>
-          <w:szCs w:val="24"/>
-        </w:rPr>
-        <w:t xml:space="preserve">Other indices of quality show very little variance. </w:t>
-      </w:r>
-      <w:r>
-        <w:rPr>
-          <w:rFonts w:ascii="Times New Roman" w:hAnsi="Times New Roman" w:cs="Times New Roman"/>
-          <w:sz w:val="24"/>
-          <w:szCs w:val="24"/>
-        </w:rPr>
-        <w:t>For example,</w:t>
-      </w:r>
-      <w:r>
-        <w:rPr>
-          <w:rFonts w:ascii="Times New Roman" w:hAnsi="Times New Roman" w:cs="Times New Roman"/>
-          <w:sz w:val="24"/>
-          <w:szCs w:val="24"/>
-        </w:rPr>
-        <w:t xml:space="preserve"> we are not aware of any studies that </w:t>
-      </w:r>
-      <w:r>
-        <w:rPr>
-          <w:rFonts w:ascii="Times New Roman" w:hAnsi="Times New Roman" w:cs="Times New Roman"/>
-          <w:sz w:val="24"/>
-          <w:szCs w:val="24"/>
-        </w:rPr>
-        <w:t xml:space="preserve">attempt to reduce bias by </w:t>
-      </w:r>
-      <w:r>
-        <w:rPr>
-          <w:rFonts w:ascii="Times New Roman" w:hAnsi="Times New Roman" w:cs="Times New Roman"/>
-          <w:sz w:val="24"/>
-          <w:szCs w:val="24"/>
-        </w:rPr>
-        <w:t>blind</w:t>
-      </w:r>
-      <w:r>
-        <w:rPr>
-          <w:rFonts w:ascii="Times New Roman" w:hAnsi="Times New Roman" w:cs="Times New Roman"/>
-          <w:sz w:val="24"/>
-          <w:szCs w:val="24"/>
-        </w:rPr>
-        <w:t>ing</w:t>
-      </w:r>
-      <w:r>
-        <w:rPr>
-          <w:rFonts w:ascii="Times New Roman" w:hAnsi="Times New Roman" w:cs="Times New Roman"/>
-          <w:sz w:val="24"/>
-          <w:szCs w:val="24"/>
-        </w:rPr>
-        <w:t xml:space="preserve"> the experimenter to the condition.</w:t>
-      </w:r>
-      <w:r>
-        <w:rPr>
-          <w:rFonts w:ascii="Times New Roman" w:hAnsi="Times New Roman" w:cs="Times New Roman"/>
-          <w:sz w:val="24"/>
-          <w:szCs w:val="24"/>
-        </w:rPr>
-        <w:t xml:space="preserve"> </w:t>
-      </w:r>
-      <w:r>
-        <w:rPr>
-          <w:rFonts w:ascii="Times New Roman" w:hAnsi="Times New Roman" w:cs="Times New Roman"/>
-          <w:sz w:val="24"/>
-          <w:szCs w:val="24"/>
-        </w:rPr>
-        <w:t>Still o</w:t>
-      </w:r>
-      <w:r>
-        <w:rPr>
-          <w:rFonts w:ascii="Times New Roman" w:hAnsi="Times New Roman" w:cs="Times New Roman"/>
-          <w:sz w:val="24"/>
-          <w:szCs w:val="24"/>
-        </w:rPr>
-        <w:t xml:space="preserve">ther indices cannot be evaluated due to inconsistent reporting. For example, we cannot assess the influence of participation statistics due to failures of deception, because such failures of deception are not universally reported. </w:t>
+        <w:t xml:space="preserve">. Our analyses are intended as a direct reexamination of the analyses and arguments provided by Anderson et al. We are concerned that performing a new analysis based </w:t>
+      </w:r>
+      <w:r>
+        <w:rPr>
+          <w:rFonts w:ascii="Times New Roman" w:hAnsi="Times New Roman" w:cs="Times New Roman"/>
+          <w:sz w:val="24"/>
+          <w:szCs w:val="24"/>
+        </w:rPr>
+        <w:lastRenderedPageBreak/>
+        <w:t xml:space="preserve">on our own assessment of quality would </w:t>
+      </w:r>
+      <w:r>
+        <w:rPr>
+          <w:rFonts w:ascii="Times New Roman" w:hAnsi="Times New Roman" w:cs="Times New Roman"/>
+          <w:sz w:val="24"/>
+          <w:szCs w:val="24"/>
+        </w:rPr>
+        <w:t>seem</w:t>
+      </w:r>
+      <w:r>
+        <w:rPr>
+          <w:rFonts w:ascii="Times New Roman" w:hAnsi="Times New Roman" w:cs="Times New Roman"/>
+          <w:sz w:val="24"/>
+          <w:szCs w:val="24"/>
+        </w:rPr>
+        <w:t xml:space="preserve"> as though we are making </w:t>
+      </w:r>
+      <w:r>
+        <w:rPr>
+          <w:rFonts w:ascii="Times New Roman" w:hAnsi="Times New Roman" w:cs="Times New Roman"/>
+          <w:i/>
+          <w:sz w:val="24"/>
+          <w:szCs w:val="24"/>
+        </w:rPr>
+        <w:t>post hoc</w:t>
+      </w:r>
+      <w:r>
+        <w:rPr>
+          <w:rFonts w:ascii="Times New Roman" w:hAnsi="Times New Roman" w:cs="Times New Roman"/>
+          <w:sz w:val="24"/>
+          <w:szCs w:val="24"/>
+        </w:rPr>
+        <w:t xml:space="preserve"> changes to the data to attempt to support a pet hypothesis. An earlier draft of the manuscript outlined inconsistencies in the original application of best-practices inclusion criteria, but we felt that such a discussion would lead to </w:t>
+      </w:r>
+      <w:r>
+        <w:rPr>
+          <w:rFonts w:ascii="Times New Roman" w:hAnsi="Times New Roman" w:cs="Times New Roman"/>
+          <w:sz w:val="24"/>
+          <w:szCs w:val="24"/>
+        </w:rPr>
+        <w:t xml:space="preserve">an </w:t>
+      </w:r>
+      <w:r>
+        <w:rPr>
+          <w:rFonts w:ascii="Times New Roman" w:hAnsi="Times New Roman" w:cs="Times New Roman"/>
+          <w:sz w:val="24"/>
+          <w:szCs w:val="24"/>
+        </w:rPr>
+        <w:t xml:space="preserve">intractable </w:t>
+      </w:r>
+      <w:r>
+        <w:rPr>
+          <w:rFonts w:ascii="Times New Roman" w:hAnsi="Times New Roman" w:cs="Times New Roman"/>
+          <w:sz w:val="24"/>
+          <w:szCs w:val="24"/>
+        </w:rPr>
+        <w:t>debate</w:t>
+      </w:r>
+      <w:r>
+        <w:rPr>
+          <w:rFonts w:ascii="Times New Roman" w:hAnsi="Times New Roman" w:cs="Times New Roman"/>
+          <w:sz w:val="24"/>
+          <w:szCs w:val="24"/>
+        </w:rPr>
+        <w:t xml:space="preserve"> about the subjectivities of inclusion criteria. </w:t>
+      </w:r>
+      <w:r>
+        <w:rPr>
+          <w:rFonts w:ascii="Times New Roman" w:hAnsi="Times New Roman" w:cs="Times New Roman"/>
+          <w:sz w:val="24"/>
+          <w:szCs w:val="24"/>
+        </w:rPr>
+        <w:t>We do exclude two studies due to concerns over relevance (</w:t>
+      </w:r>
+      <w:proofErr w:type="spellStart"/>
+      <w:r>
+        <w:rPr>
+          <w:rFonts w:ascii="Times New Roman" w:hAnsi="Times New Roman" w:cs="Times New Roman"/>
+          <w:sz w:val="24"/>
+          <w:szCs w:val="24"/>
+        </w:rPr>
+        <w:t>Panee</w:t>
+      </w:r>
+      <w:proofErr w:type="spellEnd"/>
+      <w:r>
+        <w:rPr>
+          <w:rFonts w:ascii="Times New Roman" w:hAnsi="Times New Roman" w:cs="Times New Roman"/>
+          <w:sz w:val="24"/>
+          <w:szCs w:val="24"/>
+        </w:rPr>
+        <w:t xml:space="preserve"> &amp; Ballard, 2002; </w:t>
+      </w:r>
+      <w:proofErr w:type="spellStart"/>
+      <w:r>
+        <w:rPr>
+          <w:rFonts w:ascii="Times New Roman" w:hAnsi="Times New Roman" w:cs="Times New Roman"/>
+          <w:sz w:val="24"/>
+          <w:szCs w:val="24"/>
+        </w:rPr>
+        <w:t>Graybill</w:t>
+      </w:r>
+      <w:proofErr w:type="spellEnd"/>
+      <w:r>
+        <w:rPr>
+          <w:rFonts w:ascii="Times New Roman" w:hAnsi="Times New Roman" w:cs="Times New Roman"/>
+          <w:sz w:val="24"/>
+          <w:szCs w:val="24"/>
+        </w:rPr>
+        <w:t xml:space="preserve"> et al., 1985).</w:t>
       </w:r>
     </w:p>
     <w:p>
@@ -1913,33 +1825,143 @@
           <w:sz w:val="24"/>
           <w:szCs w:val="24"/>
         </w:rPr>
-        <w:t xml:space="preserve">Thus, we feel that Anderson et al. have generally done an adequate job of investigating potential moderating effects of study quality. We disagree with some of their finer points, as we feel that their conceptualization of validity in measurement and manipulation appears to vary from study to study. Moreover, it seems to </w:t>
-      </w:r>
-      <w:proofErr w:type="spellStart"/>
-      <w:r>
-        <w:rPr>
-          <w:rFonts w:ascii="Times New Roman" w:hAnsi="Times New Roman" w:cs="Times New Roman"/>
-          <w:sz w:val="24"/>
-          <w:szCs w:val="24"/>
-        </w:rPr>
-        <w:t>covary</w:t>
-      </w:r>
-      <w:proofErr w:type="spellEnd"/>
-      <w:r>
-        <w:rPr>
-          <w:rFonts w:ascii="Times New Roman" w:hAnsi="Times New Roman" w:cs="Times New Roman"/>
-          <w:sz w:val="24"/>
-          <w:szCs w:val="24"/>
-        </w:rPr>
-        <w:t xml:space="preserve"> with statistical significance, </w:t>
-      </w:r>
-      <w:r>
-        <w:rPr>
-          <w:rFonts w:ascii="Times New Roman" w:hAnsi="Times New Roman" w:cs="Times New Roman"/>
-          <w:sz w:val="24"/>
-          <w:szCs w:val="24"/>
-        </w:rPr>
-        <w:t>leading sometimes to the appearance of stronger bias in the best-practices subset than the full set. Again, we prefer not to argue about the inclusion or exclusion of single studies, but rather to evaluate Anderson et al.’s conclusions given their own data.</w:t>
+        <w:t xml:space="preserve">Moreover, we feel </w:t>
+      </w:r>
+      <w:r>
+        <w:rPr>
+          <w:rFonts w:ascii="Times New Roman" w:hAnsi="Times New Roman" w:cs="Times New Roman"/>
+          <w:sz w:val="24"/>
+          <w:szCs w:val="24"/>
+        </w:rPr>
+        <w:t>t</w:t>
+      </w:r>
+      <w:r>
+        <w:rPr>
+          <w:rFonts w:ascii="Times New Roman" w:hAnsi="Times New Roman" w:cs="Times New Roman"/>
+          <w:sz w:val="24"/>
+          <w:szCs w:val="24"/>
+        </w:rPr>
+        <w:t xml:space="preserve">here is little to consider in terms of quality that Anderson did not already measure. </w:t>
+      </w:r>
+      <w:r>
+        <w:rPr>
+          <w:rFonts w:ascii="Times New Roman" w:hAnsi="Times New Roman" w:cs="Times New Roman"/>
+          <w:sz w:val="24"/>
+          <w:szCs w:val="24"/>
+        </w:rPr>
+        <w:t>Studies are already separated by study design</w:t>
+      </w:r>
+      <w:r>
+        <w:rPr>
+          <w:rFonts w:ascii="Times New Roman" w:hAnsi="Times New Roman" w:cs="Times New Roman"/>
+          <w:sz w:val="24"/>
+          <w:szCs w:val="24"/>
+        </w:rPr>
+        <w:t xml:space="preserve"> (experimental, nonexperimental).</w:t>
+      </w:r>
+      <w:r>
+        <w:rPr>
+          <w:rFonts w:ascii="Times New Roman" w:hAnsi="Times New Roman" w:cs="Times New Roman"/>
+          <w:sz w:val="24"/>
+          <w:szCs w:val="24"/>
+        </w:rPr>
+        <w:t xml:space="preserve"> Anderson et al. already </w:t>
+      </w:r>
+      <w:r>
+        <w:rPr>
+          <w:rFonts w:ascii="Times New Roman" w:hAnsi="Times New Roman" w:cs="Times New Roman"/>
+          <w:sz w:val="24"/>
+          <w:szCs w:val="24"/>
+        </w:rPr>
+        <w:t>consider the validity of the interventions and outcomes in their best-practices criteria</w:t>
+      </w:r>
+      <w:r>
+        <w:rPr>
+          <w:rFonts w:ascii="Times New Roman" w:hAnsi="Times New Roman" w:cs="Times New Roman"/>
+          <w:sz w:val="24"/>
+          <w:szCs w:val="24"/>
+        </w:rPr>
+        <w:t xml:space="preserve">. </w:t>
+      </w:r>
+      <w:r>
+        <w:rPr>
+          <w:rFonts w:ascii="Times New Roman" w:hAnsi="Times New Roman" w:cs="Times New Roman"/>
+          <w:sz w:val="24"/>
+          <w:szCs w:val="24"/>
+        </w:rPr>
+        <w:t xml:space="preserve">Other indices of quality show very little variance. </w:t>
+      </w:r>
+      <w:r>
+        <w:rPr>
+          <w:rFonts w:ascii="Times New Roman" w:hAnsi="Times New Roman" w:cs="Times New Roman"/>
+          <w:sz w:val="24"/>
+          <w:szCs w:val="24"/>
+        </w:rPr>
+        <w:t>For example,</w:t>
+      </w:r>
+      <w:r>
+        <w:rPr>
+          <w:rFonts w:ascii="Times New Roman" w:hAnsi="Times New Roman" w:cs="Times New Roman"/>
+          <w:sz w:val="24"/>
+          <w:szCs w:val="24"/>
+        </w:rPr>
+        <w:t xml:space="preserve"> we are not aware of any studies that </w:t>
+      </w:r>
+      <w:r>
+        <w:rPr>
+          <w:rFonts w:ascii="Times New Roman" w:hAnsi="Times New Roman" w:cs="Times New Roman"/>
+          <w:sz w:val="24"/>
+          <w:szCs w:val="24"/>
+        </w:rPr>
+        <w:t xml:space="preserve">attempt to reduce bias by </w:t>
+      </w:r>
+      <w:r>
+        <w:rPr>
+          <w:rFonts w:ascii="Times New Roman" w:hAnsi="Times New Roman" w:cs="Times New Roman"/>
+          <w:sz w:val="24"/>
+          <w:szCs w:val="24"/>
+        </w:rPr>
+        <w:t>blind</w:t>
+      </w:r>
+      <w:r>
+        <w:rPr>
+          <w:rFonts w:ascii="Times New Roman" w:hAnsi="Times New Roman" w:cs="Times New Roman"/>
+          <w:sz w:val="24"/>
+          <w:szCs w:val="24"/>
+        </w:rPr>
+        <w:t>ing</w:t>
+      </w:r>
+      <w:r>
+        <w:rPr>
+          <w:rFonts w:ascii="Times New Roman" w:hAnsi="Times New Roman" w:cs="Times New Roman"/>
+          <w:sz w:val="24"/>
+          <w:szCs w:val="24"/>
+        </w:rPr>
+        <w:t xml:space="preserve"> the experimenter to the condition.</w:t>
+      </w:r>
+      <w:r>
+        <w:rPr>
+          <w:rFonts w:ascii="Times New Roman" w:hAnsi="Times New Roman" w:cs="Times New Roman"/>
+          <w:sz w:val="24"/>
+          <w:szCs w:val="24"/>
+        </w:rPr>
+        <w:t xml:space="preserve"> </w:t>
+      </w:r>
+      <w:r>
+        <w:rPr>
+          <w:rFonts w:ascii="Times New Roman" w:hAnsi="Times New Roman" w:cs="Times New Roman"/>
+          <w:sz w:val="24"/>
+          <w:szCs w:val="24"/>
+        </w:rPr>
+        <w:t>Still o</w:t>
+      </w:r>
+      <w:r>
+        <w:rPr>
+          <w:rFonts w:ascii="Times New Roman" w:hAnsi="Times New Roman" w:cs="Times New Roman"/>
+          <w:sz w:val="24"/>
+          <w:szCs w:val="24"/>
+        </w:rPr>
+        <w:t xml:space="preserve">ther indices cannot be evaluated due to inconsistent reporting. For example, we cannot assess the influence of participation statistics due to failures of deception, because such failures of deception are not universally reported. </w:t>
       </w:r>
     </w:p>
     <w:p>
@@ -1956,23 +1978,33 @@
           <w:sz w:val="24"/>
           <w:szCs w:val="24"/>
         </w:rPr>
-        <w:t xml:space="preserve">A thorough reply to individual comments </w:t>
-      </w:r>
-      <w:r>
-        <w:rPr>
-          <w:rFonts w:ascii="Times New Roman" w:hAnsi="Times New Roman" w:cs="Times New Roman"/>
-          <w:sz w:val="24"/>
-          <w:szCs w:val="24"/>
-        </w:rPr>
-        <w:t xml:space="preserve">not covered above </w:t>
-      </w:r>
-      <w:r>
-        <w:rPr>
-          <w:rFonts w:ascii="Times New Roman" w:hAnsi="Times New Roman" w:cs="Times New Roman"/>
-          <w:sz w:val="24"/>
-          <w:szCs w:val="24"/>
-        </w:rPr>
-        <w:t>follows.</w:t>
+        <w:t xml:space="preserve">Thus, we feel that Anderson et al. have generally done an adequate job of investigating potential moderating effects of study quality. We disagree with some of their finer points, as we feel that their conceptualization of validity in measurement and manipulation appears to vary from study to study. Moreover, it seems to </w:t>
+      </w:r>
+      <w:proofErr w:type="spellStart"/>
+      <w:r>
+        <w:rPr>
+          <w:rFonts w:ascii="Times New Roman" w:hAnsi="Times New Roman" w:cs="Times New Roman"/>
+          <w:sz w:val="24"/>
+          <w:szCs w:val="24"/>
+        </w:rPr>
+        <w:t>covary</w:t>
+      </w:r>
+      <w:proofErr w:type="spellEnd"/>
+      <w:r>
+        <w:rPr>
+          <w:rFonts w:ascii="Times New Roman" w:hAnsi="Times New Roman" w:cs="Times New Roman"/>
+          <w:sz w:val="24"/>
+          <w:szCs w:val="24"/>
+        </w:rPr>
+        <w:t xml:space="preserve"> with statistical significance, </w:t>
+      </w:r>
+      <w:r>
+        <w:rPr>
+          <w:rFonts w:ascii="Times New Roman" w:hAnsi="Times New Roman" w:cs="Times New Roman"/>
+          <w:sz w:val="24"/>
+          <w:szCs w:val="24"/>
+        </w:rPr>
+        <w:t>leading sometimes to the appearance of stronger bias in the best-practices subset than the full set. Again, we prefer not to argue about the inclusion or exclusion of single studies, but rather to evaluate Anderson et al.’s conclusions given their own data.</w:t>
       </w:r>
     </w:p>
     <w:p>
@@ -1989,7 +2021,23 @@
           <w:sz w:val="24"/>
           <w:szCs w:val="24"/>
         </w:rPr>
-        <w:t>Editor:</w:t>
+        <w:t xml:space="preserve">A thorough reply to individual comments </w:t>
+      </w:r>
+      <w:r>
+        <w:rPr>
+          <w:rFonts w:ascii="Times New Roman" w:hAnsi="Times New Roman" w:cs="Times New Roman"/>
+          <w:sz w:val="24"/>
+          <w:szCs w:val="24"/>
+        </w:rPr>
+        <w:t xml:space="preserve">not covered above </w:t>
+      </w:r>
+      <w:r>
+        <w:rPr>
+          <w:rFonts w:ascii="Times New Roman" w:hAnsi="Times New Roman" w:cs="Times New Roman"/>
+          <w:sz w:val="24"/>
+          <w:szCs w:val="24"/>
+        </w:rPr>
+        <w:t>follows.</w:t>
       </w:r>
     </w:p>
     <w:p>
@@ -2006,24 +2054,7 @@
           <w:sz w:val="24"/>
           <w:szCs w:val="24"/>
         </w:rPr>
-        <w:t xml:space="preserve">1. The Editor mentions the McGrath and Meyer paper.  We provide a reply above in </w:t>
-      </w:r>
-      <w:r>
-        <w:rPr>
-          <w:rFonts w:ascii="Times New Roman" w:hAnsi="Times New Roman" w:cs="Times New Roman"/>
-          <w:b/>
-          <w:sz w:val="24"/>
-          <w:szCs w:val="24"/>
-        </w:rPr>
-        <w:t>IA</w:t>
-      </w:r>
-      <w:r>
-        <w:rPr>
-          <w:rFonts w:ascii="Times New Roman" w:hAnsi="Times New Roman" w:cs="Times New Roman"/>
-          <w:sz w:val="24"/>
-          <w:szCs w:val="24"/>
-        </w:rPr>
-        <w:t>.</w:t>
+        <w:t>Editor:</w:t>
       </w:r>
     </w:p>
     <w:p>
@@ -2040,7 +2071,7 @@
           <w:sz w:val="24"/>
           <w:szCs w:val="24"/>
         </w:rPr>
-        <w:t xml:space="preserve">2. The Editor asks about heterogeneity.  We provide a reply above in </w:t>
+        <w:t xml:space="preserve">1. The Editor mentions the McGrath and Meyer paper.  We provide a reply above in </w:t>
       </w:r>
       <w:r>
         <w:rPr>
@@ -2049,7 +2080,7 @@
           <w:sz w:val="24"/>
           <w:szCs w:val="24"/>
         </w:rPr>
-        <w:t>II</w:t>
+        <w:t>IA</w:t>
       </w:r>
       <w:r>
         <w:rPr>
@@ -2074,226 +2105,16 @@
           <w:sz w:val="24"/>
           <w:szCs w:val="24"/>
         </w:rPr>
-        <w:t>3. The Editor asks us to</w:t>
-      </w:r>
-      <w:r>
-        <w:rPr>
-          <w:rFonts w:ascii="Times New Roman" w:hAnsi="Times New Roman" w:cs="Times New Roman"/>
-          <w:sz w:val="24"/>
-          <w:szCs w:val="24"/>
-        </w:rPr>
-        <w:t xml:space="preserve"> elaborate</w:t>
-      </w:r>
-      <w:r>
-        <w:rPr>
-          <w:rFonts w:ascii="Times New Roman" w:hAnsi="Times New Roman" w:cs="Times New Roman"/>
-          <w:sz w:val="24"/>
-          <w:szCs w:val="24"/>
-        </w:rPr>
-        <w:t xml:space="preserve"> </w:t>
-      </w:r>
-      <w:r>
-        <w:rPr>
-          <w:rFonts w:ascii="Times New Roman" w:hAnsi="Times New Roman" w:cs="Times New Roman"/>
-          <w:sz w:val="24"/>
-          <w:szCs w:val="24"/>
-        </w:rPr>
-        <w:t xml:space="preserve">on </w:t>
-      </w:r>
-      <w:r>
-        <w:rPr>
-          <w:rFonts w:ascii="Times New Roman" w:hAnsi="Times New Roman" w:cs="Times New Roman"/>
-          <w:sz w:val="24"/>
-          <w:szCs w:val="24"/>
-        </w:rPr>
-        <w:t xml:space="preserve">our </w:t>
-      </w:r>
-      <w:r>
-        <w:rPr>
-          <w:rFonts w:ascii="Times New Roman" w:hAnsi="Times New Roman" w:cs="Times New Roman"/>
-          <w:sz w:val="24"/>
-          <w:szCs w:val="24"/>
-        </w:rPr>
-        <w:t>conclusions regarding publication bias</w:t>
-      </w:r>
-      <w:r>
-        <w:rPr>
-          <w:rFonts w:ascii="Times New Roman" w:hAnsi="Times New Roman" w:cs="Times New Roman"/>
-          <w:sz w:val="24"/>
-          <w:szCs w:val="24"/>
-        </w:rPr>
-        <w:t>, particularly in light of the appearance of some non-significant findings in the published literature</w:t>
-      </w:r>
-      <w:r>
-        <w:rPr>
-          <w:rFonts w:ascii="Times New Roman" w:hAnsi="Times New Roman" w:cs="Times New Roman"/>
-          <w:sz w:val="24"/>
-          <w:szCs w:val="24"/>
-        </w:rPr>
-        <w:t xml:space="preserve">. </w:t>
-      </w:r>
-      <w:r>
-        <w:rPr>
-          <w:rFonts w:ascii="Times New Roman" w:hAnsi="Times New Roman" w:cs="Times New Roman"/>
-          <w:sz w:val="24"/>
-          <w:szCs w:val="24"/>
-        </w:rPr>
-        <w:t>We consider publication bias to include not only journals’ preference for significant results, but the tendency of researchers to submit for consideration only the significant results. W</w:t>
-      </w:r>
-      <w:r>
-        <w:rPr>
-          <w:rFonts w:ascii="Times New Roman" w:hAnsi="Times New Roman" w:cs="Times New Roman"/>
-          <w:sz w:val="24"/>
-          <w:szCs w:val="24"/>
-        </w:rPr>
-        <w:t>e expect that publication bias is probabilistic, rather than absolute; null results will therefore sometimes be published, albeit less frequently than are significant results. Furthermore, significant findings appear in prestigious journals (</w:t>
-      </w:r>
-      <w:r>
-        <w:rPr>
-          <w:rFonts w:ascii="Times New Roman" w:hAnsi="Times New Roman" w:cs="Times New Roman"/>
-          <w:i/>
-          <w:sz w:val="24"/>
-          <w:szCs w:val="24"/>
-        </w:rPr>
-        <w:t>Psychological Science, Journal of Personality and Social Psychology</w:t>
-      </w:r>
-      <w:r>
-        <w:rPr>
-          <w:rFonts w:ascii="Times New Roman" w:hAnsi="Times New Roman" w:cs="Times New Roman"/>
-          <w:sz w:val="24"/>
-          <w:szCs w:val="24"/>
-        </w:rPr>
-        <w:t>) whereas null results are published in less prestigious journals (</w:t>
-      </w:r>
-      <w:r>
-        <w:rPr>
-          <w:rFonts w:ascii="Times New Roman" w:hAnsi="Times New Roman" w:cs="Times New Roman"/>
-          <w:i/>
-          <w:sz w:val="24"/>
-          <w:szCs w:val="24"/>
-        </w:rPr>
-        <w:t>Journal of Applied Social Psychology</w:t>
-      </w:r>
-      <w:r>
-        <w:rPr>
-          <w:rFonts w:ascii="Times New Roman" w:hAnsi="Times New Roman" w:cs="Times New Roman"/>
-          <w:sz w:val="24"/>
-          <w:szCs w:val="24"/>
-        </w:rPr>
-        <w:t xml:space="preserve">, </w:t>
-      </w:r>
-      <w:r>
-        <w:rPr>
-          <w:rFonts w:ascii="Times New Roman" w:hAnsi="Times New Roman" w:cs="Times New Roman"/>
-          <w:i/>
-          <w:sz w:val="24"/>
-          <w:szCs w:val="24"/>
-        </w:rPr>
-        <w:t xml:space="preserve">Journal of Broadcasting and Electronic Media, Criminal Justice and Behavior, </w:t>
-      </w:r>
-      <w:r>
-        <w:rPr>
-          <w:rFonts w:ascii="Times New Roman" w:hAnsi="Times New Roman" w:cs="Times New Roman"/>
-          <w:sz w:val="24"/>
-          <w:szCs w:val="24"/>
-        </w:rPr>
-        <w:t xml:space="preserve">or </w:t>
-      </w:r>
-      <w:r>
-        <w:rPr>
-          <w:rFonts w:ascii="Times New Roman" w:hAnsi="Times New Roman" w:cs="Times New Roman"/>
-          <w:sz w:val="24"/>
-          <w:szCs w:val="24"/>
-        </w:rPr>
-        <w:t>Japanese conference proc</w:t>
-      </w:r>
-      <w:r>
-        <w:rPr>
-          <w:rFonts w:ascii="Times New Roman" w:hAnsi="Times New Roman" w:cs="Times New Roman"/>
-          <w:sz w:val="24"/>
-          <w:szCs w:val="24"/>
-        </w:rPr>
-        <w:t>e</w:t>
-      </w:r>
-      <w:r>
-        <w:rPr>
-          <w:rFonts w:ascii="Times New Roman" w:hAnsi="Times New Roman" w:cs="Times New Roman"/>
-          <w:sz w:val="24"/>
-          <w:szCs w:val="24"/>
-        </w:rPr>
-        <w:t xml:space="preserve">edings). </w:t>
-      </w:r>
-      <w:r>
-        <w:rPr>
-          <w:rFonts w:ascii="Times New Roman" w:hAnsi="Times New Roman" w:cs="Times New Roman"/>
-          <w:sz w:val="24"/>
-          <w:szCs w:val="24"/>
-        </w:rPr>
-        <w:t>Researchers may be incentivized to find significant results for a more prestigious publication. Finally,</w:t>
-      </w:r>
-      <w:r>
-        <w:rPr>
-          <w:rFonts w:ascii="Times New Roman" w:hAnsi="Times New Roman" w:cs="Times New Roman"/>
-          <w:sz w:val="24"/>
-          <w:szCs w:val="24"/>
-        </w:rPr>
-        <w:t xml:space="preserve"> </w:t>
-      </w:r>
-      <w:r>
-        <w:rPr>
-          <w:rFonts w:ascii="Times New Roman" w:hAnsi="Times New Roman" w:cs="Times New Roman"/>
-          <w:sz w:val="24"/>
-          <w:szCs w:val="24"/>
-        </w:rPr>
-        <w:t>in the case that a student’s post-graduation job does not expect scholarly achievement, we suspect that significant results are</w:t>
-      </w:r>
-      <w:r>
-        <w:rPr>
-          <w:rFonts w:ascii="Times New Roman" w:hAnsi="Times New Roman" w:cs="Times New Roman"/>
-          <w:sz w:val="24"/>
-          <w:szCs w:val="24"/>
-        </w:rPr>
-        <w:t xml:space="preserve"> nonetheless</w:t>
-      </w:r>
-      <w:r>
-        <w:rPr>
-          <w:rFonts w:ascii="Times New Roman" w:hAnsi="Times New Roman" w:cs="Times New Roman"/>
-          <w:sz w:val="24"/>
-          <w:szCs w:val="24"/>
-        </w:rPr>
-        <w:t xml:space="preserve"> more likely to be </w:t>
-      </w:r>
-      <w:r>
-        <w:rPr>
-          <w:rFonts w:ascii="Times New Roman" w:hAnsi="Times New Roman" w:cs="Times New Roman"/>
-          <w:sz w:val="24"/>
-          <w:szCs w:val="24"/>
-        </w:rPr>
-        <w:t xml:space="preserve">inherited and </w:t>
-      </w:r>
-      <w:r>
-        <w:rPr>
-          <w:rFonts w:ascii="Times New Roman" w:hAnsi="Times New Roman" w:cs="Times New Roman"/>
-          <w:sz w:val="24"/>
-          <w:szCs w:val="24"/>
-        </w:rPr>
-        <w:t xml:space="preserve">prepared for publication by </w:t>
-      </w:r>
-      <w:r>
-        <w:rPr>
-          <w:rFonts w:ascii="Times New Roman" w:hAnsi="Times New Roman" w:cs="Times New Roman"/>
-          <w:sz w:val="24"/>
-          <w:szCs w:val="24"/>
-        </w:rPr>
-        <w:t>advisors</w:t>
-      </w:r>
-      <w:r>
-        <w:rPr>
-          <w:rFonts w:ascii="Times New Roman" w:hAnsi="Times New Roman" w:cs="Times New Roman"/>
-          <w:sz w:val="24"/>
-          <w:szCs w:val="24"/>
-        </w:rPr>
-        <w:t>, post-docs, or other grad students</w:t>
+        <w:t xml:space="preserve">2. The Editor asks about heterogeneity.  We provide a reply above in </w:t>
+      </w:r>
+      <w:r>
+        <w:rPr>
+          <w:rFonts w:ascii="Times New Roman" w:hAnsi="Times New Roman" w:cs="Times New Roman"/>
+          <w:b/>
+          <w:sz w:val="24"/>
+          <w:szCs w:val="24"/>
+        </w:rPr>
+        <w:t>II</w:t>
       </w:r>
       <w:r>
         <w:rPr>
@@ -2302,62 +2123,6 @@
           <w:szCs w:val="24"/>
         </w:rPr>
         <w:t>.</w:t>
-      </w:r>
-      <w:r>
-        <w:rPr>
-          <w:rFonts w:ascii="Times New Roman" w:hAnsi="Times New Roman" w:cs="Times New Roman"/>
-          <w:sz w:val="24"/>
-          <w:szCs w:val="24"/>
-        </w:rPr>
-        <w:t xml:space="preserve"> </w:t>
-      </w:r>
-      <w:r>
-        <w:rPr>
-          <w:rFonts w:ascii="Times New Roman" w:hAnsi="Times New Roman" w:cs="Times New Roman"/>
-          <w:sz w:val="24"/>
-          <w:szCs w:val="24"/>
-        </w:rPr>
-        <w:t>N</w:t>
-      </w:r>
-      <w:r>
-        <w:rPr>
-          <w:rFonts w:ascii="Times New Roman" w:hAnsi="Times New Roman" w:cs="Times New Roman"/>
-          <w:sz w:val="24"/>
-          <w:szCs w:val="24"/>
-        </w:rPr>
-        <w:t xml:space="preserve">ull results are </w:t>
-      </w:r>
-      <w:r>
-        <w:rPr>
-          <w:rFonts w:ascii="Times New Roman" w:hAnsi="Times New Roman" w:cs="Times New Roman"/>
-          <w:sz w:val="24"/>
-          <w:szCs w:val="24"/>
-        </w:rPr>
-        <w:t xml:space="preserve">more </w:t>
-      </w:r>
-      <w:r>
-        <w:rPr>
-          <w:rFonts w:ascii="Times New Roman" w:hAnsi="Times New Roman" w:cs="Times New Roman"/>
-          <w:sz w:val="24"/>
-          <w:szCs w:val="24"/>
-        </w:rPr>
-        <w:t xml:space="preserve">likely to be </w:t>
-      </w:r>
-      <w:r>
-        <w:rPr>
-          <w:rFonts w:ascii="Times New Roman" w:hAnsi="Times New Roman" w:cs="Times New Roman"/>
-          <w:sz w:val="24"/>
-          <w:szCs w:val="24"/>
-        </w:rPr>
-        <w:t>file-drawered and forgotten</w:t>
-      </w:r>
-      <w:r>
-        <w:rPr>
-          <w:rFonts w:ascii="Times New Roman" w:hAnsi="Times New Roman" w:cs="Times New Roman"/>
-          <w:sz w:val="24"/>
-          <w:szCs w:val="24"/>
-        </w:rPr>
-        <w:t xml:space="preserve">. </w:t>
       </w:r>
     </w:p>
     <w:p>
@@ -2374,24 +2139,243 @@
           <w:sz w:val="24"/>
           <w:szCs w:val="24"/>
         </w:rPr>
+        <w:t>3. The Editor asks us to</w:t>
+      </w:r>
+      <w:r>
+        <w:rPr>
+          <w:rFonts w:ascii="Times New Roman" w:hAnsi="Times New Roman" w:cs="Times New Roman"/>
+          <w:sz w:val="24"/>
+          <w:szCs w:val="24"/>
+        </w:rPr>
+        <w:t xml:space="preserve"> elaborate</w:t>
+      </w:r>
+      <w:r>
+        <w:rPr>
+          <w:rFonts w:ascii="Times New Roman" w:hAnsi="Times New Roman" w:cs="Times New Roman"/>
+          <w:sz w:val="24"/>
+          <w:szCs w:val="24"/>
+        </w:rPr>
+        <w:t xml:space="preserve"> </w:t>
+      </w:r>
+      <w:r>
+        <w:rPr>
+          <w:rFonts w:ascii="Times New Roman" w:hAnsi="Times New Roman" w:cs="Times New Roman"/>
+          <w:sz w:val="24"/>
+          <w:szCs w:val="24"/>
+        </w:rPr>
+        <w:t xml:space="preserve">on </w:t>
+      </w:r>
+      <w:r>
+        <w:rPr>
+          <w:rFonts w:ascii="Times New Roman" w:hAnsi="Times New Roman" w:cs="Times New Roman"/>
+          <w:sz w:val="24"/>
+          <w:szCs w:val="24"/>
+        </w:rPr>
+        <w:t xml:space="preserve">our </w:t>
+      </w:r>
+      <w:r>
+        <w:rPr>
+          <w:rFonts w:ascii="Times New Roman" w:hAnsi="Times New Roman" w:cs="Times New Roman"/>
+          <w:sz w:val="24"/>
+          <w:szCs w:val="24"/>
+        </w:rPr>
+        <w:t>conclusions regarding publication bias</w:t>
+      </w:r>
+      <w:r>
+        <w:rPr>
+          <w:rFonts w:ascii="Times New Roman" w:hAnsi="Times New Roman" w:cs="Times New Roman"/>
+          <w:sz w:val="24"/>
+          <w:szCs w:val="24"/>
+        </w:rPr>
+        <w:t>, particularly in light of the appearance of some non-significant findings in the published literature</w:t>
+      </w:r>
+      <w:r>
+        <w:rPr>
+          <w:rFonts w:ascii="Times New Roman" w:hAnsi="Times New Roman" w:cs="Times New Roman"/>
+          <w:sz w:val="24"/>
+          <w:szCs w:val="24"/>
+        </w:rPr>
+        <w:t xml:space="preserve">. </w:t>
+      </w:r>
+      <w:r>
+        <w:rPr>
+          <w:rFonts w:ascii="Times New Roman" w:hAnsi="Times New Roman" w:cs="Times New Roman"/>
+          <w:sz w:val="24"/>
+          <w:szCs w:val="24"/>
+        </w:rPr>
+        <w:t>We consider publication bias to include not only journals’ preference for significant results, but the tendency of researchers to submit for consideration only the significant results. W</w:t>
+      </w:r>
+      <w:r>
+        <w:rPr>
+          <w:rFonts w:ascii="Times New Roman" w:hAnsi="Times New Roman" w:cs="Times New Roman"/>
+          <w:sz w:val="24"/>
+          <w:szCs w:val="24"/>
+        </w:rPr>
+        <w:t>e expect that publication bias is probabilistic, rather than absolute; null results will therefore sometimes be published, albeit less frequently than are significant results. Furthermore, significant findings appear in prestigious journals (</w:t>
+      </w:r>
+      <w:r>
+        <w:rPr>
+          <w:rFonts w:ascii="Times New Roman" w:hAnsi="Times New Roman" w:cs="Times New Roman"/>
+          <w:i/>
+          <w:sz w:val="24"/>
+          <w:szCs w:val="24"/>
+        </w:rPr>
+        <w:t>Psychological Science, Journal of Personality and Social Psychology</w:t>
+      </w:r>
+      <w:r>
+        <w:rPr>
+          <w:rFonts w:ascii="Times New Roman" w:hAnsi="Times New Roman" w:cs="Times New Roman"/>
+          <w:sz w:val="24"/>
+          <w:szCs w:val="24"/>
+        </w:rPr>
+        <w:t>) whereas null results are published in less prestigious journals (</w:t>
+      </w:r>
+      <w:r>
+        <w:rPr>
+          <w:rFonts w:ascii="Times New Roman" w:hAnsi="Times New Roman" w:cs="Times New Roman"/>
+          <w:i/>
+          <w:sz w:val="24"/>
+          <w:szCs w:val="24"/>
+        </w:rPr>
+        <w:t>Journal of Applied Social Psychology</w:t>
+      </w:r>
+      <w:r>
+        <w:rPr>
+          <w:rFonts w:ascii="Times New Roman" w:hAnsi="Times New Roman" w:cs="Times New Roman"/>
+          <w:sz w:val="24"/>
+          <w:szCs w:val="24"/>
+        </w:rPr>
+        <w:t xml:space="preserve">, </w:t>
+      </w:r>
+      <w:r>
+        <w:rPr>
+          <w:rFonts w:ascii="Times New Roman" w:hAnsi="Times New Roman" w:cs="Times New Roman"/>
+          <w:i/>
+          <w:sz w:val="24"/>
+          <w:szCs w:val="24"/>
+        </w:rPr>
+        <w:t xml:space="preserve">Journal of Broadcasting and Electronic Media, Criminal Justice and Behavior, </w:t>
+      </w:r>
+      <w:r>
+        <w:rPr>
+          <w:rFonts w:ascii="Times New Roman" w:hAnsi="Times New Roman" w:cs="Times New Roman"/>
+          <w:sz w:val="24"/>
+          <w:szCs w:val="24"/>
+        </w:rPr>
+        <w:t xml:space="preserve">or </w:t>
+      </w:r>
+      <w:r>
+        <w:rPr>
+          <w:rFonts w:ascii="Times New Roman" w:hAnsi="Times New Roman" w:cs="Times New Roman"/>
+          <w:sz w:val="24"/>
+          <w:szCs w:val="24"/>
+        </w:rPr>
+        <w:t>Japanese conference proc</w:t>
+      </w:r>
+      <w:r>
+        <w:rPr>
+          <w:rFonts w:ascii="Times New Roman" w:hAnsi="Times New Roman" w:cs="Times New Roman"/>
+          <w:sz w:val="24"/>
+          <w:szCs w:val="24"/>
+        </w:rPr>
+        <w:t>e</w:t>
+      </w:r>
+      <w:r>
+        <w:rPr>
+          <w:rFonts w:ascii="Times New Roman" w:hAnsi="Times New Roman" w:cs="Times New Roman"/>
+          <w:sz w:val="24"/>
+          <w:szCs w:val="24"/>
+        </w:rPr>
+        <w:t xml:space="preserve">edings). </w:t>
+      </w:r>
+      <w:r>
+        <w:rPr>
+          <w:rFonts w:ascii="Times New Roman" w:hAnsi="Times New Roman" w:cs="Times New Roman"/>
+          <w:sz w:val="24"/>
+          <w:szCs w:val="24"/>
+        </w:rPr>
+        <w:t>Researchers may be incentivized to find significant results for a more prestigious publication. Finally,</w:t>
+      </w:r>
+      <w:r>
+        <w:rPr>
+          <w:rFonts w:ascii="Times New Roman" w:hAnsi="Times New Roman" w:cs="Times New Roman"/>
+          <w:sz w:val="24"/>
+          <w:szCs w:val="24"/>
+        </w:rPr>
+        <w:t xml:space="preserve"> </w:t>
+      </w:r>
+      <w:r>
+        <w:rPr>
+          <w:rFonts w:ascii="Times New Roman" w:hAnsi="Times New Roman" w:cs="Times New Roman"/>
+          <w:sz w:val="24"/>
+          <w:szCs w:val="24"/>
+        </w:rPr>
+        <w:t xml:space="preserve">in the case that a student’s post-graduation job does not </w:t>
+      </w:r>
+      <w:r>
+        <w:rPr>
+          <w:rFonts w:ascii="Times New Roman" w:hAnsi="Times New Roman" w:cs="Times New Roman"/>
+          <w:sz w:val="24"/>
+          <w:szCs w:val="24"/>
+        </w:rPr>
         <w:lastRenderedPageBreak/>
-        <w:t>4.  The Editor asks that we shorten the sections on techniques</w:t>
-      </w:r>
-      <w:r>
-        <w:rPr>
-          <w:rFonts w:ascii="Times New Roman" w:hAnsi="Times New Roman" w:cs="Times New Roman"/>
-          <w:sz w:val="24"/>
-          <w:szCs w:val="24"/>
-        </w:rPr>
-        <w:t xml:space="preserve">. We </w:t>
-      </w:r>
-      <w:r>
-        <w:rPr>
-          <w:rFonts w:ascii="Times New Roman" w:hAnsi="Times New Roman" w:cs="Times New Roman"/>
-          <w:sz w:val="24"/>
-          <w:szCs w:val="24"/>
-        </w:rPr>
-        <w:t>do so (see p. xx), and we also removed</w:t>
+        <w:t>expect scholarly achievement, we suspect that significant results are</w:t>
+      </w:r>
+      <w:r>
+        <w:rPr>
+          <w:rFonts w:ascii="Times New Roman" w:hAnsi="Times New Roman" w:cs="Times New Roman"/>
+          <w:sz w:val="24"/>
+          <w:szCs w:val="24"/>
+        </w:rPr>
+        <w:t xml:space="preserve"> nonetheless</w:t>
+      </w:r>
+      <w:r>
+        <w:rPr>
+          <w:rFonts w:ascii="Times New Roman" w:hAnsi="Times New Roman" w:cs="Times New Roman"/>
+          <w:sz w:val="24"/>
+          <w:szCs w:val="24"/>
+        </w:rPr>
+        <w:t xml:space="preserve"> more likely to be </w:t>
+      </w:r>
+      <w:r>
+        <w:rPr>
+          <w:rFonts w:ascii="Times New Roman" w:hAnsi="Times New Roman" w:cs="Times New Roman"/>
+          <w:sz w:val="24"/>
+          <w:szCs w:val="24"/>
+        </w:rPr>
+        <w:t xml:space="preserve">inherited and </w:t>
+      </w:r>
+      <w:r>
+        <w:rPr>
+          <w:rFonts w:ascii="Times New Roman" w:hAnsi="Times New Roman" w:cs="Times New Roman"/>
+          <w:sz w:val="24"/>
+          <w:szCs w:val="24"/>
+        </w:rPr>
+        <w:t xml:space="preserve">prepared for publication by </w:t>
+      </w:r>
+      <w:r>
+        <w:rPr>
+          <w:rFonts w:ascii="Times New Roman" w:hAnsi="Times New Roman" w:cs="Times New Roman"/>
+          <w:sz w:val="24"/>
+          <w:szCs w:val="24"/>
+        </w:rPr>
+        <w:t>advisors</w:t>
+      </w:r>
+      <w:r>
+        <w:rPr>
+          <w:rFonts w:ascii="Times New Roman" w:hAnsi="Times New Roman" w:cs="Times New Roman"/>
+          <w:sz w:val="24"/>
+          <w:szCs w:val="24"/>
+        </w:rPr>
+        <w:t>, post-docs, or other grad students</w:t>
+      </w:r>
+      <w:r>
+        <w:rPr>
+          <w:rFonts w:ascii="Times New Roman" w:hAnsi="Times New Roman" w:cs="Times New Roman"/>
+          <w:sz w:val="24"/>
+          <w:szCs w:val="24"/>
+        </w:rPr>
+        <w:t>.</w:t>
       </w:r>
       <w:r>
         <w:rPr>
@@ -2407,39 +2391,47 @@
           <w:sz w:val="24"/>
           <w:szCs w:val="24"/>
         </w:rPr>
-        <w:t>two figures (</w:t>
-      </w:r>
-      <w:r>
-        <w:rPr>
-          <w:rFonts w:ascii="Times New Roman" w:hAnsi="Times New Roman" w:cs="Times New Roman"/>
-          <w:sz w:val="24"/>
-          <w:szCs w:val="24"/>
-        </w:rPr>
-        <w:t>Figures 1 and</w:t>
-      </w:r>
-      <w:r>
-        <w:rPr>
-          <w:rFonts w:ascii="Times New Roman" w:hAnsi="Times New Roman" w:cs="Times New Roman"/>
-          <w:sz w:val="24"/>
-          <w:szCs w:val="24"/>
-        </w:rPr>
-        <w:t xml:space="preserve"> 2</w:t>
-      </w:r>
-      <w:r>
-        <w:rPr>
-          <w:rFonts w:ascii="Times New Roman" w:hAnsi="Times New Roman" w:cs="Times New Roman"/>
-          <w:sz w:val="24"/>
-          <w:szCs w:val="24"/>
-        </w:rPr>
-        <w:t xml:space="preserve"> in the previous ms).</w:t>
-      </w:r>
-      <w:r>
-        <w:rPr>
-          <w:rFonts w:ascii="Times New Roman" w:hAnsi="Times New Roman" w:cs="Times New Roman"/>
-          <w:sz w:val="24"/>
-          <w:szCs w:val="24"/>
-        </w:rPr>
-        <w:t xml:space="preserve"> </w:t>
+        <w:t>N</w:t>
+      </w:r>
+      <w:r>
+        <w:rPr>
+          <w:rFonts w:ascii="Times New Roman" w:hAnsi="Times New Roman" w:cs="Times New Roman"/>
+          <w:sz w:val="24"/>
+          <w:szCs w:val="24"/>
+        </w:rPr>
+        <w:t xml:space="preserve">ull results are </w:t>
+      </w:r>
+      <w:r>
+        <w:rPr>
+          <w:rFonts w:ascii="Times New Roman" w:hAnsi="Times New Roman" w:cs="Times New Roman"/>
+          <w:sz w:val="24"/>
+          <w:szCs w:val="24"/>
+        </w:rPr>
+        <w:t xml:space="preserve">more </w:t>
+      </w:r>
+      <w:r>
+        <w:rPr>
+          <w:rFonts w:ascii="Times New Roman" w:hAnsi="Times New Roman" w:cs="Times New Roman"/>
+          <w:sz w:val="24"/>
+          <w:szCs w:val="24"/>
+        </w:rPr>
+        <w:t xml:space="preserve">likely to be </w:t>
+      </w:r>
+      <w:r>
+        <w:rPr>
+          <w:rFonts w:ascii="Times New Roman" w:hAnsi="Times New Roman" w:cs="Times New Roman"/>
+          <w:sz w:val="24"/>
+          <w:szCs w:val="24"/>
+        </w:rPr>
+        <w:t>file-drawered and forgotten</w:t>
+      </w:r>
+      <w:r>
+        <w:rPr>
+          <w:rFonts w:ascii="Times New Roman" w:hAnsi="Times New Roman" w:cs="Times New Roman"/>
+          <w:sz w:val="24"/>
+          <w:szCs w:val="24"/>
+        </w:rPr>
+        <w:t xml:space="preserve">. </w:t>
       </w:r>
     </w:p>
     <w:p>
@@ -2456,7 +2448,71 @@
           <w:sz w:val="24"/>
           <w:szCs w:val="24"/>
         </w:rPr>
-        <w:t>5. The Editor asks that we carefully watch our tone. We have made many small changes to try to make the paper as polite and palatable as possible.</w:t>
+        <w:t>4.  The Editor asks that we shorten the sections on techniques</w:t>
+      </w:r>
+      <w:r>
+        <w:rPr>
+          <w:rFonts w:ascii="Times New Roman" w:hAnsi="Times New Roman" w:cs="Times New Roman"/>
+          <w:sz w:val="24"/>
+          <w:szCs w:val="24"/>
+        </w:rPr>
+        <w:t xml:space="preserve">. We </w:t>
+      </w:r>
+      <w:r>
+        <w:rPr>
+          <w:rFonts w:ascii="Times New Roman" w:hAnsi="Times New Roman" w:cs="Times New Roman"/>
+          <w:sz w:val="24"/>
+          <w:szCs w:val="24"/>
+        </w:rPr>
+        <w:t>do so (see p. xx), and we also removed</w:t>
+      </w:r>
+      <w:r>
+        <w:rPr>
+          <w:rFonts w:ascii="Times New Roman" w:hAnsi="Times New Roman" w:cs="Times New Roman"/>
+          <w:sz w:val="24"/>
+          <w:szCs w:val="24"/>
+        </w:rPr>
+        <w:t xml:space="preserve"> </w:t>
+      </w:r>
+      <w:r>
+        <w:rPr>
+          <w:rFonts w:ascii="Times New Roman" w:hAnsi="Times New Roman" w:cs="Times New Roman"/>
+          <w:sz w:val="24"/>
+          <w:szCs w:val="24"/>
+        </w:rPr>
+        <w:t>two figures (</w:t>
+      </w:r>
+      <w:r>
+        <w:rPr>
+          <w:rFonts w:ascii="Times New Roman" w:hAnsi="Times New Roman" w:cs="Times New Roman"/>
+          <w:sz w:val="24"/>
+          <w:szCs w:val="24"/>
+        </w:rPr>
+        <w:t>Figures 1 and</w:t>
+      </w:r>
+      <w:r>
+        <w:rPr>
+          <w:rFonts w:ascii="Times New Roman" w:hAnsi="Times New Roman" w:cs="Times New Roman"/>
+          <w:sz w:val="24"/>
+          <w:szCs w:val="24"/>
+        </w:rPr>
+        <w:t xml:space="preserve"> 2</w:t>
+      </w:r>
+      <w:r>
+        <w:rPr>
+          <w:rFonts w:ascii="Times New Roman" w:hAnsi="Times New Roman" w:cs="Times New Roman"/>
+          <w:sz w:val="24"/>
+          <w:szCs w:val="24"/>
+        </w:rPr>
+        <w:t xml:space="preserve"> in the previous ms).</w:t>
+      </w:r>
+      <w:r>
+        <w:rPr>
+          <w:rFonts w:ascii="Times New Roman" w:hAnsi="Times New Roman" w:cs="Times New Roman"/>
+          <w:sz w:val="24"/>
+          <w:szCs w:val="24"/>
+        </w:rPr>
+        <w:t xml:space="preserve"> </w:t>
       </w:r>
     </w:p>
     <w:p>
@@ -2473,7 +2529,7 @@
           <w:sz w:val="24"/>
           <w:szCs w:val="24"/>
         </w:rPr>
-        <w:t>Reviewer 1:</w:t>
+        <w:t>5. The Editor asks that we carefully watch our tone. We have made many small changes to try to make the paper as polite and palatable as possible.</w:t>
       </w:r>
     </w:p>
     <w:p>
@@ -2490,108 +2546,7 @@
           <w:sz w:val="24"/>
           <w:szCs w:val="24"/>
         </w:rPr>
-        <w:t xml:space="preserve">1. Reviewer 1 says that he is sure there are some biases in the literature, but that the biases are likely not strong enough that there is no relationship between violent game exposure and aggression at all. </w:t>
-      </w:r>
-      <w:r>
-        <w:rPr>
-          <w:rFonts w:ascii="Times New Roman" w:hAnsi="Times New Roman" w:cs="Times New Roman"/>
-          <w:sz w:val="24"/>
-          <w:szCs w:val="24"/>
-        </w:rPr>
-        <w:t xml:space="preserve">It was not our intention to argue that the </w:t>
-      </w:r>
-      <w:r>
-        <w:rPr>
-          <w:rFonts w:ascii="Times New Roman" w:hAnsi="Times New Roman" w:cs="Times New Roman"/>
-          <w:i/>
-          <w:sz w:val="24"/>
-          <w:szCs w:val="24"/>
-        </w:rPr>
-        <w:t xml:space="preserve">true </w:t>
-      </w:r>
-      <w:r>
-        <w:rPr>
-          <w:rFonts w:ascii="Times New Roman" w:hAnsi="Times New Roman" w:cs="Times New Roman"/>
-          <w:i/>
-          <w:sz w:val="24"/>
-          <w:szCs w:val="24"/>
-        </w:rPr>
-        <w:t>effects</w:t>
-      </w:r>
-      <w:r>
-        <w:rPr>
-          <w:rFonts w:ascii="Times New Roman" w:hAnsi="Times New Roman" w:cs="Times New Roman"/>
-          <w:sz w:val="24"/>
-          <w:szCs w:val="24"/>
-        </w:rPr>
-        <w:t xml:space="preserve"> are necessarily minimal; rather, we meant to say that the </w:t>
-      </w:r>
-      <w:r>
-        <w:rPr>
-          <w:rFonts w:ascii="Times New Roman" w:hAnsi="Times New Roman" w:cs="Times New Roman"/>
-          <w:i/>
-          <w:sz w:val="24"/>
-          <w:szCs w:val="24"/>
-        </w:rPr>
-        <w:t>adjusted</w:t>
-      </w:r>
-      <w:r>
-        <w:rPr>
-          <w:rFonts w:ascii="Times New Roman" w:hAnsi="Times New Roman" w:cs="Times New Roman"/>
-          <w:sz w:val="24"/>
-          <w:szCs w:val="24"/>
-        </w:rPr>
-        <w:t xml:space="preserve"> </w:t>
-      </w:r>
-      <w:r>
-        <w:rPr>
-          <w:rFonts w:ascii="Times New Roman" w:hAnsi="Times New Roman" w:cs="Times New Roman"/>
-          <w:i/>
-          <w:sz w:val="24"/>
-          <w:szCs w:val="24"/>
-        </w:rPr>
-        <w:t>effect size</w:t>
-      </w:r>
-      <w:r>
-        <w:rPr>
-          <w:rFonts w:ascii="Times New Roman" w:hAnsi="Times New Roman" w:cs="Times New Roman"/>
-          <w:sz w:val="24"/>
-          <w:szCs w:val="24"/>
-        </w:rPr>
-        <w:t xml:space="preserve"> </w:t>
-      </w:r>
-      <w:r>
-        <w:rPr>
-          <w:rFonts w:ascii="Times New Roman" w:hAnsi="Times New Roman" w:cs="Times New Roman"/>
-          <w:i/>
-          <w:sz w:val="24"/>
-          <w:szCs w:val="24"/>
-        </w:rPr>
-        <w:t>estimates</w:t>
-      </w:r>
-      <w:r>
-        <w:rPr>
-          <w:rFonts w:ascii="Times New Roman" w:hAnsi="Times New Roman" w:cs="Times New Roman"/>
-          <w:sz w:val="24"/>
-          <w:szCs w:val="24"/>
-        </w:rPr>
-        <w:t xml:space="preserve"> are close to zero. We do not mean to argue that this is strong evidence that there is no effect. Instead, we interpret this as a sign of uncertainty and the need for a strong preregistered replication effort. We thank Reviewer 1 for pointing out the inconsistencies in our language and have made appropriate edits</w:t>
-      </w:r>
-      <w:r>
-        <w:rPr>
-          <w:rFonts w:ascii="Times New Roman" w:hAnsi="Times New Roman" w:cs="Times New Roman"/>
-          <w:sz w:val="24"/>
-          <w:szCs w:val="24"/>
-        </w:rPr>
-        <w:t>, most saliently to the abstract</w:t>
-      </w:r>
-      <w:r>
-        <w:rPr>
-          <w:rFonts w:ascii="Times New Roman" w:hAnsi="Times New Roman" w:cs="Times New Roman"/>
-          <w:sz w:val="24"/>
-          <w:szCs w:val="24"/>
-        </w:rPr>
-        <w:t>.</w:t>
+        <w:t>Reviewer 1:</w:t>
       </w:r>
     </w:p>
     <w:p>
@@ -2608,7 +2563,15 @@
           <w:sz w:val="24"/>
           <w:szCs w:val="24"/>
         </w:rPr>
-        <w:t>2. Reviewer 1 suggests that the PEESE estimate (</w:t>
+        <w:t xml:space="preserve">1. Reviewer 1 says that he is sure there are some biases in the literature, but that the biases are likely not strong enough that there is no relationship between violent game exposure and aggression at all. </w:t>
+      </w:r>
+      <w:r>
+        <w:rPr>
+          <w:rFonts w:ascii="Times New Roman" w:hAnsi="Times New Roman" w:cs="Times New Roman"/>
+          <w:sz w:val="24"/>
+          <w:szCs w:val="24"/>
+        </w:rPr>
+        <w:t xml:space="preserve">It was not our intention to argue that the </w:t>
       </w:r>
       <w:r>
         <w:rPr>
@@ -2617,23 +2580,7 @@
           <w:sz w:val="24"/>
           <w:szCs w:val="24"/>
         </w:rPr>
-        <w:t>r</w:t>
-      </w:r>
-      <w:r>
-        <w:rPr>
-          <w:rFonts w:ascii="Times New Roman" w:hAnsi="Times New Roman" w:cs="Times New Roman"/>
-          <w:sz w:val="24"/>
-          <w:szCs w:val="24"/>
-        </w:rPr>
-        <w:t xml:space="preserve"> = .15)</w:t>
-      </w:r>
-      <w:r>
-        <w:rPr>
-          <w:rFonts w:ascii="Times New Roman" w:hAnsi="Times New Roman" w:cs="Times New Roman"/>
-          <w:sz w:val="24"/>
-          <w:szCs w:val="24"/>
-        </w:rPr>
-        <w:t xml:space="preserve"> is close enough to the Anderson et al. estimate (</w:t>
+        <w:t xml:space="preserve">true </w:t>
       </w:r>
       <w:r>
         <w:rPr>
@@ -2642,23 +2589,24 @@
           <w:sz w:val="24"/>
           <w:szCs w:val="24"/>
         </w:rPr>
-        <w:t>r</w:t>
-      </w:r>
-      <w:r>
-        <w:rPr>
-          <w:rFonts w:ascii="Times New Roman" w:hAnsi="Times New Roman" w:cs="Times New Roman"/>
-          <w:sz w:val="24"/>
-          <w:szCs w:val="24"/>
-        </w:rPr>
-        <w:t xml:space="preserve"> = .21) that the </w:t>
-      </w:r>
-      <w:r>
-        <w:rPr>
-          <w:rFonts w:ascii="Times New Roman" w:hAnsi="Times New Roman" w:cs="Times New Roman"/>
-          <w:sz w:val="24"/>
-          <w:szCs w:val="24"/>
-        </w:rPr>
-        <w:t>results</w:t>
+        <w:t>effects</w:t>
+      </w:r>
+      <w:r>
+        <w:rPr>
+          <w:rFonts w:ascii="Times New Roman" w:hAnsi="Times New Roman" w:cs="Times New Roman"/>
+          <w:sz w:val="24"/>
+          <w:szCs w:val="24"/>
+        </w:rPr>
+        <w:t xml:space="preserve"> are necessarily minimal; rather, we meant to say that the </w:t>
+      </w:r>
+      <w:r>
+        <w:rPr>
+          <w:rFonts w:ascii="Times New Roman" w:hAnsi="Times New Roman" w:cs="Times New Roman"/>
+          <w:i/>
+          <w:sz w:val="24"/>
+          <w:szCs w:val="24"/>
+        </w:rPr>
+        <w:t>adjusted</w:t>
       </w:r>
       <w:r>
         <w:rPr>
@@ -2671,75 +2619,19 @@
       <w:r>
         <w:rPr>
           <w:rFonts w:ascii="Times New Roman" w:hAnsi="Times New Roman" w:cs="Times New Roman"/>
-          <w:sz w:val="24"/>
-          <w:szCs w:val="24"/>
-        </w:rPr>
-        <w:t>are</w:t>
-      </w:r>
-      <w:r>
-        <w:rPr>
-          <w:rFonts w:ascii="Times New Roman" w:hAnsi="Times New Roman" w:cs="Times New Roman"/>
-          <w:sz w:val="24"/>
-          <w:szCs w:val="24"/>
-        </w:rPr>
-        <w:t xml:space="preserve"> not remarkable. We disagree for the following reasons. First, t</w:t>
-      </w:r>
-      <w:r>
-        <w:rPr>
-          <w:rFonts w:ascii="Times New Roman" w:hAnsi="Times New Roman" w:cs="Times New Roman"/>
-          <w:sz w:val="24"/>
-          <w:szCs w:val="24"/>
-        </w:rPr>
-        <w:t xml:space="preserve">he PEESE estimate Reviewer 1 considers is the most optimistic estimator of the effect and is known to be upwardly biased when the null </w:t>
-      </w:r>
-      <w:r>
-        <w:rPr>
-          <w:rFonts w:ascii="Times New Roman" w:hAnsi="Times New Roman" w:cs="Times New Roman"/>
-          <w:sz w:val="24"/>
-          <w:szCs w:val="24"/>
-        </w:rPr>
-        <w:t xml:space="preserve">hypothesis </w:t>
-      </w:r>
-      <w:r>
-        <w:rPr>
-          <w:rFonts w:ascii="Times New Roman" w:hAnsi="Times New Roman" w:cs="Times New Roman"/>
-          <w:sz w:val="24"/>
-          <w:szCs w:val="24"/>
-        </w:rPr>
-        <w:t xml:space="preserve">is true. </w:t>
-      </w:r>
-      <w:r>
-        <w:rPr>
-          <w:rFonts w:ascii="Times New Roman" w:hAnsi="Times New Roman" w:cs="Times New Roman"/>
-          <w:sz w:val="24"/>
-          <w:szCs w:val="24"/>
-        </w:rPr>
-        <w:t xml:space="preserve">Thus, PEESE may overestimate the effect. Second, even if the null hypothesis is false, </w:t>
-      </w:r>
-      <w:r>
-        <w:rPr>
-          <w:rFonts w:ascii="Times New Roman" w:hAnsi="Times New Roman" w:cs="Times New Roman"/>
-          <w:sz w:val="24"/>
-          <w:szCs w:val="24"/>
-        </w:rPr>
-        <w:t xml:space="preserve">a decrease from </w:t>
-      </w:r>
-      <w:r>
-        <w:rPr>
-          <w:rFonts w:ascii="Times New Roman" w:hAnsi="Times New Roman" w:cs="Times New Roman"/>
           <w:i/>
           <w:sz w:val="24"/>
           <w:szCs w:val="24"/>
         </w:rPr>
-        <w:t xml:space="preserve">r </w:t>
-      </w:r>
-      <w:r>
-        <w:rPr>
-          <w:rFonts w:ascii="Times New Roman" w:hAnsi="Times New Roman" w:cs="Times New Roman"/>
-          <w:sz w:val="24"/>
-          <w:szCs w:val="24"/>
-        </w:rPr>
-        <w:t xml:space="preserve">= .21 to </w:t>
+        <w:t>effect size</w:t>
+      </w:r>
+      <w:r>
+        <w:rPr>
+          <w:rFonts w:ascii="Times New Roman" w:hAnsi="Times New Roman" w:cs="Times New Roman"/>
+          <w:sz w:val="24"/>
+          <w:szCs w:val="24"/>
+        </w:rPr>
+        <w:t xml:space="preserve"> </w:t>
       </w:r>
       <w:r>
         <w:rPr>
@@ -2748,115 +2640,31 @@
           <w:sz w:val="24"/>
           <w:szCs w:val="24"/>
         </w:rPr>
-        <w:t xml:space="preserve">r </w:t>
-      </w:r>
-      <w:r>
-        <w:rPr>
-          <w:rFonts w:ascii="Times New Roman" w:hAnsi="Times New Roman" w:cs="Times New Roman"/>
-          <w:sz w:val="24"/>
-          <w:szCs w:val="24"/>
-        </w:rPr>
-        <w:t>= .15 implies a twofold loss of explanatory power (</w:t>
-      </w:r>
-      <w:r>
-        <w:rPr>
-          <w:rFonts w:ascii="Times New Roman" w:hAnsi="Times New Roman" w:cs="Times New Roman"/>
-          <w:i/>
-          <w:sz w:val="24"/>
-          <w:szCs w:val="24"/>
-        </w:rPr>
-        <w:t>R</w:t>
-      </w:r>
-      <w:r>
-        <w:rPr>
-          <w:rFonts w:ascii="Times New Roman" w:hAnsi="Times New Roman" w:cs="Times New Roman"/>
-          <w:sz w:val="24"/>
-          <w:szCs w:val="24"/>
-        </w:rPr>
-        <w:softHyphen/>
-      </w:r>
-      <w:r>
-        <w:rPr>
-          <w:rFonts w:ascii="Times New Roman" w:hAnsi="Times New Roman" w:cs="Times New Roman"/>
-          <w:sz w:val="24"/>
-          <w:szCs w:val="24"/>
-          <w:vertAlign w:val="superscript"/>
-        </w:rPr>
-        <w:t>2</w:t>
-      </w:r>
-      <w:r>
-        <w:rPr>
-          <w:rFonts w:ascii="Times New Roman" w:hAnsi="Times New Roman" w:cs="Times New Roman"/>
-          <w:sz w:val="24"/>
-          <w:szCs w:val="24"/>
-        </w:rPr>
-        <w:t xml:space="preserve"> falls from 4.4% to 2.3%) and the need for a twofold increase in sample size (80% one-tailed power at </w:t>
-      </w:r>
-      <w:r>
-        <w:rPr>
-          <w:rFonts w:ascii="Times New Roman" w:hAnsi="Times New Roman" w:cs="Times New Roman"/>
-          <w:i/>
-          <w:sz w:val="24"/>
-          <w:szCs w:val="24"/>
-        </w:rPr>
-        <w:t xml:space="preserve">n </w:t>
-      </w:r>
-      <w:r>
-        <w:rPr>
-          <w:rFonts w:ascii="Times New Roman" w:hAnsi="Times New Roman" w:cs="Times New Roman"/>
-          <w:sz w:val="24"/>
-          <w:szCs w:val="24"/>
-        </w:rPr>
-        <w:t xml:space="preserve">= </w:t>
-      </w:r>
-      <w:r>
-        <w:rPr>
-          <w:rFonts w:ascii="Times New Roman" w:hAnsi="Times New Roman" w:cs="Times New Roman"/>
-          <w:sz w:val="24"/>
-          <w:szCs w:val="24"/>
-        </w:rPr>
-        <w:t xml:space="preserve">136 vs. </w:t>
-      </w:r>
-      <w:r>
-        <w:rPr>
-          <w:rFonts w:ascii="Times New Roman" w:hAnsi="Times New Roman" w:cs="Times New Roman"/>
-          <w:i/>
-          <w:sz w:val="24"/>
-          <w:szCs w:val="24"/>
-        </w:rPr>
-        <w:t>n</w:t>
-      </w:r>
-      <w:r>
-        <w:rPr>
-          <w:rFonts w:ascii="Times New Roman" w:hAnsi="Times New Roman" w:cs="Times New Roman"/>
-          <w:sz w:val="24"/>
-          <w:szCs w:val="24"/>
-        </w:rPr>
-        <w:t xml:space="preserve"> = </w:t>
-      </w:r>
-      <w:r>
-        <w:rPr>
-          <w:rFonts w:ascii="Times New Roman" w:hAnsi="Times New Roman" w:cs="Times New Roman"/>
-          <w:sz w:val="24"/>
-          <w:szCs w:val="24"/>
-        </w:rPr>
-        <w:t xml:space="preserve">270). </w:t>
-      </w:r>
-      <w:r>
-        <w:rPr>
-          <w:rFonts w:ascii="Times New Roman" w:hAnsi="Times New Roman" w:cs="Times New Roman"/>
-          <w:sz w:val="24"/>
-          <w:szCs w:val="24"/>
-        </w:rPr>
-        <w:t>Thus, even if violent games do influence aggressive behavior in experiments, the current study offers crucial information for power analysis</w:t>
-      </w:r>
-      <w:r>
-        <w:rPr>
-          <w:rFonts w:ascii="Times New Roman" w:hAnsi="Times New Roman" w:cs="Times New Roman"/>
-          <w:sz w:val="24"/>
-          <w:szCs w:val="24"/>
-        </w:rPr>
-        <w:t>. We now make note of this in the manuscript (p. xx).</w:t>
+        <w:t>estimates</w:t>
+      </w:r>
+      <w:r>
+        <w:rPr>
+          <w:rFonts w:ascii="Times New Roman" w:hAnsi="Times New Roman" w:cs="Times New Roman"/>
+          <w:sz w:val="24"/>
+          <w:szCs w:val="24"/>
+        </w:rPr>
+        <w:t xml:space="preserve"> are close to zero. We do not mean to argue that this is strong evidence that there is no effect. Instead, we interpret this as a sign of uncertainty and the need for a strong preregistered replication effort. We thank Reviewer 1 for pointing out the inconsistencies in our language and have made appropriate edits</w:t>
+      </w:r>
+      <w:r>
+        <w:rPr>
+          <w:rFonts w:ascii="Times New Roman" w:hAnsi="Times New Roman" w:cs="Times New Roman"/>
+          <w:sz w:val="24"/>
+          <w:szCs w:val="24"/>
+        </w:rPr>
+        <w:t>, most saliently to the abstract</w:t>
+      </w:r>
+      <w:r>
+        <w:rPr>
+          <w:rFonts w:ascii="Times New Roman" w:hAnsi="Times New Roman" w:cs="Times New Roman"/>
+          <w:sz w:val="24"/>
+          <w:szCs w:val="24"/>
+        </w:rPr>
+        <w:t>.</w:t>
       </w:r>
     </w:p>
     <w:p>
@@ -2873,63 +2681,255 @@
           <w:sz w:val="24"/>
           <w:szCs w:val="24"/>
         </w:rPr>
-        <w:t xml:space="preserve">3. Reviewer 1 suggests that our results are not credible given that they are inconsistent with theory. </w:t>
-      </w:r>
-      <w:r>
-        <w:rPr>
-          <w:rFonts w:ascii="Times New Roman" w:hAnsi="Times New Roman" w:cs="Times New Roman"/>
-          <w:sz w:val="24"/>
-          <w:szCs w:val="24"/>
-        </w:rPr>
-        <w:t>We recognize that the current findings would be inconsistent with contemporary theories of human aggression</w:t>
-      </w:r>
-      <w:r>
-        <w:rPr>
-          <w:rFonts w:ascii="Times New Roman" w:hAnsi="Times New Roman" w:cs="Times New Roman"/>
-          <w:sz w:val="24"/>
-          <w:szCs w:val="24"/>
-        </w:rPr>
-        <w:t xml:space="preserve"> and media influence</w:t>
-      </w:r>
-      <w:r>
-        <w:rPr>
-          <w:rFonts w:ascii="Times New Roman" w:hAnsi="Times New Roman" w:cs="Times New Roman"/>
-          <w:sz w:val="24"/>
-          <w:szCs w:val="24"/>
-        </w:rPr>
-        <w:t xml:space="preserve">. However, to </w:t>
-      </w:r>
-      <w:r>
-        <w:rPr>
-          <w:rFonts w:ascii="Times New Roman" w:hAnsi="Times New Roman" w:cs="Times New Roman"/>
-          <w:sz w:val="24"/>
-          <w:szCs w:val="24"/>
-        </w:rPr>
-        <w:t>reject</w:t>
-      </w:r>
-      <w:r>
-        <w:rPr>
-          <w:rFonts w:ascii="Times New Roman" w:hAnsi="Times New Roman" w:cs="Times New Roman"/>
-          <w:sz w:val="24"/>
-          <w:szCs w:val="24"/>
-        </w:rPr>
-        <w:t xml:space="preserve"> the evidence because it does not support </w:t>
-      </w:r>
-      <w:r>
-        <w:rPr>
-          <w:rFonts w:ascii="Times New Roman" w:hAnsi="Times New Roman" w:cs="Times New Roman"/>
-          <w:sz w:val="24"/>
-          <w:szCs w:val="24"/>
-        </w:rPr>
-        <w:t>the</w:t>
-      </w:r>
-      <w:r>
-        <w:rPr>
-          <w:rFonts w:ascii="Times New Roman" w:hAnsi="Times New Roman" w:cs="Times New Roman"/>
-          <w:sz w:val="24"/>
-          <w:szCs w:val="24"/>
-        </w:rPr>
-        <w:t xml:space="preserve"> theory would seem to be an unfortunate inversion of the scientific method.</w:t>
+        <w:t>2. Reviewer 1 suggests that the PEESE estimate (</w:t>
+      </w:r>
+      <w:r>
+        <w:rPr>
+          <w:rFonts w:ascii="Times New Roman" w:hAnsi="Times New Roman" w:cs="Times New Roman"/>
+          <w:i/>
+          <w:sz w:val="24"/>
+          <w:szCs w:val="24"/>
+        </w:rPr>
+        <w:t>r</w:t>
+      </w:r>
+      <w:r>
+        <w:rPr>
+          <w:rFonts w:ascii="Times New Roman" w:hAnsi="Times New Roman" w:cs="Times New Roman"/>
+          <w:sz w:val="24"/>
+          <w:szCs w:val="24"/>
+        </w:rPr>
+        <w:t xml:space="preserve"> = .15)</w:t>
+      </w:r>
+      <w:r>
+        <w:rPr>
+          <w:rFonts w:ascii="Times New Roman" w:hAnsi="Times New Roman" w:cs="Times New Roman"/>
+          <w:sz w:val="24"/>
+          <w:szCs w:val="24"/>
+        </w:rPr>
+        <w:t xml:space="preserve"> is close enough to the Anderson et al. estimate (</w:t>
+      </w:r>
+      <w:r>
+        <w:rPr>
+          <w:rFonts w:ascii="Times New Roman" w:hAnsi="Times New Roman" w:cs="Times New Roman"/>
+          <w:i/>
+          <w:sz w:val="24"/>
+          <w:szCs w:val="24"/>
+        </w:rPr>
+        <w:t>r</w:t>
+      </w:r>
+      <w:r>
+        <w:rPr>
+          <w:rFonts w:ascii="Times New Roman" w:hAnsi="Times New Roman" w:cs="Times New Roman"/>
+          <w:sz w:val="24"/>
+          <w:szCs w:val="24"/>
+        </w:rPr>
+        <w:t xml:space="preserve"> = .21) that the </w:t>
+      </w:r>
+      <w:r>
+        <w:rPr>
+          <w:rFonts w:ascii="Times New Roman" w:hAnsi="Times New Roman" w:cs="Times New Roman"/>
+          <w:sz w:val="24"/>
+          <w:szCs w:val="24"/>
+        </w:rPr>
+        <w:t>results</w:t>
+      </w:r>
+      <w:r>
+        <w:rPr>
+          <w:rFonts w:ascii="Times New Roman" w:hAnsi="Times New Roman" w:cs="Times New Roman"/>
+          <w:sz w:val="24"/>
+          <w:szCs w:val="24"/>
+        </w:rPr>
+        <w:t xml:space="preserve"> </w:t>
+      </w:r>
+      <w:r>
+        <w:rPr>
+          <w:rFonts w:ascii="Times New Roman" w:hAnsi="Times New Roman" w:cs="Times New Roman"/>
+          <w:sz w:val="24"/>
+          <w:szCs w:val="24"/>
+        </w:rPr>
+        <w:t>are</w:t>
+      </w:r>
+      <w:r>
+        <w:rPr>
+          <w:rFonts w:ascii="Times New Roman" w:hAnsi="Times New Roman" w:cs="Times New Roman"/>
+          <w:sz w:val="24"/>
+          <w:szCs w:val="24"/>
+        </w:rPr>
+        <w:t xml:space="preserve"> not remarkable. We disagree for the following reasons. First, t</w:t>
+      </w:r>
+      <w:r>
+        <w:rPr>
+          <w:rFonts w:ascii="Times New Roman" w:hAnsi="Times New Roman" w:cs="Times New Roman"/>
+          <w:sz w:val="24"/>
+          <w:szCs w:val="24"/>
+        </w:rPr>
+        <w:t xml:space="preserve">he PEESE estimate Reviewer 1 considers is the most optimistic estimator of the effect and is known to be upwardly biased when the null </w:t>
+      </w:r>
+      <w:r>
+        <w:rPr>
+          <w:rFonts w:ascii="Times New Roman" w:hAnsi="Times New Roman" w:cs="Times New Roman"/>
+          <w:sz w:val="24"/>
+          <w:szCs w:val="24"/>
+        </w:rPr>
+        <w:t xml:space="preserve">hypothesis </w:t>
+      </w:r>
+      <w:r>
+        <w:rPr>
+          <w:rFonts w:ascii="Times New Roman" w:hAnsi="Times New Roman" w:cs="Times New Roman"/>
+          <w:sz w:val="24"/>
+          <w:szCs w:val="24"/>
+        </w:rPr>
+        <w:t xml:space="preserve">is true. </w:t>
+      </w:r>
+      <w:r>
+        <w:rPr>
+          <w:rFonts w:ascii="Times New Roman" w:hAnsi="Times New Roman" w:cs="Times New Roman"/>
+          <w:sz w:val="24"/>
+          <w:szCs w:val="24"/>
+        </w:rPr>
+        <w:t xml:space="preserve">Thus, PEESE may overestimate the effect. Second, even if the null hypothesis is false, </w:t>
+      </w:r>
+      <w:r>
+        <w:rPr>
+          <w:rFonts w:ascii="Times New Roman" w:hAnsi="Times New Roman" w:cs="Times New Roman"/>
+          <w:sz w:val="24"/>
+          <w:szCs w:val="24"/>
+        </w:rPr>
+        <w:t xml:space="preserve">a decrease from </w:t>
+      </w:r>
+      <w:r>
+        <w:rPr>
+          <w:rFonts w:ascii="Times New Roman" w:hAnsi="Times New Roman" w:cs="Times New Roman"/>
+          <w:i/>
+          <w:sz w:val="24"/>
+          <w:szCs w:val="24"/>
+        </w:rPr>
+        <w:t xml:space="preserve">r </w:t>
+      </w:r>
+      <w:r>
+        <w:rPr>
+          <w:rFonts w:ascii="Times New Roman" w:hAnsi="Times New Roman" w:cs="Times New Roman"/>
+          <w:sz w:val="24"/>
+          <w:szCs w:val="24"/>
+        </w:rPr>
+        <w:t xml:space="preserve">= .21 to </w:t>
+      </w:r>
+      <w:r>
+        <w:rPr>
+          <w:rFonts w:ascii="Times New Roman" w:hAnsi="Times New Roman" w:cs="Times New Roman"/>
+          <w:i/>
+          <w:sz w:val="24"/>
+          <w:szCs w:val="24"/>
+        </w:rPr>
+        <w:t xml:space="preserve">r </w:t>
+      </w:r>
+      <w:r>
+        <w:rPr>
+          <w:rFonts w:ascii="Times New Roman" w:hAnsi="Times New Roman" w:cs="Times New Roman"/>
+          <w:sz w:val="24"/>
+          <w:szCs w:val="24"/>
+        </w:rPr>
+        <w:t>= .15 implies a twofold loss of explanatory power (</w:t>
+      </w:r>
+      <w:r>
+        <w:rPr>
+          <w:rFonts w:ascii="Times New Roman" w:hAnsi="Times New Roman" w:cs="Times New Roman"/>
+          <w:i/>
+          <w:sz w:val="24"/>
+          <w:szCs w:val="24"/>
+        </w:rPr>
+        <w:t>R</w:t>
+      </w:r>
+      <w:r>
+        <w:rPr>
+          <w:rFonts w:ascii="Times New Roman" w:hAnsi="Times New Roman" w:cs="Times New Roman"/>
+          <w:sz w:val="24"/>
+          <w:szCs w:val="24"/>
+        </w:rPr>
+        <w:softHyphen/>
+      </w:r>
+      <w:r>
+        <w:rPr>
+          <w:rFonts w:ascii="Times New Roman" w:hAnsi="Times New Roman" w:cs="Times New Roman"/>
+          <w:sz w:val="24"/>
+          <w:szCs w:val="24"/>
+          <w:vertAlign w:val="superscript"/>
+        </w:rPr>
+        <w:t>2</w:t>
+      </w:r>
+      <w:r>
+        <w:rPr>
+          <w:rFonts w:ascii="Times New Roman" w:hAnsi="Times New Roman" w:cs="Times New Roman"/>
+          <w:sz w:val="24"/>
+          <w:szCs w:val="24"/>
+        </w:rPr>
+        <w:t xml:space="preserve"> falls from 4.4% to 2.3%) and the need for a twofold increase in sample size (80% one-tailed power at </w:t>
+      </w:r>
+      <w:r>
+        <w:rPr>
+          <w:rFonts w:ascii="Times New Roman" w:hAnsi="Times New Roman" w:cs="Times New Roman"/>
+          <w:i/>
+          <w:sz w:val="24"/>
+          <w:szCs w:val="24"/>
+        </w:rPr>
+        <w:t xml:space="preserve">n </w:t>
+      </w:r>
+      <w:r>
+        <w:rPr>
+          <w:rFonts w:ascii="Times New Roman" w:hAnsi="Times New Roman" w:cs="Times New Roman"/>
+          <w:sz w:val="24"/>
+          <w:szCs w:val="24"/>
+        </w:rPr>
+        <w:t xml:space="preserve">= </w:t>
+      </w:r>
+      <w:r>
+        <w:rPr>
+          <w:rFonts w:ascii="Times New Roman" w:hAnsi="Times New Roman" w:cs="Times New Roman"/>
+          <w:sz w:val="24"/>
+          <w:szCs w:val="24"/>
+        </w:rPr>
+        <w:t xml:space="preserve">136 vs. </w:t>
+      </w:r>
+      <w:r>
+        <w:rPr>
+          <w:rFonts w:ascii="Times New Roman" w:hAnsi="Times New Roman" w:cs="Times New Roman"/>
+          <w:i/>
+          <w:sz w:val="24"/>
+          <w:szCs w:val="24"/>
+        </w:rPr>
+        <w:t>n</w:t>
+      </w:r>
+      <w:r>
+        <w:rPr>
+          <w:rFonts w:ascii="Times New Roman" w:hAnsi="Times New Roman" w:cs="Times New Roman"/>
+          <w:sz w:val="24"/>
+          <w:szCs w:val="24"/>
+        </w:rPr>
+        <w:t xml:space="preserve"> = </w:t>
+      </w:r>
+      <w:r>
+        <w:rPr>
+          <w:rFonts w:ascii="Times New Roman" w:hAnsi="Times New Roman" w:cs="Times New Roman"/>
+          <w:sz w:val="24"/>
+          <w:szCs w:val="24"/>
+        </w:rPr>
+        <w:t xml:space="preserve">270). </w:t>
+      </w:r>
+      <w:r>
+        <w:rPr>
+          <w:rFonts w:ascii="Times New Roman" w:hAnsi="Times New Roman" w:cs="Times New Roman"/>
+          <w:sz w:val="24"/>
+          <w:szCs w:val="24"/>
+        </w:rPr>
+        <w:t>Thus, even if violent games do influence aggressive behavior in experiments, the current study offers crucial information for power analysis</w:t>
+      </w:r>
+      <w:r>
+        <w:rPr>
+          <w:rFonts w:ascii="Times New Roman" w:hAnsi="Times New Roman" w:cs="Times New Roman"/>
+          <w:sz w:val="24"/>
+          <w:szCs w:val="24"/>
+        </w:rPr>
+        <w:t>. We now make note of this in the manuscript (p. xx).</w:t>
       </w:r>
     </w:p>
     <w:p>
@@ -2946,7 +2946,63 @@
           <w:sz w:val="24"/>
           <w:szCs w:val="24"/>
         </w:rPr>
-        <w:t>Reviewer 2:</w:t>
+        <w:t xml:space="preserve">3. Reviewer 1 suggests that our results are not credible given that they are inconsistent with theory. </w:t>
+      </w:r>
+      <w:r>
+        <w:rPr>
+          <w:rFonts w:ascii="Times New Roman" w:hAnsi="Times New Roman" w:cs="Times New Roman"/>
+          <w:sz w:val="24"/>
+          <w:szCs w:val="24"/>
+        </w:rPr>
+        <w:t>We recognize that the current findings would be inconsistent with contemporary theories of human aggression</w:t>
+      </w:r>
+      <w:r>
+        <w:rPr>
+          <w:rFonts w:ascii="Times New Roman" w:hAnsi="Times New Roman" w:cs="Times New Roman"/>
+          <w:sz w:val="24"/>
+          <w:szCs w:val="24"/>
+        </w:rPr>
+        <w:t xml:space="preserve"> and media influence</w:t>
+      </w:r>
+      <w:r>
+        <w:rPr>
+          <w:rFonts w:ascii="Times New Roman" w:hAnsi="Times New Roman" w:cs="Times New Roman"/>
+          <w:sz w:val="24"/>
+          <w:szCs w:val="24"/>
+        </w:rPr>
+        <w:t xml:space="preserve">. However, to </w:t>
+      </w:r>
+      <w:r>
+        <w:rPr>
+          <w:rFonts w:ascii="Times New Roman" w:hAnsi="Times New Roman" w:cs="Times New Roman"/>
+          <w:sz w:val="24"/>
+          <w:szCs w:val="24"/>
+        </w:rPr>
+        <w:t>reject</w:t>
+      </w:r>
+      <w:r>
+        <w:rPr>
+          <w:rFonts w:ascii="Times New Roman" w:hAnsi="Times New Roman" w:cs="Times New Roman"/>
+          <w:sz w:val="24"/>
+          <w:szCs w:val="24"/>
+        </w:rPr>
+        <w:t xml:space="preserve"> the evidence because it does not support </w:t>
+      </w:r>
+      <w:r>
+        <w:rPr>
+          <w:rFonts w:ascii="Times New Roman" w:hAnsi="Times New Roman" w:cs="Times New Roman"/>
+          <w:sz w:val="24"/>
+          <w:szCs w:val="24"/>
+        </w:rPr>
+        <w:t>the</w:t>
+      </w:r>
+      <w:r>
+        <w:rPr>
+          <w:rFonts w:ascii="Times New Roman" w:hAnsi="Times New Roman" w:cs="Times New Roman"/>
+          <w:sz w:val="24"/>
+          <w:szCs w:val="24"/>
+        </w:rPr>
+        <w:t xml:space="preserve"> theory would seem to be an unfortunate inversion of the scientific method.</w:t>
       </w:r>
     </w:p>
     <w:p>
@@ -2963,80 +3019,7 @@
           <w:sz w:val="24"/>
           <w:szCs w:val="24"/>
         </w:rPr>
-        <w:t xml:space="preserve">1. </w:t>
-      </w:r>
-      <w:r>
-        <w:rPr>
-          <w:rFonts w:ascii="Times New Roman" w:hAnsi="Times New Roman" w:cs="Times New Roman"/>
-          <w:sz w:val="24"/>
-          <w:szCs w:val="24"/>
-        </w:rPr>
-        <w:t>Reviewer</w:t>
-      </w:r>
-      <w:r>
-        <w:rPr>
-          <w:rFonts w:ascii="Times New Roman" w:hAnsi="Times New Roman" w:cs="Times New Roman"/>
-          <w:sz w:val="24"/>
-          <w:szCs w:val="24"/>
-        </w:rPr>
-        <w:t xml:space="preserve"> 2 </w:t>
-      </w:r>
-      <w:r>
-        <w:rPr>
-          <w:rFonts w:ascii="Times New Roman" w:hAnsi="Times New Roman" w:cs="Times New Roman"/>
-          <w:sz w:val="24"/>
-          <w:szCs w:val="24"/>
-        </w:rPr>
-        <w:t>found we made an</w:t>
-      </w:r>
-      <w:r>
-        <w:rPr>
-          <w:rFonts w:ascii="Times New Roman" w:hAnsi="Times New Roman" w:cs="Times New Roman"/>
-          <w:sz w:val="24"/>
-          <w:szCs w:val="24"/>
-        </w:rPr>
-        <w:t xml:space="preserve"> unqualified claim that PET, PEESE, and </w:t>
-      </w:r>
-      <w:r>
-        <w:rPr>
-          <w:rFonts w:ascii="Times New Roman" w:hAnsi="Times New Roman" w:cs="Times New Roman"/>
-          <w:i/>
-          <w:sz w:val="24"/>
-          <w:szCs w:val="24"/>
-        </w:rPr>
-        <w:t>p</w:t>
-      </w:r>
-      <w:r>
-        <w:rPr>
-          <w:rFonts w:ascii="Times New Roman" w:hAnsi="Times New Roman" w:cs="Times New Roman"/>
-          <w:sz w:val="24"/>
-          <w:szCs w:val="24"/>
-        </w:rPr>
-        <w:t xml:space="preserve">-curve “provide better adjustments” for publication bias. </w:t>
-      </w:r>
-      <w:r>
-        <w:rPr>
-          <w:rFonts w:ascii="Times New Roman" w:hAnsi="Times New Roman" w:cs="Times New Roman"/>
-          <w:sz w:val="24"/>
-          <w:szCs w:val="24"/>
-        </w:rPr>
-        <w:t>We have softened such</w:t>
-      </w:r>
-      <w:r>
-        <w:rPr>
-          <w:rFonts w:ascii="Times New Roman" w:hAnsi="Times New Roman" w:cs="Times New Roman"/>
-          <w:sz w:val="24"/>
-          <w:szCs w:val="24"/>
-        </w:rPr>
-        <w:t xml:space="preserve"> claims (see p. xx)</w:t>
-      </w:r>
-      <w:r>
-        <w:rPr>
-          <w:rFonts w:ascii="Times New Roman" w:hAnsi="Times New Roman" w:cs="Times New Roman"/>
-          <w:sz w:val="24"/>
-          <w:szCs w:val="24"/>
-        </w:rPr>
-        <w:t>.</w:t>
+        <w:t>Reviewer 2:</w:t>
       </w:r>
     </w:p>
     <w:p>
@@ -3053,7 +3036,39 @@
           <w:sz w:val="24"/>
           <w:szCs w:val="24"/>
         </w:rPr>
-        <w:t xml:space="preserve">2. Reviewer 2 asked that we pay closer attention to outcome-switching as a form of </w:t>
+        <w:t xml:space="preserve">1. </w:t>
+      </w:r>
+      <w:r>
+        <w:rPr>
+          <w:rFonts w:ascii="Times New Roman" w:hAnsi="Times New Roman" w:cs="Times New Roman"/>
+          <w:sz w:val="24"/>
+          <w:szCs w:val="24"/>
+        </w:rPr>
+        <w:t>Reviewer</w:t>
+      </w:r>
+      <w:r>
+        <w:rPr>
+          <w:rFonts w:ascii="Times New Roman" w:hAnsi="Times New Roman" w:cs="Times New Roman"/>
+          <w:sz w:val="24"/>
+          <w:szCs w:val="24"/>
+        </w:rPr>
+        <w:t xml:space="preserve"> 2 </w:t>
+      </w:r>
+      <w:r>
+        <w:rPr>
+          <w:rFonts w:ascii="Times New Roman" w:hAnsi="Times New Roman" w:cs="Times New Roman"/>
+          <w:sz w:val="24"/>
+          <w:szCs w:val="24"/>
+        </w:rPr>
+        <w:t>found we made an</w:t>
+      </w:r>
+      <w:r>
+        <w:rPr>
+          <w:rFonts w:ascii="Times New Roman" w:hAnsi="Times New Roman" w:cs="Times New Roman"/>
+          <w:sz w:val="24"/>
+          <w:szCs w:val="24"/>
+        </w:rPr>
+        <w:t xml:space="preserve"> unqualified claim that PET, PEESE, and </w:t>
       </w:r>
       <w:r>
         <w:rPr>
@@ -3070,71 +3085,31 @@
           <w:sz w:val="24"/>
           <w:szCs w:val="24"/>
         </w:rPr>
-        <w:t xml:space="preserve">-hacking. </w:t>
-      </w:r>
-      <w:r>
-        <w:rPr>
-          <w:rFonts w:ascii="Times New Roman" w:hAnsi="Times New Roman" w:cs="Times New Roman"/>
-          <w:sz w:val="24"/>
-          <w:szCs w:val="24"/>
-        </w:rPr>
-        <w:t>We</w:t>
-      </w:r>
-      <w:r>
-        <w:rPr>
-          <w:rFonts w:ascii="Times New Roman" w:hAnsi="Times New Roman" w:cs="Times New Roman"/>
-          <w:sz w:val="24"/>
-          <w:szCs w:val="24"/>
-        </w:rPr>
-        <w:t xml:space="preserve"> have </w:t>
-      </w:r>
-      <w:r>
-        <w:rPr>
-          <w:rFonts w:ascii="Times New Roman" w:hAnsi="Times New Roman" w:cs="Times New Roman"/>
-          <w:sz w:val="24"/>
-          <w:szCs w:val="24"/>
-        </w:rPr>
-        <w:t>elaborated a bit more on the problem of outcome-switching, as requested.</w:t>
-      </w:r>
-      <w:r>
-        <w:rPr>
-          <w:rFonts w:ascii="Times New Roman" w:hAnsi="Times New Roman" w:cs="Times New Roman"/>
-          <w:sz w:val="24"/>
-          <w:szCs w:val="24"/>
-        </w:rPr>
-        <w:t xml:space="preserve"> (p. xx)</w:t>
-      </w:r>
-      <w:r>
-        <w:rPr>
-          <w:rFonts w:ascii="Times New Roman" w:hAnsi="Times New Roman" w:cs="Times New Roman"/>
-          <w:sz w:val="24"/>
-          <w:szCs w:val="24"/>
-        </w:rPr>
-        <w:t xml:space="preserve"> Indeed, the flexible quantification of the Competitive Reaction Time Task</w:t>
-      </w:r>
-      <w:r>
-        <w:rPr>
-          <w:rFonts w:ascii="Times New Roman" w:hAnsi="Times New Roman" w:cs="Times New Roman"/>
-          <w:sz w:val="24"/>
-          <w:szCs w:val="24"/>
-        </w:rPr>
-        <w:t xml:space="preserve"> (see Elson et al., 2014)</w:t>
-      </w:r>
-      <w:r>
-        <w:rPr>
-          <w:rFonts w:ascii="Times New Roman" w:hAnsi="Times New Roman" w:cs="Times New Roman"/>
-          <w:sz w:val="24"/>
-          <w:szCs w:val="24"/>
-        </w:rPr>
-        <w:t xml:space="preserve"> may constitute </w:t>
-      </w:r>
-      <w:r>
-        <w:rPr>
-          <w:rFonts w:ascii="Times New Roman" w:hAnsi="Times New Roman" w:cs="Times New Roman"/>
-          <w:sz w:val="24"/>
-          <w:szCs w:val="24"/>
-        </w:rPr>
-        <w:t>a form of outcome switching.</w:t>
+        <w:t xml:space="preserve">-curve “provide better adjustments” for publication bias. </w:t>
+      </w:r>
+      <w:r>
+        <w:rPr>
+          <w:rFonts w:ascii="Times New Roman" w:hAnsi="Times New Roman" w:cs="Times New Roman"/>
+          <w:sz w:val="24"/>
+          <w:szCs w:val="24"/>
+        </w:rPr>
+        <w:t>We have softened such</w:t>
+      </w:r>
+      <w:r>
+        <w:rPr>
+          <w:rFonts w:ascii="Times New Roman" w:hAnsi="Times New Roman" w:cs="Times New Roman"/>
+          <w:sz w:val="24"/>
+          <w:szCs w:val="24"/>
+        </w:rPr>
+        <w:t xml:space="preserve"> claims (see p. xx)</w:t>
+      </w:r>
+      <w:r>
+        <w:rPr>
+          <w:rFonts w:ascii="Times New Roman" w:hAnsi="Times New Roman" w:cs="Times New Roman"/>
+          <w:sz w:val="24"/>
+          <w:szCs w:val="24"/>
+        </w:rPr>
+        <w:t>.</w:t>
       </w:r>
     </w:p>
     <w:p>
@@ -3151,7 +3126,113 @@
           <w:sz w:val="24"/>
           <w:szCs w:val="24"/>
         </w:rPr>
+        <w:t xml:space="preserve">2. Reviewer 2 asked that we pay closer attention to outcome-switching as a form of </w:t>
+      </w:r>
+      <w:r>
+        <w:rPr>
+          <w:rFonts w:ascii="Times New Roman" w:hAnsi="Times New Roman" w:cs="Times New Roman"/>
+          <w:i/>
+          <w:sz w:val="24"/>
+          <w:szCs w:val="24"/>
+        </w:rPr>
+        <w:t>p</w:t>
+      </w:r>
+      <w:r>
+        <w:rPr>
+          <w:rFonts w:ascii="Times New Roman" w:hAnsi="Times New Roman" w:cs="Times New Roman"/>
+          <w:sz w:val="24"/>
+          <w:szCs w:val="24"/>
+        </w:rPr>
+        <w:t xml:space="preserve">-hacking. </w:t>
+      </w:r>
+      <w:r>
+        <w:rPr>
+          <w:rFonts w:ascii="Times New Roman" w:hAnsi="Times New Roman" w:cs="Times New Roman"/>
+          <w:sz w:val="24"/>
+          <w:szCs w:val="24"/>
+        </w:rPr>
+        <w:t>We</w:t>
+      </w:r>
+      <w:r>
+        <w:rPr>
+          <w:rFonts w:ascii="Times New Roman" w:hAnsi="Times New Roman" w:cs="Times New Roman"/>
+          <w:sz w:val="24"/>
+          <w:szCs w:val="24"/>
+        </w:rPr>
+        <w:t xml:space="preserve"> have </w:t>
+      </w:r>
+      <w:r>
+        <w:rPr>
+          <w:rFonts w:ascii="Times New Roman" w:hAnsi="Times New Roman" w:cs="Times New Roman"/>
+          <w:sz w:val="24"/>
+          <w:szCs w:val="24"/>
+        </w:rPr>
+        <w:t>elaborated a bit more on the problem of outcome-switching, as requested.</w:t>
+      </w:r>
+      <w:r>
+        <w:rPr>
+          <w:rFonts w:ascii="Times New Roman" w:hAnsi="Times New Roman" w:cs="Times New Roman"/>
+          <w:sz w:val="24"/>
+          <w:szCs w:val="24"/>
+        </w:rPr>
+        <w:t xml:space="preserve"> (p. xx)</w:t>
+      </w:r>
+      <w:r>
+        <w:rPr>
+          <w:rFonts w:ascii="Times New Roman" w:hAnsi="Times New Roman" w:cs="Times New Roman"/>
+          <w:sz w:val="24"/>
+          <w:szCs w:val="24"/>
+        </w:rPr>
+        <w:t xml:space="preserve"> </w:t>
+      </w:r>
+      <w:r>
+        <w:rPr>
+          <w:rFonts w:ascii="Times New Roman" w:hAnsi="Times New Roman" w:cs="Times New Roman"/>
+          <w:sz w:val="24"/>
+          <w:szCs w:val="24"/>
+        </w:rPr>
         <w:lastRenderedPageBreak/>
+        <w:t>Indeed, the flexible quantification of the Competitive Reaction Time Task</w:t>
+      </w:r>
+      <w:r>
+        <w:rPr>
+          <w:rFonts w:ascii="Times New Roman" w:hAnsi="Times New Roman" w:cs="Times New Roman"/>
+          <w:sz w:val="24"/>
+          <w:szCs w:val="24"/>
+        </w:rPr>
+        <w:t xml:space="preserve"> (see Elson et al., 2014)</w:t>
+      </w:r>
+      <w:r>
+        <w:rPr>
+          <w:rFonts w:ascii="Times New Roman" w:hAnsi="Times New Roman" w:cs="Times New Roman"/>
+          <w:sz w:val="24"/>
+          <w:szCs w:val="24"/>
+        </w:rPr>
+        <w:t xml:space="preserve"> may constitute </w:t>
+      </w:r>
+      <w:r>
+        <w:rPr>
+          <w:rFonts w:ascii="Times New Roman" w:hAnsi="Times New Roman" w:cs="Times New Roman"/>
+          <w:sz w:val="24"/>
+          <w:szCs w:val="24"/>
+        </w:rPr>
+        <w:t>a form of outcome switching.</w:t>
+      </w:r>
+    </w:p>
+    <w:p>
+      <w:pPr>
+        <w:rPr>
+          <w:rFonts w:ascii="Times New Roman" w:hAnsi="Times New Roman" w:cs="Times New Roman"/>
+          <w:sz w:val="24"/>
+          <w:szCs w:val="24"/>
+        </w:rPr>
+      </w:pPr>
+      <w:r>
+        <w:rPr>
+          <w:rFonts w:ascii="Times New Roman" w:hAnsi="Times New Roman" w:cs="Times New Roman"/>
+          <w:sz w:val="24"/>
+          <w:szCs w:val="24"/>
+        </w:rPr>
         <w:t xml:space="preserve">3. </w:t>
       </w:r>
       <w:r>
@@ -3160,23 +3241,7 @@
           <w:sz w:val="24"/>
           <w:szCs w:val="24"/>
         </w:rPr>
-        <w:t>Reviewer 2 suggested that we do more to model and describe heterogeneity</w:t>
-      </w:r>
-      <w:r>
-        <w:rPr>
-          <w:rFonts w:ascii="Times New Roman" w:hAnsi="Times New Roman" w:cs="Times New Roman"/>
-          <w:sz w:val="24"/>
-          <w:szCs w:val="24"/>
-        </w:rPr>
-        <w:t>, as well as point out the influence heterogeneity can have on adjustments for small-study effects</w:t>
-      </w:r>
-      <w:r>
-        <w:rPr>
-          <w:rFonts w:ascii="Times New Roman" w:hAnsi="Times New Roman" w:cs="Times New Roman"/>
-          <w:sz w:val="24"/>
-          <w:szCs w:val="24"/>
-        </w:rPr>
-        <w:t xml:space="preserve">. See our reply above in </w:t>
+        <w:t xml:space="preserve">Reviewer 2 suggested that we do more to model and describe heterogeneity, as well as point out the influence heterogeneity can have on adjustments for small-study effects. See our reply above in </w:t>
       </w:r>
       <w:r>
         <w:rPr>
@@ -3669,6 +3734,7 @@
           <w:sz w:val="24"/>
           <w:szCs w:val="24"/>
         </w:rPr>
+        <w:lastRenderedPageBreak/>
         <w:t xml:space="preserve">3. </w:t>
       </w:r>
       <w:r>
@@ -3776,7 +3842,6 @@
           <w:sz w:val="24"/>
           <w:szCs w:val="24"/>
         </w:rPr>
-        <w:lastRenderedPageBreak/>
         <w:t>4</w:t>
       </w:r>
       <w:r>
@@ -3981,15 +4046,7 @@
           <w:sz w:val="24"/>
           <w:szCs w:val="24"/>
         </w:rPr>
-        <w:t>5</w:t>
-      </w:r>
-      <w:r>
-        <w:rPr>
-          <w:rFonts w:ascii="Times New Roman" w:hAnsi="Times New Roman" w:cs="Times New Roman"/>
-          <w:sz w:val="24"/>
-          <w:szCs w:val="24"/>
-        </w:rPr>
-        <w:t xml:space="preserve">. Reviewer 3 says we were using the wrong method to calculate </w:t>
+        <w:t xml:space="preserve">5. Reviewer 3 says we were using the wrong method to calculate </w:t>
       </w:r>
       <w:r>
         <w:rPr>
@@ -4386,7 +4443,16 @@
           <w:sz w:val="24"/>
           <w:szCs w:val="24"/>
         </w:rPr>
-        <w:t xml:space="preserve"> confusing term. We meant to say that these studies have several outcomes, only some of which found statistical significance.</w:t>
+        <w:t xml:space="preserve"> confusing term. We meant to say that these studies have several outcomes, </w:t>
+      </w:r>
+      <w:r>
+        <w:rPr>
+          <w:rFonts w:ascii="Times New Roman" w:hAnsi="Times New Roman" w:cs="Times New Roman"/>
+          <w:sz w:val="24"/>
+          <w:szCs w:val="24"/>
+        </w:rPr>
+        <w:lastRenderedPageBreak/>
+        <w:t>only some of which found statistical significance.</w:t>
       </w:r>
       <w:r>
         <w:rPr>
@@ -4419,7 +4485,6 @@
           <w:sz w:val="24"/>
           <w:szCs w:val="24"/>
         </w:rPr>
-        <w:lastRenderedPageBreak/>
         <w:t xml:space="preserve">Reviewer 4: </w:t>
       </w:r>
     </w:p>
@@ -4560,15 +4625,7 @@
           <w:sz w:val="24"/>
           <w:szCs w:val="24"/>
         </w:rPr>
-        <w:t>justing for small-study effects, implying that there is little residual variance to explain.</w:t>
-      </w:r>
-      <w:r>
-        <w:rPr>
-          <w:rFonts w:ascii="Times New Roman" w:hAnsi="Times New Roman" w:cs="Times New Roman"/>
-          <w:sz w:val="24"/>
-          <w:szCs w:val="24"/>
-        </w:rPr>
-        <w:t xml:space="preserve"> For more on heterogeneity, see </w:t>
+        <w:t xml:space="preserve">justing for small-study effects, implying that there is little residual variance to explain. For more on heterogeneity, see </w:t>
       </w:r>
       <w:r>
         <w:rPr>
@@ -4651,15 +4708,7 @@
           <w:sz w:val="24"/>
           <w:szCs w:val="24"/>
         </w:rPr>
-        <w:t xml:space="preserve">4. </w:t>
-      </w:r>
-      <w:r>
-        <w:rPr>
-          <w:rFonts w:ascii="Times New Roman" w:hAnsi="Times New Roman" w:cs="Times New Roman"/>
-          <w:sz w:val="24"/>
-          <w:szCs w:val="24"/>
-        </w:rPr>
-        <w:t>Reviewer 4 suggested that we change our funnel plots to be centered at zero with shaded contours to emphasize the .01 &lt; p &lt; .05 region.</w:t>
+        <w:t>4. Reviewer 4 suggested that we change our funnel plots to be centered at zero with shaded contours to emphasize the .01 &lt; p &lt; .05 region.</w:t>
       </w:r>
       <w:r>
         <w:rPr>
@@ -4853,7 +4902,17 @@
           <w:sz w:val="24"/>
           <w:szCs w:val="24"/>
         </w:rPr>
-        <w:t xml:space="preserve"> to sharing the data, which has now been added to our online repositories.</w:t>
+        <w:t xml:space="preserve"> to sharing the data, wh</w:t>
+      </w:r>
+      <w:bookmarkStart w:id="1" w:name="_GoBack"/>
+      <w:bookmarkEnd w:id="1"/>
+      <w:r>
+        <w:rPr>
+          <w:rFonts w:ascii="Times New Roman" w:hAnsi="Times New Roman" w:cs="Times New Roman"/>
+          <w:sz w:val="24"/>
+          <w:szCs w:val="24"/>
+        </w:rPr>
+        <w:t>ich has now been added to our online repositories.</w:t>
       </w:r>
     </w:p>
     <w:sectPr>
@@ -4867,7 +4926,7 @@
 </file>
 
 <file path=word/comments.xml><?xml version="1.0" encoding="utf-8"?>
-<w:comments xmlns:wpc="http://schemas.microsoft.com/office/word/2010/wordprocessingCanvas" xmlns:mc="http://schemas.openxmlformats.org/markup-compatibility/2006" xmlns:o="urn:schemas-microsoft-com:office:office" xmlns:r="http://schemas.openxmlformats.org/officeDocument/2006/relationships" xmlns:m="http://schemas.openxmlformats.org/officeDocument/2006/math" xmlns:v="urn:schemas-microsoft-com:vml" xmlns:wp14="http://schemas.microsoft.com/office/word/2010/wordprocessingDrawing" xmlns:wp="http://schemas.openxmlformats.org/drawingml/2006/wordprocessingDrawing" xmlns:w10="urn:schemas-microsoft-com:office:word" xmlns:w="http://schemas.openxmlformats.org/wordprocessingml/2006/main" xmlns:w14="http://schemas.microsoft.com/office/word/2010/wordml" xmlns:w15="http://schemas.microsoft.com/office/word/2012/wordml" xmlns:wpg="http://schemas.microsoft.com/office/word/2010/wordprocessingGroup" xmlns:wpi="http://schemas.microsoft.com/office/word/2010/wordprocessingInk" xmlns:wne="http://schemas.microsoft.com/office/word/2006/wordml" xmlns:wps="http://schemas.microsoft.com/office/word/2010/wordprocessingShape" mc:Ignorable="w14 w15 wp14">
+<w:comments xmlns:wpc="http://schemas.microsoft.com/office/word/2010/wordprocessingCanvas" xmlns:mc="http://schemas.openxmlformats.org/markup-compatibility/2006" xmlns:o="urn:schemas-microsoft-com:office:office" xmlns:r="http://schemas.openxmlformats.org/officeDocument/2006/relationships" xmlns:m="http://schemas.openxmlformats.org/officeDocument/2006/math" xmlns:v="urn:schemas-microsoft-com:vml" xmlns:wp14="http://schemas.microsoft.com/office/word/2010/wordprocessingDrawing" xmlns:wp="http://schemas.openxmlformats.org/drawingml/2006/wordprocessingDrawing" xmlns:w10="urn:schemas-microsoft-com:office:word" xmlns:w="http://schemas.openxmlformats.org/wordprocessingml/2006/main" xmlns:w14="http://schemas.microsoft.com/office/word/2010/wordml" xmlns:wpg="http://schemas.microsoft.com/office/word/2010/wordprocessingGroup" xmlns:wpi="http://schemas.microsoft.com/office/word/2010/wordprocessingInk" xmlns:wne="http://schemas.microsoft.com/office/word/2006/wordml" xmlns:wps="http://schemas.microsoft.com/office/word/2010/wordprocessingShape" mc:Ignorable="w14 wp14">
   <w:comment w:id="0" w:author="Joseph Hilgard" w:date="2016-03-07T15:35:00Z" w:initials="JH">
     <w:p>
       <w:pPr>
@@ -4915,27 +4974,6 @@
       <w:proofErr w:type="spellEnd"/>
       <w:r>
         <w:t xml:space="preserve"> (2005) decision to defect in prisoner’s dilemma.</w:t>
-      </w:r>
-    </w:p>
-  </w:comment>
-  <w:comment w:id="2" w:author="Jeff Rouder" w:date="2016-03-04T15:34:00Z" w:initials="JR">
-    <w:p>
-      <w:pPr>
-        <w:pStyle w:val="CommentText"/>
-      </w:pPr>
-      <w:r>
-        <w:rPr>
-          <w:rStyle w:val="CommentReference"/>
-        </w:rPr>
-        <w:annotationRef/>
-      </w:r>
-      <w:proofErr w:type="gramStart"/>
-      <w:r>
-        <w:t>what</w:t>
-      </w:r>
-      <w:proofErr w:type="gramEnd"/>
-      <w:r>
-        <w:t xml:space="preserve"> does this mean</w:t>
       </w:r>
     </w:p>
   </w:comment>
@@ -4958,7 +4996,7 @@
 </file>
 
 <file path=word/styles.xml><?xml version="1.0" encoding="utf-8"?>
-<w:styles xmlns:mc="http://schemas.openxmlformats.org/markup-compatibility/2006" xmlns:r="http://schemas.openxmlformats.org/officeDocument/2006/relationships" xmlns:w="http://schemas.openxmlformats.org/wordprocessingml/2006/main" xmlns:w14="http://schemas.microsoft.com/office/word/2010/wordml" xmlns:w15="http://schemas.microsoft.com/office/word/2012/wordml" mc:Ignorable="w14 w15">
+<w:styles xmlns:mc="http://schemas.openxmlformats.org/markup-compatibility/2006" xmlns:r="http://schemas.openxmlformats.org/officeDocument/2006/relationships" xmlns:w="http://schemas.openxmlformats.org/wordprocessingml/2006/main" xmlns:w14="http://schemas.microsoft.com/office/word/2010/wordml" mc:Ignorable="w14">
   <w:docDefaults>
     <w:rPrDefault>
       <w:rPr>
@@ -4974,378 +5012,464 @@
       </w:pPr>
     </w:pPrDefault>
   </w:docDefaults>
-  <w:latentStyles w:defLockedState="0" w:defUIPriority="99" w:defSemiHidden="0" w:defUnhideWhenUsed="0" w:defQFormat="0" w:count="371">
-    <w:lsdException w:name="Normal" w:uiPriority="0" w:qFormat="1"/>
-    <w:lsdException w:name="heading 1" w:uiPriority="9" w:qFormat="1"/>
-    <w:lsdException w:name="heading 2" w:semiHidden="1" w:uiPriority="9" w:unhideWhenUsed="1" w:qFormat="1"/>
-    <w:lsdException w:name="heading 3" w:semiHidden="1" w:uiPriority="9" w:unhideWhenUsed="1" w:qFormat="1"/>
-    <w:lsdException w:name="heading 4" w:semiHidden="1" w:uiPriority="9" w:unhideWhenUsed="1" w:qFormat="1"/>
-    <w:lsdException w:name="heading 5" w:semiHidden="1" w:uiPriority="9" w:unhideWhenUsed="1" w:qFormat="1"/>
-    <w:lsdException w:name="heading 6" w:semiHidden="1" w:uiPriority="9" w:unhideWhenUsed="1" w:qFormat="1"/>
-    <w:lsdException w:name="heading 7" w:semiHidden="1" w:uiPriority="9" w:unhideWhenUsed="1" w:qFormat="1"/>
-    <w:lsdException w:name="heading 8" w:semiHidden="1" w:uiPriority="9" w:unhideWhenUsed="1" w:qFormat="1"/>
-    <w:lsdException w:name="heading 9" w:semiHidden="1" w:uiPriority="9" w:unhideWhenUsed="1" w:qFormat="1"/>
-    <w:lsdException w:name="index 1" w:semiHidden="1" w:unhideWhenUsed="1"/>
-    <w:lsdException w:name="index 2" w:semiHidden="1" w:unhideWhenUsed="1"/>
-    <w:lsdException w:name="index 3" w:semiHidden="1" w:unhideWhenUsed="1"/>
-    <w:lsdException w:name="index 4" w:semiHidden="1" w:unhideWhenUsed="1"/>
-    <w:lsdException w:name="index 5" w:semiHidden="1" w:unhideWhenUsed="1"/>
-    <w:lsdException w:name="index 6" w:semiHidden="1" w:unhideWhenUsed="1"/>
-    <w:lsdException w:name="index 7" w:semiHidden="1" w:unhideWhenUsed="1"/>
-    <w:lsdException w:name="index 8" w:semiHidden="1" w:unhideWhenUsed="1"/>
-    <w:lsdException w:name="index 9" w:semiHidden="1" w:unhideWhenUsed="1"/>
-    <w:lsdException w:name="toc 1" w:semiHidden="1" w:uiPriority="39" w:unhideWhenUsed="1"/>
-    <w:lsdException w:name="toc 2" w:semiHidden="1" w:uiPriority="39" w:unhideWhenUsed="1"/>
-    <w:lsdException w:name="toc 3" w:semiHidden="1" w:uiPriority="39" w:unhideWhenUsed="1"/>
-    <w:lsdException w:name="toc 4" w:semiHidden="1" w:uiPriority="39" w:unhideWhenUsed="1"/>
-    <w:lsdException w:name="toc 5" w:semiHidden="1" w:uiPriority="39" w:unhideWhenUsed="1"/>
-    <w:lsdException w:name="toc 6" w:semiHidden="1" w:uiPriority="39" w:unhideWhenUsed="1"/>
-    <w:lsdException w:name="toc 7" w:semiHidden="1" w:uiPriority="39" w:unhideWhenUsed="1"/>
-    <w:lsdException w:name="toc 8" w:semiHidden="1" w:uiPriority="39" w:unhideWhenUsed="1"/>
-    <w:lsdException w:name="toc 9" w:semiHidden="1" w:uiPriority="39" w:unhideWhenUsed="1"/>
-    <w:lsdException w:name="Normal Indent" w:semiHidden="1" w:unhideWhenUsed="1"/>
-    <w:lsdException w:name="footnote text" w:semiHidden="1" w:unhideWhenUsed="1"/>
-    <w:lsdException w:name="annotation text" w:semiHidden="1" w:unhideWhenUsed="1"/>
-    <w:lsdException w:name="header" w:semiHidden="1" w:unhideWhenUsed="1"/>
-    <w:lsdException w:name="footer" w:semiHidden="1" w:unhideWhenUsed="1"/>
-    <w:lsdException w:name="index heading" w:semiHidden="1" w:unhideWhenUsed="1"/>
-    <w:lsdException w:name="caption" w:semiHidden="1" w:uiPriority="35" w:unhideWhenUsed="1" w:qFormat="1"/>
-    <w:lsdException w:name="table of figures" w:semiHidden="1" w:unhideWhenUsed="1"/>
-    <w:lsdException w:name="envelope address" w:semiHidden="1" w:unhideWhenUsed="1"/>
-    <w:lsdException w:name="envelope return" w:semiHidden="1" w:unhideWhenUsed="1"/>
-    <w:lsdException w:name="footnote reference" w:semiHidden="1" w:unhideWhenUsed="1"/>
-    <w:lsdException w:name="annotation reference" w:semiHidden="1" w:unhideWhenUsed="1"/>
-    <w:lsdException w:name="line number" w:semiHidden="1" w:unhideWhenUsed="1"/>
-    <w:lsdException w:name="page number" w:semiHidden="1" w:unhideWhenUsed="1"/>
-    <w:lsdException w:name="endnote reference" w:semiHidden="1" w:unhideWhenUsed="1"/>
-    <w:lsdException w:name="endnote text" w:semiHidden="1" w:unhideWhenUsed="1"/>
-    <w:lsdException w:name="table of authorities" w:semiHidden="1" w:unhideWhenUsed="1"/>
-    <w:lsdException w:name="macro" w:semiHidden="1" w:unhideWhenUsed="1"/>
-    <w:lsdException w:name="toa heading" w:semiHidden="1" w:unhideWhenUsed="1"/>
-    <w:lsdException w:name="List" w:semiHidden="1" w:unhideWhenUsed="1"/>
-    <w:lsdException w:name="List Bullet" w:semiHidden="1" w:unhideWhenUsed="1"/>
-    <w:lsdException w:name="List Number" w:semiHidden="1" w:unhideWhenUsed="1"/>
-    <w:lsdException w:name="List 2" w:semiHidden="1" w:unhideWhenUsed="1"/>
-    <w:lsdException w:name="List 3" w:semiHidden="1" w:unhideWhenUsed="1"/>
-    <w:lsdException w:name="List 4" w:semiHidden="1" w:unhideWhenUsed="1"/>
-    <w:lsdException w:name="List 5" w:semiHidden="1" w:unhideWhenUsed="1"/>
-    <w:lsdException w:name="List Bullet 2" w:semiHidden="1" w:unhideWhenUsed="1"/>
-    <w:lsdException w:name="List Bullet 3" w:semiHidden="1" w:unhideWhenUsed="1"/>
-    <w:lsdException w:name="List Bullet 4" w:semiHidden="1" w:unhideWhenUsed="1"/>
-    <w:lsdException w:name="List Bullet 5" w:semiHidden="1" w:unhideWhenUsed="1"/>
-    <w:lsdException w:name="List Number 2" w:semiHidden="1" w:unhideWhenUsed="1"/>
-    <w:lsdException w:name="List Number 3" w:semiHidden="1" w:unhideWhenUsed="1"/>
-    <w:lsdException w:name="List Number 4" w:semiHidden="1" w:unhideWhenUsed="1"/>
-    <w:lsdException w:name="List Number 5" w:semiHidden="1" w:unhideWhenUsed="1"/>
-    <w:lsdException w:name="Title" w:uiPriority="10" w:qFormat="1"/>
-    <w:lsdException w:name="Closing" w:semiHidden="1" w:unhideWhenUsed="1"/>
-    <w:lsdException w:name="Signature" w:semiHidden="1" w:unhideWhenUsed="1"/>
-    <w:lsdException w:name="Default Paragraph Font" w:semiHidden="1" w:uiPriority="1" w:unhideWhenUsed="1"/>
-    <w:lsdException w:name="Body Text" w:semiHidden="1" w:unhideWhenUsed="1"/>
-    <w:lsdException w:name="Body Text Indent" w:semiHidden="1" w:unhideWhenUsed="1"/>
-    <w:lsdException w:name="List Continue" w:semiHidden="1" w:unhideWhenUsed="1"/>
-    <w:lsdException w:name="List Continue 2" w:semiHidden="1" w:unhideWhenUsed="1"/>
-    <w:lsdException w:name="List Continue 3" w:semiHidden="1" w:unhideWhenUsed="1"/>
-    <w:lsdException w:name="List Continue 4" w:semiHidden="1" w:unhideWhenUsed="1"/>
-    <w:lsdException w:name="List Continue 5" w:semiHidden="1" w:unhideWhenUsed="1"/>
-    <w:lsdException w:name="Message Header" w:semiHidden="1" w:unhideWhenUsed="1"/>
-    <w:lsdException w:name="Subtitle" w:uiPriority="11" w:qFormat="1"/>
-    <w:lsdException w:name="Salutation" w:semiHidden="1" w:unhideWhenUsed="1"/>
-    <w:lsdException w:name="Date" w:semiHidden="1" w:unhideWhenUsed="1"/>
-    <w:lsdException w:name="Body Text First Indent" w:semiHidden="1" w:unhideWhenUsed="1"/>
-    <w:lsdException w:name="Body Text First Indent 2" w:semiHidden="1" w:unhideWhenUsed="1"/>
-    <w:lsdException w:name="Note Heading" w:semiHidden="1" w:unhideWhenUsed="1"/>
-    <w:lsdException w:name="Body Text 2" w:semiHidden="1" w:unhideWhenUsed="1"/>
-    <w:lsdException w:name="Body Text 3" w:semiHidden="1" w:unhideWhenUsed="1"/>
-    <w:lsdException w:name="Body Text Indent 2" w:semiHidden="1" w:unhideWhenUsed="1"/>
-    <w:lsdException w:name="Body Text Indent 3" w:semiHidden="1" w:unhideWhenUsed="1"/>
-    <w:lsdException w:name="Block Text" w:semiHidden="1" w:unhideWhenUsed="1"/>
-    <w:lsdException w:name="Hyperlink" w:semiHidden="1" w:unhideWhenUsed="1"/>
-    <w:lsdException w:name="FollowedHyperlink" w:semiHidden="1" w:unhideWhenUsed="1"/>
-    <w:lsdException w:name="Strong" w:uiPriority="22" w:qFormat="1"/>
-    <w:lsdException w:name="Emphasis" w:uiPriority="20" w:qFormat="1"/>
-    <w:lsdException w:name="Document Map" w:semiHidden="1" w:unhideWhenUsed="1"/>
-    <w:lsdException w:name="Plain Text" w:semiHidden="1" w:unhideWhenUsed="1"/>
-    <w:lsdException w:name="E-mail Signature" w:semiHidden="1" w:unhideWhenUsed="1"/>
-    <w:lsdException w:name="HTML Top of Form" w:semiHidden="1" w:unhideWhenUsed="1"/>
-    <w:lsdException w:name="HTML Bottom of Form" w:semiHidden="1" w:unhideWhenUsed="1"/>
-    <w:lsdException w:name="Normal (Web)" w:semiHidden="1" w:unhideWhenUsed="1"/>
-    <w:lsdException w:name="HTML Acronym" w:semiHidden="1" w:unhideWhenUsed="1"/>
-    <w:lsdException w:name="HTML Address" w:semiHidden="1" w:unhideWhenUsed="1"/>
-    <w:lsdException w:name="HTML Cite" w:semiHidden="1" w:unhideWhenUsed="1"/>
-    <w:lsdException w:name="HTML Code" w:semiHidden="1" w:unhideWhenUsed="1"/>
-    <w:lsdException w:name="HTML Definition" w:semiHidden="1" w:unhideWhenUsed="1"/>
-    <w:lsdException w:name="HTML Keyboard" w:semiHidden="1" w:unhideWhenUsed="1"/>
-    <w:lsdException w:name="HTML Preformatted" w:semiHidden="1" w:unhideWhenUsed="1"/>
-    <w:lsdException w:name="HTML Sample" w:semiHidden="1" w:unhideWhenUsed="1"/>
-    <w:lsdException w:name="HTML Typewriter" w:semiHidden="1" w:unhideWhenUsed="1"/>
-    <w:lsdException w:name="HTML Variable" w:semiHidden="1" w:unhideWhenUsed="1"/>
-    <w:lsdException w:name="Normal Table" w:semiHidden="1" w:unhideWhenUsed="1"/>
-    <w:lsdException w:name="annotation subject" w:semiHidden="1" w:unhideWhenUsed="1"/>
-    <w:lsdException w:name="No List" w:semiHidden="1" w:unhideWhenUsed="1"/>
-    <w:lsdException w:name="Outline List 1" w:semiHidden="1" w:unhideWhenUsed="1"/>
-    <w:lsdException w:name="Outline List 2" w:semiHidden="1" w:unhideWhenUsed="1"/>
-    <w:lsdException w:name="Outline List 3" w:semiHidden="1" w:unhideWhenUsed="1"/>
-    <w:lsdException w:name="Table Simple 1" w:semiHidden="1" w:unhideWhenUsed="1"/>
-    <w:lsdException w:name="Table Simple 2" w:semiHidden="1" w:unhideWhenUsed="1"/>
-    <w:lsdException w:name="Table Simple 3" w:semiHidden="1" w:unhideWhenUsed="1"/>
-    <w:lsdException w:name="Table Classic 1" w:semiHidden="1" w:unhideWhenUsed="1"/>
-    <w:lsdException w:name="Table Classic 2" w:semiHidden="1" w:unhideWhenUsed="1"/>
-    <w:lsdException w:name="Table Classic 3" w:semiHidden="1" w:unhideWhenUsed="1"/>
-    <w:lsdException w:name="Table Classic 4" w:semiHidden="1" w:unhideWhenUsed="1"/>
-    <w:lsdException w:name="Table Colorful 1" w:semiHidden="1" w:unhideWhenUsed="1"/>
-    <w:lsdException w:name="Table Colorful 2" w:semiHidden="1" w:unhideWhenUsed="1"/>
-    <w:lsdException w:name="Table Colorful 3" w:semiHidden="1" w:unhideWhenUsed="1"/>
-    <w:lsdException w:name="Table Columns 1" w:semiHidden="1" w:unhideWhenUsed="1"/>
-    <w:lsdException w:name="Table Columns 2" w:semiHidden="1" w:unhideWhenUsed="1"/>
-    <w:lsdException w:name="Table Columns 3" w:semiHidden="1" w:unhideWhenUsed="1"/>
-    <w:lsdException w:name="Table Columns 4" w:semiHidden="1" w:unhideWhenUsed="1"/>
-    <w:lsdException w:name="Table Columns 5" w:semiHidden="1" w:unhideWhenUsed="1"/>
-    <w:lsdException w:name="Table Grid 1" w:semiHidden="1" w:unhideWhenUsed="1"/>
-    <w:lsdException w:name="Table Grid 2" w:semiHidden="1" w:unhideWhenUsed="1"/>
-    <w:lsdException w:name="Table Grid 3" w:semiHidden="1" w:unhideWhenUsed="1"/>
-    <w:lsdException w:name="Table Grid 4" w:semiHidden="1" w:unhideWhenUsed="1"/>
-    <w:lsdException w:name="Table Grid 5" w:semiHidden="1" w:unhideWhenUsed="1"/>
-    <w:lsdException w:name="Table Grid 6" w:semiHidden="1" w:unhideWhenUsed="1"/>
-    <w:lsdException w:name="Table Grid 7" w:semiHidden="1" w:unhideWhenUsed="1"/>
-    <w:lsdException w:name="Table Grid 8" w:semiHidden="1" w:unhideWhenUsed="1"/>
-    <w:lsdException w:name="Table List 1" w:semiHidden="1" w:unhideWhenUsed="1"/>
-    <w:lsdException w:name="Table List 2" w:semiHidden="1" w:unhideWhenUsed="1"/>
-    <w:lsdException w:name="Table List 3" w:semiHidden="1" w:unhideWhenUsed="1"/>
-    <w:lsdException w:name="Table List 4" w:semiHidden="1" w:unhideWhenUsed="1"/>
-    <w:lsdException w:name="Table List 5" w:semiHidden="1" w:unhideWhenUsed="1"/>
-    <w:lsdException w:name="Table List 6" w:semiHidden="1" w:unhideWhenUsed="1"/>
-    <w:lsdException w:name="Table List 7" w:semiHidden="1" w:unhideWhenUsed="1"/>
-    <w:lsdException w:name="Table List 8" w:semiHidden="1" w:unhideWhenUsed="1"/>
-    <w:lsdException w:name="Table 3D effects 1" w:semiHidden="1" w:unhideWhenUsed="1"/>
-    <w:lsdException w:name="Table 3D effects 2" w:semiHidden="1" w:unhideWhenUsed="1"/>
-    <w:lsdException w:name="Table 3D effects 3" w:semiHidden="1" w:unhideWhenUsed="1"/>
-    <w:lsdException w:name="Table Contemporary" w:semiHidden="1" w:unhideWhenUsed="1"/>
-    <w:lsdException w:name="Table Elegant" w:semiHidden="1" w:unhideWhenUsed="1"/>
-    <w:lsdException w:name="Table Professional" w:semiHidden="1" w:unhideWhenUsed="1"/>
-    <w:lsdException w:name="Table Subtle 1" w:semiHidden="1" w:unhideWhenUsed="1"/>
-    <w:lsdException w:name="Table Subtle 2" w:semiHidden="1" w:unhideWhenUsed="1"/>
-    <w:lsdException w:name="Table Web 1" w:semiHidden="1" w:unhideWhenUsed="1"/>
-    <w:lsdException w:name="Table Web 2" w:semiHidden="1" w:unhideWhenUsed="1"/>
-    <w:lsdException w:name="Table Web 3" w:semiHidden="1" w:unhideWhenUsed="1"/>
-    <w:lsdException w:name="Balloon Text" w:semiHidden="1" w:unhideWhenUsed="1"/>
-    <w:lsdException w:name="Table Grid" w:uiPriority="59"/>
-    <w:lsdException w:name="Table Theme" w:semiHidden="1" w:unhideWhenUsed="1"/>
-    <w:lsdException w:name="Placeholder Text" w:semiHidden="1"/>
-    <w:lsdException w:name="No Spacing" w:uiPriority="1" w:qFormat="1"/>
-    <w:lsdException w:name="Light Shading" w:uiPriority="60"/>
-    <w:lsdException w:name="Light List" w:uiPriority="61"/>
-    <w:lsdException w:name="Light Grid" w:uiPriority="62"/>
-    <w:lsdException w:name="Medium Shading 1" w:uiPriority="63"/>
-    <w:lsdException w:name="Medium Shading 2" w:uiPriority="64"/>
-    <w:lsdException w:name="Medium List 1" w:uiPriority="65"/>
-    <w:lsdException w:name="Medium List 2" w:uiPriority="66"/>
-    <w:lsdException w:name="Medium Grid 1" w:uiPriority="67"/>
-    <w:lsdException w:name="Medium Grid 2" w:uiPriority="68"/>
-    <w:lsdException w:name="Medium Grid 3" w:uiPriority="69"/>
-    <w:lsdException w:name="Dark List" w:uiPriority="70"/>
-    <w:lsdException w:name="Colorful Shading" w:uiPriority="71"/>
-    <w:lsdException w:name="Colorful List" w:uiPriority="72"/>
-    <w:lsdException w:name="Colorful Grid" w:uiPriority="73"/>
-    <w:lsdException w:name="Light Shading Accent 1" w:uiPriority="60"/>
-    <w:lsdException w:name="Light List Accent 1" w:uiPriority="61"/>
-    <w:lsdException w:name="Light Grid Accent 1" w:uiPriority="62"/>
-    <w:lsdException w:name="Medium Shading 1 Accent 1" w:uiPriority="63"/>
-    <w:lsdException w:name="Medium Shading 2 Accent 1" w:uiPriority="64"/>
-    <w:lsdException w:name="Medium List 1 Accent 1" w:uiPriority="65"/>
-    <w:lsdException w:name="Revision" w:semiHidden="1"/>
-    <w:lsdException w:name="List Paragraph" w:uiPriority="34" w:qFormat="1"/>
-    <w:lsdException w:name="Quote" w:uiPriority="29" w:qFormat="1"/>
-    <w:lsdException w:name="Intense Quote" w:uiPriority="30" w:qFormat="1"/>
-    <w:lsdException w:name="Medium List 2 Accent 1" w:uiPriority="66"/>
-    <w:lsdException w:name="Medium Grid 1 Accent 1" w:uiPriority="67"/>
-    <w:lsdException w:name="Medium Grid 2 Accent 1" w:uiPriority="68"/>
-    <w:lsdException w:name="Medium Grid 3 Accent 1" w:uiPriority="69"/>
-    <w:lsdException w:name="Dark List Accent 1" w:uiPriority="70"/>
-    <w:lsdException w:name="Colorful Shading Accent 1" w:uiPriority="71"/>
-    <w:lsdException w:name="Colorful List Accent 1" w:uiPriority="72"/>
-    <w:lsdException w:name="Colorful Grid Accent 1" w:uiPriority="73"/>
-    <w:lsdException w:name="Light Shading Accent 2" w:uiPriority="60"/>
-    <w:lsdException w:name="Light List Accent 2" w:uiPriority="61"/>
-    <w:lsdException w:name="Light Grid Accent 2" w:uiPriority="62"/>
-    <w:lsdException w:name="Medium Shading 1 Accent 2" w:uiPriority="63"/>
-    <w:lsdException w:name="Medium Shading 2 Accent 2" w:uiPriority="64"/>
-    <w:lsdException w:name="Medium List 1 Accent 2" w:uiPriority="65"/>
-    <w:lsdException w:name="Medium List 2 Accent 2" w:uiPriority="66"/>
-    <w:lsdException w:name="Medium Grid 1 Accent 2" w:uiPriority="67"/>
-    <w:lsdException w:name="Medium Grid 2 Accent 2" w:uiPriority="68"/>
-    <w:lsdException w:name="Medium Grid 3 Accent 2" w:uiPriority="69"/>
-    <w:lsdException w:name="Dark List Accent 2" w:uiPriority="70"/>
-    <w:lsdException w:name="Colorful Shading Accent 2" w:uiPriority="71"/>
-    <w:lsdException w:name="Colorful List Accent 2" w:uiPriority="72"/>
-    <w:lsdException w:name="Colorful Grid Accent 2" w:uiPriority="73"/>
-    <w:lsdException w:name="Light Shading Accent 3" w:uiPriority="60"/>
-    <w:lsdException w:name="Light List Accent 3" w:uiPriority="61"/>
-    <w:lsdException w:name="Light Grid Accent 3" w:uiPriority="62"/>
-    <w:lsdException w:name="Medium Shading 1 Accent 3" w:uiPriority="63"/>
-    <w:lsdException w:name="Medium Shading 2 Accent 3" w:uiPriority="64"/>
-    <w:lsdException w:name="Medium List 1 Accent 3" w:uiPriority="65"/>
-    <w:lsdException w:name="Medium List 2 Accent 3" w:uiPriority="66"/>
-    <w:lsdException w:name="Medium Grid 1 Accent 3" w:uiPriority="67"/>
-    <w:lsdException w:name="Medium Grid 2 Accent 3" w:uiPriority="68"/>
-    <w:lsdException w:name="Medium Grid 3 Accent 3" w:uiPriority="69"/>
-    <w:lsdException w:name="Dark List Accent 3" w:uiPriority="70"/>
-    <w:lsdException w:name="Colorful Shading Accent 3" w:uiPriority="71"/>
-    <w:lsdException w:name="Colorful List Accent 3" w:uiPriority="72"/>
-    <w:lsdException w:name="Colorful Grid Accent 3" w:uiPriority="73"/>
-    <w:lsdException w:name="Light Shading Accent 4" w:uiPriority="60"/>
-    <w:lsdException w:name="Light List Accent 4" w:uiPriority="61"/>
-    <w:lsdException w:name="Light Grid Accent 4" w:uiPriority="62"/>
-    <w:lsdException w:name="Medium Shading 1 Accent 4" w:uiPriority="63"/>
-    <w:lsdException w:name="Medium Shading 2 Accent 4" w:uiPriority="64"/>
-    <w:lsdException w:name="Medium List 1 Accent 4" w:uiPriority="65"/>
-    <w:lsdException w:name="Medium List 2 Accent 4" w:uiPriority="66"/>
-    <w:lsdException w:name="Medium Grid 1 Accent 4" w:uiPriority="67"/>
-    <w:lsdException w:name="Medium Grid 2 Accent 4" w:uiPriority="68"/>
-    <w:lsdException w:name="Medium Grid 3 Accent 4" w:uiPriority="69"/>
-    <w:lsdException w:name="Dark List Accent 4" w:uiPriority="70"/>
-    <w:lsdException w:name="Colorful Shading Accent 4" w:uiPriority="71"/>
-    <w:lsdException w:name="Colorful List Accent 4" w:uiPriority="72"/>
-    <w:lsdException w:name="Colorful Grid Accent 4" w:uiPriority="73"/>
-    <w:lsdException w:name="Light Shading Accent 5" w:uiPriority="60"/>
-    <w:lsdException w:name="Light List Accent 5" w:uiPriority="61"/>
-    <w:lsdException w:name="Light Grid Accent 5" w:uiPriority="62"/>
-    <w:lsdException w:name="Medium Shading 1 Accent 5" w:uiPriority="63"/>
-    <w:lsdException w:name="Medium Shading 2 Accent 5" w:uiPriority="64"/>
-    <w:lsdException w:name="Medium List 1 Accent 5" w:uiPriority="65"/>
-    <w:lsdException w:name="Medium List 2 Accent 5" w:uiPriority="66"/>
-    <w:lsdException w:name="Medium Grid 1 Accent 5" w:uiPriority="67"/>
-    <w:lsdException w:name="Medium Grid 2 Accent 5" w:uiPriority="68"/>
-    <w:lsdException w:name="Medium Grid 3 Accent 5" w:uiPriority="69"/>
-    <w:lsdException w:name="Dark List Accent 5" w:uiPriority="70"/>
-    <w:lsdException w:name="Colorful Shading Accent 5" w:uiPriority="71"/>
-    <w:lsdException w:name="Colorful List Accent 5" w:uiPriority="72"/>
-    <w:lsdException w:name="Colorful Grid Accent 5" w:uiPriority="73"/>
-    <w:lsdException w:name="Light Shading Accent 6" w:uiPriority="60"/>
-    <w:lsdException w:name="Light List Accent 6" w:uiPriority="61"/>
-    <w:lsdException w:name="Light Grid Accent 6" w:uiPriority="62"/>
-    <w:lsdException w:name="Medium Shading 1 Accent 6" w:uiPriority="63"/>
-    <w:lsdException w:name="Medium Shading 2 Accent 6" w:uiPriority="64"/>
-    <w:lsdException w:name="Medium List 1 Accent 6" w:uiPriority="65"/>
-    <w:lsdException w:name="Medium List 2 Accent 6" w:uiPriority="66"/>
-    <w:lsdException w:name="Medium Grid 1 Accent 6" w:uiPriority="67"/>
-    <w:lsdException w:name="Medium Grid 2 Accent 6" w:uiPriority="68"/>
-    <w:lsdException w:name="Medium Grid 3 Accent 6" w:uiPriority="69"/>
-    <w:lsdException w:name="Dark List Accent 6" w:uiPriority="70"/>
-    <w:lsdException w:name="Colorful Shading Accent 6" w:uiPriority="71"/>
-    <w:lsdException w:name="Colorful List Accent 6" w:uiPriority="72"/>
-    <w:lsdException w:name="Colorful Grid Accent 6" w:uiPriority="73"/>
-    <w:lsdException w:name="Subtle Emphasis" w:uiPriority="19" w:qFormat="1"/>
-    <w:lsdException w:name="Intense Emphasis" w:uiPriority="21" w:qFormat="1"/>
-    <w:lsdException w:name="Subtle Reference" w:uiPriority="31" w:qFormat="1"/>
-    <w:lsdException w:name="Intense Reference" w:uiPriority="32" w:qFormat="1"/>
-    <w:lsdException w:name="Book Title" w:uiPriority="33" w:qFormat="1"/>
-    <w:lsdException w:name="Bibliography" w:semiHidden="1" w:uiPriority="37" w:unhideWhenUsed="1"/>
-    <w:lsdException w:name="TOC Heading" w:semiHidden="1" w:uiPriority="39" w:unhideWhenUsed="1" w:qFormat="1"/>
-    <w:lsdException w:name="Plain Table 1" w:uiPriority="41"/>
-    <w:lsdException w:name="Plain Table 2" w:uiPriority="42"/>
-    <w:lsdException w:name="Plain Table 3" w:uiPriority="43"/>
-    <w:lsdException w:name="Plain Table 4" w:uiPriority="44"/>
-    <w:lsdException w:name="Plain Table 5" w:uiPriority="45"/>
-    <w:lsdException w:name="Grid Table Light" w:uiPriority="40"/>
-    <w:lsdException w:name="Grid Table 1 Light" w:uiPriority="46"/>
-    <w:lsdException w:name="Grid Table 2" w:uiPriority="47"/>
-    <w:lsdException w:name="Grid Table 3" w:uiPriority="48"/>
-    <w:lsdException w:name="Grid Table 4" w:uiPriority="49"/>
-    <w:lsdException w:name="Grid Table 5 Dark" w:uiPriority="50"/>
-    <w:lsdException w:name="Grid Table 6 Colorful" w:uiPriority="51"/>
-    <w:lsdException w:name="Grid Table 7 Colorful" w:uiPriority="52"/>
-    <w:lsdException w:name="Grid Table 1 Light Accent 1" w:uiPriority="46"/>
-    <w:lsdException w:name="Grid Table 2 Accent 1" w:uiPriority="47"/>
-    <w:lsdException w:name="Grid Table 3 Accent 1" w:uiPriority="48"/>
-    <w:lsdException w:name="Grid Table 4 Accent 1" w:uiPriority="49"/>
-    <w:lsdException w:name="Grid Table 5 Dark Accent 1" w:uiPriority="50"/>
-    <w:lsdException w:name="Grid Table 6 Colorful Accent 1" w:uiPriority="51"/>
-    <w:lsdException w:name="Grid Table 7 Colorful Accent 1" w:uiPriority="52"/>
-    <w:lsdException w:name="Grid Table 1 Light Accent 2" w:uiPriority="46"/>
-    <w:lsdException w:name="Grid Table 2 Accent 2" w:uiPriority="47"/>
-    <w:lsdException w:name="Grid Table 3 Accent 2" w:uiPriority="48"/>
-    <w:lsdException w:name="Grid Table 4 Accent 2" w:uiPriority="49"/>
-    <w:lsdException w:name="Grid Table 5 Dark Accent 2" w:uiPriority="50"/>
-    <w:lsdException w:name="Grid Table 6 Colorful Accent 2" w:uiPriority="51"/>
-    <w:lsdException w:name="Grid Table 7 Colorful Accent 2" w:uiPriority="52"/>
-    <w:lsdException w:name="Grid Table 1 Light Accent 3" w:uiPriority="46"/>
-    <w:lsdException w:name="Grid Table 2 Accent 3" w:uiPriority="47"/>
-    <w:lsdException w:name="Grid Table 3 Accent 3" w:uiPriority="48"/>
-    <w:lsdException w:name="Grid Table 4 Accent 3" w:uiPriority="49"/>
-    <w:lsdException w:name="Grid Table 5 Dark Accent 3" w:uiPriority="50"/>
-    <w:lsdException w:name="Grid Table 6 Colorful Accent 3" w:uiPriority="51"/>
-    <w:lsdException w:name="Grid Table 7 Colorful Accent 3" w:uiPriority="52"/>
-    <w:lsdException w:name="Grid Table 1 Light Accent 4" w:uiPriority="46"/>
-    <w:lsdException w:name="Grid Table 2 Accent 4" w:uiPriority="47"/>
-    <w:lsdException w:name="Grid Table 3 Accent 4" w:uiPriority="48"/>
-    <w:lsdException w:name="Grid Table 4 Accent 4" w:uiPriority="49"/>
-    <w:lsdException w:name="Grid Table 5 Dark Accent 4" w:uiPriority="50"/>
-    <w:lsdException w:name="Grid Table 6 Colorful Accent 4" w:uiPriority="51"/>
-    <w:lsdException w:name="Grid Table 7 Colorful Accent 4" w:uiPriority="52"/>
-    <w:lsdException w:name="Grid Table 1 Light Accent 5" w:uiPriority="46"/>
-    <w:lsdException w:name="Grid Table 2 Accent 5" w:uiPriority="47"/>
-    <w:lsdException w:name="Grid Table 3 Accent 5" w:uiPriority="48"/>
-    <w:lsdException w:name="Grid Table 4 Accent 5" w:uiPriority="49"/>
-    <w:lsdException w:name="Grid Table 5 Dark Accent 5" w:uiPriority="50"/>
-    <w:lsdException w:name="Grid Table 6 Colorful Accent 5" w:uiPriority="51"/>
-    <w:lsdException w:name="Grid Table 7 Colorful Accent 5" w:uiPriority="52"/>
-    <w:lsdException w:name="Grid Table 1 Light Accent 6" w:uiPriority="46"/>
-    <w:lsdException w:name="Grid Table 2 Accent 6" w:uiPriority="47"/>
-    <w:lsdException w:name="Grid Table 3 Accent 6" w:uiPriority="48"/>
-    <w:lsdException w:name="Grid Table 4 Accent 6" w:uiPriority="49"/>
-    <w:lsdException w:name="Grid Table 5 Dark Accent 6" w:uiPriority="50"/>
-    <w:lsdException w:name="Grid Table 6 Colorful Accent 6" w:uiPriority="51"/>
-    <w:lsdException w:name="Grid Table 7 Colorful Accent 6" w:uiPriority="52"/>
-    <w:lsdException w:name="List Table 1 Light" w:uiPriority="46"/>
-    <w:lsdException w:name="List Table 2" w:uiPriority="47"/>
-    <w:lsdException w:name="List Table 3" w:uiPriority="48"/>
-    <w:lsdException w:name="List Table 4" w:uiPriority="49"/>
-    <w:lsdException w:name="List Table 5 Dark" w:uiPriority="50"/>
-    <w:lsdException w:name="List Table 6 Colorful" w:uiPriority="51"/>
-    <w:lsdException w:name="List Table 7 Colorful" w:uiPriority="52"/>
-    <w:lsdException w:name="List Table 1 Light Accent 1" w:uiPriority="46"/>
-    <w:lsdException w:name="List Table 2 Accent 1" w:uiPriority="47"/>
-    <w:lsdException w:name="List Table 3 Accent 1" w:uiPriority="48"/>
-    <w:lsdException w:name="List Table 4 Accent 1" w:uiPriority="49"/>
-    <w:lsdException w:name="List Table 5 Dark Accent 1" w:uiPriority="50"/>
-    <w:lsdException w:name="List Table 6 Colorful Accent 1" w:uiPriority="51"/>
-    <w:lsdException w:name="List Table 7 Colorful Accent 1" w:uiPriority="52"/>
-    <w:lsdException w:name="List Table 1 Light Accent 2" w:uiPriority="46"/>
-    <w:lsdException w:name="List Table 2 Accent 2" w:uiPriority="47"/>
-    <w:lsdException w:name="List Table 3 Accent 2" w:uiPriority="48"/>
-    <w:lsdException w:name="List Table 4 Accent 2" w:uiPriority="49"/>
-    <w:lsdException w:name="List Table 5 Dark Accent 2" w:uiPriority="50"/>
-    <w:lsdException w:name="List Table 6 Colorful Accent 2" w:uiPriority="51"/>
-    <w:lsdException w:name="List Table 7 Colorful Accent 2" w:uiPriority="52"/>
-    <w:lsdException w:name="List Table 1 Light Accent 3" w:uiPriority="46"/>
-    <w:lsdException w:name="List Table 2 Accent 3" w:uiPriority="47"/>
-    <w:lsdException w:name="List Table 3 Accent 3" w:uiPriority="48"/>
-    <w:lsdException w:name="List Table 4 Accent 3" w:uiPriority="49"/>
-    <w:lsdException w:name="List Table 5 Dark Accent 3" w:uiPriority="50"/>
-    <w:lsdException w:name="List Table 6 Colorful Accent 3" w:uiPriority="51"/>
-    <w:lsdException w:name="List Table 7 Colorful Accent 3" w:uiPriority="52"/>
-    <w:lsdException w:name="List Table 1 Light Accent 4" w:uiPriority="46"/>
-    <w:lsdException w:name="List Table 2 Accent 4" w:uiPriority="47"/>
-    <w:lsdException w:name="List Table 3 Accent 4" w:uiPriority="48"/>
-    <w:lsdException w:name="List Table 4 Accent 4" w:uiPriority="49"/>
-    <w:lsdException w:name="List Table 5 Dark Accent 4" w:uiPriority="50"/>
-    <w:lsdException w:name="List Table 6 Colorful Accent 4" w:uiPriority="51"/>
-    <w:lsdException w:name="List Table 7 Colorful Accent 4" w:uiPriority="52"/>
-    <w:lsdException w:name="List Table 1 Light Accent 5" w:uiPriority="46"/>
-    <w:lsdException w:name="List Table 2 Accent 5" w:uiPriority="47"/>
-    <w:lsdException w:name="List Table 3 Accent 5" w:uiPriority="48"/>
-    <w:lsdException w:name="List Table 4 Accent 5" w:uiPriority="49"/>
-    <w:lsdException w:name="List Table 5 Dark Accent 5" w:uiPriority="50"/>
-    <w:lsdException w:name="List Table 6 Colorful Accent 5" w:uiPriority="51"/>
-    <w:lsdException w:name="List Table 7 Colorful Accent 5" w:uiPriority="52"/>
-    <w:lsdException w:name="List Table 1 Light Accent 6" w:uiPriority="46"/>
-    <w:lsdException w:name="List Table 2 Accent 6" w:uiPriority="47"/>
-    <w:lsdException w:name="List Table 3 Accent 6" w:uiPriority="48"/>
-    <w:lsdException w:name="List Table 4 Accent 6" w:uiPriority="49"/>
-    <w:lsdException w:name="List Table 5 Dark Accent 6" w:uiPriority="50"/>
-    <w:lsdException w:name="List Table 6 Colorful Accent 6" w:uiPriority="51"/>
-    <w:lsdException w:name="List Table 7 Colorful Accent 6" w:uiPriority="52"/>
+  <w:latentStyles w:defLockedState="0" w:defUIPriority="99" w:defSemiHidden="1" w:defUnhideWhenUsed="1" w:defQFormat="0" w:count="267">
+    <w:lsdException w:name="Normal" w:semiHidden="0" w:uiPriority="0" w:unhideWhenUsed="0" w:qFormat="1"/>
+    <w:lsdException w:name="heading 1" w:semiHidden="0" w:uiPriority="9" w:unhideWhenUsed="0" w:qFormat="1"/>
+    <w:lsdException w:name="heading 2" w:uiPriority="9" w:qFormat="1"/>
+    <w:lsdException w:name="heading 3" w:uiPriority="9" w:qFormat="1"/>
+    <w:lsdException w:name="heading 4" w:uiPriority="9" w:qFormat="1"/>
+    <w:lsdException w:name="heading 5" w:uiPriority="9" w:qFormat="1"/>
+    <w:lsdException w:name="heading 6" w:uiPriority="9" w:qFormat="1"/>
+    <w:lsdException w:name="heading 7" w:uiPriority="9" w:qFormat="1"/>
+    <w:lsdException w:name="heading 8" w:uiPriority="9" w:qFormat="1"/>
+    <w:lsdException w:name="heading 9" w:uiPriority="9" w:qFormat="1"/>
+    <w:lsdException w:name="toc 1" w:uiPriority="39"/>
+    <w:lsdException w:name="toc 2" w:uiPriority="39"/>
+    <w:lsdException w:name="toc 3" w:uiPriority="39"/>
+    <w:lsdException w:name="toc 4" w:uiPriority="39"/>
+    <w:lsdException w:name="toc 5" w:uiPriority="39"/>
+    <w:lsdException w:name="toc 6" w:uiPriority="39"/>
+    <w:lsdException w:name="toc 7" w:uiPriority="39"/>
+    <w:lsdException w:name="toc 8" w:uiPriority="39"/>
+    <w:lsdException w:name="toc 9" w:uiPriority="39"/>
+    <w:lsdException w:name="caption" w:uiPriority="35" w:qFormat="1"/>
+    <w:lsdException w:name="Title" w:semiHidden="0" w:uiPriority="10" w:unhideWhenUsed="0" w:qFormat="1"/>
+    <w:lsdException w:name="Default Paragraph Font" w:uiPriority="1"/>
+    <w:lsdException w:name="Subtitle" w:semiHidden="0" w:uiPriority="11" w:unhideWhenUsed="0" w:qFormat="1"/>
+    <w:lsdException w:name="Strong" w:semiHidden="0" w:uiPriority="22" w:unhideWhenUsed="0" w:qFormat="1"/>
+    <w:lsdException w:name="Emphasis" w:semiHidden="0" w:uiPriority="20" w:unhideWhenUsed="0" w:qFormat="1"/>
+    <w:lsdException w:name="Table Grid" w:semiHidden="0" w:uiPriority="59" w:unhideWhenUsed="0"/>
+    <w:lsdException w:name="Placeholder Text" w:unhideWhenUsed="0"/>
+    <w:lsdException w:name="No Spacing" w:semiHidden="0" w:uiPriority="1" w:unhideWhenUsed="0" w:qFormat="1"/>
+    <w:lsdException w:name="Light Shading" w:semiHidden="0" w:uiPriority="60" w:unhideWhenUsed="0"/>
+    <w:lsdException w:name="Light List" w:semiHidden="0" w:uiPriority="61" w:unhideWhenUsed="0"/>
+    <w:lsdException w:name="Light Grid" w:semiHidden="0" w:uiPriority="62" w:unhideWhenUsed="0"/>
+    <w:lsdException w:name="Medium Shading 1" w:semiHidden="0" w:uiPriority="63" w:unhideWhenUsed="0"/>
+    <w:lsdException w:name="Medium Shading 2" w:semiHidden="0" w:uiPriority="64" w:unhideWhenUsed="0"/>
+    <w:lsdException w:name="Medium List 1" w:semiHidden="0" w:uiPriority="65" w:unhideWhenUsed="0"/>
+    <w:lsdException w:name="Medium List 2" w:semiHidden="0" w:uiPriority="66" w:unhideWhenUsed="0"/>
+    <w:lsdException w:name="Medium Grid 1" w:semiHidden="0" w:uiPriority="67" w:unhideWhenUsed="0"/>
+    <w:lsdException w:name="Medium Grid 2" w:semiHidden="0" w:uiPriority="68" w:unhideWhenUsed="0"/>
+    <w:lsdException w:name="Medium Grid 3" w:semiHidden="0" w:uiPriority="69" w:unhideWhenUsed="0"/>
+    <w:lsdException w:name="Dark List" w:semiHidden="0" w:uiPriority="70" w:unhideWhenUsed="0"/>
+    <w:lsdException w:name="Colorful Shading" w:semiHidden="0" w:uiPriority="71" w:unhideWhenUsed="0"/>
+    <w:lsdException w:name="Colorful List" w:semiHidden="0" w:uiPriority="72" w:unhideWhenUsed="0"/>
+    <w:lsdException w:name="Colorful Grid" w:semiHidden="0" w:uiPriority="73" w:unhideWhenUsed="0"/>
+    <w:lsdException w:name="Light Shading Accent 1" w:semiHidden="0" w:uiPriority="60" w:unhideWhenUsed="0"/>
+    <w:lsdException w:name="Light List Accent 1" w:semiHidden="0" w:uiPriority="61" w:unhideWhenUsed="0"/>
+    <w:lsdException w:name="Light Grid Accent 1" w:semiHidden="0" w:uiPriority="62" w:unhideWhenUsed="0"/>
+    <w:lsdException w:name="Medium Shading 1 Accent 1" w:semiHidden="0" w:uiPriority="63" w:unhideWhenUsed="0"/>
+    <w:lsdException w:name="Medium Shading 2 Accent 1" w:semiHidden="0" w:uiPriority="64" w:unhideWhenUsed="0"/>
+    <w:lsdException w:name="Medium List 1 Accent 1" w:semiHidden="0" w:uiPriority="65" w:unhideWhenUsed="0"/>
+    <w:lsdException w:name="Revision" w:unhideWhenUsed="0"/>
+    <w:lsdException w:name="List Paragraph" w:semiHidden="0" w:uiPriority="34" w:unhideWhenUsed="0" w:qFormat="1"/>
+    <w:lsdException w:name="Quote" w:semiHidden="0" w:uiPriority="29" w:unhideWhenUsed="0" w:qFormat="1"/>
+    <w:lsdException w:name="Intense Quote" w:semiHidden="0" w:uiPriority="30" w:unhideWhenUsed="0" w:qFormat="1"/>
+    <w:lsdException w:name="Medium List 2 Accent 1" w:semiHidden="0" w:uiPriority="66" w:unhideWhenUsed="0"/>
+    <w:lsdException w:name="Medium Grid 1 Accent 1" w:semiHidden="0" w:uiPriority="67" w:unhideWhenUsed="0"/>
+    <w:lsdException w:name="Medium Grid 2 Accent 1" w:semiHidden="0" w:uiPriority="68" w:unhideWhenUsed="0"/>
+    <w:lsdException w:name="Medium Grid 3 Accent 1" w:semiHidden="0" w:uiPriority="69" w:unhideWhenUsed="0"/>
+    <w:lsdException w:name="Dark List Accent 1" w:semiHidden="0" w:uiPriority="70" w:unhideWhenUsed="0"/>
+    <w:lsdException w:name="Colorful Shading Accent 1" w:semiHidden="0" w:uiPriority="71" w:unhideWhenUsed="0"/>
+    <w:lsdException w:name="Colorful List Accent 1" w:semiHidden="0" w:uiPriority="72" w:unhideWhenUsed="0"/>
+    <w:lsdException w:name="Colorful Grid Accent 1" w:semiHidden="0" w:uiPriority="73" w:unhideWhenUsed="0"/>
+    <w:lsdException w:name="Light Shading Accent 2" w:semiHidden="0" w:uiPriority="60" w:unhideWhenUsed="0"/>
+    <w:lsdException w:name="Light List Accent 2" w:semiHidden="0" w:uiPriority="61" w:unhideWhenUsed="0"/>
+    <w:lsdException w:name="Light Grid Accent 2" w:semiHidden="0" w:uiPriority="62" w:unhideWhenUsed="0"/>
+    <w:lsdException w:name="Medium Shading 1 Accent 2" w:semiHidden="0" w:uiPriority="63" w:unhideWhenUsed="0"/>
+    <w:lsdException w:name="Medium Shading 2 Accent 2" w:semiHidden="0" w:uiPriority="64" w:unhideWhenUsed="0"/>
+    <w:lsdException w:name="Medium List 1 Accent 2" w:semiHidden="0" w:uiPriority="65" w:unhideWhenUsed="0"/>
+    <w:lsdException w:name="Medium List 2 Accent 2" w:semiHidden="0" w:uiPriority="66" w:unhideWhenUsed="0"/>
+    <w:lsdException w:name="Medium Grid 1 Accent 2" w:semiHidden="0" w:uiPriority="67" w:unhideWhenUsed="0"/>
+    <w:lsdException w:name="Medium Grid 2 Accent 2" w:semiHidden="0" w:uiPriority="68" w:unhideWhenUsed="0"/>
+    <w:lsdException w:name="Medium Grid 3 Accent 2" w:semiHidden="0" w:uiPriority="69" w:unhideWhenUsed="0"/>
+    <w:lsdException w:name="Dark List Accent 2" w:semiHidden="0" w:uiPriority="70" w:unhideWhenUsed="0"/>
+    <w:lsdException w:name="Colorful Shading Accent 2" w:semiHidden="0" w:uiPriority="71" w:unhideWhenUsed="0"/>
+    <w:lsdException w:name="Colorful List Accent 2" w:semiHidden="0" w:uiPriority="72" w:unhideWhenUsed="0"/>
+    <w:lsdException w:name="Colorful Grid Accent 2" w:semiHidden="0" w:uiPriority="73" w:unhideWhenUsed="0"/>
+    <w:lsdException w:name="Light Shading Accent 3" w:semiHidden="0" w:uiPriority="60" w:unhideWhenUsed="0"/>
+    <w:lsdException w:name="Light List Accent 3" w:semiHidden="0" w:uiPriority="61" w:unhideWhenUsed="0"/>
+    <w:lsdException w:name="Light Grid Accent 3" w:semiHidden="0" w:uiPriority="62" w:unhideWhenUsed="0"/>
+    <w:lsdException w:name="Medium Shading 1 Accent 3" w:semiHidden="0" w:uiPriority="63" w:unhideWhenUsed="0"/>
+    <w:lsdException w:name="Medium Shading 2 Accent 3" w:semiHidden="0" w:uiPriority="64" w:unhideWhenUsed="0"/>
+    <w:lsdException w:name="Medium List 1 Accent 3" w:semiHidden="0" w:uiPriority="65" w:unhideWhenUsed="0"/>
+    <w:lsdException w:name="Medium List 2 Accent 3" w:semiHidden="0" w:uiPriority="66" w:unhideWhenUsed="0"/>
+    <w:lsdException w:name="Medium Grid 1 Accent 3" w:semiHidden="0" w:uiPriority="67" w:unhideWhenUsed="0"/>
+    <w:lsdException w:name="Medium Grid 2 Accent 3" w:semiHidden="0" w:uiPriority="68" w:unhideWhenUsed="0"/>
+    <w:lsdException w:name="Medium Grid 3 Accent 3" w:semiHidden="0" w:uiPriority="69" w:unhideWhenUsed="0"/>
+    <w:lsdException w:name="Dark List Accent 3" w:semiHidden="0" w:uiPriority="70" w:unhideWhenUsed="0"/>
+    <w:lsdException w:name="Colorful Shading Accent 3" w:semiHidden="0" w:uiPriority="71" w:unhideWhenUsed="0"/>
+    <w:lsdException w:name="Colorful List Accent 3" w:semiHidden="0" w:uiPriority="72" w:unhideWhenUsed="0"/>
+    <w:lsdException w:name="Colorful Grid Accent 3" w:semiHidden="0" w:uiPriority="73" w:unhideWhenUsed="0"/>
+    <w:lsdException w:name="Light Shading Accent 4" w:semiHidden="0" w:uiPriority="60" w:unhideWhenUsed="0"/>
+    <w:lsdException w:name="Light List Accent 4" w:semiHidden="0" w:uiPriority="61" w:unhideWhenUsed="0"/>
+    <w:lsdException w:name="Light Grid Accent 4" w:semiHidden="0" w:uiPriority="62" w:unhideWhenUsed="0"/>
+    <w:lsdException w:name="Medium Shading 1 Accent 4" w:semiHidden="0" w:uiPriority="63" w:unhideWhenUsed="0"/>
+    <w:lsdException w:name="Medium Shading 2 Accent 4" w:semiHidden="0" w:uiPriority="64" w:unhideWhenUsed="0"/>
+    <w:lsdException w:name="Medium List 1 Accent 4" w:semiHidden="0" w:uiPriority="65" w:unhideWhenUsed="0"/>
+    <w:lsdException w:name="Medium List 2 Accent 4" w:semiHidden="0" w:uiPriority="66" w:unhideWhenUsed="0"/>
+    <w:lsdException w:name="Medium Grid 1 Accent 4" w:semiHidden="0" w:uiPriority="67" w:unhideWhenUsed="0"/>
+    <w:lsdException w:name="Medium Grid 2 Accent 4" w:semiHidden="0" w:uiPriority="68" w:unhideWhenUsed="0"/>
+    <w:lsdException w:name="Medium Grid 3 Accent 4" w:semiHidden="0" w:uiPriority="69" w:unhideWhenUsed="0"/>
+    <w:lsdException w:name="Dark List Accent 4" w:semiHidden="0" w:uiPriority="70" w:unhideWhenUsed="0"/>
+    <w:lsdException w:name="Colorful Shading Accent 4" w:semiHidden="0" w:uiPriority="71" w:unhideWhenUsed="0"/>
+    <w:lsdException w:name="Colorful List Accent 4" w:semiHidden="0" w:uiPriority="72" w:unhideWhenUsed="0"/>
+    <w:lsdException w:name="Colorful Grid Accent 4" w:semiHidden="0" w:uiPriority="73" w:unhideWhenUsed="0"/>
+    <w:lsdException w:name="Light Shading Accent 5" w:semiHidden="0" w:uiPriority="60" w:unhideWhenUsed="0"/>
+    <w:lsdException w:name="Light List Accent 5" w:semiHidden="0" w:uiPriority="61" w:unhideWhenUsed="0"/>
+    <w:lsdException w:name="Light Grid Accent 5" w:semiHidden="0" w:uiPriority="62" w:unhideWhenUsed="0"/>
+    <w:lsdException w:name="Medium Shading 1 Accent 5" w:semiHidden="0" w:uiPriority="63" w:unhideWhenUsed="0"/>
+    <w:lsdException w:name="Medium Shading 2 Accent 5" w:semiHidden="0" w:uiPriority="64" w:unhideWhenUsed="0"/>
+    <w:lsdException w:name="Medium List 1 Accent 5" w:semiHidden="0" w:uiPriority="65" w:unhideWhenUsed="0"/>
+    <w:lsdException w:name="Medium List 2 Accent 5" w:semiHidden="0" w:uiPriority="66" w:unhideWhenUsed="0"/>
+    <w:lsdException w:name="Medium Grid 1 Accent 5" w:semiHidden="0" w:uiPriority="67" w:unhideWhenUsed="0"/>
+    <w:lsdException w:name="Medium Grid 2 Accent 5" w:semiHidden="0" w:uiPriority="68" w:unhideWhenUsed="0"/>
+    <w:lsdException w:name="Medium Grid 3 Accent 5" w:semiHidden="0" w:uiPriority="69" w:unhideWhenUsed="0"/>
+    <w:lsdException w:name="Dark List Accent 5" w:semiHidden="0" w:uiPriority="70" w:unhideWhenUsed="0"/>
+    <w:lsdException w:name="Colorful Shading Accent 5" w:semiHidden="0" w:uiPriority="71" w:unhideWhenUsed="0"/>
+    <w:lsdException w:name="Colorful List Accent 5" w:semiHidden="0" w:uiPriority="72" w:unhideWhenUsed="0"/>
+    <w:lsdException w:name="Colorful Grid Accent 5" w:semiHidden="0" w:uiPriority="73" w:unhideWhenUsed="0"/>
+    <w:lsdException w:name="Light Shading Accent 6" w:semiHidden="0" w:uiPriority="60" w:unhideWhenUsed="0"/>
+    <w:lsdException w:name="Light List Accent 6" w:semiHidden="0" w:uiPriority="61" w:unhideWhenUsed="0"/>
+    <w:lsdException w:name="Light Grid Accent 6" w:semiHidden="0" w:uiPriority="62" w:unhideWhenUsed="0"/>
+    <w:lsdException w:name="Medium Shading 1 Accent 6" w:semiHidden="0" w:uiPriority="63" w:unhideWhenUsed="0"/>
+    <w:lsdException w:name="Medium Shading 2 Accent 6" w:semiHidden="0" w:uiPriority="64" w:unhideWhenUsed="0"/>
+    <w:lsdException w:name="Medium List 1 Accent 6" w:semiHidden="0" w:uiPriority="65" w:unhideWhenUsed="0"/>
+    <w:lsdException w:name="Medium List 2 Accent 6" w:semiHidden="0" w:uiPriority="66" w:unhideWhenUsed="0"/>
+    <w:lsdException w:name="Medium Grid 1 Accent 6" w:semiHidden="0" w:uiPriority="67" w:unhideWhenUsed="0"/>
+    <w:lsdException w:name="Medium Grid 2 Accent 6" w:semiHidden="0" w:uiPriority="68" w:unhideWhenUsed="0"/>
+    <w:lsdException w:name="Medium Grid 3 Accent 6" w:semiHidden="0" w:uiPriority="69" w:unhideWhenUsed="0"/>
+    <w:lsdException w:name="Dark List Accent 6" w:semiHidden="0" w:uiPriority="70" w:unhideWhenUsed="0"/>
+    <w:lsdException w:name="Colorful Shading Accent 6" w:semiHidden="0" w:uiPriority="71" w:unhideWhenUsed="0"/>
+    <w:lsdException w:name="Colorful List Accent 6" w:semiHidden="0" w:uiPriority="72" w:unhideWhenUsed="0"/>
+    <w:lsdException w:name="Colorful Grid Accent 6" w:semiHidden="0" w:uiPriority="73" w:unhideWhenUsed="0"/>
+    <w:lsdException w:name="Subtle Emphasis" w:semiHidden="0" w:uiPriority="19" w:unhideWhenUsed="0" w:qFormat="1"/>
+    <w:lsdException w:name="Intense Emphasis" w:semiHidden="0" w:uiPriority="21" w:unhideWhenUsed="0" w:qFormat="1"/>
+    <w:lsdException w:name="Subtle Reference" w:semiHidden="0" w:uiPriority="31" w:unhideWhenUsed="0" w:qFormat="1"/>
+    <w:lsdException w:name="Intense Reference" w:semiHidden="0" w:uiPriority="32" w:unhideWhenUsed="0" w:qFormat="1"/>
+    <w:lsdException w:name="Book Title" w:semiHidden="0" w:uiPriority="33" w:unhideWhenUsed="0" w:qFormat="1"/>
+    <w:lsdException w:name="Bibliography" w:uiPriority="37"/>
+    <w:lsdException w:name="TOC Heading" w:uiPriority="39" w:qFormat="1"/>
+  </w:latentStyles>
+  <w:style w:type="paragraph" w:default="1" w:styleId="Normal">
+    <w:name w:val="Normal"/>
+    <w:qFormat/>
+  </w:style>
+  <w:style w:type="character" w:default="1" w:styleId="DefaultParagraphFont">
+    <w:name w:val="Default Paragraph Font"/>
+    <w:uiPriority w:val="1"/>
+    <w:semiHidden/>
+    <w:unhideWhenUsed/>
+  </w:style>
+  <w:style w:type="table" w:default="1" w:styleId="TableNormal">
+    <w:name w:val="Normal Table"/>
+    <w:uiPriority w:val="99"/>
+    <w:semiHidden/>
+    <w:unhideWhenUsed/>
+    <w:tblPr>
+      <w:tblInd w:w="0" w:type="dxa"/>
+      <w:tblCellMar>
+        <w:top w:w="0" w:type="dxa"/>
+        <w:left w:w="108" w:type="dxa"/>
+        <w:bottom w:w="0" w:type="dxa"/>
+        <w:right w:w="108" w:type="dxa"/>
+      </w:tblCellMar>
+    </w:tblPr>
+  </w:style>
+  <w:style w:type="numbering" w:default="1" w:styleId="NoList">
+    <w:name w:val="No List"/>
+    <w:uiPriority w:val="99"/>
+    <w:semiHidden/>
+    <w:unhideWhenUsed/>
+  </w:style>
+  <w:style w:type="character" w:styleId="Hyperlink">
+    <w:name w:val="Hyperlink"/>
+    <w:basedOn w:val="DefaultParagraphFont"/>
+    <w:uiPriority w:val="99"/>
+    <w:unhideWhenUsed/>
+    <w:rsid w:val="002002A3"/>
+    <w:rPr>
+      <w:color w:val="0000FF" w:themeColor="hyperlink"/>
+      <w:u w:val="single"/>
+    </w:rPr>
+  </w:style>
+  <w:style w:type="character" w:styleId="PlaceholderText">
+    <w:name w:val="Placeholder Text"/>
+    <w:basedOn w:val="DefaultParagraphFont"/>
+    <w:uiPriority w:val="99"/>
+    <w:semiHidden/>
+    <w:rsid w:val="000C136D"/>
+    <w:rPr>
+      <w:color w:val="808080"/>
+    </w:rPr>
+  </w:style>
+  <w:style w:type="character" w:styleId="CommentReference">
+    <w:name w:val="annotation reference"/>
+    <w:basedOn w:val="DefaultParagraphFont"/>
+    <w:uiPriority w:val="99"/>
+    <w:semiHidden/>
+    <w:unhideWhenUsed/>
+    <w:rsid w:val="00302F2B"/>
+    <w:rPr>
+      <w:sz w:val="16"/>
+      <w:szCs w:val="16"/>
+    </w:rPr>
+  </w:style>
+  <w:style w:type="paragraph" w:styleId="CommentText">
+    <w:name w:val="annotation text"/>
+    <w:basedOn w:val="Normal"/>
+    <w:link w:val="CommentTextChar"/>
+    <w:uiPriority w:val="99"/>
+    <w:semiHidden/>
+    <w:unhideWhenUsed/>
+    <w:rsid w:val="00302F2B"/>
+    <w:pPr>
+      <w:spacing w:line="240" w:lineRule="auto"/>
+    </w:pPr>
+    <w:rPr>
+      <w:sz w:val="20"/>
+      <w:szCs w:val="20"/>
+    </w:rPr>
+  </w:style>
+  <w:style w:type="character" w:customStyle="1" w:styleId="CommentTextChar">
+    <w:name w:val="Comment Text Char"/>
+    <w:basedOn w:val="DefaultParagraphFont"/>
+    <w:link w:val="CommentText"/>
+    <w:uiPriority w:val="99"/>
+    <w:semiHidden/>
+    <w:rsid w:val="00302F2B"/>
+    <w:rPr>
+      <w:sz w:val="20"/>
+      <w:szCs w:val="20"/>
+    </w:rPr>
+  </w:style>
+  <w:style w:type="paragraph" w:styleId="CommentSubject">
+    <w:name w:val="annotation subject"/>
+    <w:basedOn w:val="CommentText"/>
+    <w:next w:val="CommentText"/>
+    <w:link w:val="CommentSubjectChar"/>
+    <w:uiPriority w:val="99"/>
+    <w:semiHidden/>
+    <w:unhideWhenUsed/>
+    <w:rsid w:val="00302F2B"/>
+    <w:rPr>
+      <w:b/>
+      <w:bCs/>
+    </w:rPr>
+  </w:style>
+  <w:style w:type="character" w:customStyle="1" w:styleId="CommentSubjectChar">
+    <w:name w:val="Comment Subject Char"/>
+    <w:basedOn w:val="CommentTextChar"/>
+    <w:link w:val="CommentSubject"/>
+    <w:uiPriority w:val="99"/>
+    <w:semiHidden/>
+    <w:rsid w:val="00302F2B"/>
+    <w:rPr>
+      <w:b/>
+      <w:bCs/>
+      <w:sz w:val="20"/>
+      <w:szCs w:val="20"/>
+    </w:rPr>
+  </w:style>
+  <w:style w:type="paragraph" w:styleId="BalloonText">
+    <w:name w:val="Balloon Text"/>
+    <w:basedOn w:val="Normal"/>
+    <w:link w:val="BalloonTextChar"/>
+    <w:uiPriority w:val="99"/>
+    <w:semiHidden/>
+    <w:unhideWhenUsed/>
+    <w:rsid w:val="00302F2B"/>
+    <w:pPr>
+      <w:spacing w:after="0" w:line="240" w:lineRule="auto"/>
+    </w:pPr>
+    <w:rPr>
+      <w:rFonts w:ascii="Segoe UI" w:hAnsi="Segoe UI" w:cs="Segoe UI"/>
+      <w:sz w:val="18"/>
+      <w:szCs w:val="18"/>
+    </w:rPr>
+  </w:style>
+  <w:style w:type="character" w:customStyle="1" w:styleId="BalloonTextChar">
+    <w:name w:val="Balloon Text Char"/>
+    <w:basedOn w:val="DefaultParagraphFont"/>
+    <w:link w:val="BalloonText"/>
+    <w:uiPriority w:val="99"/>
+    <w:semiHidden/>
+    <w:rsid w:val="00302F2B"/>
+    <w:rPr>
+      <w:rFonts w:ascii="Segoe UI" w:hAnsi="Segoe UI" w:cs="Segoe UI"/>
+      <w:sz w:val="18"/>
+      <w:szCs w:val="18"/>
+    </w:rPr>
+  </w:style>
+  <w:style w:type="paragraph" w:styleId="ListParagraph">
+    <w:name w:val="List Paragraph"/>
+    <w:basedOn w:val="Normal"/>
+    <w:uiPriority w:val="34"/>
+    <w:qFormat/>
+    <w:rsid w:val="000C45EB"/>
+    <w:pPr>
+      <w:ind w:left="720"/>
+      <w:contextualSpacing/>
+    </w:pPr>
+  </w:style>
+</w:styles>
+</file>
+
+<file path=word/stylesWithEffects.xml><?xml version="1.0" encoding="utf-8"?>
+<w:styles xmlns:wpc="http://schemas.microsoft.com/office/word/2010/wordprocessingCanvas" xmlns:mc="http://schemas.openxmlformats.org/markup-compatibility/2006" xmlns:o="urn:schemas-microsoft-com:office:office" xmlns:r="http://schemas.openxmlformats.org/officeDocument/2006/relationships" xmlns:m="http://schemas.openxmlformats.org/officeDocument/2006/math" xmlns:v="urn:schemas-microsoft-com:vml" xmlns:wp14="http://schemas.microsoft.com/office/word/2010/wordprocessingDrawing" xmlns:wp="http://schemas.openxmlformats.org/drawingml/2006/wordprocessingDrawing" xmlns:w10="urn:schemas-microsoft-com:office:word" xmlns:w="http://schemas.openxmlformats.org/wordprocessingml/2006/main" xmlns:w14="http://schemas.microsoft.com/office/word/2010/wordml" xmlns:wpg="http://schemas.microsoft.com/office/word/2010/wordprocessingGroup" xmlns:wpi="http://schemas.microsoft.com/office/word/2010/wordprocessingInk" xmlns:wne="http://schemas.microsoft.com/office/word/2006/wordml" xmlns:wps="http://schemas.microsoft.com/office/word/2010/wordprocessingShape" mc:Ignorable="w14 wp14">
+  <w:docDefaults>
+    <w:rPrDefault>
+      <w:rPr>
+        <w:rFonts w:asciiTheme="minorHAnsi" w:eastAsiaTheme="minorHAnsi" w:hAnsiTheme="minorHAnsi" w:cstheme="minorBidi"/>
+        <w:sz w:val="22"/>
+        <w:szCs w:val="22"/>
+        <w:lang w:val="en-US" w:eastAsia="en-US" w:bidi="ar-SA"/>
+      </w:rPr>
+    </w:rPrDefault>
+    <w:pPrDefault>
+      <w:pPr>
+        <w:spacing w:after="200" w:line="276" w:lineRule="auto"/>
+      </w:pPr>
+    </w:pPrDefault>
+  </w:docDefaults>
+  <w:latentStyles w:defLockedState="0" w:defUIPriority="99" w:defSemiHidden="1" w:defUnhideWhenUsed="1" w:defQFormat="0" w:count="267">
+    <w:lsdException w:name="Normal" w:semiHidden="0" w:uiPriority="0" w:unhideWhenUsed="0" w:qFormat="1"/>
+    <w:lsdException w:name="heading 1" w:semiHidden="0" w:uiPriority="9" w:unhideWhenUsed="0" w:qFormat="1"/>
+    <w:lsdException w:name="heading 2" w:uiPriority="9" w:qFormat="1"/>
+    <w:lsdException w:name="heading 3" w:uiPriority="9" w:qFormat="1"/>
+    <w:lsdException w:name="heading 4" w:uiPriority="9" w:qFormat="1"/>
+    <w:lsdException w:name="heading 5" w:uiPriority="9" w:qFormat="1"/>
+    <w:lsdException w:name="heading 6" w:uiPriority="9" w:qFormat="1"/>
+    <w:lsdException w:name="heading 7" w:uiPriority="9" w:qFormat="1"/>
+    <w:lsdException w:name="heading 8" w:uiPriority="9" w:qFormat="1"/>
+    <w:lsdException w:name="heading 9" w:uiPriority="9" w:qFormat="1"/>
+    <w:lsdException w:name="toc 1" w:uiPriority="39"/>
+    <w:lsdException w:name="toc 2" w:uiPriority="39"/>
+    <w:lsdException w:name="toc 3" w:uiPriority="39"/>
+    <w:lsdException w:name="toc 4" w:uiPriority="39"/>
+    <w:lsdException w:name="toc 5" w:uiPriority="39"/>
+    <w:lsdException w:name="toc 6" w:uiPriority="39"/>
+    <w:lsdException w:name="toc 7" w:uiPriority="39"/>
+    <w:lsdException w:name="toc 8" w:uiPriority="39"/>
+    <w:lsdException w:name="toc 9" w:uiPriority="39"/>
+    <w:lsdException w:name="caption" w:uiPriority="35" w:qFormat="1"/>
+    <w:lsdException w:name="Title" w:semiHidden="0" w:uiPriority="10" w:unhideWhenUsed="0" w:qFormat="1"/>
+    <w:lsdException w:name="Default Paragraph Font" w:uiPriority="1"/>
+    <w:lsdException w:name="Subtitle" w:semiHidden="0" w:uiPriority="11" w:unhideWhenUsed="0" w:qFormat="1"/>
+    <w:lsdException w:name="Strong" w:semiHidden="0" w:uiPriority="22" w:unhideWhenUsed="0" w:qFormat="1"/>
+    <w:lsdException w:name="Emphasis" w:semiHidden="0" w:uiPriority="20" w:unhideWhenUsed="0" w:qFormat="1"/>
+    <w:lsdException w:name="Table Grid" w:semiHidden="0" w:uiPriority="59" w:unhideWhenUsed="0"/>
+    <w:lsdException w:name="Placeholder Text" w:unhideWhenUsed="0"/>
+    <w:lsdException w:name="No Spacing" w:semiHidden="0" w:uiPriority="1" w:unhideWhenUsed="0" w:qFormat="1"/>
+    <w:lsdException w:name="Light Shading" w:semiHidden="0" w:uiPriority="60" w:unhideWhenUsed="0"/>
+    <w:lsdException w:name="Light List" w:semiHidden="0" w:uiPriority="61" w:unhideWhenUsed="0"/>
+    <w:lsdException w:name="Light Grid" w:semiHidden="0" w:uiPriority="62" w:unhideWhenUsed="0"/>
+    <w:lsdException w:name="Medium Shading 1" w:semiHidden="0" w:uiPriority="63" w:unhideWhenUsed="0"/>
+    <w:lsdException w:name="Medium Shading 2" w:semiHidden="0" w:uiPriority="64" w:unhideWhenUsed="0"/>
+    <w:lsdException w:name="Medium List 1" w:semiHidden="0" w:uiPriority="65" w:unhideWhenUsed="0"/>
+    <w:lsdException w:name="Medium List 2" w:semiHidden="0" w:uiPriority="66" w:unhideWhenUsed="0"/>
+    <w:lsdException w:name="Medium Grid 1" w:semiHidden="0" w:uiPriority="67" w:unhideWhenUsed="0"/>
+    <w:lsdException w:name="Medium Grid 2" w:semiHidden="0" w:uiPriority="68" w:unhideWhenUsed="0"/>
+    <w:lsdException w:name="Medium Grid 3" w:semiHidden="0" w:uiPriority="69" w:unhideWhenUsed="0"/>
+    <w:lsdException w:name="Dark List" w:semiHidden="0" w:uiPriority="70" w:unhideWhenUsed="0"/>
+    <w:lsdException w:name="Colorful Shading" w:semiHidden="0" w:uiPriority="71" w:unhideWhenUsed="0"/>
+    <w:lsdException w:name="Colorful List" w:semiHidden="0" w:uiPriority="72" w:unhideWhenUsed="0"/>
+    <w:lsdException w:name="Colorful Grid" w:semiHidden="0" w:uiPriority="73" w:unhideWhenUsed="0"/>
+    <w:lsdException w:name="Light Shading Accent 1" w:semiHidden="0" w:uiPriority="60" w:unhideWhenUsed="0"/>
+    <w:lsdException w:name="Light List Accent 1" w:semiHidden="0" w:uiPriority="61" w:unhideWhenUsed="0"/>
+    <w:lsdException w:name="Light Grid Accent 1" w:semiHidden="0" w:uiPriority="62" w:unhideWhenUsed="0"/>
+    <w:lsdException w:name="Medium Shading 1 Accent 1" w:semiHidden="0" w:uiPriority="63" w:unhideWhenUsed="0"/>
+    <w:lsdException w:name="Medium Shading 2 Accent 1" w:semiHidden="0" w:uiPriority="64" w:unhideWhenUsed="0"/>
+    <w:lsdException w:name="Medium List 1 Accent 1" w:semiHidden="0" w:uiPriority="65" w:unhideWhenUsed="0"/>
+    <w:lsdException w:name="Revision" w:unhideWhenUsed="0"/>
+    <w:lsdException w:name="List Paragraph" w:semiHidden="0" w:uiPriority="34" w:unhideWhenUsed="0" w:qFormat="1"/>
+    <w:lsdException w:name="Quote" w:semiHidden="0" w:uiPriority="29" w:unhideWhenUsed="0" w:qFormat="1"/>
+    <w:lsdException w:name="Intense Quote" w:semiHidden="0" w:uiPriority="30" w:unhideWhenUsed="0" w:qFormat="1"/>
+    <w:lsdException w:name="Medium List 2 Accent 1" w:semiHidden="0" w:uiPriority="66" w:unhideWhenUsed="0"/>
+    <w:lsdException w:name="Medium Grid 1 Accent 1" w:semiHidden="0" w:uiPriority="67" w:unhideWhenUsed="0"/>
+    <w:lsdException w:name="Medium Grid 2 Accent 1" w:semiHidden="0" w:uiPriority="68" w:unhideWhenUsed="0"/>
+    <w:lsdException w:name="Medium Grid 3 Accent 1" w:semiHidden="0" w:uiPriority="69" w:unhideWhenUsed="0"/>
+    <w:lsdException w:name="Dark List Accent 1" w:semiHidden="0" w:uiPriority="70" w:unhideWhenUsed="0"/>
+    <w:lsdException w:name="Colorful Shading Accent 1" w:semiHidden="0" w:uiPriority="71" w:unhideWhenUsed="0"/>
+    <w:lsdException w:name="Colorful List Accent 1" w:semiHidden="0" w:uiPriority="72" w:unhideWhenUsed="0"/>
+    <w:lsdException w:name="Colorful Grid Accent 1" w:semiHidden="0" w:uiPriority="73" w:unhideWhenUsed="0"/>
+    <w:lsdException w:name="Light Shading Accent 2" w:semiHidden="0" w:uiPriority="60" w:unhideWhenUsed="0"/>
+    <w:lsdException w:name="Light List Accent 2" w:semiHidden="0" w:uiPriority="61" w:unhideWhenUsed="0"/>
+    <w:lsdException w:name="Light Grid Accent 2" w:semiHidden="0" w:uiPriority="62" w:unhideWhenUsed="0"/>
+    <w:lsdException w:name="Medium Shading 1 Accent 2" w:semiHidden="0" w:uiPriority="63" w:unhideWhenUsed="0"/>
+    <w:lsdException w:name="Medium Shading 2 Accent 2" w:semiHidden="0" w:uiPriority="64" w:unhideWhenUsed="0"/>
+    <w:lsdException w:name="Medium List 1 Accent 2" w:semiHidden="0" w:uiPriority="65" w:unhideWhenUsed="0"/>
+    <w:lsdException w:name="Medium List 2 Accent 2" w:semiHidden="0" w:uiPriority="66" w:unhideWhenUsed="0"/>
+    <w:lsdException w:name="Medium Grid 1 Accent 2" w:semiHidden="0" w:uiPriority="67" w:unhideWhenUsed="0"/>
+    <w:lsdException w:name="Medium Grid 2 Accent 2" w:semiHidden="0" w:uiPriority="68" w:unhideWhenUsed="0"/>
+    <w:lsdException w:name="Medium Grid 3 Accent 2" w:semiHidden="0" w:uiPriority="69" w:unhideWhenUsed="0"/>
+    <w:lsdException w:name="Dark List Accent 2" w:semiHidden="0" w:uiPriority="70" w:unhideWhenUsed="0"/>
+    <w:lsdException w:name="Colorful Shading Accent 2" w:semiHidden="0" w:uiPriority="71" w:unhideWhenUsed="0"/>
+    <w:lsdException w:name="Colorful List Accent 2" w:semiHidden="0" w:uiPriority="72" w:unhideWhenUsed="0"/>
+    <w:lsdException w:name="Colorful Grid Accent 2" w:semiHidden="0" w:uiPriority="73" w:unhideWhenUsed="0"/>
+    <w:lsdException w:name="Light Shading Accent 3" w:semiHidden="0" w:uiPriority="60" w:unhideWhenUsed="0"/>
+    <w:lsdException w:name="Light List Accent 3" w:semiHidden="0" w:uiPriority="61" w:unhideWhenUsed="0"/>
+    <w:lsdException w:name="Light Grid Accent 3" w:semiHidden="0" w:uiPriority="62" w:unhideWhenUsed="0"/>
+    <w:lsdException w:name="Medium Shading 1 Accent 3" w:semiHidden="0" w:uiPriority="63" w:unhideWhenUsed="0"/>
+    <w:lsdException w:name="Medium Shading 2 Accent 3" w:semiHidden="0" w:uiPriority="64" w:unhideWhenUsed="0"/>
+    <w:lsdException w:name="Medium List 1 Accent 3" w:semiHidden="0" w:uiPriority="65" w:unhideWhenUsed="0"/>
+    <w:lsdException w:name="Medium List 2 Accent 3" w:semiHidden="0" w:uiPriority="66" w:unhideWhenUsed="0"/>
+    <w:lsdException w:name="Medium Grid 1 Accent 3" w:semiHidden="0" w:uiPriority="67" w:unhideWhenUsed="0"/>
+    <w:lsdException w:name="Medium Grid 2 Accent 3" w:semiHidden="0" w:uiPriority="68" w:unhideWhenUsed="0"/>
+    <w:lsdException w:name="Medium Grid 3 Accent 3" w:semiHidden="0" w:uiPriority="69" w:unhideWhenUsed="0"/>
+    <w:lsdException w:name="Dark List Accent 3" w:semiHidden="0" w:uiPriority="70" w:unhideWhenUsed="0"/>
+    <w:lsdException w:name="Colorful Shading Accent 3" w:semiHidden="0" w:uiPriority="71" w:unhideWhenUsed="0"/>
+    <w:lsdException w:name="Colorful List Accent 3" w:semiHidden="0" w:uiPriority="72" w:unhideWhenUsed="0"/>
+    <w:lsdException w:name="Colorful Grid Accent 3" w:semiHidden="0" w:uiPriority="73" w:unhideWhenUsed="0"/>
+    <w:lsdException w:name="Light Shading Accent 4" w:semiHidden="0" w:uiPriority="60" w:unhideWhenUsed="0"/>
+    <w:lsdException w:name="Light List Accent 4" w:semiHidden="0" w:uiPriority="61" w:unhideWhenUsed="0"/>
+    <w:lsdException w:name="Light Grid Accent 4" w:semiHidden="0" w:uiPriority="62" w:unhideWhenUsed="0"/>
+    <w:lsdException w:name="Medium Shading 1 Accent 4" w:semiHidden="0" w:uiPriority="63" w:unhideWhenUsed="0"/>
+    <w:lsdException w:name="Medium Shading 2 Accent 4" w:semiHidden="0" w:uiPriority="64" w:unhideWhenUsed="0"/>
+    <w:lsdException w:name="Medium List 1 Accent 4" w:semiHidden="0" w:uiPriority="65" w:unhideWhenUsed="0"/>
+    <w:lsdException w:name="Medium List 2 Accent 4" w:semiHidden="0" w:uiPriority="66" w:unhideWhenUsed="0"/>
+    <w:lsdException w:name="Medium Grid 1 Accent 4" w:semiHidden="0" w:uiPriority="67" w:unhideWhenUsed="0"/>
+    <w:lsdException w:name="Medium Grid 2 Accent 4" w:semiHidden="0" w:uiPriority="68" w:unhideWhenUsed="0"/>
+    <w:lsdException w:name="Medium Grid 3 Accent 4" w:semiHidden="0" w:uiPriority="69" w:unhideWhenUsed="0"/>
+    <w:lsdException w:name="Dark List Accent 4" w:semiHidden="0" w:uiPriority="70" w:unhideWhenUsed="0"/>
+    <w:lsdException w:name="Colorful Shading Accent 4" w:semiHidden="0" w:uiPriority="71" w:unhideWhenUsed="0"/>
+    <w:lsdException w:name="Colorful List Accent 4" w:semiHidden="0" w:uiPriority="72" w:unhideWhenUsed="0"/>
+    <w:lsdException w:name="Colorful Grid Accent 4" w:semiHidden="0" w:uiPriority="73" w:unhideWhenUsed="0"/>
+    <w:lsdException w:name="Light Shading Accent 5" w:semiHidden="0" w:uiPriority="60" w:unhideWhenUsed="0"/>
+    <w:lsdException w:name="Light List Accent 5" w:semiHidden="0" w:uiPriority="61" w:unhideWhenUsed="0"/>
+    <w:lsdException w:name="Light Grid Accent 5" w:semiHidden="0" w:uiPriority="62" w:unhideWhenUsed="0"/>
+    <w:lsdException w:name="Medium Shading 1 Accent 5" w:semiHidden="0" w:uiPriority="63" w:unhideWhenUsed="0"/>
+    <w:lsdException w:name="Medium Shading 2 Accent 5" w:semiHidden="0" w:uiPriority="64" w:unhideWhenUsed="0"/>
+    <w:lsdException w:name="Medium List 1 Accent 5" w:semiHidden="0" w:uiPriority="65" w:unhideWhenUsed="0"/>
+    <w:lsdException w:name="Medium List 2 Accent 5" w:semiHidden="0" w:uiPriority="66" w:unhideWhenUsed="0"/>
+    <w:lsdException w:name="Medium Grid 1 Accent 5" w:semiHidden="0" w:uiPriority="67" w:unhideWhenUsed="0"/>
+    <w:lsdException w:name="Medium Grid 2 Accent 5" w:semiHidden="0" w:uiPriority="68" w:unhideWhenUsed="0"/>
+    <w:lsdException w:name="Medium Grid 3 Accent 5" w:semiHidden="0" w:uiPriority="69" w:unhideWhenUsed="0"/>
+    <w:lsdException w:name="Dark List Accent 5" w:semiHidden="0" w:uiPriority="70" w:unhideWhenUsed="0"/>
+    <w:lsdException w:name="Colorful Shading Accent 5" w:semiHidden="0" w:uiPriority="71" w:unhideWhenUsed="0"/>
+    <w:lsdException w:name="Colorful List Accent 5" w:semiHidden="0" w:uiPriority="72" w:unhideWhenUsed="0"/>
+    <w:lsdException w:name="Colorful Grid Accent 5" w:semiHidden="0" w:uiPriority="73" w:unhideWhenUsed="0"/>
+    <w:lsdException w:name="Light Shading Accent 6" w:semiHidden="0" w:uiPriority="60" w:unhideWhenUsed="0"/>
+    <w:lsdException w:name="Light List Accent 6" w:semiHidden="0" w:uiPriority="61" w:unhideWhenUsed="0"/>
+    <w:lsdException w:name="Light Grid Accent 6" w:semiHidden="0" w:uiPriority="62" w:unhideWhenUsed="0"/>
+    <w:lsdException w:name="Medium Shading 1 Accent 6" w:semiHidden="0" w:uiPriority="63" w:unhideWhenUsed="0"/>
+    <w:lsdException w:name="Medium Shading 2 Accent 6" w:semiHidden="0" w:uiPriority="64" w:unhideWhenUsed="0"/>
+    <w:lsdException w:name="Medium List 1 Accent 6" w:semiHidden="0" w:uiPriority="65" w:unhideWhenUsed="0"/>
+    <w:lsdException w:name="Medium List 2 Accent 6" w:semiHidden="0" w:uiPriority="66" w:unhideWhenUsed="0"/>
+    <w:lsdException w:name="Medium Grid 1 Accent 6" w:semiHidden="0" w:uiPriority="67" w:unhideWhenUsed="0"/>
+    <w:lsdException w:name="Medium Grid 2 Accent 6" w:semiHidden="0" w:uiPriority="68" w:unhideWhenUsed="0"/>
+    <w:lsdException w:name="Medium Grid 3 Accent 6" w:semiHidden="0" w:uiPriority="69" w:unhideWhenUsed="0"/>
+    <w:lsdException w:name="Dark List Accent 6" w:semiHidden="0" w:uiPriority="70" w:unhideWhenUsed="0"/>
+    <w:lsdException w:name="Colorful Shading Accent 6" w:semiHidden="0" w:uiPriority="71" w:unhideWhenUsed="0"/>
+    <w:lsdException w:name="Colorful List Accent 6" w:semiHidden="0" w:uiPriority="72" w:unhideWhenUsed="0"/>
+    <w:lsdException w:name="Colorful Grid Accent 6" w:semiHidden="0" w:uiPriority="73" w:unhideWhenUsed="0"/>
+    <w:lsdException w:name="Subtle Emphasis" w:semiHidden="0" w:uiPriority="19" w:unhideWhenUsed="0" w:qFormat="1"/>
+    <w:lsdException w:name="Intense Emphasis" w:semiHidden="0" w:uiPriority="21" w:unhideWhenUsed="0" w:qFormat="1"/>
+    <w:lsdException w:name="Subtle Reference" w:semiHidden="0" w:uiPriority="31" w:unhideWhenUsed="0" w:qFormat="1"/>
+    <w:lsdException w:name="Intense Reference" w:semiHidden="0" w:uiPriority="32" w:unhideWhenUsed="0" w:qFormat="1"/>
+    <w:lsdException w:name="Book Title" w:semiHidden="0" w:uiPriority="33" w:unhideWhenUsed="0" w:qFormat="1"/>
+    <w:lsdException w:name="Bibliography" w:uiPriority="37"/>
+    <w:lsdException w:name="TOC Heading" w:uiPriority="39" w:qFormat="1"/>
   </w:latentStyles>
   <w:style w:type="paragraph" w:default="1" w:styleId="Normal">
     <w:name w:val="Normal"/>

</xml_diff>

<commit_message>
Very teeny change to reply letter.
</commit_message>
<xml_diff>
--- a/peer_reviews/Reply1.docx
+++ b/peer_reviews/Reply1.docx
@@ -1,6 +1,6 @@
 
 <file path=word/document.xml><?xml version="1.0" encoding="utf-8"?>
-<w:document xmlns:wpc="http://schemas.microsoft.com/office/word/2010/wordprocessingCanvas" xmlns:mc="http://schemas.openxmlformats.org/markup-compatibility/2006" xmlns:o="urn:schemas-microsoft-com:office:office" xmlns:r="http://schemas.openxmlformats.org/officeDocument/2006/relationships" xmlns:m="http://schemas.openxmlformats.org/officeDocument/2006/math" xmlns:v="urn:schemas-microsoft-com:vml" xmlns:wp14="http://schemas.microsoft.com/office/word/2010/wordprocessingDrawing" xmlns:wp="http://schemas.openxmlformats.org/drawingml/2006/wordprocessingDrawing" xmlns:w10="urn:schemas-microsoft-com:office:word" xmlns:w="http://schemas.openxmlformats.org/wordprocessingml/2006/main" xmlns:w14="http://schemas.microsoft.com/office/word/2010/wordml" xmlns:w15="http://schemas.microsoft.com/office/word/2012/wordml" xmlns:wpg="http://schemas.microsoft.com/office/word/2010/wordprocessingGroup" xmlns:wpi="http://schemas.microsoft.com/office/word/2010/wordprocessingInk" xmlns:wne="http://schemas.microsoft.com/office/word/2006/wordml" xmlns:wps="http://schemas.microsoft.com/office/word/2010/wordprocessingShape" mc:Ignorable="w14 w15 wp14">
+<w:document xmlns:wpc="http://schemas.microsoft.com/office/word/2010/wordprocessingCanvas" xmlns:mc="http://schemas.openxmlformats.org/markup-compatibility/2006" xmlns:o="urn:schemas-microsoft-com:office:office" xmlns:r="http://schemas.openxmlformats.org/officeDocument/2006/relationships" xmlns:m="http://schemas.openxmlformats.org/officeDocument/2006/math" xmlns:v="urn:schemas-microsoft-com:vml" xmlns:wp14="http://schemas.microsoft.com/office/word/2010/wordprocessingDrawing" xmlns:wp="http://schemas.openxmlformats.org/drawingml/2006/wordprocessingDrawing" xmlns:w10="urn:schemas-microsoft-com:office:word" xmlns:w="http://schemas.openxmlformats.org/wordprocessingml/2006/main" xmlns:w14="http://schemas.microsoft.com/office/word/2010/wordml" xmlns:wpg="http://schemas.microsoft.com/office/word/2010/wordprocessingGroup" xmlns:wpi="http://schemas.microsoft.com/office/word/2010/wordprocessingInk" xmlns:wne="http://schemas.microsoft.com/office/word/2006/wordml" xmlns:wps="http://schemas.microsoft.com/office/word/2010/wordprocessingShape" mc:Ignorable="w14 wp14">
   <w:body>
     <w:p>
       <w:pPr>
@@ -10,6 +10,14 @@
           <w:szCs w:val="24"/>
         </w:rPr>
       </w:pPr>
+      <w:r>
+        <w:rPr>
+          <w:rFonts w:ascii="Times New Roman" w:hAnsi="Times New Roman" w:cs="Times New Roman"/>
+          <w:sz w:val="24"/>
+          <w:szCs w:val="24"/>
+        </w:rPr>
+        <w:t>Dear Dr. Johnson,</w:t>
+      </w:r>
     </w:p>
     <w:p>
       <w:pPr>
@@ -25,7 +33,15 @@
           <w:sz w:val="24"/>
           <w:szCs w:val="24"/>
         </w:rPr>
-        <w:t>Dear Dr. Johnson,</w:t>
+        <w:t>We are pleased to submit for your consideration a revised form of our manuscript</w:t>
+      </w:r>
+      <w:r>
+        <w:rPr>
+          <w:rFonts w:ascii="Times New Roman" w:hAnsi="Times New Roman" w:cs="Times New Roman"/>
+          <w:sz w:val="24"/>
+          <w:szCs w:val="24"/>
+        </w:rPr>
+        <w:t xml:space="preserve"> BUL-2015-0509, “Overestimated Effects of Violent Games on Aggressive Outcomes in Anderson et al. (2010).”</w:t>
       </w:r>
     </w:p>
     <w:p>
@@ -42,15 +58,150 @@
           <w:sz w:val="24"/>
           <w:szCs w:val="24"/>
         </w:rPr>
-        <w:t>We are pleased to submit for your consideration a revised form of our manuscript</w:t>
-      </w:r>
-      <w:r>
-        <w:rPr>
-          <w:rFonts w:ascii="Times New Roman" w:hAnsi="Times New Roman" w:cs="Times New Roman"/>
-          <w:sz w:val="24"/>
-          <w:szCs w:val="24"/>
-        </w:rPr>
-        <w:t xml:space="preserve"> BUL-2015-0509, “Overestimated Effects of Violent Games on Aggressive Outcomes in Anderson et al. (2010).”</w:t>
+        <w:t>The reviews and editorial comments we received were thorough and constructive. The chief concerns might b</w:t>
+      </w:r>
+      <w:r>
+        <w:rPr>
+          <w:rFonts w:ascii="Times New Roman" w:hAnsi="Times New Roman" w:cs="Times New Roman"/>
+          <w:sz w:val="24"/>
+          <w:szCs w:val="24"/>
+        </w:rPr>
+        <w:t xml:space="preserve">e summarized in three parts: </w:t>
+      </w:r>
+      <w:r>
+        <w:rPr>
+          <w:rFonts w:ascii="Times New Roman" w:hAnsi="Times New Roman" w:cs="Times New Roman"/>
+          <w:b/>
+          <w:sz w:val="24"/>
+          <w:szCs w:val="24"/>
+        </w:rPr>
+        <w:t>I</w:t>
+      </w:r>
+      <w:r>
+        <w:rPr>
+          <w:rFonts w:ascii="Times New Roman" w:hAnsi="Times New Roman" w:cs="Times New Roman"/>
+          <w:sz w:val="24"/>
+          <w:szCs w:val="24"/>
+        </w:rPr>
+        <w:t>.</w:t>
+      </w:r>
+      <w:r>
+        <w:rPr>
+          <w:rFonts w:ascii="Times New Roman" w:hAnsi="Times New Roman" w:cs="Times New Roman"/>
+          <w:sz w:val="24"/>
+          <w:szCs w:val="24"/>
+        </w:rPr>
+        <w:t xml:space="preserve"> the calculation of effect size estimates, </w:t>
+      </w:r>
+      <w:r>
+        <w:rPr>
+          <w:rFonts w:ascii="Times New Roman" w:hAnsi="Times New Roman" w:cs="Times New Roman"/>
+          <w:b/>
+          <w:sz w:val="24"/>
+          <w:szCs w:val="24"/>
+        </w:rPr>
+        <w:t>II</w:t>
+      </w:r>
+      <w:r>
+        <w:rPr>
+          <w:rFonts w:ascii="Times New Roman" w:hAnsi="Times New Roman" w:cs="Times New Roman"/>
+          <w:sz w:val="24"/>
+          <w:szCs w:val="24"/>
+        </w:rPr>
+        <w:t>.</w:t>
+      </w:r>
+      <w:r>
+        <w:rPr>
+          <w:rFonts w:ascii="Times New Roman" w:hAnsi="Times New Roman" w:cs="Times New Roman"/>
+          <w:sz w:val="24"/>
+          <w:szCs w:val="24"/>
+        </w:rPr>
+        <w:t xml:space="preserve"> </w:t>
+      </w:r>
+      <w:proofErr w:type="gramStart"/>
+      <w:r>
+        <w:rPr>
+          <w:rFonts w:ascii="Times New Roman" w:hAnsi="Times New Roman" w:cs="Times New Roman"/>
+          <w:sz w:val="24"/>
+          <w:szCs w:val="24"/>
+        </w:rPr>
+        <w:t>attention</w:t>
+      </w:r>
+      <w:proofErr w:type="gramEnd"/>
+      <w:r>
+        <w:rPr>
+          <w:rFonts w:ascii="Times New Roman" w:hAnsi="Times New Roman" w:cs="Times New Roman"/>
+          <w:sz w:val="24"/>
+          <w:szCs w:val="24"/>
+        </w:rPr>
+        <w:t xml:space="preserve"> to heterogeneity, and </w:t>
+      </w:r>
+      <w:r>
+        <w:rPr>
+          <w:rFonts w:ascii="Times New Roman" w:hAnsi="Times New Roman" w:cs="Times New Roman"/>
+          <w:b/>
+          <w:sz w:val="24"/>
+          <w:szCs w:val="24"/>
+        </w:rPr>
+        <w:t>III</w:t>
+      </w:r>
+      <w:r>
+        <w:rPr>
+          <w:rFonts w:ascii="Times New Roman" w:hAnsi="Times New Roman" w:cs="Times New Roman"/>
+          <w:sz w:val="24"/>
+          <w:szCs w:val="24"/>
+        </w:rPr>
+        <w:t>.</w:t>
+      </w:r>
+      <w:r>
+        <w:rPr>
+          <w:rFonts w:ascii="Times New Roman" w:hAnsi="Times New Roman" w:cs="Times New Roman"/>
+          <w:sz w:val="24"/>
+          <w:szCs w:val="24"/>
+        </w:rPr>
+        <w:t xml:space="preserve"> </w:t>
+      </w:r>
+      <w:proofErr w:type="gramStart"/>
+      <w:r>
+        <w:rPr>
+          <w:rFonts w:ascii="Times New Roman" w:hAnsi="Times New Roman" w:cs="Times New Roman"/>
+          <w:sz w:val="24"/>
+          <w:szCs w:val="24"/>
+        </w:rPr>
+        <w:t>consideration</w:t>
+      </w:r>
+      <w:proofErr w:type="gramEnd"/>
+      <w:r>
+        <w:rPr>
+          <w:rFonts w:ascii="Times New Roman" w:hAnsi="Times New Roman" w:cs="Times New Roman"/>
+          <w:sz w:val="24"/>
+          <w:szCs w:val="24"/>
+        </w:rPr>
+        <w:t xml:space="preserve"> of study quality. We address the</w:t>
+      </w:r>
+      <w:r>
+        <w:rPr>
+          <w:rFonts w:ascii="Times New Roman" w:hAnsi="Times New Roman" w:cs="Times New Roman"/>
+          <w:sz w:val="24"/>
+          <w:szCs w:val="24"/>
+        </w:rPr>
+        <w:t>se broad concerns first</w:t>
+      </w:r>
+      <w:r>
+        <w:rPr>
+          <w:rFonts w:ascii="Times New Roman" w:hAnsi="Times New Roman" w:cs="Times New Roman"/>
+          <w:sz w:val="24"/>
+          <w:szCs w:val="24"/>
+        </w:rPr>
+        <w:t>, with smaller, s</w:t>
+      </w:r>
+      <w:r>
+        <w:rPr>
+          <w:rFonts w:ascii="Times New Roman" w:hAnsi="Times New Roman" w:cs="Times New Roman"/>
+          <w:sz w:val="24"/>
+          <w:szCs w:val="24"/>
+        </w:rPr>
+        <w:t>pecific changes discussed later in the replies to individual reviewers.</w:t>
       </w:r>
     </w:p>
     <w:p>
@@ -64,22 +215,6 @@
       <w:r>
         <w:rPr>
           <w:rFonts w:ascii="Times New Roman" w:hAnsi="Times New Roman" w:cs="Times New Roman"/>
-          <w:sz w:val="24"/>
-          <w:szCs w:val="24"/>
-        </w:rPr>
-        <w:t>The reviews and editorial comments we received were thorough and constructive. The chief concerns might b</w:t>
-      </w:r>
-      <w:r>
-        <w:rPr>
-          <w:rFonts w:ascii="Times New Roman" w:hAnsi="Times New Roman" w:cs="Times New Roman"/>
-          <w:sz w:val="24"/>
-          <w:szCs w:val="24"/>
-        </w:rPr>
-        <w:t xml:space="preserve">e summarized in three parts: </w:t>
-      </w:r>
-      <w:r>
-        <w:rPr>
-          <w:rFonts w:ascii="Times New Roman" w:hAnsi="Times New Roman" w:cs="Times New Roman"/>
           <w:b/>
           <w:sz w:val="24"/>
           <w:szCs w:val="24"/>
@@ -89,6 +224,7 @@
       <w:r>
         <w:rPr>
           <w:rFonts w:ascii="Times New Roman" w:hAnsi="Times New Roman" w:cs="Times New Roman"/>
+          <w:b/>
           <w:sz w:val="24"/>
           <w:szCs w:val="24"/>
         </w:rPr>
@@ -100,105 +236,15 @@
           <w:sz w:val="24"/>
           <w:szCs w:val="24"/>
         </w:rPr>
-        <w:t xml:space="preserve"> the calculation of effect size estimates, </w:t>
-      </w:r>
-      <w:r>
-        <w:rPr>
-          <w:rFonts w:ascii="Times New Roman" w:hAnsi="Times New Roman" w:cs="Times New Roman"/>
-          <w:b/>
-          <w:sz w:val="24"/>
-          <w:szCs w:val="24"/>
-        </w:rPr>
-        <w:t>II</w:t>
-      </w:r>
-      <w:r>
-        <w:rPr>
-          <w:rFonts w:ascii="Times New Roman" w:hAnsi="Times New Roman" w:cs="Times New Roman"/>
-          <w:sz w:val="24"/>
-          <w:szCs w:val="24"/>
-        </w:rPr>
-        <w:t>.</w:t>
-      </w:r>
-      <w:r>
-        <w:rPr>
-          <w:rFonts w:ascii="Times New Roman" w:hAnsi="Times New Roman" w:cs="Times New Roman"/>
-          <w:sz w:val="24"/>
-          <w:szCs w:val="24"/>
-        </w:rPr>
-        <w:t xml:space="preserve"> </w:t>
-      </w:r>
-      <w:r>
-        <w:rPr>
-          <w:rFonts w:ascii="Times New Roman" w:hAnsi="Times New Roman" w:cs="Times New Roman"/>
-          <w:sz w:val="24"/>
-          <w:szCs w:val="24"/>
-        </w:rPr>
-        <w:t xml:space="preserve">attention to heterogeneity, and </w:t>
-      </w:r>
-      <w:r>
-        <w:rPr>
-          <w:rFonts w:ascii="Times New Roman" w:hAnsi="Times New Roman" w:cs="Times New Roman"/>
-          <w:b/>
-          <w:sz w:val="24"/>
-          <w:szCs w:val="24"/>
-        </w:rPr>
-        <w:t>III</w:t>
-      </w:r>
-      <w:r>
-        <w:rPr>
-          <w:rFonts w:ascii="Times New Roman" w:hAnsi="Times New Roman" w:cs="Times New Roman"/>
-          <w:sz w:val="24"/>
-          <w:szCs w:val="24"/>
-        </w:rPr>
-        <w:t>.</w:t>
-      </w:r>
-      <w:r>
-        <w:rPr>
-          <w:rFonts w:ascii="Times New Roman" w:hAnsi="Times New Roman" w:cs="Times New Roman"/>
-          <w:sz w:val="24"/>
-          <w:szCs w:val="24"/>
-        </w:rPr>
-        <w:t xml:space="preserve"> </w:t>
-      </w:r>
-      <w:r>
-        <w:rPr>
-          <w:rFonts w:ascii="Times New Roman" w:hAnsi="Times New Roman" w:cs="Times New Roman"/>
-          <w:sz w:val="24"/>
-          <w:szCs w:val="24"/>
-        </w:rPr>
-        <w:t>consideration</w:t>
-      </w:r>
-      <w:r>
-        <w:rPr>
-          <w:rFonts w:ascii="Times New Roman" w:hAnsi="Times New Roman" w:cs="Times New Roman"/>
-          <w:sz w:val="24"/>
-          <w:szCs w:val="24"/>
-        </w:rPr>
-        <w:t xml:space="preserve"> of study quality. We address the</w:t>
-      </w:r>
-      <w:r>
-        <w:rPr>
-          <w:rFonts w:ascii="Times New Roman" w:hAnsi="Times New Roman" w:cs="Times New Roman"/>
-          <w:sz w:val="24"/>
-          <w:szCs w:val="24"/>
-        </w:rPr>
-        <w:t>se broad concerns first</w:t>
-      </w:r>
-      <w:r>
-        <w:rPr>
-          <w:rFonts w:ascii="Times New Roman" w:hAnsi="Times New Roman" w:cs="Times New Roman"/>
-          <w:sz w:val="24"/>
-          <w:szCs w:val="24"/>
-        </w:rPr>
-        <w:t>, with smaller, s</w:t>
-      </w:r>
-      <w:r>
-        <w:rPr>
-          <w:rFonts w:ascii="Times New Roman" w:hAnsi="Times New Roman" w:cs="Times New Roman"/>
-          <w:sz w:val="24"/>
-          <w:szCs w:val="24"/>
-        </w:rPr>
-        <w:t>pecific changes discussed later in the replies to individual reviewers.</w:t>
+        <w:t xml:space="preserve">  There were three separate</w:t>
+      </w:r>
+      <w:r>
+        <w:rPr>
+          <w:rFonts w:ascii="Times New Roman" w:hAnsi="Times New Roman" w:cs="Times New Roman"/>
+          <w:sz w:val="24"/>
+          <w:szCs w:val="24"/>
+        </w:rPr>
+        <w:t xml:space="preserve"> concerns about the effect-size measures: </w:t>
       </w:r>
     </w:p>
     <w:p>
@@ -212,36 +258,264 @@
       <w:r>
         <w:rPr>
           <w:rFonts w:ascii="Times New Roman" w:hAnsi="Times New Roman" w:cs="Times New Roman"/>
-          <w:b/>
-          <w:sz w:val="24"/>
-          <w:szCs w:val="24"/>
-        </w:rPr>
-        <w:t>I</w:t>
-      </w:r>
-      <w:r>
-        <w:rPr>
-          <w:rFonts w:ascii="Times New Roman" w:hAnsi="Times New Roman" w:cs="Times New Roman"/>
-          <w:b/>
-          <w:sz w:val="24"/>
-          <w:szCs w:val="24"/>
-        </w:rPr>
-        <w:t>.</w:t>
-      </w:r>
-      <w:r>
-        <w:rPr>
-          <w:rFonts w:ascii="Times New Roman" w:hAnsi="Times New Roman" w:cs="Times New Roman"/>
-          <w:sz w:val="24"/>
-          <w:szCs w:val="24"/>
-        </w:rPr>
-        <w:t xml:space="preserve">  There were three separate</w:t>
-      </w:r>
-      <w:r>
-        <w:rPr>
-          <w:rFonts w:ascii="Times New Roman" w:hAnsi="Times New Roman" w:cs="Times New Roman"/>
-          <w:sz w:val="24"/>
-          <w:szCs w:val="24"/>
-        </w:rPr>
-        <w:t xml:space="preserve"> concerns about the effect-size measures: </w:t>
+          <w:sz w:val="24"/>
+          <w:szCs w:val="24"/>
+        </w:rPr>
+        <w:t>A</w:t>
+      </w:r>
+      <w:r>
+        <w:rPr>
+          <w:rFonts w:ascii="Times New Roman" w:hAnsi="Times New Roman" w:cs="Times New Roman"/>
+          <w:sz w:val="24"/>
+          <w:szCs w:val="24"/>
+        </w:rPr>
+        <w:t xml:space="preserve">. </w:t>
+      </w:r>
+      <w:r>
+        <w:rPr>
+          <w:rFonts w:ascii="Times New Roman" w:hAnsi="Times New Roman" w:cs="Times New Roman"/>
+          <w:sz w:val="24"/>
+          <w:szCs w:val="24"/>
+        </w:rPr>
+        <w:t xml:space="preserve"> </w:t>
+      </w:r>
+      <w:r>
+        <w:rPr>
+          <w:rFonts w:ascii="Times New Roman" w:hAnsi="Times New Roman" w:cs="Times New Roman"/>
+          <w:sz w:val="24"/>
+          <w:szCs w:val="24"/>
+        </w:rPr>
+        <w:t xml:space="preserve">Were any outcomes dichotomous and being treated as continuous?  If so, as pointed out by </w:t>
+      </w:r>
+      <w:r>
+        <w:rPr>
+          <w:rFonts w:ascii="Times New Roman" w:hAnsi="Times New Roman" w:cs="Times New Roman"/>
+          <w:sz w:val="24"/>
+          <w:szCs w:val="24"/>
+        </w:rPr>
+        <w:t xml:space="preserve">McGrath and </w:t>
+      </w:r>
+      <w:r>
+        <w:rPr>
+          <w:rFonts w:ascii="Times New Roman" w:hAnsi="Times New Roman" w:cs="Times New Roman"/>
+          <w:sz w:val="24"/>
+          <w:szCs w:val="24"/>
+        </w:rPr>
+        <w:t>Meyer (2006) base rate differences in</w:t>
+      </w:r>
+      <w:r>
+        <w:rPr>
+          <w:rFonts w:ascii="Times New Roman" w:hAnsi="Times New Roman" w:cs="Times New Roman"/>
+          <w:sz w:val="24"/>
+          <w:szCs w:val="24"/>
+        </w:rPr>
+        <w:t xml:space="preserve"> outcome can cause differences between </w:t>
+      </w:r>
+      <w:r>
+        <w:rPr>
+          <w:rFonts w:ascii="Times New Roman" w:hAnsi="Times New Roman" w:cs="Times New Roman"/>
+          <w:i/>
+          <w:sz w:val="24"/>
+          <w:szCs w:val="24"/>
+        </w:rPr>
+        <w:t>r</w:t>
+      </w:r>
+      <w:r>
+        <w:rPr>
+          <w:rFonts w:ascii="Times New Roman" w:hAnsi="Times New Roman" w:cs="Times New Roman"/>
+          <w:sz w:val="24"/>
+          <w:szCs w:val="24"/>
+        </w:rPr>
+        <w:t xml:space="preserve"> and </w:t>
+      </w:r>
+      <w:r>
+        <w:rPr>
+          <w:rFonts w:ascii="Times New Roman" w:hAnsi="Times New Roman" w:cs="Times New Roman"/>
+          <w:i/>
+          <w:sz w:val="24"/>
+          <w:szCs w:val="24"/>
+        </w:rPr>
+        <w:t>d</w:t>
+      </w:r>
+      <w:r>
+        <w:rPr>
+          <w:rFonts w:ascii="Times New Roman" w:hAnsi="Times New Roman" w:cs="Times New Roman"/>
+          <w:sz w:val="24"/>
+          <w:szCs w:val="24"/>
+        </w:rPr>
+        <w:t>. However</w:t>
+      </w:r>
+      <w:r>
+        <w:rPr>
+          <w:rFonts w:ascii="Times New Roman" w:hAnsi="Times New Roman" w:cs="Times New Roman"/>
+          <w:sz w:val="24"/>
+          <w:szCs w:val="24"/>
+        </w:rPr>
+        <w:t>, the outcomes here</w:t>
+      </w:r>
+      <w:r>
+        <w:rPr>
+          <w:rFonts w:ascii="Times New Roman" w:hAnsi="Times New Roman" w:cs="Times New Roman"/>
+          <w:sz w:val="24"/>
+          <w:szCs w:val="24"/>
+        </w:rPr>
+        <w:t xml:space="preserve"> are </w:t>
+      </w:r>
+      <w:r>
+        <w:rPr>
+          <w:rFonts w:ascii="Times New Roman" w:hAnsi="Times New Roman" w:cs="Times New Roman"/>
+          <w:sz w:val="24"/>
+          <w:szCs w:val="24"/>
+        </w:rPr>
+        <w:t xml:space="preserve">generally </w:t>
+      </w:r>
+      <w:r>
+        <w:rPr>
+          <w:rFonts w:ascii="Times New Roman" w:hAnsi="Times New Roman" w:cs="Times New Roman"/>
+          <w:sz w:val="24"/>
+          <w:szCs w:val="24"/>
+        </w:rPr>
+        <w:t>either continuous or modeled by original authors as roughly continuous (e.g</w:t>
+      </w:r>
+      <w:r>
+        <w:rPr>
+          <w:rFonts w:ascii="Times New Roman" w:hAnsi="Times New Roman" w:cs="Times New Roman"/>
+          <w:sz w:val="24"/>
+          <w:szCs w:val="24"/>
+        </w:rPr>
+        <w:t xml:space="preserve">. scales, quantities of hot sauce or noise, counts of aggressive word completions or reaction times to read aggressive words.) </w:t>
+      </w:r>
+      <w:r>
+        <w:rPr>
+          <w:rFonts w:ascii="Times New Roman" w:hAnsi="Times New Roman" w:cs="Times New Roman"/>
+          <w:sz w:val="24"/>
+          <w:szCs w:val="24"/>
+        </w:rPr>
+        <w:t xml:space="preserve">A spot check revealed only one dichotomous study outcome (behavior in a prisoner’s dilemma, </w:t>
+      </w:r>
+      <w:proofErr w:type="spellStart"/>
+      <w:r>
+        <w:rPr>
+          <w:rFonts w:ascii="Times New Roman" w:hAnsi="Times New Roman" w:cs="Times New Roman"/>
+          <w:sz w:val="24"/>
+          <w:szCs w:val="24"/>
+        </w:rPr>
+        <w:t>Sheese</w:t>
+      </w:r>
+      <w:proofErr w:type="spellEnd"/>
+      <w:r>
+        <w:rPr>
+          <w:rFonts w:ascii="Times New Roman" w:hAnsi="Times New Roman" w:cs="Times New Roman"/>
+          <w:sz w:val="24"/>
+          <w:szCs w:val="24"/>
+        </w:rPr>
+        <w:t xml:space="preserve"> &amp; </w:t>
+      </w:r>
+      <w:proofErr w:type="spellStart"/>
+      <w:r>
+        <w:rPr>
+          <w:rFonts w:ascii="Times New Roman" w:hAnsi="Times New Roman" w:cs="Times New Roman"/>
+          <w:sz w:val="24"/>
+          <w:szCs w:val="24"/>
+        </w:rPr>
+        <w:t>Graziano</w:t>
+      </w:r>
+      <w:proofErr w:type="spellEnd"/>
+      <w:r>
+        <w:rPr>
+          <w:rFonts w:ascii="Times New Roman" w:hAnsi="Times New Roman" w:cs="Times New Roman"/>
+          <w:sz w:val="24"/>
+          <w:szCs w:val="24"/>
+        </w:rPr>
+        <w:t xml:space="preserve">, 2005). </w:t>
+      </w:r>
+      <w:r>
+        <w:rPr>
+          <w:rFonts w:ascii="Times New Roman" w:hAnsi="Times New Roman" w:cs="Times New Roman"/>
+          <w:sz w:val="24"/>
+          <w:szCs w:val="24"/>
+        </w:rPr>
+        <w:t xml:space="preserve">Thus, base rate concerns for dichotomous outcomes </w:t>
+      </w:r>
+      <w:r>
+        <w:rPr>
+          <w:rFonts w:ascii="Times New Roman" w:hAnsi="Times New Roman" w:cs="Times New Roman"/>
+          <w:sz w:val="24"/>
+          <w:szCs w:val="24"/>
+        </w:rPr>
+        <w:t xml:space="preserve">generally </w:t>
+      </w:r>
+      <w:r>
+        <w:rPr>
+          <w:rFonts w:ascii="Times New Roman" w:hAnsi="Times New Roman" w:cs="Times New Roman"/>
+          <w:sz w:val="24"/>
+          <w:szCs w:val="24"/>
+        </w:rPr>
+        <w:t>do not influence</w:t>
+      </w:r>
+      <w:r>
+        <w:rPr>
+          <w:rFonts w:ascii="Times New Roman" w:hAnsi="Times New Roman" w:cs="Times New Roman"/>
+          <w:sz w:val="24"/>
+          <w:szCs w:val="24"/>
+        </w:rPr>
+        <w:t xml:space="preserve"> our effect size </w:t>
+      </w:r>
+      <w:r>
+        <w:rPr>
+          <w:rFonts w:ascii="Times New Roman" w:hAnsi="Times New Roman" w:cs="Times New Roman"/>
+          <w:sz w:val="24"/>
+          <w:szCs w:val="24"/>
+        </w:rPr>
+        <w:t>measures.</w:t>
+      </w:r>
+      <w:r>
+        <w:rPr>
+          <w:rFonts w:ascii="Times New Roman" w:hAnsi="Times New Roman" w:cs="Times New Roman"/>
+          <w:sz w:val="24"/>
+          <w:szCs w:val="24"/>
+        </w:rPr>
+        <w:t xml:space="preserve"> We now note in our revision that </w:t>
+      </w:r>
+      <w:r>
+        <w:rPr>
+          <w:rFonts w:ascii="Times New Roman" w:hAnsi="Times New Roman" w:cs="Times New Roman"/>
+          <w:sz w:val="24"/>
+          <w:szCs w:val="24"/>
+        </w:rPr>
+        <w:t>most</w:t>
+      </w:r>
+      <w:r>
+        <w:rPr>
+          <w:rFonts w:ascii="Times New Roman" w:hAnsi="Times New Roman" w:cs="Times New Roman"/>
+          <w:sz w:val="24"/>
+          <w:szCs w:val="24"/>
+        </w:rPr>
+        <w:t xml:space="preserve"> outcome measures are either continuous or modeled as continuous.</w:t>
+      </w:r>
+      <w:r>
+        <w:rPr>
+          <w:rFonts w:ascii="Times New Roman" w:hAnsi="Times New Roman" w:cs="Times New Roman"/>
+          <w:sz w:val="24"/>
+          <w:szCs w:val="24"/>
+        </w:rPr>
+        <w:t xml:space="preserve"> </w:t>
+      </w:r>
+      <w:r>
+        <w:rPr>
+          <w:rFonts w:ascii="Times New Roman" w:hAnsi="Times New Roman" w:cs="Times New Roman"/>
+          <w:sz w:val="24"/>
+          <w:szCs w:val="24"/>
+        </w:rPr>
+        <w:t xml:space="preserve"> Please see p. 16</w:t>
+      </w:r>
+      <w:r>
+        <w:rPr>
+          <w:rFonts w:ascii="Times New Roman" w:hAnsi="Times New Roman" w:cs="Times New Roman"/>
+          <w:sz w:val="24"/>
+          <w:szCs w:val="24"/>
+        </w:rPr>
+        <w:t xml:space="preserve">. </w:t>
       </w:r>
     </w:p>
     <w:p>
@@ -258,19 +532,12 @@
           <w:sz w:val="24"/>
           <w:szCs w:val="24"/>
         </w:rPr>
-        <w:t>A</w:t>
-      </w:r>
-      <w:r>
-        <w:rPr>
-          <w:rFonts w:ascii="Times New Roman" w:hAnsi="Times New Roman" w:cs="Times New Roman"/>
-          <w:sz w:val="24"/>
-          <w:szCs w:val="24"/>
-        </w:rPr>
-        <w:t xml:space="preserve">. </w:t>
-      </w:r>
-      <w:r>
-        <w:rPr>
-          <w:rFonts w:ascii="Times New Roman" w:hAnsi="Times New Roman" w:cs="Times New Roman"/>
+        <w:t>B.</w:t>
+      </w:r>
+      <w:r>
+        <w:rPr>
+          <w:rFonts w:ascii="Times New Roman" w:hAnsi="Times New Roman" w:cs="Times New Roman"/>
+          <w:b/>
           <w:sz w:val="24"/>
           <w:szCs w:val="24"/>
         </w:rPr>
@@ -282,31 +549,15 @@
           <w:sz w:val="24"/>
           <w:szCs w:val="24"/>
         </w:rPr>
-        <w:t xml:space="preserve">Were any outcomes dichotomous and being treated as continuous?  If so, as pointed out by </w:t>
-      </w:r>
-      <w:r>
-        <w:rPr>
-          <w:rFonts w:ascii="Times New Roman" w:hAnsi="Times New Roman" w:cs="Times New Roman"/>
-          <w:sz w:val="24"/>
-          <w:szCs w:val="24"/>
-        </w:rPr>
-        <w:t xml:space="preserve">McGrath and </w:t>
-      </w:r>
-      <w:r>
-        <w:rPr>
-          <w:rFonts w:ascii="Times New Roman" w:hAnsi="Times New Roman" w:cs="Times New Roman"/>
-          <w:sz w:val="24"/>
-          <w:szCs w:val="24"/>
-        </w:rPr>
-        <w:t>Meyer (2006) base rate differences in</w:t>
-      </w:r>
-      <w:r>
-        <w:rPr>
-          <w:rFonts w:ascii="Times New Roman" w:hAnsi="Times New Roman" w:cs="Times New Roman"/>
-          <w:sz w:val="24"/>
-          <w:szCs w:val="24"/>
-        </w:rPr>
-        <w:t xml:space="preserve"> outcome can cause differences between </w:t>
+        <w:t xml:space="preserve"> </w:t>
+      </w:r>
+      <w:r>
+        <w:rPr>
+          <w:rFonts w:ascii="Times New Roman" w:hAnsi="Times New Roman" w:cs="Times New Roman"/>
+          <w:sz w:val="24"/>
+          <w:szCs w:val="24"/>
+        </w:rPr>
+        <w:t xml:space="preserve">There was concern that the use of </w:t>
       </w:r>
       <w:r>
         <w:rPr>
@@ -323,184 +574,49 @@
           <w:sz w:val="24"/>
           <w:szCs w:val="24"/>
         </w:rPr>
-        <w:t xml:space="preserve"> and </w:t>
-      </w:r>
-      <w:r>
-        <w:rPr>
-          <w:rFonts w:ascii="Times New Roman" w:hAnsi="Times New Roman" w:cs="Times New Roman"/>
-          <w:i/>
-          <w:sz w:val="24"/>
-          <w:szCs w:val="24"/>
-        </w:rPr>
-        <w:t>d</w:t>
-      </w:r>
-      <w:r>
-        <w:rPr>
-          <w:rFonts w:ascii="Times New Roman" w:hAnsi="Times New Roman" w:cs="Times New Roman"/>
-          <w:sz w:val="24"/>
-          <w:szCs w:val="24"/>
-        </w:rPr>
-        <w:t>. However</w:t>
-      </w:r>
-      <w:r>
-        <w:rPr>
-          <w:rFonts w:ascii="Times New Roman" w:hAnsi="Times New Roman" w:cs="Times New Roman"/>
-          <w:sz w:val="24"/>
-          <w:szCs w:val="24"/>
-        </w:rPr>
-        <w:t>, the outcomes here</w:t>
-      </w:r>
-      <w:r>
-        <w:rPr>
-          <w:rFonts w:ascii="Times New Roman" w:hAnsi="Times New Roman" w:cs="Times New Roman"/>
-          <w:sz w:val="24"/>
-          <w:szCs w:val="24"/>
-        </w:rPr>
-        <w:t xml:space="preserve"> are </w:t>
-      </w:r>
-      <w:r>
-        <w:rPr>
-          <w:rFonts w:ascii="Times New Roman" w:hAnsi="Times New Roman" w:cs="Times New Roman"/>
-          <w:sz w:val="24"/>
-          <w:szCs w:val="24"/>
-        </w:rPr>
-        <w:t xml:space="preserve">generally </w:t>
-      </w:r>
-      <w:r>
-        <w:rPr>
-          <w:rFonts w:ascii="Times New Roman" w:hAnsi="Times New Roman" w:cs="Times New Roman"/>
-          <w:sz w:val="24"/>
-          <w:szCs w:val="24"/>
-        </w:rPr>
-        <w:t>either continuous or modeled by original authors as roughly continuous (e.g</w:t>
-      </w:r>
-      <w:r>
-        <w:rPr>
-          <w:rFonts w:ascii="Times New Roman" w:hAnsi="Times New Roman" w:cs="Times New Roman"/>
-          <w:sz w:val="24"/>
-          <w:szCs w:val="24"/>
-        </w:rPr>
-        <w:t xml:space="preserve">. scales, quantities of hot sauce or noise, counts of aggressive word completions or reaction times to read aggressive words.) </w:t>
-      </w:r>
-      <w:r>
-        <w:rPr>
-          <w:rFonts w:ascii="Times New Roman" w:hAnsi="Times New Roman" w:cs="Times New Roman"/>
-          <w:sz w:val="24"/>
-          <w:szCs w:val="24"/>
-          <w:rPrChange w:id="0" w:author="Joseph Hilgard" w:date="2016-03-09T12:09:00Z">
-            <w:rPr>
-              <w:rFonts w:ascii="Times New Roman" w:hAnsi="Times New Roman" w:cs="Times New Roman"/>
-              <w:sz w:val="24"/>
-              <w:szCs w:val="24"/>
-              <w:highlight w:val="yellow"/>
-            </w:rPr>
-          </w:rPrChange>
-        </w:rPr>
-        <w:t xml:space="preserve">A spot check revealed only one dichotomous study outcome (behavior in a prisoner’s dilemma, Sheese &amp; Graziano, 2005). </w:t>
-      </w:r>
-      <w:r>
-        <w:rPr>
-          <w:rFonts w:ascii="Times New Roman" w:hAnsi="Times New Roman" w:cs="Times New Roman"/>
-          <w:sz w:val="24"/>
-          <w:szCs w:val="24"/>
-          <w:rPrChange w:id="1" w:author="Joseph Hilgard" w:date="2016-03-09T12:09:00Z">
-            <w:rPr>
-              <w:rFonts w:ascii="Times New Roman" w:hAnsi="Times New Roman" w:cs="Times New Roman"/>
-              <w:sz w:val="24"/>
-              <w:szCs w:val="24"/>
-              <w:highlight w:val="yellow"/>
-            </w:rPr>
-          </w:rPrChange>
-        </w:rPr>
-        <w:t xml:space="preserve">Thus, base rate concerns for dichotomous outcomes </w:t>
-      </w:r>
-      <w:r>
-        <w:rPr>
-          <w:rFonts w:ascii="Times New Roman" w:hAnsi="Times New Roman" w:cs="Times New Roman"/>
-          <w:sz w:val="24"/>
-          <w:szCs w:val="24"/>
-          <w:rPrChange w:id="2" w:author="Joseph Hilgard" w:date="2016-03-09T12:09:00Z">
-            <w:rPr>
-              <w:rFonts w:ascii="Times New Roman" w:hAnsi="Times New Roman" w:cs="Times New Roman"/>
-              <w:sz w:val="24"/>
-              <w:szCs w:val="24"/>
-              <w:highlight w:val="yellow"/>
-            </w:rPr>
-          </w:rPrChange>
-        </w:rPr>
-        <w:t xml:space="preserve">generally </w:t>
-      </w:r>
-      <w:r>
-        <w:rPr>
-          <w:rFonts w:ascii="Times New Roman" w:hAnsi="Times New Roman" w:cs="Times New Roman"/>
-          <w:sz w:val="24"/>
-          <w:szCs w:val="24"/>
-          <w:rPrChange w:id="3" w:author="Joseph Hilgard" w:date="2016-03-09T12:09:00Z">
-            <w:rPr>
-              <w:rFonts w:ascii="Times New Roman" w:hAnsi="Times New Roman" w:cs="Times New Roman"/>
-              <w:sz w:val="24"/>
-              <w:szCs w:val="24"/>
-              <w:highlight w:val="yellow"/>
-            </w:rPr>
-          </w:rPrChange>
-        </w:rPr>
-        <w:t>do not influence</w:t>
-      </w:r>
-      <w:r>
-        <w:rPr>
-          <w:rFonts w:ascii="Times New Roman" w:hAnsi="Times New Roman" w:cs="Times New Roman"/>
-          <w:sz w:val="24"/>
-          <w:szCs w:val="24"/>
-          <w:rPrChange w:id="4" w:author="Joseph Hilgard" w:date="2016-03-09T12:09:00Z">
-            <w:rPr>
-              <w:rFonts w:ascii="Times New Roman" w:hAnsi="Times New Roman" w:cs="Times New Roman"/>
-              <w:sz w:val="24"/>
-              <w:szCs w:val="24"/>
-              <w:highlight w:val="yellow"/>
-            </w:rPr>
-          </w:rPrChange>
-        </w:rPr>
-        <w:t xml:space="preserve"> our effect size </w:t>
-      </w:r>
-      <w:r>
-        <w:rPr>
-          <w:rFonts w:ascii="Times New Roman" w:hAnsi="Times New Roman" w:cs="Times New Roman"/>
-          <w:sz w:val="24"/>
-          <w:szCs w:val="24"/>
-          <w:rPrChange w:id="5" w:author="Joseph Hilgard" w:date="2016-03-09T12:09:00Z">
-            <w:rPr>
-              <w:rFonts w:ascii="Times New Roman" w:hAnsi="Times New Roman" w:cs="Times New Roman"/>
-              <w:sz w:val="24"/>
-              <w:szCs w:val="24"/>
-              <w:highlight w:val="yellow"/>
-            </w:rPr>
-          </w:rPrChange>
-        </w:rPr>
-        <w:t>measures.</w:t>
-      </w:r>
-      <w:r>
-        <w:rPr>
-          <w:rFonts w:ascii="Times New Roman" w:hAnsi="Times New Roman" w:cs="Times New Roman"/>
-          <w:sz w:val="24"/>
-          <w:szCs w:val="24"/>
-        </w:rPr>
-        <w:t xml:space="preserve"> We now note in our revision that </w:t>
-      </w:r>
-      <w:r>
-        <w:rPr>
-          <w:rFonts w:ascii="Times New Roman" w:hAnsi="Times New Roman" w:cs="Times New Roman"/>
-          <w:sz w:val="24"/>
-          <w:szCs w:val="24"/>
-        </w:rPr>
-        <w:t>most</w:t>
-      </w:r>
-      <w:r>
-        <w:rPr>
-          <w:rFonts w:ascii="Times New Roman" w:hAnsi="Times New Roman" w:cs="Times New Roman"/>
-          <w:sz w:val="24"/>
-          <w:szCs w:val="24"/>
-        </w:rPr>
-        <w:t xml:space="preserve"> outcome measures are either continuous or modeled as continuous.</w:t>
+        <w:t xml:space="preserve"> presented pr</w:t>
+      </w:r>
+      <w:r>
+        <w:rPr>
+          <w:rFonts w:ascii="Times New Roman" w:hAnsi="Times New Roman" w:cs="Times New Roman"/>
+          <w:sz w:val="24"/>
+          <w:szCs w:val="24"/>
+        </w:rPr>
+        <w:t xml:space="preserve">oblems in assessment.  </w:t>
+      </w:r>
+      <w:r>
+        <w:rPr>
+          <w:rFonts w:ascii="Times New Roman" w:hAnsi="Times New Roman" w:cs="Times New Roman"/>
+          <w:sz w:val="24"/>
+          <w:szCs w:val="24"/>
+        </w:rPr>
+        <w:t>One issue is that some correlations are point-</w:t>
+      </w:r>
+      <w:proofErr w:type="spellStart"/>
+      <w:r>
+        <w:rPr>
+          <w:rFonts w:ascii="Times New Roman" w:hAnsi="Times New Roman" w:cs="Times New Roman"/>
+          <w:sz w:val="24"/>
+          <w:szCs w:val="24"/>
+        </w:rPr>
+        <w:t>biserial</w:t>
+      </w:r>
+      <w:proofErr w:type="spellEnd"/>
+      <w:r>
+        <w:rPr>
+          <w:rFonts w:ascii="Times New Roman" w:hAnsi="Times New Roman" w:cs="Times New Roman"/>
+          <w:sz w:val="24"/>
+          <w:szCs w:val="24"/>
+        </w:rPr>
+        <w:t xml:space="preserve"> while others are Pearson moment.  </w:t>
+      </w:r>
+      <w:r>
+        <w:rPr>
+          <w:rFonts w:ascii="Times New Roman" w:hAnsi="Times New Roman" w:cs="Times New Roman"/>
+          <w:sz w:val="24"/>
+          <w:szCs w:val="24"/>
+        </w:rPr>
+        <w:t>Reviewer 3</w:t>
       </w:r>
       <w:r>
         <w:rPr>
@@ -516,15 +632,121 @@
           <w:sz w:val="24"/>
           <w:szCs w:val="24"/>
         </w:rPr>
-        <w:t xml:space="preserve"> Please see p. 16</w:t>
-      </w:r>
-      <w:r>
-        <w:rPr>
-          <w:rFonts w:ascii="Times New Roman" w:hAnsi="Times New Roman" w:cs="Times New Roman"/>
-          <w:sz w:val="24"/>
-          <w:szCs w:val="24"/>
-        </w:rPr>
-        <w:t xml:space="preserve">. </w:t>
+        <w:t xml:space="preserve">suggests </w:t>
+      </w:r>
+      <w:r>
+        <w:rPr>
+          <w:rFonts w:ascii="Times New Roman" w:hAnsi="Times New Roman" w:cs="Times New Roman"/>
+          <w:sz w:val="24"/>
+          <w:szCs w:val="24"/>
+        </w:rPr>
+        <w:t xml:space="preserve">that these should not be aggregated or compared.  </w:t>
+      </w:r>
+      <w:r>
+        <w:rPr>
+          <w:rFonts w:ascii="Times New Roman" w:hAnsi="Times New Roman" w:cs="Times New Roman"/>
+          <w:sz w:val="24"/>
+          <w:szCs w:val="24"/>
+        </w:rPr>
+        <w:t>We agree, and do not aggregate these effect sizes</w:t>
+      </w:r>
+      <w:r>
+        <w:rPr>
+          <w:rFonts w:ascii="Times New Roman" w:hAnsi="Times New Roman" w:cs="Times New Roman"/>
+          <w:sz w:val="24"/>
+          <w:szCs w:val="24"/>
+        </w:rPr>
+        <w:t>.  We treat experimental studies and correlational studies</w:t>
+      </w:r>
+      <w:r>
+        <w:rPr>
+          <w:rFonts w:ascii="Times New Roman" w:hAnsi="Times New Roman" w:cs="Times New Roman"/>
+          <w:sz w:val="24"/>
+          <w:szCs w:val="24"/>
+        </w:rPr>
+        <w:t xml:space="preserve"> separately.</w:t>
+      </w:r>
+      <w:r>
+        <w:rPr>
+          <w:rFonts w:ascii="Times New Roman" w:hAnsi="Times New Roman" w:cs="Times New Roman"/>
+          <w:sz w:val="24"/>
+          <w:szCs w:val="24"/>
+        </w:rPr>
+        <w:t xml:space="preserve"> Therefore, there is no mixing</w:t>
+      </w:r>
+      <w:r>
+        <w:rPr>
+          <w:rFonts w:ascii="Times New Roman" w:hAnsi="Times New Roman" w:cs="Times New Roman"/>
+          <w:sz w:val="24"/>
+          <w:szCs w:val="24"/>
+        </w:rPr>
+        <w:t xml:space="preserve"> of the Pearson moment correlations from </w:t>
+      </w:r>
+      <w:r>
+        <w:rPr>
+          <w:rFonts w:ascii="Times New Roman" w:hAnsi="Times New Roman" w:cs="Times New Roman"/>
+          <w:sz w:val="24"/>
+          <w:szCs w:val="24"/>
+        </w:rPr>
+        <w:t>cross-sectional studies and the point-</w:t>
+      </w:r>
+      <w:proofErr w:type="spellStart"/>
+      <w:r>
+        <w:rPr>
+          <w:rFonts w:ascii="Times New Roman" w:hAnsi="Times New Roman" w:cs="Times New Roman"/>
+          <w:sz w:val="24"/>
+          <w:szCs w:val="24"/>
+        </w:rPr>
+        <w:t>biserial</w:t>
+      </w:r>
+      <w:proofErr w:type="spellEnd"/>
+      <w:r>
+        <w:rPr>
+          <w:rFonts w:ascii="Times New Roman" w:hAnsi="Times New Roman" w:cs="Times New Roman"/>
+          <w:sz w:val="24"/>
+          <w:szCs w:val="24"/>
+        </w:rPr>
+        <w:t xml:space="preserve"> correlations from experimental studies</w:t>
+      </w:r>
+      <w:r>
+        <w:rPr>
+          <w:rFonts w:ascii="Times New Roman" w:hAnsi="Times New Roman" w:cs="Times New Roman"/>
+          <w:sz w:val="24"/>
+          <w:szCs w:val="24"/>
+        </w:rPr>
+        <w:t>.  We note this state in our revision on p</w:t>
+      </w:r>
+      <w:r>
+        <w:rPr>
+          <w:rFonts w:ascii="Times New Roman" w:hAnsi="Times New Roman" w:cs="Times New Roman"/>
+          <w:sz w:val="24"/>
+          <w:szCs w:val="24"/>
+        </w:rPr>
+        <w:t>.</w:t>
+      </w:r>
+      <w:r>
+        <w:rPr>
+          <w:rFonts w:ascii="Times New Roman" w:hAnsi="Times New Roman" w:cs="Times New Roman"/>
+          <w:sz w:val="24"/>
+          <w:szCs w:val="24"/>
+        </w:rPr>
+        <w:t xml:space="preserve"> </w:t>
+      </w:r>
+      <w:r>
+        <w:rPr>
+          <w:rFonts w:ascii="Times New Roman" w:hAnsi="Times New Roman" w:cs="Times New Roman"/>
+          <w:sz w:val="24"/>
+          <w:szCs w:val="24"/>
+        </w:rPr>
+        <w:t>16</w:t>
+      </w:r>
+      <w:r>
+        <w:rPr>
+          <w:rFonts w:ascii="Times New Roman" w:hAnsi="Times New Roman" w:cs="Times New Roman"/>
+          <w:sz w:val="24"/>
+          <w:szCs w:val="24"/>
+        </w:rPr>
+        <w:t>.</w:t>
       </w:r>
     </w:p>
     <w:p>
@@ -541,32 +763,15 @@
           <w:sz w:val="24"/>
           <w:szCs w:val="24"/>
         </w:rPr>
-        <w:t>B.</w:t>
-      </w:r>
-      <w:r>
-        <w:rPr>
-          <w:rFonts w:ascii="Times New Roman" w:hAnsi="Times New Roman" w:cs="Times New Roman"/>
-          <w:b/>
-          <w:sz w:val="24"/>
-          <w:szCs w:val="24"/>
-        </w:rPr>
-        <w:t xml:space="preserve"> </w:t>
-      </w:r>
-      <w:r>
-        <w:rPr>
-          <w:rFonts w:ascii="Times New Roman" w:hAnsi="Times New Roman" w:cs="Times New Roman"/>
-          <w:sz w:val="24"/>
-          <w:szCs w:val="24"/>
-        </w:rPr>
-        <w:t xml:space="preserve"> </w:t>
-      </w:r>
-      <w:r>
-        <w:rPr>
-          <w:rFonts w:ascii="Times New Roman" w:hAnsi="Times New Roman" w:cs="Times New Roman"/>
-          <w:sz w:val="24"/>
-          <w:szCs w:val="24"/>
-        </w:rPr>
-        <w:t xml:space="preserve">There was concern that the use of </w:t>
+        <w:t xml:space="preserve">C.  Perhaps the most salient argument is that the variance of </w:t>
+      </w:r>
+      <w:r>
+        <w:rPr>
+          <w:rFonts w:ascii="Times New Roman" w:hAnsi="Times New Roman" w:cs="Times New Roman"/>
+          <w:sz w:val="24"/>
+          <w:szCs w:val="24"/>
+        </w:rPr>
+        <w:t xml:space="preserve">Fisher’s </w:t>
       </w:r>
       <w:r>
         <w:rPr>
@@ -575,151 +780,71 @@
           <w:sz w:val="24"/>
           <w:szCs w:val="24"/>
         </w:rPr>
-        <w:t>r</w:t>
-      </w:r>
-      <w:r>
-        <w:rPr>
-          <w:rFonts w:ascii="Times New Roman" w:hAnsi="Times New Roman" w:cs="Times New Roman"/>
-          <w:sz w:val="24"/>
-          <w:szCs w:val="24"/>
-        </w:rPr>
-        <w:t xml:space="preserve"> presented pr</w:t>
-      </w:r>
-      <w:r>
-        <w:rPr>
-          <w:rFonts w:ascii="Times New Roman" w:hAnsi="Times New Roman" w:cs="Times New Roman"/>
-          <w:sz w:val="24"/>
-          <w:szCs w:val="24"/>
-        </w:rPr>
-        <w:t xml:space="preserve">oblems in assessment.  </w:t>
-      </w:r>
-      <w:r>
-        <w:rPr>
-          <w:rFonts w:ascii="Times New Roman" w:hAnsi="Times New Roman" w:cs="Times New Roman"/>
-          <w:sz w:val="24"/>
-          <w:szCs w:val="24"/>
-        </w:rPr>
-        <w:t xml:space="preserve">One issue is that some correlations are point-biserial while others are Pearson moment.  </w:t>
-      </w:r>
-      <w:r>
-        <w:rPr>
-          <w:rFonts w:ascii="Times New Roman" w:hAnsi="Times New Roman" w:cs="Times New Roman"/>
-          <w:sz w:val="24"/>
-          <w:szCs w:val="24"/>
-        </w:rPr>
-        <w:t>Reviewer 3</w:t>
-      </w:r>
-      <w:r>
-        <w:rPr>
-          <w:rFonts w:ascii="Times New Roman" w:hAnsi="Times New Roman" w:cs="Times New Roman"/>
-          <w:sz w:val="24"/>
-          <w:szCs w:val="24"/>
-        </w:rPr>
-        <w:t xml:space="preserve"> </w:t>
-      </w:r>
-      <w:r>
-        <w:rPr>
-          <w:rFonts w:ascii="Times New Roman" w:hAnsi="Times New Roman" w:cs="Times New Roman"/>
-          <w:sz w:val="24"/>
-          <w:szCs w:val="24"/>
-        </w:rPr>
-        <w:t xml:space="preserve">suggests </w:t>
-      </w:r>
-      <w:r>
-        <w:rPr>
-          <w:rFonts w:ascii="Times New Roman" w:hAnsi="Times New Roman" w:cs="Times New Roman"/>
-          <w:sz w:val="24"/>
-          <w:szCs w:val="24"/>
-        </w:rPr>
-        <w:t xml:space="preserve">that these should not be aggregated or compared.  </w:t>
-      </w:r>
-      <w:r>
-        <w:rPr>
-          <w:rFonts w:ascii="Times New Roman" w:hAnsi="Times New Roman" w:cs="Times New Roman"/>
-          <w:sz w:val="24"/>
-          <w:szCs w:val="24"/>
-        </w:rPr>
-        <w:t>We agree, and do not aggregate these effect sizes</w:t>
-      </w:r>
-      <w:r>
-        <w:rPr>
-          <w:rFonts w:ascii="Times New Roman" w:hAnsi="Times New Roman" w:cs="Times New Roman"/>
-          <w:sz w:val="24"/>
-          <w:szCs w:val="24"/>
-        </w:rPr>
-        <w:t>.  We treat experimental studies and correlational studies</w:t>
-      </w:r>
-      <w:r>
-        <w:rPr>
-          <w:rFonts w:ascii="Times New Roman" w:hAnsi="Times New Roman" w:cs="Times New Roman"/>
-          <w:sz w:val="24"/>
-          <w:szCs w:val="24"/>
-        </w:rPr>
-        <w:t xml:space="preserve"> separately.</w:t>
-      </w:r>
-      <w:r>
-        <w:rPr>
-          <w:rFonts w:ascii="Times New Roman" w:hAnsi="Times New Roman" w:cs="Times New Roman"/>
-          <w:sz w:val="24"/>
-          <w:szCs w:val="24"/>
-        </w:rPr>
-        <w:t xml:space="preserve"> Therefore, there is no mixing</w:t>
-      </w:r>
-      <w:r>
-        <w:rPr>
-          <w:rFonts w:ascii="Times New Roman" w:hAnsi="Times New Roman" w:cs="Times New Roman"/>
-          <w:sz w:val="24"/>
-          <w:szCs w:val="24"/>
-        </w:rPr>
-        <w:t xml:space="preserve"> of the Pearson moment correlations from </w:t>
-      </w:r>
-      <w:r>
-        <w:rPr>
-          <w:rFonts w:ascii="Times New Roman" w:hAnsi="Times New Roman" w:cs="Times New Roman"/>
-          <w:sz w:val="24"/>
-          <w:szCs w:val="24"/>
-        </w:rPr>
-        <w:t>cross-sectional studies and the point-biserial correlations from experimental studies</w:t>
-      </w:r>
-      <w:r>
-        <w:rPr>
-          <w:rFonts w:ascii="Times New Roman" w:hAnsi="Times New Roman" w:cs="Times New Roman"/>
-          <w:sz w:val="24"/>
-          <w:szCs w:val="24"/>
-        </w:rPr>
-        <w:t>.  We note this state in our revision on p</w:t>
-      </w:r>
-      <w:r>
-        <w:rPr>
-          <w:rFonts w:ascii="Times New Roman" w:hAnsi="Times New Roman" w:cs="Times New Roman"/>
-          <w:sz w:val="24"/>
-          <w:szCs w:val="24"/>
-        </w:rPr>
-        <w:t>.</w:t>
-      </w:r>
-      <w:r>
-        <w:rPr>
-          <w:rFonts w:ascii="Times New Roman" w:hAnsi="Times New Roman" w:cs="Times New Roman"/>
-          <w:sz w:val="24"/>
-          <w:szCs w:val="24"/>
-        </w:rPr>
-        <w:t xml:space="preserve"> </w:t>
-      </w:r>
-      <w:r>
-        <w:rPr>
-          <w:rFonts w:ascii="Times New Roman" w:hAnsi="Times New Roman" w:cs="Times New Roman"/>
-          <w:sz w:val="24"/>
-          <w:szCs w:val="24"/>
-        </w:rPr>
-        <w:t>16</w:t>
-      </w:r>
-      <w:r>
-        <w:rPr>
-          <w:rFonts w:ascii="Times New Roman" w:hAnsi="Times New Roman" w:cs="Times New Roman"/>
-          <w:sz w:val="24"/>
-          <w:szCs w:val="24"/>
-        </w:rPr>
-        <w:t>.</w:t>
+        <w:t>z</w:t>
+      </w:r>
+      <w:r>
+        <w:rPr>
+          <w:rFonts w:ascii="Times New Roman" w:hAnsi="Times New Roman" w:cs="Times New Roman"/>
+          <w:sz w:val="24"/>
+          <w:szCs w:val="24"/>
+        </w:rPr>
+        <w:t xml:space="preserve"> is </w:t>
+      </w:r>
+      <w:r>
+        <w:rPr>
+          <w:rFonts w:ascii="Times New Roman" w:hAnsi="Times New Roman" w:cs="Times New Roman"/>
+          <w:sz w:val="24"/>
+          <w:szCs w:val="24"/>
+        </w:rPr>
+        <w:t>not as we estimated</w:t>
+      </w:r>
+      <w:r>
+        <w:rPr>
+          <w:rFonts w:ascii="Times New Roman" w:hAnsi="Times New Roman" w:cs="Times New Roman"/>
+          <w:sz w:val="24"/>
+          <w:szCs w:val="24"/>
+        </w:rPr>
+        <w:t>, and, therefore, the funnel plots</w:t>
+      </w:r>
+      <w:r>
+        <w:rPr>
+          <w:rFonts w:ascii="Times New Roman" w:hAnsi="Times New Roman" w:cs="Times New Roman"/>
+          <w:sz w:val="24"/>
+          <w:szCs w:val="24"/>
+        </w:rPr>
+        <w:t xml:space="preserve"> do not accurately represent the relationship between effect size and precision</w:t>
+      </w:r>
+      <w:r>
+        <w:rPr>
+          <w:rFonts w:ascii="Times New Roman" w:hAnsi="Times New Roman" w:cs="Times New Roman"/>
+          <w:sz w:val="24"/>
+          <w:szCs w:val="24"/>
+        </w:rPr>
+        <w:t>.  Such an argument has the potential to threaten the validity of the message of the manuscript, and as such, we put a lot of time into exploring it</w:t>
+      </w:r>
+      <w:r>
+        <w:rPr>
+          <w:rFonts w:ascii="Times New Roman" w:hAnsi="Times New Roman" w:cs="Times New Roman"/>
+          <w:sz w:val="24"/>
+          <w:szCs w:val="24"/>
+        </w:rPr>
+        <w:t>, and we spend some time writing about it here</w:t>
+      </w:r>
+      <w:r>
+        <w:rPr>
+          <w:rFonts w:ascii="Times New Roman" w:hAnsi="Times New Roman" w:cs="Times New Roman"/>
+          <w:sz w:val="24"/>
+          <w:szCs w:val="24"/>
+        </w:rPr>
+        <w:t xml:space="preserve">. </w:t>
+      </w:r>
+      <w:r>
+        <w:rPr>
+          <w:rFonts w:ascii="Times New Roman" w:hAnsi="Times New Roman" w:cs="Times New Roman"/>
+          <w:sz w:val="24"/>
+          <w:szCs w:val="24"/>
+        </w:rPr>
+        <w:t>Please consider the following:</w:t>
       </w:r>
     </w:p>
     <w:p>
@@ -736,15 +861,15 @@
           <w:sz w:val="24"/>
           <w:szCs w:val="24"/>
         </w:rPr>
-        <w:t xml:space="preserve">C.  Perhaps the most salient argument is that the variance of </w:t>
-      </w:r>
-      <w:r>
-        <w:rPr>
-          <w:rFonts w:ascii="Times New Roman" w:hAnsi="Times New Roman" w:cs="Times New Roman"/>
-          <w:sz w:val="24"/>
-          <w:szCs w:val="24"/>
-        </w:rPr>
-        <w:t xml:space="preserve">Fisher’s </w:t>
+        <w:t>The design of the experimental work is that a continuous outcome, aggression, is studied as a function of people playing violent and nonviolent video games</w:t>
+      </w:r>
+      <w:r>
+        <w:rPr>
+          <w:rFonts w:ascii="Times New Roman" w:hAnsi="Times New Roman" w:cs="Times New Roman"/>
+          <w:sz w:val="24"/>
+          <w:szCs w:val="24"/>
+        </w:rPr>
+        <w:t xml:space="preserve">.  Although </w:t>
       </w:r>
       <w:r>
         <w:rPr>
@@ -753,6 +878,141 @@
           <w:sz w:val="24"/>
           <w:szCs w:val="24"/>
         </w:rPr>
+        <w:t>d</w:t>
+      </w:r>
+      <w:r>
+        <w:rPr>
+          <w:rFonts w:ascii="Times New Roman" w:hAnsi="Times New Roman" w:cs="Times New Roman"/>
+          <w:sz w:val="24"/>
+          <w:szCs w:val="24"/>
+        </w:rPr>
+        <w:t xml:space="preserve"> is clearly preferred</w:t>
+      </w:r>
+      <w:r>
+        <w:rPr>
+          <w:rFonts w:ascii="Times New Roman" w:hAnsi="Times New Roman" w:cs="Times New Roman"/>
+          <w:sz w:val="24"/>
+          <w:szCs w:val="24"/>
+        </w:rPr>
+        <w:t xml:space="preserve"> for conceptual clarity</w:t>
+      </w:r>
+      <w:r>
+        <w:rPr>
+          <w:rFonts w:ascii="Times New Roman" w:hAnsi="Times New Roman" w:cs="Times New Roman"/>
+          <w:sz w:val="24"/>
+          <w:szCs w:val="24"/>
+        </w:rPr>
+        <w:t xml:space="preserve">, we </w:t>
+      </w:r>
+      <w:proofErr w:type="spellStart"/>
+      <w:r>
+        <w:rPr>
+          <w:rFonts w:ascii="Times New Roman" w:hAnsi="Times New Roman" w:cs="Times New Roman"/>
+          <w:sz w:val="24"/>
+          <w:szCs w:val="24"/>
+        </w:rPr>
+        <w:t xml:space="preserve">use </w:t>
+      </w:r>
+      <w:r>
+        <w:rPr>
+          <w:rFonts w:ascii="Times New Roman" w:hAnsi="Times New Roman" w:cs="Times New Roman"/>
+          <w:i/>
+          <w:sz w:val="24"/>
+          <w:szCs w:val="24"/>
+        </w:rPr>
+        <w:t>r</w:t>
+      </w:r>
+      <w:proofErr w:type="spellEnd"/>
+      <w:r>
+        <w:rPr>
+          <w:rFonts w:ascii="Times New Roman" w:hAnsi="Times New Roman" w:cs="Times New Roman"/>
+          <w:sz w:val="24"/>
+          <w:szCs w:val="24"/>
+        </w:rPr>
+        <w:t xml:space="preserve"> because </w:t>
+      </w:r>
+      <w:r>
+        <w:rPr>
+          <w:rFonts w:ascii="Times New Roman" w:hAnsi="Times New Roman" w:cs="Times New Roman"/>
+          <w:sz w:val="24"/>
+          <w:szCs w:val="24"/>
+        </w:rPr>
+        <w:t>the original Anderson et al.</w:t>
+      </w:r>
+      <w:r>
+        <w:rPr>
+          <w:rFonts w:ascii="Times New Roman" w:hAnsi="Times New Roman" w:cs="Times New Roman"/>
+          <w:sz w:val="24"/>
+          <w:szCs w:val="24"/>
+        </w:rPr>
+        <w:t xml:space="preserve"> paper did so.  </w:t>
+      </w:r>
+      <w:r>
+        <w:rPr>
+          <w:rFonts w:ascii="Times New Roman" w:hAnsi="Times New Roman" w:cs="Times New Roman"/>
+          <w:sz w:val="24"/>
+          <w:szCs w:val="24"/>
+        </w:rPr>
+        <w:t xml:space="preserve">Use of </w:t>
+      </w:r>
+      <w:r>
+        <w:rPr>
+          <w:rFonts w:ascii="Times New Roman" w:hAnsi="Times New Roman" w:cs="Times New Roman"/>
+          <w:i/>
+          <w:sz w:val="24"/>
+          <w:szCs w:val="24"/>
+        </w:rPr>
+        <w:t>r</w:t>
+      </w:r>
+      <w:r>
+        <w:rPr>
+          <w:rFonts w:ascii="Times New Roman" w:hAnsi="Times New Roman" w:cs="Times New Roman"/>
+          <w:sz w:val="24"/>
+          <w:szCs w:val="24"/>
+        </w:rPr>
+        <w:t xml:space="preserve"> allows direct comparison of our results to Anderson et al.’s,</w:t>
+      </w:r>
+      <w:r>
+        <w:rPr>
+          <w:rFonts w:ascii="Times New Roman" w:hAnsi="Times New Roman" w:cs="Times New Roman"/>
+          <w:sz w:val="24"/>
+          <w:szCs w:val="24"/>
+        </w:rPr>
+        <w:t xml:space="preserve"> which is critical. </w:t>
+      </w:r>
+      <w:r>
+        <w:rPr>
+          <w:rFonts w:ascii="Times New Roman" w:hAnsi="Times New Roman" w:cs="Times New Roman"/>
+          <w:sz w:val="24"/>
+          <w:szCs w:val="24"/>
+        </w:rPr>
+        <w:t xml:space="preserve"> To draw funnel plots, we transformed these point-</w:t>
+      </w:r>
+      <w:proofErr w:type="spellStart"/>
+      <w:r>
+        <w:rPr>
+          <w:rFonts w:ascii="Times New Roman" w:hAnsi="Times New Roman" w:cs="Times New Roman"/>
+          <w:sz w:val="24"/>
+          <w:szCs w:val="24"/>
+        </w:rPr>
+        <w:t>biserial</w:t>
+      </w:r>
+      <w:proofErr w:type="spellEnd"/>
+      <w:r>
+        <w:rPr>
+          <w:rFonts w:ascii="Times New Roman" w:hAnsi="Times New Roman" w:cs="Times New Roman"/>
+          <w:sz w:val="24"/>
+          <w:szCs w:val="24"/>
+        </w:rPr>
+        <w:t xml:space="preserve"> correlations to Fisher </w:t>
+      </w:r>
+      <w:r>
+        <w:rPr>
+          <w:rFonts w:ascii="Times New Roman" w:hAnsi="Times New Roman" w:cs="Times New Roman"/>
+          <w:i/>
+          <w:sz w:val="24"/>
+          <w:szCs w:val="24"/>
+        </w:rPr>
         <w:t>z</w:t>
       </w:r>
       <w:r>
@@ -761,63 +1021,103 @@
           <w:sz w:val="24"/>
           <w:szCs w:val="24"/>
         </w:rPr>
-        <w:t xml:space="preserve"> is </w:t>
-      </w:r>
-      <w:r>
-        <w:rPr>
-          <w:rFonts w:ascii="Times New Roman" w:hAnsi="Times New Roman" w:cs="Times New Roman"/>
-          <w:sz w:val="24"/>
-          <w:szCs w:val="24"/>
-        </w:rPr>
-        <w:t>not as we estimated</w:t>
-      </w:r>
-      <w:r>
-        <w:rPr>
-          <w:rFonts w:ascii="Times New Roman" w:hAnsi="Times New Roman" w:cs="Times New Roman"/>
-          <w:sz w:val="24"/>
-          <w:szCs w:val="24"/>
-        </w:rPr>
-        <w:t>, and, therefore, the funnel plots</w:t>
-      </w:r>
-      <w:r>
-        <w:rPr>
-          <w:rFonts w:ascii="Times New Roman" w:hAnsi="Times New Roman" w:cs="Times New Roman"/>
-          <w:sz w:val="24"/>
-          <w:szCs w:val="24"/>
-        </w:rPr>
-        <w:t xml:space="preserve"> do not accurately represent the relationship between effect size and precision</w:t>
-      </w:r>
-      <w:r>
-        <w:rPr>
-          <w:rFonts w:ascii="Times New Roman" w:hAnsi="Times New Roman" w:cs="Times New Roman"/>
-          <w:sz w:val="24"/>
-          <w:szCs w:val="24"/>
-        </w:rPr>
-        <w:t>.  Such an argument has the potential to threaten the validity of the message of the manuscript, and as such, we put a lot of time into exploring it</w:t>
-      </w:r>
-      <w:r>
-        <w:rPr>
-          <w:rFonts w:ascii="Times New Roman" w:hAnsi="Times New Roman" w:cs="Times New Roman"/>
-          <w:sz w:val="24"/>
-          <w:szCs w:val="24"/>
-        </w:rPr>
-        <w:t>, and we spend some time writing about it here</w:t>
-      </w:r>
-      <w:r>
-        <w:rPr>
-          <w:rFonts w:ascii="Times New Roman" w:hAnsi="Times New Roman" w:cs="Times New Roman"/>
-          <w:sz w:val="24"/>
-          <w:szCs w:val="24"/>
-        </w:rPr>
-        <w:t xml:space="preserve">. </w:t>
-      </w:r>
-      <w:r>
-        <w:rPr>
-          <w:rFonts w:ascii="Times New Roman" w:hAnsi="Times New Roman" w:cs="Times New Roman"/>
-          <w:sz w:val="24"/>
-          <w:szCs w:val="24"/>
-        </w:rPr>
-        <w:t>Please consider the following:</w:t>
+        <w:t>-scores</w:t>
+      </w:r>
+      <w:r>
+        <w:rPr>
+          <w:rFonts w:ascii="Times New Roman" w:hAnsi="Times New Roman" w:cs="Times New Roman"/>
+          <w:sz w:val="24"/>
+          <w:szCs w:val="24"/>
+        </w:rPr>
+        <w:t>, using the equation 1/</w:t>
+      </w:r>
+      <w:proofErr w:type="spellStart"/>
+      <w:proofErr w:type="gramStart"/>
+      <w:r>
+        <w:rPr>
+          <w:rFonts w:ascii="Times New Roman" w:hAnsi="Times New Roman" w:cs="Times New Roman"/>
+          <w:sz w:val="24"/>
+          <w:szCs w:val="24"/>
+        </w:rPr>
+        <w:t>sqrt</w:t>
+      </w:r>
+      <w:proofErr w:type="spellEnd"/>
+      <w:r>
+        <w:rPr>
+          <w:rFonts w:ascii="Times New Roman" w:hAnsi="Times New Roman" w:cs="Times New Roman"/>
+          <w:sz w:val="24"/>
+          <w:szCs w:val="24"/>
+        </w:rPr>
+        <w:t>(</w:t>
+      </w:r>
+      <w:proofErr w:type="gramEnd"/>
+      <w:r>
+        <w:rPr>
+          <w:rFonts w:ascii="Times New Roman" w:hAnsi="Times New Roman" w:cs="Times New Roman"/>
+          <w:sz w:val="24"/>
+          <w:szCs w:val="24"/>
+        </w:rPr>
+        <w:t xml:space="preserve">N-3) to approximate the standard error of </w:t>
+      </w:r>
+      <w:r>
+        <w:rPr>
+          <w:rFonts w:ascii="Times New Roman" w:hAnsi="Times New Roman" w:cs="Times New Roman"/>
+          <w:i/>
+          <w:sz w:val="24"/>
+          <w:szCs w:val="24"/>
+        </w:rPr>
+        <w:t>z</w:t>
+      </w:r>
+      <w:r>
+        <w:rPr>
+          <w:rFonts w:ascii="Times New Roman" w:hAnsi="Times New Roman" w:cs="Times New Roman"/>
+          <w:sz w:val="24"/>
+          <w:szCs w:val="24"/>
+        </w:rPr>
+        <w:t xml:space="preserve"> (</w:t>
+      </w:r>
+      <w:proofErr w:type="spellStart"/>
+      <w:r>
+        <w:rPr>
+          <w:rFonts w:ascii="Times New Roman" w:hAnsi="Times New Roman" w:cs="Times New Roman"/>
+          <w:sz w:val="24"/>
+          <w:szCs w:val="24"/>
+        </w:rPr>
+        <w:t>Borenstein</w:t>
+      </w:r>
+      <w:proofErr w:type="spellEnd"/>
+      <w:r>
+        <w:rPr>
+          <w:rFonts w:ascii="Times New Roman" w:hAnsi="Times New Roman" w:cs="Times New Roman"/>
+          <w:sz w:val="24"/>
+          <w:szCs w:val="24"/>
+        </w:rPr>
+        <w:t xml:space="preserve"> et al., 2009, p. 42, equations 6.2, </w:t>
+      </w:r>
+      <w:r>
+        <w:rPr>
+          <w:rFonts w:ascii="Times New Roman" w:hAnsi="Times New Roman" w:cs="Times New Roman"/>
+          <w:sz w:val="24"/>
+          <w:szCs w:val="24"/>
+        </w:rPr>
+        <w:lastRenderedPageBreak/>
+        <w:t xml:space="preserve">6.3). </w:t>
+      </w:r>
+      <w:r>
+        <w:rPr>
+          <w:rFonts w:ascii="Times New Roman" w:hAnsi="Times New Roman" w:cs="Times New Roman"/>
+          <w:sz w:val="24"/>
+          <w:szCs w:val="24"/>
+        </w:rPr>
+        <w:t>This approach is identical to that taken by Anderson et al. (2010). However, if this approximation of the standard error is incorrect, our analyses would be invalid</w:t>
+      </w:r>
+      <w:r>
+        <w:rPr>
+          <w:rFonts w:ascii="Times New Roman" w:hAnsi="Times New Roman" w:cs="Times New Roman"/>
+          <w:sz w:val="24"/>
+          <w:szCs w:val="24"/>
+        </w:rPr>
+        <w:t xml:space="preserve">.  </w:t>
       </w:r>
     </w:p>
     <w:p>
@@ -834,15 +1134,87 @@
           <w:sz w:val="24"/>
           <w:szCs w:val="24"/>
         </w:rPr>
-        <w:t>The design of the experimental work is that a continuous outcome, aggression, is studied as a function of people playing violent and nonviolent video games</w:t>
-      </w:r>
-      <w:r>
-        <w:rPr>
-          <w:rFonts w:ascii="Times New Roman" w:hAnsi="Times New Roman" w:cs="Times New Roman"/>
-          <w:sz w:val="24"/>
-          <w:szCs w:val="24"/>
-        </w:rPr>
-        <w:t xml:space="preserve">.  Although </w:t>
+        <w:t xml:space="preserve">We provide </w:t>
+      </w:r>
+      <w:r>
+        <w:rPr>
+          <w:rFonts w:ascii="Times New Roman" w:hAnsi="Times New Roman" w:cs="Times New Roman"/>
+          <w:sz w:val="24"/>
+          <w:szCs w:val="24"/>
+        </w:rPr>
+        <w:t>a supplementary file</w:t>
+      </w:r>
+      <w:r>
+        <w:rPr>
+          <w:rFonts w:ascii="Times New Roman" w:hAnsi="Times New Roman" w:cs="Times New Roman"/>
+          <w:sz w:val="24"/>
+          <w:szCs w:val="24"/>
+        </w:rPr>
+        <w:t xml:space="preserve"> to support the efficacy of this approximation. </w:t>
+      </w:r>
+      <w:r>
+        <w:rPr>
+          <w:rFonts w:ascii="Times New Roman" w:hAnsi="Times New Roman" w:cs="Times New Roman"/>
+          <w:sz w:val="24"/>
+          <w:szCs w:val="24"/>
+        </w:rPr>
+        <w:t>In this file, we</w:t>
+      </w:r>
+      <w:r>
+        <w:rPr>
+          <w:rFonts w:ascii="Times New Roman" w:hAnsi="Times New Roman" w:cs="Times New Roman"/>
+          <w:sz w:val="24"/>
+          <w:szCs w:val="24"/>
+        </w:rPr>
+        <w:t xml:space="preserve"> conduct a</w:t>
+      </w:r>
+      <w:r>
+        <w:rPr>
+          <w:rFonts w:ascii="Times New Roman" w:hAnsi="Times New Roman" w:cs="Times New Roman"/>
+          <w:sz w:val="24"/>
+          <w:szCs w:val="24"/>
+        </w:rPr>
+        <w:t xml:space="preserve"> small simulation.  We</w:t>
+      </w:r>
+      <w:r>
+        <w:rPr>
+          <w:rFonts w:ascii="Times New Roman" w:hAnsi="Times New Roman" w:cs="Times New Roman"/>
+          <w:sz w:val="24"/>
+          <w:szCs w:val="24"/>
+        </w:rPr>
+        <w:t xml:space="preserve"> simulated outcomes from hypothetical </w:t>
+      </w:r>
+      <w:r>
+        <w:rPr>
+          <w:rFonts w:ascii="Times New Roman" w:hAnsi="Times New Roman" w:cs="Times New Roman"/>
+          <w:sz w:val="24"/>
+          <w:szCs w:val="24"/>
+        </w:rPr>
+        <w:t>studies</w:t>
+      </w:r>
+      <w:r>
+        <w:rPr>
+          <w:rFonts w:ascii="Times New Roman" w:hAnsi="Times New Roman" w:cs="Times New Roman"/>
+          <w:sz w:val="24"/>
+          <w:szCs w:val="24"/>
+        </w:rPr>
+        <w:t xml:space="preserve">.  </w:t>
+      </w:r>
+      <w:r>
+        <w:rPr>
+          <w:rFonts w:ascii="Times New Roman" w:hAnsi="Times New Roman" w:cs="Times New Roman"/>
+          <w:sz w:val="24"/>
+          <w:szCs w:val="24"/>
+        </w:rPr>
+        <w:t>For each study, we</w:t>
+      </w:r>
+      <w:r>
+        <w:rPr>
+          <w:rFonts w:ascii="Times New Roman" w:hAnsi="Times New Roman" w:cs="Times New Roman"/>
+          <w:sz w:val="24"/>
+          <w:szCs w:val="24"/>
+        </w:rPr>
+        <w:t xml:space="preserve"> computed Cohen's </w:t>
       </w:r>
       <w:r>
         <w:rPr>
@@ -859,23 +1231,57 @@
           <w:sz w:val="24"/>
           <w:szCs w:val="24"/>
         </w:rPr>
-        <w:t xml:space="preserve"> is clearly preferred</w:t>
-      </w:r>
-      <w:r>
-        <w:rPr>
-          <w:rFonts w:ascii="Times New Roman" w:hAnsi="Times New Roman" w:cs="Times New Roman"/>
-          <w:sz w:val="24"/>
-          <w:szCs w:val="24"/>
-        </w:rPr>
-        <w:t xml:space="preserve"> for conceptual clarity</w:t>
-      </w:r>
-      <w:r>
-        <w:rPr>
-          <w:rFonts w:ascii="Times New Roman" w:hAnsi="Times New Roman" w:cs="Times New Roman"/>
-          <w:sz w:val="24"/>
-          <w:szCs w:val="24"/>
-        </w:rPr>
-        <w:t xml:space="preserve">, we use </w:t>
+        <w:t>, transformed it to a p</w:t>
+      </w:r>
+      <w:r>
+        <w:rPr>
+          <w:rFonts w:ascii="Times New Roman" w:hAnsi="Times New Roman" w:cs="Times New Roman"/>
+          <w:sz w:val="24"/>
+          <w:szCs w:val="24"/>
+        </w:rPr>
+        <w:t>oint-</w:t>
+      </w:r>
+      <w:proofErr w:type="spellStart"/>
+      <w:r>
+        <w:rPr>
+          <w:rFonts w:ascii="Times New Roman" w:hAnsi="Times New Roman" w:cs="Times New Roman"/>
+          <w:sz w:val="24"/>
+          <w:szCs w:val="24"/>
+        </w:rPr>
+        <w:t>biserial</w:t>
+      </w:r>
+      <w:proofErr w:type="spellEnd"/>
+      <w:r>
+        <w:rPr>
+          <w:rFonts w:ascii="Times New Roman" w:hAnsi="Times New Roman" w:cs="Times New Roman"/>
+          <w:sz w:val="24"/>
+          <w:szCs w:val="24"/>
+        </w:rPr>
+        <w:t xml:space="preserve"> correlation, and then transformed that to</w:t>
+      </w:r>
+      <w:r>
+        <w:rPr>
+          <w:rFonts w:ascii="Times New Roman" w:hAnsi="Times New Roman" w:cs="Times New Roman"/>
+          <w:sz w:val="24"/>
+          <w:szCs w:val="24"/>
+        </w:rPr>
+        <w:t xml:space="preserve"> Fisher</w:t>
+      </w:r>
+      <w:r>
+        <w:rPr>
+          <w:rFonts w:ascii="Times New Roman" w:hAnsi="Times New Roman" w:cs="Times New Roman"/>
+          <w:sz w:val="24"/>
+          <w:szCs w:val="24"/>
+        </w:rPr>
+        <w:t>’s</w:t>
+      </w:r>
+      <w:r>
+        <w:rPr>
+          <w:rFonts w:ascii="Times New Roman" w:hAnsi="Times New Roman" w:cs="Times New Roman"/>
+          <w:sz w:val="24"/>
+          <w:szCs w:val="24"/>
+        </w:rPr>
+        <w:t xml:space="preserve"> </w:t>
       </w:r>
       <w:r>
         <w:rPr>
@@ -884,39 +1290,89 @@
           <w:sz w:val="24"/>
           <w:szCs w:val="24"/>
         </w:rPr>
-        <w:t>r</w:t>
-      </w:r>
-      <w:r>
-        <w:rPr>
-          <w:rFonts w:ascii="Times New Roman" w:hAnsi="Times New Roman" w:cs="Times New Roman"/>
-          <w:sz w:val="24"/>
-          <w:szCs w:val="24"/>
-        </w:rPr>
-        <w:t xml:space="preserve"> because </w:t>
-      </w:r>
-      <w:r>
-        <w:rPr>
-          <w:rFonts w:ascii="Times New Roman" w:hAnsi="Times New Roman" w:cs="Times New Roman"/>
-          <w:sz w:val="24"/>
-          <w:szCs w:val="24"/>
-        </w:rPr>
-        <w:t>the original Anderson et al.</w:t>
-      </w:r>
-      <w:r>
-        <w:rPr>
-          <w:rFonts w:ascii="Times New Roman" w:hAnsi="Times New Roman" w:cs="Times New Roman"/>
-          <w:sz w:val="24"/>
-          <w:szCs w:val="24"/>
-        </w:rPr>
-        <w:t xml:space="preserve"> paper did so.  </w:t>
-      </w:r>
-      <w:r>
-        <w:rPr>
-          <w:rFonts w:ascii="Times New Roman" w:hAnsi="Times New Roman" w:cs="Times New Roman"/>
-          <w:sz w:val="24"/>
-          <w:szCs w:val="24"/>
-        </w:rPr>
-        <w:t xml:space="preserve">Use of </w:t>
+        <w:t>z</w:t>
+      </w:r>
+      <w:r>
+        <w:rPr>
+          <w:rFonts w:ascii="Times New Roman" w:hAnsi="Times New Roman" w:cs="Times New Roman"/>
+          <w:sz w:val="24"/>
+          <w:szCs w:val="24"/>
+        </w:rPr>
+        <w:t xml:space="preserve">, all using the standard formulae in </w:t>
+      </w:r>
+      <w:proofErr w:type="spellStart"/>
+      <w:r>
+        <w:rPr>
+          <w:rFonts w:ascii="Times New Roman" w:hAnsi="Times New Roman" w:cs="Times New Roman"/>
+          <w:sz w:val="24"/>
+          <w:szCs w:val="24"/>
+        </w:rPr>
+        <w:t>Borenstein</w:t>
+      </w:r>
+      <w:proofErr w:type="spellEnd"/>
+      <w:r>
+        <w:rPr>
+          <w:rFonts w:ascii="Times New Roman" w:hAnsi="Times New Roman" w:cs="Times New Roman"/>
+          <w:sz w:val="24"/>
+          <w:szCs w:val="24"/>
+        </w:rPr>
+        <w:t xml:space="preserve"> et al. (2009)</w:t>
+      </w:r>
+      <w:r>
+        <w:rPr>
+          <w:rFonts w:ascii="Times New Roman" w:hAnsi="Times New Roman" w:cs="Times New Roman"/>
+          <w:sz w:val="24"/>
+          <w:szCs w:val="24"/>
+        </w:rPr>
+        <w:t>.  We did this simulation 10,000 times f</w:t>
+      </w:r>
+      <w:r>
+        <w:rPr>
+          <w:rFonts w:ascii="Times New Roman" w:hAnsi="Times New Roman" w:cs="Times New Roman"/>
+          <w:sz w:val="24"/>
+          <w:szCs w:val="24"/>
+        </w:rPr>
+        <w:t>or a variety of sample sizes,</w:t>
+      </w:r>
+      <w:r>
+        <w:rPr>
+          <w:rFonts w:ascii="Times New Roman" w:hAnsi="Times New Roman" w:cs="Times New Roman"/>
+          <w:sz w:val="24"/>
+          <w:szCs w:val="24"/>
+        </w:rPr>
+        <w:t xml:space="preserve"> true effect sizes</w:t>
+      </w:r>
+      <w:r>
+        <w:rPr>
+          <w:rFonts w:ascii="Times New Roman" w:hAnsi="Times New Roman" w:cs="Times New Roman"/>
+          <w:sz w:val="24"/>
+          <w:szCs w:val="24"/>
+        </w:rPr>
+        <w:t>, and allocation ratios</w:t>
+      </w:r>
+      <w:r>
+        <w:rPr>
+          <w:rFonts w:ascii="Times New Roman" w:hAnsi="Times New Roman" w:cs="Times New Roman"/>
+          <w:sz w:val="24"/>
+          <w:szCs w:val="24"/>
+        </w:rPr>
+        <w:t xml:space="preserve">.  For each 10,000 cycle run, we calculated the </w:t>
+      </w:r>
+      <w:r>
+        <w:rPr>
+          <w:rFonts w:ascii="Times New Roman" w:hAnsi="Times New Roman" w:cs="Times New Roman"/>
+          <w:sz w:val="24"/>
+          <w:szCs w:val="24"/>
+        </w:rPr>
+        <w:t xml:space="preserve">empirical </w:t>
+      </w:r>
+      <w:r>
+        <w:rPr>
+          <w:rFonts w:ascii="Times New Roman" w:hAnsi="Times New Roman" w:cs="Times New Roman"/>
+          <w:sz w:val="24"/>
+          <w:szCs w:val="24"/>
+        </w:rPr>
+        <w:t xml:space="preserve">standard deviation of Fisher's </w:t>
       </w:r>
       <w:r>
         <w:rPr>
@@ -925,41 +1381,52 @@
           <w:sz w:val="24"/>
           <w:szCs w:val="24"/>
         </w:rPr>
-        <w:t>r</w:t>
-      </w:r>
-      <w:r>
-        <w:rPr>
-          <w:rFonts w:ascii="Times New Roman" w:hAnsi="Times New Roman" w:cs="Times New Roman"/>
-          <w:sz w:val="24"/>
-          <w:szCs w:val="24"/>
-        </w:rPr>
-        <w:t xml:space="preserve"> allows direct comparison of our results to Anderson et al.’s,</w:t>
-      </w:r>
-      <w:r>
-        <w:rPr>
-          <w:rFonts w:ascii="Times New Roman" w:hAnsi="Times New Roman" w:cs="Times New Roman"/>
-          <w:sz w:val="24"/>
-          <w:szCs w:val="24"/>
-        </w:rPr>
-        <w:t xml:space="preserve"> which is critical. </w:t>
-      </w:r>
-      <w:r>
-        <w:rPr>
-          <w:rFonts w:ascii="Times New Roman" w:hAnsi="Times New Roman" w:cs="Times New Roman"/>
-          <w:sz w:val="24"/>
-          <w:szCs w:val="24"/>
-        </w:rPr>
-        <w:t xml:space="preserve"> To draw funnel </w:t>
-      </w:r>
-      <w:r>
-        <w:rPr>
-          <w:rFonts w:ascii="Times New Roman" w:hAnsi="Times New Roman" w:cs="Times New Roman"/>
-          <w:sz w:val="24"/>
-          <w:szCs w:val="24"/>
-        </w:rPr>
-        <w:lastRenderedPageBreak/>
-        <w:t xml:space="preserve">plots, we transformed these point-biserial correlations to Fisher </w:t>
-      </w:r>
+        <w:t>z</w:t>
+      </w:r>
+      <w:r>
+        <w:rPr>
+          <w:rFonts w:ascii="Times New Roman" w:hAnsi="Times New Roman" w:cs="Times New Roman"/>
+          <w:sz w:val="24"/>
+          <w:szCs w:val="24"/>
+        </w:rPr>
+        <w:t xml:space="preserve"> and compared it to the</w:t>
+      </w:r>
+      <w:r>
+        <w:rPr>
+          <w:rFonts w:ascii="Times New Roman" w:hAnsi="Times New Roman" w:cs="Times New Roman"/>
+          <w:sz w:val="24"/>
+          <w:szCs w:val="24"/>
+        </w:rPr>
+        <w:t xml:space="preserve"> two theoretical approximations: the </w:t>
+      </w:r>
+      <w:r>
+        <w:rPr>
+          <w:rFonts w:ascii="Times New Roman" w:hAnsi="Times New Roman" w:cs="Times New Roman"/>
+          <w:sz w:val="24"/>
+          <w:szCs w:val="24"/>
+        </w:rPr>
+        <w:t>1/</w:t>
+      </w:r>
+      <w:proofErr w:type="spellStart"/>
+      <w:proofErr w:type="gramStart"/>
+      <w:r>
+        <w:rPr>
+          <w:rFonts w:ascii="Times New Roman" w:hAnsi="Times New Roman" w:cs="Times New Roman"/>
+          <w:sz w:val="24"/>
+          <w:szCs w:val="24"/>
+        </w:rPr>
+        <w:t>sqrt</w:t>
+      </w:r>
+      <w:proofErr w:type="spellEnd"/>
+      <w:r>
+        <w:rPr>
+          <w:rFonts w:ascii="Times New Roman" w:hAnsi="Times New Roman" w:cs="Times New Roman"/>
+          <w:sz w:val="24"/>
+          <w:szCs w:val="24"/>
+        </w:rPr>
+        <w:t>(</w:t>
+      </w:r>
+      <w:proofErr w:type="gramEnd"/>
       <w:r>
         <w:rPr>
           <w:rFonts w:ascii="Times New Roman" w:hAnsi="Times New Roman" w:cs="Times New Roman"/>
@@ -967,220 +1434,34 @@
           <w:sz w:val="24"/>
           <w:szCs w:val="24"/>
         </w:rPr>
-        <w:t>z</w:t>
-      </w:r>
-      <w:r>
-        <w:rPr>
-          <w:rFonts w:ascii="Times New Roman" w:hAnsi="Times New Roman" w:cs="Times New Roman"/>
-          <w:sz w:val="24"/>
-          <w:szCs w:val="24"/>
-        </w:rPr>
-        <w:t>-scores</w:t>
-      </w:r>
-      <w:r>
-        <w:rPr>
-          <w:rFonts w:ascii="Times New Roman" w:hAnsi="Times New Roman" w:cs="Times New Roman"/>
-          <w:sz w:val="24"/>
-          <w:szCs w:val="24"/>
-        </w:rPr>
-        <w:t xml:space="preserve">, using the equation 1/sqrt(N-3) to approximate the standard error of </w:t>
-      </w:r>
-      <w:r>
-        <w:rPr>
-          <w:rFonts w:ascii="Times New Roman" w:hAnsi="Times New Roman" w:cs="Times New Roman"/>
-          <w:i/>
-          <w:sz w:val="24"/>
-          <w:szCs w:val="24"/>
-        </w:rPr>
-        <w:t>z</w:t>
-      </w:r>
-      <w:r>
-        <w:rPr>
-          <w:rFonts w:ascii="Times New Roman" w:hAnsi="Times New Roman" w:cs="Times New Roman"/>
-          <w:sz w:val="24"/>
-          <w:szCs w:val="24"/>
-        </w:rPr>
-        <w:t xml:space="preserve"> (Borenstein et al., 2009, p. 42, equations 6.2, 6.3). </w:t>
-      </w:r>
-      <w:r>
-        <w:rPr>
-          <w:rFonts w:ascii="Times New Roman" w:hAnsi="Times New Roman" w:cs="Times New Roman"/>
-          <w:sz w:val="24"/>
-          <w:szCs w:val="24"/>
-        </w:rPr>
-        <w:t>This approach is identical to that taken by Anderson et al. (2010). However, if this approximation of the standard error is incorrect, our analyses would be invalid</w:t>
-      </w:r>
-      <w:r>
-        <w:rPr>
-          <w:rFonts w:ascii="Times New Roman" w:hAnsi="Times New Roman" w:cs="Times New Roman"/>
-          <w:sz w:val="24"/>
-          <w:szCs w:val="24"/>
-        </w:rPr>
-        <w:t xml:space="preserve">.  </w:t>
-      </w:r>
-    </w:p>
-    <w:p>
-      <w:pPr>
-        <w:rPr>
-          <w:rFonts w:ascii="Times New Roman" w:hAnsi="Times New Roman" w:cs="Times New Roman"/>
-          <w:sz w:val="24"/>
-          <w:szCs w:val="24"/>
-        </w:rPr>
-      </w:pPr>
-      <w:r>
-        <w:rPr>
-          <w:rFonts w:ascii="Times New Roman" w:hAnsi="Times New Roman" w:cs="Times New Roman"/>
-          <w:sz w:val="24"/>
-          <w:szCs w:val="24"/>
-        </w:rPr>
-        <w:t xml:space="preserve">We provide </w:t>
-      </w:r>
-      <w:r>
-        <w:rPr>
-          <w:rFonts w:ascii="Times New Roman" w:hAnsi="Times New Roman" w:cs="Times New Roman"/>
-          <w:sz w:val="24"/>
-          <w:szCs w:val="24"/>
-        </w:rPr>
-        <w:t>a supplementary file</w:t>
-      </w:r>
-      <w:r>
-        <w:rPr>
-          <w:rFonts w:ascii="Times New Roman" w:hAnsi="Times New Roman" w:cs="Times New Roman"/>
-          <w:sz w:val="24"/>
-          <w:szCs w:val="24"/>
-        </w:rPr>
-        <w:t xml:space="preserve"> to support the efficacy of this approximation. </w:t>
-      </w:r>
-      <w:r>
-        <w:rPr>
-          <w:rFonts w:ascii="Times New Roman" w:hAnsi="Times New Roman" w:cs="Times New Roman"/>
-          <w:sz w:val="24"/>
-          <w:szCs w:val="24"/>
-        </w:rPr>
-        <w:t>In this file, we</w:t>
-      </w:r>
-      <w:r>
-        <w:rPr>
-          <w:rFonts w:ascii="Times New Roman" w:hAnsi="Times New Roman" w:cs="Times New Roman"/>
-          <w:sz w:val="24"/>
-          <w:szCs w:val="24"/>
-        </w:rPr>
-        <w:t xml:space="preserve"> conduct a</w:t>
-      </w:r>
-      <w:r>
-        <w:rPr>
-          <w:rFonts w:ascii="Times New Roman" w:hAnsi="Times New Roman" w:cs="Times New Roman"/>
-          <w:sz w:val="24"/>
-          <w:szCs w:val="24"/>
-        </w:rPr>
-        <w:t xml:space="preserve"> small simulation.  We</w:t>
-      </w:r>
-      <w:r>
-        <w:rPr>
-          <w:rFonts w:ascii="Times New Roman" w:hAnsi="Times New Roman" w:cs="Times New Roman"/>
-          <w:sz w:val="24"/>
-          <w:szCs w:val="24"/>
-        </w:rPr>
-        <w:t xml:space="preserve"> simulated outcomes from hypothetical </w:t>
-      </w:r>
-      <w:r>
-        <w:rPr>
-          <w:rFonts w:ascii="Times New Roman" w:hAnsi="Times New Roman" w:cs="Times New Roman"/>
-          <w:sz w:val="24"/>
-          <w:szCs w:val="24"/>
-        </w:rPr>
-        <w:t>studies</w:t>
-      </w:r>
-      <w:r>
-        <w:rPr>
-          <w:rFonts w:ascii="Times New Roman" w:hAnsi="Times New Roman" w:cs="Times New Roman"/>
-          <w:sz w:val="24"/>
-          <w:szCs w:val="24"/>
-        </w:rPr>
-        <w:t xml:space="preserve">.  </w:t>
-      </w:r>
-      <w:r>
-        <w:rPr>
-          <w:rFonts w:ascii="Times New Roman" w:hAnsi="Times New Roman" w:cs="Times New Roman"/>
-          <w:sz w:val="24"/>
-          <w:szCs w:val="24"/>
-        </w:rPr>
-        <w:t>For each study, we</w:t>
-      </w:r>
-      <w:r>
-        <w:rPr>
-          <w:rFonts w:ascii="Times New Roman" w:hAnsi="Times New Roman" w:cs="Times New Roman"/>
-          <w:sz w:val="24"/>
-          <w:szCs w:val="24"/>
-        </w:rPr>
-        <w:t xml:space="preserve"> computed Cohen's </w:t>
-      </w:r>
-      <w:r>
-        <w:rPr>
-          <w:rFonts w:ascii="Times New Roman" w:hAnsi="Times New Roman" w:cs="Times New Roman"/>
-          <w:i/>
-          <w:sz w:val="24"/>
-          <w:szCs w:val="24"/>
-        </w:rPr>
-        <w:t>d</w:t>
-      </w:r>
-      <w:r>
-        <w:rPr>
-          <w:rFonts w:ascii="Times New Roman" w:hAnsi="Times New Roman" w:cs="Times New Roman"/>
-          <w:sz w:val="24"/>
-          <w:szCs w:val="24"/>
-        </w:rPr>
-        <w:t>, transformed it to a p</w:t>
-      </w:r>
-      <w:r>
-        <w:rPr>
-          <w:rFonts w:ascii="Times New Roman" w:hAnsi="Times New Roman" w:cs="Times New Roman"/>
-          <w:sz w:val="24"/>
-          <w:szCs w:val="24"/>
-        </w:rPr>
-        <w:t>oint-biserial correlation, and then transformed that to</w:t>
-      </w:r>
-      <w:r>
-        <w:rPr>
-          <w:rFonts w:ascii="Times New Roman" w:hAnsi="Times New Roman" w:cs="Times New Roman"/>
-          <w:sz w:val="24"/>
-          <w:szCs w:val="24"/>
-        </w:rPr>
-        <w:t xml:space="preserve"> Fisher</w:t>
-      </w:r>
-      <w:r>
-        <w:rPr>
-          <w:rFonts w:ascii="Times New Roman" w:hAnsi="Times New Roman" w:cs="Times New Roman"/>
-          <w:sz w:val="24"/>
-          <w:szCs w:val="24"/>
-        </w:rPr>
-        <w:t>’s</w:t>
-      </w:r>
-      <w:r>
-        <w:rPr>
-          <w:rFonts w:ascii="Times New Roman" w:hAnsi="Times New Roman" w:cs="Times New Roman"/>
-          <w:sz w:val="24"/>
-          <w:szCs w:val="24"/>
-        </w:rPr>
-        <w:t xml:space="preserve"> </w:t>
-      </w:r>
-      <w:r>
-        <w:rPr>
-          <w:rFonts w:ascii="Times New Roman" w:hAnsi="Times New Roman" w:cs="Times New Roman"/>
-          <w:i/>
-          <w:sz w:val="24"/>
-          <w:szCs w:val="24"/>
-        </w:rPr>
-        <w:t>z</w:t>
-      </w:r>
-      <w:r>
-        <w:rPr>
-          <w:rFonts w:ascii="Times New Roman" w:hAnsi="Times New Roman" w:cs="Times New Roman"/>
-          <w:sz w:val="24"/>
-          <w:szCs w:val="24"/>
-        </w:rPr>
-        <w:t>, all using the standard formulae in Borenstein</w:t>
-      </w:r>
+        <w:t>N</w:t>
+      </w:r>
+      <w:r>
+        <w:rPr>
+          <w:rFonts w:ascii="Times New Roman" w:hAnsi="Times New Roman" w:cs="Times New Roman"/>
+          <w:sz w:val="24"/>
+          <w:szCs w:val="24"/>
+        </w:rPr>
+        <w:t>-3)</w:t>
+      </w:r>
+      <w:r>
+        <w:rPr>
+          <w:rFonts w:ascii="Times New Roman" w:hAnsi="Times New Roman" w:cs="Times New Roman"/>
+          <w:sz w:val="24"/>
+          <w:szCs w:val="24"/>
+        </w:rPr>
+        <w:t xml:space="preserve"> in </w:t>
+      </w:r>
+      <w:proofErr w:type="spellStart"/>
+      <w:r>
+        <w:rPr>
+          <w:rFonts w:ascii="Times New Roman" w:hAnsi="Times New Roman" w:cs="Times New Roman"/>
+          <w:sz w:val="24"/>
+          <w:szCs w:val="24"/>
+        </w:rPr>
+        <w:t>Borenstein</w:t>
+      </w:r>
+      <w:proofErr w:type="spellEnd"/>
       <w:r>
         <w:rPr>
           <w:rFonts w:ascii="Times New Roman" w:hAnsi="Times New Roman" w:cs="Times New Roman"/>
@@ -1195,120 +1476,6 @@
           <w:sz w:val="24"/>
           <w:szCs w:val="24"/>
         </w:rPr>
-        <w:t>.  We did this simulation 10,000 times f</w:t>
-      </w:r>
-      <w:r>
-        <w:rPr>
-          <w:rFonts w:ascii="Times New Roman" w:hAnsi="Times New Roman" w:cs="Times New Roman"/>
-          <w:sz w:val="24"/>
-          <w:szCs w:val="24"/>
-        </w:rPr>
-        <w:t>or a variety of sample sizes,</w:t>
-      </w:r>
-      <w:r>
-        <w:rPr>
-          <w:rFonts w:ascii="Times New Roman" w:hAnsi="Times New Roman" w:cs="Times New Roman"/>
-          <w:sz w:val="24"/>
-          <w:szCs w:val="24"/>
-        </w:rPr>
-        <w:t xml:space="preserve"> true effect sizes</w:t>
-      </w:r>
-      <w:r>
-        <w:rPr>
-          <w:rFonts w:ascii="Times New Roman" w:hAnsi="Times New Roman" w:cs="Times New Roman"/>
-          <w:sz w:val="24"/>
-          <w:szCs w:val="24"/>
-        </w:rPr>
-        <w:t>, and allocation ratios</w:t>
-      </w:r>
-      <w:r>
-        <w:rPr>
-          <w:rFonts w:ascii="Times New Roman" w:hAnsi="Times New Roman" w:cs="Times New Roman"/>
-          <w:sz w:val="24"/>
-          <w:szCs w:val="24"/>
-        </w:rPr>
-        <w:t xml:space="preserve">.  For each 10,000 cycle run, we calculated the </w:t>
-      </w:r>
-      <w:r>
-        <w:rPr>
-          <w:rFonts w:ascii="Times New Roman" w:hAnsi="Times New Roman" w:cs="Times New Roman"/>
-          <w:sz w:val="24"/>
-          <w:szCs w:val="24"/>
-        </w:rPr>
-        <w:t xml:space="preserve">empirical </w:t>
-      </w:r>
-      <w:r>
-        <w:rPr>
-          <w:rFonts w:ascii="Times New Roman" w:hAnsi="Times New Roman" w:cs="Times New Roman"/>
-          <w:sz w:val="24"/>
-          <w:szCs w:val="24"/>
-        </w:rPr>
-        <w:t xml:space="preserve">standard deviation of Fisher's </w:t>
-      </w:r>
-      <w:r>
-        <w:rPr>
-          <w:rFonts w:ascii="Times New Roman" w:hAnsi="Times New Roman" w:cs="Times New Roman"/>
-          <w:i/>
-          <w:sz w:val="24"/>
-          <w:szCs w:val="24"/>
-        </w:rPr>
-        <w:t>z</w:t>
-      </w:r>
-      <w:r>
-        <w:rPr>
-          <w:rFonts w:ascii="Times New Roman" w:hAnsi="Times New Roman" w:cs="Times New Roman"/>
-          <w:sz w:val="24"/>
-          <w:szCs w:val="24"/>
-        </w:rPr>
-        <w:t xml:space="preserve"> and compared it to the</w:t>
-      </w:r>
-      <w:r>
-        <w:rPr>
-          <w:rFonts w:ascii="Times New Roman" w:hAnsi="Times New Roman" w:cs="Times New Roman"/>
-          <w:sz w:val="24"/>
-          <w:szCs w:val="24"/>
-        </w:rPr>
-        <w:t xml:space="preserve"> two theoretical approximations: the </w:t>
-      </w:r>
-      <w:r>
-        <w:rPr>
-          <w:rFonts w:ascii="Times New Roman" w:hAnsi="Times New Roman" w:cs="Times New Roman"/>
-          <w:sz w:val="24"/>
-          <w:szCs w:val="24"/>
-        </w:rPr>
-        <w:t>1/sqrt(</w:t>
-      </w:r>
-      <w:r>
-        <w:rPr>
-          <w:rFonts w:ascii="Times New Roman" w:hAnsi="Times New Roman" w:cs="Times New Roman"/>
-          <w:i/>
-          <w:sz w:val="24"/>
-          <w:szCs w:val="24"/>
-        </w:rPr>
-        <w:t>N</w:t>
-      </w:r>
-      <w:r>
-        <w:rPr>
-          <w:rFonts w:ascii="Times New Roman" w:hAnsi="Times New Roman" w:cs="Times New Roman"/>
-          <w:sz w:val="24"/>
-          <w:szCs w:val="24"/>
-        </w:rPr>
-        <w:t>-3)</w:t>
-      </w:r>
-      <w:r>
-        <w:rPr>
-          <w:rFonts w:ascii="Times New Roman" w:hAnsi="Times New Roman" w:cs="Times New Roman"/>
-          <w:sz w:val="24"/>
-          <w:szCs w:val="24"/>
-        </w:rPr>
-        <w:t xml:space="preserve"> in Borenstein et al. (2009)</w:t>
-      </w:r>
-      <w:r>
-        <w:rPr>
-          <w:rFonts w:ascii="Times New Roman" w:hAnsi="Times New Roman" w:cs="Times New Roman"/>
-          <w:sz w:val="24"/>
-          <w:szCs w:val="24"/>
-        </w:rPr>
         <w:t xml:space="preserve"> that we use at present</w:t>
       </w:r>
       <w:r>
@@ -1317,7 +1484,25 @@
           <w:sz w:val="24"/>
           <w:szCs w:val="24"/>
         </w:rPr>
-        <w:t xml:space="preserve"> and the Equation 16 in Pustejovsky (2014)</w:t>
+        <w:t xml:space="preserve"> and the Equation 16 in </w:t>
+      </w:r>
+      <w:proofErr w:type="spellStart"/>
+      <w:r>
+        <w:rPr>
+          <w:rFonts w:ascii="Times New Roman" w:hAnsi="Times New Roman" w:cs="Times New Roman"/>
+          <w:sz w:val="24"/>
+          <w:szCs w:val="24"/>
+        </w:rPr>
+        <w:t>Pustejovsky</w:t>
+      </w:r>
+      <w:proofErr w:type="spellEnd"/>
+      <w:r>
+        <w:rPr>
+          <w:rFonts w:ascii="Times New Roman" w:hAnsi="Times New Roman" w:cs="Times New Roman"/>
+          <w:sz w:val="24"/>
+          <w:szCs w:val="24"/>
+        </w:rPr>
+        <w:t xml:space="preserve"> (2014)</w:t>
       </w:r>
       <w:r>
         <w:rPr>
@@ -1377,7 +1562,7 @@
                     </pic:cNvPicPr>
                   </pic:nvPicPr>
                   <pic:blipFill>
-                    <a:blip r:embed="rId4">
+                    <a:blip r:embed="rId5">
                       <a:extLst>
                         <a:ext uri="{28A0092B-C50C-407E-A947-70E740481C1C}">
                           <a14:useLocalDpi xmlns:a14="http://schemas.microsoft.com/office/drawing/2010/main" val="0"/>
@@ -1437,16 +1622,25 @@
           <w:sz w:val="24"/>
           <w:szCs w:val="24"/>
         </w:rPr>
-        <w:t xml:space="preserve"> </w:t>
-      </w:r>
-      <w:r>
-        <w:rPr>
-          <w:rFonts w:ascii="Times New Roman" w:hAnsi="Times New Roman" w:cs="Times New Roman"/>
-          <w:sz w:val="24"/>
-          <w:szCs w:val="24"/>
-        </w:rPr>
-        <w:lastRenderedPageBreak/>
-        <w:t>We feel that the two estimators yield similar enough results that either is an appropriate approximation.</w:t>
+        <w:t xml:space="preserve"> We feel that the two estimators yield </w:t>
+      </w:r>
+      <w:proofErr w:type="gramStart"/>
+      <w:r>
+        <w:rPr>
+          <w:rFonts w:ascii="Times New Roman" w:hAnsi="Times New Roman" w:cs="Times New Roman"/>
+          <w:sz w:val="24"/>
+          <w:szCs w:val="24"/>
+        </w:rPr>
+        <w:t>similar enough results that either is</w:t>
+      </w:r>
+      <w:proofErr w:type="gramEnd"/>
+      <w:r>
+        <w:rPr>
+          <w:rFonts w:ascii="Times New Roman" w:hAnsi="Times New Roman" w:cs="Times New Roman"/>
+          <w:sz w:val="24"/>
+          <w:szCs w:val="24"/>
+        </w:rPr>
+        <w:t xml:space="preserve"> an appropriate approximation.</w:t>
       </w:r>
     </w:p>
     <w:p>
@@ -1463,6 +1657,7 @@
           <w:sz w:val="24"/>
           <w:szCs w:val="24"/>
         </w:rPr>
+        <w:lastRenderedPageBreak/>
         <w:t>(As an aside, w</w:t>
       </w:r>
       <w:r>
@@ -1471,7 +1666,35 @@
           <w:sz w:val="24"/>
           <w:szCs w:val="24"/>
         </w:rPr>
-        <w:t>e note that the Comprehensive Meta-Analysis software is generally pretty carefree about which variance estimator is used for Fisher’s Z. Some macros for entering effect sizes will use the 1/sqrt(N-3) approximation, while others will use the equation suggested by Reviewer 3.</w:t>
+        <w:t>e note that the Comprehensive Meta-Analysis software is generally pretty carefree about which variance estimator is used for Fisher’s Z. Some macros for entering effect sizes will use the 1/</w:t>
+      </w:r>
+      <w:proofErr w:type="spellStart"/>
+      <w:proofErr w:type="gramStart"/>
+      <w:r>
+        <w:rPr>
+          <w:rFonts w:ascii="Times New Roman" w:hAnsi="Times New Roman" w:cs="Times New Roman"/>
+          <w:sz w:val="24"/>
+          <w:szCs w:val="24"/>
+        </w:rPr>
+        <w:t>sqrt</w:t>
+      </w:r>
+      <w:proofErr w:type="spellEnd"/>
+      <w:r>
+        <w:rPr>
+          <w:rFonts w:ascii="Times New Roman" w:hAnsi="Times New Roman" w:cs="Times New Roman"/>
+          <w:sz w:val="24"/>
+          <w:szCs w:val="24"/>
+        </w:rPr>
+        <w:t>(</w:t>
+      </w:r>
+      <w:proofErr w:type="gramEnd"/>
+      <w:r>
+        <w:rPr>
+          <w:rFonts w:ascii="Times New Roman" w:hAnsi="Times New Roman" w:cs="Times New Roman"/>
+          <w:sz w:val="24"/>
+          <w:szCs w:val="24"/>
+        </w:rPr>
+        <w:t>N-3) approximation, while others will use the equation suggested by Reviewer 3.</w:t>
       </w:r>
       <w:r>
         <w:rPr>
@@ -1814,7 +2037,25 @@
           <w:sz w:val="24"/>
           <w:szCs w:val="24"/>
         </w:rPr>
-        <w:t xml:space="preserve"> we think it best not to make too many changes from the original Anderson et al. codings. Our analyses are intended as a direct reexamination of the analyses and arguments provided by Anderson et al.</w:t>
+        <w:t xml:space="preserve"> we think it best not to make too many changes from the original Anderson et al. </w:t>
+      </w:r>
+      <w:proofErr w:type="spellStart"/>
+      <w:r>
+        <w:rPr>
+          <w:rFonts w:ascii="Times New Roman" w:hAnsi="Times New Roman" w:cs="Times New Roman"/>
+          <w:sz w:val="24"/>
+          <w:szCs w:val="24"/>
+        </w:rPr>
+        <w:t>codings</w:t>
+      </w:r>
+      <w:proofErr w:type="spellEnd"/>
+      <w:r>
+        <w:rPr>
+          <w:rFonts w:ascii="Times New Roman" w:hAnsi="Times New Roman" w:cs="Times New Roman"/>
+          <w:sz w:val="24"/>
+          <w:szCs w:val="24"/>
+        </w:rPr>
+        <w:t>. Our analyses are intended as a direct reexamination of the analyses and arguments provided by Anderson et al.</w:t>
       </w:r>
       <w:r>
         <w:rPr>
@@ -1879,15 +2120,7 @@
           <w:sz w:val="24"/>
           <w:szCs w:val="24"/>
         </w:rPr>
-        <w:t xml:space="preserve"> changes to the data to attempt to </w:t>
-      </w:r>
-      <w:r>
-        <w:rPr>
-          <w:rFonts w:ascii="Times New Roman" w:hAnsi="Times New Roman" w:cs="Times New Roman"/>
-          <w:sz w:val="24"/>
-          <w:szCs w:val="24"/>
-        </w:rPr>
-        <w:t xml:space="preserve">support a </w:t>
+        <w:t xml:space="preserve"> changes to the data to attempt to support a </w:t>
       </w:r>
       <w:r>
         <w:rPr>
@@ -1903,15 +2136,7 @@
           <w:sz w:val="24"/>
           <w:szCs w:val="24"/>
         </w:rPr>
-        <w:t>hypothesis</w:t>
-      </w:r>
-      <w:r>
-        <w:rPr>
-          <w:rFonts w:ascii="Times New Roman" w:hAnsi="Times New Roman" w:cs="Times New Roman"/>
-          <w:sz w:val="24"/>
-          <w:szCs w:val="24"/>
-        </w:rPr>
-        <w:t xml:space="preserve">. An earlier draft of the manuscript outlined inconsistencies in the original application of best-practices inclusion criteria, but we felt that such a discussion would lead to </w:t>
+        <w:t xml:space="preserve">hypothesis. An earlier draft of the manuscript outlined inconsistencies in the original application of best-practices inclusion criteria, but we felt that such a discussion would lead to </w:t>
       </w:r>
       <w:r>
         <w:rPr>
@@ -1951,7 +2176,43 @@
           <w:sz w:val="24"/>
           <w:szCs w:val="24"/>
         </w:rPr>
-        <w:t>We do exclude two studies due to concerns over relevance (Panee &amp; Ballard, 2002; Graybill et al., 1985</w:t>
+        <w:t>We do exclude two studies due to concerns over relevance (</w:t>
+      </w:r>
+      <w:proofErr w:type="spellStart"/>
+      <w:r>
+        <w:rPr>
+          <w:rFonts w:ascii="Times New Roman" w:hAnsi="Times New Roman" w:cs="Times New Roman"/>
+          <w:sz w:val="24"/>
+          <w:szCs w:val="24"/>
+        </w:rPr>
+        <w:t>Panee</w:t>
+      </w:r>
+      <w:proofErr w:type="spellEnd"/>
+      <w:r>
+        <w:rPr>
+          <w:rFonts w:ascii="Times New Roman" w:hAnsi="Times New Roman" w:cs="Times New Roman"/>
+          <w:sz w:val="24"/>
+          <w:szCs w:val="24"/>
+        </w:rPr>
+        <w:t xml:space="preserve"> &amp; Ballard, 2002; </w:t>
+      </w:r>
+      <w:proofErr w:type="spellStart"/>
+      <w:r>
+        <w:rPr>
+          <w:rFonts w:ascii="Times New Roman" w:hAnsi="Times New Roman" w:cs="Times New Roman"/>
+          <w:sz w:val="24"/>
+          <w:szCs w:val="24"/>
+        </w:rPr>
+        <w:t>Graybill</w:t>
+      </w:r>
+      <w:proofErr w:type="spellEnd"/>
+      <w:r>
+        <w:rPr>
+          <w:rFonts w:ascii="Times New Roman" w:hAnsi="Times New Roman" w:cs="Times New Roman"/>
+          <w:sz w:val="24"/>
+          <w:szCs w:val="24"/>
+        </w:rPr>
+        <w:t xml:space="preserve"> et al., 1985</w:t>
       </w:r>
       <w:r>
         <w:rPr>
@@ -2080,7 +2341,15 @@
           <w:sz w:val="24"/>
           <w:szCs w:val="24"/>
         </w:rPr>
-        <w:t>are part of Anderson et al. ’s</w:t>
+        <w:t>are part of Anderson et al.</w:t>
+      </w:r>
+      <w:r>
+        <w:rPr>
+          <w:rFonts w:ascii="Times New Roman" w:hAnsi="Times New Roman" w:cs="Times New Roman"/>
+          <w:sz w:val="24"/>
+          <w:szCs w:val="24"/>
+        </w:rPr>
+        <w:t>’s</w:t>
       </w:r>
       <w:r>
         <w:rPr>
@@ -2112,7 +2381,25 @@
           <w:sz w:val="24"/>
           <w:szCs w:val="24"/>
         </w:rPr>
-        <w:t xml:space="preserve">indicators of study quality tend to be insufficiently reported or to demonstrate </w:t>
+        <w:t xml:space="preserve">indicators of study quality tend to be </w:t>
+      </w:r>
+      <w:proofErr w:type="gramStart"/>
+      <w:r>
+        <w:rPr>
+          <w:rFonts w:ascii="Times New Roman" w:hAnsi="Times New Roman" w:cs="Times New Roman"/>
+          <w:sz w:val="24"/>
+          <w:szCs w:val="24"/>
+        </w:rPr>
+        <w:t>insufficiently</w:t>
+      </w:r>
+      <w:proofErr w:type="gramEnd"/>
+      <w:r>
+        <w:rPr>
+          <w:rFonts w:ascii="Times New Roman" w:hAnsi="Times New Roman" w:cs="Times New Roman"/>
+          <w:sz w:val="24"/>
+          <w:szCs w:val="24"/>
+        </w:rPr>
+        <w:t xml:space="preserve"> reported or to demonstrate </w:t>
       </w:r>
       <w:r>
         <w:rPr>
@@ -2144,15 +2431,7 @@
           <w:sz w:val="24"/>
           <w:szCs w:val="24"/>
         </w:rPr>
-        <w:t xml:space="preserve">we cannot assess the influence of participation statistics due to failures of deception, because such failures of deception are not universally reported. </w:t>
-      </w:r>
-      <w:r>
-        <w:rPr>
-          <w:rFonts w:ascii="Times New Roman" w:hAnsi="Times New Roman" w:cs="Times New Roman"/>
-          <w:sz w:val="24"/>
-          <w:szCs w:val="24"/>
-        </w:rPr>
-        <w:t>W</w:t>
+        <w:t>we cannot assess the influence of participation statistics due to failures of deception, because such failures of deception are not universally reported. W</w:t>
       </w:r>
       <w:r>
         <w:rPr>
@@ -2217,15 +2496,7 @@
           <w:sz w:val="24"/>
           <w:szCs w:val="24"/>
         </w:rPr>
-        <w:t xml:space="preserve">job of investigating potential moderating effects of study </w:t>
-      </w:r>
-      <w:r>
-        <w:rPr>
-          <w:rFonts w:ascii="Times New Roman" w:hAnsi="Times New Roman" w:cs="Times New Roman"/>
-          <w:sz w:val="24"/>
-          <w:szCs w:val="24"/>
-        </w:rPr>
-        <w:t xml:space="preserve">quality. </w:t>
+        <w:t xml:space="preserve">job of investigating potential moderating effects of study quality. </w:t>
       </w:r>
       <w:r>
         <w:rPr>
@@ -2241,15 +2512,33 @@
           <w:sz w:val="24"/>
           <w:szCs w:val="24"/>
         </w:rPr>
-        <w:t xml:space="preserve">e disagree </w:t>
-      </w:r>
-      <w:r>
-        <w:rPr>
-          <w:rFonts w:ascii="Times New Roman" w:hAnsi="Times New Roman" w:cs="Times New Roman"/>
-          <w:sz w:val="24"/>
-          <w:szCs w:val="24"/>
-        </w:rPr>
-        <w:t xml:space="preserve">with some of their finer points, as we feel that their conceptualization of validity in measurement and manipulation </w:t>
+        <w:t xml:space="preserve">e disagree with some of their finer points, as we feel that their conceptualization of validity in measurement and manipulation appears to vary from study to study. Moreover, it seems to </w:t>
+      </w:r>
+      <w:proofErr w:type="spellStart"/>
+      <w:r>
+        <w:rPr>
+          <w:rFonts w:ascii="Times New Roman" w:hAnsi="Times New Roman" w:cs="Times New Roman"/>
+          <w:sz w:val="24"/>
+          <w:szCs w:val="24"/>
+        </w:rPr>
+        <w:t>covary</w:t>
+      </w:r>
+      <w:proofErr w:type="spellEnd"/>
+      <w:r>
+        <w:rPr>
+          <w:rFonts w:ascii="Times New Roman" w:hAnsi="Times New Roman" w:cs="Times New Roman"/>
+          <w:sz w:val="24"/>
+          <w:szCs w:val="24"/>
+        </w:rPr>
+        <w:t xml:space="preserve"> with statistical significance, </w:t>
+      </w:r>
+      <w:r>
+        <w:rPr>
+          <w:rFonts w:ascii="Times New Roman" w:hAnsi="Times New Roman" w:cs="Times New Roman"/>
+          <w:sz w:val="24"/>
+          <w:szCs w:val="24"/>
+        </w:rPr>
+        <w:t xml:space="preserve">leading sometimes to the appearance of stronger bias in the best-practices subset than the full set. </w:t>
       </w:r>
       <w:r>
         <w:rPr>
@@ -2258,15 +2547,7 @@
           <w:szCs w:val="24"/>
         </w:rPr>
         <w:lastRenderedPageBreak/>
-        <w:t xml:space="preserve">appears to vary from study to study. Moreover, it seems to covary with statistical significance, </w:t>
-      </w:r>
-      <w:r>
-        <w:rPr>
-          <w:rFonts w:ascii="Times New Roman" w:hAnsi="Times New Roman" w:cs="Times New Roman"/>
-          <w:sz w:val="24"/>
-          <w:szCs w:val="24"/>
-        </w:rPr>
-        <w:t>leading sometimes to the appearance of stronger bias in the best-practices subset than the full set. Again, we prefer not to argue about the inclusion or exclusion of single studies, but rather to evaluate Anderson et al.’s conclusions given their own data.</w:t>
+        <w:t>Again, we prefer not to argue about the inclusion or exclusion of single studies, but rather to evaluate Anderson et al.’s conclusions given their own data.</w:t>
       </w:r>
     </w:p>
     <w:p>
@@ -2829,15 +3110,39 @@
           <w:sz w:val="24"/>
           <w:szCs w:val="24"/>
         </w:rPr>
-        <w:t xml:space="preserve"> in the </w:t>
-      </w:r>
-      <w:r>
-        <w:rPr>
-          <w:rFonts w:ascii="Times New Roman" w:hAnsi="Times New Roman" w:cs="Times New Roman"/>
-          <w:sz w:val="24"/>
-          <w:szCs w:val="24"/>
-        </w:rPr>
-        <w:t>previous ms).</w:t>
+        <w:t xml:space="preserve"> in the previous m</w:t>
+      </w:r>
+      <w:r>
+        <w:rPr>
+          <w:rFonts w:ascii="Times New Roman" w:hAnsi="Times New Roman" w:cs="Times New Roman"/>
+          <w:sz w:val="24"/>
+          <w:szCs w:val="24"/>
+        </w:rPr>
+        <w:t>anu</w:t>
+      </w:r>
+      <w:r>
+        <w:rPr>
+          <w:rFonts w:ascii="Times New Roman" w:hAnsi="Times New Roman" w:cs="Times New Roman"/>
+          <w:sz w:val="24"/>
+          <w:szCs w:val="24"/>
+        </w:rPr>
+        <w:t>s</w:t>
+      </w:r>
+      <w:r>
+        <w:rPr>
+          <w:rFonts w:ascii="Times New Roman" w:hAnsi="Times New Roman" w:cs="Times New Roman"/>
+          <w:sz w:val="24"/>
+          <w:szCs w:val="24"/>
+        </w:rPr>
+        <w:t>cript</w:t>
+      </w:r>
+      <w:r>
+        <w:rPr>
+          <w:rFonts w:ascii="Times New Roman" w:hAnsi="Times New Roman" w:cs="Times New Roman"/>
+          <w:sz w:val="24"/>
+          <w:szCs w:val="24"/>
+        </w:rPr>
+        <w:t>).</w:t>
       </w:r>
       <w:r>
         <w:rPr>
@@ -2886,15 +3191,7 @@
           <w:sz w:val="24"/>
           <w:szCs w:val="24"/>
         </w:rPr>
-        <w:t xml:space="preserve">5. The Editor asks that we </w:t>
-      </w:r>
-      <w:r>
-        <w:rPr>
-          <w:rFonts w:ascii="Times New Roman" w:hAnsi="Times New Roman" w:cs="Times New Roman"/>
-          <w:sz w:val="24"/>
-          <w:szCs w:val="24"/>
-        </w:rPr>
-        <w:t xml:space="preserve">carefully watch our tone. We have made </w:t>
+        <w:t xml:space="preserve">5. The Editor asks that we carefully watch our tone. We have made </w:t>
       </w:r>
       <w:r>
         <w:rPr>
@@ -2910,15 +3207,7 @@
           <w:sz w:val="24"/>
           <w:szCs w:val="24"/>
         </w:rPr>
-        <w:t xml:space="preserve"> to try to make </w:t>
-      </w:r>
-      <w:r>
-        <w:rPr>
-          <w:rFonts w:ascii="Times New Roman" w:hAnsi="Times New Roman" w:cs="Times New Roman"/>
-          <w:sz w:val="24"/>
-          <w:szCs w:val="24"/>
-        </w:rPr>
-        <w:t>the paper as polite as possible.</w:t>
+        <w:t xml:space="preserve"> to try to make the paper as polite as possible.</w:t>
       </w:r>
     </w:p>
     <w:p>
@@ -2968,15 +3257,7 @@
           <w:sz w:val="24"/>
           <w:szCs w:val="24"/>
         </w:rPr>
-        <w:t xml:space="preserve">there </w:t>
-      </w:r>
-      <w:r>
-        <w:rPr>
-          <w:rFonts w:ascii="Times New Roman" w:hAnsi="Times New Roman" w:cs="Times New Roman"/>
-          <w:sz w:val="24"/>
-          <w:szCs w:val="24"/>
-        </w:rPr>
-        <w:t xml:space="preserve">are </w:t>
+        <w:t xml:space="preserve">there are </w:t>
       </w:r>
       <w:r>
         <w:rPr>
@@ -3024,7 +3305,23 @@
           <w:sz w:val="24"/>
           <w:szCs w:val="24"/>
         </w:rPr>
-        <w:t xml:space="preserve"> biases are likely not strong enough </w:t>
+        <w:t xml:space="preserve"> biases are </w:t>
+      </w:r>
+      <w:r>
+        <w:rPr>
+          <w:rFonts w:ascii="Times New Roman" w:hAnsi="Times New Roman" w:cs="Times New Roman"/>
+          <w:sz w:val="24"/>
+          <w:szCs w:val="24"/>
+        </w:rPr>
+        <w:t xml:space="preserve">probably </w:t>
+      </w:r>
+      <w:r>
+        <w:rPr>
+          <w:rFonts w:ascii="Times New Roman" w:hAnsi="Times New Roman" w:cs="Times New Roman"/>
+          <w:sz w:val="24"/>
+          <w:szCs w:val="24"/>
+        </w:rPr>
+        <w:t xml:space="preserve">not strong enough </w:t>
       </w:r>
       <w:r>
         <w:rPr>
@@ -3040,15 +3337,7 @@
           <w:sz w:val="24"/>
           <w:szCs w:val="24"/>
         </w:rPr>
-        <w:t xml:space="preserve">be completely </w:t>
-      </w:r>
-      <w:r>
-        <w:rPr>
-          <w:rFonts w:ascii="Times New Roman" w:hAnsi="Times New Roman" w:cs="Times New Roman"/>
-          <w:sz w:val="24"/>
-          <w:szCs w:val="24"/>
-        </w:rPr>
-        <w:t xml:space="preserve">responsible for the claimed </w:t>
+        <w:t xml:space="preserve">be completely responsible for the claimed </w:t>
       </w:r>
       <w:r>
         <w:rPr>
@@ -3090,15 +3379,7 @@
           <w:sz w:val="24"/>
           <w:szCs w:val="24"/>
         </w:rPr>
-        <w:t xml:space="preserve"> are </w:t>
-      </w:r>
-      <w:r>
-        <w:rPr>
-          <w:rFonts w:ascii="Times New Roman" w:hAnsi="Times New Roman" w:cs="Times New Roman"/>
-          <w:sz w:val="24"/>
-          <w:szCs w:val="24"/>
-        </w:rPr>
-        <w:t xml:space="preserve">necessarily minimal; rather, we meant to say that the </w:t>
+        <w:t xml:space="preserve"> are necessarily minimal; rather, we meant to say that the </w:t>
       </w:r>
       <w:r>
         <w:rPr>
@@ -3149,23 +3430,7 @@
           <w:sz w:val="24"/>
           <w:szCs w:val="24"/>
         </w:rPr>
-        <w:t xml:space="preserve"> are close to zero. We do not mean to argue that this is strong evidence that there is no effect. Instead</w:t>
-      </w:r>
-      <w:r>
-        <w:rPr>
-          <w:rFonts w:ascii="Times New Roman" w:hAnsi="Times New Roman" w:cs="Times New Roman"/>
-          <w:sz w:val="24"/>
-          <w:szCs w:val="24"/>
-        </w:rPr>
-        <w:t xml:space="preserve">, we </w:t>
-      </w:r>
-      <w:r>
-        <w:rPr>
-          <w:rFonts w:ascii="Times New Roman" w:hAnsi="Times New Roman" w:cs="Times New Roman"/>
-          <w:sz w:val="24"/>
-          <w:szCs w:val="24"/>
-        </w:rPr>
-        <w:t>interpret th</w:t>
+        <w:t xml:space="preserve"> are close to zero. We do not mean to argue that this is strong evidence that there is no effect. Instead, we interpret th</w:t>
       </w:r>
       <w:r>
         <w:rPr>
@@ -3205,32 +3470,15 @@
           <w:sz w:val="24"/>
           <w:szCs w:val="24"/>
         </w:rPr>
-        <w:t xml:space="preserve">provides motivation for </w:t>
-      </w:r>
-      <w:r>
-        <w:rPr>
-          <w:rFonts w:ascii="Times New Roman" w:hAnsi="Times New Roman" w:cs="Times New Roman"/>
-          <w:sz w:val="24"/>
-          <w:szCs w:val="24"/>
-        </w:rPr>
-        <w:lastRenderedPageBreak/>
-        <w:t>a</w:t>
-      </w:r>
-      <w:r>
-        <w:rPr>
-          <w:rFonts w:ascii="Times New Roman" w:hAnsi="Times New Roman" w:cs="Times New Roman"/>
-          <w:sz w:val="24"/>
-          <w:szCs w:val="24"/>
-        </w:rPr>
-        <w:t xml:space="preserve"> </w:t>
-      </w:r>
-      <w:r>
-        <w:rPr>
-          <w:rFonts w:ascii="Times New Roman" w:hAnsi="Times New Roman" w:cs="Times New Roman"/>
-          <w:sz w:val="24"/>
-          <w:szCs w:val="24"/>
-        </w:rPr>
-        <w:t xml:space="preserve">preregistered replication effort. </w:t>
+        <w:t>provides motivation for a</w:t>
+      </w:r>
+      <w:r>
+        <w:rPr>
+          <w:rFonts w:ascii="Times New Roman" w:hAnsi="Times New Roman" w:cs="Times New Roman"/>
+          <w:sz w:val="24"/>
+          <w:szCs w:val="24"/>
+        </w:rPr>
+        <w:t xml:space="preserve"> preregistered replication effort. </w:t>
       </w:r>
       <w:r>
         <w:rPr>
@@ -3255,6 +3503,7 @@
           <w:sz w:val="24"/>
           <w:szCs w:val="24"/>
         </w:rPr>
+        <w:lastRenderedPageBreak/>
         <w:t>2. Reviewer 1 suggests that the PEESE estimate (</w:t>
       </w:r>
       <w:r>
@@ -3329,15 +3578,7 @@
           <w:sz w:val="24"/>
           <w:szCs w:val="24"/>
         </w:rPr>
-        <w:t xml:space="preserve"> not remarkable. We disagree for the following </w:t>
-      </w:r>
-      <w:r>
-        <w:rPr>
-          <w:rFonts w:ascii="Times New Roman" w:hAnsi="Times New Roman" w:cs="Times New Roman"/>
-          <w:sz w:val="24"/>
-          <w:szCs w:val="24"/>
-        </w:rPr>
-        <w:t>reasons</w:t>
+        <w:t xml:space="preserve"> not remarkable. We disagree for the following reasons</w:t>
       </w:r>
       <w:r>
         <w:rPr>
@@ -3600,15 +3841,7 @@
           <w:sz w:val="24"/>
           <w:szCs w:val="24"/>
         </w:rPr>
-        <w:t xml:space="preserve">consistent </w:t>
-      </w:r>
-      <w:r>
-        <w:rPr>
-          <w:rFonts w:ascii="Times New Roman" w:hAnsi="Times New Roman" w:cs="Times New Roman"/>
-          <w:sz w:val="24"/>
-          <w:szCs w:val="24"/>
-        </w:rPr>
-        <w:t>with contemporary theories of human aggression</w:t>
+        <w:t>consistent with contemporary theories of human aggression</w:t>
       </w:r>
       <w:r>
         <w:rPr>
@@ -4009,7 +4242,25 @@
           <w:sz w:val="24"/>
           <w:szCs w:val="24"/>
         </w:rPr>
-        <w:t>5. Reviewer 2 suggested that we apply the Vevea and Hedges (1995) selection model and consider its estimates. The first author lacks the degree of expertise necessary to apply this method. He found a Shiny app online</w:t>
+        <w:t xml:space="preserve">5. Reviewer 2 suggested that we apply the </w:t>
+      </w:r>
+      <w:proofErr w:type="spellStart"/>
+      <w:r>
+        <w:rPr>
+          <w:rFonts w:ascii="Times New Roman" w:hAnsi="Times New Roman" w:cs="Times New Roman"/>
+          <w:sz w:val="24"/>
+          <w:szCs w:val="24"/>
+        </w:rPr>
+        <w:t>Vevea</w:t>
+      </w:r>
+      <w:proofErr w:type="spellEnd"/>
+      <w:r>
+        <w:rPr>
+          <w:rFonts w:ascii="Times New Roman" w:hAnsi="Times New Roman" w:cs="Times New Roman"/>
+          <w:sz w:val="24"/>
+          <w:szCs w:val="24"/>
+        </w:rPr>
+        <w:t xml:space="preserve"> and Hedges (1995) selection model and consider its estimates. The first author lacks the degree of expertise necessary to apply this method. He found a Shiny app online</w:t>
       </w:r>
       <w:r>
         <w:rPr>
@@ -4049,15 +4300,51 @@
           <w:sz w:val="24"/>
           <w:szCs w:val="24"/>
         </w:rPr>
-        <w:t>We fear that to learn and implement the Vevea and Hedges selection model would require an excess of time and effort. Therefore, w</w:t>
-      </w:r>
-      <w:r>
-        <w:rPr>
-          <w:rFonts w:ascii="Times New Roman" w:hAnsi="Times New Roman" w:cs="Times New Roman"/>
-          <w:sz w:val="24"/>
-          <w:szCs w:val="24"/>
-        </w:rPr>
-        <w:t xml:space="preserve">e mention the Vevea and Hedges </w:t>
+        <w:t xml:space="preserve">We fear that to learn and implement the </w:t>
+      </w:r>
+      <w:proofErr w:type="spellStart"/>
+      <w:r>
+        <w:rPr>
+          <w:rFonts w:ascii="Times New Roman" w:hAnsi="Times New Roman" w:cs="Times New Roman"/>
+          <w:sz w:val="24"/>
+          <w:szCs w:val="24"/>
+        </w:rPr>
+        <w:t>Vevea</w:t>
+      </w:r>
+      <w:proofErr w:type="spellEnd"/>
+      <w:r>
+        <w:rPr>
+          <w:rFonts w:ascii="Times New Roman" w:hAnsi="Times New Roman" w:cs="Times New Roman"/>
+          <w:sz w:val="24"/>
+          <w:szCs w:val="24"/>
+        </w:rPr>
+        <w:t xml:space="preserve"> and Hedges selection model would require an excess of time and effort. Therefore, w</w:t>
+      </w:r>
+      <w:r>
+        <w:rPr>
+          <w:rFonts w:ascii="Times New Roman" w:hAnsi="Times New Roman" w:cs="Times New Roman"/>
+          <w:sz w:val="24"/>
+          <w:szCs w:val="24"/>
+        </w:rPr>
+        <w:t xml:space="preserve">e mention the </w:t>
+      </w:r>
+      <w:proofErr w:type="spellStart"/>
+      <w:r>
+        <w:rPr>
+          <w:rFonts w:ascii="Times New Roman" w:hAnsi="Times New Roman" w:cs="Times New Roman"/>
+          <w:sz w:val="24"/>
+          <w:szCs w:val="24"/>
+        </w:rPr>
+        <w:t>Vevea</w:t>
+      </w:r>
+      <w:proofErr w:type="spellEnd"/>
+      <w:r>
+        <w:rPr>
+          <w:rFonts w:ascii="Times New Roman" w:hAnsi="Times New Roman" w:cs="Times New Roman"/>
+          <w:sz w:val="24"/>
+          <w:szCs w:val="24"/>
+        </w:rPr>
+        <w:t xml:space="preserve"> and Hedges </w:t>
       </w:r>
       <w:r>
         <w:rPr>
@@ -4073,7 +4360,25 @@
           <w:sz w:val="24"/>
           <w:szCs w:val="24"/>
         </w:rPr>
-        <w:t xml:space="preserve">alongside the Guan and Vandekerkhove </w:t>
+        <w:t xml:space="preserve">alongside the Guan and </w:t>
+      </w:r>
+      <w:proofErr w:type="spellStart"/>
+      <w:r>
+        <w:rPr>
+          <w:rFonts w:ascii="Times New Roman" w:hAnsi="Times New Roman" w:cs="Times New Roman"/>
+          <w:sz w:val="24"/>
+          <w:szCs w:val="24"/>
+        </w:rPr>
+        <w:t>Vandekerkhove</w:t>
+      </w:r>
+      <w:proofErr w:type="spellEnd"/>
+      <w:r>
+        <w:rPr>
+          <w:rFonts w:ascii="Times New Roman" w:hAnsi="Times New Roman" w:cs="Times New Roman"/>
+          <w:sz w:val="24"/>
+          <w:szCs w:val="24"/>
+        </w:rPr>
+        <w:t xml:space="preserve"> </w:t>
       </w:r>
       <w:r>
         <w:rPr>
@@ -4100,14 +4405,6 @@
           <w:szCs w:val="24"/>
         </w:rPr>
       </w:pPr>
-      <w:r>
-        <w:rPr>
-          <w:rFonts w:ascii="Times New Roman" w:hAnsi="Times New Roman" w:cs="Times New Roman"/>
-          <w:sz w:val="24"/>
-          <w:szCs w:val="24"/>
-        </w:rPr>
-        <w:t>Reviewer 3:</w:t>
-      </w:r>
     </w:p>
     <w:p>
       <w:pPr>
@@ -4117,6 +4414,15 @@
           <w:szCs w:val="24"/>
         </w:rPr>
       </w:pPr>
+    </w:p>
+    <w:p>
+      <w:pPr>
+        <w:rPr>
+          <w:rFonts w:ascii="Times New Roman" w:hAnsi="Times New Roman" w:cs="Times New Roman"/>
+          <w:sz w:val="24"/>
+          <w:szCs w:val="24"/>
+        </w:rPr>
+      </w:pPr>
       <w:r>
         <w:rPr>
           <w:rFonts w:ascii="Times New Roman" w:hAnsi="Times New Roman" w:cs="Times New Roman"/>
@@ -4124,6 +4430,23 @@
           <w:szCs w:val="24"/>
         </w:rPr>
         <w:lastRenderedPageBreak/>
+        <w:t>Reviewer 3:</w:t>
+      </w:r>
+    </w:p>
+    <w:p>
+      <w:pPr>
+        <w:rPr>
+          <w:rFonts w:ascii="Times New Roman" w:hAnsi="Times New Roman" w:cs="Times New Roman"/>
+          <w:sz w:val="24"/>
+          <w:szCs w:val="24"/>
+        </w:rPr>
+      </w:pPr>
+      <w:r>
+        <w:rPr>
+          <w:rFonts w:ascii="Times New Roman" w:hAnsi="Times New Roman" w:cs="Times New Roman"/>
+          <w:sz w:val="24"/>
+          <w:szCs w:val="24"/>
+        </w:rPr>
         <w:t xml:space="preserve">1. </w:t>
       </w:r>
       <w:r>
@@ -4157,7 +4480,25 @@
           <w:sz w:val="24"/>
           <w:szCs w:val="24"/>
         </w:rPr>
-        <w:t xml:space="preserve"> First, we understand the use of power analysis to be quite uncommon in 2010 and earlier. Reforms that placed an emphasis on power calculation did not happen until some years later, e.g. Simmons, Nelson, &amp; Simonsohn’s (2012) 21-word solution. Second, we doubt researchers could have known the causes of heterogeneity in effect size. The Anderson et al. (2010) meta-analysis looked for many suspected moderators of the effect (e.g., sex, age, game perspective) and found none. Additionally, if Anderson knew what </w:t>
+        <w:t xml:space="preserve"> First, we understand the use of power analysis to be quite uncommon in 2010 and earlier. Reforms that placed an emphasis on power calculation did not happen until some years later, e.g. Simmons, Nelson, &amp; </w:t>
+      </w:r>
+      <w:proofErr w:type="spellStart"/>
+      <w:r>
+        <w:rPr>
+          <w:rFonts w:ascii="Times New Roman" w:hAnsi="Times New Roman" w:cs="Times New Roman"/>
+          <w:sz w:val="24"/>
+          <w:szCs w:val="24"/>
+        </w:rPr>
+        <w:t>Simonsohn’s</w:t>
+      </w:r>
+      <w:proofErr w:type="spellEnd"/>
+      <w:r>
+        <w:rPr>
+          <w:rFonts w:ascii="Times New Roman" w:hAnsi="Times New Roman" w:cs="Times New Roman"/>
+          <w:sz w:val="24"/>
+          <w:szCs w:val="24"/>
+        </w:rPr>
+        <w:t xml:space="preserve"> (2012) 21-word solution. Second, we doubt researchers could have known the causes of heterogeneity in effect size. The Anderson et al. (2010) meta-analysis looked for many suspected moderators of the effect (e.g., sex, age, game perspective) and found none. Additionally, if Anderson knew what </w:t>
       </w:r>
       <w:r>
         <w:rPr>
@@ -4173,7 +4514,25 @@
           <w:sz w:val="24"/>
           <w:szCs w:val="24"/>
         </w:rPr>
-        <w:t xml:space="preserve">would permit acceptable statistical power at both N = 515 (Anderson, Gentile, &amp; Buckley, 2007) and N = 39 (Bartholow &amp; Anderson, 2002), then we expect he would have mentioned such moderators in the 2010 meta-analysis. </w:t>
+        <w:t>would permit acceptable statistical power at both N = 515 (Anderson, Gentile, &amp; Buckley, 2007) and N = 39 (</w:t>
+      </w:r>
+      <w:proofErr w:type="spellStart"/>
+      <w:r>
+        <w:rPr>
+          <w:rFonts w:ascii="Times New Roman" w:hAnsi="Times New Roman" w:cs="Times New Roman"/>
+          <w:sz w:val="24"/>
+          <w:szCs w:val="24"/>
+        </w:rPr>
+        <w:t>Bartholow</w:t>
+      </w:r>
+      <w:proofErr w:type="spellEnd"/>
+      <w:r>
+        <w:rPr>
+          <w:rFonts w:ascii="Times New Roman" w:hAnsi="Times New Roman" w:cs="Times New Roman"/>
+          <w:sz w:val="24"/>
+          <w:szCs w:val="24"/>
+        </w:rPr>
+        <w:t xml:space="preserve"> &amp; Anderson, 2002), then we expect he would have mentioned such moderators in the 2010 meta-analysis. </w:t>
       </w:r>
       <w:r>
         <w:rPr>
@@ -4264,25 +4623,41 @@
           <w:sz w:val="24"/>
           <w:szCs w:val="24"/>
         </w:rPr>
-        <w:t>a</w:t>
-      </w:r>
-      <w:r>
-        <w:rPr>
-          <w:rFonts w:ascii="Times New Roman" w:hAnsi="Times New Roman" w:cs="Times New Roman"/>
-          <w:sz w:val="24"/>
-          <w:szCs w:val="24"/>
-        </w:rPr>
-        <w:t xml:space="preserve"> simulation demonstrating these patterns in funnel plots and p-curves to </w:t>
-      </w:r>
-      <w:r>
-        <w:rPr>
-          <w:rFonts w:ascii="Times New Roman" w:hAnsi="Times New Roman" w:cs="Times New Roman"/>
-          <w:sz w:val="24"/>
-          <w:szCs w:val="24"/>
-        </w:rPr>
-        <w:t xml:space="preserve">the OSF repo at </w:t>
-      </w:r>
-      <w:hyperlink r:id="rId5" w:history="1">
+        <w:t xml:space="preserve">a simulation demonstrating these patterns in funnel plots and p-curves </w:t>
+      </w:r>
+      <w:r>
+        <w:rPr>
+          <w:rFonts w:ascii="Times New Roman" w:hAnsi="Times New Roman" w:cs="Times New Roman"/>
+          <w:sz w:val="24"/>
+          <w:szCs w:val="24"/>
+        </w:rPr>
+        <w:t xml:space="preserve">as a supplementary file and </w:t>
+      </w:r>
+      <w:r>
+        <w:rPr>
+          <w:rFonts w:ascii="Times New Roman" w:hAnsi="Times New Roman" w:cs="Times New Roman"/>
+          <w:sz w:val="24"/>
+          <w:szCs w:val="24"/>
+        </w:rPr>
+        <w:t xml:space="preserve">to </w:t>
+      </w:r>
+      <w:r>
+        <w:rPr>
+          <w:rFonts w:ascii="Times New Roman" w:hAnsi="Times New Roman" w:cs="Times New Roman"/>
+          <w:sz w:val="24"/>
+          <w:szCs w:val="24"/>
+        </w:rPr>
+        <w:t xml:space="preserve">the reviewer-accessible </w:t>
+      </w:r>
+      <w:r>
+        <w:rPr>
+          <w:rFonts w:ascii="Times New Roman" w:hAnsi="Times New Roman" w:cs="Times New Roman"/>
+          <w:sz w:val="24"/>
+          <w:szCs w:val="24"/>
+        </w:rPr>
+        <w:t xml:space="preserve">OSF repo at </w:t>
+      </w:r>
+      <w:hyperlink r:id="rId6" w:history="1">
         <w:r>
           <w:rPr>
             <w:rStyle w:val="Hyperlink"/>
@@ -4290,12 +4665,11 @@
             <w:sz w:val="24"/>
             <w:szCs w:val="24"/>
           </w:rPr>
-          <w:t>https://osf.io/y2jc6/</w:t>
+          <w:t>https://osf.io/r76j2/?view_only=0cbfaef76d0142c0864de9f28a4324e1</w:t>
         </w:r>
       </w:hyperlink>
       <w:r>
         <w:rPr>
-          <w:rStyle w:val="Hyperlink"/>
           <w:rFonts w:ascii="Times New Roman" w:hAnsi="Times New Roman" w:cs="Times New Roman"/>
           <w:sz w:val="24"/>
           <w:szCs w:val="24"/>
@@ -4308,48 +4682,7 @@
           <w:sz w:val="24"/>
           <w:szCs w:val="24"/>
         </w:rPr>
-        <w:t xml:space="preserve">It is therefore sobering that the </w:t>
-      </w:r>
-      <w:r>
-        <w:rPr>
-          <w:rFonts w:ascii="Times New Roman" w:hAnsi="Times New Roman" w:cs="Times New Roman"/>
-          <w:i/>
-          <w:sz w:val="24"/>
-          <w:szCs w:val="24"/>
-        </w:rPr>
-        <w:t>p</w:t>
-      </w:r>
-      <w:r>
-        <w:rPr>
-          <w:rFonts w:ascii="Times New Roman" w:hAnsi="Times New Roman" w:cs="Times New Roman"/>
-          <w:sz w:val="24"/>
-          <w:szCs w:val="24"/>
-        </w:rPr>
-        <w:t>-curve for effects on behavior in experiments is essentially flat</w:t>
-      </w:r>
-      <w:r>
-        <w:rPr>
-          <w:rFonts w:ascii="Times New Roman" w:hAnsi="Times New Roman" w:cs="Times New Roman"/>
-          <w:sz w:val="24"/>
-          <w:szCs w:val="24"/>
-        </w:rPr>
-        <w:t>, as no combination of heterogeneity and power analysis would cause that</w:t>
-      </w:r>
-      <w:r>
-        <w:rPr>
-          <w:rFonts w:ascii="Times New Roman" w:hAnsi="Times New Roman" w:cs="Times New Roman"/>
-          <w:sz w:val="24"/>
-          <w:szCs w:val="24"/>
-        </w:rPr>
-        <w:t>.</w:t>
-      </w:r>
-      <w:r>
-        <w:rPr>
-          <w:rFonts w:ascii="Times New Roman" w:hAnsi="Times New Roman" w:cs="Times New Roman"/>
-          <w:sz w:val="24"/>
-          <w:szCs w:val="24"/>
-        </w:rPr>
-        <w:t xml:space="preserve"> The manuscript now explains why we think heterogeneity and power analysis are not likely to explain the small-study effects (p</w:t>
+        <w:t>The manuscript now explains why we think heterogeneity and power analysis are not likely to explain the small-study effects (p</w:t>
       </w:r>
       <w:r>
         <w:rPr>
@@ -4627,7 +4960,15 @@
           <w:sz w:val="24"/>
           <w:szCs w:val="24"/>
         </w:rPr>
-        <w:t xml:space="preserve">4. Reviewer 3 was concerned about the </w:t>
+        <w:t>6</w:t>
+      </w:r>
+      <w:r>
+        <w:rPr>
+          <w:rFonts w:ascii="Times New Roman" w:hAnsi="Times New Roman" w:cs="Times New Roman"/>
+          <w:sz w:val="24"/>
+          <w:szCs w:val="24"/>
+        </w:rPr>
+        <w:t xml:space="preserve">. Reviewer 3 was concerned about the </w:t>
       </w:r>
       <w:r>
         <w:rPr>
@@ -4765,7 +5106,15 @@
           <w:sz w:val="24"/>
           <w:szCs w:val="24"/>
         </w:rPr>
-        <w:t xml:space="preserve">5. Reviewer 3 says we were using the wrong method to calculate </w:t>
+        <w:t>7</w:t>
+      </w:r>
+      <w:r>
+        <w:rPr>
+          <w:rFonts w:ascii="Times New Roman" w:hAnsi="Times New Roman" w:cs="Times New Roman"/>
+          <w:sz w:val="24"/>
+          <w:szCs w:val="24"/>
+        </w:rPr>
+        <w:t xml:space="preserve">. Reviewer 3 says we were using the wrong method to calculate </w:t>
       </w:r>
       <w:r>
         <w:rPr>
@@ -4839,7 +5188,15 @@
           <w:sz w:val="24"/>
           <w:szCs w:val="24"/>
         </w:rPr>
-        <w:t>6. Reviewer 3 asks whether Anderson et al. used Fisher’s Z in their analyses. They did; our manuscript now points that out</w:t>
+        <w:t>8</w:t>
+      </w:r>
+      <w:r>
+        <w:rPr>
+          <w:rFonts w:ascii="Times New Roman" w:hAnsi="Times New Roman" w:cs="Times New Roman"/>
+          <w:sz w:val="24"/>
+          <w:szCs w:val="24"/>
+        </w:rPr>
+        <w:t>. Reviewer 3 asks whether Anderson et al. used Fisher’s Z in their analyses. They did; our manuscript now points that out</w:t>
       </w:r>
       <w:r>
         <w:rPr>
@@ -4872,7 +5229,15 @@
           <w:sz w:val="24"/>
           <w:szCs w:val="24"/>
         </w:rPr>
-        <w:t>7. Reviewer 3 asks how we computed the SEs for Anderson’s partial correlation coefficients. We did not consider the partial correlations in this study. We now make this clear in the manuscript</w:t>
+        <w:t>9</w:t>
+      </w:r>
+      <w:r>
+        <w:rPr>
+          <w:rFonts w:ascii="Times New Roman" w:hAnsi="Times New Roman" w:cs="Times New Roman"/>
+          <w:sz w:val="24"/>
+          <w:szCs w:val="24"/>
+        </w:rPr>
+        <w:t>. Reviewer 3 asks how we computed the SEs for Anderson’s partial correlation coefficients. We did not consider the partial correlations in this study. We now make this clear in the manuscript</w:t>
       </w:r>
       <w:r>
         <w:rPr>
@@ -4905,15 +5270,33 @@
           <w:sz w:val="24"/>
           <w:szCs w:val="24"/>
         </w:rPr>
-        <w:t>8</w:t>
-      </w:r>
-      <w:r>
-        <w:rPr>
-          <w:rFonts w:ascii="Times New Roman" w:hAnsi="Times New Roman" w:cs="Times New Roman"/>
-          <w:sz w:val="24"/>
-          <w:szCs w:val="24"/>
-        </w:rPr>
-        <w:t xml:space="preserve">. Reviewer 3 was concerned that we were combining product-moment and point-biserial correlations. We have clarified that we do not; see our reply above under </w:t>
+        <w:t>10</w:t>
+      </w:r>
+      <w:r>
+        <w:rPr>
+          <w:rFonts w:ascii="Times New Roman" w:hAnsi="Times New Roman" w:cs="Times New Roman"/>
+          <w:sz w:val="24"/>
+          <w:szCs w:val="24"/>
+        </w:rPr>
+        <w:t>. Reviewer 3 was concerned that we were combining product-moment and point-</w:t>
+      </w:r>
+      <w:proofErr w:type="spellStart"/>
+      <w:r>
+        <w:rPr>
+          <w:rFonts w:ascii="Times New Roman" w:hAnsi="Times New Roman" w:cs="Times New Roman"/>
+          <w:sz w:val="24"/>
+          <w:szCs w:val="24"/>
+        </w:rPr>
+        <w:t>biserial</w:t>
+      </w:r>
+      <w:proofErr w:type="spellEnd"/>
+      <w:r>
+        <w:rPr>
+          <w:rFonts w:ascii="Times New Roman" w:hAnsi="Times New Roman" w:cs="Times New Roman"/>
+          <w:sz w:val="24"/>
+          <w:szCs w:val="24"/>
+        </w:rPr>
+        <w:t xml:space="preserve"> correlations. We have clarified that we do not; see our reply above under </w:t>
       </w:r>
       <w:r>
         <w:rPr>
@@ -4948,7 +5331,7 @@
           <w:sz w:val="24"/>
           <w:szCs w:val="24"/>
         </w:rPr>
-        <w:t>9</w:t>
+        <w:t>11</w:t>
       </w:r>
       <w:r>
         <w:rPr>
@@ -5023,7 +5406,7 @@
           <w:sz w:val="24"/>
           <w:szCs w:val="24"/>
         </w:rPr>
-        <w:t>10</w:t>
+        <w:t>12</w:t>
       </w:r>
       <w:r>
         <w:rPr>
@@ -5163,7 +5546,15 @@
           <w:sz w:val="24"/>
           <w:szCs w:val="24"/>
         </w:rPr>
-        <w:t>11</w:t>
+        <w:t>1</w:t>
+      </w:r>
+      <w:r>
+        <w:rPr>
+          <w:rFonts w:ascii="Times New Roman" w:hAnsi="Times New Roman" w:cs="Times New Roman"/>
+          <w:sz w:val="24"/>
+          <w:szCs w:val="24"/>
+        </w:rPr>
+        <w:t>3</w:t>
       </w:r>
       <w:r>
         <w:rPr>
@@ -5179,7 +5570,17 @@
           <w:sz w:val="24"/>
           <w:szCs w:val="24"/>
         </w:rPr>
-        <w:t>so that the reader can examine their role in the leave-one-out sensitivity analyses.</w:t>
+        <w:t>so that the reader can examine their role in the leave-one-out sensitivity analys</w:t>
+      </w:r>
+      <w:bookmarkStart w:id="0" w:name="_GoBack"/>
+      <w:bookmarkEnd w:id="0"/>
+      <w:r>
+        <w:rPr>
+          <w:rFonts w:ascii="Times New Roman" w:hAnsi="Times New Roman" w:cs="Times New Roman"/>
+          <w:sz w:val="24"/>
+          <w:szCs w:val="24"/>
+        </w:rPr>
+        <w:t>es.</w:t>
       </w:r>
     </w:p>
     <w:p>
@@ -5196,7 +5597,7 @@
           <w:sz w:val="24"/>
           <w:szCs w:val="24"/>
         </w:rPr>
-        <w:t>12</w:t>
+        <w:t>14</w:t>
       </w:r>
       <w:r>
         <w:rPr>
@@ -5286,7 +5687,25 @@
           <w:sz w:val="24"/>
           <w:szCs w:val="24"/>
         </w:rPr>
-        <w:t>Reviewer 4 points out that others besides Simonsohn et al. have pointed out that trim and fill may perform poorly. We have added further citations</w:t>
+        <w:t xml:space="preserve">Reviewer 4 points out that others besides </w:t>
+      </w:r>
+      <w:proofErr w:type="spellStart"/>
+      <w:r>
+        <w:rPr>
+          <w:rFonts w:ascii="Times New Roman" w:hAnsi="Times New Roman" w:cs="Times New Roman"/>
+          <w:sz w:val="24"/>
+          <w:szCs w:val="24"/>
+        </w:rPr>
+        <w:t>Simonsohn</w:t>
+      </w:r>
+      <w:proofErr w:type="spellEnd"/>
+      <w:r>
+        <w:rPr>
+          <w:rFonts w:ascii="Times New Roman" w:hAnsi="Times New Roman" w:cs="Times New Roman"/>
+          <w:sz w:val="24"/>
+          <w:szCs w:val="24"/>
+        </w:rPr>
+        <w:t xml:space="preserve"> et al. have pointed out that trim and fill may perform poorly. We have added further citations</w:t>
       </w:r>
       <w:r>
         <w:rPr>
@@ -5367,7 +5786,25 @@
           <w:sz w:val="24"/>
           <w:szCs w:val="24"/>
         </w:rPr>
-        <w:t xml:space="preserve"> (moderator_inspection.R)</w:t>
+        <w:t xml:space="preserve"> (</w:t>
+      </w:r>
+      <w:proofErr w:type="spellStart"/>
+      <w:r>
+        <w:rPr>
+          <w:rFonts w:ascii="Times New Roman" w:hAnsi="Times New Roman" w:cs="Times New Roman"/>
+          <w:sz w:val="24"/>
+          <w:szCs w:val="24"/>
+        </w:rPr>
+        <w:t>moderator_inspection.R</w:t>
+      </w:r>
+      <w:proofErr w:type="spellEnd"/>
+      <w:r>
+        <w:rPr>
+          <w:rFonts w:ascii="Times New Roman" w:hAnsi="Times New Roman" w:cs="Times New Roman"/>
+          <w:sz w:val="24"/>
+          <w:szCs w:val="24"/>
+        </w:rPr>
+        <w:t>)</w:t>
       </w:r>
       <w:r>
         <w:rPr>
@@ -5883,8 +6320,6 @@
         </w:rPr>
         <w:t>XXXXXX</w:t>
       </w:r>
-      <w:bookmarkStart w:id="6" w:name="_GoBack"/>
-      <w:bookmarkEnd w:id="6"/>
     </w:p>
     <w:sectPr>
       <w:pgSz w:w="12240" w:h="15840"/>
@@ -5905,7 +6340,7 @@
 </file>
 
 <file path=word/styles.xml><?xml version="1.0" encoding="utf-8"?>
-<w:styles xmlns:mc="http://schemas.openxmlformats.org/markup-compatibility/2006" xmlns:r="http://schemas.openxmlformats.org/officeDocument/2006/relationships" xmlns:w="http://schemas.openxmlformats.org/wordprocessingml/2006/main" xmlns:w14="http://schemas.microsoft.com/office/word/2010/wordml" xmlns:w15="http://schemas.microsoft.com/office/word/2012/wordml" mc:Ignorable="w14 w15">
+<w:styles xmlns:mc="http://schemas.openxmlformats.org/markup-compatibility/2006" xmlns:r="http://schemas.openxmlformats.org/officeDocument/2006/relationships" xmlns:w="http://schemas.openxmlformats.org/wordprocessingml/2006/main" xmlns:w14="http://schemas.microsoft.com/office/word/2010/wordml" mc:Ignorable="w14">
   <w:docDefaults>
     <w:rPrDefault>
       <w:rPr>
@@ -5921,369 +6356,464 @@
       </w:pPr>
     </w:pPrDefault>
   </w:docDefaults>
-  <w:latentStyles w:defLockedState="0" w:defUIPriority="99" w:defSemiHidden="0" w:defUnhideWhenUsed="0" w:defQFormat="0" w:count="371">
-    <w:lsdException w:name="Normal" w:uiPriority="0" w:qFormat="1"/>
-    <w:lsdException w:name="heading 1" w:uiPriority="9" w:qFormat="1"/>
-    <w:lsdException w:name="heading 2" w:semiHidden="1" w:uiPriority="9" w:unhideWhenUsed="1" w:qFormat="1"/>
-    <w:lsdException w:name="heading 3" w:semiHidden="1" w:uiPriority="9" w:unhideWhenUsed="1" w:qFormat="1"/>
-    <w:lsdException w:name="heading 4" w:semiHidden="1" w:uiPriority="9" w:unhideWhenUsed="1" w:qFormat="1"/>
-    <w:lsdException w:name="heading 5" w:semiHidden="1" w:uiPriority="9" w:unhideWhenUsed="1" w:qFormat="1"/>
-    <w:lsdException w:name="heading 6" w:semiHidden="1" w:uiPriority="9" w:unhideWhenUsed="1" w:qFormat="1"/>
-    <w:lsdException w:name="heading 7" w:semiHidden="1" w:uiPriority="9" w:unhideWhenUsed="1" w:qFormat="1"/>
-    <w:lsdException w:name="heading 8" w:semiHidden="1" w:uiPriority="9" w:unhideWhenUsed="1" w:qFormat="1"/>
-    <w:lsdException w:name="heading 9" w:semiHidden="1" w:uiPriority="9" w:unhideWhenUsed="1" w:qFormat="1"/>
-    <w:lsdException w:name="index 1" w:semiHidden="1" w:unhideWhenUsed="1"/>
-    <w:lsdException w:name="index 2" w:semiHidden="1" w:unhideWhenUsed="1"/>
-    <w:lsdException w:name="index 3" w:semiHidden="1" w:unhideWhenUsed="1"/>
-    <w:lsdException w:name="index 4" w:semiHidden="1" w:unhideWhenUsed="1"/>
-    <w:lsdException w:name="index 5" w:semiHidden="1" w:unhideWhenUsed="1"/>
-    <w:lsdException w:name="index 6" w:semiHidden="1" w:unhideWhenUsed="1"/>
-    <w:lsdException w:name="index 7" w:semiHidden="1" w:unhideWhenUsed="1"/>
-    <w:lsdException w:name="index 8" w:semiHidden="1" w:unhideWhenUsed="1"/>
-    <w:lsdException w:name="index 9" w:semiHidden="1" w:unhideWhenUsed="1"/>
-    <w:lsdException w:name="toc 1" w:semiHidden="1" w:uiPriority="39" w:unhideWhenUsed="1"/>
-    <w:lsdException w:name="toc 2" w:semiHidden="1" w:uiPriority="39" w:unhideWhenUsed="1"/>
-    <w:lsdException w:name="toc 3" w:semiHidden="1" w:uiPriority="39" w:unhideWhenUsed="1"/>
-    <w:lsdException w:name="toc 4" w:semiHidden="1" w:uiPriority="39" w:unhideWhenUsed="1"/>
-    <w:lsdException w:name="toc 5" w:semiHidden="1" w:uiPriority="39" w:unhideWhenUsed="1"/>
-    <w:lsdException w:name="toc 6" w:semiHidden="1" w:uiPriority="39" w:unhideWhenUsed="1"/>
-    <w:lsdException w:name="toc 7" w:semiHidden="1" w:uiPriority="39" w:unhideWhenUsed="1"/>
-    <w:lsdException w:name="toc 8" w:semiHidden="1" w:uiPriority="39" w:unhideWhenUsed="1"/>
-    <w:lsdException w:name="toc 9" w:semiHidden="1" w:uiPriority="39" w:unhideWhenUsed="1"/>
-    <w:lsdException w:name="Normal Indent" w:semiHidden="1" w:unhideWhenUsed="1"/>
-    <w:lsdException w:name="footnote text" w:semiHidden="1" w:unhideWhenUsed="1"/>
-    <w:lsdException w:name="annotation text" w:semiHidden="1" w:unhideWhenUsed="1"/>
-    <w:lsdException w:name="header" w:semiHidden="1" w:unhideWhenUsed="1"/>
-    <w:lsdException w:name="footer" w:semiHidden="1" w:unhideWhenUsed="1"/>
-    <w:lsdException w:name="index heading" w:semiHidden="1" w:unhideWhenUsed="1"/>
-    <w:lsdException w:name="caption" w:semiHidden="1" w:uiPriority="35" w:unhideWhenUsed="1" w:qFormat="1"/>
-    <w:lsdException w:name="table of figures" w:semiHidden="1" w:unhideWhenUsed="1"/>
-    <w:lsdException w:name="envelope address" w:semiHidden="1" w:unhideWhenUsed="1"/>
-    <w:lsdException w:name="envelope return" w:semiHidden="1" w:unhideWhenUsed="1"/>
-    <w:lsdException w:name="footnote reference" w:semiHidden="1" w:unhideWhenUsed="1"/>
-    <w:lsdException w:name="annotation reference" w:semiHidden="1" w:unhideWhenUsed="1"/>
-    <w:lsdException w:name="line number" w:semiHidden="1" w:unhideWhenUsed="1"/>
-    <w:lsdException w:name="page number" w:semiHidden="1" w:unhideWhenUsed="1"/>
-    <w:lsdException w:name="endnote reference" w:semiHidden="1" w:unhideWhenUsed="1"/>
-    <w:lsdException w:name="endnote text" w:semiHidden="1" w:unhideWhenUsed="1"/>
-    <w:lsdException w:name="table of authorities" w:semiHidden="1" w:unhideWhenUsed="1"/>
-    <w:lsdException w:name="macro" w:semiHidden="1" w:unhideWhenUsed="1"/>
-    <w:lsdException w:name="toa heading" w:semiHidden="1" w:unhideWhenUsed="1"/>
-    <w:lsdException w:name="List" w:semiHidden="1" w:unhideWhenUsed="1"/>
-    <w:lsdException w:name="List Bullet" w:semiHidden="1" w:unhideWhenUsed="1"/>
-    <w:lsdException w:name="List Number" w:semiHidden="1" w:unhideWhenUsed="1"/>
-    <w:lsdException w:name="List 2" w:semiHidden="1" w:unhideWhenUsed="1"/>
-    <w:lsdException w:name="List 3" w:semiHidden="1" w:unhideWhenUsed="1"/>
-    <w:lsdException w:name="List 4" w:semiHidden="1" w:unhideWhenUsed="1"/>
-    <w:lsdException w:name="List 5" w:semiHidden="1" w:unhideWhenUsed="1"/>
-    <w:lsdException w:name="List Bullet 2" w:semiHidden="1" w:unhideWhenUsed="1"/>
-    <w:lsdException w:name="List Bullet 3" w:semiHidden="1" w:unhideWhenUsed="1"/>
-    <w:lsdException w:name="List Bullet 4" w:semiHidden="1" w:unhideWhenUsed="1"/>
-    <w:lsdException w:name="List Bullet 5" w:semiHidden="1" w:unhideWhenUsed="1"/>
-    <w:lsdException w:name="List Number 2" w:semiHidden="1" w:unhideWhenUsed="1"/>
-    <w:lsdException w:name="List Number 3" w:semiHidden="1" w:unhideWhenUsed="1"/>
-    <w:lsdException w:name="List Number 4" w:semiHidden="1" w:unhideWhenUsed="1"/>
-    <w:lsdException w:name="List Number 5" w:semiHidden="1" w:unhideWhenUsed="1"/>
-    <w:lsdException w:name="Title" w:uiPriority="10" w:qFormat="1"/>
-    <w:lsdException w:name="Closing" w:semiHidden="1" w:unhideWhenUsed="1"/>
-    <w:lsdException w:name="Signature" w:semiHidden="1" w:unhideWhenUsed="1"/>
-    <w:lsdException w:name="Default Paragraph Font" w:semiHidden="1" w:uiPriority="1" w:unhideWhenUsed="1"/>
-    <w:lsdException w:name="Body Text" w:semiHidden="1" w:unhideWhenUsed="1"/>
-    <w:lsdException w:name="Body Text Indent" w:semiHidden="1" w:unhideWhenUsed="1"/>
-    <w:lsdException w:name="List Continue" w:semiHidden="1" w:unhideWhenUsed="1"/>
-    <w:lsdException w:name="List Continue 2" w:semiHidden="1" w:unhideWhenUsed="1"/>
-    <w:lsdException w:name="List Continue 3" w:semiHidden="1" w:unhideWhenUsed="1"/>
-    <w:lsdException w:name="List Continue 4" w:semiHidden="1" w:unhideWhenUsed="1"/>
-    <w:lsdException w:name="List Continue 5" w:semiHidden="1" w:unhideWhenUsed="1"/>
-    <w:lsdException w:name="Message Header" w:semiHidden="1" w:unhideWhenUsed="1"/>
-    <w:lsdException w:name="Subtitle" w:uiPriority="11" w:qFormat="1"/>
-    <w:lsdException w:name="Salutation" w:semiHidden="1" w:unhideWhenUsed="1"/>
-    <w:lsdException w:name="Date" w:semiHidden="1" w:unhideWhenUsed="1"/>
-    <w:lsdException w:name="Body Text First Indent" w:semiHidden="1" w:unhideWhenUsed="1"/>
-    <w:lsdException w:name="Body Text First Indent 2" w:semiHidden="1" w:unhideWhenUsed="1"/>
-    <w:lsdException w:name="Note Heading" w:semiHidden="1" w:unhideWhenUsed="1"/>
-    <w:lsdException w:name="Body Text 2" w:semiHidden="1" w:unhideWhenUsed="1"/>
-    <w:lsdException w:name="Body Text 3" w:semiHidden="1" w:unhideWhenUsed="1"/>
-    <w:lsdException w:name="Body Text Indent 2" w:semiHidden="1" w:unhideWhenUsed="1"/>
-    <w:lsdException w:name="Body Text Indent 3" w:semiHidden="1" w:unhideWhenUsed="1"/>
-    <w:lsdException w:name="Block Text" w:semiHidden="1" w:unhideWhenUsed="1"/>
-    <w:lsdException w:name="Hyperlink" w:semiHidden="1" w:unhideWhenUsed="1"/>
-    <w:lsdException w:name="FollowedHyperlink" w:semiHidden="1" w:unhideWhenUsed="1"/>
-    <w:lsdException w:name="Strong" w:uiPriority="22" w:qFormat="1"/>
-    <w:lsdException w:name="Emphasis" w:uiPriority="20" w:qFormat="1"/>
-    <w:lsdException w:name="Document Map" w:semiHidden="1" w:unhideWhenUsed="1"/>
-    <w:lsdException w:name="Plain Text" w:semiHidden="1" w:unhideWhenUsed="1"/>
-    <w:lsdException w:name="E-mail Signature" w:semiHidden="1" w:unhideWhenUsed="1"/>
-    <w:lsdException w:name="HTML Top of Form" w:semiHidden="1" w:unhideWhenUsed="1"/>
-    <w:lsdException w:name="HTML Bottom of Form" w:semiHidden="1" w:unhideWhenUsed="1"/>
-    <w:lsdException w:name="Normal (Web)" w:semiHidden="1" w:unhideWhenUsed="1"/>
-    <w:lsdException w:name="HTML Acronym" w:semiHidden="1" w:unhideWhenUsed="1"/>
-    <w:lsdException w:name="HTML Address" w:semiHidden="1" w:unhideWhenUsed="1"/>
-    <w:lsdException w:name="HTML Cite" w:semiHidden="1" w:unhideWhenUsed="1"/>
-    <w:lsdException w:name="HTML Code" w:semiHidden="1" w:unhideWhenUsed="1"/>
-    <w:lsdException w:name="HTML Definition" w:semiHidden="1" w:unhideWhenUsed="1"/>
-    <w:lsdException w:name="HTML Keyboard" w:semiHidden="1" w:unhideWhenUsed="1"/>
-    <w:lsdException w:name="HTML Preformatted" w:semiHidden="1" w:unhideWhenUsed="1"/>
-    <w:lsdException w:name="HTML Sample" w:semiHidden="1" w:unhideWhenUsed="1"/>
-    <w:lsdException w:name="HTML Typewriter" w:semiHidden="1" w:unhideWhenUsed="1"/>
-    <w:lsdException w:name="HTML Variable" w:semiHidden="1" w:unhideWhenUsed="1"/>
-    <w:lsdException w:name="Normal Table" w:semiHidden="1" w:unhideWhenUsed="1"/>
-    <w:lsdException w:name="annotation subject" w:semiHidden="1" w:unhideWhenUsed="1"/>
-    <w:lsdException w:name="No List" w:semiHidden="1" w:unhideWhenUsed="1"/>
-    <w:lsdException w:name="Outline List 1" w:semiHidden="1" w:unhideWhenUsed="1"/>
-    <w:lsdException w:name="Outline List 2" w:semiHidden="1" w:unhideWhenUsed="1"/>
-    <w:lsdException w:name="Outline List 3" w:semiHidden="1" w:unhideWhenUsed="1"/>
-    <w:lsdException w:name="Table Simple 1" w:semiHidden="1" w:unhideWhenUsed="1"/>
-    <w:lsdException w:name="Table Simple 2" w:semiHidden="1" w:unhideWhenUsed="1"/>
-    <w:lsdException w:name="Table Simple 3" w:semiHidden="1" w:unhideWhenUsed="1"/>
-    <w:lsdException w:name="Table Classic 1" w:semiHidden="1" w:unhideWhenUsed="1"/>
-    <w:lsdException w:name="Table Classic 2" w:semiHidden="1" w:unhideWhenUsed="1"/>
-    <w:lsdException w:name="Table Classic 3" w:semiHidden="1" w:unhideWhenUsed="1"/>
-    <w:lsdException w:name="Table Classic 4" w:semiHidden="1" w:unhideWhenUsed="1"/>
-    <w:lsdException w:name="Table Colorful 1" w:semiHidden="1" w:unhideWhenUsed="1"/>
-    <w:lsdException w:name="Table Colorful 2" w:semiHidden="1" w:unhideWhenUsed="1"/>
-    <w:lsdException w:name="Table Colorful 3" w:semiHidden="1" w:unhideWhenUsed="1"/>
-    <w:lsdException w:name="Table Columns 1" w:semiHidden="1" w:unhideWhenUsed="1"/>
-    <w:lsdException w:name="Table Columns 2" w:semiHidden="1" w:unhideWhenUsed="1"/>
-    <w:lsdException w:name="Table Columns 3" w:semiHidden="1" w:unhideWhenUsed="1"/>
-    <w:lsdException w:name="Table Columns 4" w:semiHidden="1" w:unhideWhenUsed="1"/>
-    <w:lsdException w:name="Table Columns 5" w:semiHidden="1" w:unhideWhenUsed="1"/>
-    <w:lsdException w:name="Table Grid 1" w:semiHidden="1" w:unhideWhenUsed="1"/>
-    <w:lsdException w:name="Table Grid 2" w:semiHidden="1" w:unhideWhenUsed="1"/>
-    <w:lsdException w:name="Table Grid 3" w:semiHidden="1" w:unhideWhenUsed="1"/>
-    <w:lsdException w:name="Table Grid 4" w:semiHidden="1" w:unhideWhenUsed="1"/>
-    <w:lsdException w:name="Table Grid 5" w:semiHidden="1" w:unhideWhenUsed="1"/>
-    <w:lsdException w:name="Table Grid 6" w:semiHidden="1" w:unhideWhenUsed="1"/>
-    <w:lsdException w:name="Table Grid 7" w:semiHidden="1" w:unhideWhenUsed="1"/>
-    <w:lsdException w:name="Table Grid 8" w:semiHidden="1" w:unhideWhenUsed="1"/>
-    <w:lsdException w:name="Table List 1" w:semiHidden="1" w:unhideWhenUsed="1"/>
-    <w:lsdException w:name="Table List 2" w:semiHidden="1" w:unhideWhenUsed="1"/>
-    <w:lsdException w:name="Table List 3" w:semiHidden="1" w:unhideWhenUsed="1"/>
-    <w:lsdException w:name="Table List 4" w:semiHidden="1" w:unhideWhenUsed="1"/>
-    <w:lsdException w:name="Table List 5" w:semiHidden="1" w:unhideWhenUsed="1"/>
-    <w:lsdException w:name="Table List 6" w:semiHidden="1" w:unhideWhenUsed="1"/>
-    <w:lsdException w:name="Table List 7" w:semiHidden="1" w:unhideWhenUsed="1"/>
-    <w:lsdException w:name="Table List 8" w:semiHidden="1" w:unhideWhenUsed="1"/>
-    <w:lsdException w:name="Table 3D effects 1" w:semiHidden="1" w:unhideWhenUsed="1"/>
-    <w:lsdException w:name="Table 3D effects 2" w:semiHidden="1" w:unhideWhenUsed="1"/>
-    <w:lsdException w:name="Table 3D effects 3" w:semiHidden="1" w:unhideWhenUsed="1"/>
-    <w:lsdException w:name="Table Contemporary" w:semiHidden="1" w:unhideWhenUsed="1"/>
-    <w:lsdException w:name="Table Elegant" w:semiHidden="1" w:unhideWhenUsed="1"/>
-    <w:lsdException w:name="Table Professional" w:semiHidden="1" w:unhideWhenUsed="1"/>
-    <w:lsdException w:name="Table Subtle 1" w:semiHidden="1" w:unhideWhenUsed="1"/>
-    <w:lsdException w:name="Table Subtle 2" w:semiHidden="1" w:unhideWhenUsed="1"/>
-    <w:lsdException w:name="Table Web 1" w:semiHidden="1" w:unhideWhenUsed="1"/>
-    <w:lsdException w:name="Table Web 2" w:semiHidden="1" w:unhideWhenUsed="1"/>
-    <w:lsdException w:name="Table Web 3" w:semiHidden="1" w:unhideWhenUsed="1"/>
-    <w:lsdException w:name="Balloon Text" w:semiHidden="1" w:unhideWhenUsed="1"/>
-    <w:lsdException w:name="Table Grid" w:uiPriority="59"/>
-    <w:lsdException w:name="Table Theme" w:semiHidden="1" w:unhideWhenUsed="1"/>
-    <w:lsdException w:name="Placeholder Text" w:semiHidden="1"/>
-    <w:lsdException w:name="No Spacing" w:uiPriority="1" w:qFormat="1"/>
-    <w:lsdException w:name="Light Shading" w:uiPriority="60"/>
-    <w:lsdException w:name="Light List" w:uiPriority="61"/>
-    <w:lsdException w:name="Light Grid" w:uiPriority="62"/>
-    <w:lsdException w:name="Medium Shading 1" w:uiPriority="63"/>
-    <w:lsdException w:name="Medium Shading 2" w:uiPriority="64"/>
-    <w:lsdException w:name="Medium List 1" w:uiPriority="65"/>
-    <w:lsdException w:name="Medium List 2" w:uiPriority="66"/>
-    <w:lsdException w:name="Medium Grid 1" w:uiPriority="67"/>
-    <w:lsdException w:name="Medium Grid 2" w:uiPriority="68"/>
-    <w:lsdException w:name="Medium Grid 3" w:uiPriority="69"/>
-    <w:lsdException w:name="Dark List" w:uiPriority="70"/>
-    <w:lsdException w:name="Colorful Shading" w:uiPriority="71"/>
-    <w:lsdException w:name="Colorful List" w:uiPriority="72"/>
-    <w:lsdException w:name="Colorful Grid" w:uiPriority="73"/>
-    <w:lsdException w:name="Light Shading Accent 1" w:uiPriority="60"/>
-    <w:lsdException w:name="Light List Accent 1" w:uiPriority="61"/>
-    <w:lsdException w:name="Light Grid Accent 1" w:uiPriority="62"/>
-    <w:lsdException w:name="Medium Shading 1 Accent 1" w:uiPriority="63"/>
-    <w:lsdException w:name="Medium Shading 2 Accent 1" w:uiPriority="64"/>
-    <w:lsdException w:name="Medium List 1 Accent 1" w:uiPriority="65"/>
-    <w:lsdException w:name="Revision" w:semiHidden="1"/>
-    <w:lsdException w:name="List Paragraph" w:uiPriority="34" w:qFormat="1"/>
-    <w:lsdException w:name="Quote" w:uiPriority="29" w:qFormat="1"/>
-    <w:lsdException w:name="Intense Quote" w:uiPriority="30" w:qFormat="1"/>
-    <w:lsdException w:name="Medium List 2 Accent 1" w:uiPriority="66"/>
-    <w:lsdException w:name="Medium Grid 1 Accent 1" w:uiPriority="67"/>
-    <w:lsdException w:name="Medium Grid 2 Accent 1" w:uiPriority="68"/>
-    <w:lsdException w:name="Medium Grid 3 Accent 1" w:uiPriority="69"/>
-    <w:lsdException w:name="Dark List Accent 1" w:uiPriority="70"/>
-    <w:lsdException w:name="Colorful Shading Accent 1" w:uiPriority="71"/>
-    <w:lsdException w:name="Colorful List Accent 1" w:uiPriority="72"/>
-    <w:lsdException w:name="Colorful Grid Accent 1" w:uiPriority="73"/>
-    <w:lsdException w:name="Light Shading Accent 2" w:uiPriority="60"/>
-    <w:lsdException w:name="Light List Accent 2" w:uiPriority="61"/>
-    <w:lsdException w:name="Light Grid Accent 2" w:uiPriority="62"/>
-    <w:lsdException w:name="Medium Shading 1 Accent 2" w:uiPriority="63"/>
-    <w:lsdException w:name="Medium Shading 2 Accent 2" w:uiPriority="64"/>
-    <w:lsdException w:name="Medium List 1 Accent 2" w:uiPriority="65"/>
-    <w:lsdException w:name="Medium List 2 Accent 2" w:uiPriority="66"/>
-    <w:lsdException w:name="Medium Grid 1 Accent 2" w:uiPriority="67"/>
-    <w:lsdException w:name="Medium Grid 2 Accent 2" w:uiPriority="68"/>
-    <w:lsdException w:name="Medium Grid 3 Accent 2" w:uiPriority="69"/>
-    <w:lsdException w:name="Dark List Accent 2" w:uiPriority="70"/>
-    <w:lsdException w:name="Colorful Shading Accent 2" w:uiPriority="71"/>
-    <w:lsdException w:name="Colorful List Accent 2" w:uiPriority="72"/>
-    <w:lsdException w:name="Colorful Grid Accent 2" w:uiPriority="73"/>
-    <w:lsdException w:name="Light Shading Accent 3" w:uiPriority="60"/>
-    <w:lsdException w:name="Light List Accent 3" w:uiPriority="61"/>
-    <w:lsdException w:name="Light Grid Accent 3" w:uiPriority="62"/>
-    <w:lsdException w:name="Medium Shading 1 Accent 3" w:uiPriority="63"/>
-    <w:lsdException w:name="Medium Shading 2 Accent 3" w:uiPriority="64"/>
-    <w:lsdException w:name="Medium List 1 Accent 3" w:uiPriority="65"/>
-    <w:lsdException w:name="Medium List 2 Accent 3" w:uiPriority="66"/>
-    <w:lsdException w:name="Medium Grid 1 Accent 3" w:uiPriority="67"/>
-    <w:lsdException w:name="Medium Grid 2 Accent 3" w:uiPriority="68"/>
-    <w:lsdException w:name="Medium Grid 3 Accent 3" w:uiPriority="69"/>
-    <w:lsdException w:name="Dark List Accent 3" w:uiPriority="70"/>
-    <w:lsdException w:name="Colorful Shading Accent 3" w:uiPriority="71"/>
-    <w:lsdException w:name="Colorful List Accent 3" w:uiPriority="72"/>
-    <w:lsdException w:name="Colorful Grid Accent 3" w:uiPriority="73"/>
-    <w:lsdException w:name="Light Shading Accent 4" w:uiPriority="60"/>
-    <w:lsdException w:name="Light List Accent 4" w:uiPriority="61"/>
-    <w:lsdException w:name="Light Grid Accent 4" w:uiPriority="62"/>
-    <w:lsdException w:name="Medium Shading 1 Accent 4" w:uiPriority="63"/>
-    <w:lsdException w:name="Medium Shading 2 Accent 4" w:uiPriority="64"/>
-    <w:lsdException w:name="Medium List 1 Accent 4" w:uiPriority="65"/>
-    <w:lsdException w:name="Medium List 2 Accent 4" w:uiPriority="66"/>
-    <w:lsdException w:name="Medium Grid 1 Accent 4" w:uiPriority="67"/>
-    <w:lsdException w:name="Medium Grid 2 Accent 4" w:uiPriority="68"/>
-    <w:lsdException w:name="Medium Grid 3 Accent 4" w:uiPriority="69"/>
-    <w:lsdException w:name="Dark List Accent 4" w:uiPriority="70"/>
-    <w:lsdException w:name="Colorful Shading Accent 4" w:uiPriority="71"/>
-    <w:lsdException w:name="Colorful List Accent 4" w:uiPriority="72"/>
-    <w:lsdException w:name="Colorful Grid Accent 4" w:uiPriority="73"/>
-    <w:lsdException w:name="Light Shading Accent 5" w:uiPriority="60"/>
-    <w:lsdException w:name="Light List Accent 5" w:uiPriority="61"/>
-    <w:lsdException w:name="Light Grid Accent 5" w:uiPriority="62"/>
-    <w:lsdException w:name="Medium Shading 1 Accent 5" w:uiPriority="63"/>
-    <w:lsdException w:name="Medium Shading 2 Accent 5" w:uiPriority="64"/>
-    <w:lsdException w:name="Medium List 1 Accent 5" w:uiPriority="65"/>
-    <w:lsdException w:name="Medium List 2 Accent 5" w:uiPriority="66"/>
-    <w:lsdException w:name="Medium Grid 1 Accent 5" w:uiPriority="67"/>
-    <w:lsdException w:name="Medium Grid 2 Accent 5" w:uiPriority="68"/>
-    <w:lsdException w:name="Medium Grid 3 Accent 5" w:uiPriority="69"/>
-    <w:lsdException w:name="Dark List Accent 5" w:uiPriority="70"/>
-    <w:lsdException w:name="Colorful Shading Accent 5" w:uiPriority="71"/>
-    <w:lsdException w:name="Colorful List Accent 5" w:uiPriority="72"/>
-    <w:lsdException w:name="Colorful Grid Accent 5" w:uiPriority="73"/>
-    <w:lsdException w:name="Light Shading Accent 6" w:uiPriority="60"/>
-    <w:lsdException w:name="Light List Accent 6" w:uiPriority="61"/>
-    <w:lsdException w:name="Light Grid Accent 6" w:uiPriority="62"/>
-    <w:lsdException w:name="Medium Shading 1 Accent 6" w:uiPriority="63"/>
-    <w:lsdException w:name="Medium Shading 2 Accent 6" w:uiPriority="64"/>
-    <w:lsdException w:name="Medium List 1 Accent 6" w:uiPriority="65"/>
-    <w:lsdException w:name="Medium List 2 Accent 6" w:uiPriority="66"/>
-    <w:lsdException w:name="Medium Grid 1 Accent 6" w:uiPriority="67"/>
-    <w:lsdException w:name="Medium Grid 2 Accent 6" w:uiPriority="68"/>
-    <w:lsdException w:name="Medium Grid 3 Accent 6" w:uiPriority="69"/>
-    <w:lsdException w:name="Dark List Accent 6" w:uiPriority="70"/>
-    <w:lsdException w:name="Colorful Shading Accent 6" w:uiPriority="71"/>
-    <w:lsdException w:name="Colorful List Accent 6" w:uiPriority="72"/>
-    <w:lsdException w:name="Colorful Grid Accent 6" w:uiPriority="73"/>
-    <w:lsdException w:name="Subtle Emphasis" w:uiPriority="19" w:qFormat="1"/>
-    <w:lsdException w:name="Intense Emphasis" w:uiPriority="21" w:qFormat="1"/>
-    <w:lsdException w:name="Subtle Reference" w:uiPriority="31" w:qFormat="1"/>
-    <w:lsdException w:name="Intense Reference" w:uiPriority="32" w:qFormat="1"/>
-    <w:lsdException w:name="Book Title" w:uiPriority="33" w:qFormat="1"/>
-    <w:lsdException w:name="Bibliography" w:semiHidden="1" w:uiPriority="37" w:unhideWhenUsed="1"/>
-    <w:lsdException w:name="TOC Heading" w:semiHidden="1" w:uiPriority="39" w:unhideWhenUsed="1" w:qFormat="1"/>
-    <w:lsdException w:name="Grid Table 4" w:uiPriority="49"/>
-    <w:lsdException w:name="Grid Table 5 Dark" w:uiPriority="50"/>
-    <w:lsdException w:name="Grid Table 6 Colorful" w:uiPriority="51"/>
-    <w:lsdException w:name="Grid Table 7 Colorful" w:uiPriority="52"/>
-    <w:lsdException w:name="Grid Table 1 Light Accent 1" w:uiPriority="46"/>
-    <w:lsdException w:name="Grid Table 2 Accent 1" w:uiPriority="47"/>
-    <w:lsdException w:name="Grid Table 3 Accent 1" w:uiPriority="48"/>
-    <w:lsdException w:name="Grid Table 4 Accent 1" w:uiPriority="49"/>
-    <w:lsdException w:name="Grid Table 5 Dark Accent 1" w:uiPriority="50"/>
-    <w:lsdException w:name="Grid Table 6 Colorful Accent 1" w:uiPriority="51"/>
-    <w:lsdException w:name="Grid Table 7 Colorful Accent 1" w:uiPriority="52"/>
-    <w:lsdException w:name="Grid Table 1 Light Accent 2" w:uiPriority="46"/>
-    <w:lsdException w:name="Grid Table 2 Accent 2" w:uiPriority="47"/>
-    <w:lsdException w:name="Grid Table 3 Accent 2" w:uiPriority="48"/>
-    <w:lsdException w:name="Grid Table 4 Accent 2" w:uiPriority="49"/>
-    <w:lsdException w:name="Grid Table 5 Dark Accent 2" w:uiPriority="50"/>
-    <w:lsdException w:name="Grid Table 6 Colorful Accent 2" w:uiPriority="51"/>
-    <w:lsdException w:name="Grid Table 7 Colorful Accent 2" w:uiPriority="52"/>
-    <w:lsdException w:name="Grid Table 1 Light Accent 3" w:uiPriority="46"/>
-    <w:lsdException w:name="Grid Table 2 Accent 3" w:uiPriority="47"/>
-    <w:lsdException w:name="Grid Table 3 Accent 3" w:uiPriority="48"/>
-    <w:lsdException w:name="Grid Table 4 Accent 3" w:uiPriority="49"/>
-    <w:lsdException w:name="Grid Table 5 Dark Accent 3" w:uiPriority="50"/>
-    <w:lsdException w:name="Grid Table 6 Colorful Accent 3" w:uiPriority="51"/>
-    <w:lsdException w:name="Grid Table 7 Colorful Accent 3" w:uiPriority="52"/>
-    <w:lsdException w:name="Grid Table 1 Light Accent 4" w:uiPriority="46"/>
-    <w:lsdException w:name="Grid Table 2 Accent 4" w:uiPriority="47"/>
-    <w:lsdException w:name="Grid Table 3 Accent 4" w:uiPriority="48"/>
-    <w:lsdException w:name="Grid Table 4 Accent 4" w:uiPriority="49"/>
-    <w:lsdException w:name="Grid Table 5 Dark Accent 4" w:uiPriority="50"/>
-    <w:lsdException w:name="Grid Table 6 Colorful Accent 4" w:uiPriority="51"/>
-    <w:lsdException w:name="Grid Table 7 Colorful Accent 4" w:uiPriority="52"/>
-    <w:lsdException w:name="Grid Table 1 Light Accent 5" w:uiPriority="46"/>
-    <w:lsdException w:name="Grid Table 2 Accent 5" w:uiPriority="47"/>
-    <w:lsdException w:name="Grid Table 3 Accent 5" w:uiPriority="48"/>
-    <w:lsdException w:name="Grid Table 4 Accent 5" w:uiPriority="49"/>
-    <w:lsdException w:name="Grid Table 5 Dark Accent 5" w:uiPriority="50"/>
-    <w:lsdException w:name="Grid Table 6 Colorful Accent 5" w:uiPriority="51"/>
-    <w:lsdException w:name="Grid Table 7 Colorful Accent 5" w:uiPriority="52"/>
-    <w:lsdException w:name="Grid Table 1 Light Accent 6" w:uiPriority="46"/>
-    <w:lsdException w:name="Grid Table 2 Accent 6" w:uiPriority="47"/>
-    <w:lsdException w:name="Grid Table 3 Accent 6" w:uiPriority="48"/>
-    <w:lsdException w:name="Grid Table 4 Accent 6" w:uiPriority="49"/>
-    <w:lsdException w:name="Grid Table 5 Dark Accent 6" w:uiPriority="50"/>
-    <w:lsdException w:name="Grid Table 6 Colorful Accent 6" w:uiPriority="51"/>
-    <w:lsdException w:name="Grid Table 7 Colorful Accent 6" w:uiPriority="52"/>
-    <w:lsdException w:name="List Table 1 Light" w:uiPriority="46"/>
-    <w:lsdException w:name="List Table 2" w:uiPriority="47"/>
-    <w:lsdException w:name="List Table 3" w:uiPriority="48"/>
-    <w:lsdException w:name="List Table 4" w:uiPriority="49"/>
-    <w:lsdException w:name="List Table 5 Dark" w:uiPriority="50"/>
-    <w:lsdException w:name="List Table 6 Colorful" w:uiPriority="51"/>
-    <w:lsdException w:name="List Table 7 Colorful" w:uiPriority="52"/>
-    <w:lsdException w:name="List Table 1 Light Accent 1" w:uiPriority="46"/>
-    <w:lsdException w:name="List Table 2 Accent 1" w:uiPriority="47"/>
-    <w:lsdException w:name="List Table 3 Accent 1" w:uiPriority="48"/>
-    <w:lsdException w:name="List Table 4 Accent 1" w:uiPriority="49"/>
-    <w:lsdException w:name="List Table 5 Dark Accent 1" w:uiPriority="50"/>
-    <w:lsdException w:name="List Table 6 Colorful Accent 1" w:uiPriority="51"/>
-    <w:lsdException w:name="List Table 7 Colorful Accent 1" w:uiPriority="52"/>
-    <w:lsdException w:name="List Table 1 Light Accent 2" w:uiPriority="46"/>
-    <w:lsdException w:name="List Table 2 Accent 2" w:uiPriority="47"/>
-    <w:lsdException w:name="List Table 3 Accent 2" w:uiPriority="48"/>
-    <w:lsdException w:name="List Table 4 Accent 2" w:uiPriority="49"/>
-    <w:lsdException w:name="List Table 5 Dark Accent 2" w:uiPriority="50"/>
-    <w:lsdException w:name="List Table 6 Colorful Accent 2" w:uiPriority="51"/>
-    <w:lsdException w:name="List Table 7 Colorful Accent 2" w:uiPriority="52"/>
-    <w:lsdException w:name="List Table 1 Light Accent 3" w:uiPriority="46"/>
-    <w:lsdException w:name="List Table 2 Accent 3" w:uiPriority="47"/>
-    <w:lsdException w:name="List Table 3 Accent 3" w:uiPriority="48"/>
-    <w:lsdException w:name="List Table 4 Accent 3" w:uiPriority="49"/>
-    <w:lsdException w:name="List Table 5 Dark Accent 3" w:uiPriority="50"/>
-    <w:lsdException w:name="List Table 6 Colorful Accent 3" w:uiPriority="51"/>
-    <w:lsdException w:name="List Table 7 Colorful Accent 3" w:uiPriority="52"/>
-    <w:lsdException w:name="List Table 1 Light Accent 4" w:uiPriority="46"/>
-    <w:lsdException w:name="List Table 2 Accent 4" w:uiPriority="47"/>
-    <w:lsdException w:name="List Table 3 Accent 4" w:uiPriority="48"/>
-    <w:lsdException w:name="List Table 4 Accent 4" w:uiPriority="49"/>
-    <w:lsdException w:name="List Table 5 Dark Accent 4" w:uiPriority="50"/>
-    <w:lsdException w:name="List Table 6 Colorful Accent 4" w:uiPriority="51"/>
-    <w:lsdException w:name="List Table 7 Colorful Accent 4" w:uiPriority="52"/>
-    <w:lsdException w:name="List Table 1 Light Accent 5" w:uiPriority="46"/>
-    <w:lsdException w:name="List Table 2 Accent 5" w:uiPriority="47"/>
-    <w:lsdException w:name="List Table 3 Accent 5" w:uiPriority="48"/>
-    <w:lsdException w:name="List Table 4 Accent 5" w:uiPriority="49"/>
-    <w:lsdException w:name="List Table 5 Dark Accent 5" w:uiPriority="50"/>
-    <w:lsdException w:name="List Table 6 Colorful Accent 5" w:uiPriority="51"/>
-    <w:lsdException w:name="List Table 7 Colorful Accent 5" w:uiPriority="52"/>
-    <w:lsdException w:name="List Table 1 Light Accent 6" w:uiPriority="46"/>
-    <w:lsdException w:name="List Table 2 Accent 6" w:uiPriority="47"/>
-    <w:lsdException w:name="List Table 3 Accent 6" w:uiPriority="48"/>
-    <w:lsdException w:name="List Table 4 Accent 6" w:uiPriority="49"/>
-    <w:lsdException w:name="List Table 5 Dark Accent 6" w:uiPriority="50"/>
-    <w:lsdException w:name="List Table 6 Colorful Accent 6" w:uiPriority="51"/>
-    <w:lsdException w:name="List Table 7 Colorful Accent 6" w:uiPriority="52"/>
+  <w:latentStyles w:defLockedState="0" w:defUIPriority="99" w:defSemiHidden="1" w:defUnhideWhenUsed="1" w:defQFormat="0" w:count="267">
+    <w:lsdException w:name="Normal" w:semiHidden="0" w:uiPriority="0" w:unhideWhenUsed="0" w:qFormat="1"/>
+    <w:lsdException w:name="heading 1" w:semiHidden="0" w:uiPriority="9" w:unhideWhenUsed="0" w:qFormat="1"/>
+    <w:lsdException w:name="heading 2" w:uiPriority="9" w:qFormat="1"/>
+    <w:lsdException w:name="heading 3" w:uiPriority="9" w:qFormat="1"/>
+    <w:lsdException w:name="heading 4" w:uiPriority="9" w:qFormat="1"/>
+    <w:lsdException w:name="heading 5" w:uiPriority="9" w:qFormat="1"/>
+    <w:lsdException w:name="heading 6" w:uiPriority="9" w:qFormat="1"/>
+    <w:lsdException w:name="heading 7" w:uiPriority="9" w:qFormat="1"/>
+    <w:lsdException w:name="heading 8" w:uiPriority="9" w:qFormat="1"/>
+    <w:lsdException w:name="heading 9" w:uiPriority="9" w:qFormat="1"/>
+    <w:lsdException w:name="toc 1" w:uiPriority="39"/>
+    <w:lsdException w:name="toc 2" w:uiPriority="39"/>
+    <w:lsdException w:name="toc 3" w:uiPriority="39"/>
+    <w:lsdException w:name="toc 4" w:uiPriority="39"/>
+    <w:lsdException w:name="toc 5" w:uiPriority="39"/>
+    <w:lsdException w:name="toc 6" w:uiPriority="39"/>
+    <w:lsdException w:name="toc 7" w:uiPriority="39"/>
+    <w:lsdException w:name="toc 8" w:uiPriority="39"/>
+    <w:lsdException w:name="toc 9" w:uiPriority="39"/>
+    <w:lsdException w:name="caption" w:uiPriority="35" w:qFormat="1"/>
+    <w:lsdException w:name="Title" w:semiHidden="0" w:uiPriority="10" w:unhideWhenUsed="0" w:qFormat="1"/>
+    <w:lsdException w:name="Default Paragraph Font" w:uiPriority="1"/>
+    <w:lsdException w:name="Subtitle" w:semiHidden="0" w:uiPriority="11" w:unhideWhenUsed="0" w:qFormat="1"/>
+    <w:lsdException w:name="Strong" w:semiHidden="0" w:uiPriority="22" w:unhideWhenUsed="0" w:qFormat="1"/>
+    <w:lsdException w:name="Emphasis" w:semiHidden="0" w:uiPriority="20" w:unhideWhenUsed="0" w:qFormat="1"/>
+    <w:lsdException w:name="Table Grid" w:semiHidden="0" w:uiPriority="59" w:unhideWhenUsed="0"/>
+    <w:lsdException w:name="Placeholder Text" w:unhideWhenUsed="0"/>
+    <w:lsdException w:name="No Spacing" w:semiHidden="0" w:uiPriority="1" w:unhideWhenUsed="0" w:qFormat="1"/>
+    <w:lsdException w:name="Light Shading" w:semiHidden="0" w:uiPriority="60" w:unhideWhenUsed="0"/>
+    <w:lsdException w:name="Light List" w:semiHidden="0" w:uiPriority="61" w:unhideWhenUsed="0"/>
+    <w:lsdException w:name="Light Grid" w:semiHidden="0" w:uiPriority="62" w:unhideWhenUsed="0"/>
+    <w:lsdException w:name="Medium Shading 1" w:semiHidden="0" w:uiPriority="63" w:unhideWhenUsed="0"/>
+    <w:lsdException w:name="Medium Shading 2" w:semiHidden="0" w:uiPriority="64" w:unhideWhenUsed="0"/>
+    <w:lsdException w:name="Medium List 1" w:semiHidden="0" w:uiPriority="65" w:unhideWhenUsed="0"/>
+    <w:lsdException w:name="Medium List 2" w:semiHidden="0" w:uiPriority="66" w:unhideWhenUsed="0"/>
+    <w:lsdException w:name="Medium Grid 1" w:semiHidden="0" w:uiPriority="67" w:unhideWhenUsed="0"/>
+    <w:lsdException w:name="Medium Grid 2" w:semiHidden="0" w:uiPriority="68" w:unhideWhenUsed="0"/>
+    <w:lsdException w:name="Medium Grid 3" w:semiHidden="0" w:uiPriority="69" w:unhideWhenUsed="0"/>
+    <w:lsdException w:name="Dark List" w:semiHidden="0" w:uiPriority="70" w:unhideWhenUsed="0"/>
+    <w:lsdException w:name="Colorful Shading" w:semiHidden="0" w:uiPriority="71" w:unhideWhenUsed="0"/>
+    <w:lsdException w:name="Colorful List" w:semiHidden="0" w:uiPriority="72" w:unhideWhenUsed="0"/>
+    <w:lsdException w:name="Colorful Grid" w:semiHidden="0" w:uiPriority="73" w:unhideWhenUsed="0"/>
+    <w:lsdException w:name="Light Shading Accent 1" w:semiHidden="0" w:uiPriority="60" w:unhideWhenUsed="0"/>
+    <w:lsdException w:name="Light List Accent 1" w:semiHidden="0" w:uiPriority="61" w:unhideWhenUsed="0"/>
+    <w:lsdException w:name="Light Grid Accent 1" w:semiHidden="0" w:uiPriority="62" w:unhideWhenUsed="0"/>
+    <w:lsdException w:name="Medium Shading 1 Accent 1" w:semiHidden="0" w:uiPriority="63" w:unhideWhenUsed="0"/>
+    <w:lsdException w:name="Medium Shading 2 Accent 1" w:semiHidden="0" w:uiPriority="64" w:unhideWhenUsed="0"/>
+    <w:lsdException w:name="Medium List 1 Accent 1" w:semiHidden="0" w:uiPriority="65" w:unhideWhenUsed="0"/>
+    <w:lsdException w:name="Revision" w:unhideWhenUsed="0"/>
+    <w:lsdException w:name="List Paragraph" w:semiHidden="0" w:uiPriority="34" w:unhideWhenUsed="0" w:qFormat="1"/>
+    <w:lsdException w:name="Quote" w:semiHidden="0" w:uiPriority="29" w:unhideWhenUsed="0" w:qFormat="1"/>
+    <w:lsdException w:name="Intense Quote" w:semiHidden="0" w:uiPriority="30" w:unhideWhenUsed="0" w:qFormat="1"/>
+    <w:lsdException w:name="Medium List 2 Accent 1" w:semiHidden="0" w:uiPriority="66" w:unhideWhenUsed="0"/>
+    <w:lsdException w:name="Medium Grid 1 Accent 1" w:semiHidden="0" w:uiPriority="67" w:unhideWhenUsed="0"/>
+    <w:lsdException w:name="Medium Grid 2 Accent 1" w:semiHidden="0" w:uiPriority="68" w:unhideWhenUsed="0"/>
+    <w:lsdException w:name="Medium Grid 3 Accent 1" w:semiHidden="0" w:uiPriority="69" w:unhideWhenUsed="0"/>
+    <w:lsdException w:name="Dark List Accent 1" w:semiHidden="0" w:uiPriority="70" w:unhideWhenUsed="0"/>
+    <w:lsdException w:name="Colorful Shading Accent 1" w:semiHidden="0" w:uiPriority="71" w:unhideWhenUsed="0"/>
+    <w:lsdException w:name="Colorful List Accent 1" w:semiHidden="0" w:uiPriority="72" w:unhideWhenUsed="0"/>
+    <w:lsdException w:name="Colorful Grid Accent 1" w:semiHidden="0" w:uiPriority="73" w:unhideWhenUsed="0"/>
+    <w:lsdException w:name="Light Shading Accent 2" w:semiHidden="0" w:uiPriority="60" w:unhideWhenUsed="0"/>
+    <w:lsdException w:name="Light List Accent 2" w:semiHidden="0" w:uiPriority="61" w:unhideWhenUsed="0"/>
+    <w:lsdException w:name="Light Grid Accent 2" w:semiHidden="0" w:uiPriority="62" w:unhideWhenUsed="0"/>
+    <w:lsdException w:name="Medium Shading 1 Accent 2" w:semiHidden="0" w:uiPriority="63" w:unhideWhenUsed="0"/>
+    <w:lsdException w:name="Medium Shading 2 Accent 2" w:semiHidden="0" w:uiPriority="64" w:unhideWhenUsed="0"/>
+    <w:lsdException w:name="Medium List 1 Accent 2" w:semiHidden="0" w:uiPriority="65" w:unhideWhenUsed="0"/>
+    <w:lsdException w:name="Medium List 2 Accent 2" w:semiHidden="0" w:uiPriority="66" w:unhideWhenUsed="0"/>
+    <w:lsdException w:name="Medium Grid 1 Accent 2" w:semiHidden="0" w:uiPriority="67" w:unhideWhenUsed="0"/>
+    <w:lsdException w:name="Medium Grid 2 Accent 2" w:semiHidden="0" w:uiPriority="68" w:unhideWhenUsed="0"/>
+    <w:lsdException w:name="Medium Grid 3 Accent 2" w:semiHidden="0" w:uiPriority="69" w:unhideWhenUsed="0"/>
+    <w:lsdException w:name="Dark List Accent 2" w:semiHidden="0" w:uiPriority="70" w:unhideWhenUsed="0"/>
+    <w:lsdException w:name="Colorful Shading Accent 2" w:semiHidden="0" w:uiPriority="71" w:unhideWhenUsed="0"/>
+    <w:lsdException w:name="Colorful List Accent 2" w:semiHidden="0" w:uiPriority="72" w:unhideWhenUsed="0"/>
+    <w:lsdException w:name="Colorful Grid Accent 2" w:semiHidden="0" w:uiPriority="73" w:unhideWhenUsed="0"/>
+    <w:lsdException w:name="Light Shading Accent 3" w:semiHidden="0" w:uiPriority="60" w:unhideWhenUsed="0"/>
+    <w:lsdException w:name="Light List Accent 3" w:semiHidden="0" w:uiPriority="61" w:unhideWhenUsed="0"/>
+    <w:lsdException w:name="Light Grid Accent 3" w:semiHidden="0" w:uiPriority="62" w:unhideWhenUsed="0"/>
+    <w:lsdException w:name="Medium Shading 1 Accent 3" w:semiHidden="0" w:uiPriority="63" w:unhideWhenUsed="0"/>
+    <w:lsdException w:name="Medium Shading 2 Accent 3" w:semiHidden="0" w:uiPriority="64" w:unhideWhenUsed="0"/>
+    <w:lsdException w:name="Medium List 1 Accent 3" w:semiHidden="0" w:uiPriority="65" w:unhideWhenUsed="0"/>
+    <w:lsdException w:name="Medium List 2 Accent 3" w:semiHidden="0" w:uiPriority="66" w:unhideWhenUsed="0"/>
+    <w:lsdException w:name="Medium Grid 1 Accent 3" w:semiHidden="0" w:uiPriority="67" w:unhideWhenUsed="0"/>
+    <w:lsdException w:name="Medium Grid 2 Accent 3" w:semiHidden="0" w:uiPriority="68" w:unhideWhenUsed="0"/>
+    <w:lsdException w:name="Medium Grid 3 Accent 3" w:semiHidden="0" w:uiPriority="69" w:unhideWhenUsed="0"/>
+    <w:lsdException w:name="Dark List Accent 3" w:semiHidden="0" w:uiPriority="70" w:unhideWhenUsed="0"/>
+    <w:lsdException w:name="Colorful Shading Accent 3" w:semiHidden="0" w:uiPriority="71" w:unhideWhenUsed="0"/>
+    <w:lsdException w:name="Colorful List Accent 3" w:semiHidden="0" w:uiPriority="72" w:unhideWhenUsed="0"/>
+    <w:lsdException w:name="Colorful Grid Accent 3" w:semiHidden="0" w:uiPriority="73" w:unhideWhenUsed="0"/>
+    <w:lsdException w:name="Light Shading Accent 4" w:semiHidden="0" w:uiPriority="60" w:unhideWhenUsed="0"/>
+    <w:lsdException w:name="Light List Accent 4" w:semiHidden="0" w:uiPriority="61" w:unhideWhenUsed="0"/>
+    <w:lsdException w:name="Light Grid Accent 4" w:semiHidden="0" w:uiPriority="62" w:unhideWhenUsed="0"/>
+    <w:lsdException w:name="Medium Shading 1 Accent 4" w:semiHidden="0" w:uiPriority="63" w:unhideWhenUsed="0"/>
+    <w:lsdException w:name="Medium Shading 2 Accent 4" w:semiHidden="0" w:uiPriority="64" w:unhideWhenUsed="0"/>
+    <w:lsdException w:name="Medium List 1 Accent 4" w:semiHidden="0" w:uiPriority="65" w:unhideWhenUsed="0"/>
+    <w:lsdException w:name="Medium List 2 Accent 4" w:semiHidden="0" w:uiPriority="66" w:unhideWhenUsed="0"/>
+    <w:lsdException w:name="Medium Grid 1 Accent 4" w:semiHidden="0" w:uiPriority="67" w:unhideWhenUsed="0"/>
+    <w:lsdException w:name="Medium Grid 2 Accent 4" w:semiHidden="0" w:uiPriority="68" w:unhideWhenUsed="0"/>
+    <w:lsdException w:name="Medium Grid 3 Accent 4" w:semiHidden="0" w:uiPriority="69" w:unhideWhenUsed="0"/>
+    <w:lsdException w:name="Dark List Accent 4" w:semiHidden="0" w:uiPriority="70" w:unhideWhenUsed="0"/>
+    <w:lsdException w:name="Colorful Shading Accent 4" w:semiHidden="0" w:uiPriority="71" w:unhideWhenUsed="0"/>
+    <w:lsdException w:name="Colorful List Accent 4" w:semiHidden="0" w:uiPriority="72" w:unhideWhenUsed="0"/>
+    <w:lsdException w:name="Colorful Grid Accent 4" w:semiHidden="0" w:uiPriority="73" w:unhideWhenUsed="0"/>
+    <w:lsdException w:name="Light Shading Accent 5" w:semiHidden="0" w:uiPriority="60" w:unhideWhenUsed="0"/>
+    <w:lsdException w:name="Light List Accent 5" w:semiHidden="0" w:uiPriority="61" w:unhideWhenUsed="0"/>
+    <w:lsdException w:name="Light Grid Accent 5" w:semiHidden="0" w:uiPriority="62" w:unhideWhenUsed="0"/>
+    <w:lsdException w:name="Medium Shading 1 Accent 5" w:semiHidden="0" w:uiPriority="63" w:unhideWhenUsed="0"/>
+    <w:lsdException w:name="Medium Shading 2 Accent 5" w:semiHidden="0" w:uiPriority="64" w:unhideWhenUsed="0"/>
+    <w:lsdException w:name="Medium List 1 Accent 5" w:semiHidden="0" w:uiPriority="65" w:unhideWhenUsed="0"/>
+    <w:lsdException w:name="Medium List 2 Accent 5" w:semiHidden="0" w:uiPriority="66" w:unhideWhenUsed="0"/>
+    <w:lsdException w:name="Medium Grid 1 Accent 5" w:semiHidden="0" w:uiPriority="67" w:unhideWhenUsed="0"/>
+    <w:lsdException w:name="Medium Grid 2 Accent 5" w:semiHidden="0" w:uiPriority="68" w:unhideWhenUsed="0"/>
+    <w:lsdException w:name="Medium Grid 3 Accent 5" w:semiHidden="0" w:uiPriority="69" w:unhideWhenUsed="0"/>
+    <w:lsdException w:name="Dark List Accent 5" w:semiHidden="0" w:uiPriority="70" w:unhideWhenUsed="0"/>
+    <w:lsdException w:name="Colorful Shading Accent 5" w:semiHidden="0" w:uiPriority="71" w:unhideWhenUsed="0"/>
+    <w:lsdException w:name="Colorful List Accent 5" w:semiHidden="0" w:uiPriority="72" w:unhideWhenUsed="0"/>
+    <w:lsdException w:name="Colorful Grid Accent 5" w:semiHidden="0" w:uiPriority="73" w:unhideWhenUsed="0"/>
+    <w:lsdException w:name="Light Shading Accent 6" w:semiHidden="0" w:uiPriority="60" w:unhideWhenUsed="0"/>
+    <w:lsdException w:name="Light List Accent 6" w:semiHidden="0" w:uiPriority="61" w:unhideWhenUsed="0"/>
+    <w:lsdException w:name="Light Grid Accent 6" w:semiHidden="0" w:uiPriority="62" w:unhideWhenUsed="0"/>
+    <w:lsdException w:name="Medium Shading 1 Accent 6" w:semiHidden="0" w:uiPriority="63" w:unhideWhenUsed="0"/>
+    <w:lsdException w:name="Medium Shading 2 Accent 6" w:semiHidden="0" w:uiPriority="64" w:unhideWhenUsed="0"/>
+    <w:lsdException w:name="Medium List 1 Accent 6" w:semiHidden="0" w:uiPriority="65" w:unhideWhenUsed="0"/>
+    <w:lsdException w:name="Medium List 2 Accent 6" w:semiHidden="0" w:uiPriority="66" w:unhideWhenUsed="0"/>
+    <w:lsdException w:name="Medium Grid 1 Accent 6" w:semiHidden="0" w:uiPriority="67" w:unhideWhenUsed="0"/>
+    <w:lsdException w:name="Medium Grid 2 Accent 6" w:semiHidden="0" w:uiPriority="68" w:unhideWhenUsed="0"/>
+    <w:lsdException w:name="Medium Grid 3 Accent 6" w:semiHidden="0" w:uiPriority="69" w:unhideWhenUsed="0"/>
+    <w:lsdException w:name="Dark List Accent 6" w:semiHidden="0" w:uiPriority="70" w:unhideWhenUsed="0"/>
+    <w:lsdException w:name="Colorful Shading Accent 6" w:semiHidden="0" w:uiPriority="71" w:unhideWhenUsed="0"/>
+    <w:lsdException w:name="Colorful List Accent 6" w:semiHidden="0" w:uiPriority="72" w:unhideWhenUsed="0"/>
+    <w:lsdException w:name="Colorful Grid Accent 6" w:semiHidden="0" w:uiPriority="73" w:unhideWhenUsed="0"/>
+    <w:lsdException w:name="Subtle Emphasis" w:semiHidden="0" w:uiPriority="19" w:unhideWhenUsed="0" w:qFormat="1"/>
+    <w:lsdException w:name="Intense Emphasis" w:semiHidden="0" w:uiPriority="21" w:unhideWhenUsed="0" w:qFormat="1"/>
+    <w:lsdException w:name="Subtle Reference" w:semiHidden="0" w:uiPriority="31" w:unhideWhenUsed="0" w:qFormat="1"/>
+    <w:lsdException w:name="Intense Reference" w:semiHidden="0" w:uiPriority="32" w:unhideWhenUsed="0" w:qFormat="1"/>
+    <w:lsdException w:name="Book Title" w:semiHidden="0" w:uiPriority="33" w:unhideWhenUsed="0" w:qFormat="1"/>
+    <w:lsdException w:name="Bibliography" w:uiPriority="37"/>
+    <w:lsdException w:name="TOC Heading" w:uiPriority="39" w:qFormat="1"/>
+  </w:latentStyles>
+  <w:style w:type="paragraph" w:default="1" w:styleId="Normal">
+    <w:name w:val="Normal"/>
+    <w:qFormat/>
+  </w:style>
+  <w:style w:type="character" w:default="1" w:styleId="DefaultParagraphFont">
+    <w:name w:val="Default Paragraph Font"/>
+    <w:uiPriority w:val="1"/>
+    <w:semiHidden/>
+    <w:unhideWhenUsed/>
+  </w:style>
+  <w:style w:type="table" w:default="1" w:styleId="TableNormal">
+    <w:name w:val="Normal Table"/>
+    <w:uiPriority w:val="99"/>
+    <w:semiHidden/>
+    <w:unhideWhenUsed/>
+    <w:tblPr>
+      <w:tblInd w:w="0" w:type="dxa"/>
+      <w:tblCellMar>
+        <w:top w:w="0" w:type="dxa"/>
+        <w:left w:w="108" w:type="dxa"/>
+        <w:bottom w:w="0" w:type="dxa"/>
+        <w:right w:w="108" w:type="dxa"/>
+      </w:tblCellMar>
+    </w:tblPr>
+  </w:style>
+  <w:style w:type="numbering" w:default="1" w:styleId="NoList">
+    <w:name w:val="No List"/>
+    <w:uiPriority w:val="99"/>
+    <w:semiHidden/>
+    <w:unhideWhenUsed/>
+  </w:style>
+  <w:style w:type="character" w:styleId="Hyperlink">
+    <w:name w:val="Hyperlink"/>
+    <w:basedOn w:val="DefaultParagraphFont"/>
+    <w:uiPriority w:val="99"/>
+    <w:unhideWhenUsed/>
+    <w:rsid w:val="002002A3"/>
+    <w:rPr>
+      <w:color w:val="0000FF" w:themeColor="hyperlink"/>
+      <w:u w:val="single"/>
+    </w:rPr>
+  </w:style>
+  <w:style w:type="character" w:styleId="PlaceholderText">
+    <w:name w:val="Placeholder Text"/>
+    <w:basedOn w:val="DefaultParagraphFont"/>
+    <w:uiPriority w:val="99"/>
+    <w:semiHidden/>
+    <w:rsid w:val="000C136D"/>
+    <w:rPr>
+      <w:color w:val="808080"/>
+    </w:rPr>
+  </w:style>
+  <w:style w:type="character" w:styleId="CommentReference">
+    <w:name w:val="annotation reference"/>
+    <w:basedOn w:val="DefaultParagraphFont"/>
+    <w:uiPriority w:val="99"/>
+    <w:semiHidden/>
+    <w:unhideWhenUsed/>
+    <w:rsid w:val="00302F2B"/>
+    <w:rPr>
+      <w:sz w:val="16"/>
+      <w:szCs w:val="16"/>
+    </w:rPr>
+  </w:style>
+  <w:style w:type="paragraph" w:styleId="CommentText">
+    <w:name w:val="annotation text"/>
+    <w:basedOn w:val="Normal"/>
+    <w:link w:val="CommentTextChar"/>
+    <w:uiPriority w:val="99"/>
+    <w:semiHidden/>
+    <w:unhideWhenUsed/>
+    <w:rsid w:val="00302F2B"/>
+    <w:pPr>
+      <w:spacing w:line="240" w:lineRule="auto"/>
+    </w:pPr>
+    <w:rPr>
+      <w:sz w:val="20"/>
+      <w:szCs w:val="20"/>
+    </w:rPr>
+  </w:style>
+  <w:style w:type="character" w:customStyle="1" w:styleId="CommentTextChar">
+    <w:name w:val="Comment Text Char"/>
+    <w:basedOn w:val="DefaultParagraphFont"/>
+    <w:link w:val="CommentText"/>
+    <w:uiPriority w:val="99"/>
+    <w:semiHidden/>
+    <w:rsid w:val="00302F2B"/>
+    <w:rPr>
+      <w:sz w:val="20"/>
+      <w:szCs w:val="20"/>
+    </w:rPr>
+  </w:style>
+  <w:style w:type="paragraph" w:styleId="CommentSubject">
+    <w:name w:val="annotation subject"/>
+    <w:basedOn w:val="CommentText"/>
+    <w:next w:val="CommentText"/>
+    <w:link w:val="CommentSubjectChar"/>
+    <w:uiPriority w:val="99"/>
+    <w:semiHidden/>
+    <w:unhideWhenUsed/>
+    <w:rsid w:val="00302F2B"/>
+    <w:rPr>
+      <w:b/>
+      <w:bCs/>
+    </w:rPr>
+  </w:style>
+  <w:style w:type="character" w:customStyle="1" w:styleId="CommentSubjectChar">
+    <w:name w:val="Comment Subject Char"/>
+    <w:basedOn w:val="CommentTextChar"/>
+    <w:link w:val="CommentSubject"/>
+    <w:uiPriority w:val="99"/>
+    <w:semiHidden/>
+    <w:rsid w:val="00302F2B"/>
+    <w:rPr>
+      <w:b/>
+      <w:bCs/>
+      <w:sz w:val="20"/>
+      <w:szCs w:val="20"/>
+    </w:rPr>
+  </w:style>
+  <w:style w:type="paragraph" w:styleId="BalloonText">
+    <w:name w:val="Balloon Text"/>
+    <w:basedOn w:val="Normal"/>
+    <w:link w:val="BalloonTextChar"/>
+    <w:uiPriority w:val="99"/>
+    <w:semiHidden/>
+    <w:unhideWhenUsed/>
+    <w:rsid w:val="00302F2B"/>
+    <w:pPr>
+      <w:spacing w:after="0" w:line="240" w:lineRule="auto"/>
+    </w:pPr>
+    <w:rPr>
+      <w:rFonts w:ascii="Segoe UI" w:hAnsi="Segoe UI" w:cs="Segoe UI"/>
+      <w:sz w:val="18"/>
+      <w:szCs w:val="18"/>
+    </w:rPr>
+  </w:style>
+  <w:style w:type="character" w:customStyle="1" w:styleId="BalloonTextChar">
+    <w:name w:val="Balloon Text Char"/>
+    <w:basedOn w:val="DefaultParagraphFont"/>
+    <w:link w:val="BalloonText"/>
+    <w:uiPriority w:val="99"/>
+    <w:semiHidden/>
+    <w:rsid w:val="00302F2B"/>
+    <w:rPr>
+      <w:rFonts w:ascii="Segoe UI" w:hAnsi="Segoe UI" w:cs="Segoe UI"/>
+      <w:sz w:val="18"/>
+      <w:szCs w:val="18"/>
+    </w:rPr>
+  </w:style>
+  <w:style w:type="paragraph" w:styleId="ListParagraph">
+    <w:name w:val="List Paragraph"/>
+    <w:basedOn w:val="Normal"/>
+    <w:uiPriority w:val="34"/>
+    <w:qFormat/>
+    <w:rsid w:val="000C45EB"/>
+    <w:pPr>
+      <w:ind w:left="720"/>
+      <w:contextualSpacing/>
+    </w:pPr>
+  </w:style>
+</w:styles>
+</file>
+
+<file path=word/stylesWithEffects.xml><?xml version="1.0" encoding="utf-8"?>
+<w:styles xmlns:wpc="http://schemas.microsoft.com/office/word/2010/wordprocessingCanvas" xmlns:mc="http://schemas.openxmlformats.org/markup-compatibility/2006" xmlns:o="urn:schemas-microsoft-com:office:office" xmlns:r="http://schemas.openxmlformats.org/officeDocument/2006/relationships" xmlns:m="http://schemas.openxmlformats.org/officeDocument/2006/math" xmlns:v="urn:schemas-microsoft-com:vml" xmlns:wp14="http://schemas.microsoft.com/office/word/2010/wordprocessingDrawing" xmlns:wp="http://schemas.openxmlformats.org/drawingml/2006/wordprocessingDrawing" xmlns:w10="urn:schemas-microsoft-com:office:word" xmlns:w="http://schemas.openxmlformats.org/wordprocessingml/2006/main" xmlns:w14="http://schemas.microsoft.com/office/word/2010/wordml" xmlns:wpg="http://schemas.microsoft.com/office/word/2010/wordprocessingGroup" xmlns:wpi="http://schemas.microsoft.com/office/word/2010/wordprocessingInk" xmlns:wne="http://schemas.microsoft.com/office/word/2006/wordml" xmlns:wps="http://schemas.microsoft.com/office/word/2010/wordprocessingShape" mc:Ignorable="w14 wp14">
+  <w:docDefaults>
+    <w:rPrDefault>
+      <w:rPr>
+        <w:rFonts w:asciiTheme="minorHAnsi" w:eastAsiaTheme="minorHAnsi" w:hAnsiTheme="minorHAnsi" w:cstheme="minorBidi"/>
+        <w:sz w:val="22"/>
+        <w:szCs w:val="22"/>
+        <w:lang w:val="en-US" w:eastAsia="en-US" w:bidi="ar-SA"/>
+      </w:rPr>
+    </w:rPrDefault>
+    <w:pPrDefault>
+      <w:pPr>
+        <w:spacing w:after="200" w:line="276" w:lineRule="auto"/>
+      </w:pPr>
+    </w:pPrDefault>
+  </w:docDefaults>
+  <w:latentStyles w:defLockedState="0" w:defUIPriority="99" w:defSemiHidden="1" w:defUnhideWhenUsed="1" w:defQFormat="0" w:count="267">
+    <w:lsdException w:name="Normal" w:semiHidden="0" w:uiPriority="0" w:unhideWhenUsed="0" w:qFormat="1"/>
+    <w:lsdException w:name="heading 1" w:semiHidden="0" w:uiPriority="9" w:unhideWhenUsed="0" w:qFormat="1"/>
+    <w:lsdException w:name="heading 2" w:uiPriority="9" w:qFormat="1"/>
+    <w:lsdException w:name="heading 3" w:uiPriority="9" w:qFormat="1"/>
+    <w:lsdException w:name="heading 4" w:uiPriority="9" w:qFormat="1"/>
+    <w:lsdException w:name="heading 5" w:uiPriority="9" w:qFormat="1"/>
+    <w:lsdException w:name="heading 6" w:uiPriority="9" w:qFormat="1"/>
+    <w:lsdException w:name="heading 7" w:uiPriority="9" w:qFormat="1"/>
+    <w:lsdException w:name="heading 8" w:uiPriority="9" w:qFormat="1"/>
+    <w:lsdException w:name="heading 9" w:uiPriority="9" w:qFormat="1"/>
+    <w:lsdException w:name="toc 1" w:uiPriority="39"/>
+    <w:lsdException w:name="toc 2" w:uiPriority="39"/>
+    <w:lsdException w:name="toc 3" w:uiPriority="39"/>
+    <w:lsdException w:name="toc 4" w:uiPriority="39"/>
+    <w:lsdException w:name="toc 5" w:uiPriority="39"/>
+    <w:lsdException w:name="toc 6" w:uiPriority="39"/>
+    <w:lsdException w:name="toc 7" w:uiPriority="39"/>
+    <w:lsdException w:name="toc 8" w:uiPriority="39"/>
+    <w:lsdException w:name="toc 9" w:uiPriority="39"/>
+    <w:lsdException w:name="caption" w:uiPriority="35" w:qFormat="1"/>
+    <w:lsdException w:name="Title" w:semiHidden="0" w:uiPriority="10" w:unhideWhenUsed="0" w:qFormat="1"/>
+    <w:lsdException w:name="Default Paragraph Font" w:uiPriority="1"/>
+    <w:lsdException w:name="Subtitle" w:semiHidden="0" w:uiPriority="11" w:unhideWhenUsed="0" w:qFormat="1"/>
+    <w:lsdException w:name="Strong" w:semiHidden="0" w:uiPriority="22" w:unhideWhenUsed="0" w:qFormat="1"/>
+    <w:lsdException w:name="Emphasis" w:semiHidden="0" w:uiPriority="20" w:unhideWhenUsed="0" w:qFormat="1"/>
+    <w:lsdException w:name="Table Grid" w:semiHidden="0" w:uiPriority="59" w:unhideWhenUsed="0"/>
+    <w:lsdException w:name="Placeholder Text" w:unhideWhenUsed="0"/>
+    <w:lsdException w:name="No Spacing" w:semiHidden="0" w:uiPriority="1" w:unhideWhenUsed="0" w:qFormat="1"/>
+    <w:lsdException w:name="Light Shading" w:semiHidden="0" w:uiPriority="60" w:unhideWhenUsed="0"/>
+    <w:lsdException w:name="Light List" w:semiHidden="0" w:uiPriority="61" w:unhideWhenUsed="0"/>
+    <w:lsdException w:name="Light Grid" w:semiHidden="0" w:uiPriority="62" w:unhideWhenUsed="0"/>
+    <w:lsdException w:name="Medium Shading 1" w:semiHidden="0" w:uiPriority="63" w:unhideWhenUsed="0"/>
+    <w:lsdException w:name="Medium Shading 2" w:semiHidden="0" w:uiPriority="64" w:unhideWhenUsed="0"/>
+    <w:lsdException w:name="Medium List 1" w:semiHidden="0" w:uiPriority="65" w:unhideWhenUsed="0"/>
+    <w:lsdException w:name="Medium List 2" w:semiHidden="0" w:uiPriority="66" w:unhideWhenUsed="0"/>
+    <w:lsdException w:name="Medium Grid 1" w:semiHidden="0" w:uiPriority="67" w:unhideWhenUsed="0"/>
+    <w:lsdException w:name="Medium Grid 2" w:semiHidden="0" w:uiPriority="68" w:unhideWhenUsed="0"/>
+    <w:lsdException w:name="Medium Grid 3" w:semiHidden="0" w:uiPriority="69" w:unhideWhenUsed="0"/>
+    <w:lsdException w:name="Dark List" w:semiHidden="0" w:uiPriority="70" w:unhideWhenUsed="0"/>
+    <w:lsdException w:name="Colorful Shading" w:semiHidden="0" w:uiPriority="71" w:unhideWhenUsed="0"/>
+    <w:lsdException w:name="Colorful List" w:semiHidden="0" w:uiPriority="72" w:unhideWhenUsed="0"/>
+    <w:lsdException w:name="Colorful Grid" w:semiHidden="0" w:uiPriority="73" w:unhideWhenUsed="0"/>
+    <w:lsdException w:name="Light Shading Accent 1" w:semiHidden="0" w:uiPriority="60" w:unhideWhenUsed="0"/>
+    <w:lsdException w:name="Light List Accent 1" w:semiHidden="0" w:uiPriority="61" w:unhideWhenUsed="0"/>
+    <w:lsdException w:name="Light Grid Accent 1" w:semiHidden="0" w:uiPriority="62" w:unhideWhenUsed="0"/>
+    <w:lsdException w:name="Medium Shading 1 Accent 1" w:semiHidden="0" w:uiPriority="63" w:unhideWhenUsed="0"/>
+    <w:lsdException w:name="Medium Shading 2 Accent 1" w:semiHidden="0" w:uiPriority="64" w:unhideWhenUsed="0"/>
+    <w:lsdException w:name="Medium List 1 Accent 1" w:semiHidden="0" w:uiPriority="65" w:unhideWhenUsed="0"/>
+    <w:lsdException w:name="Revision" w:unhideWhenUsed="0"/>
+    <w:lsdException w:name="List Paragraph" w:semiHidden="0" w:uiPriority="34" w:unhideWhenUsed="0" w:qFormat="1"/>
+    <w:lsdException w:name="Quote" w:semiHidden="0" w:uiPriority="29" w:unhideWhenUsed="0" w:qFormat="1"/>
+    <w:lsdException w:name="Intense Quote" w:semiHidden="0" w:uiPriority="30" w:unhideWhenUsed="0" w:qFormat="1"/>
+    <w:lsdException w:name="Medium List 2 Accent 1" w:semiHidden="0" w:uiPriority="66" w:unhideWhenUsed="0"/>
+    <w:lsdException w:name="Medium Grid 1 Accent 1" w:semiHidden="0" w:uiPriority="67" w:unhideWhenUsed="0"/>
+    <w:lsdException w:name="Medium Grid 2 Accent 1" w:semiHidden="0" w:uiPriority="68" w:unhideWhenUsed="0"/>
+    <w:lsdException w:name="Medium Grid 3 Accent 1" w:semiHidden="0" w:uiPriority="69" w:unhideWhenUsed="0"/>
+    <w:lsdException w:name="Dark List Accent 1" w:semiHidden="0" w:uiPriority="70" w:unhideWhenUsed="0"/>
+    <w:lsdException w:name="Colorful Shading Accent 1" w:semiHidden="0" w:uiPriority="71" w:unhideWhenUsed="0"/>
+    <w:lsdException w:name="Colorful List Accent 1" w:semiHidden="0" w:uiPriority="72" w:unhideWhenUsed="0"/>
+    <w:lsdException w:name="Colorful Grid Accent 1" w:semiHidden="0" w:uiPriority="73" w:unhideWhenUsed="0"/>
+    <w:lsdException w:name="Light Shading Accent 2" w:semiHidden="0" w:uiPriority="60" w:unhideWhenUsed="0"/>
+    <w:lsdException w:name="Light List Accent 2" w:semiHidden="0" w:uiPriority="61" w:unhideWhenUsed="0"/>
+    <w:lsdException w:name="Light Grid Accent 2" w:semiHidden="0" w:uiPriority="62" w:unhideWhenUsed="0"/>
+    <w:lsdException w:name="Medium Shading 1 Accent 2" w:semiHidden="0" w:uiPriority="63" w:unhideWhenUsed="0"/>
+    <w:lsdException w:name="Medium Shading 2 Accent 2" w:semiHidden="0" w:uiPriority="64" w:unhideWhenUsed="0"/>
+    <w:lsdException w:name="Medium List 1 Accent 2" w:semiHidden="0" w:uiPriority="65" w:unhideWhenUsed="0"/>
+    <w:lsdException w:name="Medium List 2 Accent 2" w:semiHidden="0" w:uiPriority="66" w:unhideWhenUsed="0"/>
+    <w:lsdException w:name="Medium Grid 1 Accent 2" w:semiHidden="0" w:uiPriority="67" w:unhideWhenUsed="0"/>
+    <w:lsdException w:name="Medium Grid 2 Accent 2" w:semiHidden="0" w:uiPriority="68" w:unhideWhenUsed="0"/>
+    <w:lsdException w:name="Medium Grid 3 Accent 2" w:semiHidden="0" w:uiPriority="69" w:unhideWhenUsed="0"/>
+    <w:lsdException w:name="Dark List Accent 2" w:semiHidden="0" w:uiPriority="70" w:unhideWhenUsed="0"/>
+    <w:lsdException w:name="Colorful Shading Accent 2" w:semiHidden="0" w:uiPriority="71" w:unhideWhenUsed="0"/>
+    <w:lsdException w:name="Colorful List Accent 2" w:semiHidden="0" w:uiPriority="72" w:unhideWhenUsed="0"/>
+    <w:lsdException w:name="Colorful Grid Accent 2" w:semiHidden="0" w:uiPriority="73" w:unhideWhenUsed="0"/>
+    <w:lsdException w:name="Light Shading Accent 3" w:semiHidden="0" w:uiPriority="60" w:unhideWhenUsed="0"/>
+    <w:lsdException w:name="Light List Accent 3" w:semiHidden="0" w:uiPriority="61" w:unhideWhenUsed="0"/>
+    <w:lsdException w:name="Light Grid Accent 3" w:semiHidden="0" w:uiPriority="62" w:unhideWhenUsed="0"/>
+    <w:lsdException w:name="Medium Shading 1 Accent 3" w:semiHidden="0" w:uiPriority="63" w:unhideWhenUsed="0"/>
+    <w:lsdException w:name="Medium Shading 2 Accent 3" w:semiHidden="0" w:uiPriority="64" w:unhideWhenUsed="0"/>
+    <w:lsdException w:name="Medium List 1 Accent 3" w:semiHidden="0" w:uiPriority="65" w:unhideWhenUsed="0"/>
+    <w:lsdException w:name="Medium List 2 Accent 3" w:semiHidden="0" w:uiPriority="66" w:unhideWhenUsed="0"/>
+    <w:lsdException w:name="Medium Grid 1 Accent 3" w:semiHidden="0" w:uiPriority="67" w:unhideWhenUsed="0"/>
+    <w:lsdException w:name="Medium Grid 2 Accent 3" w:semiHidden="0" w:uiPriority="68" w:unhideWhenUsed="0"/>
+    <w:lsdException w:name="Medium Grid 3 Accent 3" w:semiHidden="0" w:uiPriority="69" w:unhideWhenUsed="0"/>
+    <w:lsdException w:name="Dark List Accent 3" w:semiHidden="0" w:uiPriority="70" w:unhideWhenUsed="0"/>
+    <w:lsdException w:name="Colorful Shading Accent 3" w:semiHidden="0" w:uiPriority="71" w:unhideWhenUsed="0"/>
+    <w:lsdException w:name="Colorful List Accent 3" w:semiHidden="0" w:uiPriority="72" w:unhideWhenUsed="0"/>
+    <w:lsdException w:name="Colorful Grid Accent 3" w:semiHidden="0" w:uiPriority="73" w:unhideWhenUsed="0"/>
+    <w:lsdException w:name="Light Shading Accent 4" w:semiHidden="0" w:uiPriority="60" w:unhideWhenUsed="0"/>
+    <w:lsdException w:name="Light List Accent 4" w:semiHidden="0" w:uiPriority="61" w:unhideWhenUsed="0"/>
+    <w:lsdException w:name="Light Grid Accent 4" w:semiHidden="0" w:uiPriority="62" w:unhideWhenUsed="0"/>
+    <w:lsdException w:name="Medium Shading 1 Accent 4" w:semiHidden="0" w:uiPriority="63" w:unhideWhenUsed="0"/>
+    <w:lsdException w:name="Medium Shading 2 Accent 4" w:semiHidden="0" w:uiPriority="64" w:unhideWhenUsed="0"/>
+    <w:lsdException w:name="Medium List 1 Accent 4" w:semiHidden="0" w:uiPriority="65" w:unhideWhenUsed="0"/>
+    <w:lsdException w:name="Medium List 2 Accent 4" w:semiHidden="0" w:uiPriority="66" w:unhideWhenUsed="0"/>
+    <w:lsdException w:name="Medium Grid 1 Accent 4" w:semiHidden="0" w:uiPriority="67" w:unhideWhenUsed="0"/>
+    <w:lsdException w:name="Medium Grid 2 Accent 4" w:semiHidden="0" w:uiPriority="68" w:unhideWhenUsed="0"/>
+    <w:lsdException w:name="Medium Grid 3 Accent 4" w:semiHidden="0" w:uiPriority="69" w:unhideWhenUsed="0"/>
+    <w:lsdException w:name="Dark List Accent 4" w:semiHidden="0" w:uiPriority="70" w:unhideWhenUsed="0"/>
+    <w:lsdException w:name="Colorful Shading Accent 4" w:semiHidden="0" w:uiPriority="71" w:unhideWhenUsed="0"/>
+    <w:lsdException w:name="Colorful List Accent 4" w:semiHidden="0" w:uiPriority="72" w:unhideWhenUsed="0"/>
+    <w:lsdException w:name="Colorful Grid Accent 4" w:semiHidden="0" w:uiPriority="73" w:unhideWhenUsed="0"/>
+    <w:lsdException w:name="Light Shading Accent 5" w:semiHidden="0" w:uiPriority="60" w:unhideWhenUsed="0"/>
+    <w:lsdException w:name="Light List Accent 5" w:semiHidden="0" w:uiPriority="61" w:unhideWhenUsed="0"/>
+    <w:lsdException w:name="Light Grid Accent 5" w:semiHidden="0" w:uiPriority="62" w:unhideWhenUsed="0"/>
+    <w:lsdException w:name="Medium Shading 1 Accent 5" w:semiHidden="0" w:uiPriority="63" w:unhideWhenUsed="0"/>
+    <w:lsdException w:name="Medium Shading 2 Accent 5" w:semiHidden="0" w:uiPriority="64" w:unhideWhenUsed="0"/>
+    <w:lsdException w:name="Medium List 1 Accent 5" w:semiHidden="0" w:uiPriority="65" w:unhideWhenUsed="0"/>
+    <w:lsdException w:name="Medium List 2 Accent 5" w:semiHidden="0" w:uiPriority="66" w:unhideWhenUsed="0"/>
+    <w:lsdException w:name="Medium Grid 1 Accent 5" w:semiHidden="0" w:uiPriority="67" w:unhideWhenUsed="0"/>
+    <w:lsdException w:name="Medium Grid 2 Accent 5" w:semiHidden="0" w:uiPriority="68" w:unhideWhenUsed="0"/>
+    <w:lsdException w:name="Medium Grid 3 Accent 5" w:semiHidden="0" w:uiPriority="69" w:unhideWhenUsed="0"/>
+    <w:lsdException w:name="Dark List Accent 5" w:semiHidden="0" w:uiPriority="70" w:unhideWhenUsed="0"/>
+    <w:lsdException w:name="Colorful Shading Accent 5" w:semiHidden="0" w:uiPriority="71" w:unhideWhenUsed="0"/>
+    <w:lsdException w:name="Colorful List Accent 5" w:semiHidden="0" w:uiPriority="72" w:unhideWhenUsed="0"/>
+    <w:lsdException w:name="Colorful Grid Accent 5" w:semiHidden="0" w:uiPriority="73" w:unhideWhenUsed="0"/>
+    <w:lsdException w:name="Light Shading Accent 6" w:semiHidden="0" w:uiPriority="60" w:unhideWhenUsed="0"/>
+    <w:lsdException w:name="Light List Accent 6" w:semiHidden="0" w:uiPriority="61" w:unhideWhenUsed="0"/>
+    <w:lsdException w:name="Light Grid Accent 6" w:semiHidden="0" w:uiPriority="62" w:unhideWhenUsed="0"/>
+    <w:lsdException w:name="Medium Shading 1 Accent 6" w:semiHidden="0" w:uiPriority="63" w:unhideWhenUsed="0"/>
+    <w:lsdException w:name="Medium Shading 2 Accent 6" w:semiHidden="0" w:uiPriority="64" w:unhideWhenUsed="0"/>
+    <w:lsdException w:name="Medium List 1 Accent 6" w:semiHidden="0" w:uiPriority="65" w:unhideWhenUsed="0"/>
+    <w:lsdException w:name="Medium List 2 Accent 6" w:semiHidden="0" w:uiPriority="66" w:unhideWhenUsed="0"/>
+    <w:lsdException w:name="Medium Grid 1 Accent 6" w:semiHidden="0" w:uiPriority="67" w:unhideWhenUsed="0"/>
+    <w:lsdException w:name="Medium Grid 2 Accent 6" w:semiHidden="0" w:uiPriority="68" w:unhideWhenUsed="0"/>
+    <w:lsdException w:name="Medium Grid 3 Accent 6" w:semiHidden="0" w:uiPriority="69" w:unhideWhenUsed="0"/>
+    <w:lsdException w:name="Dark List Accent 6" w:semiHidden="0" w:uiPriority="70" w:unhideWhenUsed="0"/>
+    <w:lsdException w:name="Colorful Shading Accent 6" w:semiHidden="0" w:uiPriority="71" w:unhideWhenUsed="0"/>
+    <w:lsdException w:name="Colorful List Accent 6" w:semiHidden="0" w:uiPriority="72" w:unhideWhenUsed="0"/>
+    <w:lsdException w:name="Colorful Grid Accent 6" w:semiHidden="0" w:uiPriority="73" w:unhideWhenUsed="0"/>
+    <w:lsdException w:name="Subtle Emphasis" w:semiHidden="0" w:uiPriority="19" w:unhideWhenUsed="0" w:qFormat="1"/>
+    <w:lsdException w:name="Intense Emphasis" w:semiHidden="0" w:uiPriority="21" w:unhideWhenUsed="0" w:qFormat="1"/>
+    <w:lsdException w:name="Subtle Reference" w:semiHidden="0" w:uiPriority="31" w:unhideWhenUsed="0" w:qFormat="1"/>
+    <w:lsdException w:name="Intense Reference" w:semiHidden="0" w:uiPriority="32" w:unhideWhenUsed="0" w:qFormat="1"/>
+    <w:lsdException w:name="Book Title" w:semiHidden="0" w:uiPriority="33" w:unhideWhenUsed="0" w:qFormat="1"/>
+    <w:lsdException w:name="Bibliography" w:uiPriority="37"/>
+    <w:lsdException w:name="TOC Heading" w:uiPriority="39" w:qFormat="1"/>
   </w:latentStyles>
   <w:style w:type="paragraph" w:default="1" w:styleId="Normal">
     <w:name w:val="Normal"/>

</xml_diff>

<commit_message>
Shrunk table font a bit. Made reply letter a little nicer to reviewer 1.
</commit_message>
<xml_diff>
--- a/peer_reviews/Reply1.docx
+++ b/peer_reviews/Reply1.docx
@@ -1,6 +1,6 @@
 
 <file path=word/document.xml><?xml version="1.0" encoding="utf-8"?>
-<w:document xmlns:wpc="http://schemas.microsoft.com/office/word/2010/wordprocessingCanvas" xmlns:mc="http://schemas.openxmlformats.org/markup-compatibility/2006" xmlns:o="urn:schemas-microsoft-com:office:office" xmlns:r="http://schemas.openxmlformats.org/officeDocument/2006/relationships" xmlns:m="http://schemas.openxmlformats.org/officeDocument/2006/math" xmlns:v="urn:schemas-microsoft-com:vml" xmlns:wp14="http://schemas.microsoft.com/office/word/2010/wordprocessingDrawing" xmlns:wp="http://schemas.openxmlformats.org/drawingml/2006/wordprocessingDrawing" xmlns:w10="urn:schemas-microsoft-com:office:word" xmlns:w="http://schemas.openxmlformats.org/wordprocessingml/2006/main" xmlns:w14="http://schemas.microsoft.com/office/word/2010/wordml" xmlns:wpg="http://schemas.microsoft.com/office/word/2010/wordprocessingGroup" xmlns:wpi="http://schemas.microsoft.com/office/word/2010/wordprocessingInk" xmlns:wne="http://schemas.microsoft.com/office/word/2006/wordml" xmlns:wps="http://schemas.microsoft.com/office/word/2010/wordprocessingShape" mc:Ignorable="w14 wp14">
+<w:document xmlns:wpc="http://schemas.microsoft.com/office/word/2010/wordprocessingCanvas" xmlns:mc="http://schemas.openxmlformats.org/markup-compatibility/2006" xmlns:o="urn:schemas-microsoft-com:office:office" xmlns:r="http://schemas.openxmlformats.org/officeDocument/2006/relationships" xmlns:m="http://schemas.openxmlformats.org/officeDocument/2006/math" xmlns:v="urn:schemas-microsoft-com:vml" xmlns:wp14="http://schemas.microsoft.com/office/word/2010/wordprocessingDrawing" xmlns:wp="http://schemas.openxmlformats.org/drawingml/2006/wordprocessingDrawing" xmlns:w10="urn:schemas-microsoft-com:office:word" xmlns:w="http://schemas.openxmlformats.org/wordprocessingml/2006/main" xmlns:w14="http://schemas.microsoft.com/office/word/2010/wordml" xmlns:w15="http://schemas.microsoft.com/office/word/2012/wordml" xmlns:wpg="http://schemas.microsoft.com/office/word/2010/wordprocessingGroup" xmlns:wpi="http://schemas.microsoft.com/office/word/2010/wordprocessingInk" xmlns:wne="http://schemas.microsoft.com/office/word/2006/wordml" xmlns:wps="http://schemas.microsoft.com/office/word/2010/wordprocessingShape" mc:Ignorable="w14 w15 wp14">
   <w:body>
     <w:p>
       <w:pPr>
@@ -118,23 +118,13 @@
         </w:rPr>
         <w:t xml:space="preserve"> </w:t>
       </w:r>
-      <w:proofErr w:type="gramStart"/>
-      <w:r>
-        <w:rPr>
-          <w:rFonts w:ascii="Times New Roman" w:hAnsi="Times New Roman" w:cs="Times New Roman"/>
-          <w:sz w:val="24"/>
-          <w:szCs w:val="24"/>
-        </w:rPr>
-        <w:t>attention</w:t>
-      </w:r>
-      <w:proofErr w:type="gramEnd"/>
-      <w:r>
-        <w:rPr>
-          <w:rFonts w:ascii="Times New Roman" w:hAnsi="Times New Roman" w:cs="Times New Roman"/>
-          <w:sz w:val="24"/>
-          <w:szCs w:val="24"/>
-        </w:rPr>
-        <w:t xml:space="preserve"> to heterogeneity, and </w:t>
+      <w:r>
+        <w:rPr>
+          <w:rFonts w:ascii="Times New Roman" w:hAnsi="Times New Roman" w:cs="Times New Roman"/>
+          <w:sz w:val="24"/>
+          <w:szCs w:val="24"/>
+        </w:rPr>
+        <w:t xml:space="preserve">attention to heterogeneity, and </w:t>
       </w:r>
       <w:r>
         <w:rPr>
@@ -161,7 +151,6 @@
         </w:rPr>
         <w:t xml:space="preserve"> </w:t>
       </w:r>
-      <w:proofErr w:type="gramStart"/>
       <w:r>
         <w:rPr>
           <w:rFonts w:ascii="Times New Roman" w:hAnsi="Times New Roman" w:cs="Times New Roman"/>
@@ -170,7 +159,6 @@
         </w:rPr>
         <w:t>consideration</w:t>
       </w:r>
-      <w:proofErr w:type="gramEnd"/>
       <w:r>
         <w:rPr>
           <w:rFonts w:ascii="Times New Roman" w:hAnsi="Times New Roman" w:cs="Times New Roman"/>
@@ -391,43 +379,7 @@
           <w:sz w:val="24"/>
           <w:szCs w:val="24"/>
         </w:rPr>
-        <w:t xml:space="preserve">A spot check revealed only one dichotomous study outcome (behavior in a prisoner’s dilemma, </w:t>
-      </w:r>
-      <w:proofErr w:type="spellStart"/>
-      <w:r>
-        <w:rPr>
-          <w:rFonts w:ascii="Times New Roman" w:hAnsi="Times New Roman" w:cs="Times New Roman"/>
-          <w:sz w:val="24"/>
-          <w:szCs w:val="24"/>
-        </w:rPr>
-        <w:t>Sheese</w:t>
-      </w:r>
-      <w:proofErr w:type="spellEnd"/>
-      <w:r>
-        <w:rPr>
-          <w:rFonts w:ascii="Times New Roman" w:hAnsi="Times New Roman" w:cs="Times New Roman"/>
-          <w:sz w:val="24"/>
-          <w:szCs w:val="24"/>
-        </w:rPr>
-        <w:t xml:space="preserve"> &amp; </w:t>
-      </w:r>
-      <w:proofErr w:type="spellStart"/>
-      <w:r>
-        <w:rPr>
-          <w:rFonts w:ascii="Times New Roman" w:hAnsi="Times New Roman" w:cs="Times New Roman"/>
-          <w:sz w:val="24"/>
-          <w:szCs w:val="24"/>
-        </w:rPr>
-        <w:t>Graziano</w:t>
-      </w:r>
-      <w:proofErr w:type="spellEnd"/>
-      <w:r>
-        <w:rPr>
-          <w:rFonts w:ascii="Times New Roman" w:hAnsi="Times New Roman" w:cs="Times New Roman"/>
-          <w:sz w:val="24"/>
-          <w:szCs w:val="24"/>
-        </w:rPr>
-        <w:t xml:space="preserve">, 2005). </w:t>
+        <w:t xml:space="preserve">A spot check revealed only one dichotomous study outcome (behavior in a prisoner’s dilemma, Sheese &amp; Graziano, 2005). </w:t>
       </w:r>
       <w:r>
         <w:rPr>
@@ -590,25 +542,7 @@
           <w:sz w:val="24"/>
           <w:szCs w:val="24"/>
         </w:rPr>
-        <w:t>One issue is that some correlations are point-</w:t>
-      </w:r>
-      <w:proofErr w:type="spellStart"/>
-      <w:r>
-        <w:rPr>
-          <w:rFonts w:ascii="Times New Roman" w:hAnsi="Times New Roman" w:cs="Times New Roman"/>
-          <w:sz w:val="24"/>
-          <w:szCs w:val="24"/>
-        </w:rPr>
-        <w:t>biserial</w:t>
-      </w:r>
-      <w:proofErr w:type="spellEnd"/>
-      <w:r>
-        <w:rPr>
-          <w:rFonts w:ascii="Times New Roman" w:hAnsi="Times New Roman" w:cs="Times New Roman"/>
-          <w:sz w:val="24"/>
-          <w:szCs w:val="24"/>
-        </w:rPr>
-        <w:t xml:space="preserve"> while others are Pearson moment.  </w:t>
+        <w:t xml:space="preserve">One issue is that some correlations are point-biserial while others are Pearson moment.  </w:t>
       </w:r>
       <w:r>
         <w:rPr>
@@ -688,25 +622,7 @@
           <w:sz w:val="24"/>
           <w:szCs w:val="24"/>
         </w:rPr>
-        <w:t>cross-sectional studies and the point-</w:t>
-      </w:r>
-      <w:proofErr w:type="spellStart"/>
-      <w:r>
-        <w:rPr>
-          <w:rFonts w:ascii="Times New Roman" w:hAnsi="Times New Roman" w:cs="Times New Roman"/>
-          <w:sz w:val="24"/>
-          <w:szCs w:val="24"/>
-        </w:rPr>
-        <w:t>biserial</w:t>
-      </w:r>
-      <w:proofErr w:type="spellEnd"/>
-      <w:r>
-        <w:rPr>
-          <w:rFonts w:ascii="Times New Roman" w:hAnsi="Times New Roman" w:cs="Times New Roman"/>
-          <w:sz w:val="24"/>
-          <w:szCs w:val="24"/>
-        </w:rPr>
-        <w:t xml:space="preserve"> correlations from experimental studies</w:t>
+        <w:t>cross-sectional studies and the point-biserial correlations from experimental studies</w:t>
       </w:r>
       <w:r>
         <w:rPr>
@@ -902,16 +818,7 @@
           <w:sz w:val="24"/>
           <w:szCs w:val="24"/>
         </w:rPr>
-        <w:t xml:space="preserve">, we </w:t>
-      </w:r>
-      <w:proofErr w:type="spellStart"/>
-      <w:r>
-        <w:rPr>
-          <w:rFonts w:ascii="Times New Roman" w:hAnsi="Times New Roman" w:cs="Times New Roman"/>
-          <w:sz w:val="24"/>
-          <w:szCs w:val="24"/>
-        </w:rPr>
-        <w:t xml:space="preserve">use </w:t>
+        <w:t xml:space="preserve">, we use </w:t>
       </w:r>
       <w:r>
         <w:rPr>
@@ -922,7 +829,6 @@
         </w:rPr>
         <w:t>r</w:t>
       </w:r>
-      <w:proofErr w:type="spellEnd"/>
       <w:r>
         <w:rPr>
           <w:rFonts w:ascii="Times New Roman" w:hAnsi="Times New Roman" w:cs="Times New Roman"/>
@@ -986,25 +892,7 @@
           <w:sz w:val="24"/>
           <w:szCs w:val="24"/>
         </w:rPr>
-        <w:t xml:space="preserve"> To draw funnel plots, we transformed these point-</w:t>
-      </w:r>
-      <w:proofErr w:type="spellStart"/>
-      <w:r>
-        <w:rPr>
-          <w:rFonts w:ascii="Times New Roman" w:hAnsi="Times New Roman" w:cs="Times New Roman"/>
-          <w:sz w:val="24"/>
-          <w:szCs w:val="24"/>
-        </w:rPr>
-        <w:t>biserial</w:t>
-      </w:r>
-      <w:proofErr w:type="spellEnd"/>
-      <w:r>
-        <w:rPr>
-          <w:rFonts w:ascii="Times New Roman" w:hAnsi="Times New Roman" w:cs="Times New Roman"/>
-          <w:sz w:val="24"/>
-          <w:szCs w:val="24"/>
-        </w:rPr>
-        <w:t xml:space="preserve"> correlations to Fisher </w:t>
+        <w:t xml:space="preserve"> To draw funnel plots, we transformed these point-biserial correlations to Fisher </w:t>
       </w:r>
       <w:r>
         <w:rPr>
@@ -1029,35 +917,7 @@
           <w:sz w:val="24"/>
           <w:szCs w:val="24"/>
         </w:rPr>
-        <w:t>, using the equation 1/</w:t>
-      </w:r>
-      <w:proofErr w:type="spellStart"/>
-      <w:proofErr w:type="gramStart"/>
-      <w:r>
-        <w:rPr>
-          <w:rFonts w:ascii="Times New Roman" w:hAnsi="Times New Roman" w:cs="Times New Roman"/>
-          <w:sz w:val="24"/>
-          <w:szCs w:val="24"/>
-        </w:rPr>
-        <w:t>sqrt</w:t>
-      </w:r>
-      <w:proofErr w:type="spellEnd"/>
-      <w:r>
-        <w:rPr>
-          <w:rFonts w:ascii="Times New Roman" w:hAnsi="Times New Roman" w:cs="Times New Roman"/>
-          <w:sz w:val="24"/>
-          <w:szCs w:val="24"/>
-        </w:rPr>
-        <w:t>(</w:t>
-      </w:r>
-      <w:proofErr w:type="gramEnd"/>
-      <w:r>
-        <w:rPr>
-          <w:rFonts w:ascii="Times New Roman" w:hAnsi="Times New Roman" w:cs="Times New Roman"/>
-          <w:sz w:val="24"/>
-          <w:szCs w:val="24"/>
-        </w:rPr>
-        <w:t xml:space="preserve">N-3) to approximate the standard error of </w:t>
+        <w:t xml:space="preserve">, using the equation 1/sqrt(N-3) to approximate the standard error of </w:t>
       </w:r>
       <w:r>
         <w:rPr>
@@ -1074,25 +934,7 @@
           <w:sz w:val="24"/>
           <w:szCs w:val="24"/>
         </w:rPr>
-        <w:t xml:space="preserve"> (</w:t>
-      </w:r>
-      <w:proofErr w:type="spellStart"/>
-      <w:r>
-        <w:rPr>
-          <w:rFonts w:ascii="Times New Roman" w:hAnsi="Times New Roman" w:cs="Times New Roman"/>
-          <w:sz w:val="24"/>
-          <w:szCs w:val="24"/>
-        </w:rPr>
-        <w:t>Borenstein</w:t>
-      </w:r>
-      <w:proofErr w:type="spellEnd"/>
-      <w:r>
-        <w:rPr>
-          <w:rFonts w:ascii="Times New Roman" w:hAnsi="Times New Roman" w:cs="Times New Roman"/>
-          <w:sz w:val="24"/>
-          <w:szCs w:val="24"/>
-        </w:rPr>
-        <w:t xml:space="preserve"> et al., 2009, p. 42, equations 6.2, </w:t>
+        <w:t xml:space="preserve"> (Borenstein et al., 2009, p. 42, equations 6.2, </w:t>
       </w:r>
       <w:r>
         <w:rPr>
@@ -1239,25 +1081,7 @@
           <w:sz w:val="24"/>
           <w:szCs w:val="24"/>
         </w:rPr>
-        <w:t>oint-</w:t>
-      </w:r>
-      <w:proofErr w:type="spellStart"/>
-      <w:r>
-        <w:rPr>
-          <w:rFonts w:ascii="Times New Roman" w:hAnsi="Times New Roman" w:cs="Times New Roman"/>
-          <w:sz w:val="24"/>
-          <w:szCs w:val="24"/>
-        </w:rPr>
-        <w:t>biserial</w:t>
-      </w:r>
-      <w:proofErr w:type="spellEnd"/>
-      <w:r>
-        <w:rPr>
-          <w:rFonts w:ascii="Times New Roman" w:hAnsi="Times New Roman" w:cs="Times New Roman"/>
-          <w:sz w:val="24"/>
-          <w:szCs w:val="24"/>
-        </w:rPr>
-        <w:t xml:space="preserve"> correlation, and then transformed that to</w:t>
+        <w:t>oint-biserial correlation, and then transformed that to</w:t>
       </w:r>
       <w:r>
         <w:rPr>
@@ -1298,18 +1122,8 @@
           <w:sz w:val="24"/>
           <w:szCs w:val="24"/>
         </w:rPr>
-        <w:t xml:space="preserve">, all using the standard formulae in </w:t>
-      </w:r>
-      <w:proofErr w:type="spellStart"/>
-      <w:r>
-        <w:rPr>
-          <w:rFonts w:ascii="Times New Roman" w:hAnsi="Times New Roman" w:cs="Times New Roman"/>
-          <w:sz w:val="24"/>
-          <w:szCs w:val="24"/>
-        </w:rPr>
-        <w:t>Borenstein</w:t>
-      </w:r>
-      <w:proofErr w:type="spellEnd"/>
+        <w:t>, all using the standard formulae in Borenstein</w:t>
+      </w:r>
       <w:r>
         <w:rPr>
           <w:rFonts w:ascii="Times New Roman" w:hAnsi="Times New Roman" w:cs="Times New Roman"/>
@@ -1405,28 +1219,8 @@
           <w:sz w:val="24"/>
           <w:szCs w:val="24"/>
         </w:rPr>
-        <w:t>1/</w:t>
-      </w:r>
-      <w:proofErr w:type="spellStart"/>
-      <w:proofErr w:type="gramStart"/>
-      <w:r>
-        <w:rPr>
-          <w:rFonts w:ascii="Times New Roman" w:hAnsi="Times New Roman" w:cs="Times New Roman"/>
-          <w:sz w:val="24"/>
-          <w:szCs w:val="24"/>
-        </w:rPr>
-        <w:t>sqrt</w:t>
-      </w:r>
-      <w:proofErr w:type="spellEnd"/>
-      <w:r>
-        <w:rPr>
-          <w:rFonts w:ascii="Times New Roman" w:hAnsi="Times New Roman" w:cs="Times New Roman"/>
-          <w:sz w:val="24"/>
-          <w:szCs w:val="24"/>
-        </w:rPr>
-        <w:t>(</w:t>
-      </w:r>
-      <w:proofErr w:type="gramEnd"/>
+        <w:t>1/sqrt(</w:t>
+      </w:r>
       <w:r>
         <w:rPr>
           <w:rFonts w:ascii="Times New Roman" w:hAnsi="Times New Roman" w:cs="Times New Roman"/>
@@ -1450,25 +1244,7 @@
           <w:sz w:val="24"/>
           <w:szCs w:val="24"/>
         </w:rPr>
-        <w:t xml:space="preserve"> in </w:t>
-      </w:r>
-      <w:proofErr w:type="spellStart"/>
-      <w:r>
-        <w:rPr>
-          <w:rFonts w:ascii="Times New Roman" w:hAnsi="Times New Roman" w:cs="Times New Roman"/>
-          <w:sz w:val="24"/>
-          <w:szCs w:val="24"/>
-        </w:rPr>
-        <w:t>Borenstein</w:t>
-      </w:r>
-      <w:proofErr w:type="spellEnd"/>
-      <w:r>
-        <w:rPr>
-          <w:rFonts w:ascii="Times New Roman" w:hAnsi="Times New Roman" w:cs="Times New Roman"/>
-          <w:sz w:val="24"/>
-          <w:szCs w:val="24"/>
-        </w:rPr>
-        <w:t xml:space="preserve"> et al. (2009)</w:t>
+        <w:t xml:space="preserve"> in Borenstein et al. (2009)</w:t>
       </w:r>
       <w:r>
         <w:rPr>
@@ -1484,25 +1260,7 @@
           <w:sz w:val="24"/>
           <w:szCs w:val="24"/>
         </w:rPr>
-        <w:t xml:space="preserve"> and the Equation 16 in </w:t>
-      </w:r>
-      <w:proofErr w:type="spellStart"/>
-      <w:r>
-        <w:rPr>
-          <w:rFonts w:ascii="Times New Roman" w:hAnsi="Times New Roman" w:cs="Times New Roman"/>
-          <w:sz w:val="24"/>
-          <w:szCs w:val="24"/>
-        </w:rPr>
-        <w:t>Pustejovsky</w:t>
-      </w:r>
-      <w:proofErr w:type="spellEnd"/>
-      <w:r>
-        <w:rPr>
-          <w:rFonts w:ascii="Times New Roman" w:hAnsi="Times New Roman" w:cs="Times New Roman"/>
-          <w:sz w:val="24"/>
-          <w:szCs w:val="24"/>
-        </w:rPr>
-        <w:t xml:space="preserve"> (2014)</w:t>
+        <w:t xml:space="preserve"> and the Equation 16 in Pustejovsky (2014)</w:t>
       </w:r>
       <w:r>
         <w:rPr>
@@ -1562,7 +1320,7 @@
                     </pic:cNvPicPr>
                   </pic:nvPicPr>
                   <pic:blipFill>
-                    <a:blip r:embed="rId5">
+                    <a:blip r:embed="rId4">
                       <a:extLst>
                         <a:ext uri="{28A0092B-C50C-407E-A947-70E740481C1C}">
                           <a14:useLocalDpi xmlns:a14="http://schemas.microsoft.com/office/drawing/2010/main" val="0"/>
@@ -1622,25 +1380,7 @@
           <w:sz w:val="24"/>
           <w:szCs w:val="24"/>
         </w:rPr>
-        <w:t xml:space="preserve"> We feel that the two estimators yield </w:t>
-      </w:r>
-      <w:proofErr w:type="gramStart"/>
-      <w:r>
-        <w:rPr>
-          <w:rFonts w:ascii="Times New Roman" w:hAnsi="Times New Roman" w:cs="Times New Roman"/>
-          <w:sz w:val="24"/>
-          <w:szCs w:val="24"/>
-        </w:rPr>
-        <w:t>similar enough results that either is</w:t>
-      </w:r>
-      <w:proofErr w:type="gramEnd"/>
-      <w:r>
-        <w:rPr>
-          <w:rFonts w:ascii="Times New Roman" w:hAnsi="Times New Roman" w:cs="Times New Roman"/>
-          <w:sz w:val="24"/>
-          <w:szCs w:val="24"/>
-        </w:rPr>
-        <w:t xml:space="preserve"> an appropriate approximation.</w:t>
+        <w:t xml:space="preserve"> We feel that the two estimators yield similar enough results that either is an appropriate approximation.</w:t>
       </w:r>
     </w:p>
     <w:p>
@@ -1666,35 +1406,7 @@
           <w:sz w:val="24"/>
           <w:szCs w:val="24"/>
         </w:rPr>
-        <w:t>e note that the Comprehensive Meta-Analysis software is generally pretty carefree about which variance estimator is used for Fisher’s Z. Some macros for entering effect sizes will use the 1/</w:t>
-      </w:r>
-      <w:proofErr w:type="spellStart"/>
-      <w:proofErr w:type="gramStart"/>
-      <w:r>
-        <w:rPr>
-          <w:rFonts w:ascii="Times New Roman" w:hAnsi="Times New Roman" w:cs="Times New Roman"/>
-          <w:sz w:val="24"/>
-          <w:szCs w:val="24"/>
-        </w:rPr>
-        <w:t>sqrt</w:t>
-      </w:r>
-      <w:proofErr w:type="spellEnd"/>
-      <w:r>
-        <w:rPr>
-          <w:rFonts w:ascii="Times New Roman" w:hAnsi="Times New Roman" w:cs="Times New Roman"/>
-          <w:sz w:val="24"/>
-          <w:szCs w:val="24"/>
-        </w:rPr>
-        <w:t>(</w:t>
-      </w:r>
-      <w:proofErr w:type="gramEnd"/>
-      <w:r>
-        <w:rPr>
-          <w:rFonts w:ascii="Times New Roman" w:hAnsi="Times New Roman" w:cs="Times New Roman"/>
-          <w:sz w:val="24"/>
-          <w:szCs w:val="24"/>
-        </w:rPr>
-        <w:t>N-3) approximation, while others will use the equation suggested by Reviewer 3.</w:t>
+        <w:t>e note that the Comprehensive Meta-Analysis software is generally pretty carefree about which variance estimator is used for Fisher’s Z. Some macros for entering effect sizes will use the 1/sqrt(N-3) approximation, while others will use the equation suggested by Reviewer 3.</w:t>
       </w:r>
       <w:r>
         <w:rPr>
@@ -2037,25 +1749,7 @@
           <w:sz w:val="24"/>
           <w:szCs w:val="24"/>
         </w:rPr>
-        <w:t xml:space="preserve"> we think it best not to make too many changes from the original Anderson et al. </w:t>
-      </w:r>
-      <w:proofErr w:type="spellStart"/>
-      <w:r>
-        <w:rPr>
-          <w:rFonts w:ascii="Times New Roman" w:hAnsi="Times New Roman" w:cs="Times New Roman"/>
-          <w:sz w:val="24"/>
-          <w:szCs w:val="24"/>
-        </w:rPr>
-        <w:t>codings</w:t>
-      </w:r>
-      <w:proofErr w:type="spellEnd"/>
-      <w:r>
-        <w:rPr>
-          <w:rFonts w:ascii="Times New Roman" w:hAnsi="Times New Roman" w:cs="Times New Roman"/>
-          <w:sz w:val="24"/>
-          <w:szCs w:val="24"/>
-        </w:rPr>
-        <w:t>. Our analyses are intended as a direct reexamination of the analyses and arguments provided by Anderson et al.</w:t>
+        <w:t xml:space="preserve"> we think it best not to make too many changes from the original Anderson et al. codings. Our analyses are intended as a direct reexamination of the analyses and arguments provided by Anderson et al.</w:t>
       </w:r>
       <w:r>
         <w:rPr>
@@ -2176,43 +1870,7 @@
           <w:sz w:val="24"/>
           <w:szCs w:val="24"/>
         </w:rPr>
-        <w:t>We do exclude two studies due to concerns over relevance (</w:t>
-      </w:r>
-      <w:proofErr w:type="spellStart"/>
-      <w:r>
-        <w:rPr>
-          <w:rFonts w:ascii="Times New Roman" w:hAnsi="Times New Roman" w:cs="Times New Roman"/>
-          <w:sz w:val="24"/>
-          <w:szCs w:val="24"/>
-        </w:rPr>
-        <w:t>Panee</w:t>
-      </w:r>
-      <w:proofErr w:type="spellEnd"/>
-      <w:r>
-        <w:rPr>
-          <w:rFonts w:ascii="Times New Roman" w:hAnsi="Times New Roman" w:cs="Times New Roman"/>
-          <w:sz w:val="24"/>
-          <w:szCs w:val="24"/>
-        </w:rPr>
-        <w:t xml:space="preserve"> &amp; Ballard, 2002; </w:t>
-      </w:r>
-      <w:proofErr w:type="spellStart"/>
-      <w:r>
-        <w:rPr>
-          <w:rFonts w:ascii="Times New Roman" w:hAnsi="Times New Roman" w:cs="Times New Roman"/>
-          <w:sz w:val="24"/>
-          <w:szCs w:val="24"/>
-        </w:rPr>
-        <w:t>Graybill</w:t>
-      </w:r>
-      <w:proofErr w:type="spellEnd"/>
-      <w:r>
-        <w:rPr>
-          <w:rFonts w:ascii="Times New Roman" w:hAnsi="Times New Roman" w:cs="Times New Roman"/>
-          <w:sz w:val="24"/>
-          <w:szCs w:val="24"/>
-        </w:rPr>
-        <w:t xml:space="preserve"> et al., 1985</w:t>
+        <w:t>We do exclude two studies due to concerns over relevance (Panee &amp; Ballard, 2002; Graybill et al., 1985</w:t>
       </w:r>
       <w:r>
         <w:rPr>
@@ -2381,25 +2039,7 @@
           <w:sz w:val="24"/>
           <w:szCs w:val="24"/>
         </w:rPr>
-        <w:t xml:space="preserve">indicators of study quality tend to be </w:t>
-      </w:r>
-      <w:proofErr w:type="gramStart"/>
-      <w:r>
-        <w:rPr>
-          <w:rFonts w:ascii="Times New Roman" w:hAnsi="Times New Roman" w:cs="Times New Roman"/>
-          <w:sz w:val="24"/>
-          <w:szCs w:val="24"/>
-        </w:rPr>
-        <w:t>insufficiently</w:t>
-      </w:r>
-      <w:proofErr w:type="gramEnd"/>
-      <w:r>
-        <w:rPr>
-          <w:rFonts w:ascii="Times New Roman" w:hAnsi="Times New Roman" w:cs="Times New Roman"/>
-          <w:sz w:val="24"/>
-          <w:szCs w:val="24"/>
-        </w:rPr>
-        <w:t xml:space="preserve"> reported or to demonstrate </w:t>
+        <w:t xml:space="preserve">indicators of study quality tend to be insufficiently reported or to demonstrate </w:t>
       </w:r>
       <w:r>
         <w:rPr>
@@ -2512,25 +2152,7 @@
           <w:sz w:val="24"/>
           <w:szCs w:val="24"/>
         </w:rPr>
-        <w:t xml:space="preserve">e disagree with some of their finer points, as we feel that their conceptualization of validity in measurement and manipulation appears to vary from study to study. Moreover, it seems to </w:t>
-      </w:r>
-      <w:proofErr w:type="spellStart"/>
-      <w:r>
-        <w:rPr>
-          <w:rFonts w:ascii="Times New Roman" w:hAnsi="Times New Roman" w:cs="Times New Roman"/>
-          <w:sz w:val="24"/>
-          <w:szCs w:val="24"/>
-        </w:rPr>
-        <w:t>covary</w:t>
-      </w:r>
-      <w:proofErr w:type="spellEnd"/>
-      <w:r>
-        <w:rPr>
-          <w:rFonts w:ascii="Times New Roman" w:hAnsi="Times New Roman" w:cs="Times New Roman"/>
-          <w:sz w:val="24"/>
-          <w:szCs w:val="24"/>
-        </w:rPr>
-        <w:t xml:space="preserve"> with statistical significance, </w:t>
+        <w:t xml:space="preserve">e disagree with some of their finer points, as we feel that their conceptualization of validity in measurement and manipulation appears to vary from study to study. Moreover, it seems to covary with statistical significance, </w:t>
       </w:r>
       <w:r>
         <w:rPr>
@@ -3857,7 +3479,33 @@
           <w:sz w:val="24"/>
           <w:szCs w:val="24"/>
         </w:rPr>
-        <w:t xml:space="preserve">. However, to </w:t>
+        <w:t>. However,</w:t>
+      </w:r>
+      <w:r>
+        <w:rPr>
+          <w:rFonts w:ascii="Times New Roman" w:hAnsi="Times New Roman" w:cs="Times New Roman"/>
+          <w:sz w:val="24"/>
+          <w:szCs w:val="24"/>
+        </w:rPr>
+        <w:t xml:space="preserve"> evidence must be allowed to inspire changes in theory</w:t>
+      </w:r>
+      <w:bookmarkStart w:id="0" w:name="_GoBack"/>
+      <w:bookmarkEnd w:id="0"/>
+      <w:r>
+        <w:rPr>
+          <w:rFonts w:ascii="Times New Roman" w:hAnsi="Times New Roman" w:cs="Times New Roman"/>
+          <w:sz w:val="24"/>
+          <w:szCs w:val="24"/>
+        </w:rPr>
+        <w:t>. T</w:t>
+      </w:r>
+      <w:r>
+        <w:rPr>
+          <w:rFonts w:ascii="Times New Roman" w:hAnsi="Times New Roman" w:cs="Times New Roman"/>
+          <w:sz w:val="24"/>
+          <w:szCs w:val="24"/>
+        </w:rPr>
+        <w:t xml:space="preserve">o </w:t>
       </w:r>
       <w:r>
         <w:rPr>
@@ -4242,25 +3890,7 @@
           <w:sz w:val="24"/>
           <w:szCs w:val="24"/>
         </w:rPr>
-        <w:t xml:space="preserve">5. Reviewer 2 suggested that we apply the </w:t>
-      </w:r>
-      <w:proofErr w:type="spellStart"/>
-      <w:r>
-        <w:rPr>
-          <w:rFonts w:ascii="Times New Roman" w:hAnsi="Times New Roman" w:cs="Times New Roman"/>
-          <w:sz w:val="24"/>
-          <w:szCs w:val="24"/>
-        </w:rPr>
-        <w:t>Vevea</w:t>
-      </w:r>
-      <w:proofErr w:type="spellEnd"/>
-      <w:r>
-        <w:rPr>
-          <w:rFonts w:ascii="Times New Roman" w:hAnsi="Times New Roman" w:cs="Times New Roman"/>
-          <w:sz w:val="24"/>
-          <w:szCs w:val="24"/>
-        </w:rPr>
-        <w:t xml:space="preserve"> and Hedges (1995) selection model and consider its estimates. The first author lacks the degree of expertise necessary to apply this method. He found a Shiny app online</w:t>
+        <w:t>5. Reviewer 2 suggested that we apply the Vevea and Hedges (1995) selection model and consider its estimates. The first author lacks the degree of expertise necessary to apply this method. He found a Shiny app online</w:t>
       </w:r>
       <w:r>
         <w:rPr>
@@ -4300,51 +3930,15 @@
           <w:sz w:val="24"/>
           <w:szCs w:val="24"/>
         </w:rPr>
-        <w:t xml:space="preserve">We fear that to learn and implement the </w:t>
-      </w:r>
-      <w:proofErr w:type="spellStart"/>
-      <w:r>
-        <w:rPr>
-          <w:rFonts w:ascii="Times New Roman" w:hAnsi="Times New Roman" w:cs="Times New Roman"/>
-          <w:sz w:val="24"/>
-          <w:szCs w:val="24"/>
-        </w:rPr>
-        <w:t>Vevea</w:t>
-      </w:r>
-      <w:proofErr w:type="spellEnd"/>
-      <w:r>
-        <w:rPr>
-          <w:rFonts w:ascii="Times New Roman" w:hAnsi="Times New Roman" w:cs="Times New Roman"/>
-          <w:sz w:val="24"/>
-          <w:szCs w:val="24"/>
-        </w:rPr>
-        <w:t xml:space="preserve"> and Hedges selection model would require an excess of time and effort. Therefore, w</w:t>
-      </w:r>
-      <w:r>
-        <w:rPr>
-          <w:rFonts w:ascii="Times New Roman" w:hAnsi="Times New Roman" w:cs="Times New Roman"/>
-          <w:sz w:val="24"/>
-          <w:szCs w:val="24"/>
-        </w:rPr>
-        <w:t xml:space="preserve">e mention the </w:t>
-      </w:r>
-      <w:proofErr w:type="spellStart"/>
-      <w:r>
-        <w:rPr>
-          <w:rFonts w:ascii="Times New Roman" w:hAnsi="Times New Roman" w:cs="Times New Roman"/>
-          <w:sz w:val="24"/>
-          <w:szCs w:val="24"/>
-        </w:rPr>
-        <w:t>Vevea</w:t>
-      </w:r>
-      <w:proofErr w:type="spellEnd"/>
-      <w:r>
-        <w:rPr>
-          <w:rFonts w:ascii="Times New Roman" w:hAnsi="Times New Roman" w:cs="Times New Roman"/>
-          <w:sz w:val="24"/>
-          <w:szCs w:val="24"/>
-        </w:rPr>
-        <w:t xml:space="preserve"> and Hedges </w:t>
+        <w:t>We fear that to learn and implement the Vevea and Hedges selection model would require an excess of time and effort. Therefore, w</w:t>
+      </w:r>
+      <w:r>
+        <w:rPr>
+          <w:rFonts w:ascii="Times New Roman" w:hAnsi="Times New Roman" w:cs="Times New Roman"/>
+          <w:sz w:val="24"/>
+          <w:szCs w:val="24"/>
+        </w:rPr>
+        <w:t xml:space="preserve">e mention the Vevea and Hedges </w:t>
       </w:r>
       <w:r>
         <w:rPr>
@@ -4360,25 +3954,7 @@
           <w:sz w:val="24"/>
           <w:szCs w:val="24"/>
         </w:rPr>
-        <w:t xml:space="preserve">alongside the Guan and </w:t>
-      </w:r>
-      <w:proofErr w:type="spellStart"/>
-      <w:r>
-        <w:rPr>
-          <w:rFonts w:ascii="Times New Roman" w:hAnsi="Times New Roman" w:cs="Times New Roman"/>
-          <w:sz w:val="24"/>
-          <w:szCs w:val="24"/>
-        </w:rPr>
-        <w:t>Vandekerkhove</w:t>
-      </w:r>
-      <w:proofErr w:type="spellEnd"/>
-      <w:r>
-        <w:rPr>
-          <w:rFonts w:ascii="Times New Roman" w:hAnsi="Times New Roman" w:cs="Times New Roman"/>
-          <w:sz w:val="24"/>
-          <w:szCs w:val="24"/>
-        </w:rPr>
-        <w:t xml:space="preserve"> </w:t>
+        <w:t xml:space="preserve">alongside the Guan and Vandekerkhove </w:t>
       </w:r>
       <w:r>
         <w:rPr>
@@ -4480,25 +4056,7 @@
           <w:sz w:val="24"/>
           <w:szCs w:val="24"/>
         </w:rPr>
-        <w:t xml:space="preserve"> First, we understand the use of power analysis to be quite uncommon in 2010 and earlier. Reforms that placed an emphasis on power calculation did not happen until some years later, e.g. Simmons, Nelson, &amp; </w:t>
-      </w:r>
-      <w:proofErr w:type="spellStart"/>
-      <w:r>
-        <w:rPr>
-          <w:rFonts w:ascii="Times New Roman" w:hAnsi="Times New Roman" w:cs="Times New Roman"/>
-          <w:sz w:val="24"/>
-          <w:szCs w:val="24"/>
-        </w:rPr>
-        <w:t>Simonsohn’s</w:t>
-      </w:r>
-      <w:proofErr w:type="spellEnd"/>
-      <w:r>
-        <w:rPr>
-          <w:rFonts w:ascii="Times New Roman" w:hAnsi="Times New Roman" w:cs="Times New Roman"/>
-          <w:sz w:val="24"/>
-          <w:szCs w:val="24"/>
-        </w:rPr>
-        <w:t xml:space="preserve"> (2012) 21-word solution. Second, we doubt researchers could have known the causes of heterogeneity in effect size. The Anderson et al. (2010) meta-analysis looked for many suspected moderators of the effect (e.g., sex, age, game perspective) and found none. Additionally, if Anderson knew what </w:t>
+        <w:t xml:space="preserve"> First, we understand the use of power analysis to be quite uncommon in 2010 and earlier. Reforms that placed an emphasis on power calculation did not happen until some years later, e.g. Simmons, Nelson, &amp; Simonsohn’s (2012) 21-word solution. Second, we doubt researchers could have known the causes of heterogeneity in effect size. The Anderson et al. (2010) meta-analysis looked for many suspected moderators of the effect (e.g., sex, age, game perspective) and found none. Additionally, if Anderson knew what </w:t>
       </w:r>
       <w:r>
         <w:rPr>
@@ -4514,25 +4072,7 @@
           <w:sz w:val="24"/>
           <w:szCs w:val="24"/>
         </w:rPr>
-        <w:t>would permit acceptable statistical power at both N = 515 (Anderson, Gentile, &amp; Buckley, 2007) and N = 39 (</w:t>
-      </w:r>
-      <w:proofErr w:type="spellStart"/>
-      <w:r>
-        <w:rPr>
-          <w:rFonts w:ascii="Times New Roman" w:hAnsi="Times New Roman" w:cs="Times New Roman"/>
-          <w:sz w:val="24"/>
-          <w:szCs w:val="24"/>
-        </w:rPr>
-        <w:t>Bartholow</w:t>
-      </w:r>
-      <w:proofErr w:type="spellEnd"/>
-      <w:r>
-        <w:rPr>
-          <w:rFonts w:ascii="Times New Roman" w:hAnsi="Times New Roman" w:cs="Times New Roman"/>
-          <w:sz w:val="24"/>
-          <w:szCs w:val="24"/>
-        </w:rPr>
-        <w:t xml:space="preserve"> &amp; Anderson, 2002), then we expect he would have mentioned such moderators in the 2010 meta-analysis. </w:t>
+        <w:t xml:space="preserve">would permit acceptable statistical power at both N = 515 (Anderson, Gentile, &amp; Buckley, 2007) and N = 39 (Bartholow &amp; Anderson, 2002), then we expect he would have mentioned such moderators in the 2010 meta-analysis. </w:t>
       </w:r>
       <w:r>
         <w:rPr>
@@ -4657,7 +4197,7 @@
         </w:rPr>
         <w:t xml:space="preserve">OSF repo at </w:t>
       </w:r>
-      <w:hyperlink r:id="rId6" w:history="1">
+      <w:hyperlink r:id="rId5" w:history="1">
         <w:r>
           <w:rPr>
             <w:rStyle w:val="Hyperlink"/>
@@ -5278,25 +4818,7 @@
           <w:sz w:val="24"/>
           <w:szCs w:val="24"/>
         </w:rPr>
-        <w:t>. Reviewer 3 was concerned that we were combining product-moment and point-</w:t>
-      </w:r>
-      <w:proofErr w:type="spellStart"/>
-      <w:r>
-        <w:rPr>
-          <w:rFonts w:ascii="Times New Roman" w:hAnsi="Times New Roman" w:cs="Times New Roman"/>
-          <w:sz w:val="24"/>
-          <w:szCs w:val="24"/>
-        </w:rPr>
-        <w:t>biserial</w:t>
-      </w:r>
-      <w:proofErr w:type="spellEnd"/>
-      <w:r>
-        <w:rPr>
-          <w:rFonts w:ascii="Times New Roman" w:hAnsi="Times New Roman" w:cs="Times New Roman"/>
-          <w:sz w:val="24"/>
-          <w:szCs w:val="24"/>
-        </w:rPr>
-        <w:t xml:space="preserve"> correlations. We have clarified that we do not; see our reply above under </w:t>
+        <w:t xml:space="preserve">. Reviewer 3 was concerned that we were combining product-moment and point-biserial correlations. We have clarified that we do not; see our reply above under </w:t>
       </w:r>
       <w:r>
         <w:rPr>
@@ -5570,17 +5092,7 @@
           <w:sz w:val="24"/>
           <w:szCs w:val="24"/>
         </w:rPr>
-        <w:t>so that the reader can examine their role in the leave-one-out sensitivity analys</w:t>
-      </w:r>
-      <w:bookmarkStart w:id="0" w:name="_GoBack"/>
-      <w:bookmarkEnd w:id="0"/>
-      <w:r>
-        <w:rPr>
-          <w:rFonts w:ascii="Times New Roman" w:hAnsi="Times New Roman" w:cs="Times New Roman"/>
-          <w:sz w:val="24"/>
-          <w:szCs w:val="24"/>
-        </w:rPr>
-        <w:t>es.</w:t>
+        <w:t>so that the reader can examine their role in the leave-one-out sensitivity analyses.</w:t>
       </w:r>
     </w:p>
     <w:p>
@@ -5687,25 +5199,7 @@
           <w:sz w:val="24"/>
           <w:szCs w:val="24"/>
         </w:rPr>
-        <w:t xml:space="preserve">Reviewer 4 points out that others besides </w:t>
-      </w:r>
-      <w:proofErr w:type="spellStart"/>
-      <w:r>
-        <w:rPr>
-          <w:rFonts w:ascii="Times New Roman" w:hAnsi="Times New Roman" w:cs="Times New Roman"/>
-          <w:sz w:val="24"/>
-          <w:szCs w:val="24"/>
-        </w:rPr>
-        <w:t>Simonsohn</w:t>
-      </w:r>
-      <w:proofErr w:type="spellEnd"/>
-      <w:r>
-        <w:rPr>
-          <w:rFonts w:ascii="Times New Roman" w:hAnsi="Times New Roman" w:cs="Times New Roman"/>
-          <w:sz w:val="24"/>
-          <w:szCs w:val="24"/>
-        </w:rPr>
-        <w:t xml:space="preserve"> et al. have pointed out that trim and fill may perform poorly. We have added further citations</w:t>
+        <w:t>Reviewer 4 points out that others besides Simonsohn et al. have pointed out that trim and fill may perform poorly. We have added further citations</w:t>
       </w:r>
       <w:r>
         <w:rPr>
@@ -5786,25 +5280,7 @@
           <w:sz w:val="24"/>
           <w:szCs w:val="24"/>
         </w:rPr>
-        <w:t xml:space="preserve"> (</w:t>
-      </w:r>
-      <w:proofErr w:type="spellStart"/>
-      <w:r>
-        <w:rPr>
-          <w:rFonts w:ascii="Times New Roman" w:hAnsi="Times New Roman" w:cs="Times New Roman"/>
-          <w:sz w:val="24"/>
-          <w:szCs w:val="24"/>
-        </w:rPr>
-        <w:t>moderator_inspection.R</w:t>
-      </w:r>
-      <w:proofErr w:type="spellEnd"/>
-      <w:r>
-        <w:rPr>
-          <w:rFonts w:ascii="Times New Roman" w:hAnsi="Times New Roman" w:cs="Times New Roman"/>
-          <w:sz w:val="24"/>
-          <w:szCs w:val="24"/>
-        </w:rPr>
-        <w:t>)</w:t>
+        <w:t xml:space="preserve"> (moderator_inspection.R)</w:t>
       </w:r>
       <w:r>
         <w:rPr>
@@ -6331,16 +5807,8 @@
 </w:document>
 </file>
 
-<file path=word/people.xml><?xml version="1.0" encoding="utf-8"?>
-<w15:people xmlns:wpc="http://schemas.microsoft.com/office/word/2010/wordprocessingCanvas" xmlns:mc="http://schemas.openxmlformats.org/markup-compatibility/2006" xmlns:o="urn:schemas-microsoft-com:office:office" xmlns:r="http://schemas.openxmlformats.org/officeDocument/2006/relationships" xmlns:m="http://schemas.openxmlformats.org/officeDocument/2006/math" xmlns:v="urn:schemas-microsoft-com:vml" xmlns:wp14="http://schemas.microsoft.com/office/word/2010/wordprocessingDrawing" xmlns:wp="http://schemas.openxmlformats.org/drawingml/2006/wordprocessingDrawing" xmlns:w10="urn:schemas-microsoft-com:office:word" xmlns:w="http://schemas.openxmlformats.org/wordprocessingml/2006/main" xmlns:w14="http://schemas.microsoft.com/office/word/2010/wordml" xmlns:w15="http://schemas.microsoft.com/office/word/2012/wordml" xmlns:wpg="http://schemas.microsoft.com/office/word/2010/wordprocessingGroup" xmlns:wpi="http://schemas.microsoft.com/office/word/2010/wordprocessingInk" xmlns:wne="http://schemas.microsoft.com/office/word/2006/wordml" xmlns:wps="http://schemas.microsoft.com/office/word/2010/wordprocessingShape" mc:Ignorable="w14 w15 wp14">
-  <w15:person w15:author="Joseph Hilgard">
-    <w15:presenceInfo w15:providerId="AD" w15:userId="S-1-5-21-2360013893-2977618200-151297559-36703"/>
-  </w15:person>
-</w15:people>
-</file>
-
 <file path=word/styles.xml><?xml version="1.0" encoding="utf-8"?>
-<w:styles xmlns:mc="http://schemas.openxmlformats.org/markup-compatibility/2006" xmlns:r="http://schemas.openxmlformats.org/officeDocument/2006/relationships" xmlns:w="http://schemas.openxmlformats.org/wordprocessingml/2006/main" xmlns:w14="http://schemas.microsoft.com/office/word/2010/wordml" mc:Ignorable="w14">
+<w:styles xmlns:mc="http://schemas.openxmlformats.org/markup-compatibility/2006" xmlns:r="http://schemas.openxmlformats.org/officeDocument/2006/relationships" xmlns:w="http://schemas.openxmlformats.org/wordprocessingml/2006/main" xmlns:w14="http://schemas.microsoft.com/office/word/2010/wordml" xmlns:w15="http://schemas.microsoft.com/office/word/2012/wordml" mc:Ignorable="w14 w15">
   <w:docDefaults>
     <w:rPrDefault>
       <w:rPr>
@@ -6356,464 +5824,378 @@
       </w:pPr>
     </w:pPrDefault>
   </w:docDefaults>
-  <w:latentStyles w:defLockedState="0" w:defUIPriority="99" w:defSemiHidden="1" w:defUnhideWhenUsed="1" w:defQFormat="0" w:count="267">
-    <w:lsdException w:name="Normal" w:semiHidden="0" w:uiPriority="0" w:unhideWhenUsed="0" w:qFormat="1"/>
-    <w:lsdException w:name="heading 1" w:semiHidden="0" w:uiPriority="9" w:unhideWhenUsed="0" w:qFormat="1"/>
-    <w:lsdException w:name="heading 2" w:uiPriority="9" w:qFormat="1"/>
-    <w:lsdException w:name="heading 3" w:uiPriority="9" w:qFormat="1"/>
-    <w:lsdException w:name="heading 4" w:uiPriority="9" w:qFormat="1"/>
-    <w:lsdException w:name="heading 5" w:uiPriority="9" w:qFormat="1"/>
-    <w:lsdException w:name="heading 6" w:uiPriority="9" w:qFormat="1"/>
-    <w:lsdException w:name="heading 7" w:uiPriority="9" w:qFormat="1"/>
-    <w:lsdException w:name="heading 8" w:uiPriority="9" w:qFormat="1"/>
-    <w:lsdException w:name="heading 9" w:uiPriority="9" w:qFormat="1"/>
-    <w:lsdException w:name="toc 1" w:uiPriority="39"/>
-    <w:lsdException w:name="toc 2" w:uiPriority="39"/>
-    <w:lsdException w:name="toc 3" w:uiPriority="39"/>
-    <w:lsdException w:name="toc 4" w:uiPriority="39"/>
-    <w:lsdException w:name="toc 5" w:uiPriority="39"/>
-    <w:lsdException w:name="toc 6" w:uiPriority="39"/>
-    <w:lsdException w:name="toc 7" w:uiPriority="39"/>
-    <w:lsdException w:name="toc 8" w:uiPriority="39"/>
-    <w:lsdException w:name="toc 9" w:uiPriority="39"/>
-    <w:lsdException w:name="caption" w:uiPriority="35" w:qFormat="1"/>
-    <w:lsdException w:name="Title" w:semiHidden="0" w:uiPriority="10" w:unhideWhenUsed="0" w:qFormat="1"/>
-    <w:lsdException w:name="Default Paragraph Font" w:uiPriority="1"/>
-    <w:lsdException w:name="Subtitle" w:semiHidden="0" w:uiPriority="11" w:unhideWhenUsed="0" w:qFormat="1"/>
-    <w:lsdException w:name="Strong" w:semiHidden="0" w:uiPriority="22" w:unhideWhenUsed="0" w:qFormat="1"/>
-    <w:lsdException w:name="Emphasis" w:semiHidden="0" w:uiPriority="20" w:unhideWhenUsed="0" w:qFormat="1"/>
-    <w:lsdException w:name="Table Grid" w:semiHidden="0" w:uiPriority="59" w:unhideWhenUsed="0"/>
-    <w:lsdException w:name="Placeholder Text" w:unhideWhenUsed="0"/>
-    <w:lsdException w:name="No Spacing" w:semiHidden="0" w:uiPriority="1" w:unhideWhenUsed="0" w:qFormat="1"/>
-    <w:lsdException w:name="Light Shading" w:semiHidden="0" w:uiPriority="60" w:unhideWhenUsed="0"/>
-    <w:lsdException w:name="Light List" w:semiHidden="0" w:uiPriority="61" w:unhideWhenUsed="0"/>
-    <w:lsdException w:name="Light Grid" w:semiHidden="0" w:uiPriority="62" w:unhideWhenUsed="0"/>
-    <w:lsdException w:name="Medium Shading 1" w:semiHidden="0" w:uiPriority="63" w:unhideWhenUsed="0"/>
-    <w:lsdException w:name="Medium Shading 2" w:semiHidden="0" w:uiPriority="64" w:unhideWhenUsed="0"/>
-    <w:lsdException w:name="Medium List 1" w:semiHidden="0" w:uiPriority="65" w:unhideWhenUsed="0"/>
-    <w:lsdException w:name="Medium List 2" w:semiHidden="0" w:uiPriority="66" w:unhideWhenUsed="0"/>
-    <w:lsdException w:name="Medium Grid 1" w:semiHidden="0" w:uiPriority="67" w:unhideWhenUsed="0"/>
-    <w:lsdException w:name="Medium Grid 2" w:semiHidden="0" w:uiPriority="68" w:unhideWhenUsed="0"/>
-    <w:lsdException w:name="Medium Grid 3" w:semiHidden="0" w:uiPriority="69" w:unhideWhenUsed="0"/>
-    <w:lsdException w:name="Dark List" w:semiHidden="0" w:uiPriority="70" w:unhideWhenUsed="0"/>
-    <w:lsdException w:name="Colorful Shading" w:semiHidden="0" w:uiPriority="71" w:unhideWhenUsed="0"/>
-    <w:lsdException w:name="Colorful List" w:semiHidden="0" w:uiPriority="72" w:unhideWhenUsed="0"/>
-    <w:lsdException w:name="Colorful Grid" w:semiHidden="0" w:uiPriority="73" w:unhideWhenUsed="0"/>
-    <w:lsdException w:name="Light Shading Accent 1" w:semiHidden="0" w:uiPriority="60" w:unhideWhenUsed="0"/>
-    <w:lsdException w:name="Light List Accent 1" w:semiHidden="0" w:uiPriority="61" w:unhideWhenUsed="0"/>
-    <w:lsdException w:name="Light Grid Accent 1" w:semiHidden="0" w:uiPriority="62" w:unhideWhenUsed="0"/>
-    <w:lsdException w:name="Medium Shading 1 Accent 1" w:semiHidden="0" w:uiPriority="63" w:unhideWhenUsed="0"/>
-    <w:lsdException w:name="Medium Shading 2 Accent 1" w:semiHidden="0" w:uiPriority="64" w:unhideWhenUsed="0"/>
-    <w:lsdException w:name="Medium List 1 Accent 1" w:semiHidden="0" w:uiPriority="65" w:unhideWhenUsed="0"/>
-    <w:lsdException w:name="Revision" w:unhideWhenUsed="0"/>
-    <w:lsdException w:name="List Paragraph" w:semiHidden="0" w:uiPriority="34" w:unhideWhenUsed="0" w:qFormat="1"/>
-    <w:lsdException w:name="Quote" w:semiHidden="0" w:uiPriority="29" w:unhideWhenUsed="0" w:qFormat="1"/>
-    <w:lsdException w:name="Intense Quote" w:semiHidden="0" w:uiPriority="30" w:unhideWhenUsed="0" w:qFormat="1"/>
-    <w:lsdException w:name="Medium List 2 Accent 1" w:semiHidden="0" w:uiPriority="66" w:unhideWhenUsed="0"/>
-    <w:lsdException w:name="Medium Grid 1 Accent 1" w:semiHidden="0" w:uiPriority="67" w:unhideWhenUsed="0"/>
-    <w:lsdException w:name="Medium Grid 2 Accent 1" w:semiHidden="0" w:uiPriority="68" w:unhideWhenUsed="0"/>
-    <w:lsdException w:name="Medium Grid 3 Accent 1" w:semiHidden="0" w:uiPriority="69" w:unhideWhenUsed="0"/>
-    <w:lsdException w:name="Dark List Accent 1" w:semiHidden="0" w:uiPriority="70" w:unhideWhenUsed="0"/>
-    <w:lsdException w:name="Colorful Shading Accent 1" w:semiHidden="0" w:uiPriority="71" w:unhideWhenUsed="0"/>
-    <w:lsdException w:name="Colorful List Accent 1" w:semiHidden="0" w:uiPriority="72" w:unhideWhenUsed="0"/>
-    <w:lsdException w:name="Colorful Grid Accent 1" w:semiHidden="0" w:uiPriority="73" w:unhideWhenUsed="0"/>
-    <w:lsdException w:name="Light Shading Accent 2" w:semiHidden="0" w:uiPriority="60" w:unhideWhenUsed="0"/>
-    <w:lsdException w:name="Light List Accent 2" w:semiHidden="0" w:uiPriority="61" w:unhideWhenUsed="0"/>
-    <w:lsdException w:name="Light Grid Accent 2" w:semiHidden="0" w:uiPriority="62" w:unhideWhenUsed="0"/>
-    <w:lsdException w:name="Medium Shading 1 Accent 2" w:semiHidden="0" w:uiPriority="63" w:unhideWhenUsed="0"/>
-    <w:lsdException w:name="Medium Shading 2 Accent 2" w:semiHidden="0" w:uiPriority="64" w:unhideWhenUsed="0"/>
-    <w:lsdException w:name="Medium List 1 Accent 2" w:semiHidden="0" w:uiPriority="65" w:unhideWhenUsed="0"/>
-    <w:lsdException w:name="Medium List 2 Accent 2" w:semiHidden="0" w:uiPriority="66" w:unhideWhenUsed="0"/>
-    <w:lsdException w:name="Medium Grid 1 Accent 2" w:semiHidden="0" w:uiPriority="67" w:unhideWhenUsed="0"/>
-    <w:lsdException w:name="Medium Grid 2 Accent 2" w:semiHidden="0" w:uiPriority="68" w:unhideWhenUsed="0"/>
-    <w:lsdException w:name="Medium Grid 3 Accent 2" w:semiHidden="0" w:uiPriority="69" w:unhideWhenUsed="0"/>
-    <w:lsdException w:name="Dark List Accent 2" w:semiHidden="0" w:uiPriority="70" w:unhideWhenUsed="0"/>
-    <w:lsdException w:name="Colorful Shading Accent 2" w:semiHidden="0" w:uiPriority="71" w:unhideWhenUsed="0"/>
-    <w:lsdException w:name="Colorful List Accent 2" w:semiHidden="0" w:uiPriority="72" w:unhideWhenUsed="0"/>
-    <w:lsdException w:name="Colorful Grid Accent 2" w:semiHidden="0" w:uiPriority="73" w:unhideWhenUsed="0"/>
-    <w:lsdException w:name="Light Shading Accent 3" w:semiHidden="0" w:uiPriority="60" w:unhideWhenUsed="0"/>
-    <w:lsdException w:name="Light List Accent 3" w:semiHidden="0" w:uiPriority="61" w:unhideWhenUsed="0"/>
-    <w:lsdException w:name="Light Grid Accent 3" w:semiHidden="0" w:uiPriority="62" w:unhideWhenUsed="0"/>
-    <w:lsdException w:name="Medium Shading 1 Accent 3" w:semiHidden="0" w:uiPriority="63" w:unhideWhenUsed="0"/>
-    <w:lsdException w:name="Medium Shading 2 Accent 3" w:semiHidden="0" w:uiPriority="64" w:unhideWhenUsed="0"/>
-    <w:lsdException w:name="Medium List 1 Accent 3" w:semiHidden="0" w:uiPriority="65" w:unhideWhenUsed="0"/>
-    <w:lsdException w:name="Medium List 2 Accent 3" w:semiHidden="0" w:uiPriority="66" w:unhideWhenUsed="0"/>
-    <w:lsdException w:name="Medium Grid 1 Accent 3" w:semiHidden="0" w:uiPriority="67" w:unhideWhenUsed="0"/>
-    <w:lsdException w:name="Medium Grid 2 Accent 3" w:semiHidden="0" w:uiPriority="68" w:unhideWhenUsed="0"/>
-    <w:lsdException w:name="Medium Grid 3 Accent 3" w:semiHidden="0" w:uiPriority="69" w:unhideWhenUsed="0"/>
-    <w:lsdException w:name="Dark List Accent 3" w:semiHidden="0" w:uiPriority="70" w:unhideWhenUsed="0"/>
-    <w:lsdException w:name="Colorful Shading Accent 3" w:semiHidden="0" w:uiPriority="71" w:unhideWhenUsed="0"/>
-    <w:lsdException w:name="Colorful List Accent 3" w:semiHidden="0" w:uiPriority="72" w:unhideWhenUsed="0"/>
-    <w:lsdException w:name="Colorful Grid Accent 3" w:semiHidden="0" w:uiPriority="73" w:unhideWhenUsed="0"/>
-    <w:lsdException w:name="Light Shading Accent 4" w:semiHidden="0" w:uiPriority="60" w:unhideWhenUsed="0"/>
-    <w:lsdException w:name="Light List Accent 4" w:semiHidden="0" w:uiPriority="61" w:unhideWhenUsed="0"/>
-    <w:lsdException w:name="Light Grid Accent 4" w:semiHidden="0" w:uiPriority="62" w:unhideWhenUsed="0"/>
-    <w:lsdException w:name="Medium Shading 1 Accent 4" w:semiHidden="0" w:uiPriority="63" w:unhideWhenUsed="0"/>
-    <w:lsdException w:name="Medium Shading 2 Accent 4" w:semiHidden="0" w:uiPriority="64" w:unhideWhenUsed="0"/>
-    <w:lsdException w:name="Medium List 1 Accent 4" w:semiHidden="0" w:uiPriority="65" w:unhideWhenUsed="0"/>
-    <w:lsdException w:name="Medium List 2 Accent 4" w:semiHidden="0" w:uiPriority="66" w:unhideWhenUsed="0"/>
-    <w:lsdException w:name="Medium Grid 1 Accent 4" w:semiHidden="0" w:uiPriority="67" w:unhideWhenUsed="0"/>
-    <w:lsdException w:name="Medium Grid 2 Accent 4" w:semiHidden="0" w:uiPriority="68" w:unhideWhenUsed="0"/>
-    <w:lsdException w:name="Medium Grid 3 Accent 4" w:semiHidden="0" w:uiPriority="69" w:unhideWhenUsed="0"/>
-    <w:lsdException w:name="Dark List Accent 4" w:semiHidden="0" w:uiPriority="70" w:unhideWhenUsed="0"/>
-    <w:lsdException w:name="Colorful Shading Accent 4" w:semiHidden="0" w:uiPriority="71" w:unhideWhenUsed="0"/>
-    <w:lsdException w:name="Colorful List Accent 4" w:semiHidden="0" w:uiPriority="72" w:unhideWhenUsed="0"/>
-    <w:lsdException w:name="Colorful Grid Accent 4" w:semiHidden="0" w:uiPriority="73" w:unhideWhenUsed="0"/>
-    <w:lsdException w:name="Light Shading Accent 5" w:semiHidden="0" w:uiPriority="60" w:unhideWhenUsed="0"/>
-    <w:lsdException w:name="Light List Accent 5" w:semiHidden="0" w:uiPriority="61" w:unhideWhenUsed="0"/>
-    <w:lsdException w:name="Light Grid Accent 5" w:semiHidden="0" w:uiPriority="62" w:unhideWhenUsed="0"/>
-    <w:lsdException w:name="Medium Shading 1 Accent 5" w:semiHidden="0" w:uiPriority="63" w:unhideWhenUsed="0"/>
-    <w:lsdException w:name="Medium Shading 2 Accent 5" w:semiHidden="0" w:uiPriority="64" w:unhideWhenUsed="0"/>
-    <w:lsdException w:name="Medium List 1 Accent 5" w:semiHidden="0" w:uiPriority="65" w:unhideWhenUsed="0"/>
-    <w:lsdException w:name="Medium List 2 Accent 5" w:semiHidden="0" w:uiPriority="66" w:unhideWhenUsed="0"/>
-    <w:lsdException w:name="Medium Grid 1 Accent 5" w:semiHidden="0" w:uiPriority="67" w:unhideWhenUsed="0"/>
-    <w:lsdException w:name="Medium Grid 2 Accent 5" w:semiHidden="0" w:uiPriority="68" w:unhideWhenUsed="0"/>
-    <w:lsdException w:name="Medium Grid 3 Accent 5" w:semiHidden="0" w:uiPriority="69" w:unhideWhenUsed="0"/>
-    <w:lsdException w:name="Dark List Accent 5" w:semiHidden="0" w:uiPriority="70" w:unhideWhenUsed="0"/>
-    <w:lsdException w:name="Colorful Shading Accent 5" w:semiHidden="0" w:uiPriority="71" w:unhideWhenUsed="0"/>
-    <w:lsdException w:name="Colorful List Accent 5" w:semiHidden="0" w:uiPriority="72" w:unhideWhenUsed="0"/>
-    <w:lsdException w:name="Colorful Grid Accent 5" w:semiHidden="0" w:uiPriority="73" w:unhideWhenUsed="0"/>
-    <w:lsdException w:name="Light Shading Accent 6" w:semiHidden="0" w:uiPriority="60" w:unhideWhenUsed="0"/>
-    <w:lsdException w:name="Light List Accent 6" w:semiHidden="0" w:uiPriority="61" w:unhideWhenUsed="0"/>
-    <w:lsdException w:name="Light Grid Accent 6" w:semiHidden="0" w:uiPriority="62" w:unhideWhenUsed="0"/>
-    <w:lsdException w:name="Medium Shading 1 Accent 6" w:semiHidden="0" w:uiPriority="63" w:unhideWhenUsed="0"/>
-    <w:lsdException w:name="Medium Shading 2 Accent 6" w:semiHidden="0" w:uiPriority="64" w:unhideWhenUsed="0"/>
-    <w:lsdException w:name="Medium List 1 Accent 6" w:semiHidden="0" w:uiPriority="65" w:unhideWhenUsed="0"/>
-    <w:lsdException w:name="Medium List 2 Accent 6" w:semiHidden="0" w:uiPriority="66" w:unhideWhenUsed="0"/>
-    <w:lsdException w:name="Medium Grid 1 Accent 6" w:semiHidden="0" w:uiPriority="67" w:unhideWhenUsed="0"/>
-    <w:lsdException w:name="Medium Grid 2 Accent 6" w:semiHidden="0" w:uiPriority="68" w:unhideWhenUsed="0"/>
-    <w:lsdException w:name="Medium Grid 3 Accent 6" w:semiHidden="0" w:uiPriority="69" w:unhideWhenUsed="0"/>
-    <w:lsdException w:name="Dark List Accent 6" w:semiHidden="0" w:uiPriority="70" w:unhideWhenUsed="0"/>
-    <w:lsdException w:name="Colorful Shading Accent 6" w:semiHidden="0" w:uiPriority="71" w:unhideWhenUsed="0"/>
-    <w:lsdException w:name="Colorful List Accent 6" w:semiHidden="0" w:uiPriority="72" w:unhideWhenUsed="0"/>
-    <w:lsdException w:name="Colorful Grid Accent 6" w:semiHidden="0" w:uiPriority="73" w:unhideWhenUsed="0"/>
-    <w:lsdException w:name="Subtle Emphasis" w:semiHidden="0" w:uiPriority="19" w:unhideWhenUsed="0" w:qFormat="1"/>
-    <w:lsdException w:name="Intense Emphasis" w:semiHidden="0" w:uiPriority="21" w:unhideWhenUsed="0" w:qFormat="1"/>
-    <w:lsdException w:name="Subtle Reference" w:semiHidden="0" w:uiPriority="31" w:unhideWhenUsed="0" w:qFormat="1"/>
-    <w:lsdException w:name="Intense Reference" w:semiHidden="0" w:uiPriority="32" w:unhideWhenUsed="0" w:qFormat="1"/>
-    <w:lsdException w:name="Book Title" w:semiHidden="0" w:uiPriority="33" w:unhideWhenUsed="0" w:qFormat="1"/>
-    <w:lsdException w:name="Bibliography" w:uiPriority="37"/>
-    <w:lsdException w:name="TOC Heading" w:uiPriority="39" w:qFormat="1"/>
-  </w:latentStyles>
-  <w:style w:type="paragraph" w:default="1" w:styleId="Normal">
-    <w:name w:val="Normal"/>
-    <w:qFormat/>
-  </w:style>
-  <w:style w:type="character" w:default="1" w:styleId="DefaultParagraphFont">
-    <w:name w:val="Default Paragraph Font"/>
-    <w:uiPriority w:val="1"/>
-    <w:semiHidden/>
-    <w:unhideWhenUsed/>
-  </w:style>
-  <w:style w:type="table" w:default="1" w:styleId="TableNormal">
-    <w:name w:val="Normal Table"/>
-    <w:uiPriority w:val="99"/>
-    <w:semiHidden/>
-    <w:unhideWhenUsed/>
-    <w:tblPr>
-      <w:tblInd w:w="0" w:type="dxa"/>
-      <w:tblCellMar>
-        <w:top w:w="0" w:type="dxa"/>
-        <w:left w:w="108" w:type="dxa"/>
-        <w:bottom w:w="0" w:type="dxa"/>
-        <w:right w:w="108" w:type="dxa"/>
-      </w:tblCellMar>
-    </w:tblPr>
-  </w:style>
-  <w:style w:type="numbering" w:default="1" w:styleId="NoList">
-    <w:name w:val="No List"/>
-    <w:uiPriority w:val="99"/>
-    <w:semiHidden/>
-    <w:unhideWhenUsed/>
-  </w:style>
-  <w:style w:type="character" w:styleId="Hyperlink">
-    <w:name w:val="Hyperlink"/>
-    <w:basedOn w:val="DefaultParagraphFont"/>
-    <w:uiPriority w:val="99"/>
-    <w:unhideWhenUsed/>
-    <w:rsid w:val="002002A3"/>
-    <w:rPr>
-      <w:color w:val="0000FF" w:themeColor="hyperlink"/>
-      <w:u w:val="single"/>
-    </w:rPr>
-  </w:style>
-  <w:style w:type="character" w:styleId="PlaceholderText">
-    <w:name w:val="Placeholder Text"/>
-    <w:basedOn w:val="DefaultParagraphFont"/>
-    <w:uiPriority w:val="99"/>
-    <w:semiHidden/>
-    <w:rsid w:val="000C136D"/>
-    <w:rPr>
-      <w:color w:val="808080"/>
-    </w:rPr>
-  </w:style>
-  <w:style w:type="character" w:styleId="CommentReference">
-    <w:name w:val="annotation reference"/>
-    <w:basedOn w:val="DefaultParagraphFont"/>
-    <w:uiPriority w:val="99"/>
-    <w:semiHidden/>
-    <w:unhideWhenUsed/>
-    <w:rsid w:val="00302F2B"/>
-    <w:rPr>
-      <w:sz w:val="16"/>
-      <w:szCs w:val="16"/>
-    </w:rPr>
-  </w:style>
-  <w:style w:type="paragraph" w:styleId="CommentText">
-    <w:name w:val="annotation text"/>
-    <w:basedOn w:val="Normal"/>
-    <w:link w:val="CommentTextChar"/>
-    <w:uiPriority w:val="99"/>
-    <w:semiHidden/>
-    <w:unhideWhenUsed/>
-    <w:rsid w:val="00302F2B"/>
-    <w:pPr>
-      <w:spacing w:line="240" w:lineRule="auto"/>
-    </w:pPr>
-    <w:rPr>
-      <w:sz w:val="20"/>
-      <w:szCs w:val="20"/>
-    </w:rPr>
-  </w:style>
-  <w:style w:type="character" w:customStyle="1" w:styleId="CommentTextChar">
-    <w:name w:val="Comment Text Char"/>
-    <w:basedOn w:val="DefaultParagraphFont"/>
-    <w:link w:val="CommentText"/>
-    <w:uiPriority w:val="99"/>
-    <w:semiHidden/>
-    <w:rsid w:val="00302F2B"/>
-    <w:rPr>
-      <w:sz w:val="20"/>
-      <w:szCs w:val="20"/>
-    </w:rPr>
-  </w:style>
-  <w:style w:type="paragraph" w:styleId="CommentSubject">
-    <w:name w:val="annotation subject"/>
-    <w:basedOn w:val="CommentText"/>
-    <w:next w:val="CommentText"/>
-    <w:link w:val="CommentSubjectChar"/>
-    <w:uiPriority w:val="99"/>
-    <w:semiHidden/>
-    <w:unhideWhenUsed/>
-    <w:rsid w:val="00302F2B"/>
-    <w:rPr>
-      <w:b/>
-      <w:bCs/>
-    </w:rPr>
-  </w:style>
-  <w:style w:type="character" w:customStyle="1" w:styleId="CommentSubjectChar">
-    <w:name w:val="Comment Subject Char"/>
-    <w:basedOn w:val="CommentTextChar"/>
-    <w:link w:val="CommentSubject"/>
-    <w:uiPriority w:val="99"/>
-    <w:semiHidden/>
-    <w:rsid w:val="00302F2B"/>
-    <w:rPr>
-      <w:b/>
-      <w:bCs/>
-      <w:sz w:val="20"/>
-      <w:szCs w:val="20"/>
-    </w:rPr>
-  </w:style>
-  <w:style w:type="paragraph" w:styleId="BalloonText">
-    <w:name w:val="Balloon Text"/>
-    <w:basedOn w:val="Normal"/>
-    <w:link w:val="BalloonTextChar"/>
-    <w:uiPriority w:val="99"/>
-    <w:semiHidden/>
-    <w:unhideWhenUsed/>
-    <w:rsid w:val="00302F2B"/>
-    <w:pPr>
-      <w:spacing w:after="0" w:line="240" w:lineRule="auto"/>
-    </w:pPr>
-    <w:rPr>
-      <w:rFonts w:ascii="Segoe UI" w:hAnsi="Segoe UI" w:cs="Segoe UI"/>
-      <w:sz w:val="18"/>
-      <w:szCs w:val="18"/>
-    </w:rPr>
-  </w:style>
-  <w:style w:type="character" w:customStyle="1" w:styleId="BalloonTextChar">
-    <w:name w:val="Balloon Text Char"/>
-    <w:basedOn w:val="DefaultParagraphFont"/>
-    <w:link w:val="BalloonText"/>
-    <w:uiPriority w:val="99"/>
-    <w:semiHidden/>
-    <w:rsid w:val="00302F2B"/>
-    <w:rPr>
-      <w:rFonts w:ascii="Segoe UI" w:hAnsi="Segoe UI" w:cs="Segoe UI"/>
-      <w:sz w:val="18"/>
-      <w:szCs w:val="18"/>
-    </w:rPr>
-  </w:style>
-  <w:style w:type="paragraph" w:styleId="ListParagraph">
-    <w:name w:val="List Paragraph"/>
-    <w:basedOn w:val="Normal"/>
-    <w:uiPriority w:val="34"/>
-    <w:qFormat/>
-    <w:rsid w:val="000C45EB"/>
-    <w:pPr>
-      <w:ind w:left="720"/>
-      <w:contextualSpacing/>
-    </w:pPr>
-  </w:style>
-</w:styles>
-</file>
-
-<file path=word/stylesWithEffects.xml><?xml version="1.0" encoding="utf-8"?>
-<w:styles xmlns:wpc="http://schemas.microsoft.com/office/word/2010/wordprocessingCanvas" xmlns:mc="http://schemas.openxmlformats.org/markup-compatibility/2006" xmlns:o="urn:schemas-microsoft-com:office:office" xmlns:r="http://schemas.openxmlformats.org/officeDocument/2006/relationships" xmlns:m="http://schemas.openxmlformats.org/officeDocument/2006/math" xmlns:v="urn:schemas-microsoft-com:vml" xmlns:wp14="http://schemas.microsoft.com/office/word/2010/wordprocessingDrawing" xmlns:wp="http://schemas.openxmlformats.org/drawingml/2006/wordprocessingDrawing" xmlns:w10="urn:schemas-microsoft-com:office:word" xmlns:w="http://schemas.openxmlformats.org/wordprocessingml/2006/main" xmlns:w14="http://schemas.microsoft.com/office/word/2010/wordml" xmlns:wpg="http://schemas.microsoft.com/office/word/2010/wordprocessingGroup" xmlns:wpi="http://schemas.microsoft.com/office/word/2010/wordprocessingInk" xmlns:wne="http://schemas.microsoft.com/office/word/2006/wordml" xmlns:wps="http://schemas.microsoft.com/office/word/2010/wordprocessingShape" mc:Ignorable="w14 wp14">
-  <w:docDefaults>
-    <w:rPrDefault>
-      <w:rPr>
-        <w:rFonts w:asciiTheme="minorHAnsi" w:eastAsiaTheme="minorHAnsi" w:hAnsiTheme="minorHAnsi" w:cstheme="minorBidi"/>
-        <w:sz w:val="22"/>
-        <w:szCs w:val="22"/>
-        <w:lang w:val="en-US" w:eastAsia="en-US" w:bidi="ar-SA"/>
-      </w:rPr>
-    </w:rPrDefault>
-    <w:pPrDefault>
-      <w:pPr>
-        <w:spacing w:after="200" w:line="276" w:lineRule="auto"/>
-      </w:pPr>
-    </w:pPrDefault>
-  </w:docDefaults>
-  <w:latentStyles w:defLockedState="0" w:defUIPriority="99" w:defSemiHidden="1" w:defUnhideWhenUsed="1" w:defQFormat="0" w:count="267">
-    <w:lsdException w:name="Normal" w:semiHidden="0" w:uiPriority="0" w:unhideWhenUsed="0" w:qFormat="1"/>
-    <w:lsdException w:name="heading 1" w:semiHidden="0" w:uiPriority="9" w:unhideWhenUsed="0" w:qFormat="1"/>
-    <w:lsdException w:name="heading 2" w:uiPriority="9" w:qFormat="1"/>
-    <w:lsdException w:name="heading 3" w:uiPriority="9" w:qFormat="1"/>
-    <w:lsdException w:name="heading 4" w:uiPriority="9" w:qFormat="1"/>
-    <w:lsdException w:name="heading 5" w:uiPriority="9" w:qFormat="1"/>
-    <w:lsdException w:name="heading 6" w:uiPriority="9" w:qFormat="1"/>
-    <w:lsdException w:name="heading 7" w:uiPriority="9" w:qFormat="1"/>
-    <w:lsdException w:name="heading 8" w:uiPriority="9" w:qFormat="1"/>
-    <w:lsdException w:name="heading 9" w:uiPriority="9" w:qFormat="1"/>
-    <w:lsdException w:name="toc 1" w:uiPriority="39"/>
-    <w:lsdException w:name="toc 2" w:uiPriority="39"/>
-    <w:lsdException w:name="toc 3" w:uiPriority="39"/>
-    <w:lsdException w:name="toc 4" w:uiPriority="39"/>
-    <w:lsdException w:name="toc 5" w:uiPriority="39"/>
-    <w:lsdException w:name="toc 6" w:uiPriority="39"/>
-    <w:lsdException w:name="toc 7" w:uiPriority="39"/>
-    <w:lsdException w:name="toc 8" w:uiPriority="39"/>
-    <w:lsdException w:name="toc 9" w:uiPriority="39"/>
-    <w:lsdException w:name="caption" w:uiPriority="35" w:qFormat="1"/>
-    <w:lsdException w:name="Title" w:semiHidden="0" w:uiPriority="10" w:unhideWhenUsed="0" w:qFormat="1"/>
-    <w:lsdException w:name="Default Paragraph Font" w:uiPriority="1"/>
-    <w:lsdException w:name="Subtitle" w:semiHidden="0" w:uiPriority="11" w:unhideWhenUsed="0" w:qFormat="1"/>
-    <w:lsdException w:name="Strong" w:semiHidden="0" w:uiPriority="22" w:unhideWhenUsed="0" w:qFormat="1"/>
-    <w:lsdException w:name="Emphasis" w:semiHidden="0" w:uiPriority="20" w:unhideWhenUsed="0" w:qFormat="1"/>
-    <w:lsdException w:name="Table Grid" w:semiHidden="0" w:uiPriority="59" w:unhideWhenUsed="0"/>
-    <w:lsdException w:name="Placeholder Text" w:unhideWhenUsed="0"/>
-    <w:lsdException w:name="No Spacing" w:semiHidden="0" w:uiPriority="1" w:unhideWhenUsed="0" w:qFormat="1"/>
-    <w:lsdException w:name="Light Shading" w:semiHidden="0" w:uiPriority="60" w:unhideWhenUsed="0"/>
-    <w:lsdException w:name="Light List" w:semiHidden="0" w:uiPriority="61" w:unhideWhenUsed="0"/>
-    <w:lsdException w:name="Light Grid" w:semiHidden="0" w:uiPriority="62" w:unhideWhenUsed="0"/>
-    <w:lsdException w:name="Medium Shading 1" w:semiHidden="0" w:uiPriority="63" w:unhideWhenUsed="0"/>
-    <w:lsdException w:name="Medium Shading 2" w:semiHidden="0" w:uiPriority="64" w:unhideWhenUsed="0"/>
-    <w:lsdException w:name="Medium List 1" w:semiHidden="0" w:uiPriority="65" w:unhideWhenUsed="0"/>
-    <w:lsdException w:name="Medium List 2" w:semiHidden="0" w:uiPriority="66" w:unhideWhenUsed="0"/>
-    <w:lsdException w:name="Medium Grid 1" w:semiHidden="0" w:uiPriority="67" w:unhideWhenUsed="0"/>
-    <w:lsdException w:name="Medium Grid 2" w:semiHidden="0" w:uiPriority="68" w:unhideWhenUsed="0"/>
-    <w:lsdException w:name="Medium Grid 3" w:semiHidden="0" w:uiPriority="69" w:unhideWhenUsed="0"/>
-    <w:lsdException w:name="Dark List" w:semiHidden="0" w:uiPriority="70" w:unhideWhenUsed="0"/>
-    <w:lsdException w:name="Colorful Shading" w:semiHidden="0" w:uiPriority="71" w:unhideWhenUsed="0"/>
-    <w:lsdException w:name="Colorful List" w:semiHidden="0" w:uiPriority="72" w:unhideWhenUsed="0"/>
-    <w:lsdException w:name="Colorful Grid" w:semiHidden="0" w:uiPriority="73" w:unhideWhenUsed="0"/>
-    <w:lsdException w:name="Light Shading Accent 1" w:semiHidden="0" w:uiPriority="60" w:unhideWhenUsed="0"/>
-    <w:lsdException w:name="Light List Accent 1" w:semiHidden="0" w:uiPriority="61" w:unhideWhenUsed="0"/>
-    <w:lsdException w:name="Light Grid Accent 1" w:semiHidden="0" w:uiPriority="62" w:unhideWhenUsed="0"/>
-    <w:lsdException w:name="Medium Shading 1 Accent 1" w:semiHidden="0" w:uiPriority="63" w:unhideWhenUsed="0"/>
-    <w:lsdException w:name="Medium Shading 2 Accent 1" w:semiHidden="0" w:uiPriority="64" w:unhideWhenUsed="0"/>
-    <w:lsdException w:name="Medium List 1 Accent 1" w:semiHidden="0" w:uiPriority="65" w:unhideWhenUsed="0"/>
-    <w:lsdException w:name="Revision" w:unhideWhenUsed="0"/>
-    <w:lsdException w:name="List Paragraph" w:semiHidden="0" w:uiPriority="34" w:unhideWhenUsed="0" w:qFormat="1"/>
-    <w:lsdException w:name="Quote" w:semiHidden="0" w:uiPriority="29" w:unhideWhenUsed="0" w:qFormat="1"/>
-    <w:lsdException w:name="Intense Quote" w:semiHidden="0" w:uiPriority="30" w:unhideWhenUsed="0" w:qFormat="1"/>
-    <w:lsdException w:name="Medium List 2 Accent 1" w:semiHidden="0" w:uiPriority="66" w:unhideWhenUsed="0"/>
-    <w:lsdException w:name="Medium Grid 1 Accent 1" w:semiHidden="0" w:uiPriority="67" w:unhideWhenUsed="0"/>
-    <w:lsdException w:name="Medium Grid 2 Accent 1" w:semiHidden="0" w:uiPriority="68" w:unhideWhenUsed="0"/>
-    <w:lsdException w:name="Medium Grid 3 Accent 1" w:semiHidden="0" w:uiPriority="69" w:unhideWhenUsed="0"/>
-    <w:lsdException w:name="Dark List Accent 1" w:semiHidden="0" w:uiPriority="70" w:unhideWhenUsed="0"/>
-    <w:lsdException w:name="Colorful Shading Accent 1" w:semiHidden="0" w:uiPriority="71" w:unhideWhenUsed="0"/>
-    <w:lsdException w:name="Colorful List Accent 1" w:semiHidden="0" w:uiPriority="72" w:unhideWhenUsed="0"/>
-    <w:lsdException w:name="Colorful Grid Accent 1" w:semiHidden="0" w:uiPriority="73" w:unhideWhenUsed="0"/>
-    <w:lsdException w:name="Light Shading Accent 2" w:semiHidden="0" w:uiPriority="60" w:unhideWhenUsed="0"/>
-    <w:lsdException w:name="Light List Accent 2" w:semiHidden="0" w:uiPriority="61" w:unhideWhenUsed="0"/>
-    <w:lsdException w:name="Light Grid Accent 2" w:semiHidden="0" w:uiPriority="62" w:unhideWhenUsed="0"/>
-    <w:lsdException w:name="Medium Shading 1 Accent 2" w:semiHidden="0" w:uiPriority="63" w:unhideWhenUsed="0"/>
-    <w:lsdException w:name="Medium Shading 2 Accent 2" w:semiHidden="0" w:uiPriority="64" w:unhideWhenUsed="0"/>
-    <w:lsdException w:name="Medium List 1 Accent 2" w:semiHidden="0" w:uiPriority="65" w:unhideWhenUsed="0"/>
-    <w:lsdException w:name="Medium List 2 Accent 2" w:semiHidden="0" w:uiPriority="66" w:unhideWhenUsed="0"/>
-    <w:lsdException w:name="Medium Grid 1 Accent 2" w:semiHidden="0" w:uiPriority="67" w:unhideWhenUsed="0"/>
-    <w:lsdException w:name="Medium Grid 2 Accent 2" w:semiHidden="0" w:uiPriority="68" w:unhideWhenUsed="0"/>
-    <w:lsdException w:name="Medium Grid 3 Accent 2" w:semiHidden="0" w:uiPriority="69" w:unhideWhenUsed="0"/>
-    <w:lsdException w:name="Dark List Accent 2" w:semiHidden="0" w:uiPriority="70" w:unhideWhenUsed="0"/>
-    <w:lsdException w:name="Colorful Shading Accent 2" w:semiHidden="0" w:uiPriority="71" w:unhideWhenUsed="0"/>
-    <w:lsdException w:name="Colorful List Accent 2" w:semiHidden="0" w:uiPriority="72" w:unhideWhenUsed="0"/>
-    <w:lsdException w:name="Colorful Grid Accent 2" w:semiHidden="0" w:uiPriority="73" w:unhideWhenUsed="0"/>
-    <w:lsdException w:name="Light Shading Accent 3" w:semiHidden="0" w:uiPriority="60" w:unhideWhenUsed="0"/>
-    <w:lsdException w:name="Light List Accent 3" w:semiHidden="0" w:uiPriority="61" w:unhideWhenUsed="0"/>
-    <w:lsdException w:name="Light Grid Accent 3" w:semiHidden="0" w:uiPriority="62" w:unhideWhenUsed="0"/>
-    <w:lsdException w:name="Medium Shading 1 Accent 3" w:semiHidden="0" w:uiPriority="63" w:unhideWhenUsed="0"/>
-    <w:lsdException w:name="Medium Shading 2 Accent 3" w:semiHidden="0" w:uiPriority="64" w:unhideWhenUsed="0"/>
-    <w:lsdException w:name="Medium List 1 Accent 3" w:semiHidden="0" w:uiPriority="65" w:unhideWhenUsed="0"/>
-    <w:lsdException w:name="Medium List 2 Accent 3" w:semiHidden="0" w:uiPriority="66" w:unhideWhenUsed="0"/>
-    <w:lsdException w:name="Medium Grid 1 Accent 3" w:semiHidden="0" w:uiPriority="67" w:unhideWhenUsed="0"/>
-    <w:lsdException w:name="Medium Grid 2 Accent 3" w:semiHidden="0" w:uiPriority="68" w:unhideWhenUsed="0"/>
-    <w:lsdException w:name="Medium Grid 3 Accent 3" w:semiHidden="0" w:uiPriority="69" w:unhideWhenUsed="0"/>
-    <w:lsdException w:name="Dark List Accent 3" w:semiHidden="0" w:uiPriority="70" w:unhideWhenUsed="0"/>
-    <w:lsdException w:name="Colorful Shading Accent 3" w:semiHidden="0" w:uiPriority="71" w:unhideWhenUsed="0"/>
-    <w:lsdException w:name="Colorful List Accent 3" w:semiHidden="0" w:uiPriority="72" w:unhideWhenUsed="0"/>
-    <w:lsdException w:name="Colorful Grid Accent 3" w:semiHidden="0" w:uiPriority="73" w:unhideWhenUsed="0"/>
-    <w:lsdException w:name="Light Shading Accent 4" w:semiHidden="0" w:uiPriority="60" w:unhideWhenUsed="0"/>
-    <w:lsdException w:name="Light List Accent 4" w:semiHidden="0" w:uiPriority="61" w:unhideWhenUsed="0"/>
-    <w:lsdException w:name="Light Grid Accent 4" w:semiHidden="0" w:uiPriority="62" w:unhideWhenUsed="0"/>
-    <w:lsdException w:name="Medium Shading 1 Accent 4" w:semiHidden="0" w:uiPriority="63" w:unhideWhenUsed="0"/>
-    <w:lsdException w:name="Medium Shading 2 Accent 4" w:semiHidden="0" w:uiPriority="64" w:unhideWhenUsed="0"/>
-    <w:lsdException w:name="Medium List 1 Accent 4" w:semiHidden="0" w:uiPriority="65" w:unhideWhenUsed="0"/>
-    <w:lsdException w:name="Medium List 2 Accent 4" w:semiHidden="0" w:uiPriority="66" w:unhideWhenUsed="0"/>
-    <w:lsdException w:name="Medium Grid 1 Accent 4" w:semiHidden="0" w:uiPriority="67" w:unhideWhenUsed="0"/>
-    <w:lsdException w:name="Medium Grid 2 Accent 4" w:semiHidden="0" w:uiPriority="68" w:unhideWhenUsed="0"/>
-    <w:lsdException w:name="Medium Grid 3 Accent 4" w:semiHidden="0" w:uiPriority="69" w:unhideWhenUsed="0"/>
-    <w:lsdException w:name="Dark List Accent 4" w:semiHidden="0" w:uiPriority="70" w:unhideWhenUsed="0"/>
-    <w:lsdException w:name="Colorful Shading Accent 4" w:semiHidden="0" w:uiPriority="71" w:unhideWhenUsed="0"/>
-    <w:lsdException w:name="Colorful List Accent 4" w:semiHidden="0" w:uiPriority="72" w:unhideWhenUsed="0"/>
-    <w:lsdException w:name="Colorful Grid Accent 4" w:semiHidden="0" w:uiPriority="73" w:unhideWhenUsed="0"/>
-    <w:lsdException w:name="Light Shading Accent 5" w:semiHidden="0" w:uiPriority="60" w:unhideWhenUsed="0"/>
-    <w:lsdException w:name="Light List Accent 5" w:semiHidden="0" w:uiPriority="61" w:unhideWhenUsed="0"/>
-    <w:lsdException w:name="Light Grid Accent 5" w:semiHidden="0" w:uiPriority="62" w:unhideWhenUsed="0"/>
-    <w:lsdException w:name="Medium Shading 1 Accent 5" w:semiHidden="0" w:uiPriority="63" w:unhideWhenUsed="0"/>
-    <w:lsdException w:name="Medium Shading 2 Accent 5" w:semiHidden="0" w:uiPriority="64" w:unhideWhenUsed="0"/>
-    <w:lsdException w:name="Medium List 1 Accent 5" w:semiHidden="0" w:uiPriority="65" w:unhideWhenUsed="0"/>
-    <w:lsdException w:name="Medium List 2 Accent 5" w:semiHidden="0" w:uiPriority="66" w:unhideWhenUsed="0"/>
-    <w:lsdException w:name="Medium Grid 1 Accent 5" w:semiHidden="0" w:uiPriority="67" w:unhideWhenUsed="0"/>
-    <w:lsdException w:name="Medium Grid 2 Accent 5" w:semiHidden="0" w:uiPriority="68" w:unhideWhenUsed="0"/>
-    <w:lsdException w:name="Medium Grid 3 Accent 5" w:semiHidden="0" w:uiPriority="69" w:unhideWhenUsed="0"/>
-    <w:lsdException w:name="Dark List Accent 5" w:semiHidden="0" w:uiPriority="70" w:unhideWhenUsed="0"/>
-    <w:lsdException w:name="Colorful Shading Accent 5" w:semiHidden="0" w:uiPriority="71" w:unhideWhenUsed="0"/>
-    <w:lsdException w:name="Colorful List Accent 5" w:semiHidden="0" w:uiPriority="72" w:unhideWhenUsed="0"/>
-    <w:lsdException w:name="Colorful Grid Accent 5" w:semiHidden="0" w:uiPriority="73" w:unhideWhenUsed="0"/>
-    <w:lsdException w:name="Light Shading Accent 6" w:semiHidden="0" w:uiPriority="60" w:unhideWhenUsed="0"/>
-    <w:lsdException w:name="Light List Accent 6" w:semiHidden="0" w:uiPriority="61" w:unhideWhenUsed="0"/>
-    <w:lsdException w:name="Light Grid Accent 6" w:semiHidden="0" w:uiPriority="62" w:unhideWhenUsed="0"/>
-    <w:lsdException w:name="Medium Shading 1 Accent 6" w:semiHidden="0" w:uiPriority="63" w:unhideWhenUsed="0"/>
-    <w:lsdException w:name="Medium Shading 2 Accent 6" w:semiHidden="0" w:uiPriority="64" w:unhideWhenUsed="0"/>
-    <w:lsdException w:name="Medium List 1 Accent 6" w:semiHidden="0" w:uiPriority="65" w:unhideWhenUsed="0"/>
-    <w:lsdException w:name="Medium List 2 Accent 6" w:semiHidden="0" w:uiPriority="66" w:unhideWhenUsed="0"/>
-    <w:lsdException w:name="Medium Grid 1 Accent 6" w:semiHidden="0" w:uiPriority="67" w:unhideWhenUsed="0"/>
-    <w:lsdException w:name="Medium Grid 2 Accent 6" w:semiHidden="0" w:uiPriority="68" w:unhideWhenUsed="0"/>
-    <w:lsdException w:name="Medium Grid 3 Accent 6" w:semiHidden="0" w:uiPriority="69" w:unhideWhenUsed="0"/>
-    <w:lsdException w:name="Dark List Accent 6" w:semiHidden="0" w:uiPriority="70" w:unhideWhenUsed="0"/>
-    <w:lsdException w:name="Colorful Shading Accent 6" w:semiHidden="0" w:uiPriority="71" w:unhideWhenUsed="0"/>
-    <w:lsdException w:name="Colorful List Accent 6" w:semiHidden="0" w:uiPriority="72" w:unhideWhenUsed="0"/>
-    <w:lsdException w:name="Colorful Grid Accent 6" w:semiHidden="0" w:uiPriority="73" w:unhideWhenUsed="0"/>
-    <w:lsdException w:name="Subtle Emphasis" w:semiHidden="0" w:uiPriority="19" w:unhideWhenUsed="0" w:qFormat="1"/>
-    <w:lsdException w:name="Intense Emphasis" w:semiHidden="0" w:uiPriority="21" w:unhideWhenUsed="0" w:qFormat="1"/>
-    <w:lsdException w:name="Subtle Reference" w:semiHidden="0" w:uiPriority="31" w:unhideWhenUsed="0" w:qFormat="1"/>
-    <w:lsdException w:name="Intense Reference" w:semiHidden="0" w:uiPriority="32" w:unhideWhenUsed="0" w:qFormat="1"/>
-    <w:lsdException w:name="Book Title" w:semiHidden="0" w:uiPriority="33" w:unhideWhenUsed="0" w:qFormat="1"/>
-    <w:lsdException w:name="Bibliography" w:uiPriority="37"/>
-    <w:lsdException w:name="TOC Heading" w:uiPriority="39" w:qFormat="1"/>
+  <w:latentStyles w:defLockedState="0" w:defUIPriority="99" w:defSemiHidden="0" w:defUnhideWhenUsed="0" w:defQFormat="0" w:count="371">
+    <w:lsdException w:name="Normal" w:uiPriority="0" w:qFormat="1"/>
+    <w:lsdException w:name="heading 1" w:uiPriority="9" w:qFormat="1"/>
+    <w:lsdException w:name="heading 2" w:semiHidden="1" w:uiPriority="9" w:unhideWhenUsed="1" w:qFormat="1"/>
+    <w:lsdException w:name="heading 3" w:semiHidden="1" w:uiPriority="9" w:unhideWhenUsed="1" w:qFormat="1"/>
+    <w:lsdException w:name="heading 4" w:semiHidden="1" w:uiPriority="9" w:unhideWhenUsed="1" w:qFormat="1"/>
+    <w:lsdException w:name="heading 5" w:semiHidden="1" w:uiPriority="9" w:unhideWhenUsed="1" w:qFormat="1"/>
+    <w:lsdException w:name="heading 6" w:semiHidden="1" w:uiPriority="9" w:unhideWhenUsed="1" w:qFormat="1"/>
+    <w:lsdException w:name="heading 7" w:semiHidden="1" w:uiPriority="9" w:unhideWhenUsed="1" w:qFormat="1"/>
+    <w:lsdException w:name="heading 8" w:semiHidden="1" w:uiPriority="9" w:unhideWhenUsed="1" w:qFormat="1"/>
+    <w:lsdException w:name="heading 9" w:semiHidden="1" w:uiPriority="9" w:unhideWhenUsed="1" w:qFormat="1"/>
+    <w:lsdException w:name="index 1" w:semiHidden="1" w:unhideWhenUsed="1"/>
+    <w:lsdException w:name="index 2" w:semiHidden="1" w:unhideWhenUsed="1"/>
+    <w:lsdException w:name="index 3" w:semiHidden="1" w:unhideWhenUsed="1"/>
+    <w:lsdException w:name="index 4" w:semiHidden="1" w:unhideWhenUsed="1"/>
+    <w:lsdException w:name="index 5" w:semiHidden="1" w:unhideWhenUsed="1"/>
+    <w:lsdException w:name="index 6" w:semiHidden="1" w:unhideWhenUsed="1"/>
+    <w:lsdException w:name="index 7" w:semiHidden="1" w:unhideWhenUsed="1"/>
+    <w:lsdException w:name="index 8" w:semiHidden="1" w:unhideWhenUsed="1"/>
+    <w:lsdException w:name="index 9" w:semiHidden="1" w:unhideWhenUsed="1"/>
+    <w:lsdException w:name="toc 1" w:semiHidden="1" w:uiPriority="39" w:unhideWhenUsed="1"/>
+    <w:lsdException w:name="toc 2" w:semiHidden="1" w:uiPriority="39" w:unhideWhenUsed="1"/>
+    <w:lsdException w:name="toc 3" w:semiHidden="1" w:uiPriority="39" w:unhideWhenUsed="1"/>
+    <w:lsdException w:name="toc 4" w:semiHidden="1" w:uiPriority="39" w:unhideWhenUsed="1"/>
+    <w:lsdException w:name="toc 5" w:semiHidden="1" w:uiPriority="39" w:unhideWhenUsed="1"/>
+    <w:lsdException w:name="toc 6" w:semiHidden="1" w:uiPriority="39" w:unhideWhenUsed="1"/>
+    <w:lsdException w:name="toc 7" w:semiHidden="1" w:uiPriority="39" w:unhideWhenUsed="1"/>
+    <w:lsdException w:name="toc 8" w:semiHidden="1" w:uiPriority="39" w:unhideWhenUsed="1"/>
+    <w:lsdException w:name="toc 9" w:semiHidden="1" w:uiPriority="39" w:unhideWhenUsed="1"/>
+    <w:lsdException w:name="Normal Indent" w:semiHidden="1" w:unhideWhenUsed="1"/>
+    <w:lsdException w:name="footnote text" w:semiHidden="1" w:unhideWhenUsed="1"/>
+    <w:lsdException w:name="annotation text" w:semiHidden="1" w:unhideWhenUsed="1"/>
+    <w:lsdException w:name="header" w:semiHidden="1" w:unhideWhenUsed="1"/>
+    <w:lsdException w:name="footer" w:semiHidden="1" w:unhideWhenUsed="1"/>
+    <w:lsdException w:name="index heading" w:semiHidden="1" w:unhideWhenUsed="1"/>
+    <w:lsdException w:name="caption" w:semiHidden="1" w:uiPriority="35" w:unhideWhenUsed="1" w:qFormat="1"/>
+    <w:lsdException w:name="table of figures" w:semiHidden="1" w:unhideWhenUsed="1"/>
+    <w:lsdException w:name="envelope address" w:semiHidden="1" w:unhideWhenUsed="1"/>
+    <w:lsdException w:name="envelope return" w:semiHidden="1" w:unhideWhenUsed="1"/>
+    <w:lsdException w:name="footnote reference" w:semiHidden="1" w:unhideWhenUsed="1"/>
+    <w:lsdException w:name="annotation reference" w:semiHidden="1" w:unhideWhenUsed="1"/>
+    <w:lsdException w:name="line number" w:semiHidden="1" w:unhideWhenUsed="1"/>
+    <w:lsdException w:name="page number" w:semiHidden="1" w:unhideWhenUsed="1"/>
+    <w:lsdException w:name="endnote reference" w:semiHidden="1" w:unhideWhenUsed="1"/>
+    <w:lsdException w:name="endnote text" w:semiHidden="1" w:unhideWhenUsed="1"/>
+    <w:lsdException w:name="table of authorities" w:semiHidden="1" w:unhideWhenUsed="1"/>
+    <w:lsdException w:name="macro" w:semiHidden="1" w:unhideWhenUsed="1"/>
+    <w:lsdException w:name="toa heading" w:semiHidden="1" w:unhideWhenUsed="1"/>
+    <w:lsdException w:name="List" w:semiHidden="1" w:unhideWhenUsed="1"/>
+    <w:lsdException w:name="List Bullet" w:semiHidden="1" w:unhideWhenUsed="1"/>
+    <w:lsdException w:name="List Number" w:semiHidden="1" w:unhideWhenUsed="1"/>
+    <w:lsdException w:name="List 2" w:semiHidden="1" w:unhideWhenUsed="1"/>
+    <w:lsdException w:name="List 3" w:semiHidden="1" w:unhideWhenUsed="1"/>
+    <w:lsdException w:name="List 4" w:semiHidden="1" w:unhideWhenUsed="1"/>
+    <w:lsdException w:name="List 5" w:semiHidden="1" w:unhideWhenUsed="1"/>
+    <w:lsdException w:name="List Bullet 2" w:semiHidden="1" w:unhideWhenUsed="1"/>
+    <w:lsdException w:name="List Bullet 3" w:semiHidden="1" w:unhideWhenUsed="1"/>
+    <w:lsdException w:name="List Bullet 4" w:semiHidden="1" w:unhideWhenUsed="1"/>
+    <w:lsdException w:name="List Bullet 5" w:semiHidden="1" w:unhideWhenUsed="1"/>
+    <w:lsdException w:name="List Number 2" w:semiHidden="1" w:unhideWhenUsed="1"/>
+    <w:lsdException w:name="List Number 3" w:semiHidden="1" w:unhideWhenUsed="1"/>
+    <w:lsdException w:name="List Number 4" w:semiHidden="1" w:unhideWhenUsed="1"/>
+    <w:lsdException w:name="List Number 5" w:semiHidden="1" w:unhideWhenUsed="1"/>
+    <w:lsdException w:name="Title" w:uiPriority="10" w:qFormat="1"/>
+    <w:lsdException w:name="Closing" w:semiHidden="1" w:unhideWhenUsed="1"/>
+    <w:lsdException w:name="Signature" w:semiHidden="1" w:unhideWhenUsed="1"/>
+    <w:lsdException w:name="Default Paragraph Font" w:semiHidden="1" w:uiPriority="1" w:unhideWhenUsed="1"/>
+    <w:lsdException w:name="Body Text" w:semiHidden="1" w:unhideWhenUsed="1"/>
+    <w:lsdException w:name="Body Text Indent" w:semiHidden="1" w:unhideWhenUsed="1"/>
+    <w:lsdException w:name="List Continue" w:semiHidden="1" w:unhideWhenUsed="1"/>
+    <w:lsdException w:name="List Continue 2" w:semiHidden="1" w:unhideWhenUsed="1"/>
+    <w:lsdException w:name="List Continue 3" w:semiHidden="1" w:unhideWhenUsed="1"/>
+    <w:lsdException w:name="List Continue 4" w:semiHidden="1" w:unhideWhenUsed="1"/>
+    <w:lsdException w:name="List Continue 5" w:semiHidden="1" w:unhideWhenUsed="1"/>
+    <w:lsdException w:name="Message Header" w:semiHidden="1" w:unhideWhenUsed="1"/>
+    <w:lsdException w:name="Subtitle" w:uiPriority="11" w:qFormat="1"/>
+    <w:lsdException w:name="Salutation" w:semiHidden="1" w:unhideWhenUsed="1"/>
+    <w:lsdException w:name="Date" w:semiHidden="1" w:unhideWhenUsed="1"/>
+    <w:lsdException w:name="Body Text First Indent" w:semiHidden="1" w:unhideWhenUsed="1"/>
+    <w:lsdException w:name="Body Text First Indent 2" w:semiHidden="1" w:unhideWhenUsed="1"/>
+    <w:lsdException w:name="Note Heading" w:semiHidden="1" w:unhideWhenUsed="1"/>
+    <w:lsdException w:name="Body Text 2" w:semiHidden="1" w:unhideWhenUsed="1"/>
+    <w:lsdException w:name="Body Text 3" w:semiHidden="1" w:unhideWhenUsed="1"/>
+    <w:lsdException w:name="Body Text Indent 2" w:semiHidden="1" w:unhideWhenUsed="1"/>
+    <w:lsdException w:name="Body Text Indent 3" w:semiHidden="1" w:unhideWhenUsed="1"/>
+    <w:lsdException w:name="Block Text" w:semiHidden="1" w:unhideWhenUsed="1"/>
+    <w:lsdException w:name="Hyperlink" w:semiHidden="1" w:unhideWhenUsed="1"/>
+    <w:lsdException w:name="FollowedHyperlink" w:semiHidden="1" w:unhideWhenUsed="1"/>
+    <w:lsdException w:name="Strong" w:uiPriority="22" w:qFormat="1"/>
+    <w:lsdException w:name="Emphasis" w:uiPriority="20" w:qFormat="1"/>
+    <w:lsdException w:name="Document Map" w:semiHidden="1" w:unhideWhenUsed="1"/>
+    <w:lsdException w:name="Plain Text" w:semiHidden="1" w:unhideWhenUsed="1"/>
+    <w:lsdException w:name="E-mail Signature" w:semiHidden="1" w:unhideWhenUsed="1"/>
+    <w:lsdException w:name="HTML Top of Form" w:semiHidden="1" w:unhideWhenUsed="1"/>
+    <w:lsdException w:name="HTML Bottom of Form" w:semiHidden="1" w:unhideWhenUsed="1"/>
+    <w:lsdException w:name="Normal (Web)" w:semiHidden="1" w:unhideWhenUsed="1"/>
+    <w:lsdException w:name="HTML Acronym" w:semiHidden="1" w:unhideWhenUsed="1"/>
+    <w:lsdException w:name="HTML Address" w:semiHidden="1" w:unhideWhenUsed="1"/>
+    <w:lsdException w:name="HTML Cite" w:semiHidden="1" w:unhideWhenUsed="1"/>
+    <w:lsdException w:name="HTML Code" w:semiHidden="1" w:unhideWhenUsed="1"/>
+    <w:lsdException w:name="HTML Definition" w:semiHidden="1" w:unhideWhenUsed="1"/>
+    <w:lsdException w:name="HTML Keyboard" w:semiHidden="1" w:unhideWhenUsed="1"/>
+    <w:lsdException w:name="HTML Preformatted" w:semiHidden="1" w:unhideWhenUsed="1"/>
+    <w:lsdException w:name="HTML Sample" w:semiHidden="1" w:unhideWhenUsed="1"/>
+    <w:lsdException w:name="HTML Typewriter" w:semiHidden="1" w:unhideWhenUsed="1"/>
+    <w:lsdException w:name="HTML Variable" w:semiHidden="1" w:unhideWhenUsed="1"/>
+    <w:lsdException w:name="Normal Table" w:semiHidden="1" w:unhideWhenUsed="1"/>
+    <w:lsdException w:name="annotation subject" w:semiHidden="1" w:unhideWhenUsed="1"/>
+    <w:lsdException w:name="No List" w:semiHidden="1" w:unhideWhenUsed="1"/>
+    <w:lsdException w:name="Outline List 1" w:semiHidden="1" w:unhideWhenUsed="1"/>
+    <w:lsdException w:name="Outline List 2" w:semiHidden="1" w:unhideWhenUsed="1"/>
+    <w:lsdException w:name="Outline List 3" w:semiHidden="1" w:unhideWhenUsed="1"/>
+    <w:lsdException w:name="Table Simple 1" w:semiHidden="1" w:unhideWhenUsed="1"/>
+    <w:lsdException w:name="Table Simple 2" w:semiHidden="1" w:unhideWhenUsed="1"/>
+    <w:lsdException w:name="Table Simple 3" w:semiHidden="1" w:unhideWhenUsed="1"/>
+    <w:lsdException w:name="Table Classic 1" w:semiHidden="1" w:unhideWhenUsed="1"/>
+    <w:lsdException w:name="Table Classic 2" w:semiHidden="1" w:unhideWhenUsed="1"/>
+    <w:lsdException w:name="Table Classic 3" w:semiHidden="1" w:unhideWhenUsed="1"/>
+    <w:lsdException w:name="Table Classic 4" w:semiHidden="1" w:unhideWhenUsed="1"/>
+    <w:lsdException w:name="Table Colorful 1" w:semiHidden="1" w:unhideWhenUsed="1"/>
+    <w:lsdException w:name="Table Colorful 2" w:semiHidden="1" w:unhideWhenUsed="1"/>
+    <w:lsdException w:name="Table Colorful 3" w:semiHidden="1" w:unhideWhenUsed="1"/>
+    <w:lsdException w:name="Table Columns 1" w:semiHidden="1" w:unhideWhenUsed="1"/>
+    <w:lsdException w:name="Table Columns 2" w:semiHidden="1" w:unhideWhenUsed="1"/>
+    <w:lsdException w:name="Table Columns 3" w:semiHidden="1" w:unhideWhenUsed="1"/>
+    <w:lsdException w:name="Table Columns 4" w:semiHidden="1" w:unhideWhenUsed="1"/>
+    <w:lsdException w:name="Table Columns 5" w:semiHidden="1" w:unhideWhenUsed="1"/>
+    <w:lsdException w:name="Table Grid 1" w:semiHidden="1" w:unhideWhenUsed="1"/>
+    <w:lsdException w:name="Table Grid 2" w:semiHidden="1" w:unhideWhenUsed="1"/>
+    <w:lsdException w:name="Table Grid 3" w:semiHidden="1" w:unhideWhenUsed="1"/>
+    <w:lsdException w:name="Table Grid 4" w:semiHidden="1" w:unhideWhenUsed="1"/>
+    <w:lsdException w:name="Table Grid 5" w:semiHidden="1" w:unhideWhenUsed="1"/>
+    <w:lsdException w:name="Table Grid 6" w:semiHidden="1" w:unhideWhenUsed="1"/>
+    <w:lsdException w:name="Table Grid 7" w:semiHidden="1" w:unhideWhenUsed="1"/>
+    <w:lsdException w:name="Table Grid 8" w:semiHidden="1" w:unhideWhenUsed="1"/>
+    <w:lsdException w:name="Table List 1" w:semiHidden="1" w:unhideWhenUsed="1"/>
+    <w:lsdException w:name="Table List 2" w:semiHidden="1" w:unhideWhenUsed="1"/>
+    <w:lsdException w:name="Table List 3" w:semiHidden="1" w:unhideWhenUsed="1"/>
+    <w:lsdException w:name="Table List 4" w:semiHidden="1" w:unhideWhenUsed="1"/>
+    <w:lsdException w:name="Table List 5" w:semiHidden="1" w:unhideWhenUsed="1"/>
+    <w:lsdException w:name="Table List 6" w:semiHidden="1" w:unhideWhenUsed="1"/>
+    <w:lsdException w:name="Table List 7" w:semiHidden="1" w:unhideWhenUsed="1"/>
+    <w:lsdException w:name="Table List 8" w:semiHidden="1" w:unhideWhenUsed="1"/>
+    <w:lsdException w:name="Table 3D effects 1" w:semiHidden="1" w:unhideWhenUsed="1"/>
+    <w:lsdException w:name="Table 3D effects 2" w:semiHidden="1" w:unhideWhenUsed="1"/>
+    <w:lsdException w:name="Table 3D effects 3" w:semiHidden="1" w:unhideWhenUsed="1"/>
+    <w:lsdException w:name="Table Contemporary" w:semiHidden="1" w:unhideWhenUsed="1"/>
+    <w:lsdException w:name="Table Elegant" w:semiHidden="1" w:unhideWhenUsed="1"/>
+    <w:lsdException w:name="Table Professional" w:semiHidden="1" w:unhideWhenUsed="1"/>
+    <w:lsdException w:name="Table Subtle 1" w:semiHidden="1" w:unhideWhenUsed="1"/>
+    <w:lsdException w:name="Table Subtle 2" w:semiHidden="1" w:unhideWhenUsed="1"/>
+    <w:lsdException w:name="Table Web 1" w:semiHidden="1" w:unhideWhenUsed="1"/>
+    <w:lsdException w:name="Table Web 2" w:semiHidden="1" w:unhideWhenUsed="1"/>
+    <w:lsdException w:name="Table Web 3" w:semiHidden="1" w:unhideWhenUsed="1"/>
+    <w:lsdException w:name="Balloon Text" w:semiHidden="1" w:unhideWhenUsed="1"/>
+    <w:lsdException w:name="Table Grid" w:uiPriority="59"/>
+    <w:lsdException w:name="Table Theme" w:semiHidden="1" w:unhideWhenUsed="1"/>
+    <w:lsdException w:name="Placeholder Text" w:semiHidden="1"/>
+    <w:lsdException w:name="No Spacing" w:uiPriority="1" w:qFormat="1"/>
+    <w:lsdException w:name="Light Shading" w:uiPriority="60"/>
+    <w:lsdException w:name="Light List" w:uiPriority="61"/>
+    <w:lsdException w:name="Light Grid" w:uiPriority="62"/>
+    <w:lsdException w:name="Medium Shading 1" w:uiPriority="63"/>
+    <w:lsdException w:name="Medium Shading 2" w:uiPriority="64"/>
+    <w:lsdException w:name="Medium List 1" w:uiPriority="65"/>
+    <w:lsdException w:name="Medium List 2" w:uiPriority="66"/>
+    <w:lsdException w:name="Medium Grid 1" w:uiPriority="67"/>
+    <w:lsdException w:name="Medium Grid 2" w:uiPriority="68"/>
+    <w:lsdException w:name="Medium Grid 3" w:uiPriority="69"/>
+    <w:lsdException w:name="Dark List" w:uiPriority="70"/>
+    <w:lsdException w:name="Colorful Shading" w:uiPriority="71"/>
+    <w:lsdException w:name="Colorful List" w:uiPriority="72"/>
+    <w:lsdException w:name="Colorful Grid" w:uiPriority="73"/>
+    <w:lsdException w:name="Light Shading Accent 1" w:uiPriority="60"/>
+    <w:lsdException w:name="Light List Accent 1" w:uiPriority="61"/>
+    <w:lsdException w:name="Light Grid Accent 1" w:uiPriority="62"/>
+    <w:lsdException w:name="Medium Shading 1 Accent 1" w:uiPriority="63"/>
+    <w:lsdException w:name="Medium Shading 2 Accent 1" w:uiPriority="64"/>
+    <w:lsdException w:name="Medium List 1 Accent 1" w:uiPriority="65"/>
+    <w:lsdException w:name="Revision" w:semiHidden="1"/>
+    <w:lsdException w:name="List Paragraph" w:uiPriority="34" w:qFormat="1"/>
+    <w:lsdException w:name="Quote" w:uiPriority="29" w:qFormat="1"/>
+    <w:lsdException w:name="Intense Quote" w:uiPriority="30" w:qFormat="1"/>
+    <w:lsdException w:name="Medium List 2 Accent 1" w:uiPriority="66"/>
+    <w:lsdException w:name="Medium Grid 1 Accent 1" w:uiPriority="67"/>
+    <w:lsdException w:name="Medium Grid 2 Accent 1" w:uiPriority="68"/>
+    <w:lsdException w:name="Medium Grid 3 Accent 1" w:uiPriority="69"/>
+    <w:lsdException w:name="Dark List Accent 1" w:uiPriority="70"/>
+    <w:lsdException w:name="Colorful Shading Accent 1" w:uiPriority="71"/>
+    <w:lsdException w:name="Colorful List Accent 1" w:uiPriority="72"/>
+    <w:lsdException w:name="Colorful Grid Accent 1" w:uiPriority="73"/>
+    <w:lsdException w:name="Light Shading Accent 2" w:uiPriority="60"/>
+    <w:lsdException w:name="Light List Accent 2" w:uiPriority="61"/>
+    <w:lsdException w:name="Light Grid Accent 2" w:uiPriority="62"/>
+    <w:lsdException w:name="Medium Shading 1 Accent 2" w:uiPriority="63"/>
+    <w:lsdException w:name="Medium Shading 2 Accent 2" w:uiPriority="64"/>
+    <w:lsdException w:name="Medium List 1 Accent 2" w:uiPriority="65"/>
+    <w:lsdException w:name="Medium List 2 Accent 2" w:uiPriority="66"/>
+    <w:lsdException w:name="Medium Grid 1 Accent 2" w:uiPriority="67"/>
+    <w:lsdException w:name="Medium Grid 2 Accent 2" w:uiPriority="68"/>
+    <w:lsdException w:name="Medium Grid 3 Accent 2" w:uiPriority="69"/>
+    <w:lsdException w:name="Dark List Accent 2" w:uiPriority="70"/>
+    <w:lsdException w:name="Colorful Shading Accent 2" w:uiPriority="71"/>
+    <w:lsdException w:name="Colorful List Accent 2" w:uiPriority="72"/>
+    <w:lsdException w:name="Colorful Grid Accent 2" w:uiPriority="73"/>
+    <w:lsdException w:name="Light Shading Accent 3" w:uiPriority="60"/>
+    <w:lsdException w:name="Light List Accent 3" w:uiPriority="61"/>
+    <w:lsdException w:name="Light Grid Accent 3" w:uiPriority="62"/>
+    <w:lsdException w:name="Medium Shading 1 Accent 3" w:uiPriority="63"/>
+    <w:lsdException w:name="Medium Shading 2 Accent 3" w:uiPriority="64"/>
+    <w:lsdException w:name="Medium List 1 Accent 3" w:uiPriority="65"/>
+    <w:lsdException w:name="Medium List 2 Accent 3" w:uiPriority="66"/>
+    <w:lsdException w:name="Medium Grid 1 Accent 3" w:uiPriority="67"/>
+    <w:lsdException w:name="Medium Grid 2 Accent 3" w:uiPriority="68"/>
+    <w:lsdException w:name="Medium Grid 3 Accent 3" w:uiPriority="69"/>
+    <w:lsdException w:name="Dark List Accent 3" w:uiPriority="70"/>
+    <w:lsdException w:name="Colorful Shading Accent 3" w:uiPriority="71"/>
+    <w:lsdException w:name="Colorful List Accent 3" w:uiPriority="72"/>
+    <w:lsdException w:name="Colorful Grid Accent 3" w:uiPriority="73"/>
+    <w:lsdException w:name="Light Shading Accent 4" w:uiPriority="60"/>
+    <w:lsdException w:name="Light List Accent 4" w:uiPriority="61"/>
+    <w:lsdException w:name="Light Grid Accent 4" w:uiPriority="62"/>
+    <w:lsdException w:name="Medium Shading 1 Accent 4" w:uiPriority="63"/>
+    <w:lsdException w:name="Medium Shading 2 Accent 4" w:uiPriority="64"/>
+    <w:lsdException w:name="Medium List 1 Accent 4" w:uiPriority="65"/>
+    <w:lsdException w:name="Medium List 2 Accent 4" w:uiPriority="66"/>
+    <w:lsdException w:name="Medium Grid 1 Accent 4" w:uiPriority="67"/>
+    <w:lsdException w:name="Medium Grid 2 Accent 4" w:uiPriority="68"/>
+    <w:lsdException w:name="Medium Grid 3 Accent 4" w:uiPriority="69"/>
+    <w:lsdException w:name="Dark List Accent 4" w:uiPriority="70"/>
+    <w:lsdException w:name="Colorful Shading Accent 4" w:uiPriority="71"/>
+    <w:lsdException w:name="Colorful List Accent 4" w:uiPriority="72"/>
+    <w:lsdException w:name="Colorful Grid Accent 4" w:uiPriority="73"/>
+    <w:lsdException w:name="Light Shading Accent 5" w:uiPriority="60"/>
+    <w:lsdException w:name="Light List Accent 5" w:uiPriority="61"/>
+    <w:lsdException w:name="Light Grid Accent 5" w:uiPriority="62"/>
+    <w:lsdException w:name="Medium Shading 1 Accent 5" w:uiPriority="63"/>
+    <w:lsdException w:name="Medium Shading 2 Accent 5" w:uiPriority="64"/>
+    <w:lsdException w:name="Medium List 1 Accent 5" w:uiPriority="65"/>
+    <w:lsdException w:name="Medium List 2 Accent 5" w:uiPriority="66"/>
+    <w:lsdException w:name="Medium Grid 1 Accent 5" w:uiPriority="67"/>
+    <w:lsdException w:name="Medium Grid 2 Accent 5" w:uiPriority="68"/>
+    <w:lsdException w:name="Medium Grid 3 Accent 5" w:uiPriority="69"/>
+    <w:lsdException w:name="Dark List Accent 5" w:uiPriority="70"/>
+    <w:lsdException w:name="Colorful Shading Accent 5" w:uiPriority="71"/>
+    <w:lsdException w:name="Colorful List Accent 5" w:uiPriority="72"/>
+    <w:lsdException w:name="Colorful Grid Accent 5" w:uiPriority="73"/>
+    <w:lsdException w:name="Light Shading Accent 6" w:uiPriority="60"/>
+    <w:lsdException w:name="Light List Accent 6" w:uiPriority="61"/>
+    <w:lsdException w:name="Light Grid Accent 6" w:uiPriority="62"/>
+    <w:lsdException w:name="Medium Shading 1 Accent 6" w:uiPriority="63"/>
+    <w:lsdException w:name="Medium Shading 2 Accent 6" w:uiPriority="64"/>
+    <w:lsdException w:name="Medium List 1 Accent 6" w:uiPriority="65"/>
+    <w:lsdException w:name="Medium List 2 Accent 6" w:uiPriority="66"/>
+    <w:lsdException w:name="Medium Grid 1 Accent 6" w:uiPriority="67"/>
+    <w:lsdException w:name="Medium Grid 2 Accent 6" w:uiPriority="68"/>
+    <w:lsdException w:name="Medium Grid 3 Accent 6" w:uiPriority="69"/>
+    <w:lsdException w:name="Dark List Accent 6" w:uiPriority="70"/>
+    <w:lsdException w:name="Colorful Shading Accent 6" w:uiPriority="71"/>
+    <w:lsdException w:name="Colorful List Accent 6" w:uiPriority="72"/>
+    <w:lsdException w:name="Colorful Grid Accent 6" w:uiPriority="73"/>
+    <w:lsdException w:name="Subtle Emphasis" w:uiPriority="19" w:qFormat="1"/>
+    <w:lsdException w:name="Intense Emphasis" w:uiPriority="21" w:qFormat="1"/>
+    <w:lsdException w:name="Subtle Reference" w:uiPriority="31" w:qFormat="1"/>
+    <w:lsdException w:name="Intense Reference" w:uiPriority="32" w:qFormat="1"/>
+    <w:lsdException w:name="Book Title" w:uiPriority="33" w:qFormat="1"/>
+    <w:lsdException w:name="Bibliography" w:semiHidden="1" w:uiPriority="37" w:unhideWhenUsed="1"/>
+    <w:lsdException w:name="TOC Heading" w:semiHidden="1" w:uiPriority="39" w:unhideWhenUsed="1" w:qFormat="1"/>
+    <w:lsdException w:name="Plain Table 1" w:uiPriority="41"/>
+    <w:lsdException w:name="Plain Table 2" w:uiPriority="42"/>
+    <w:lsdException w:name="Plain Table 3" w:uiPriority="43"/>
+    <w:lsdException w:name="Plain Table 4" w:uiPriority="44"/>
+    <w:lsdException w:name="Plain Table 5" w:uiPriority="45"/>
+    <w:lsdException w:name="Grid Table Light" w:uiPriority="40"/>
+    <w:lsdException w:name="Grid Table 1 Light" w:uiPriority="46"/>
+    <w:lsdException w:name="Grid Table 2" w:uiPriority="47"/>
+    <w:lsdException w:name="Grid Table 3" w:uiPriority="48"/>
+    <w:lsdException w:name="Grid Table 4" w:uiPriority="49"/>
+    <w:lsdException w:name="Grid Table 5 Dark" w:uiPriority="50"/>
+    <w:lsdException w:name="Grid Table 6 Colorful" w:uiPriority="51"/>
+    <w:lsdException w:name="Grid Table 7 Colorful" w:uiPriority="52"/>
+    <w:lsdException w:name="Grid Table 1 Light Accent 1" w:uiPriority="46"/>
+    <w:lsdException w:name="Grid Table 2 Accent 1" w:uiPriority="47"/>
+    <w:lsdException w:name="Grid Table 3 Accent 1" w:uiPriority="48"/>
+    <w:lsdException w:name="Grid Table 4 Accent 1" w:uiPriority="49"/>
+    <w:lsdException w:name="Grid Table 5 Dark Accent 1" w:uiPriority="50"/>
+    <w:lsdException w:name="Grid Table 6 Colorful Accent 1" w:uiPriority="51"/>
+    <w:lsdException w:name="Grid Table 7 Colorful Accent 1" w:uiPriority="52"/>
+    <w:lsdException w:name="Grid Table 1 Light Accent 2" w:uiPriority="46"/>
+    <w:lsdException w:name="Grid Table 2 Accent 2" w:uiPriority="47"/>
+    <w:lsdException w:name="Grid Table 3 Accent 2" w:uiPriority="48"/>
+    <w:lsdException w:name="Grid Table 4 Accent 2" w:uiPriority="49"/>
+    <w:lsdException w:name="Grid Table 5 Dark Accent 2" w:uiPriority="50"/>
+    <w:lsdException w:name="Grid Table 6 Colorful Accent 2" w:uiPriority="51"/>
+    <w:lsdException w:name="Grid Table 7 Colorful Accent 2" w:uiPriority="52"/>
+    <w:lsdException w:name="Grid Table 1 Light Accent 3" w:uiPriority="46"/>
+    <w:lsdException w:name="Grid Table 2 Accent 3" w:uiPriority="47"/>
+    <w:lsdException w:name="Grid Table 3 Accent 3" w:uiPriority="48"/>
+    <w:lsdException w:name="Grid Table 4 Accent 3" w:uiPriority="49"/>
+    <w:lsdException w:name="Grid Table 5 Dark Accent 3" w:uiPriority="50"/>
+    <w:lsdException w:name="Grid Table 6 Colorful Accent 3" w:uiPriority="51"/>
+    <w:lsdException w:name="Grid Table 7 Colorful Accent 3" w:uiPriority="52"/>
+    <w:lsdException w:name="Grid Table 1 Light Accent 4" w:uiPriority="46"/>
+    <w:lsdException w:name="Grid Table 2 Accent 4" w:uiPriority="47"/>
+    <w:lsdException w:name="Grid Table 3 Accent 4" w:uiPriority="48"/>
+    <w:lsdException w:name="Grid Table 4 Accent 4" w:uiPriority="49"/>
+    <w:lsdException w:name="Grid Table 5 Dark Accent 4" w:uiPriority="50"/>
+    <w:lsdException w:name="Grid Table 6 Colorful Accent 4" w:uiPriority="51"/>
+    <w:lsdException w:name="Grid Table 7 Colorful Accent 4" w:uiPriority="52"/>
+    <w:lsdException w:name="Grid Table 1 Light Accent 5" w:uiPriority="46"/>
+    <w:lsdException w:name="Grid Table 2 Accent 5" w:uiPriority="47"/>
+    <w:lsdException w:name="Grid Table 3 Accent 5" w:uiPriority="48"/>
+    <w:lsdException w:name="Grid Table 4 Accent 5" w:uiPriority="49"/>
+    <w:lsdException w:name="Grid Table 5 Dark Accent 5" w:uiPriority="50"/>
+    <w:lsdException w:name="Grid Table 6 Colorful Accent 5" w:uiPriority="51"/>
+    <w:lsdException w:name="Grid Table 7 Colorful Accent 5" w:uiPriority="52"/>
+    <w:lsdException w:name="Grid Table 1 Light Accent 6" w:uiPriority="46"/>
+    <w:lsdException w:name="Grid Table 2 Accent 6" w:uiPriority="47"/>
+    <w:lsdException w:name="Grid Table 3 Accent 6" w:uiPriority="48"/>
+    <w:lsdException w:name="Grid Table 4 Accent 6" w:uiPriority="49"/>
+    <w:lsdException w:name="Grid Table 5 Dark Accent 6" w:uiPriority="50"/>
+    <w:lsdException w:name="Grid Table 6 Colorful Accent 6" w:uiPriority="51"/>
+    <w:lsdException w:name="Grid Table 7 Colorful Accent 6" w:uiPriority="52"/>
+    <w:lsdException w:name="List Table 1 Light" w:uiPriority="46"/>
+    <w:lsdException w:name="List Table 2" w:uiPriority="47"/>
+    <w:lsdException w:name="List Table 3" w:uiPriority="48"/>
+    <w:lsdException w:name="List Table 4" w:uiPriority="49"/>
+    <w:lsdException w:name="List Table 5 Dark" w:uiPriority="50"/>
+    <w:lsdException w:name="List Table 6 Colorful" w:uiPriority="51"/>
+    <w:lsdException w:name="List Table 7 Colorful" w:uiPriority="52"/>
+    <w:lsdException w:name="List Table 1 Light Accent 1" w:uiPriority="46"/>
+    <w:lsdException w:name="List Table 2 Accent 1" w:uiPriority="47"/>
+    <w:lsdException w:name="List Table 3 Accent 1" w:uiPriority="48"/>
+    <w:lsdException w:name="List Table 4 Accent 1" w:uiPriority="49"/>
+    <w:lsdException w:name="List Table 5 Dark Accent 1" w:uiPriority="50"/>
+    <w:lsdException w:name="List Table 6 Colorful Accent 1" w:uiPriority="51"/>
+    <w:lsdException w:name="List Table 7 Colorful Accent 1" w:uiPriority="52"/>
+    <w:lsdException w:name="List Table 1 Light Accent 2" w:uiPriority="46"/>
+    <w:lsdException w:name="List Table 2 Accent 2" w:uiPriority="47"/>
+    <w:lsdException w:name="List Table 3 Accent 2" w:uiPriority="48"/>
+    <w:lsdException w:name="List Table 4 Accent 2" w:uiPriority="49"/>
+    <w:lsdException w:name="List Table 5 Dark Accent 2" w:uiPriority="50"/>
+    <w:lsdException w:name="List Table 6 Colorful Accent 2" w:uiPriority="51"/>
+    <w:lsdException w:name="List Table 7 Colorful Accent 2" w:uiPriority="52"/>
+    <w:lsdException w:name="List Table 1 Light Accent 3" w:uiPriority="46"/>
+    <w:lsdException w:name="List Table 2 Accent 3" w:uiPriority="47"/>
+    <w:lsdException w:name="List Table 3 Accent 3" w:uiPriority="48"/>
+    <w:lsdException w:name="List Table 4 Accent 3" w:uiPriority="49"/>
+    <w:lsdException w:name="List Table 5 Dark Accent 3" w:uiPriority="50"/>
+    <w:lsdException w:name="List Table 6 Colorful Accent 3" w:uiPriority="51"/>
+    <w:lsdException w:name="List Table 7 Colorful Accent 3" w:uiPriority="52"/>
+    <w:lsdException w:name="List Table 1 Light Accent 4" w:uiPriority="46"/>
+    <w:lsdException w:name="List Table 2 Accent 4" w:uiPriority="47"/>
+    <w:lsdException w:name="List Table 3 Accent 4" w:uiPriority="48"/>
+    <w:lsdException w:name="List Table 4 Accent 4" w:uiPriority="49"/>
+    <w:lsdException w:name="List Table 5 Dark Accent 4" w:uiPriority="50"/>
+    <w:lsdException w:name="List Table 6 Colorful Accent 4" w:uiPriority="51"/>
+    <w:lsdException w:name="List Table 7 Colorful Accent 4" w:uiPriority="52"/>
+    <w:lsdException w:name="List Table 1 Light Accent 5" w:uiPriority="46"/>
+    <w:lsdException w:name="List Table 2 Accent 5" w:uiPriority="47"/>
+    <w:lsdException w:name="List Table 3 Accent 5" w:uiPriority="48"/>
+    <w:lsdException w:name="List Table 4 Accent 5" w:uiPriority="49"/>
+    <w:lsdException w:name="List Table 5 Dark Accent 5" w:uiPriority="50"/>
+    <w:lsdException w:name="List Table 6 Colorful Accent 5" w:uiPriority="51"/>
+    <w:lsdException w:name="List Table 7 Colorful Accent 5" w:uiPriority="52"/>
+    <w:lsdException w:name="List Table 1 Light Accent 6" w:uiPriority="46"/>
+    <w:lsdException w:name="List Table 2 Accent 6" w:uiPriority="47"/>
+    <w:lsdException w:name="List Table 3 Accent 6" w:uiPriority="48"/>
+    <w:lsdException w:name="List Table 4 Accent 6" w:uiPriority="49"/>
+    <w:lsdException w:name="List Table 5 Dark Accent 6" w:uiPriority="50"/>
+    <w:lsdException w:name="List Table 6 Colorful Accent 6" w:uiPriority="51"/>
+    <w:lsdException w:name="List Table 7 Colorful Accent 6" w:uiPriority="52"/>
   </w:latentStyles>
   <w:style w:type="paragraph" w:default="1" w:styleId="Normal">
     <w:name w:val="Normal"/>

</xml_diff>

<commit_message>
Correcting table formatting and page numbers.
</commit_message>
<xml_diff>
--- a/peer_reviews/Reply1.docx
+++ b/peer_reviews/Reply1.docx
@@ -118,13 +118,23 @@
         </w:rPr>
         <w:t xml:space="preserve"> </w:t>
       </w:r>
-      <w:r>
-        <w:rPr>
-          <w:rFonts w:ascii="Times New Roman" w:hAnsi="Times New Roman" w:cs="Times New Roman"/>
-          <w:sz w:val="24"/>
-          <w:szCs w:val="24"/>
-        </w:rPr>
-        <w:t xml:space="preserve">attention to heterogeneity, and </w:t>
+      <w:proofErr w:type="gramStart"/>
+      <w:r>
+        <w:rPr>
+          <w:rFonts w:ascii="Times New Roman" w:hAnsi="Times New Roman" w:cs="Times New Roman"/>
+          <w:sz w:val="24"/>
+          <w:szCs w:val="24"/>
+        </w:rPr>
+        <w:t>attention</w:t>
+      </w:r>
+      <w:proofErr w:type="gramEnd"/>
+      <w:r>
+        <w:rPr>
+          <w:rFonts w:ascii="Times New Roman" w:hAnsi="Times New Roman" w:cs="Times New Roman"/>
+          <w:sz w:val="24"/>
+          <w:szCs w:val="24"/>
+        </w:rPr>
+        <w:t xml:space="preserve"> to heterogeneity, and </w:t>
       </w:r>
       <w:r>
         <w:rPr>
@@ -151,6 +161,7 @@
         </w:rPr>
         <w:t xml:space="preserve"> </w:t>
       </w:r>
+      <w:proofErr w:type="gramStart"/>
       <w:r>
         <w:rPr>
           <w:rFonts w:ascii="Times New Roman" w:hAnsi="Times New Roman" w:cs="Times New Roman"/>
@@ -159,6 +170,7 @@
         </w:rPr>
         <w:t>consideration</w:t>
       </w:r>
+      <w:proofErr w:type="gramEnd"/>
       <w:r>
         <w:rPr>
           <w:rFonts w:ascii="Times New Roman" w:hAnsi="Times New Roman" w:cs="Times New Roman"/>
@@ -379,7 +391,43 @@
           <w:sz w:val="24"/>
           <w:szCs w:val="24"/>
         </w:rPr>
-        <w:t xml:space="preserve">A spot check revealed only one dichotomous study outcome (behavior in a prisoner’s dilemma, Sheese &amp; Graziano, 2005). </w:t>
+        <w:t xml:space="preserve">A spot check revealed only one dichotomous study outcome (behavior in a prisoner’s dilemma, </w:t>
+      </w:r>
+      <w:proofErr w:type="spellStart"/>
+      <w:r>
+        <w:rPr>
+          <w:rFonts w:ascii="Times New Roman" w:hAnsi="Times New Roman" w:cs="Times New Roman"/>
+          <w:sz w:val="24"/>
+          <w:szCs w:val="24"/>
+        </w:rPr>
+        <w:t>Sheese</w:t>
+      </w:r>
+      <w:proofErr w:type="spellEnd"/>
+      <w:r>
+        <w:rPr>
+          <w:rFonts w:ascii="Times New Roman" w:hAnsi="Times New Roman" w:cs="Times New Roman"/>
+          <w:sz w:val="24"/>
+          <w:szCs w:val="24"/>
+        </w:rPr>
+        <w:t xml:space="preserve"> &amp; </w:t>
+      </w:r>
+      <w:proofErr w:type="spellStart"/>
+      <w:r>
+        <w:rPr>
+          <w:rFonts w:ascii="Times New Roman" w:hAnsi="Times New Roman" w:cs="Times New Roman"/>
+          <w:sz w:val="24"/>
+          <w:szCs w:val="24"/>
+        </w:rPr>
+        <w:t>Graziano</w:t>
+      </w:r>
+      <w:proofErr w:type="spellEnd"/>
+      <w:r>
+        <w:rPr>
+          <w:rFonts w:ascii="Times New Roman" w:hAnsi="Times New Roman" w:cs="Times New Roman"/>
+          <w:sz w:val="24"/>
+          <w:szCs w:val="24"/>
+        </w:rPr>
+        <w:t xml:space="preserve">, 2005). </w:t>
       </w:r>
       <w:r>
         <w:rPr>
@@ -459,7 +507,15 @@
           <w:sz w:val="24"/>
           <w:szCs w:val="24"/>
         </w:rPr>
-        <w:t xml:space="preserve"> Please see p. 16</w:t>
+        <w:t xml:space="preserve"> Please see p. 1</w:t>
+      </w:r>
+      <w:r>
+        <w:rPr>
+          <w:rFonts w:ascii="Times New Roman" w:hAnsi="Times New Roman" w:cs="Times New Roman"/>
+          <w:sz w:val="24"/>
+          <w:szCs w:val="24"/>
+        </w:rPr>
+        <w:t>8</w:t>
       </w:r>
       <w:r>
         <w:rPr>
@@ -542,7 +598,25 @@
           <w:sz w:val="24"/>
           <w:szCs w:val="24"/>
         </w:rPr>
-        <w:t xml:space="preserve">One issue is that some correlations are point-biserial while others are Pearson moment.  </w:t>
+        <w:t>One issue is that some correlations are point-</w:t>
+      </w:r>
+      <w:proofErr w:type="spellStart"/>
+      <w:r>
+        <w:rPr>
+          <w:rFonts w:ascii="Times New Roman" w:hAnsi="Times New Roman" w:cs="Times New Roman"/>
+          <w:sz w:val="24"/>
+          <w:szCs w:val="24"/>
+        </w:rPr>
+        <w:t>biserial</w:t>
+      </w:r>
+      <w:proofErr w:type="spellEnd"/>
+      <w:r>
+        <w:rPr>
+          <w:rFonts w:ascii="Times New Roman" w:hAnsi="Times New Roman" w:cs="Times New Roman"/>
+          <w:sz w:val="24"/>
+          <w:szCs w:val="24"/>
+        </w:rPr>
+        <w:t xml:space="preserve"> while others are Pearson moment.  </w:t>
       </w:r>
       <w:r>
         <w:rPr>
@@ -622,7 +696,25 @@
           <w:sz w:val="24"/>
           <w:szCs w:val="24"/>
         </w:rPr>
-        <w:t>cross-sectional studies and the point-biserial correlations from experimental studies</w:t>
+        <w:t>cross-sectional studies and the point-</w:t>
+      </w:r>
+      <w:proofErr w:type="spellStart"/>
+      <w:r>
+        <w:rPr>
+          <w:rFonts w:ascii="Times New Roman" w:hAnsi="Times New Roman" w:cs="Times New Roman"/>
+          <w:sz w:val="24"/>
+          <w:szCs w:val="24"/>
+        </w:rPr>
+        <w:t>biserial</w:t>
+      </w:r>
+      <w:proofErr w:type="spellEnd"/>
+      <w:r>
+        <w:rPr>
+          <w:rFonts w:ascii="Times New Roman" w:hAnsi="Times New Roman" w:cs="Times New Roman"/>
+          <w:sz w:val="24"/>
+          <w:szCs w:val="24"/>
+        </w:rPr>
+        <w:t xml:space="preserve"> correlations from experimental studies</w:t>
       </w:r>
       <w:r>
         <w:rPr>
@@ -654,7 +746,15 @@
           <w:sz w:val="24"/>
           <w:szCs w:val="24"/>
         </w:rPr>
-        <w:t>16</w:t>
+        <w:t>1</w:t>
+      </w:r>
+      <w:r>
+        <w:rPr>
+          <w:rFonts w:ascii="Times New Roman" w:hAnsi="Times New Roman" w:cs="Times New Roman"/>
+          <w:sz w:val="24"/>
+          <w:szCs w:val="24"/>
+        </w:rPr>
+        <w:t>7</w:t>
       </w:r>
       <w:r>
         <w:rPr>
@@ -744,7 +844,25 @@
           <w:sz w:val="24"/>
           <w:szCs w:val="24"/>
         </w:rPr>
-        <w:t>, and we spend some time writing about it here</w:t>
+        <w:t xml:space="preserve">, and we spend some time writing </w:t>
+      </w:r>
+      <w:proofErr w:type="gramStart"/>
+      <w:r>
+        <w:rPr>
+          <w:rFonts w:ascii="Times New Roman" w:hAnsi="Times New Roman" w:cs="Times New Roman"/>
+          <w:sz w:val="24"/>
+          <w:szCs w:val="24"/>
+        </w:rPr>
+        <w:t>about</w:t>
+      </w:r>
+      <w:proofErr w:type="gramEnd"/>
+      <w:r>
+        <w:rPr>
+          <w:rFonts w:ascii="Times New Roman" w:hAnsi="Times New Roman" w:cs="Times New Roman"/>
+          <w:sz w:val="24"/>
+          <w:szCs w:val="24"/>
+        </w:rPr>
+        <w:t xml:space="preserve"> it here</w:t>
       </w:r>
       <w:r>
         <w:rPr>
@@ -892,7 +1010,25 @@
           <w:sz w:val="24"/>
           <w:szCs w:val="24"/>
         </w:rPr>
-        <w:t xml:space="preserve"> To draw funnel plots, we transformed these point-biserial correlations to Fisher </w:t>
+        <w:t xml:space="preserve"> To draw funnel plots, we transformed these point-</w:t>
+      </w:r>
+      <w:proofErr w:type="spellStart"/>
+      <w:r>
+        <w:rPr>
+          <w:rFonts w:ascii="Times New Roman" w:hAnsi="Times New Roman" w:cs="Times New Roman"/>
+          <w:sz w:val="24"/>
+          <w:szCs w:val="24"/>
+        </w:rPr>
+        <w:t>biserial</w:t>
+      </w:r>
+      <w:proofErr w:type="spellEnd"/>
+      <w:r>
+        <w:rPr>
+          <w:rFonts w:ascii="Times New Roman" w:hAnsi="Times New Roman" w:cs="Times New Roman"/>
+          <w:sz w:val="24"/>
+          <w:szCs w:val="24"/>
+        </w:rPr>
+        <w:t xml:space="preserve"> correlations to Fisher </w:t>
       </w:r>
       <w:r>
         <w:rPr>
@@ -917,7 +1053,35 @@
           <w:sz w:val="24"/>
           <w:szCs w:val="24"/>
         </w:rPr>
-        <w:t xml:space="preserve">, using the equation 1/sqrt(N-3) to approximate the standard error of </w:t>
+        <w:t>, using the equation 1/</w:t>
+      </w:r>
+      <w:proofErr w:type="spellStart"/>
+      <w:proofErr w:type="gramStart"/>
+      <w:r>
+        <w:rPr>
+          <w:rFonts w:ascii="Times New Roman" w:hAnsi="Times New Roman" w:cs="Times New Roman"/>
+          <w:sz w:val="24"/>
+          <w:szCs w:val="24"/>
+        </w:rPr>
+        <w:t>sqrt</w:t>
+      </w:r>
+      <w:proofErr w:type="spellEnd"/>
+      <w:r>
+        <w:rPr>
+          <w:rFonts w:ascii="Times New Roman" w:hAnsi="Times New Roman" w:cs="Times New Roman"/>
+          <w:sz w:val="24"/>
+          <w:szCs w:val="24"/>
+        </w:rPr>
+        <w:t>(</w:t>
+      </w:r>
+      <w:proofErr w:type="gramEnd"/>
+      <w:r>
+        <w:rPr>
+          <w:rFonts w:ascii="Times New Roman" w:hAnsi="Times New Roman" w:cs="Times New Roman"/>
+          <w:sz w:val="24"/>
+          <w:szCs w:val="24"/>
+        </w:rPr>
+        <w:t xml:space="preserve">N-3) to approximate the standard error of </w:t>
       </w:r>
       <w:r>
         <w:rPr>
@@ -934,7 +1098,25 @@
           <w:sz w:val="24"/>
           <w:szCs w:val="24"/>
         </w:rPr>
-        <w:t xml:space="preserve"> (Borenstein et al., 2009, p. 42, equations 6.2, </w:t>
+        <w:t xml:space="preserve"> (</w:t>
+      </w:r>
+      <w:proofErr w:type="spellStart"/>
+      <w:r>
+        <w:rPr>
+          <w:rFonts w:ascii="Times New Roman" w:hAnsi="Times New Roman" w:cs="Times New Roman"/>
+          <w:sz w:val="24"/>
+          <w:szCs w:val="24"/>
+        </w:rPr>
+        <w:t>Borenstein</w:t>
+      </w:r>
+      <w:proofErr w:type="spellEnd"/>
+      <w:r>
+        <w:rPr>
+          <w:rFonts w:ascii="Times New Roman" w:hAnsi="Times New Roman" w:cs="Times New Roman"/>
+          <w:sz w:val="24"/>
+          <w:szCs w:val="24"/>
+        </w:rPr>
+        <w:t xml:space="preserve"> et al., 2009, p. 42, equations 6.2, </w:t>
       </w:r>
       <w:r>
         <w:rPr>
@@ -1081,7 +1263,25 @@
           <w:sz w:val="24"/>
           <w:szCs w:val="24"/>
         </w:rPr>
-        <w:t>oint-biserial correlation, and then transformed that to</w:t>
+        <w:t>oint-</w:t>
+      </w:r>
+      <w:proofErr w:type="spellStart"/>
+      <w:r>
+        <w:rPr>
+          <w:rFonts w:ascii="Times New Roman" w:hAnsi="Times New Roman" w:cs="Times New Roman"/>
+          <w:sz w:val="24"/>
+          <w:szCs w:val="24"/>
+        </w:rPr>
+        <w:t>biserial</w:t>
+      </w:r>
+      <w:proofErr w:type="spellEnd"/>
+      <w:r>
+        <w:rPr>
+          <w:rFonts w:ascii="Times New Roman" w:hAnsi="Times New Roman" w:cs="Times New Roman"/>
+          <w:sz w:val="24"/>
+          <w:szCs w:val="24"/>
+        </w:rPr>
+        <w:t xml:space="preserve"> correlation, and then transformed that to</w:t>
       </w:r>
       <w:r>
         <w:rPr>
@@ -1122,8 +1322,18 @@
           <w:sz w:val="24"/>
           <w:szCs w:val="24"/>
         </w:rPr>
-        <w:t>, all using the standard formulae in Borenstein</w:t>
-      </w:r>
+        <w:t xml:space="preserve">, all using the standard formulae in </w:t>
+      </w:r>
+      <w:proofErr w:type="spellStart"/>
+      <w:r>
+        <w:rPr>
+          <w:rFonts w:ascii="Times New Roman" w:hAnsi="Times New Roman" w:cs="Times New Roman"/>
+          <w:sz w:val="24"/>
+          <w:szCs w:val="24"/>
+        </w:rPr>
+        <w:t>Borenstein</w:t>
+      </w:r>
+      <w:proofErr w:type="spellEnd"/>
       <w:r>
         <w:rPr>
           <w:rFonts w:ascii="Times New Roman" w:hAnsi="Times New Roman" w:cs="Times New Roman"/>
@@ -1219,8 +1429,28 @@
           <w:sz w:val="24"/>
           <w:szCs w:val="24"/>
         </w:rPr>
-        <w:t>1/sqrt(</w:t>
-      </w:r>
+        <w:t>1/</w:t>
+      </w:r>
+      <w:proofErr w:type="spellStart"/>
+      <w:proofErr w:type="gramStart"/>
+      <w:r>
+        <w:rPr>
+          <w:rFonts w:ascii="Times New Roman" w:hAnsi="Times New Roman" w:cs="Times New Roman"/>
+          <w:sz w:val="24"/>
+          <w:szCs w:val="24"/>
+        </w:rPr>
+        <w:t>sqrt</w:t>
+      </w:r>
+      <w:proofErr w:type="spellEnd"/>
+      <w:r>
+        <w:rPr>
+          <w:rFonts w:ascii="Times New Roman" w:hAnsi="Times New Roman" w:cs="Times New Roman"/>
+          <w:sz w:val="24"/>
+          <w:szCs w:val="24"/>
+        </w:rPr>
+        <w:t>(</w:t>
+      </w:r>
+      <w:proofErr w:type="gramEnd"/>
       <w:r>
         <w:rPr>
           <w:rFonts w:ascii="Times New Roman" w:hAnsi="Times New Roman" w:cs="Times New Roman"/>
@@ -1244,7 +1474,25 @@
           <w:sz w:val="24"/>
           <w:szCs w:val="24"/>
         </w:rPr>
-        <w:t xml:space="preserve"> in Borenstein et al. (2009)</w:t>
+        <w:t xml:space="preserve"> in </w:t>
+      </w:r>
+      <w:proofErr w:type="spellStart"/>
+      <w:r>
+        <w:rPr>
+          <w:rFonts w:ascii="Times New Roman" w:hAnsi="Times New Roman" w:cs="Times New Roman"/>
+          <w:sz w:val="24"/>
+          <w:szCs w:val="24"/>
+        </w:rPr>
+        <w:t>Borenstein</w:t>
+      </w:r>
+      <w:proofErr w:type="spellEnd"/>
+      <w:r>
+        <w:rPr>
+          <w:rFonts w:ascii="Times New Roman" w:hAnsi="Times New Roman" w:cs="Times New Roman"/>
+          <w:sz w:val="24"/>
+          <w:szCs w:val="24"/>
+        </w:rPr>
+        <w:t xml:space="preserve"> et al. (2009)</w:t>
       </w:r>
       <w:r>
         <w:rPr>
@@ -1260,7 +1508,25 @@
           <w:sz w:val="24"/>
           <w:szCs w:val="24"/>
         </w:rPr>
-        <w:t xml:space="preserve"> and the Equation 16 in Pustejovsky (2014)</w:t>
+        <w:t xml:space="preserve"> and the Equation 16 in </w:t>
+      </w:r>
+      <w:proofErr w:type="spellStart"/>
+      <w:r>
+        <w:rPr>
+          <w:rFonts w:ascii="Times New Roman" w:hAnsi="Times New Roman" w:cs="Times New Roman"/>
+          <w:sz w:val="24"/>
+          <w:szCs w:val="24"/>
+        </w:rPr>
+        <w:t>Pustejovsky</w:t>
+      </w:r>
+      <w:proofErr w:type="spellEnd"/>
+      <w:r>
+        <w:rPr>
+          <w:rFonts w:ascii="Times New Roman" w:hAnsi="Times New Roman" w:cs="Times New Roman"/>
+          <w:sz w:val="24"/>
+          <w:szCs w:val="24"/>
+        </w:rPr>
+        <w:t xml:space="preserve"> (2014)</w:t>
       </w:r>
       <w:r>
         <w:rPr>
@@ -1406,7 +1672,35 @@
           <w:sz w:val="24"/>
           <w:szCs w:val="24"/>
         </w:rPr>
-        <w:t>e note that the Comprehensive Meta-Analysis software is generally pretty carefree about which variance estimator is used for Fisher’s Z. Some macros for entering effect sizes will use the 1/sqrt(N-3) approximation, while others will use the equation suggested by Reviewer 3.</w:t>
+        <w:t>e note that the Comprehensive Meta-Analysis software is generally pretty carefree about which variance estimator is used for Fisher’s Z. Some macros for entering effect sizes will use the 1/</w:t>
+      </w:r>
+      <w:proofErr w:type="spellStart"/>
+      <w:proofErr w:type="gramStart"/>
+      <w:r>
+        <w:rPr>
+          <w:rFonts w:ascii="Times New Roman" w:hAnsi="Times New Roman" w:cs="Times New Roman"/>
+          <w:sz w:val="24"/>
+          <w:szCs w:val="24"/>
+        </w:rPr>
+        <w:t>sqrt</w:t>
+      </w:r>
+      <w:proofErr w:type="spellEnd"/>
+      <w:r>
+        <w:rPr>
+          <w:rFonts w:ascii="Times New Roman" w:hAnsi="Times New Roman" w:cs="Times New Roman"/>
+          <w:sz w:val="24"/>
+          <w:szCs w:val="24"/>
+        </w:rPr>
+        <w:t>(</w:t>
+      </w:r>
+      <w:proofErr w:type="gramEnd"/>
+      <w:r>
+        <w:rPr>
+          <w:rFonts w:ascii="Times New Roman" w:hAnsi="Times New Roman" w:cs="Times New Roman"/>
+          <w:sz w:val="24"/>
+          <w:szCs w:val="24"/>
+        </w:rPr>
+        <w:t>N-3) approximation, while others will use the equation suggested by Reviewer 3.</w:t>
       </w:r>
       <w:r>
         <w:rPr>
@@ -1749,7 +2043,25 @@
           <w:sz w:val="24"/>
           <w:szCs w:val="24"/>
         </w:rPr>
-        <w:t xml:space="preserve"> we think it best not to make too many changes from the original Anderson et al. codings. Our analyses are intended as a direct reexamination of the analyses and arguments provided by Anderson et al.</w:t>
+        <w:t xml:space="preserve"> we think it best not to make too many changes from the original Anderson et al. </w:t>
+      </w:r>
+      <w:proofErr w:type="spellStart"/>
+      <w:r>
+        <w:rPr>
+          <w:rFonts w:ascii="Times New Roman" w:hAnsi="Times New Roman" w:cs="Times New Roman"/>
+          <w:sz w:val="24"/>
+          <w:szCs w:val="24"/>
+        </w:rPr>
+        <w:t>codings</w:t>
+      </w:r>
+      <w:proofErr w:type="spellEnd"/>
+      <w:r>
+        <w:rPr>
+          <w:rFonts w:ascii="Times New Roman" w:hAnsi="Times New Roman" w:cs="Times New Roman"/>
+          <w:sz w:val="24"/>
+          <w:szCs w:val="24"/>
+        </w:rPr>
+        <w:t>. Our analyses are intended as a direct reexamination of the analyses and arguments provided by Anderson et al.</w:t>
       </w:r>
       <w:r>
         <w:rPr>
@@ -1870,15 +2182,59 @@
           <w:sz w:val="24"/>
           <w:szCs w:val="24"/>
         </w:rPr>
-        <w:t>We do exclude two studies due to concerns over relevance (Panee &amp; Ballard, 2002; Graybill et al., 1985</w:t>
-      </w:r>
-      <w:r>
-        <w:rPr>
-          <w:rFonts w:ascii="Times New Roman" w:hAnsi="Times New Roman" w:cs="Times New Roman"/>
-          <w:sz w:val="24"/>
-          <w:szCs w:val="24"/>
-        </w:rPr>
-        <w:t>; see p. 18-19</w:t>
+        <w:t>We do exclude two studies due to concerns over relevance (</w:t>
+      </w:r>
+      <w:proofErr w:type="spellStart"/>
+      <w:r>
+        <w:rPr>
+          <w:rFonts w:ascii="Times New Roman" w:hAnsi="Times New Roman" w:cs="Times New Roman"/>
+          <w:sz w:val="24"/>
+          <w:szCs w:val="24"/>
+        </w:rPr>
+        <w:t>Panee</w:t>
+      </w:r>
+      <w:proofErr w:type="spellEnd"/>
+      <w:r>
+        <w:rPr>
+          <w:rFonts w:ascii="Times New Roman" w:hAnsi="Times New Roman" w:cs="Times New Roman"/>
+          <w:sz w:val="24"/>
+          <w:szCs w:val="24"/>
+        </w:rPr>
+        <w:t xml:space="preserve"> &amp; Ballard, 2002; </w:t>
+      </w:r>
+      <w:proofErr w:type="spellStart"/>
+      <w:r>
+        <w:rPr>
+          <w:rFonts w:ascii="Times New Roman" w:hAnsi="Times New Roman" w:cs="Times New Roman"/>
+          <w:sz w:val="24"/>
+          <w:szCs w:val="24"/>
+        </w:rPr>
+        <w:t>Graybill</w:t>
+      </w:r>
+      <w:proofErr w:type="spellEnd"/>
+      <w:r>
+        <w:rPr>
+          <w:rFonts w:ascii="Times New Roman" w:hAnsi="Times New Roman" w:cs="Times New Roman"/>
+          <w:sz w:val="24"/>
+          <w:szCs w:val="24"/>
+        </w:rPr>
+        <w:t xml:space="preserve"> et al., 1985</w:t>
+      </w:r>
+      <w:r>
+        <w:rPr>
+          <w:rFonts w:ascii="Times New Roman" w:hAnsi="Times New Roman" w:cs="Times New Roman"/>
+          <w:sz w:val="24"/>
+          <w:szCs w:val="24"/>
+        </w:rPr>
+        <w:t xml:space="preserve">; see p. </w:t>
+      </w:r>
+      <w:r>
+        <w:rPr>
+          <w:rFonts w:ascii="Times New Roman" w:hAnsi="Times New Roman" w:cs="Times New Roman"/>
+          <w:sz w:val="24"/>
+          <w:szCs w:val="24"/>
+        </w:rPr>
+        <w:t>20-21</w:t>
       </w:r>
       <w:r>
         <w:rPr>
@@ -1967,7 +2323,25 @@
           <w:sz w:val="24"/>
           <w:szCs w:val="24"/>
         </w:rPr>
-        <w:t>design is considered, in that experimental and nonexperimental results are separated.</w:t>
+        <w:t xml:space="preserve">design is considered, in that experimental and </w:t>
+      </w:r>
+      <w:proofErr w:type="spellStart"/>
+      <w:r>
+        <w:rPr>
+          <w:rFonts w:ascii="Times New Roman" w:hAnsi="Times New Roman" w:cs="Times New Roman"/>
+          <w:sz w:val="24"/>
+          <w:szCs w:val="24"/>
+        </w:rPr>
+        <w:t>nonexperimental</w:t>
+      </w:r>
+      <w:proofErr w:type="spellEnd"/>
+      <w:r>
+        <w:rPr>
+          <w:rFonts w:ascii="Times New Roman" w:hAnsi="Times New Roman" w:cs="Times New Roman"/>
+          <w:sz w:val="24"/>
+          <w:szCs w:val="24"/>
+        </w:rPr>
+        <w:t xml:space="preserve"> results are separated.</w:t>
       </w:r>
       <w:r>
         <w:rPr>
@@ -2152,7 +2526,25 @@
           <w:sz w:val="24"/>
           <w:szCs w:val="24"/>
         </w:rPr>
-        <w:t xml:space="preserve">e disagree with some of their finer points, as we feel that their conceptualization of validity in measurement and manipulation appears to vary from study to study. Moreover, it seems to covary with statistical significance, </w:t>
+        <w:t xml:space="preserve">e disagree with some of their finer points, as we feel that their conceptualization of validity in measurement and manipulation appears to vary from study to study. Moreover, it seems to </w:t>
+      </w:r>
+      <w:proofErr w:type="spellStart"/>
+      <w:r>
+        <w:rPr>
+          <w:rFonts w:ascii="Times New Roman" w:hAnsi="Times New Roman" w:cs="Times New Roman"/>
+          <w:sz w:val="24"/>
+          <w:szCs w:val="24"/>
+        </w:rPr>
+        <w:t>covary</w:t>
+      </w:r>
+      <w:proofErr w:type="spellEnd"/>
+      <w:r>
+        <w:rPr>
+          <w:rFonts w:ascii="Times New Roman" w:hAnsi="Times New Roman" w:cs="Times New Roman"/>
+          <w:sz w:val="24"/>
+          <w:szCs w:val="24"/>
+        </w:rPr>
+        <w:t xml:space="preserve"> with statistical significance, </w:t>
       </w:r>
       <w:r>
         <w:rPr>
@@ -2788,7 +3180,15 @@
           <w:sz w:val="24"/>
           <w:szCs w:val="24"/>
         </w:rPr>
-        <w:t xml:space="preserve"> 8-12</w:t>
+        <w:t xml:space="preserve"> 8-</w:t>
+      </w:r>
+      <w:r>
+        <w:rPr>
+          <w:rFonts w:ascii="Times New Roman" w:hAnsi="Times New Roman" w:cs="Times New Roman"/>
+          <w:sz w:val="24"/>
+          <w:szCs w:val="24"/>
+        </w:rPr>
+        <w:t>14</w:t>
       </w:r>
       <w:r>
         <w:rPr>
@@ -3414,7 +3814,7 @@
           <w:sz w:val="24"/>
           <w:szCs w:val="24"/>
         </w:rPr>
-        <w:t>27</w:t>
+        <w:t>31</w:t>
       </w:r>
       <w:r>
         <w:rPr>
@@ -3489,8 +3889,6 @@
         </w:rPr>
         <w:t xml:space="preserve"> evidence must be allowed to inspire changes in theory</w:t>
       </w:r>
-      <w:bookmarkStart w:id="0" w:name="_GoBack"/>
-      <w:bookmarkEnd w:id="0"/>
       <w:r>
         <w:rPr>
           <w:rFonts w:ascii="Times New Roman" w:hAnsi="Times New Roman" w:cs="Times New Roman"/>
@@ -3644,7 +4042,7 @@
           <w:sz w:val="24"/>
           <w:szCs w:val="24"/>
         </w:rPr>
-        <w:t>4</w:t>
+        <w:t>5</w:t>
       </w:r>
       <w:r>
         <w:rPr>
@@ -3742,7 +4140,7 @@
           <w:sz w:val="24"/>
           <w:szCs w:val="24"/>
         </w:rPr>
-        <w:t>6</w:t>
+        <w:t>7</w:t>
       </w:r>
       <w:r>
         <w:rPr>
@@ -3865,7 +4263,15 @@
           <w:sz w:val="24"/>
           <w:szCs w:val="24"/>
         </w:rPr>
-        <w:t>10-11</w:t>
+        <w:t>11</w:t>
+      </w:r>
+      <w:r>
+        <w:rPr>
+          <w:rFonts w:ascii="Times New Roman" w:hAnsi="Times New Roman" w:cs="Times New Roman"/>
+          <w:sz w:val="24"/>
+          <w:szCs w:val="24"/>
+        </w:rPr>
+        <w:t>-12</w:t>
       </w:r>
       <w:r>
         <w:rPr>
@@ -3890,7 +4296,25 @@
           <w:sz w:val="24"/>
           <w:szCs w:val="24"/>
         </w:rPr>
-        <w:t>5. Reviewer 2 suggested that we apply the Vevea and Hedges (1995) selection model and consider its estimates. The first author lacks the degree of expertise necessary to apply this method. He found a Shiny app online</w:t>
+        <w:t xml:space="preserve">5. Reviewer 2 suggested that we apply the </w:t>
+      </w:r>
+      <w:proofErr w:type="spellStart"/>
+      <w:r>
+        <w:rPr>
+          <w:rFonts w:ascii="Times New Roman" w:hAnsi="Times New Roman" w:cs="Times New Roman"/>
+          <w:sz w:val="24"/>
+          <w:szCs w:val="24"/>
+        </w:rPr>
+        <w:t>Vevea</w:t>
+      </w:r>
+      <w:proofErr w:type="spellEnd"/>
+      <w:r>
+        <w:rPr>
+          <w:rFonts w:ascii="Times New Roman" w:hAnsi="Times New Roman" w:cs="Times New Roman"/>
+          <w:sz w:val="24"/>
+          <w:szCs w:val="24"/>
+        </w:rPr>
+        <w:t xml:space="preserve"> and Hedges (1995) selection model and consider its estimates. The first author lacks the degree of expertise necessary to apply this method. He found a Shiny app online</w:t>
       </w:r>
       <w:r>
         <w:rPr>
@@ -3930,15 +4354,51 @@
           <w:sz w:val="24"/>
           <w:szCs w:val="24"/>
         </w:rPr>
-        <w:t>We fear that to learn and implement the Vevea and Hedges selection model would require an excess of time and effort. Therefore, w</w:t>
-      </w:r>
-      <w:r>
-        <w:rPr>
-          <w:rFonts w:ascii="Times New Roman" w:hAnsi="Times New Roman" w:cs="Times New Roman"/>
-          <w:sz w:val="24"/>
-          <w:szCs w:val="24"/>
-        </w:rPr>
-        <w:t xml:space="preserve">e mention the Vevea and Hedges </w:t>
+        <w:t xml:space="preserve">We fear that to learn and implement the </w:t>
+      </w:r>
+      <w:proofErr w:type="spellStart"/>
+      <w:r>
+        <w:rPr>
+          <w:rFonts w:ascii="Times New Roman" w:hAnsi="Times New Roman" w:cs="Times New Roman"/>
+          <w:sz w:val="24"/>
+          <w:szCs w:val="24"/>
+        </w:rPr>
+        <w:t>Vevea</w:t>
+      </w:r>
+      <w:proofErr w:type="spellEnd"/>
+      <w:r>
+        <w:rPr>
+          <w:rFonts w:ascii="Times New Roman" w:hAnsi="Times New Roman" w:cs="Times New Roman"/>
+          <w:sz w:val="24"/>
+          <w:szCs w:val="24"/>
+        </w:rPr>
+        <w:t xml:space="preserve"> and Hedges selection model would require an excess of time and effort. Therefore, w</w:t>
+      </w:r>
+      <w:r>
+        <w:rPr>
+          <w:rFonts w:ascii="Times New Roman" w:hAnsi="Times New Roman" w:cs="Times New Roman"/>
+          <w:sz w:val="24"/>
+          <w:szCs w:val="24"/>
+        </w:rPr>
+        <w:t xml:space="preserve">e mention the </w:t>
+      </w:r>
+      <w:proofErr w:type="spellStart"/>
+      <w:r>
+        <w:rPr>
+          <w:rFonts w:ascii="Times New Roman" w:hAnsi="Times New Roman" w:cs="Times New Roman"/>
+          <w:sz w:val="24"/>
+          <w:szCs w:val="24"/>
+        </w:rPr>
+        <w:t>Vevea</w:t>
+      </w:r>
+      <w:proofErr w:type="spellEnd"/>
+      <w:r>
+        <w:rPr>
+          <w:rFonts w:ascii="Times New Roman" w:hAnsi="Times New Roman" w:cs="Times New Roman"/>
+          <w:sz w:val="24"/>
+          <w:szCs w:val="24"/>
+        </w:rPr>
+        <w:t xml:space="preserve"> and Hedges </w:t>
       </w:r>
       <w:r>
         <w:rPr>
@@ -3954,7 +4414,25 @@
           <w:sz w:val="24"/>
           <w:szCs w:val="24"/>
         </w:rPr>
-        <w:t xml:space="preserve">alongside the Guan and Vandekerkhove </w:t>
+        <w:t xml:space="preserve">alongside the Guan and </w:t>
+      </w:r>
+      <w:proofErr w:type="spellStart"/>
+      <w:r>
+        <w:rPr>
+          <w:rFonts w:ascii="Times New Roman" w:hAnsi="Times New Roman" w:cs="Times New Roman"/>
+          <w:sz w:val="24"/>
+          <w:szCs w:val="24"/>
+        </w:rPr>
+        <w:t>Vandekerkhove</w:t>
+      </w:r>
+      <w:proofErr w:type="spellEnd"/>
+      <w:r>
+        <w:rPr>
+          <w:rFonts w:ascii="Times New Roman" w:hAnsi="Times New Roman" w:cs="Times New Roman"/>
+          <w:sz w:val="24"/>
+          <w:szCs w:val="24"/>
+        </w:rPr>
+        <w:t xml:space="preserve"> </w:t>
       </w:r>
       <w:r>
         <w:rPr>
@@ -3970,7 +4448,23 @@
           <w:sz w:val="24"/>
           <w:szCs w:val="24"/>
         </w:rPr>
-        <w:t xml:space="preserve"> as potential future directions.</w:t>
+        <w:t xml:space="preserve"> as potential future directions</w:t>
+      </w:r>
+      <w:r>
+        <w:rPr>
+          <w:rFonts w:ascii="Times New Roman" w:hAnsi="Times New Roman" w:cs="Times New Roman"/>
+          <w:sz w:val="24"/>
+          <w:szCs w:val="24"/>
+        </w:rPr>
+        <w:t xml:space="preserve"> (p. 28)</w:t>
+      </w:r>
+      <w:r>
+        <w:rPr>
+          <w:rFonts w:ascii="Times New Roman" w:hAnsi="Times New Roman" w:cs="Times New Roman"/>
+          <w:sz w:val="24"/>
+          <w:szCs w:val="24"/>
+        </w:rPr>
+        <w:t>.</w:t>
       </w:r>
     </w:p>
     <w:p>
@@ -4056,7 +4550,25 @@
           <w:sz w:val="24"/>
           <w:szCs w:val="24"/>
         </w:rPr>
-        <w:t xml:space="preserve"> First, we understand the use of power analysis to be quite uncommon in 2010 and earlier. Reforms that placed an emphasis on power calculation did not happen until some years later, e.g. Simmons, Nelson, &amp; Simonsohn’s (2012) 21-word solution. Second, we doubt researchers could have known the causes of heterogeneity in effect size. The Anderson et al. (2010) meta-analysis looked for many suspected moderators of the effect (e.g., sex, age, game perspective) and found none. Additionally, if Anderson knew what </w:t>
+        <w:t xml:space="preserve"> First, we understand the use of power analysis to be quite uncommon in 2010 and earlier. Reforms that placed an emphasis on power calculation did not happen until some years later, e.g. Simmons, Nelson, &amp; </w:t>
+      </w:r>
+      <w:proofErr w:type="spellStart"/>
+      <w:r>
+        <w:rPr>
+          <w:rFonts w:ascii="Times New Roman" w:hAnsi="Times New Roman" w:cs="Times New Roman"/>
+          <w:sz w:val="24"/>
+          <w:szCs w:val="24"/>
+        </w:rPr>
+        <w:t>Simonsohn’s</w:t>
+      </w:r>
+      <w:proofErr w:type="spellEnd"/>
+      <w:r>
+        <w:rPr>
+          <w:rFonts w:ascii="Times New Roman" w:hAnsi="Times New Roman" w:cs="Times New Roman"/>
+          <w:sz w:val="24"/>
+          <w:szCs w:val="24"/>
+        </w:rPr>
+        <w:t xml:space="preserve"> (2012) 21-word solution. Second, we doubt researchers could have known the causes of heterogeneity in effect size. The Anderson et al. (2010) meta-analysis looked for many suspected moderators of the effect (e.g., sex, age, game perspective) and found none. Additionally, if Anderson knew what </w:t>
       </w:r>
       <w:r>
         <w:rPr>
@@ -4072,7 +4584,25 @@
           <w:sz w:val="24"/>
           <w:szCs w:val="24"/>
         </w:rPr>
-        <w:t xml:space="preserve">would permit acceptable statistical power at both N = 515 (Anderson, Gentile, &amp; Buckley, 2007) and N = 39 (Bartholow &amp; Anderson, 2002), then we expect he would have mentioned such moderators in the 2010 meta-analysis. </w:t>
+        <w:t>would permit acceptable statistical power at both N = 515 (Anderson, Gentile, &amp; Buckley, 2007) and N = 39 (</w:t>
+      </w:r>
+      <w:proofErr w:type="spellStart"/>
+      <w:r>
+        <w:rPr>
+          <w:rFonts w:ascii="Times New Roman" w:hAnsi="Times New Roman" w:cs="Times New Roman"/>
+          <w:sz w:val="24"/>
+          <w:szCs w:val="24"/>
+        </w:rPr>
+        <w:t>Bartholow</w:t>
+      </w:r>
+      <w:proofErr w:type="spellEnd"/>
+      <w:r>
+        <w:rPr>
+          <w:rFonts w:ascii="Times New Roman" w:hAnsi="Times New Roman" w:cs="Times New Roman"/>
+          <w:sz w:val="24"/>
+          <w:szCs w:val="24"/>
+        </w:rPr>
+        <w:t xml:space="preserve"> &amp; Anderson, 2002), then we expect he would have mentioned such moderators in the 2010 meta-analysis. </w:t>
       </w:r>
       <w:r>
         <w:rPr>
@@ -4246,7 +4776,23 @@
           <w:sz w:val="24"/>
           <w:szCs w:val="24"/>
         </w:rPr>
-        <w:t>13, 26</w:t>
+        <w:t>15</w:t>
+      </w:r>
+      <w:r>
+        <w:rPr>
+          <w:rFonts w:ascii="Times New Roman" w:hAnsi="Times New Roman" w:cs="Times New Roman"/>
+          <w:sz w:val="24"/>
+          <w:szCs w:val="24"/>
+        </w:rPr>
+        <w:t>, 2</w:t>
+      </w:r>
+      <w:r>
+        <w:rPr>
+          <w:rFonts w:ascii="Times New Roman" w:hAnsi="Times New Roman" w:cs="Times New Roman"/>
+          <w:sz w:val="24"/>
+          <w:szCs w:val="24"/>
+        </w:rPr>
+        <w:t>9</w:t>
       </w:r>
       <w:r>
         <w:rPr>
@@ -4279,7 +4825,39 @@
           <w:sz w:val="24"/>
           <w:szCs w:val="24"/>
         </w:rPr>
-        <w:t xml:space="preserve"> (see abstract and p. 22)</w:t>
+        <w:t xml:space="preserve"> (see abstract</w:t>
+      </w:r>
+      <w:r>
+        <w:rPr>
+          <w:rFonts w:ascii="Times New Roman" w:hAnsi="Times New Roman" w:cs="Times New Roman"/>
+          <w:sz w:val="24"/>
+          <w:szCs w:val="24"/>
+        </w:rPr>
+        <w:t>, p. 24,</w:t>
+      </w:r>
+      <w:r>
+        <w:rPr>
+          <w:rFonts w:ascii="Times New Roman" w:hAnsi="Times New Roman" w:cs="Times New Roman"/>
+          <w:sz w:val="24"/>
+          <w:szCs w:val="24"/>
+        </w:rPr>
+        <w:t xml:space="preserve"> and p. 2</w:t>
+      </w:r>
+      <w:r>
+        <w:rPr>
+          <w:rFonts w:ascii="Times New Roman" w:hAnsi="Times New Roman" w:cs="Times New Roman"/>
+          <w:sz w:val="24"/>
+          <w:szCs w:val="24"/>
+        </w:rPr>
+        <w:t>8</w:t>
+      </w:r>
+      <w:r>
+        <w:rPr>
+          <w:rFonts w:ascii="Times New Roman" w:hAnsi="Times New Roman" w:cs="Times New Roman"/>
+          <w:sz w:val="24"/>
+          <w:szCs w:val="24"/>
+        </w:rPr>
+        <w:t>)</w:t>
       </w:r>
       <w:r>
         <w:rPr>
@@ -4613,7 +5191,7 @@
           <w:sz w:val="24"/>
           <w:szCs w:val="24"/>
         </w:rPr>
-        <w:t>16</w:t>
+        <w:t>18</w:t>
       </w:r>
       <w:r>
         <w:rPr>
@@ -4703,7 +5281,23 @@
           <w:sz w:val="24"/>
           <w:szCs w:val="24"/>
         </w:rPr>
-        <w:t xml:space="preserve"> (p. 17)</w:t>
+        <w:t xml:space="preserve"> (p. 1</w:t>
+      </w:r>
+      <w:r>
+        <w:rPr>
+          <w:rFonts w:ascii="Times New Roman" w:hAnsi="Times New Roman" w:cs="Times New Roman"/>
+          <w:sz w:val="24"/>
+          <w:szCs w:val="24"/>
+        </w:rPr>
+        <w:t>9</w:t>
+      </w:r>
+      <w:r>
+        <w:rPr>
+          <w:rFonts w:ascii="Times New Roman" w:hAnsi="Times New Roman" w:cs="Times New Roman"/>
+          <w:sz w:val="24"/>
+          <w:szCs w:val="24"/>
+        </w:rPr>
+        <w:t>)</w:t>
       </w:r>
       <w:r>
         <w:rPr>
@@ -4744,7 +5338,15 @@
           <w:sz w:val="24"/>
           <w:szCs w:val="24"/>
         </w:rPr>
-        <w:t xml:space="preserve"> (p. 16)</w:t>
+        <w:t xml:space="preserve"> (p. 18</w:t>
+      </w:r>
+      <w:r>
+        <w:rPr>
+          <w:rFonts w:ascii="Times New Roman" w:hAnsi="Times New Roman" w:cs="Times New Roman"/>
+          <w:sz w:val="24"/>
+          <w:szCs w:val="24"/>
+        </w:rPr>
+        <w:t>)</w:t>
       </w:r>
       <w:r>
         <w:rPr>
@@ -4785,7 +5387,23 @@
           <w:sz w:val="24"/>
           <w:szCs w:val="24"/>
         </w:rPr>
-        <w:t xml:space="preserve"> (p. 16)</w:t>
+        <w:t xml:space="preserve"> (p. 1</w:t>
+      </w:r>
+      <w:r>
+        <w:rPr>
+          <w:rFonts w:ascii="Times New Roman" w:hAnsi="Times New Roman" w:cs="Times New Roman"/>
+          <w:sz w:val="24"/>
+          <w:szCs w:val="24"/>
+        </w:rPr>
+        <w:t>8</w:t>
+      </w:r>
+      <w:r>
+        <w:rPr>
+          <w:rFonts w:ascii="Times New Roman" w:hAnsi="Times New Roman" w:cs="Times New Roman"/>
+          <w:sz w:val="24"/>
+          <w:szCs w:val="24"/>
+        </w:rPr>
+        <w:t>)</w:t>
       </w:r>
       <w:r>
         <w:rPr>
@@ -4818,7 +5436,25 @@
           <w:sz w:val="24"/>
           <w:szCs w:val="24"/>
         </w:rPr>
-        <w:t xml:space="preserve">. Reviewer 3 was concerned that we were combining product-moment and point-biserial correlations. We have clarified that we do not; see our reply above under </w:t>
+        <w:t>. Reviewer 3 was concerned that we were combining product-moment and point-</w:t>
+      </w:r>
+      <w:proofErr w:type="spellStart"/>
+      <w:r>
+        <w:rPr>
+          <w:rFonts w:ascii="Times New Roman" w:hAnsi="Times New Roman" w:cs="Times New Roman"/>
+          <w:sz w:val="24"/>
+          <w:szCs w:val="24"/>
+        </w:rPr>
+        <w:t>biserial</w:t>
+      </w:r>
+      <w:proofErr w:type="spellEnd"/>
+      <w:r>
+        <w:rPr>
+          <w:rFonts w:ascii="Times New Roman" w:hAnsi="Times New Roman" w:cs="Times New Roman"/>
+          <w:sz w:val="24"/>
+          <w:szCs w:val="24"/>
+        </w:rPr>
+        <w:t xml:space="preserve"> correlations. We have clarified that we do not; see our reply above under </w:t>
       </w:r>
       <w:r>
         <w:rPr>
@@ -5033,7 +5669,7 @@
           <w:szCs w:val="24"/>
           <w:shd w:val="clear" w:color="auto" w:fill="FFFFFF"/>
         </w:rPr>
-        <w:t>17</w:t>
+        <w:t>19</w:t>
       </w:r>
       <w:r>
         <w:rPr>
@@ -5199,15 +5835,49 @@
           <w:sz w:val="24"/>
           <w:szCs w:val="24"/>
         </w:rPr>
-        <w:t>Reviewer 4 points out that others besides Simonsohn et al. have pointed out that trim and fill may perform poorly. We have added further citations</w:t>
-      </w:r>
-      <w:r>
-        <w:rPr>
-          <w:rFonts w:ascii="Times New Roman" w:hAnsi="Times New Roman" w:cs="Times New Roman"/>
-          <w:sz w:val="24"/>
-          <w:szCs w:val="24"/>
-        </w:rPr>
-        <w:t xml:space="preserve"> (p. 10)</w:t>
+        <w:t xml:space="preserve">Reviewer 4 points out that others besides </w:t>
+      </w:r>
+      <w:proofErr w:type="spellStart"/>
+      <w:r>
+        <w:rPr>
+          <w:rFonts w:ascii="Times New Roman" w:hAnsi="Times New Roman" w:cs="Times New Roman"/>
+          <w:sz w:val="24"/>
+          <w:szCs w:val="24"/>
+        </w:rPr>
+        <w:t>Simonsohn</w:t>
+      </w:r>
+      <w:proofErr w:type="spellEnd"/>
+      <w:r>
+        <w:rPr>
+          <w:rFonts w:ascii="Times New Roman" w:hAnsi="Times New Roman" w:cs="Times New Roman"/>
+          <w:sz w:val="24"/>
+          <w:szCs w:val="24"/>
+        </w:rPr>
+        <w:t xml:space="preserve"> et al. have pointed out that trim and fill may perform poorly. We have added further citations</w:t>
+      </w:r>
+      <w:r>
+        <w:rPr>
+          <w:rFonts w:ascii="Times New Roman" w:hAnsi="Times New Roman" w:cs="Times New Roman"/>
+          <w:sz w:val="24"/>
+          <w:szCs w:val="24"/>
+        </w:rPr>
+        <w:t xml:space="preserve"> (p. 1</w:t>
+      </w:r>
+      <w:r>
+        <w:rPr>
+          <w:rFonts w:ascii="Times New Roman" w:hAnsi="Times New Roman" w:cs="Times New Roman"/>
+          <w:sz w:val="24"/>
+          <w:szCs w:val="24"/>
+        </w:rPr>
+        <w:t>1</w:t>
+      </w:r>
+      <w:r>
+        <w:rPr>
+          <w:rFonts w:ascii="Times New Roman" w:hAnsi="Times New Roman" w:cs="Times New Roman"/>
+          <w:sz w:val="24"/>
+          <w:szCs w:val="24"/>
+        </w:rPr>
+        <w:t>)</w:t>
       </w:r>
       <w:r>
         <w:rPr>
@@ -5280,7 +5950,25 @@
           <w:sz w:val="24"/>
           <w:szCs w:val="24"/>
         </w:rPr>
-        <w:t xml:space="preserve"> (moderator_inspection.R)</w:t>
+        <w:t xml:space="preserve"> (</w:t>
+      </w:r>
+      <w:proofErr w:type="spellStart"/>
+      <w:r>
+        <w:rPr>
+          <w:rFonts w:ascii="Times New Roman" w:hAnsi="Times New Roman" w:cs="Times New Roman"/>
+          <w:sz w:val="24"/>
+          <w:szCs w:val="24"/>
+        </w:rPr>
+        <w:t>moderator_inspection.R</w:t>
+      </w:r>
+      <w:proofErr w:type="spellEnd"/>
+      <w:r>
+        <w:rPr>
+          <w:rFonts w:ascii="Times New Roman" w:hAnsi="Times New Roman" w:cs="Times New Roman"/>
+          <w:sz w:val="24"/>
+          <w:szCs w:val="24"/>
+        </w:rPr>
+        <w:t>)</w:t>
       </w:r>
       <w:r>
         <w:rPr>
@@ -5328,7 +6016,23 @@
           <w:sz w:val="24"/>
           <w:szCs w:val="24"/>
         </w:rPr>
-        <w:t xml:space="preserve"> (see p. 26)</w:t>
+        <w:t xml:space="preserve"> (see p. 2</w:t>
+      </w:r>
+      <w:r>
+        <w:rPr>
+          <w:rFonts w:ascii="Times New Roman" w:hAnsi="Times New Roman" w:cs="Times New Roman"/>
+          <w:sz w:val="24"/>
+          <w:szCs w:val="24"/>
+        </w:rPr>
+        <w:t>9</w:t>
+      </w:r>
+      <w:r>
+        <w:rPr>
+          <w:rFonts w:ascii="Times New Roman" w:hAnsi="Times New Roman" w:cs="Times New Roman"/>
+          <w:sz w:val="24"/>
+          <w:szCs w:val="24"/>
+        </w:rPr>
+        <w:t>)</w:t>
       </w:r>
       <w:r>
         <w:rPr>
@@ -5647,7 +6351,17 @@
           <w:sz w:val="24"/>
           <w:szCs w:val="24"/>
         </w:rPr>
-        <w:t xml:space="preserve">6. Reviewer 4 asks that we post the raw data. </w:t>
+        <w:t xml:space="preserve">6. Reviewer 4 </w:t>
+      </w:r>
+      <w:bookmarkStart w:id="0" w:name="_GoBack"/>
+      <w:bookmarkEnd w:id="0"/>
+      <w:r>
+        <w:rPr>
+          <w:rFonts w:ascii="Times New Roman" w:hAnsi="Times New Roman" w:cs="Times New Roman"/>
+          <w:sz w:val="24"/>
+          <w:szCs w:val="24"/>
+        </w:rPr>
+        <w:t xml:space="preserve">asks that we post the raw data. </w:t>
       </w:r>
       <w:r>
         <w:rPr>
@@ -5727,7 +6441,23 @@
           <w:sz w:val="24"/>
           <w:szCs w:val="24"/>
         </w:rPr>
-        <w:t xml:space="preserve"> (p. 16)</w:t>
+        <w:t xml:space="preserve"> (p. 1</w:t>
+      </w:r>
+      <w:r>
+        <w:rPr>
+          <w:rFonts w:ascii="Times New Roman" w:hAnsi="Times New Roman" w:cs="Times New Roman"/>
+          <w:sz w:val="24"/>
+          <w:szCs w:val="24"/>
+        </w:rPr>
+        <w:t>8</w:t>
+      </w:r>
+      <w:r>
+        <w:rPr>
+          <w:rFonts w:ascii="Times New Roman" w:hAnsi="Times New Roman" w:cs="Times New Roman"/>
+          <w:sz w:val="24"/>
+          <w:szCs w:val="24"/>
+        </w:rPr>
+        <w:t>)</w:t>
       </w:r>
       <w:r>
         <w:rPr>

</xml_diff>